<commit_message>
aktualizacja spisu treści i opisanie bibliotek
opisanie opencv i litledb
</commit_message>
<xml_diff>
--- a/Turski_Sylwester_INZ.docx
+++ b/Turski_Sylwester_INZ.docx
@@ -15,14 +15,7 @@
           <w:sz w:val="32"/>
           <w:szCs w:val="32"/>
         </w:rPr>
-        <w:t>Szkoła Głó</w:t>
-      </w:r>
-      <w:r>
-        <w:rPr>
-          <w:sz w:val="32"/>
-          <w:szCs w:val="32"/>
-        </w:rPr>
-        <w:t>wna Gospodarstwa Wiejskiego</w:t>
+        <w:t>Szkoła Główna Gospodarstwa Wiejskiego</w:t>
       </w:r>
     </w:p>
     <w:p>
@@ -118,6 +111,7 @@
           <w:i/>
           <w:sz w:val="32"/>
           <w:szCs w:val="32"/>
+          <w:lang w:val="en-US"/>
         </w:rPr>
       </w:pPr>
       <w:commentRangeStart w:id="0"/>
@@ -125,13 +119,14 @@
         <w:rPr>
           <w:sz w:val="32"/>
           <w:szCs w:val="32"/>
+          <w:lang w:val="en-US"/>
         </w:rPr>
         <w:t>Intelligent algorithm to recognize and count the parking spaces on the basis of a series of images from the camera</w:t>
       </w:r>
       <w:commentRangeEnd w:id="0"/>
       <w:r>
         <w:rPr>
-          <w:rStyle w:val="CommentReference"/>
+          <w:rStyle w:val="Odwoaniedokomentarza"/>
         </w:rPr>
         <w:commentReference w:id="0"/>
       </w:r>
@@ -139,6 +134,9 @@
     <w:p>
       <w:pPr>
         <w:jc w:val="center"/>
+        <w:rPr>
+          <w:lang w:val="en-US"/>
+        </w:rPr>
       </w:pPr>
     </w:p>
     <w:p>
@@ -184,10 +182,7 @@
         <w:jc w:val="right"/>
       </w:pPr>
       <w:r>
-        <w:t>P</w:t>
-      </w:r>
-      <w:r>
-        <w:t>raca wykonana pod kierunkiem</w:t>
+        <w:t>Praca wykonana pod kierunkiem</w:t>
       </w:r>
     </w:p>
     <w:p>
@@ -428,8 +423,6 @@
         <w:br/>
         <w:t>4 lutego 1994 r. o prawie autorskim i prawach pokrewnych (Dz. U. Nr 90 poz. 631 z późn. zm.)</w:t>
       </w:r>
-      <w:bookmarkStart w:id="1" w:name="_GoBack"/>
-      <w:bookmarkEnd w:id="1"/>
     </w:p>
     <w:p>
       <w:pPr>
@@ -573,6 +566,26 @@
         <w:jc w:val="center"/>
         <w:rPr>
           <w:i/>
+        </w:rPr>
+      </w:pPr>
+      <w:r>
+        <w:rPr>
+          <w:b/>
+        </w:rPr>
+        <w:t>Summary</w:t>
+      </w:r>
+      <w:r>
+        <w:t xml:space="preserve"> (12 bold) </w:t>
+      </w:r>
+    </w:p>
+    <w:p>
+      <w:pPr>
+        <w:jc w:val="center"/>
+      </w:pPr>
+    </w:p>
+    <w:p>
+      <w:pPr>
+        <w:rPr>
           <w:lang w:val="en-US"/>
         </w:rPr>
       </w:pPr>
@@ -581,49 +594,21 @@
           <w:b/>
           <w:lang w:val="en-US"/>
         </w:rPr>
-        <w:t>Summary</w:t>
+        <w:t xml:space="preserve">Title </w:t>
       </w:r>
       <w:r>
         <w:rPr>
           <w:lang w:val="en-US"/>
         </w:rPr>
-        <w:t xml:space="preserve"> (12 bold) </w:t>
-      </w:r>
-    </w:p>
-    <w:p>
-      <w:pPr>
-        <w:jc w:val="center"/>
-        <w:rPr>
-          <w:lang w:val="en-US"/>
-        </w:rPr>
-      </w:pPr>
-    </w:p>
-    <w:p>
-      <w:pPr>
-        <w:rPr>
-          <w:lang w:val="en-US"/>
-        </w:rPr>
-      </w:pPr>
-      <w:r>
+        <w:t>(12 bold)</w:t>
+      </w:r>
+    </w:p>
+    <w:p>
+      <w:pPr>
         <w:rPr>
           <w:b/>
           <w:lang w:val="en-US"/>
         </w:rPr>
-        <w:t xml:space="preserve">Title </w:t>
-      </w:r>
-      <w:r>
-        <w:rPr>
-          <w:lang w:val="en-US"/>
-        </w:rPr>
-        <w:t>(12 bold)</w:t>
-      </w:r>
-    </w:p>
-    <w:p>
-      <w:pPr>
-        <w:rPr>
-          <w:b/>
-          <w:lang w:val="en-US"/>
-        </w:rPr>
       </w:pPr>
     </w:p>
     <w:p>
@@ -698,7 +683,11 @@
     <w:sdt>
       <w:sdtPr>
         <w:rPr>
-          <w:lang w:val="pl-PL"/>
+          <w:rFonts w:ascii="Times New Roman" w:eastAsia="Times New Roman" w:hAnsi="Times New Roman" w:cs="Times New Roman"/>
+          <w:color w:val="auto"/>
+          <w:sz w:val="24"/>
+          <w:szCs w:val="24"/>
+          <w:lang w:val="pl-PL" w:eastAsia="pl-PL"/>
         </w:rPr>
         <w:id w:val="677232859"/>
         <w:docPartObj>
@@ -708,20 +697,15 @@
       </w:sdtPr>
       <w:sdtEndPr>
         <w:rPr>
-          <w:rFonts w:ascii="Times New Roman" w:eastAsia="Times New Roman" w:hAnsi="Times New Roman" w:cs="Times New Roman"/>
           <w:b/>
           <w:bCs/>
           <w:noProof/>
-          <w:color w:val="auto"/>
-          <w:sz w:val="24"/>
-          <w:szCs w:val="24"/>
-          <w:lang w:eastAsia="pl-PL"/>
         </w:rPr>
       </w:sdtEndPr>
       <w:sdtContent>
         <w:p>
           <w:pPr>
-            <w:pStyle w:val="TOCHeading"/>
+            <w:pStyle w:val="Nagwekspisutreci"/>
             <w:rPr>
               <w:lang w:val="pl-PL"/>
             </w:rPr>
@@ -735,7 +719,7 @@
         </w:p>
         <w:p>
           <w:pPr>
-            <w:pStyle w:val="TOC1"/>
+            <w:pStyle w:val="Spistreci1"/>
             <w:tabs>
               <w:tab w:val="right" w:leader="dot" w:pos="8777"/>
             </w:tabs>
@@ -758,7 +742,7 @@
           <w:hyperlink w:anchor="_Toc468279497" w:history="1">
             <w:r>
               <w:rPr>
-                <w:rStyle w:val="Hyperlink"/>
+                <w:rStyle w:val="Hipercze"/>
                 <w:noProof/>
               </w:rPr>
               <w:t>Wstęp</w:t>
@@ -815,7 +799,7 @@
         </w:p>
         <w:p>
           <w:pPr>
-            <w:pStyle w:val="TOC1"/>
+            <w:pStyle w:val="Spistreci1"/>
             <w:tabs>
               <w:tab w:val="right" w:leader="dot" w:pos="8777"/>
             </w:tabs>
@@ -829,7 +813,7 @@
           <w:hyperlink w:anchor="_Toc468279498" w:history="1">
             <w:r>
               <w:rPr>
-                <w:rStyle w:val="Hyperlink"/>
+                <w:rStyle w:val="Hipercze"/>
                 <w:noProof/>
               </w:rPr>
               <w:t>Cel i zakres pracy</w:t>
@@ -886,7 +870,7 @@
         </w:p>
         <w:p>
           <w:pPr>
-            <w:pStyle w:val="TOC1"/>
+            <w:pStyle w:val="Spistreci1"/>
             <w:tabs>
               <w:tab w:val="right" w:leader="dot" w:pos="8777"/>
             </w:tabs>
@@ -900,7 +884,7 @@
           <w:hyperlink w:anchor="_Toc468279499" w:history="1">
             <w:r>
               <w:rPr>
-                <w:rStyle w:val="Hyperlink"/>
+                <w:rStyle w:val="Hipercze"/>
                 <w:noProof/>
               </w:rPr>
               <w:t>Przegląd piśmiennictwa</w:t>
@@ -957,7 +941,7 @@
         </w:p>
         <w:p>
           <w:pPr>
-            <w:pStyle w:val="TOC1"/>
+            <w:pStyle w:val="Spistreci1"/>
             <w:tabs>
               <w:tab w:val="right" w:leader="dot" w:pos="8777"/>
             </w:tabs>
@@ -971,7 +955,7 @@
           <w:hyperlink w:anchor="_Toc468279500" w:history="1">
             <w:r>
               <w:rPr>
-                <w:rStyle w:val="Hyperlink"/>
+                <w:rStyle w:val="Hipercze"/>
                 <w:noProof/>
               </w:rPr>
               <w:t>Materiały i metodykę pracy</w:t>
@@ -1028,7 +1012,7 @@
         </w:p>
         <w:p>
           <w:pPr>
-            <w:pStyle w:val="TOC1"/>
+            <w:pStyle w:val="Spistreci1"/>
             <w:tabs>
               <w:tab w:val="right" w:leader="dot" w:pos="8777"/>
             </w:tabs>
@@ -1042,7 +1026,7 @@
           <w:hyperlink w:anchor="_Toc468279501" w:history="1">
             <w:r>
               <w:rPr>
-                <w:rStyle w:val="Hyperlink"/>
+                <w:rStyle w:val="Hipercze"/>
                 <w:noProof/>
               </w:rPr>
               <w:t>Omówienie i dyskusję wyników</w:t>
@@ -1099,7 +1083,7 @@
         </w:p>
         <w:p>
           <w:pPr>
-            <w:pStyle w:val="TOC1"/>
+            <w:pStyle w:val="Spistreci1"/>
             <w:tabs>
               <w:tab w:val="right" w:leader="dot" w:pos="8777"/>
             </w:tabs>
@@ -1113,7 +1097,7 @@
           <w:hyperlink w:anchor="_Toc468279502" w:history="1">
             <w:r>
               <w:rPr>
-                <w:rStyle w:val="Hyperlink"/>
+                <w:rStyle w:val="Hipercze"/>
                 <w:noProof/>
               </w:rPr>
               <w:t>Podsumowanie i wnioski</w:t>
@@ -1170,7 +1154,7 @@
         </w:p>
         <w:p>
           <w:pPr>
-            <w:pStyle w:val="TOC1"/>
+            <w:pStyle w:val="Spistreci1"/>
             <w:tabs>
               <w:tab w:val="right" w:leader="dot" w:pos="8777"/>
             </w:tabs>
@@ -1184,7 +1168,7 @@
           <w:hyperlink w:anchor="_Toc468279503" w:history="1">
             <w:r>
               <w:rPr>
-                <w:rStyle w:val="Hyperlink"/>
+                <w:rStyle w:val="Hipercze"/>
                 <w:noProof/>
               </w:rPr>
               <w:t>Spis piśmiennictwa.</w:t>
@@ -1254,152 +1238,336 @@
     <w:p/>
     <w:p>
       <w:pPr>
-        <w:pStyle w:val="Heading1"/>
-      </w:pPr>
-      <w:bookmarkStart w:id="2" w:name="_Toc468279497"/>
+        <w:pStyle w:val="Nagwek1"/>
+        <w:numPr>
+          <w:ilvl w:val="0"/>
+          <w:numId w:val="3"/>
+        </w:numPr>
+      </w:pPr>
       <w:r>
         <w:t>Wstęp</w:t>
       </w:r>
-      <w:bookmarkEnd w:id="2"/>
-    </w:p>
-    <w:p>
-      <w:pPr>
-        <w:pStyle w:val="Heading1"/>
-      </w:pPr>
-      <w:bookmarkStart w:id="3" w:name="_Toc468279498"/>
+    </w:p>
+    <w:p>
+      <w:pPr>
+        <w:pStyle w:val="Nagwek1"/>
+        <w:numPr>
+          <w:ilvl w:val="0"/>
+          <w:numId w:val="3"/>
+        </w:numPr>
+      </w:pPr>
       <w:r>
         <w:t>Cel i zakres pracy</w:t>
       </w:r>
-      <w:bookmarkEnd w:id="3"/>
-    </w:p>
-    <w:p>
-      <w:pPr>
-        <w:pStyle w:val="Heading1"/>
-      </w:pPr>
-      <w:bookmarkStart w:id="4" w:name="_Toc468279499"/>
+    </w:p>
+    <w:p>
+      <w:pPr>
+        <w:pStyle w:val="Nagwek1"/>
+        <w:numPr>
+          <w:ilvl w:val="0"/>
+          <w:numId w:val="3"/>
+        </w:numPr>
+      </w:pPr>
       <w:r>
         <w:t>Przegląd piśmiennictwa</w:t>
       </w:r>
+    </w:p>
+    <w:p>
+      <w:pPr>
+        <w:pStyle w:val="Nagwek1"/>
+        <w:numPr>
+          <w:ilvl w:val="0"/>
+          <w:numId w:val="3"/>
+        </w:numPr>
+      </w:pPr>
+      <w:r>
+        <w:t>Projekt rozwiązania</w:t>
+      </w:r>
+    </w:p>
+    <w:p>
+      <w:pPr>
+        <w:pStyle w:val="Nagwek2"/>
+        <w:numPr>
+          <w:ilvl w:val="1"/>
+          <w:numId w:val="3"/>
+        </w:numPr>
+      </w:pPr>
+      <w:r>
+        <w:t>Biblioteki użyte podczas pisania algorytmu</w:t>
+      </w:r>
+    </w:p>
+    <w:p>
+      <w:proofErr w:type="spellStart"/>
+      <w:r>
+        <w:t>OpenCV</w:t>
+      </w:r>
+      <w:proofErr w:type="spellEnd"/>
+      <w:r>
+        <w:t xml:space="preserve"> (Open Source </w:t>
+      </w:r>
+      <w:proofErr w:type="spellStart"/>
+      <w:r>
+        <w:t>Computer</w:t>
+      </w:r>
+      <w:proofErr w:type="spellEnd"/>
+      <w:r>
+        <w:t xml:space="preserve"> </w:t>
+      </w:r>
+      <w:proofErr w:type="spellStart"/>
+      <w:r>
+        <w:t>Vision</w:t>
+      </w:r>
+      <w:proofErr w:type="spellEnd"/>
+      <w:r>
+        <w:t>) –</w:t>
+      </w:r>
+      <w:r>
+        <w:t xml:space="preserve"> </w:t>
+      </w:r>
+      <w:r>
+        <w:t>Popularna biblioteka funkcji do rozpoznawania obrazów</w:t>
+      </w:r>
+      <w:r>
+        <w:t xml:space="preserve"> w czasie rzeczywistym</w:t>
+      </w:r>
+      <w:r>
+        <w:t>.</w:t>
+      </w:r>
+      <w:r>
+        <w:t xml:space="preserve"> Posiada między innymi funkcje do manipulacji obrazami, wykrywania cech obrazu</w:t>
+      </w:r>
+      <w:r>
+        <w:t xml:space="preserve"> i</w:t>
+      </w:r>
+      <w:r>
+        <w:t xml:space="preserve"> uczenia maszynowego. W 1999 roku projekt </w:t>
+      </w:r>
+      <w:proofErr w:type="spellStart"/>
+      <w:r>
+        <w:t>OpenCV</w:t>
+      </w:r>
+      <w:proofErr w:type="spellEnd"/>
+      <w:r>
+        <w:t xml:space="preserve"> </w:t>
+      </w:r>
+      <w:r>
+        <w:t>został zainicjalizowany przez firmę Intel.</w:t>
+      </w:r>
+      <w:r>
+        <w:t xml:space="preserve"> Biblioteka jest napisana w języku C++. Jako </w:t>
+      </w:r>
+      <w:commentRangeStart w:id="1"/>
+      <w:proofErr w:type="spellStart"/>
+      <w:r>
+        <w:t>wrapper</w:t>
+      </w:r>
+      <w:proofErr w:type="spellEnd"/>
+      <w:r>
+        <w:t xml:space="preserve"> </w:t>
+      </w:r>
+      <w:commentRangeEnd w:id="1"/>
+      <w:r>
+        <w:rPr>
+          <w:rStyle w:val="Odwoaniedokomentarza"/>
+        </w:rPr>
+        <w:commentReference w:id="1"/>
+      </w:r>
+      <w:r>
+        <w:t xml:space="preserve">w języku C# </w:t>
+      </w:r>
+      <w:r>
+        <w:t>wybrałem bibliotekę</w:t>
+      </w:r>
+      <w:r>
+        <w:t xml:space="preserve"> </w:t>
+      </w:r>
+      <w:proofErr w:type="spellStart"/>
+      <w:r>
+        <w:t>OpenCvSharp</w:t>
+      </w:r>
+      <w:proofErr w:type="spellEnd"/>
+      <w:r>
+        <w:t xml:space="preserve">. </w:t>
+      </w:r>
+      <w:commentRangeStart w:id="2"/>
+      <w:r>
+        <w:t xml:space="preserve">API </w:t>
+      </w:r>
+      <w:commentRangeEnd w:id="2"/>
+      <w:r>
+        <w:rPr>
+          <w:rStyle w:val="Odwoaniedokomentarza"/>
+        </w:rPr>
+        <w:commentReference w:id="2"/>
+      </w:r>
+      <w:r>
+        <w:t>tej biblioteki</w:t>
+      </w:r>
+      <w:r>
+        <w:t xml:space="preserve"> jest </w:t>
+      </w:r>
+      <w:r>
+        <w:t xml:space="preserve">bardzo zbliżone do </w:t>
+      </w:r>
+      <w:r>
+        <w:t>oryginału</w:t>
+      </w:r>
+      <w:r>
+        <w:t>,</w:t>
+      </w:r>
+      <w:r>
+        <w:t xml:space="preserve"> </w:t>
+      </w:r>
+      <w:r>
+        <w:t xml:space="preserve">jednak posiada również </w:t>
+      </w:r>
+      <w:commentRangeStart w:id="3"/>
+      <w:proofErr w:type="spellStart"/>
+      <w:r>
+        <w:t>fluent</w:t>
+      </w:r>
+      <w:proofErr w:type="spellEnd"/>
+      <w:r>
+        <w:t xml:space="preserve"> API</w:t>
+      </w:r>
+      <w:commentRangeEnd w:id="3"/>
+      <w:r>
+        <w:rPr>
+          <w:rStyle w:val="Odwoaniedokomentarza"/>
+        </w:rPr>
+        <w:commentReference w:id="3"/>
+      </w:r>
+      <w:r>
+        <w:t>.</w:t>
+      </w:r>
+    </w:p>
+    <w:p>
+      <w:proofErr w:type="spellStart"/>
+      <w:r>
+        <w:t>LitleDB</w:t>
+      </w:r>
+      <w:proofErr w:type="spellEnd"/>
+      <w:r>
+        <w:t xml:space="preserve"> – </w:t>
+      </w:r>
+      <w:r>
+        <w:t xml:space="preserve">Nie relacyjna, osadzona baza danych dla platformy .NET. Podobnie jak popularna baza </w:t>
+      </w:r>
+      <w:proofErr w:type="spellStart"/>
+      <w:r>
+        <w:t>MongoDB</w:t>
+      </w:r>
+      <w:proofErr w:type="spellEnd"/>
+      <w:r>
+        <w:t xml:space="preserve"> baza </w:t>
+      </w:r>
+      <w:proofErr w:type="spellStart"/>
+      <w:r>
+        <w:t>LiteDB</w:t>
+      </w:r>
+      <w:proofErr w:type="spellEnd"/>
+      <w:r>
+        <w:t xml:space="preserve"> jest bazą dokumentową, w kt</w:t>
+      </w:r>
+      <w:r>
+        <w:t xml:space="preserve">órej można przechowywać obiekty, jednak w przeciwieństwie do </w:t>
+      </w:r>
+      <w:proofErr w:type="spellStart"/>
+      <w:r>
+        <w:t>MongoDB</w:t>
+      </w:r>
+      <w:proofErr w:type="spellEnd"/>
+      <w:r>
+        <w:t xml:space="preserve"> </w:t>
+      </w:r>
+      <w:proofErr w:type="spellStart"/>
+      <w:r>
+        <w:t>LiteDB</w:t>
+      </w:r>
+      <w:proofErr w:type="spellEnd"/>
+      <w:r>
+        <w:t xml:space="preserve"> jest bazą osadzoną i nie wymaga serwera, a dane są zapisywane w pojedynczym pliku. Dzięki temu mogę w łatwy sposób przechowywać dane w aplikacji bez konieczności instalacji dodatkowego oprogramowania czy projektowania tabel do przechowywania </w:t>
+      </w:r>
+      <w:r>
+        <w:lastRenderedPageBreak/>
+        <w:t xml:space="preserve">skomplikowanych obiektów. </w:t>
+      </w:r>
+      <w:r>
+        <w:br/>
+        <w:t>WPF</w:t>
+      </w:r>
+      <w:r>
+        <w:t xml:space="preserve"> (</w:t>
+      </w:r>
+      <w:r>
+        <w:t>Windows Presentation Foundation</w:t>
+      </w:r>
+      <w:r>
+        <w:t xml:space="preserve">) </w:t>
+      </w:r>
+      <w:r>
+        <w:t>–</w:t>
+      </w:r>
+      <w:r>
+        <w:t xml:space="preserve"> </w:t>
+      </w:r>
+      <w:r>
+        <w:t xml:space="preserve">Framework od Microsoftu do tworzenia aplikacji desktopowych, </w:t>
+      </w:r>
+      <w:bookmarkStart w:id="4" w:name="_GoBack"/>
       <w:bookmarkEnd w:id="4"/>
     </w:p>
-    <w:p>
-      <w:pPr>
-        <w:pStyle w:val="Heading1"/>
-      </w:pPr>
-      <w:bookmarkStart w:id="5" w:name="_Toc468279500"/>
-      <w:r>
-        <w:t>Materiały i metodykę pracy</w:t>
-      </w:r>
-      <w:bookmarkEnd w:id="5"/>
-    </w:p>
     <w:p/>
-    <w:p>
-      <w:pPr>
-        <w:pStyle w:val="Heading1"/>
-      </w:pPr>
-      <w:bookmarkStart w:id="6" w:name="_Toc468279501"/>
-      <w:r>
-        <w:t>Omówienie i dyskusję wyników</w:t>
-      </w:r>
-      <w:bookmarkEnd w:id="6"/>
-    </w:p>
-    <w:p>
-      <w:pPr>
-        <w:pStyle w:val="Heading1"/>
-      </w:pPr>
-      <w:bookmarkStart w:id="7" w:name="_Toc468279502"/>
-      <w:r>
-        <w:t>Podsumowanie i wnioski</w:t>
-      </w:r>
-      <w:bookmarkEnd w:id="7"/>
-    </w:p>
-    <w:p>
-      <w:pPr>
-        <w:pStyle w:val="Heading1"/>
-      </w:pPr>
-      <w:bookmarkStart w:id="8" w:name="_Toc468279503"/>
+    <w:p/>
+    <w:p>
+      <w:pPr>
+        <w:pStyle w:val="Nagwek1"/>
+        <w:numPr>
+          <w:ilvl w:val="0"/>
+          <w:numId w:val="3"/>
+        </w:numPr>
+      </w:pPr>
+      <w:r>
+        <w:t>Omówienie i dyskusja wyników</w:t>
+      </w:r>
+    </w:p>
+    <w:p>
+      <w:pPr>
+        <w:pStyle w:val="Nagwek1"/>
+        <w:numPr>
+          <w:ilvl w:val="0"/>
+          <w:numId w:val="3"/>
+        </w:numPr>
+      </w:pPr>
       <w:r>
         <w:t>Spis piśmiennictwa</w:t>
       </w:r>
-      <w:r>
-        <w:t>.</w:t>
-      </w:r>
-      <w:bookmarkEnd w:id="8"/>
+    </w:p>
+    <w:p>
+      <w:pPr>
+        <w:spacing w:line="259" w:lineRule="auto"/>
+      </w:pPr>
+      <w:r>
+        <w:br w:type="page"/>
+      </w:r>
+    </w:p>
+    <w:p/>
+    <w:p>
+      <w:pPr>
+        <w:jc w:val="both"/>
+      </w:pPr>
+      <w:r>
+        <w:t xml:space="preserve">Wyrażam zgodę na udostępnienie mojej pracy w czytelniach Biblioteki SGGW </w:t>
+      </w:r>
+      <w:r>
+        <w:br/>
+        <w:t>w tym w Archiwum Prac Dyplomowych SGGW</w:t>
+      </w:r>
     </w:p>
     <w:p/>
     <w:p/>
     <w:p/>
     <w:p/>
-    <w:p/>
-    <w:p/>
-    <w:p/>
-    <w:p/>
-    <w:p/>
-    <w:p/>
-    <w:p/>
-    <w:p/>
-    <w:p/>
-    <w:p/>
-    <w:p/>
-    <w:p/>
-    <w:p/>
-    <w:p/>
-    <w:p/>
-    <w:p/>
-    <w:p/>
-    <w:p/>
-    <w:p/>
-    <w:p/>
-    <w:p/>
-    <w:p/>
-    <w:p/>
-    <w:p/>
-    <w:p/>
-    <w:p/>
-    <w:p/>
-    <w:p/>
-    <w:p/>
-    <w:p/>
-    <w:p/>
-    <w:p/>
-    <w:p/>
-    <w:p/>
-    <w:p/>
-    <w:p/>
-    <w:p/>
-    <w:p/>
-    <w:p/>
-    <w:p/>
-    <w:p/>
-    <w:p/>
-    <w:p/>
-    <w:p/>
-    <w:p/>
-    <w:p>
-      <w:pPr>
-        <w:spacing w:line="259" w:lineRule="auto"/>
-      </w:pPr>
-      <w:r>
-        <w:br w:type="page"/>
-      </w:r>
-    </w:p>
-    <w:p/>
-    <w:p>
-      <w:pPr>
-        <w:jc w:val="both"/>
-      </w:pPr>
-      <w:r>
-        <w:t xml:space="preserve">Wyrażam zgodę na udostępnienie mojej pracy w czytelniach Biblioteki SGGW </w:t>
-      </w:r>
-      <w:r>
-        <w:br/>
-        <w:t>w tym w Archiwum Prac Dyplomowych SGGW</w:t>
-      </w:r>
-    </w:p>
-    <w:p/>
-    <w:p/>
-    <w:p/>
-    <w:p/>
     <w:p>
       <w:r>
         <w:tab/>
@@ -1472,10 +1640,10 @@
     <w:p>
       <w:r>
         <w:rPr>
-          <w:rStyle w:val="CommentReference"/>
+          <w:rStyle w:val="Odwoaniedokomentarza"/>
         </w:rPr>
         <w:lastRenderedPageBreak/>
-        <w:commentReference w:id="9"/>
+        <w:commentReference w:id="5"/>
       </w:r>
     </w:p>
     <w:sectPr>
@@ -1493,11 +1661,11 @@
   <w:comment w:id="0" w:author="Sylwekqaz ." w:date="2016-11-30T13:17:00Z" w:initials="S.">
     <w:p>
       <w:pPr>
-        <w:pStyle w:val="CommentText"/>
-      </w:pPr>
-      <w:r>
-        <w:rPr>
-          <w:rStyle w:val="CommentReference"/>
+        <w:pStyle w:val="Tekstkomentarza"/>
+      </w:pPr>
+      <w:r>
+        <w:rPr>
+          <w:rStyle w:val="Odwoaniedokomentarza"/>
         </w:rPr>
         <w:annotationRef/>
       </w:r>
@@ -1506,19 +1674,123 @@
       </w:r>
     </w:p>
   </w:comment>
-  <w:comment w:id="9" w:author="Sylwekqaz ." w:date="2016-11-30T13:34:00Z" w:initials="S.">
-    <w:p>
-      <w:pPr>
-        <w:pStyle w:val="CommentText"/>
-      </w:pPr>
-      <w:r>
-        <w:rPr>
-          <w:rStyle w:val="CommentReference"/>
+  <w:comment w:id="1" w:author="Sylwekqaz . [2]" w:date="2016-12-01T10:15:00Z" w:initials="S.">
+    <w:p>
+      <w:pPr>
+        <w:pStyle w:val="Tekstkomentarza"/>
+      </w:pPr>
+      <w:r>
+        <w:rPr>
+          <w:rStyle w:val="Odwoaniedokomentarza"/>
         </w:rPr>
         <w:annotationRef/>
       </w:r>
       <w:r>
-        <w:t>Ta stroan pozostaje nie zadrukowana #wytyczne</w:t>
+        <w:t xml:space="preserve">Czy określenie </w:t>
+      </w:r>
+      <w:proofErr w:type="spellStart"/>
+      <w:r>
+        <w:t>wrapper</w:t>
+      </w:r>
+      <w:proofErr w:type="spellEnd"/>
+      <w:r>
+        <w:t xml:space="preserve"> jest dopuszczalne w polskim języku?</w:t>
+      </w:r>
+      <w:r>
+        <w:br/>
+      </w:r>
+      <w:r>
+        <w:t>https</w:t>
+      </w:r>
+      <w:proofErr w:type="gramStart"/>
+      <w:r>
+        <w:t>://pl</w:t>
+      </w:r>
+      <w:proofErr w:type="gramEnd"/>
+      <w:r>
+        <w:t>.wikipedia.</w:t>
+      </w:r>
+      <w:proofErr w:type="gramStart"/>
+      <w:r>
+        <w:t>org</w:t>
+      </w:r>
+      <w:proofErr w:type="gramEnd"/>
+      <w:r>
+        <w:t>/wiki/Biblioteka_programistyczna#Wrappery</w:t>
+      </w:r>
+    </w:p>
+  </w:comment>
+  <w:comment w:id="2" w:author="Sylwekqaz . [2]" w:date="2016-12-01T10:23:00Z" w:initials="S.">
+    <w:p>
+      <w:pPr>
+        <w:pStyle w:val="Tekstkomentarza"/>
+      </w:pPr>
+      <w:r>
+        <w:rPr>
+          <w:rStyle w:val="Odwoaniedokomentarza"/>
+        </w:rPr>
+        <w:annotationRef/>
+      </w:r>
+      <w:r>
+        <w:t>Czy określenie API jest dopuszczalne w j. polskim?</w:t>
+      </w:r>
+    </w:p>
+  </w:comment>
+  <w:comment w:id="3" w:author="Sylwekqaz . [2]" w:date="2016-12-01T10:48:00Z" w:initials="S.">
+    <w:p>
+      <w:pPr>
+        <w:pStyle w:val="Tekstkomentarza"/>
+      </w:pPr>
+      <w:r>
+        <w:rPr>
+          <w:rStyle w:val="Odwoaniedokomentarza"/>
+        </w:rPr>
+        <w:annotationRef/>
+      </w:r>
+      <w:hyperlink r:id="rId1" w:history="1">
+        <w:r>
+          <w:rPr>
+            <w:rStyle w:val="Hipercze"/>
+          </w:rPr>
+          <w:t>https://en.wikipedia.org/wiki/Fluent_interface</w:t>
+        </w:r>
+      </w:hyperlink>
+    </w:p>
+    <w:p>
+      <w:pPr>
+        <w:pStyle w:val="Tekstkomentarza"/>
+      </w:pPr>
+    </w:p>
+  </w:comment>
+  <w:comment w:id="5" w:author="Sylwekqaz ." w:date="2016-11-30T13:34:00Z" w:initials="S.">
+    <w:p>
+      <w:pPr>
+        <w:pStyle w:val="Tekstkomentarza"/>
+      </w:pPr>
+      <w:r>
+        <w:rPr>
+          <w:rStyle w:val="Odwoaniedokomentarza"/>
+        </w:rPr>
+        <w:annotationRef/>
+      </w:r>
+      <w:r>
+        <w:t xml:space="preserve">Ta </w:t>
+      </w:r>
+      <w:proofErr w:type="spellStart"/>
+      <w:r>
+        <w:t>stroan</w:t>
+      </w:r>
+      <w:proofErr w:type="spellEnd"/>
+      <w:r>
+        <w:t xml:space="preserve"> pozostaje </w:t>
+      </w:r>
+      <w:proofErr w:type="gramStart"/>
+      <w:r>
+        <w:t>nie zadrukowana</w:t>
+      </w:r>
+      <w:proofErr w:type="gramEnd"/>
+      <w:r>
+        <w:t xml:space="preserve"> #wytyczne</w:t>
       </w:r>
     </w:p>
   </w:comment>
@@ -1528,14 +1800,470 @@
 <file path=word/commentsExtended.xml><?xml version="1.0" encoding="utf-8"?>
 <w15:commentsEx xmlns:wpc="http://schemas.microsoft.com/office/word/2010/wordprocessingCanvas" xmlns:cx="http://schemas.microsoft.com/office/drawing/2014/chartex" xmlns:cx1="http://schemas.microsoft.com/office/drawing/2015/9/8/chartex" xmlns:mc="http://schemas.openxmlformats.org/markup-compatibility/2006" xmlns:o="urn:schemas-microsoft-com:office:office" xmlns:r="http://schemas.openxmlformats.org/officeDocument/2006/relationships" xmlns:m="http://schemas.openxmlformats.org/officeDocument/2006/math" xmlns:v="urn:schemas-microsoft-com:vml" xmlns:wp14="http://schemas.microsoft.com/office/word/2010/wordprocessingDrawing" xmlns:wp="http://schemas.openxmlformats.org/drawingml/2006/wordprocessingDrawing" xmlns:w10="urn:schemas-microsoft-com:office:word" xmlns:w="http://schemas.openxmlformats.org/wordprocessingml/2006/main" xmlns:w14="http://schemas.microsoft.com/office/word/2010/wordml" xmlns:w15="http://schemas.microsoft.com/office/word/2012/wordml" xmlns:w16se="http://schemas.microsoft.com/office/word/2015/wordml/symex" xmlns:wpg="http://schemas.microsoft.com/office/word/2010/wordprocessingGroup" xmlns:wpi="http://schemas.microsoft.com/office/word/2010/wordprocessingInk" xmlns:wne="http://schemas.microsoft.com/office/word/2006/wordml" xmlns:wps="http://schemas.microsoft.com/office/word/2010/wordprocessingShape" mc:Ignorable="w14 w15 w16se wp14">
   <w15:commentEx w15:paraId="3C2E26C4" w15:done="0"/>
+  <w15:commentEx w15:paraId="5949AB2B" w15:done="0"/>
+  <w15:commentEx w15:paraId="1C2734F8" w15:done="0"/>
+  <w15:commentEx w15:paraId="0C482433" w15:done="0"/>
   <w15:commentEx w15:paraId="519202B2" w15:done="0"/>
 </w15:commentsEx>
+</file>
+
+<file path=word/numbering.xml><?xml version="1.0" encoding="utf-8"?>
+<w:numbering xmlns:wpc="http://schemas.microsoft.com/office/word/2010/wordprocessingCanvas" xmlns:cx="http://schemas.microsoft.com/office/drawing/2014/chartex" xmlns:cx1="http://schemas.microsoft.com/office/drawing/2015/9/8/chartex" xmlns:mc="http://schemas.openxmlformats.org/markup-compatibility/2006" xmlns:o="urn:schemas-microsoft-com:office:office" xmlns:r="http://schemas.openxmlformats.org/officeDocument/2006/relationships" xmlns:m="http://schemas.openxmlformats.org/officeDocument/2006/math" xmlns:v="urn:schemas-microsoft-com:vml" xmlns:wp14="http://schemas.microsoft.com/office/word/2010/wordprocessingDrawing" xmlns:wp="http://schemas.openxmlformats.org/drawingml/2006/wordprocessingDrawing" xmlns:w10="urn:schemas-microsoft-com:office:word" xmlns:w="http://schemas.openxmlformats.org/wordprocessingml/2006/main" xmlns:w14="http://schemas.microsoft.com/office/word/2010/wordml" xmlns:w15="http://schemas.microsoft.com/office/word/2012/wordml" xmlns:w16se="http://schemas.microsoft.com/office/word/2015/wordml/symex" xmlns:wpg="http://schemas.microsoft.com/office/word/2010/wordprocessingGroup" xmlns:wpi="http://schemas.microsoft.com/office/word/2010/wordprocessingInk" xmlns:wne="http://schemas.microsoft.com/office/word/2006/wordml" xmlns:wps="http://schemas.microsoft.com/office/word/2010/wordprocessingShape" mc:Ignorable="w14 w15 w16se wp14">
+  <w:abstractNum w:abstractNumId="0" w15:restartNumberingAfterBreak="0">
+    <w:nsid w:val="1029201A"/>
+    <w:multiLevelType w:val="multilevel"/>
+    <w:tmpl w:val="0415001F"/>
+    <w:lvl w:ilvl="0">
+      <w:start w:val="1"/>
+      <w:numFmt w:val="decimal"/>
+      <w:lvlText w:val="%1."/>
+      <w:lvlJc w:val="left"/>
+      <w:pPr>
+        <w:ind w:left="360" w:hanging="360"/>
+      </w:pPr>
+    </w:lvl>
+    <w:lvl w:ilvl="1">
+      <w:start w:val="1"/>
+      <w:numFmt w:val="decimal"/>
+      <w:lvlText w:val="%1.%2."/>
+      <w:lvlJc w:val="left"/>
+      <w:pPr>
+        <w:ind w:left="792" w:hanging="432"/>
+      </w:pPr>
+    </w:lvl>
+    <w:lvl w:ilvl="2">
+      <w:start w:val="1"/>
+      <w:numFmt w:val="decimal"/>
+      <w:lvlText w:val="%1.%2.%3."/>
+      <w:lvlJc w:val="left"/>
+      <w:pPr>
+        <w:ind w:left="1224" w:hanging="504"/>
+      </w:pPr>
+    </w:lvl>
+    <w:lvl w:ilvl="3">
+      <w:start w:val="1"/>
+      <w:numFmt w:val="decimal"/>
+      <w:lvlText w:val="%1.%2.%3.%4."/>
+      <w:lvlJc w:val="left"/>
+      <w:pPr>
+        <w:ind w:left="1728" w:hanging="648"/>
+      </w:pPr>
+    </w:lvl>
+    <w:lvl w:ilvl="4">
+      <w:start w:val="1"/>
+      <w:numFmt w:val="decimal"/>
+      <w:lvlText w:val="%1.%2.%3.%4.%5."/>
+      <w:lvlJc w:val="left"/>
+      <w:pPr>
+        <w:ind w:left="2232" w:hanging="792"/>
+      </w:pPr>
+    </w:lvl>
+    <w:lvl w:ilvl="5">
+      <w:start w:val="1"/>
+      <w:numFmt w:val="decimal"/>
+      <w:lvlText w:val="%1.%2.%3.%4.%5.%6."/>
+      <w:lvlJc w:val="left"/>
+      <w:pPr>
+        <w:ind w:left="2736" w:hanging="936"/>
+      </w:pPr>
+    </w:lvl>
+    <w:lvl w:ilvl="6">
+      <w:start w:val="1"/>
+      <w:numFmt w:val="decimal"/>
+      <w:lvlText w:val="%1.%2.%3.%4.%5.%6.%7."/>
+      <w:lvlJc w:val="left"/>
+      <w:pPr>
+        <w:ind w:left="3240" w:hanging="1080"/>
+      </w:pPr>
+    </w:lvl>
+    <w:lvl w:ilvl="7">
+      <w:start w:val="1"/>
+      <w:numFmt w:val="decimal"/>
+      <w:lvlText w:val="%1.%2.%3.%4.%5.%6.%7.%8."/>
+      <w:lvlJc w:val="left"/>
+      <w:pPr>
+        <w:ind w:left="3744" w:hanging="1224"/>
+      </w:pPr>
+    </w:lvl>
+    <w:lvl w:ilvl="8">
+      <w:start w:val="1"/>
+      <w:numFmt w:val="decimal"/>
+      <w:lvlText w:val="%1.%2.%3.%4.%5.%6.%7.%8.%9."/>
+      <w:lvlJc w:val="left"/>
+      <w:pPr>
+        <w:ind w:left="4320" w:hanging="1440"/>
+      </w:pPr>
+    </w:lvl>
+  </w:abstractNum>
+  <w:abstractNum w:abstractNumId="1" w15:restartNumberingAfterBreak="0">
+    <w:nsid w:val="266358C5"/>
+    <w:multiLevelType w:val="multilevel"/>
+    <w:tmpl w:val="0415001F"/>
+    <w:lvl w:ilvl="0">
+      <w:start w:val="1"/>
+      <w:numFmt w:val="decimal"/>
+      <w:lvlText w:val="%1."/>
+      <w:lvlJc w:val="left"/>
+      <w:pPr>
+        <w:ind w:left="360" w:hanging="360"/>
+      </w:pPr>
+    </w:lvl>
+    <w:lvl w:ilvl="1">
+      <w:start w:val="1"/>
+      <w:numFmt w:val="decimal"/>
+      <w:lvlText w:val="%1.%2."/>
+      <w:lvlJc w:val="left"/>
+      <w:pPr>
+        <w:ind w:left="792" w:hanging="432"/>
+      </w:pPr>
+    </w:lvl>
+    <w:lvl w:ilvl="2">
+      <w:start w:val="1"/>
+      <w:numFmt w:val="decimal"/>
+      <w:lvlText w:val="%1.%2.%3."/>
+      <w:lvlJc w:val="left"/>
+      <w:pPr>
+        <w:ind w:left="1224" w:hanging="504"/>
+      </w:pPr>
+    </w:lvl>
+    <w:lvl w:ilvl="3">
+      <w:start w:val="1"/>
+      <w:numFmt w:val="decimal"/>
+      <w:lvlText w:val="%1.%2.%3.%4."/>
+      <w:lvlJc w:val="left"/>
+      <w:pPr>
+        <w:ind w:left="1728" w:hanging="648"/>
+      </w:pPr>
+    </w:lvl>
+    <w:lvl w:ilvl="4">
+      <w:start w:val="1"/>
+      <w:numFmt w:val="decimal"/>
+      <w:lvlText w:val="%1.%2.%3.%4.%5."/>
+      <w:lvlJc w:val="left"/>
+      <w:pPr>
+        <w:ind w:left="2232" w:hanging="792"/>
+      </w:pPr>
+    </w:lvl>
+    <w:lvl w:ilvl="5">
+      <w:start w:val="1"/>
+      <w:numFmt w:val="decimal"/>
+      <w:lvlText w:val="%1.%2.%3.%4.%5.%6."/>
+      <w:lvlJc w:val="left"/>
+      <w:pPr>
+        <w:ind w:left="2736" w:hanging="936"/>
+      </w:pPr>
+    </w:lvl>
+    <w:lvl w:ilvl="6">
+      <w:start w:val="1"/>
+      <w:numFmt w:val="decimal"/>
+      <w:lvlText w:val="%1.%2.%3.%4.%5.%6.%7."/>
+      <w:lvlJc w:val="left"/>
+      <w:pPr>
+        <w:ind w:left="3240" w:hanging="1080"/>
+      </w:pPr>
+    </w:lvl>
+    <w:lvl w:ilvl="7">
+      <w:start w:val="1"/>
+      <w:numFmt w:val="decimal"/>
+      <w:lvlText w:val="%1.%2.%3.%4.%5.%6.%7.%8."/>
+      <w:lvlJc w:val="left"/>
+      <w:pPr>
+        <w:ind w:left="3744" w:hanging="1224"/>
+      </w:pPr>
+    </w:lvl>
+    <w:lvl w:ilvl="8">
+      <w:start w:val="1"/>
+      <w:numFmt w:val="decimal"/>
+      <w:lvlText w:val="%1.%2.%3.%4.%5.%6.%7.%8.%9."/>
+      <w:lvlJc w:val="left"/>
+      <w:pPr>
+        <w:ind w:left="4320" w:hanging="1440"/>
+      </w:pPr>
+    </w:lvl>
+  </w:abstractNum>
+  <w:abstractNum w:abstractNumId="2" w15:restartNumberingAfterBreak="0">
+    <w:nsid w:val="367F6CB1"/>
+    <w:multiLevelType w:val="multilevel"/>
+    <w:tmpl w:val="0415001F"/>
+    <w:lvl w:ilvl="0">
+      <w:start w:val="1"/>
+      <w:numFmt w:val="decimal"/>
+      <w:lvlText w:val="%1."/>
+      <w:lvlJc w:val="left"/>
+      <w:pPr>
+        <w:ind w:left="360" w:hanging="360"/>
+      </w:pPr>
+    </w:lvl>
+    <w:lvl w:ilvl="1">
+      <w:start w:val="1"/>
+      <w:numFmt w:val="decimal"/>
+      <w:lvlText w:val="%1.%2."/>
+      <w:lvlJc w:val="left"/>
+      <w:pPr>
+        <w:ind w:left="792" w:hanging="432"/>
+      </w:pPr>
+    </w:lvl>
+    <w:lvl w:ilvl="2">
+      <w:start w:val="1"/>
+      <w:numFmt w:val="decimal"/>
+      <w:lvlText w:val="%1.%2.%3."/>
+      <w:lvlJc w:val="left"/>
+      <w:pPr>
+        <w:ind w:left="1224" w:hanging="504"/>
+      </w:pPr>
+    </w:lvl>
+    <w:lvl w:ilvl="3">
+      <w:start w:val="1"/>
+      <w:numFmt w:val="decimal"/>
+      <w:lvlText w:val="%1.%2.%3.%4."/>
+      <w:lvlJc w:val="left"/>
+      <w:pPr>
+        <w:ind w:left="1728" w:hanging="648"/>
+      </w:pPr>
+    </w:lvl>
+    <w:lvl w:ilvl="4">
+      <w:start w:val="1"/>
+      <w:numFmt w:val="decimal"/>
+      <w:lvlText w:val="%1.%2.%3.%4.%5."/>
+      <w:lvlJc w:val="left"/>
+      <w:pPr>
+        <w:ind w:left="2232" w:hanging="792"/>
+      </w:pPr>
+    </w:lvl>
+    <w:lvl w:ilvl="5">
+      <w:start w:val="1"/>
+      <w:numFmt w:val="decimal"/>
+      <w:lvlText w:val="%1.%2.%3.%4.%5.%6."/>
+      <w:lvlJc w:val="left"/>
+      <w:pPr>
+        <w:ind w:left="2736" w:hanging="936"/>
+      </w:pPr>
+    </w:lvl>
+    <w:lvl w:ilvl="6">
+      <w:start w:val="1"/>
+      <w:numFmt w:val="decimal"/>
+      <w:lvlText w:val="%1.%2.%3.%4.%5.%6.%7."/>
+      <w:lvlJc w:val="left"/>
+      <w:pPr>
+        <w:ind w:left="3240" w:hanging="1080"/>
+      </w:pPr>
+    </w:lvl>
+    <w:lvl w:ilvl="7">
+      <w:start w:val="1"/>
+      <w:numFmt w:val="decimal"/>
+      <w:lvlText w:val="%1.%2.%3.%4.%5.%6.%7.%8."/>
+      <w:lvlJc w:val="left"/>
+      <w:pPr>
+        <w:ind w:left="3744" w:hanging="1224"/>
+      </w:pPr>
+    </w:lvl>
+    <w:lvl w:ilvl="8">
+      <w:start w:val="1"/>
+      <w:numFmt w:val="decimal"/>
+      <w:lvlText w:val="%1.%2.%3.%4.%5.%6.%7.%8.%9."/>
+      <w:lvlJc w:val="left"/>
+      <w:pPr>
+        <w:ind w:left="4320" w:hanging="1440"/>
+      </w:pPr>
+    </w:lvl>
+  </w:abstractNum>
+  <w:abstractNum w:abstractNumId="3" w15:restartNumberingAfterBreak="0">
+    <w:nsid w:val="674F0BDF"/>
+    <w:multiLevelType w:val="multilevel"/>
+    <w:tmpl w:val="0415001F"/>
+    <w:lvl w:ilvl="0">
+      <w:start w:val="1"/>
+      <w:numFmt w:val="decimal"/>
+      <w:lvlText w:val="%1."/>
+      <w:lvlJc w:val="left"/>
+      <w:pPr>
+        <w:ind w:left="360" w:hanging="360"/>
+      </w:pPr>
+    </w:lvl>
+    <w:lvl w:ilvl="1">
+      <w:start w:val="1"/>
+      <w:numFmt w:val="decimal"/>
+      <w:lvlText w:val="%1.%2."/>
+      <w:lvlJc w:val="left"/>
+      <w:pPr>
+        <w:ind w:left="792" w:hanging="432"/>
+      </w:pPr>
+    </w:lvl>
+    <w:lvl w:ilvl="2">
+      <w:start w:val="1"/>
+      <w:numFmt w:val="decimal"/>
+      <w:lvlText w:val="%1.%2.%3."/>
+      <w:lvlJc w:val="left"/>
+      <w:pPr>
+        <w:ind w:left="1224" w:hanging="504"/>
+      </w:pPr>
+    </w:lvl>
+    <w:lvl w:ilvl="3">
+      <w:start w:val="1"/>
+      <w:numFmt w:val="decimal"/>
+      <w:lvlText w:val="%1.%2.%3.%4."/>
+      <w:lvlJc w:val="left"/>
+      <w:pPr>
+        <w:ind w:left="1728" w:hanging="648"/>
+      </w:pPr>
+    </w:lvl>
+    <w:lvl w:ilvl="4">
+      <w:start w:val="1"/>
+      <w:numFmt w:val="decimal"/>
+      <w:lvlText w:val="%1.%2.%3.%4.%5."/>
+      <w:lvlJc w:val="left"/>
+      <w:pPr>
+        <w:ind w:left="2232" w:hanging="792"/>
+      </w:pPr>
+    </w:lvl>
+    <w:lvl w:ilvl="5">
+      <w:start w:val="1"/>
+      <w:numFmt w:val="decimal"/>
+      <w:lvlText w:val="%1.%2.%3.%4.%5.%6."/>
+      <w:lvlJc w:val="left"/>
+      <w:pPr>
+        <w:ind w:left="2736" w:hanging="936"/>
+      </w:pPr>
+    </w:lvl>
+    <w:lvl w:ilvl="6">
+      <w:start w:val="1"/>
+      <w:numFmt w:val="decimal"/>
+      <w:lvlText w:val="%1.%2.%3.%4.%5.%6.%7."/>
+      <w:lvlJc w:val="left"/>
+      <w:pPr>
+        <w:ind w:left="3240" w:hanging="1080"/>
+      </w:pPr>
+    </w:lvl>
+    <w:lvl w:ilvl="7">
+      <w:start w:val="1"/>
+      <w:numFmt w:val="decimal"/>
+      <w:lvlText w:val="%1.%2.%3.%4.%5.%6.%7.%8."/>
+      <w:lvlJc w:val="left"/>
+      <w:pPr>
+        <w:ind w:left="3744" w:hanging="1224"/>
+      </w:pPr>
+    </w:lvl>
+    <w:lvl w:ilvl="8">
+      <w:start w:val="1"/>
+      <w:numFmt w:val="decimal"/>
+      <w:lvlText w:val="%1.%2.%3.%4.%5.%6.%7.%8.%9."/>
+      <w:lvlJc w:val="left"/>
+      <w:pPr>
+        <w:ind w:left="4320" w:hanging="1440"/>
+      </w:pPr>
+    </w:lvl>
+  </w:abstractNum>
+  <w:abstractNum w:abstractNumId="4" w15:restartNumberingAfterBreak="0">
+    <w:nsid w:val="6D8972C7"/>
+    <w:multiLevelType w:val="hybridMultilevel"/>
+    <w:tmpl w:val="053892D0"/>
+    <w:lvl w:ilvl="0" w:tplc="0415000F">
+      <w:start w:val="1"/>
+      <w:numFmt w:val="decimal"/>
+      <w:lvlText w:val="%1."/>
+      <w:lvlJc w:val="left"/>
+      <w:pPr>
+        <w:ind w:left="720" w:hanging="360"/>
+      </w:pPr>
+    </w:lvl>
+    <w:lvl w:ilvl="1" w:tplc="04150019" w:tentative="1">
+      <w:start w:val="1"/>
+      <w:numFmt w:val="lowerLetter"/>
+      <w:lvlText w:val="%2."/>
+      <w:lvlJc w:val="left"/>
+      <w:pPr>
+        <w:ind w:left="1440" w:hanging="360"/>
+      </w:pPr>
+    </w:lvl>
+    <w:lvl w:ilvl="2" w:tplc="0415001B" w:tentative="1">
+      <w:start w:val="1"/>
+      <w:numFmt w:val="lowerRoman"/>
+      <w:lvlText w:val="%3."/>
+      <w:lvlJc w:val="right"/>
+      <w:pPr>
+        <w:ind w:left="2160" w:hanging="180"/>
+      </w:pPr>
+    </w:lvl>
+    <w:lvl w:ilvl="3" w:tplc="0415000F" w:tentative="1">
+      <w:start w:val="1"/>
+      <w:numFmt w:val="decimal"/>
+      <w:lvlText w:val="%4."/>
+      <w:lvlJc w:val="left"/>
+      <w:pPr>
+        <w:ind w:left="2880" w:hanging="360"/>
+      </w:pPr>
+    </w:lvl>
+    <w:lvl w:ilvl="4" w:tplc="04150019" w:tentative="1">
+      <w:start w:val="1"/>
+      <w:numFmt w:val="lowerLetter"/>
+      <w:lvlText w:val="%5."/>
+      <w:lvlJc w:val="left"/>
+      <w:pPr>
+        <w:ind w:left="3600" w:hanging="360"/>
+      </w:pPr>
+    </w:lvl>
+    <w:lvl w:ilvl="5" w:tplc="0415001B" w:tentative="1">
+      <w:start w:val="1"/>
+      <w:numFmt w:val="lowerRoman"/>
+      <w:lvlText w:val="%6."/>
+      <w:lvlJc w:val="right"/>
+      <w:pPr>
+        <w:ind w:left="4320" w:hanging="180"/>
+      </w:pPr>
+    </w:lvl>
+    <w:lvl w:ilvl="6" w:tplc="0415000F" w:tentative="1">
+      <w:start w:val="1"/>
+      <w:numFmt w:val="decimal"/>
+      <w:lvlText w:val="%7."/>
+      <w:lvlJc w:val="left"/>
+      <w:pPr>
+        <w:ind w:left="5040" w:hanging="360"/>
+      </w:pPr>
+    </w:lvl>
+    <w:lvl w:ilvl="7" w:tplc="04150019" w:tentative="1">
+      <w:start w:val="1"/>
+      <w:numFmt w:val="lowerLetter"/>
+      <w:lvlText w:val="%8."/>
+      <w:lvlJc w:val="left"/>
+      <w:pPr>
+        <w:ind w:left="5760" w:hanging="360"/>
+      </w:pPr>
+    </w:lvl>
+    <w:lvl w:ilvl="8" w:tplc="0415001B" w:tentative="1">
+      <w:start w:val="1"/>
+      <w:numFmt w:val="lowerRoman"/>
+      <w:lvlText w:val="%9."/>
+      <w:lvlJc w:val="right"/>
+      <w:pPr>
+        <w:ind w:left="6480" w:hanging="180"/>
+      </w:pPr>
+    </w:lvl>
+  </w:abstractNum>
+  <w:num w:numId="1">
+    <w:abstractNumId w:val="4"/>
+  </w:num>
+  <w:num w:numId="2">
+    <w:abstractNumId w:val="1"/>
+  </w:num>
+  <w:num w:numId="3">
+    <w:abstractNumId w:val="3"/>
+  </w:num>
+  <w:num w:numId="4">
+    <w:abstractNumId w:val="2"/>
+  </w:num>
+  <w:num w:numId="5">
+    <w:abstractNumId w:val="0"/>
+  </w:num>
+</w:numbering>
 </file>
 
 <file path=word/people.xml><?xml version="1.0" encoding="utf-8"?>
 <w15:people xmlns:wpc="http://schemas.microsoft.com/office/word/2010/wordprocessingCanvas" xmlns:cx="http://schemas.microsoft.com/office/drawing/2014/chartex" xmlns:cx1="http://schemas.microsoft.com/office/drawing/2015/9/8/chartex" xmlns:mc="http://schemas.openxmlformats.org/markup-compatibility/2006" xmlns:o="urn:schemas-microsoft-com:office:office" xmlns:r="http://schemas.openxmlformats.org/officeDocument/2006/relationships" xmlns:m="http://schemas.openxmlformats.org/officeDocument/2006/math" xmlns:v="urn:schemas-microsoft-com:vml" xmlns:wp14="http://schemas.microsoft.com/office/word/2010/wordprocessingDrawing" xmlns:wp="http://schemas.openxmlformats.org/drawingml/2006/wordprocessingDrawing" xmlns:w10="urn:schemas-microsoft-com:office:word" xmlns:w="http://schemas.openxmlformats.org/wordprocessingml/2006/main" xmlns:w14="http://schemas.microsoft.com/office/word/2010/wordml" xmlns:w15="http://schemas.microsoft.com/office/word/2012/wordml" xmlns:w16se="http://schemas.microsoft.com/office/word/2015/wordml/symex" xmlns:wpg="http://schemas.microsoft.com/office/word/2010/wordprocessingGroup" xmlns:wpi="http://schemas.microsoft.com/office/word/2010/wordprocessingInk" xmlns:wne="http://schemas.microsoft.com/office/word/2006/wordml" xmlns:wps="http://schemas.microsoft.com/office/word/2010/wordprocessingShape" mc:Ignorable="w14 w15 w16se wp14">
   <w15:person w15:author="Sylwekqaz .">
     <w15:presenceInfo w15:providerId="None" w15:userId="Sylwekqaz ."/>
+  </w15:person>
+  <w15:person w15:author="Sylwekqaz . [2]">
+    <w15:presenceInfo w15:providerId="Windows Live" w15:userId="35ea8ecd65648adf"/>
   </w15:person>
 </w15:people>
 </file>
@@ -1930,7 +2658,7 @@
     <w:lsdException w:name="List Table 6 Colorful Accent 6" w:uiPriority="51"/>
     <w:lsdException w:name="List Table 7 Colorful Accent 6" w:uiPriority="52"/>
   </w:latentStyles>
-  <w:style w:type="paragraph" w:default="1" w:styleId="Normal">
+  <w:style w:type="paragraph" w:default="1" w:styleId="Normalny">
     <w:name w:val="Normal"/>
     <w:qFormat/>
     <w:rsid w:val="00A44431"/>
@@ -1944,11 +2672,11 @@
       <w:lang w:eastAsia="pl-PL"/>
     </w:rPr>
   </w:style>
-  <w:style w:type="paragraph" w:styleId="Heading1">
+  <w:style w:type="paragraph" w:styleId="Nagwek1">
     <w:name w:val="heading 1"/>
-    <w:basedOn w:val="Normal"/>
-    <w:next w:val="Normal"/>
-    <w:link w:val="Heading1Char"/>
+    <w:basedOn w:val="Normalny"/>
+    <w:next w:val="Normalny"/>
+    <w:link w:val="Nagwek1Znak"/>
     <w:uiPriority w:val="9"/>
     <w:qFormat/>
     <w:rsid w:val="00953B20"/>
@@ -1965,13 +2693,12 @@
       <w:szCs w:val="32"/>
     </w:rPr>
   </w:style>
-  <w:style w:type="paragraph" w:styleId="Heading2">
+  <w:style w:type="paragraph" w:styleId="Nagwek2">
     <w:name w:val="heading 2"/>
-    <w:basedOn w:val="Normal"/>
-    <w:next w:val="Normal"/>
-    <w:link w:val="Heading2Char"/>
+    <w:basedOn w:val="Normalny"/>
+    <w:next w:val="Normalny"/>
+    <w:link w:val="Nagwek2Znak"/>
     <w:uiPriority w:val="9"/>
-    <w:semiHidden/>
     <w:unhideWhenUsed/>
     <w:qFormat/>
     <w:rsid w:val="006F2A34"/>
@@ -1988,11 +2715,11 @@
       <w:szCs w:val="26"/>
     </w:rPr>
   </w:style>
-  <w:style w:type="paragraph" w:styleId="Heading3">
+  <w:style w:type="paragraph" w:styleId="Nagwek3">
     <w:name w:val="heading 3"/>
-    <w:basedOn w:val="Normal"/>
-    <w:next w:val="Normal"/>
-    <w:link w:val="Heading3Char"/>
+    <w:basedOn w:val="Normalny"/>
+    <w:next w:val="Normalny"/>
+    <w:link w:val="Nagwek3Znak"/>
     <w:unhideWhenUsed/>
     <w:qFormat/>
     <w:rsid w:val="00431664"/>
@@ -2006,13 +2733,12 @@
       <w:szCs w:val="22"/>
     </w:rPr>
   </w:style>
-  <w:style w:type="character" w:default="1" w:styleId="DefaultParagraphFont">
+  <w:style w:type="character" w:default="1" w:styleId="Domylnaczcionkaakapitu">
     <w:name w:val="Default Paragraph Font"/>
     <w:uiPriority w:val="1"/>
-    <w:semiHidden/>
     <w:unhideWhenUsed/>
   </w:style>
-  <w:style w:type="table" w:default="1" w:styleId="TableNormal">
+  <w:style w:type="table" w:default="1" w:styleId="Standardowy">
     <w:name w:val="Normal Table"/>
     <w:uiPriority w:val="99"/>
     <w:semiHidden/>
@@ -2027,16 +2753,16 @@
       </w:tblCellMar>
     </w:tblPr>
   </w:style>
-  <w:style w:type="numbering" w:default="1" w:styleId="NoList">
+  <w:style w:type="numbering" w:default="1" w:styleId="Bezlisty">
     <w:name w:val="No List"/>
     <w:uiPriority w:val="99"/>
     <w:semiHidden/>
     <w:unhideWhenUsed/>
   </w:style>
-  <w:style w:type="paragraph" w:styleId="HTMLPreformatted">
+  <w:style w:type="paragraph" w:styleId="HTML-wstpniesformatowany">
     <w:name w:val="HTML Preformatted"/>
-    <w:basedOn w:val="Normal"/>
-    <w:link w:val="HTMLPreformattedChar"/>
+    <w:basedOn w:val="Normalny"/>
+    <w:link w:val="HTML-wstpniesformatowanyZnak"/>
     <w:uiPriority w:val="99"/>
     <w:semiHidden/>
     <w:unhideWhenUsed/>
@@ -2067,10 +2793,10 @@
       <w:szCs w:val="20"/>
     </w:rPr>
   </w:style>
-  <w:style w:type="character" w:customStyle="1" w:styleId="HTMLPreformattedChar">
-    <w:name w:val="HTML Preformatted Char"/>
-    <w:basedOn w:val="DefaultParagraphFont"/>
-    <w:link w:val="HTMLPreformatted"/>
+  <w:style w:type="character" w:customStyle="1" w:styleId="HTML-wstpniesformatowanyZnak">
+    <w:name w:val="HTML - wstępnie sformatowany Znak"/>
+    <w:basedOn w:val="Domylnaczcionkaakapitu"/>
+    <w:link w:val="HTML-wstpniesformatowany"/>
     <w:uiPriority w:val="99"/>
     <w:semiHidden/>
     <w:rsid w:val="006E76B5"/>
@@ -2081,9 +2807,9 @@
       <w:lang w:eastAsia="pl-PL"/>
     </w:rPr>
   </w:style>
-  <w:style w:type="character" w:styleId="CommentReference">
+  <w:style w:type="character" w:styleId="Odwoaniedokomentarza">
     <w:name w:val="annotation reference"/>
-    <w:basedOn w:val="DefaultParagraphFont"/>
+    <w:basedOn w:val="Domylnaczcionkaakapitu"/>
     <w:uiPriority w:val="99"/>
     <w:semiHidden/>
     <w:unhideWhenUsed/>
@@ -2093,10 +2819,10 @@
       <w:szCs w:val="16"/>
     </w:rPr>
   </w:style>
-  <w:style w:type="paragraph" w:styleId="CommentText">
+  <w:style w:type="paragraph" w:styleId="Tekstkomentarza">
     <w:name w:val="annotation text"/>
-    <w:basedOn w:val="Normal"/>
-    <w:link w:val="CommentTextChar"/>
+    <w:basedOn w:val="Normalny"/>
+    <w:link w:val="TekstkomentarzaZnak"/>
     <w:uiPriority w:val="99"/>
     <w:semiHidden/>
     <w:unhideWhenUsed/>
@@ -2106,10 +2832,10 @@
       <w:szCs w:val="20"/>
     </w:rPr>
   </w:style>
-  <w:style w:type="character" w:customStyle="1" w:styleId="CommentTextChar">
-    <w:name w:val="Comment Text Char"/>
-    <w:basedOn w:val="DefaultParagraphFont"/>
-    <w:link w:val="CommentText"/>
+  <w:style w:type="character" w:customStyle="1" w:styleId="TekstkomentarzaZnak">
+    <w:name w:val="Tekst komentarza Znak"/>
+    <w:basedOn w:val="Domylnaczcionkaakapitu"/>
+    <w:link w:val="Tekstkomentarza"/>
     <w:uiPriority w:val="99"/>
     <w:semiHidden/>
     <w:rsid w:val="00431664"/>
@@ -2120,11 +2846,11 @@
       <w:lang w:eastAsia="pl-PL"/>
     </w:rPr>
   </w:style>
-  <w:style w:type="paragraph" w:styleId="CommentSubject">
+  <w:style w:type="paragraph" w:styleId="Tematkomentarza">
     <w:name w:val="annotation subject"/>
-    <w:basedOn w:val="CommentText"/>
-    <w:next w:val="CommentText"/>
-    <w:link w:val="CommentSubjectChar"/>
+    <w:basedOn w:val="Tekstkomentarza"/>
+    <w:next w:val="Tekstkomentarza"/>
+    <w:link w:val="TematkomentarzaZnak"/>
     <w:uiPriority w:val="99"/>
     <w:semiHidden/>
     <w:unhideWhenUsed/>
@@ -2134,10 +2860,10 @@
       <w:bCs/>
     </w:rPr>
   </w:style>
-  <w:style w:type="character" w:customStyle="1" w:styleId="CommentSubjectChar">
-    <w:name w:val="Comment Subject Char"/>
-    <w:basedOn w:val="CommentTextChar"/>
-    <w:link w:val="CommentSubject"/>
+  <w:style w:type="character" w:customStyle="1" w:styleId="TematkomentarzaZnak">
+    <w:name w:val="Temat komentarza Znak"/>
+    <w:basedOn w:val="TekstkomentarzaZnak"/>
+    <w:link w:val="Tematkomentarza"/>
     <w:uiPriority w:val="99"/>
     <w:semiHidden/>
     <w:rsid w:val="00431664"/>
@@ -2150,10 +2876,10 @@
       <w:lang w:eastAsia="pl-PL"/>
     </w:rPr>
   </w:style>
-  <w:style w:type="paragraph" w:styleId="BalloonText">
+  <w:style w:type="paragraph" w:styleId="Tekstdymka">
     <w:name w:val="Balloon Text"/>
-    <w:basedOn w:val="Normal"/>
-    <w:link w:val="BalloonTextChar"/>
+    <w:basedOn w:val="Normalny"/>
+    <w:link w:val="TekstdymkaZnak"/>
     <w:uiPriority w:val="99"/>
     <w:semiHidden/>
     <w:unhideWhenUsed/>
@@ -2164,10 +2890,10 @@
       <w:szCs w:val="18"/>
     </w:rPr>
   </w:style>
-  <w:style w:type="character" w:customStyle="1" w:styleId="BalloonTextChar">
-    <w:name w:val="Balloon Text Char"/>
-    <w:basedOn w:val="DefaultParagraphFont"/>
-    <w:link w:val="BalloonText"/>
+  <w:style w:type="character" w:customStyle="1" w:styleId="TekstdymkaZnak">
+    <w:name w:val="Tekst dymka Znak"/>
+    <w:basedOn w:val="Domylnaczcionkaakapitu"/>
+    <w:link w:val="Tekstdymka"/>
     <w:uiPriority w:val="99"/>
     <w:semiHidden/>
     <w:rsid w:val="00431664"/>
@@ -2178,10 +2904,10 @@
       <w:lang w:eastAsia="pl-PL"/>
     </w:rPr>
   </w:style>
-  <w:style w:type="character" w:customStyle="1" w:styleId="Heading3Char">
-    <w:name w:val="Heading 3 Char"/>
-    <w:basedOn w:val="DefaultParagraphFont"/>
-    <w:link w:val="Heading3"/>
+  <w:style w:type="character" w:customStyle="1" w:styleId="Nagwek3Znak">
+    <w:name w:val="Nagłówek 3 Znak"/>
+    <w:basedOn w:val="Domylnaczcionkaakapitu"/>
+    <w:link w:val="Nagwek3"/>
     <w:rsid w:val="00431664"/>
     <w:rPr>
       <w:rFonts w:ascii="Times New Roman" w:eastAsia="Times New Roman" w:hAnsi="Times New Roman" w:cs="Times New Roman"/>
@@ -2206,7 +2932,7 @@
       <w:lang w:eastAsia="pl-PL"/>
     </w:rPr>
   </w:style>
-  <w:style w:type="paragraph" w:styleId="NoSpacing">
+  <w:style w:type="paragraph" w:styleId="Bezodstpw">
     <w:name w:val="No Spacing"/>
     <w:uiPriority w:val="1"/>
     <w:qFormat/>
@@ -2221,10 +2947,10 @@
       <w:lang w:eastAsia="pl-PL"/>
     </w:rPr>
   </w:style>
-  <w:style w:type="character" w:customStyle="1" w:styleId="Heading1Char">
-    <w:name w:val="Heading 1 Char"/>
-    <w:basedOn w:val="DefaultParagraphFont"/>
-    <w:link w:val="Heading1"/>
+  <w:style w:type="character" w:customStyle="1" w:styleId="Nagwek1Znak">
+    <w:name w:val="Nagłówek 1 Znak"/>
+    <w:basedOn w:val="Domylnaczcionkaakapitu"/>
+    <w:link w:val="Nagwek1"/>
     <w:uiPriority w:val="9"/>
     <w:rsid w:val="00953B20"/>
     <w:rPr>
@@ -2235,12 +2961,11 @@
       <w:lang w:eastAsia="pl-PL"/>
     </w:rPr>
   </w:style>
-  <w:style w:type="character" w:customStyle="1" w:styleId="Heading2Char">
-    <w:name w:val="Heading 2 Char"/>
-    <w:basedOn w:val="DefaultParagraphFont"/>
-    <w:link w:val="Heading2"/>
+  <w:style w:type="character" w:customStyle="1" w:styleId="Nagwek2Znak">
+    <w:name w:val="Nagłówek 2 Znak"/>
+    <w:basedOn w:val="Domylnaczcionkaakapitu"/>
+    <w:link w:val="Nagwek2"/>
     <w:uiPriority w:val="9"/>
-    <w:semiHidden/>
     <w:rsid w:val="006F2A34"/>
     <w:rPr>
       <w:rFonts w:asciiTheme="majorHAnsi" w:eastAsiaTheme="majorEastAsia" w:hAnsiTheme="majorHAnsi" w:cstheme="majorBidi"/>
@@ -2250,10 +2975,10 @@
       <w:lang w:eastAsia="pl-PL"/>
     </w:rPr>
   </w:style>
-  <w:style w:type="paragraph" w:styleId="TOC1">
+  <w:style w:type="paragraph" w:styleId="Spistreci1">
     <w:name w:val="toc 1"/>
-    <w:basedOn w:val="Normal"/>
-    <w:next w:val="Normal"/>
+    <w:basedOn w:val="Normalny"/>
+    <w:next w:val="Normalny"/>
     <w:autoRedefine/>
     <w:uiPriority w:val="39"/>
     <w:unhideWhenUsed/>
@@ -2262,10 +2987,10 @@
       <w:spacing w:after="100"/>
     </w:pPr>
   </w:style>
-  <w:style w:type="paragraph" w:styleId="TOC4">
+  <w:style w:type="paragraph" w:styleId="Spistreci4">
     <w:name w:val="toc 4"/>
-    <w:basedOn w:val="Normal"/>
-    <w:next w:val="Normal"/>
+    <w:basedOn w:val="Normalny"/>
+    <w:next w:val="Normalny"/>
     <w:autoRedefine/>
     <w:uiPriority w:val="39"/>
     <w:semiHidden/>
@@ -2276,10 +3001,10 @@
       <w:ind w:left="720"/>
     </w:pPr>
   </w:style>
-  <w:style w:type="paragraph" w:styleId="TOCHeading">
+  <w:style w:type="paragraph" w:styleId="Nagwekspisutreci">
     <w:name w:val="TOC Heading"/>
-    <w:basedOn w:val="Heading1"/>
-    <w:next w:val="Normal"/>
+    <w:basedOn w:val="Nagwek1"/>
+    <w:next w:val="Normalny"/>
     <w:uiPriority w:val="39"/>
     <w:unhideWhenUsed/>
     <w:qFormat/>
@@ -2292,9 +3017,9 @@
       <w:lang w:val="en-US" w:eastAsia="en-US"/>
     </w:rPr>
   </w:style>
-  <w:style w:type="character" w:styleId="Hyperlink">
+  <w:style w:type="character" w:styleId="Hipercze">
     <w:name w:val="Hyperlink"/>
-    <w:basedOn w:val="DefaultParagraphFont"/>
+    <w:basedOn w:val="Domylnaczcionkaakapitu"/>
     <w:uiPriority w:val="99"/>
     <w:unhideWhenUsed/>
     <w:rsid w:val="002D129E"/>
@@ -2303,10 +3028,10 @@
       <w:u w:val="single"/>
     </w:rPr>
   </w:style>
-  <w:style w:type="paragraph" w:styleId="TOC2">
+  <w:style w:type="paragraph" w:styleId="Spistreci2">
     <w:name w:val="toc 2"/>
-    <w:basedOn w:val="Normal"/>
-    <w:next w:val="Normal"/>
+    <w:basedOn w:val="Normalny"/>
+    <w:next w:val="Normalny"/>
     <w:autoRedefine/>
     <w:uiPriority w:val="39"/>
     <w:unhideWhenUsed/>
@@ -2322,10 +3047,10 @@
       <w:lang w:val="en-US" w:eastAsia="en-US"/>
     </w:rPr>
   </w:style>
-  <w:style w:type="paragraph" w:styleId="TOC3">
+  <w:style w:type="paragraph" w:styleId="Spistreci3">
     <w:name w:val="toc 3"/>
-    <w:basedOn w:val="Normal"/>
-    <w:next w:val="Normal"/>
+    <w:basedOn w:val="Normalny"/>
+    <w:next w:val="Normalny"/>
     <w:autoRedefine/>
     <w:uiPriority w:val="39"/>
     <w:unhideWhenUsed/>
@@ -2341,534 +3066,30 @@
       <w:lang w:val="en-US" w:eastAsia="en-US"/>
     </w:rPr>
   </w:style>
-</w:styles>
-</file>
-
-<file path=word/glossary/document.xml><?xml version="1.0" encoding="utf-8"?>
-<w:glossaryDocument xmlns:wpc="http://schemas.microsoft.com/office/word/2010/wordprocessingCanvas" xmlns:cx="http://schemas.microsoft.com/office/drawing/2014/chartex" xmlns:cx1="http://schemas.microsoft.com/office/drawing/2015/9/8/chartex" xmlns:mc="http://schemas.openxmlformats.org/markup-compatibility/2006" xmlns:o="urn:schemas-microsoft-com:office:office" xmlns:r="http://schemas.openxmlformats.org/officeDocument/2006/relationships" xmlns:m="http://schemas.openxmlformats.org/officeDocument/2006/math" xmlns:v="urn:schemas-microsoft-com:vml" xmlns:wp14="http://schemas.microsoft.com/office/word/2010/wordprocessingDrawing" xmlns:wp="http://schemas.openxmlformats.org/drawingml/2006/wordprocessingDrawing" xmlns:w10="urn:schemas-microsoft-com:office:word" xmlns:w="http://schemas.openxmlformats.org/wordprocessingml/2006/main" xmlns:w14="http://schemas.microsoft.com/office/word/2010/wordml" xmlns:w15="http://schemas.microsoft.com/office/word/2012/wordml" xmlns:w16se="http://schemas.microsoft.com/office/word/2015/wordml/symex" xmlns:wpg="http://schemas.microsoft.com/office/word/2010/wordprocessingGroup" xmlns:wpi="http://schemas.microsoft.com/office/word/2010/wordprocessingInk" xmlns:wne="http://schemas.microsoft.com/office/word/2006/wordml" xmlns:wps="http://schemas.microsoft.com/office/word/2010/wordprocessingShape" mc:Ignorable="w14 w15 w16se wp14"/>
-</file>
-
-<file path=word/glossary/fontTable.xml><?xml version="1.0" encoding="utf-8"?>
-<w:fonts xmlns:mc="http://schemas.openxmlformats.org/markup-compatibility/2006" xmlns:r="http://schemas.openxmlformats.org/officeDocument/2006/relationships" xmlns:w="http://schemas.openxmlformats.org/wordprocessingml/2006/main" xmlns:w14="http://schemas.microsoft.com/office/word/2010/wordml" xmlns:w15="http://schemas.microsoft.com/office/word/2012/wordml" xmlns:w16se="http://schemas.microsoft.com/office/word/2015/wordml/symex" mc:Ignorable="w14 w15 w16se">
-  <w:font w:name="Calibri">
-    <w:panose1 w:val="020F0502020204030204"/>
-    <w:charset w:val="00"/>
-    <w:family w:val="swiss"/>
-    <w:pitch w:val="variable"/>
-    <w:sig w:usb0="E10002FF" w:usb1="4000ACFF" w:usb2="00000009" w:usb3="00000000" w:csb0="0000019F" w:csb1="00000000"/>
-  </w:font>
-  <w:font w:name="Times New Roman">
-    <w:panose1 w:val="02020603050405020304"/>
-    <w:charset w:val="EE"/>
-    <w:family w:val="roman"/>
-    <w:pitch w:val="variable"/>
-    <w:sig w:usb0="E0002AFF" w:usb1="C0007843" w:usb2="00000009" w:usb3="00000000" w:csb0="000001FF" w:csb1="00000000"/>
-  </w:font>
-  <w:font w:name="Calibri Light">
-    <w:panose1 w:val="020F0302020204030204"/>
-    <w:charset w:val="EE"/>
-    <w:family w:val="swiss"/>
-    <w:pitch w:val="variable"/>
-    <w:sig w:usb0="A0002AEF" w:usb1="4000207B" w:usb2="00000000" w:usb3="00000000" w:csb0="000001FF" w:csb1="00000000"/>
-  </w:font>
-  <w:font w:name="Courier New">
-    <w:panose1 w:val="02070309020205020404"/>
-    <w:charset w:val="EE"/>
-    <w:family w:val="modern"/>
-    <w:pitch w:val="fixed"/>
-    <w:sig w:usb0="E0002EFF" w:usb1="C0007843" w:usb2="00000009" w:usb3="00000000" w:csb0="000001FF" w:csb1="00000000"/>
-  </w:font>
-  <w:font w:name="Segoe UI">
-    <w:panose1 w:val="020B0502040204020203"/>
-    <w:charset w:val="EE"/>
-    <w:family w:val="swiss"/>
-    <w:pitch w:val="variable"/>
-    <w:sig w:usb0="E4002EFF" w:usb1="C000E47F" w:usb2="00000009" w:usb3="00000000" w:csb0="000001FF" w:csb1="00000000"/>
-  </w:font>
-</w:fonts>
-</file>
-
-<file path=word/glossary/settings.xml><?xml version="1.0" encoding="utf-8"?>
-<w:settings xmlns:mc="http://schemas.openxmlformats.org/markup-compatibility/2006" xmlns:o="urn:schemas-microsoft-com:office:office" xmlns:r="http://schemas.openxmlformats.org/officeDocument/2006/relationships" xmlns:m="http://schemas.openxmlformats.org/officeDocument/2006/math" xmlns:v="urn:schemas-microsoft-com:vml" xmlns:w10="urn:schemas-microsoft-com:office:word" xmlns:w="http://schemas.openxmlformats.org/wordprocessingml/2006/main" xmlns:w14="http://schemas.microsoft.com/office/word/2010/wordml" xmlns:w15="http://schemas.microsoft.com/office/word/2012/wordml" xmlns:w16se="http://schemas.microsoft.com/office/word/2015/wordml/symex" xmlns:sl="http://schemas.openxmlformats.org/schemaLibrary/2006/main" mc:Ignorable="w14 w15 w16se">
-  <w:view w:val="normal"/>
-  <w:defaultTabStop w:val="708"/>
-  <w:hyphenationZone w:val="425"/>
-  <w:characterSpacingControl w:val="doNotCompress"/>
-  <w:compat>
-    <w:useFELayout/>
-    <w:compatSetting w:name="compatibilityMode" w:uri="http://schemas.microsoft.com/office/word" w:val="15"/>
-    <w:compatSetting w:name="overrideTableStyleFontSizeAndJustification" w:uri="http://schemas.microsoft.com/office/word" w:val="1"/>
-    <w:compatSetting w:name="enableOpenTypeFeatures" w:uri="http://schemas.microsoft.com/office/word" w:val="1"/>
-    <w:compatSetting w:name="doNotFlipMirrorIndents" w:uri="http://schemas.microsoft.com/office/word" w:val="1"/>
-    <w:compatSetting w:name="differentiateMultirowTableHeaders" w:uri="http://schemas.microsoft.com/office/word" w:val="1"/>
-  </w:compat>
-  <w:rsids>
-    <w:rsidRoot w:val="007E7D8A"/>
-    <w:rsid w:val="001D3D1D"/>
-    <w:rsid w:val="007E7D8A"/>
-  </w:rsids>
-  <m:mathPr>
-    <m:mathFont m:val="Cambria Math"/>
-    <m:brkBin m:val="before"/>
-    <m:brkBinSub m:val="--"/>
-    <m:smallFrac m:val="0"/>
-    <m:dispDef/>
-    <m:lMargin m:val="0"/>
-    <m:rMargin m:val="0"/>
-    <m:defJc m:val="centerGroup"/>
-    <m:wrapIndent m:val="1440"/>
-    <m:intLim m:val="subSup"/>
-    <m:naryLim m:val="undOvr"/>
-  </m:mathPr>
-  <w:themeFontLang w:val="pl-PL"/>
-  <w:clrSchemeMapping w:bg1="light1" w:t1="dark1" w:bg2="light2" w:t2="dark2" w:accent1="accent1" w:accent2="accent2" w:accent3="accent3" w:accent4="accent4" w:accent5="accent5" w:accent6="accent6" w:hyperlink="hyperlink" w:followedHyperlink="followedHyperlink"/>
-  <w:decimalSymbol w:val=","/>
-  <w:listSeparator w:val=";"/>
-  <w15:chartTrackingRefBased/>
-</w:settings>
-</file>
-
-<file path=word/glossary/styles.xml><?xml version="1.0" encoding="utf-8"?>
-<w:styles xmlns:mc="http://schemas.openxmlformats.org/markup-compatibility/2006" xmlns:r="http://schemas.openxmlformats.org/officeDocument/2006/relationships" xmlns:w="http://schemas.openxmlformats.org/wordprocessingml/2006/main" xmlns:w14="http://schemas.microsoft.com/office/word/2010/wordml" xmlns:w15="http://schemas.microsoft.com/office/word/2012/wordml" xmlns:w16se="http://schemas.microsoft.com/office/word/2015/wordml/symex" mc:Ignorable="w14 w15 w16se">
-  <w:docDefaults>
-    <w:rPrDefault>
-      <w:rPr>
-        <w:rFonts w:asciiTheme="minorHAnsi" w:eastAsiaTheme="minorEastAsia" w:hAnsiTheme="minorHAnsi" w:cstheme="minorBidi"/>
-        <w:sz w:val="22"/>
-        <w:szCs w:val="22"/>
-        <w:lang w:val="pl-PL" w:eastAsia="pl-PL" w:bidi="ar-SA"/>
-      </w:rPr>
-    </w:rPrDefault>
-    <w:pPrDefault>
-      <w:pPr>
-        <w:spacing w:after="160" w:line="259" w:lineRule="auto"/>
-      </w:pPr>
-    </w:pPrDefault>
-  </w:docDefaults>
-  <w:latentStyles w:defLockedState="0" w:defUIPriority="99" w:defSemiHidden="0" w:defUnhideWhenUsed="0" w:defQFormat="0" w:count="371">
-    <w:lsdException w:name="Normal" w:uiPriority="0" w:qFormat="1"/>
-    <w:lsdException w:name="heading 1" w:uiPriority="9" w:qFormat="1"/>
-    <w:lsdException w:name="heading 2" w:semiHidden="1" w:uiPriority="9" w:unhideWhenUsed="1" w:qFormat="1"/>
-    <w:lsdException w:name="heading 3" w:semiHidden="1" w:uiPriority="9" w:unhideWhenUsed="1" w:qFormat="1"/>
-    <w:lsdException w:name="heading 4" w:semiHidden="1" w:uiPriority="9" w:unhideWhenUsed="1" w:qFormat="1"/>
-    <w:lsdException w:name="heading 5" w:semiHidden="1" w:uiPriority="9" w:unhideWhenUsed="1" w:qFormat="1"/>
-    <w:lsdException w:name="heading 6" w:semiHidden="1" w:uiPriority="9" w:unhideWhenUsed="1" w:qFormat="1"/>
-    <w:lsdException w:name="heading 7" w:semiHidden="1" w:uiPriority="9" w:unhideWhenUsed="1" w:qFormat="1"/>
-    <w:lsdException w:name="heading 8" w:semiHidden="1" w:uiPriority="9" w:unhideWhenUsed="1" w:qFormat="1"/>
-    <w:lsdException w:name="heading 9" w:semiHidden="1" w:uiPriority="9" w:unhideWhenUsed="1" w:qFormat="1"/>
-    <w:lsdException w:name="index 1" w:semiHidden="1" w:unhideWhenUsed="1"/>
-    <w:lsdException w:name="index 2" w:semiHidden="1" w:unhideWhenUsed="1"/>
-    <w:lsdException w:name="index 3" w:semiHidden="1" w:unhideWhenUsed="1"/>
-    <w:lsdException w:name="index 4" w:semiHidden="1" w:unhideWhenUsed="1"/>
-    <w:lsdException w:name="index 5" w:semiHidden="1" w:unhideWhenUsed="1"/>
-    <w:lsdException w:name="index 6" w:semiHidden="1" w:unhideWhenUsed="1"/>
-    <w:lsdException w:name="index 7" w:semiHidden="1" w:unhideWhenUsed="1"/>
-    <w:lsdException w:name="index 8" w:semiHidden="1" w:unhideWhenUsed="1"/>
-    <w:lsdException w:name="index 9" w:semiHidden="1" w:unhideWhenUsed="1"/>
-    <w:lsdException w:name="toc 1" w:semiHidden="1" w:uiPriority="39" w:unhideWhenUsed="1"/>
-    <w:lsdException w:name="toc 2" w:semiHidden="1" w:uiPriority="39" w:unhideWhenUsed="1"/>
-    <w:lsdException w:name="toc 3" w:semiHidden="1" w:uiPriority="39" w:unhideWhenUsed="1"/>
-    <w:lsdException w:name="toc 4" w:semiHidden="1" w:uiPriority="39" w:unhideWhenUsed="1"/>
-    <w:lsdException w:name="toc 5" w:semiHidden="1" w:uiPriority="39" w:unhideWhenUsed="1"/>
-    <w:lsdException w:name="toc 6" w:semiHidden="1" w:uiPriority="39" w:unhideWhenUsed="1"/>
-    <w:lsdException w:name="toc 7" w:semiHidden="1" w:uiPriority="39" w:unhideWhenUsed="1"/>
-    <w:lsdException w:name="toc 8" w:semiHidden="1" w:uiPriority="39" w:unhideWhenUsed="1"/>
-    <w:lsdException w:name="toc 9" w:semiHidden="1" w:uiPriority="39" w:unhideWhenUsed="1"/>
-    <w:lsdException w:name="Normal Indent" w:semiHidden="1" w:unhideWhenUsed="1"/>
-    <w:lsdException w:name="footnote text" w:semiHidden="1" w:unhideWhenUsed="1"/>
-    <w:lsdException w:name="annotation text" w:semiHidden="1" w:unhideWhenUsed="1"/>
-    <w:lsdException w:name="header" w:semiHidden="1" w:unhideWhenUsed="1"/>
-    <w:lsdException w:name="footer" w:semiHidden="1" w:unhideWhenUsed="1"/>
-    <w:lsdException w:name="index heading" w:semiHidden="1" w:unhideWhenUsed="1"/>
-    <w:lsdException w:name="caption" w:semiHidden="1" w:uiPriority="35" w:unhideWhenUsed="1" w:qFormat="1"/>
-    <w:lsdException w:name="table of figures" w:semiHidden="1" w:unhideWhenUsed="1"/>
-    <w:lsdException w:name="envelope address" w:semiHidden="1" w:unhideWhenUsed="1"/>
-    <w:lsdException w:name="envelope return" w:semiHidden="1" w:unhideWhenUsed="1"/>
-    <w:lsdException w:name="footnote reference" w:semiHidden="1" w:unhideWhenUsed="1"/>
-    <w:lsdException w:name="annotation reference" w:semiHidden="1" w:unhideWhenUsed="1"/>
-    <w:lsdException w:name="line number" w:semiHidden="1" w:unhideWhenUsed="1"/>
-    <w:lsdException w:name="page number" w:semiHidden="1" w:unhideWhenUsed="1"/>
-    <w:lsdException w:name="endnote reference" w:semiHidden="1" w:unhideWhenUsed="1"/>
-    <w:lsdException w:name="endnote text" w:semiHidden="1" w:unhideWhenUsed="1"/>
-    <w:lsdException w:name="table of authorities" w:semiHidden="1" w:unhideWhenUsed="1"/>
-    <w:lsdException w:name="macro" w:semiHidden="1" w:unhideWhenUsed="1"/>
-    <w:lsdException w:name="toa heading" w:semiHidden="1" w:unhideWhenUsed="1"/>
-    <w:lsdException w:name="List" w:semiHidden="1" w:unhideWhenUsed="1"/>
-    <w:lsdException w:name="List Bullet" w:semiHidden="1" w:unhideWhenUsed="1"/>
-    <w:lsdException w:name="List Number" w:semiHidden="1" w:unhideWhenUsed="1"/>
-    <w:lsdException w:name="List 2" w:semiHidden="1" w:unhideWhenUsed="1"/>
-    <w:lsdException w:name="List 3" w:semiHidden="1" w:unhideWhenUsed="1"/>
-    <w:lsdException w:name="List 4" w:semiHidden="1" w:unhideWhenUsed="1"/>
-    <w:lsdException w:name="List 5" w:semiHidden="1" w:unhideWhenUsed="1"/>
-    <w:lsdException w:name="List Bullet 2" w:semiHidden="1" w:unhideWhenUsed="1"/>
-    <w:lsdException w:name="List Bullet 3" w:semiHidden="1" w:unhideWhenUsed="1"/>
-    <w:lsdException w:name="List Bullet 4" w:semiHidden="1" w:unhideWhenUsed="1"/>
-    <w:lsdException w:name="List Bullet 5" w:semiHidden="1" w:unhideWhenUsed="1"/>
-    <w:lsdException w:name="List Number 2" w:semiHidden="1" w:unhideWhenUsed="1"/>
-    <w:lsdException w:name="List Number 3" w:semiHidden="1" w:unhideWhenUsed="1"/>
-    <w:lsdException w:name="List Number 4" w:semiHidden="1" w:unhideWhenUsed="1"/>
-    <w:lsdException w:name="List Number 5" w:semiHidden="1" w:unhideWhenUsed="1"/>
-    <w:lsdException w:name="Title" w:uiPriority="10" w:qFormat="1"/>
-    <w:lsdException w:name="Closing" w:semiHidden="1" w:unhideWhenUsed="1"/>
-    <w:lsdException w:name="Signature" w:semiHidden="1" w:unhideWhenUsed="1"/>
-    <w:lsdException w:name="Default Paragraph Font" w:semiHidden="1" w:uiPriority="1" w:unhideWhenUsed="1"/>
-    <w:lsdException w:name="Body Text" w:semiHidden="1" w:unhideWhenUsed="1"/>
-    <w:lsdException w:name="Body Text Indent" w:semiHidden="1" w:unhideWhenUsed="1"/>
-    <w:lsdException w:name="List Continue" w:semiHidden="1" w:unhideWhenUsed="1"/>
-    <w:lsdException w:name="List Continue 2" w:semiHidden="1" w:unhideWhenUsed="1"/>
-    <w:lsdException w:name="List Continue 3" w:semiHidden="1" w:unhideWhenUsed="1"/>
-    <w:lsdException w:name="List Continue 4" w:semiHidden="1" w:unhideWhenUsed="1"/>
-    <w:lsdException w:name="List Continue 5" w:semiHidden="1" w:unhideWhenUsed="1"/>
-    <w:lsdException w:name="Message Header" w:semiHidden="1" w:unhideWhenUsed="1"/>
-    <w:lsdException w:name="Subtitle" w:uiPriority="11" w:qFormat="1"/>
-    <w:lsdException w:name="Salutation" w:semiHidden="1" w:unhideWhenUsed="1"/>
-    <w:lsdException w:name="Date" w:semiHidden="1" w:unhideWhenUsed="1"/>
-    <w:lsdException w:name="Body Text First Indent" w:semiHidden="1" w:unhideWhenUsed="1"/>
-    <w:lsdException w:name="Body Text First Indent 2" w:semiHidden="1" w:unhideWhenUsed="1"/>
-    <w:lsdException w:name="Note Heading" w:semiHidden="1" w:unhideWhenUsed="1"/>
-    <w:lsdException w:name="Body Text 2" w:semiHidden="1" w:unhideWhenUsed="1"/>
-    <w:lsdException w:name="Body Text 3" w:semiHidden="1" w:unhideWhenUsed="1"/>
-    <w:lsdException w:name="Body Text Indent 2" w:semiHidden="1" w:unhideWhenUsed="1"/>
-    <w:lsdException w:name="Body Text Indent 3" w:semiHidden="1" w:unhideWhenUsed="1"/>
-    <w:lsdException w:name="Block Text" w:semiHidden="1" w:unhideWhenUsed="1"/>
-    <w:lsdException w:name="Hyperlink" w:semiHidden="1" w:unhideWhenUsed="1"/>
-    <w:lsdException w:name="FollowedHyperlink" w:semiHidden="1" w:unhideWhenUsed="1"/>
-    <w:lsdException w:name="Strong" w:uiPriority="22" w:qFormat="1"/>
-    <w:lsdException w:name="Emphasis" w:uiPriority="20" w:qFormat="1"/>
-    <w:lsdException w:name="Document Map" w:semiHidden="1" w:unhideWhenUsed="1"/>
-    <w:lsdException w:name="Plain Text" w:semiHidden="1" w:unhideWhenUsed="1"/>
-    <w:lsdException w:name="E-mail Signature" w:semiHidden="1" w:unhideWhenUsed="1"/>
-    <w:lsdException w:name="HTML Top of Form" w:semiHidden="1" w:unhideWhenUsed="1"/>
-    <w:lsdException w:name="HTML Bottom of Form" w:semiHidden="1" w:unhideWhenUsed="1"/>
-    <w:lsdException w:name="Normal (Web)" w:semiHidden="1" w:unhideWhenUsed="1"/>
-    <w:lsdException w:name="HTML Acronym" w:semiHidden="1" w:unhideWhenUsed="1"/>
-    <w:lsdException w:name="HTML Address" w:semiHidden="1" w:unhideWhenUsed="1"/>
-    <w:lsdException w:name="HTML Cite" w:semiHidden="1" w:unhideWhenUsed="1"/>
-    <w:lsdException w:name="HTML Code" w:semiHidden="1" w:unhideWhenUsed="1"/>
-    <w:lsdException w:name="HTML Definition" w:semiHidden="1" w:unhideWhenUsed="1"/>
-    <w:lsdException w:name="HTML Keyboard" w:semiHidden="1" w:unhideWhenUsed="1"/>
-    <w:lsdException w:name="HTML Preformatted" w:semiHidden="1" w:unhideWhenUsed="1"/>
-    <w:lsdException w:name="HTML Sample" w:semiHidden="1" w:unhideWhenUsed="1"/>
-    <w:lsdException w:name="HTML Typewriter" w:semiHidden="1" w:unhideWhenUsed="1"/>
-    <w:lsdException w:name="HTML Variable" w:semiHidden="1" w:unhideWhenUsed="1"/>
-    <w:lsdException w:name="Normal Table" w:semiHidden="1" w:unhideWhenUsed="1"/>
-    <w:lsdException w:name="annotation subject" w:semiHidden="1" w:unhideWhenUsed="1"/>
-    <w:lsdException w:name="No List" w:semiHidden="1" w:unhideWhenUsed="1"/>
-    <w:lsdException w:name="Outline List 1" w:semiHidden="1" w:unhideWhenUsed="1"/>
-    <w:lsdException w:name="Outline List 2" w:semiHidden="1" w:unhideWhenUsed="1"/>
-    <w:lsdException w:name="Outline List 3" w:semiHidden="1" w:unhideWhenUsed="1"/>
-    <w:lsdException w:name="Table Simple 1" w:semiHidden="1" w:unhideWhenUsed="1"/>
-    <w:lsdException w:name="Table Simple 2" w:semiHidden="1" w:unhideWhenUsed="1"/>
-    <w:lsdException w:name="Table Simple 3" w:semiHidden="1" w:unhideWhenUsed="1"/>
-    <w:lsdException w:name="Table Classic 1" w:semiHidden="1" w:unhideWhenUsed="1"/>
-    <w:lsdException w:name="Table Classic 2" w:semiHidden="1" w:unhideWhenUsed="1"/>
-    <w:lsdException w:name="Table Classic 3" w:semiHidden="1" w:unhideWhenUsed="1"/>
-    <w:lsdException w:name="Table Classic 4" w:semiHidden="1" w:unhideWhenUsed="1"/>
-    <w:lsdException w:name="Table Colorful 1" w:semiHidden="1" w:unhideWhenUsed="1"/>
-    <w:lsdException w:name="Table Colorful 2" w:semiHidden="1" w:unhideWhenUsed="1"/>
-    <w:lsdException w:name="Table Colorful 3" w:semiHidden="1" w:unhideWhenUsed="1"/>
-    <w:lsdException w:name="Table Columns 1" w:semiHidden="1" w:unhideWhenUsed="1"/>
-    <w:lsdException w:name="Table Columns 2" w:semiHidden="1" w:unhideWhenUsed="1"/>
-    <w:lsdException w:name="Table Columns 3" w:semiHidden="1" w:unhideWhenUsed="1"/>
-    <w:lsdException w:name="Table Columns 4" w:semiHidden="1" w:unhideWhenUsed="1"/>
-    <w:lsdException w:name="Table Columns 5" w:semiHidden="1" w:unhideWhenUsed="1"/>
-    <w:lsdException w:name="Table Grid 1" w:semiHidden="1" w:unhideWhenUsed="1"/>
-    <w:lsdException w:name="Table Grid 2" w:semiHidden="1" w:unhideWhenUsed="1"/>
-    <w:lsdException w:name="Table Grid 3" w:semiHidden="1" w:unhideWhenUsed="1"/>
-    <w:lsdException w:name="Table Grid 4" w:semiHidden="1" w:unhideWhenUsed="1"/>
-    <w:lsdException w:name="Table Grid 5" w:semiHidden="1" w:unhideWhenUsed="1"/>
-    <w:lsdException w:name="Table Grid 6" w:semiHidden="1" w:unhideWhenUsed="1"/>
-    <w:lsdException w:name="Table Grid 7" w:semiHidden="1" w:unhideWhenUsed="1"/>
-    <w:lsdException w:name="Table Grid 8" w:semiHidden="1" w:unhideWhenUsed="1"/>
-    <w:lsdException w:name="Table List 1" w:semiHidden="1" w:unhideWhenUsed="1"/>
-    <w:lsdException w:name="Table List 2" w:semiHidden="1" w:unhideWhenUsed="1"/>
-    <w:lsdException w:name="Table List 3" w:semiHidden="1" w:unhideWhenUsed="1"/>
-    <w:lsdException w:name="Table List 4" w:semiHidden="1" w:unhideWhenUsed="1"/>
-    <w:lsdException w:name="Table List 5" w:semiHidden="1" w:unhideWhenUsed="1"/>
-    <w:lsdException w:name="Table List 6" w:semiHidden="1" w:unhideWhenUsed="1"/>
-    <w:lsdException w:name="Table List 7" w:semiHidden="1" w:unhideWhenUsed="1"/>
-    <w:lsdException w:name="Table List 8" w:semiHidden="1" w:unhideWhenUsed="1"/>
-    <w:lsdException w:name="Table 3D effects 1" w:semiHidden="1" w:unhideWhenUsed="1"/>
-    <w:lsdException w:name="Table 3D effects 2" w:semiHidden="1" w:unhideWhenUsed="1"/>
-    <w:lsdException w:name="Table 3D effects 3" w:semiHidden="1" w:unhideWhenUsed="1"/>
-    <w:lsdException w:name="Table Contemporary" w:semiHidden="1" w:unhideWhenUsed="1"/>
-    <w:lsdException w:name="Table Elegant" w:semiHidden="1" w:unhideWhenUsed="1"/>
-    <w:lsdException w:name="Table Professional" w:semiHidden="1" w:unhideWhenUsed="1"/>
-    <w:lsdException w:name="Table Subtle 1" w:semiHidden="1" w:unhideWhenUsed="1"/>
-    <w:lsdException w:name="Table Subtle 2" w:semiHidden="1" w:unhideWhenUsed="1"/>
-    <w:lsdException w:name="Table Web 1" w:semiHidden="1" w:unhideWhenUsed="1"/>
-    <w:lsdException w:name="Table Web 2" w:semiHidden="1" w:unhideWhenUsed="1"/>
-    <w:lsdException w:name="Table Web 3" w:semiHidden="1" w:unhideWhenUsed="1"/>
-    <w:lsdException w:name="Balloon Text" w:semiHidden="1" w:unhideWhenUsed="1"/>
-    <w:lsdException w:name="Table Grid" w:uiPriority="39"/>
-    <w:lsdException w:name="Table Theme" w:semiHidden="1" w:unhideWhenUsed="1"/>
-    <w:lsdException w:name="Placeholder Text" w:semiHidden="1"/>
-    <w:lsdException w:name="No Spacing" w:uiPriority="1" w:qFormat="1"/>
-    <w:lsdException w:name="Light Shading" w:uiPriority="60"/>
-    <w:lsdException w:name="Light List" w:uiPriority="61"/>
-    <w:lsdException w:name="Light Grid" w:uiPriority="62"/>
-    <w:lsdException w:name="Medium Shading 1" w:uiPriority="63"/>
-    <w:lsdException w:name="Medium Shading 2" w:uiPriority="64"/>
-    <w:lsdException w:name="Medium List 1" w:uiPriority="65"/>
-    <w:lsdException w:name="Medium List 2" w:uiPriority="66"/>
-    <w:lsdException w:name="Medium Grid 1" w:uiPriority="67"/>
-    <w:lsdException w:name="Medium Grid 2" w:uiPriority="68"/>
-    <w:lsdException w:name="Medium Grid 3" w:uiPriority="69"/>
-    <w:lsdException w:name="Dark List" w:uiPriority="70"/>
-    <w:lsdException w:name="Colorful Shading" w:uiPriority="71"/>
-    <w:lsdException w:name="Colorful List" w:uiPriority="72"/>
-    <w:lsdException w:name="Colorful Grid" w:uiPriority="73"/>
-    <w:lsdException w:name="Light Shading Accent 1" w:uiPriority="60"/>
-    <w:lsdException w:name="Light List Accent 1" w:uiPriority="61"/>
-    <w:lsdException w:name="Light Grid Accent 1" w:uiPriority="62"/>
-    <w:lsdException w:name="Medium Shading 1 Accent 1" w:uiPriority="63"/>
-    <w:lsdException w:name="Medium Shading 2 Accent 1" w:uiPriority="64"/>
-    <w:lsdException w:name="Medium List 1 Accent 1" w:uiPriority="65"/>
-    <w:lsdException w:name="Revision" w:semiHidden="1"/>
-    <w:lsdException w:name="List Paragraph" w:uiPriority="34" w:qFormat="1"/>
-    <w:lsdException w:name="Quote" w:uiPriority="29" w:qFormat="1"/>
-    <w:lsdException w:name="Intense Quote" w:uiPriority="30" w:qFormat="1"/>
-    <w:lsdException w:name="Medium List 2 Accent 1" w:uiPriority="66"/>
-    <w:lsdException w:name="Medium Grid 1 Accent 1" w:uiPriority="67"/>
-    <w:lsdException w:name="Medium Grid 2 Accent 1" w:uiPriority="68"/>
-    <w:lsdException w:name="Medium Grid 3 Accent 1" w:uiPriority="69"/>
-    <w:lsdException w:name="Dark List Accent 1" w:uiPriority="70"/>
-    <w:lsdException w:name="Colorful Shading Accent 1" w:uiPriority="71"/>
-    <w:lsdException w:name="Colorful List Accent 1" w:uiPriority="72"/>
-    <w:lsdException w:name="Colorful Grid Accent 1" w:uiPriority="73"/>
-    <w:lsdException w:name="Light Shading Accent 2" w:uiPriority="60"/>
-    <w:lsdException w:name="Light List Accent 2" w:uiPriority="61"/>
-    <w:lsdException w:name="Light Grid Accent 2" w:uiPriority="62"/>
-    <w:lsdException w:name="Medium Shading 1 Accent 2" w:uiPriority="63"/>
-    <w:lsdException w:name="Medium Shading 2 Accent 2" w:uiPriority="64"/>
-    <w:lsdException w:name="Medium List 1 Accent 2" w:uiPriority="65"/>
-    <w:lsdException w:name="Medium List 2 Accent 2" w:uiPriority="66"/>
-    <w:lsdException w:name="Medium Grid 1 Accent 2" w:uiPriority="67"/>
-    <w:lsdException w:name="Medium Grid 2 Accent 2" w:uiPriority="68"/>
-    <w:lsdException w:name="Medium Grid 3 Accent 2" w:uiPriority="69"/>
-    <w:lsdException w:name="Dark List Accent 2" w:uiPriority="70"/>
-    <w:lsdException w:name="Colorful Shading Accent 2" w:uiPriority="71"/>
-    <w:lsdException w:name="Colorful List Accent 2" w:uiPriority="72"/>
-    <w:lsdException w:name="Colorful Grid Accent 2" w:uiPriority="73"/>
-    <w:lsdException w:name="Light Shading Accent 3" w:uiPriority="60"/>
-    <w:lsdException w:name="Light List Accent 3" w:uiPriority="61"/>
-    <w:lsdException w:name="Light Grid Accent 3" w:uiPriority="62"/>
-    <w:lsdException w:name="Medium Shading 1 Accent 3" w:uiPriority="63"/>
-    <w:lsdException w:name="Medium Shading 2 Accent 3" w:uiPriority="64"/>
-    <w:lsdException w:name="Medium List 1 Accent 3" w:uiPriority="65"/>
-    <w:lsdException w:name="Medium List 2 Accent 3" w:uiPriority="66"/>
-    <w:lsdException w:name="Medium Grid 1 Accent 3" w:uiPriority="67"/>
-    <w:lsdException w:name="Medium Grid 2 Accent 3" w:uiPriority="68"/>
-    <w:lsdException w:name="Medium Grid 3 Accent 3" w:uiPriority="69"/>
-    <w:lsdException w:name="Dark List Accent 3" w:uiPriority="70"/>
-    <w:lsdException w:name="Colorful Shading Accent 3" w:uiPriority="71"/>
-    <w:lsdException w:name="Colorful List Accent 3" w:uiPriority="72"/>
-    <w:lsdException w:name="Colorful Grid Accent 3" w:uiPriority="73"/>
-    <w:lsdException w:name="Light Shading Accent 4" w:uiPriority="60"/>
-    <w:lsdException w:name="Light List Accent 4" w:uiPriority="61"/>
-    <w:lsdException w:name="Light Grid Accent 4" w:uiPriority="62"/>
-    <w:lsdException w:name="Medium Shading 1 Accent 4" w:uiPriority="63"/>
-    <w:lsdException w:name="Medium Shading 2 Accent 4" w:uiPriority="64"/>
-    <w:lsdException w:name="Medium List 1 Accent 4" w:uiPriority="65"/>
-    <w:lsdException w:name="Medium List 2 Accent 4" w:uiPriority="66"/>
-    <w:lsdException w:name="Medium Grid 1 Accent 4" w:uiPriority="67"/>
-    <w:lsdException w:name="Medium Grid 2 Accent 4" w:uiPriority="68"/>
-    <w:lsdException w:name="Medium Grid 3 Accent 4" w:uiPriority="69"/>
-    <w:lsdException w:name="Dark List Accent 4" w:uiPriority="70"/>
-    <w:lsdException w:name="Colorful Shading Accent 4" w:uiPriority="71"/>
-    <w:lsdException w:name="Colorful List Accent 4" w:uiPriority="72"/>
-    <w:lsdException w:name="Colorful Grid Accent 4" w:uiPriority="73"/>
-    <w:lsdException w:name="Light Shading Accent 5" w:uiPriority="60"/>
-    <w:lsdException w:name="Light List Accent 5" w:uiPriority="61"/>
-    <w:lsdException w:name="Light Grid Accent 5" w:uiPriority="62"/>
-    <w:lsdException w:name="Medium Shading 1 Accent 5" w:uiPriority="63"/>
-    <w:lsdException w:name="Medium Shading 2 Accent 5" w:uiPriority="64"/>
-    <w:lsdException w:name="Medium List 1 Accent 5" w:uiPriority="65"/>
-    <w:lsdException w:name="Medium List 2 Accent 5" w:uiPriority="66"/>
-    <w:lsdException w:name="Medium Grid 1 Accent 5" w:uiPriority="67"/>
-    <w:lsdException w:name="Medium Grid 2 Accent 5" w:uiPriority="68"/>
-    <w:lsdException w:name="Medium Grid 3 Accent 5" w:uiPriority="69"/>
-    <w:lsdException w:name="Dark List Accent 5" w:uiPriority="70"/>
-    <w:lsdException w:name="Colorful Shading Accent 5" w:uiPriority="71"/>
-    <w:lsdException w:name="Colorful List Accent 5" w:uiPriority="72"/>
-    <w:lsdException w:name="Colorful Grid Accent 5" w:uiPriority="73"/>
-    <w:lsdException w:name="Light Shading Accent 6" w:uiPriority="60"/>
-    <w:lsdException w:name="Light List Accent 6" w:uiPriority="61"/>
-    <w:lsdException w:name="Light Grid Accent 6" w:uiPriority="62"/>
-    <w:lsdException w:name="Medium Shading 1 Accent 6" w:uiPriority="63"/>
-    <w:lsdException w:name="Medium Shading 2 Accent 6" w:uiPriority="64"/>
-    <w:lsdException w:name="Medium List 1 Accent 6" w:uiPriority="65"/>
-    <w:lsdException w:name="Medium List 2 Accent 6" w:uiPriority="66"/>
-    <w:lsdException w:name="Medium Grid 1 Accent 6" w:uiPriority="67"/>
-    <w:lsdException w:name="Medium Grid 2 Accent 6" w:uiPriority="68"/>
-    <w:lsdException w:name="Medium Grid 3 Accent 6" w:uiPriority="69"/>
-    <w:lsdException w:name="Dark List Accent 6" w:uiPriority="70"/>
-    <w:lsdException w:name="Colorful Shading Accent 6" w:uiPriority="71"/>
-    <w:lsdException w:name="Colorful List Accent 6" w:uiPriority="72"/>
-    <w:lsdException w:name="Colorful Grid Accent 6" w:uiPriority="73"/>
-    <w:lsdException w:name="Subtle Emphasis" w:uiPriority="19" w:qFormat="1"/>
-    <w:lsdException w:name="Intense Emphasis" w:uiPriority="21" w:qFormat="1"/>
-    <w:lsdException w:name="Subtle Reference" w:uiPriority="31" w:qFormat="1"/>
-    <w:lsdException w:name="Intense Reference" w:uiPriority="32" w:qFormat="1"/>
-    <w:lsdException w:name="Book Title" w:uiPriority="33" w:qFormat="1"/>
-    <w:lsdException w:name="Bibliography" w:semiHidden="1" w:uiPriority="37" w:unhideWhenUsed="1"/>
-    <w:lsdException w:name="TOC Heading" w:semiHidden="1" w:uiPriority="39" w:unhideWhenUsed="1" w:qFormat="1"/>
-    <w:lsdException w:name="Plain Table 1" w:uiPriority="41"/>
-    <w:lsdException w:name="Plain Table 2" w:uiPriority="42"/>
-    <w:lsdException w:name="Plain Table 3" w:uiPriority="43"/>
-    <w:lsdException w:name="Plain Table 4" w:uiPriority="44"/>
-    <w:lsdException w:name="Plain Table 5" w:uiPriority="45"/>
-    <w:lsdException w:name="Grid Table Light" w:uiPriority="40"/>
-    <w:lsdException w:name="Grid Table 1 Light" w:uiPriority="46"/>
-    <w:lsdException w:name="Grid Table 2" w:uiPriority="47"/>
-    <w:lsdException w:name="Grid Table 3" w:uiPriority="48"/>
-    <w:lsdException w:name="Grid Table 4" w:uiPriority="49"/>
-    <w:lsdException w:name="Grid Table 5 Dark" w:uiPriority="50"/>
-    <w:lsdException w:name="Grid Table 6 Colorful" w:uiPriority="51"/>
-    <w:lsdException w:name="Grid Table 7 Colorful" w:uiPriority="52"/>
-    <w:lsdException w:name="Grid Table 1 Light Accent 1" w:uiPriority="46"/>
-    <w:lsdException w:name="Grid Table 2 Accent 1" w:uiPriority="47"/>
-    <w:lsdException w:name="Grid Table 3 Accent 1" w:uiPriority="48"/>
-    <w:lsdException w:name="Grid Table 4 Accent 1" w:uiPriority="49"/>
-    <w:lsdException w:name="Grid Table 5 Dark Accent 1" w:uiPriority="50"/>
-    <w:lsdException w:name="Grid Table 6 Colorful Accent 1" w:uiPriority="51"/>
-    <w:lsdException w:name="Grid Table 7 Colorful Accent 1" w:uiPriority="52"/>
-    <w:lsdException w:name="Grid Table 1 Light Accent 2" w:uiPriority="46"/>
-    <w:lsdException w:name="Grid Table 2 Accent 2" w:uiPriority="47"/>
-    <w:lsdException w:name="Grid Table 3 Accent 2" w:uiPriority="48"/>
-    <w:lsdException w:name="Grid Table 4 Accent 2" w:uiPriority="49"/>
-    <w:lsdException w:name="Grid Table 5 Dark Accent 2" w:uiPriority="50"/>
-    <w:lsdException w:name="Grid Table 6 Colorful Accent 2" w:uiPriority="51"/>
-    <w:lsdException w:name="Grid Table 7 Colorful Accent 2" w:uiPriority="52"/>
-    <w:lsdException w:name="Grid Table 1 Light Accent 3" w:uiPriority="46"/>
-    <w:lsdException w:name="Grid Table 2 Accent 3" w:uiPriority="47"/>
-    <w:lsdException w:name="Grid Table 3 Accent 3" w:uiPriority="48"/>
-    <w:lsdException w:name="Grid Table 4 Accent 3" w:uiPriority="49"/>
-    <w:lsdException w:name="Grid Table 5 Dark Accent 3" w:uiPriority="50"/>
-    <w:lsdException w:name="Grid Table 6 Colorful Accent 3" w:uiPriority="51"/>
-    <w:lsdException w:name="Grid Table 7 Colorful Accent 3" w:uiPriority="52"/>
-    <w:lsdException w:name="Grid Table 1 Light Accent 4" w:uiPriority="46"/>
-    <w:lsdException w:name="Grid Table 2 Accent 4" w:uiPriority="47"/>
-    <w:lsdException w:name="Grid Table 3 Accent 4" w:uiPriority="48"/>
-    <w:lsdException w:name="Grid Table 4 Accent 4" w:uiPriority="49"/>
-    <w:lsdException w:name="Grid Table 5 Dark Accent 4" w:uiPriority="50"/>
-    <w:lsdException w:name="Grid Table 6 Colorful Accent 4" w:uiPriority="51"/>
-    <w:lsdException w:name="Grid Table 7 Colorful Accent 4" w:uiPriority="52"/>
-    <w:lsdException w:name="Grid Table 1 Light Accent 5" w:uiPriority="46"/>
-    <w:lsdException w:name="Grid Table 2 Accent 5" w:uiPriority="47"/>
-    <w:lsdException w:name="Grid Table 3 Accent 5" w:uiPriority="48"/>
-    <w:lsdException w:name="Grid Table 4 Accent 5" w:uiPriority="49"/>
-    <w:lsdException w:name="Grid Table 5 Dark Accent 5" w:uiPriority="50"/>
-    <w:lsdException w:name="Grid Table 6 Colorful Accent 5" w:uiPriority="51"/>
-    <w:lsdException w:name="Grid Table 7 Colorful Accent 5" w:uiPriority="52"/>
-    <w:lsdException w:name="Grid Table 1 Light Accent 6" w:uiPriority="46"/>
-    <w:lsdException w:name="Grid Table 2 Accent 6" w:uiPriority="47"/>
-    <w:lsdException w:name="Grid Table 3 Accent 6" w:uiPriority="48"/>
-    <w:lsdException w:name="Grid Table 4 Accent 6" w:uiPriority="49"/>
-    <w:lsdException w:name="Grid Table 5 Dark Accent 6" w:uiPriority="50"/>
-    <w:lsdException w:name="Grid Table 6 Colorful Accent 6" w:uiPriority="51"/>
-    <w:lsdException w:name="Grid Table 7 Colorful Accent 6" w:uiPriority="52"/>
-    <w:lsdException w:name="List Table 1 Light" w:uiPriority="46"/>
-    <w:lsdException w:name="List Table 2" w:uiPriority="47"/>
-    <w:lsdException w:name="List Table 3" w:uiPriority="48"/>
-    <w:lsdException w:name="List Table 4" w:uiPriority="49"/>
-    <w:lsdException w:name="List Table 5 Dark" w:uiPriority="50"/>
-    <w:lsdException w:name="List Table 6 Colorful" w:uiPriority="51"/>
-    <w:lsdException w:name="List Table 7 Colorful" w:uiPriority="52"/>
-    <w:lsdException w:name="List Table 1 Light Accent 1" w:uiPriority="46"/>
-    <w:lsdException w:name="List Table 2 Accent 1" w:uiPriority="47"/>
-    <w:lsdException w:name="List Table 3 Accent 1" w:uiPriority="48"/>
-    <w:lsdException w:name="List Table 4 Accent 1" w:uiPriority="49"/>
-    <w:lsdException w:name="List Table 5 Dark Accent 1" w:uiPriority="50"/>
-    <w:lsdException w:name="List Table 6 Colorful Accent 1" w:uiPriority="51"/>
-    <w:lsdException w:name="List Table 7 Colorful Accent 1" w:uiPriority="52"/>
-    <w:lsdException w:name="List Table 1 Light Accent 2" w:uiPriority="46"/>
-    <w:lsdException w:name="List Table 2 Accent 2" w:uiPriority="47"/>
-    <w:lsdException w:name="List Table 3 Accent 2" w:uiPriority="48"/>
-    <w:lsdException w:name="List Table 4 Accent 2" w:uiPriority="49"/>
-    <w:lsdException w:name="List Table 5 Dark Accent 2" w:uiPriority="50"/>
-    <w:lsdException w:name="List Table 6 Colorful Accent 2" w:uiPriority="51"/>
-    <w:lsdException w:name="List Table 7 Colorful Accent 2" w:uiPriority="52"/>
-    <w:lsdException w:name="List Table 1 Light Accent 3" w:uiPriority="46"/>
-    <w:lsdException w:name="List Table 2 Accent 3" w:uiPriority="47"/>
-    <w:lsdException w:name="List Table 3 Accent 3" w:uiPriority="48"/>
-    <w:lsdException w:name="List Table 4 Accent 3" w:uiPriority="49"/>
-    <w:lsdException w:name="List Table 5 Dark Accent 3" w:uiPriority="50"/>
-    <w:lsdException w:name="List Table 6 Colorful Accent 3" w:uiPriority="51"/>
-    <w:lsdException w:name="List Table 7 Colorful Accent 3" w:uiPriority="52"/>
-    <w:lsdException w:name="List Table 1 Light Accent 4" w:uiPriority="46"/>
-    <w:lsdException w:name="List Table 2 Accent 4" w:uiPriority="47"/>
-    <w:lsdException w:name="List Table 3 Accent 4" w:uiPriority="48"/>
-    <w:lsdException w:name="List Table 4 Accent 4" w:uiPriority="49"/>
-    <w:lsdException w:name="List Table 5 Dark Accent 4" w:uiPriority="50"/>
-    <w:lsdException w:name="List Table 6 Colorful Accent 4" w:uiPriority="51"/>
-    <w:lsdException w:name="List Table 7 Colorful Accent 4" w:uiPriority="52"/>
-    <w:lsdException w:name="List Table 1 Light Accent 5" w:uiPriority="46"/>
-    <w:lsdException w:name="List Table 2 Accent 5" w:uiPriority="47"/>
-    <w:lsdException w:name="List Table 3 Accent 5" w:uiPriority="48"/>
-    <w:lsdException w:name="List Table 4 Accent 5" w:uiPriority="49"/>
-    <w:lsdException w:name="List Table 5 Dark Accent 5" w:uiPriority="50"/>
-    <w:lsdException w:name="List Table 6 Colorful Accent 5" w:uiPriority="51"/>
-    <w:lsdException w:name="List Table 7 Colorful Accent 5" w:uiPriority="52"/>
-    <w:lsdException w:name="List Table 1 Light Accent 6" w:uiPriority="46"/>
-    <w:lsdException w:name="List Table 2 Accent 6" w:uiPriority="47"/>
-    <w:lsdException w:name="List Table 3 Accent 6" w:uiPriority="48"/>
-    <w:lsdException w:name="List Table 4 Accent 6" w:uiPriority="49"/>
-    <w:lsdException w:name="List Table 5 Dark Accent 6" w:uiPriority="50"/>
-    <w:lsdException w:name="List Table 6 Colorful Accent 6" w:uiPriority="51"/>
-    <w:lsdException w:name="List Table 7 Colorful Accent 6" w:uiPriority="52"/>
-  </w:latentStyles>
-  <w:style w:type="paragraph" w:default="1" w:styleId="Normal">
-    <w:name w:val="Normal"/>
+  <w:style w:type="paragraph" w:styleId="Akapitzlist">
+    <w:name w:val="List Paragraph"/>
+    <w:basedOn w:val="Normalny"/>
+    <w:uiPriority w:val="34"/>
     <w:qFormat/>
+    <w:rsid w:val="002053AA"/>
+    <w:pPr>
+      <w:ind w:left="720"/>
+      <w:contextualSpacing/>
+    </w:pPr>
   </w:style>
-  <w:style w:type="character" w:default="1" w:styleId="DefaultParagraphFont">
-    <w:name w:val="Default Paragraph Font"/>
-    <w:uiPriority w:val="1"/>
-    <w:semiHidden/>
-    <w:unhideWhenUsed/>
-  </w:style>
-  <w:style w:type="table" w:default="1" w:styleId="TableNormal">
-    <w:name w:val="Normal Table"/>
-    <w:uiPriority w:val="99"/>
-    <w:semiHidden/>
-    <w:unhideWhenUsed/>
-    <w:tblPr>
-      <w:tblInd w:w="0" w:type="dxa"/>
-      <w:tblCellMar>
-        <w:top w:w="0" w:type="dxa"/>
-        <w:left w:w="108" w:type="dxa"/>
-        <w:bottom w:w="0" w:type="dxa"/>
-        <w:right w:w="108" w:type="dxa"/>
-      </w:tblCellMar>
-    </w:tblPr>
-  </w:style>
-  <w:style w:type="numbering" w:default="1" w:styleId="NoList">
-    <w:name w:val="No List"/>
-    <w:uiPriority w:val="99"/>
-    <w:semiHidden/>
-    <w:unhideWhenUsed/>
-  </w:style>
-  <w:style w:type="paragraph" w:customStyle="1" w:styleId="E49B37D3797340EF8F06B19E4F4A16E1">
-    <w:name w:val="E49B37D3797340EF8F06B19E4F4A16E1"/>
-    <w:rsid w:val="007E7D8A"/>
-  </w:style>
-  <w:style w:type="paragraph" w:customStyle="1" w:styleId="F534F97030DA47B3A859244A12F81634">
-    <w:name w:val="F534F97030DA47B3A859244A12F81634"/>
-    <w:rsid w:val="007E7D8A"/>
-  </w:style>
-  <w:style w:type="paragraph" w:customStyle="1" w:styleId="C53EDFE058FA401A836002C3001FF31C">
-    <w:name w:val="C53EDFE058FA401A836002C3001FF31C"/>
-    <w:rsid w:val="007E7D8A"/>
+  <w:style w:type="character" w:styleId="Wyrnienieintensywne">
+    <w:name w:val="Intense Emphasis"/>
+    <w:basedOn w:val="Domylnaczcionkaakapitu"/>
+    <w:uiPriority w:val="21"/>
+    <w:qFormat/>
+    <w:rsid w:val="002E67B8"/>
+    <w:rPr>
+      <w:i/>
+      <w:iCs/>
+      <w:color w:val="5B9BD5" w:themeColor="accent1"/>
+    </w:rPr>
   </w:style>
 </w:styles>
-</file>
-
-<file path=word/glossary/webSettings.xml><?xml version="1.0" encoding="utf-8"?>
-<w:webSettings xmlns:mc="http://schemas.openxmlformats.org/markup-compatibility/2006" xmlns:r="http://schemas.openxmlformats.org/officeDocument/2006/relationships" xmlns:w="http://schemas.openxmlformats.org/wordprocessingml/2006/main" xmlns:w14="http://schemas.microsoft.com/office/word/2010/wordml" xmlns:w15="http://schemas.microsoft.com/office/word/2012/wordml" xmlns:w16se="http://schemas.microsoft.com/office/word/2015/wordml/symex" mc:Ignorable="w14 w15 w16se">
-  <w:optimizeForBrowser/>
-  <w:allowPNG/>
-</w:webSettings>
 </file>
 
 <file path=word/theme/theme1.xml><?xml version="1.0" encoding="utf-8"?>

</xml_diff>

<commit_message>
opis wybory technologii WPF
</commit_message>
<xml_diff>
--- a/Turski_Sylwester_INZ.docx
+++ b/Turski_Sylwester_INZ.docx
@@ -505,10 +505,7 @@
           <w:b/>
         </w:rPr>
         <w:lastRenderedPageBreak/>
-        <w:t xml:space="preserve">Streszczenie </w:t>
-      </w:r>
-      <w:r>
-        <w:t xml:space="preserve">(12 bold) </w:t>
+        <w:t>Streszczenie</w:t>
       </w:r>
     </w:p>
     <w:p>
@@ -516,16 +513,13 @@
         <w:rPr>
           <w:b/>
         </w:rPr>
-        <w:t xml:space="preserve">Inteligentny algorytm do rozpoznawania i zliczania miejsc parkingowych na podstawie serii obrazów z kamery </w:t>
+        <w:t>Inteligentny algorytm do rozpoznawania i zliczania miejsc parkingowych na p</w:t>
       </w:r>
       <w:r>
         <w:rPr>
           <w:b/>
         </w:rPr>
-        <w:t xml:space="preserve">Tytuł pracy </w:t>
-      </w:r>
-      <w:r>
-        <w:t>(12 bold)</w:t>
+        <w:t>odstawie serii obrazów z kamery</w:t>
       </w:r>
     </w:p>
     <w:p>
@@ -553,14 +547,6 @@
     <w:p/>
     <w:p/>
     <w:p/>
-    <w:p>
-      <w:r>
-        <w:rPr>
-          <w:i/>
-        </w:rPr>
-        <w:t>w języku angielskim:</w:t>
-      </w:r>
-    </w:p>
     <w:p>
       <w:pPr>
         <w:jc w:val="center"/>
@@ -714,7 +700,7 @@
             <w:rPr>
               <w:lang w:val="pl-PL"/>
             </w:rPr>
-            <w:t>Contents</w:t>
+            <w:t>Spis Treści</w:t>
           </w:r>
         </w:p>
         <w:p>
@@ -1293,231 +1279,189 @@
         </w:numPr>
       </w:pPr>
       <w:r>
-        <w:t>Biblioteki użyte podczas pisania algorytmu</w:t>
-      </w:r>
-    </w:p>
-    <w:p>
-      <w:proofErr w:type="spellStart"/>
-      <w:r>
-        <w:t>OpenCV</w:t>
-      </w:r>
-      <w:proofErr w:type="spellEnd"/>
-      <w:r>
-        <w:t xml:space="preserve"> (Open Source </w:t>
-      </w:r>
-      <w:proofErr w:type="spellStart"/>
-      <w:r>
-        <w:t>Computer</w:t>
-      </w:r>
-      <w:proofErr w:type="spellEnd"/>
+        <w:t>Biblioteki</w:t>
+      </w:r>
+      <w:r>
+        <w:t xml:space="preserve"> i technologie</w:t>
+      </w:r>
+      <w:r>
+        <w:t xml:space="preserve"> użyte podczas pisania algorytmu</w:t>
+      </w:r>
+    </w:p>
+    <w:p>
+      <w:r>
+        <w:t>OpenCV (</w:t>
+      </w:r>
+      <w:r>
+        <w:rPr>
+          <w:lang w:val="en-GB"/>
+        </w:rPr>
+        <w:t>Open Source Computer Vision</w:t>
+      </w:r>
+      <w:r>
+        <w:t>) –</w:t>
+      </w:r>
       <w:r>
         <w:t xml:space="preserve"> </w:t>
       </w:r>
-      <w:proofErr w:type="spellStart"/>
-      <w:r>
-        <w:t>Vision</w:t>
-      </w:r>
-      <w:proofErr w:type="spellEnd"/>
-      <w:r>
-        <w:t>) –</w:t>
+      <w:r>
+        <w:t>Popularna biblioteka funkcji do rozpoznawania obrazów</w:t>
+      </w:r>
+      <w:r>
+        <w:t xml:space="preserve"> w czasie rzeczywistym</w:t>
+      </w:r>
+      <w:r>
+        <w:t>.</w:t>
+      </w:r>
+      <w:r>
+        <w:t xml:space="preserve"> Posiada między innymi funkcje do manipulacji obrazami, wykrywania cech obrazu</w:t>
+      </w:r>
+      <w:r>
+        <w:t xml:space="preserve"> i</w:t>
+      </w:r>
+      <w:r>
+        <w:t xml:space="preserve"> uczenia maszynowego. W 1999 roku projekt </w:t>
+      </w:r>
+      <w:r>
+        <w:t xml:space="preserve">OpenCV </w:t>
+      </w:r>
+      <w:r>
+        <w:t>został zainicjalizowany przez firmę Intel.</w:t>
+      </w:r>
+      <w:r>
+        <w:t xml:space="preserve"> Biblioteka jest napisana w języku C++. Jako </w:t>
+      </w:r>
+      <w:commentRangeStart w:id="1"/>
+      <w:r>
+        <w:t xml:space="preserve">wrapper </w:t>
+      </w:r>
+      <w:commentRangeEnd w:id="1"/>
+      <w:r>
+        <w:rPr>
+          <w:rStyle w:val="Odwoaniedokomentarza"/>
+        </w:rPr>
+        <w:commentReference w:id="1"/>
+      </w:r>
+      <w:r>
+        <w:t xml:space="preserve">w języku C# </w:t>
+      </w:r>
+      <w:r>
+        <w:t>wybrałem bibliotekę</w:t>
       </w:r>
       <w:r>
         <w:t xml:space="preserve"> </w:t>
       </w:r>
       <w:r>
-        <w:t>Popularna biblioteka funkcji do rozpoznawania obrazów</w:t>
-      </w:r>
-      <w:r>
-        <w:t xml:space="preserve"> w czasie rzeczywistym</w:t>
+        <w:t>OpenCvSharp</w:t>
+      </w:r>
+      <w:r>
+        <w:t xml:space="preserve">. </w:t>
+      </w:r>
+      <w:commentRangeStart w:id="2"/>
+      <w:r>
+        <w:t xml:space="preserve">API </w:t>
+      </w:r>
+      <w:commentRangeEnd w:id="2"/>
+      <w:r>
+        <w:rPr>
+          <w:rStyle w:val="Odwoaniedokomentarza"/>
+        </w:rPr>
+        <w:commentReference w:id="2"/>
+      </w:r>
+      <w:r>
+        <w:t>tej biblioteki</w:t>
+      </w:r>
+      <w:r>
+        <w:t xml:space="preserve"> jest </w:t>
+      </w:r>
+      <w:r>
+        <w:t xml:space="preserve">bardzo zbliżone do </w:t>
+      </w:r>
+      <w:r>
+        <w:t>oryginału</w:t>
+      </w:r>
+      <w:r>
+        <w:t>,</w:t>
+      </w:r>
+      <w:r>
+        <w:t xml:space="preserve"> dodatkowo</w:t>
+      </w:r>
+      <w:r>
+        <w:t xml:space="preserve"> posiada </w:t>
+      </w:r>
+      <w:commentRangeStart w:id="3"/>
+      <w:r>
+        <w:t>fluent API</w:t>
+      </w:r>
+      <w:commentRangeEnd w:id="3"/>
+      <w:r>
+        <w:rPr>
+          <w:rStyle w:val="Odwoaniedokomentarza"/>
+        </w:rPr>
+        <w:commentReference w:id="3"/>
       </w:r>
       <w:r>
         <w:t>.</w:t>
       </w:r>
-      <w:r>
-        <w:t xml:space="preserve"> Posiada między innymi funkcje do manipulacji obrazami, wykrywania cech obrazu</w:t>
-      </w:r>
-      <w:r>
-        <w:t xml:space="preserve"> i</w:t>
-      </w:r>
-      <w:r>
-        <w:t xml:space="preserve"> uczenia maszynowego. W 1999 roku projekt </w:t>
-      </w:r>
-      <w:proofErr w:type="spellStart"/>
-      <w:r>
-        <w:t>OpenCV</w:t>
-      </w:r>
-      <w:proofErr w:type="spellEnd"/>
+    </w:p>
+    <w:p>
+      <w:r>
+        <w:t>WPF</w:t>
+      </w:r>
+      <w:r>
+        <w:t xml:space="preserve"> (</w:t>
+      </w:r>
+      <w:r>
+        <w:t>Windows Presentation Foundation</w:t>
+      </w:r>
+      <w:r>
+        <w:t>)</w:t>
+      </w:r>
       <w:r>
         <w:t xml:space="preserve"> </w:t>
       </w:r>
       <w:r>
-        <w:t>został zainicjalizowany przez firmę Intel.</w:t>
-      </w:r>
-      <w:r>
-        <w:t xml:space="preserve"> Biblioteka jest napisana w języku C++. Jako </w:t>
-      </w:r>
-      <w:commentRangeStart w:id="1"/>
-      <w:proofErr w:type="spellStart"/>
-      <w:r>
-        <w:t>wrapper</w:t>
-      </w:r>
-      <w:proofErr w:type="spellEnd"/>
-      <w:r>
-        <w:t xml:space="preserve"> </w:t>
-      </w:r>
-      <w:commentRangeEnd w:id="1"/>
-      <w:r>
-        <w:rPr>
-          <w:rStyle w:val="Odwoaniedokomentarza"/>
-        </w:rPr>
-        <w:commentReference w:id="1"/>
-      </w:r>
-      <w:r>
-        <w:t xml:space="preserve">w języku C# </w:t>
-      </w:r>
-      <w:r>
-        <w:t>wybrałem bibliotekę</w:t>
-      </w:r>
-      <w:r>
-        <w:t xml:space="preserve"> </w:t>
-      </w:r>
-      <w:proofErr w:type="spellStart"/>
-      <w:r>
-        <w:t>OpenCvSharp</w:t>
-      </w:r>
-      <w:proofErr w:type="spellEnd"/>
-      <w:r>
-        <w:t xml:space="preserve">. </w:t>
-      </w:r>
-      <w:commentRangeStart w:id="2"/>
-      <w:r>
-        <w:t xml:space="preserve">API </w:t>
-      </w:r>
-      <w:commentRangeEnd w:id="2"/>
-      <w:r>
-        <w:rPr>
-          <w:rStyle w:val="Odwoaniedokomentarza"/>
-        </w:rPr>
-        <w:commentReference w:id="2"/>
-      </w:r>
-      <w:r>
-        <w:t>tej biblioteki</w:t>
-      </w:r>
-      <w:r>
-        <w:t xml:space="preserve"> jest </w:t>
-      </w:r>
-      <w:r>
-        <w:t xml:space="preserve">bardzo zbliżone do </w:t>
-      </w:r>
-      <w:r>
-        <w:t>oryginału</w:t>
-      </w:r>
-      <w:r>
-        <w:t>,</w:t>
-      </w:r>
-      <w:r>
-        <w:t xml:space="preserve"> </w:t>
-      </w:r>
-      <w:r>
-        <w:t xml:space="preserve">jednak posiada również </w:t>
-      </w:r>
-      <w:commentRangeStart w:id="3"/>
-      <w:proofErr w:type="spellStart"/>
-      <w:r>
-        <w:t>fluent</w:t>
-      </w:r>
-      <w:proofErr w:type="spellEnd"/>
-      <w:r>
-        <w:t xml:space="preserve"> API</w:t>
-      </w:r>
-      <w:commentRangeEnd w:id="3"/>
-      <w:r>
-        <w:rPr>
-          <w:rStyle w:val="Odwoaniedokomentarza"/>
-        </w:rPr>
-        <w:commentReference w:id="3"/>
-      </w:r>
-      <w:r>
-        <w:t>.</w:t>
-      </w:r>
-    </w:p>
-    <w:p>
-      <w:proofErr w:type="spellStart"/>
-      <w:r>
-        <w:t>LitleDB</w:t>
-      </w:r>
-      <w:proofErr w:type="spellEnd"/>
-      <w:r>
-        <w:t xml:space="preserve"> – </w:t>
-      </w:r>
-      <w:r>
-        <w:t xml:space="preserve">Nie relacyjna, osadzona baza danych dla platformy .NET. Podobnie jak popularna baza </w:t>
-      </w:r>
-      <w:proofErr w:type="spellStart"/>
-      <w:r>
-        <w:t>MongoDB</w:t>
-      </w:r>
-      <w:proofErr w:type="spellEnd"/>
-      <w:r>
-        <w:t xml:space="preserve"> baza </w:t>
-      </w:r>
-      <w:proofErr w:type="spellStart"/>
-      <w:r>
-        <w:t>LiteDB</w:t>
-      </w:r>
-      <w:proofErr w:type="spellEnd"/>
-      <w:r>
-        <w:t xml:space="preserve"> jest bazą dokumentową, w kt</w:t>
-      </w:r>
-      <w:r>
-        <w:t xml:space="preserve">órej można przechowywać obiekty, jednak w przeciwieństwie do </w:t>
-      </w:r>
-      <w:proofErr w:type="spellStart"/>
-      <w:r>
-        <w:t>MongoDB</w:t>
-      </w:r>
-      <w:proofErr w:type="spellEnd"/>
-      <w:r>
-        <w:t xml:space="preserve"> </w:t>
-      </w:r>
-      <w:proofErr w:type="spellStart"/>
-      <w:r>
-        <w:t>LiteDB</w:t>
-      </w:r>
-      <w:proofErr w:type="spellEnd"/>
-      <w:r>
-        <w:t xml:space="preserve"> jest bazą osadzoną i nie wymaga serwera, a dane są zapisywane w pojedynczym pliku. Dzięki temu mogę w łatwy sposób przechowywać dane w aplikacji bez konieczności instalacji dodatkowego oprogramowania czy projektowania tabel do przechowywania </w:t>
+        <w:t xml:space="preserve">– Framework do tworzenia interfejsu użytkownika (ang. </w:t>
+      </w:r>
+      <w:r>
+        <w:rPr>
+          <w:lang w:val="en-GB"/>
+        </w:rPr>
+        <w:t>user interface</w:t>
+      </w:r>
+      <w:r>
+        <w:t xml:space="preserve">) dla platformy .NET, stworzony przez firmę Microsoft. WPF kładzie nacisk na grafikę wektorową, dzięki której większość kontrolek można skalować bez utraty jakości, czy pixelizacji. </w:t>
+      </w:r>
+      <w:r>
+        <w:t xml:space="preserve">Wybór na tą technologię zapadł </w:t>
+      </w:r>
+      <w:r>
+        <w:t xml:space="preserve">ponieważ można w łatwy sposób projektować wygląd aplikacji jednocześnie zachowując pełną kontrolę nad zachowaniem aplikacji podczas zmiany wielkości okna. Rozważaną </w:t>
       </w:r>
       <w:r>
         <w:lastRenderedPageBreak/>
-        <w:t xml:space="preserve">skomplikowanych obiektów. </w:t>
-      </w:r>
-      <w:r>
-        <w:br/>
-        <w:t>WPF</w:t>
-      </w:r>
-      <w:r>
-        <w:t xml:space="preserve"> (</w:t>
-      </w:r>
-      <w:r>
-        <w:t>Windows Presentation Foundation</w:t>
-      </w:r>
-      <w:r>
-        <w:t xml:space="preserve">) </w:t>
-      </w:r>
-      <w:r>
-        <w:t>–</w:t>
-      </w:r>
-      <w:r>
-        <w:t xml:space="preserve"> </w:t>
-      </w:r>
-      <w:r>
-        <w:t xml:space="preserve">Framework od Microsoftu do tworzenia aplikacji desktopowych, </w:t>
+        <w:t xml:space="preserve">alternatywą </w:t>
+      </w:r>
+      <w:r>
+        <w:t>do tej technologii były wbudowane w bibliotekę OpenCV funkcję do tworzenie interfejsu użytkownika. Jednak nie pozwalały one zarządzać położeniem i wielkością kontrolek, przez co ostateczny wybór padł na technologię WPF</w:t>
+      </w:r>
+    </w:p>
+    <w:p>
+      <w:r>
+        <w:t>Lit</w:t>
+      </w:r>
+      <w:r>
+        <w:t xml:space="preserve">eDB – </w:t>
+      </w:r>
+      <w:r>
+        <w:t>Nie relacyjna, osadzona baza danych dla platformy .NET. Podobnie jak popularna baza MongoDB baza LiteDB jest bazą dokumentową, w kt</w:t>
+      </w:r>
+      <w:r>
+        <w:t xml:space="preserve">órej można przechowywać obiekty, jednak w przeciwieństwie do MongoDB LiteDB jest bazą osadzoną i nie wymaga serwera, a dane są zapisywane w pojedynczym pliku. Dzięki temu mogę w łatwy sposób przechowywać dane w aplikacji bez konieczności instalacji dodatkowego oprogramowania czy projektowania tabel do przechowywania skomplikowanych obiektów. </w:t>
       </w:r>
       <w:bookmarkStart w:id="4" w:name="_GoBack"/>
       <w:bookmarkEnd w:id="4"/>
     </w:p>
-    <w:p/>
     <w:p/>
     <w:p>
       <w:pPr>
@@ -1686,37 +1630,13 @@
         <w:annotationRef/>
       </w:r>
       <w:r>
-        <w:t xml:space="preserve">Czy określenie </w:t>
-      </w:r>
-      <w:proofErr w:type="spellStart"/>
-      <w:r>
-        <w:t>wrapper</w:t>
-      </w:r>
-      <w:proofErr w:type="spellEnd"/>
-      <w:r>
-        <w:t xml:space="preserve"> jest dopuszczalne w polskim języku?</w:t>
+        <w:t>Czy określenie wrapper jest dopuszczalne w polskim języku?</w:t>
       </w:r>
       <w:r>
         <w:br/>
       </w:r>
       <w:r>
-        <w:t>https</w:t>
-      </w:r>
-      <w:proofErr w:type="gramStart"/>
-      <w:r>
-        <w:t>://pl</w:t>
-      </w:r>
-      <w:proofErr w:type="gramEnd"/>
-      <w:r>
-        <w:t>.wikipedia.</w:t>
-      </w:r>
-      <w:proofErr w:type="gramStart"/>
-      <w:r>
-        <w:t>org</w:t>
-      </w:r>
-      <w:proofErr w:type="gramEnd"/>
-      <w:r>
-        <w:t>/wiki/Biblioteka_programistyczna#Wrappery</w:t>
+        <w:t>https://pl.wikipedia.org/wiki/Biblioteka_programistyczna#Wrappery</w:t>
       </w:r>
     </w:p>
   </w:comment>
@@ -1774,23 +1694,7 @@
         <w:annotationRef/>
       </w:r>
       <w:r>
-        <w:t xml:space="preserve">Ta </w:t>
-      </w:r>
-      <w:proofErr w:type="spellStart"/>
-      <w:r>
-        <w:t>stroan</w:t>
-      </w:r>
-      <w:proofErr w:type="spellEnd"/>
-      <w:r>
-        <w:t xml:space="preserve"> pozostaje </w:t>
-      </w:r>
-      <w:proofErr w:type="gramStart"/>
-      <w:r>
-        <w:t>nie zadrukowana</w:t>
-      </w:r>
-      <w:proofErr w:type="gramEnd"/>
-      <w:r>
-        <w:t xml:space="preserve"> #wytyczne</w:t>
+        <w:t>Ta stroan pozostaje nie zadrukowana #wytyczne</w:t>
       </w:r>
     </w:p>
   </w:comment>
@@ -2736,6 +2640,7 @@
   <w:style w:type="character" w:default="1" w:styleId="Domylnaczcionkaakapitu">
     <w:name w:val="Default Paragraph Font"/>
     <w:uiPriority w:val="1"/>
+    <w:semiHidden/>
     <w:unhideWhenUsed/>
   </w:style>
   <w:style w:type="table" w:default="1" w:styleId="Standardowy">

</xml_diff>

<commit_message>
opis cech i ich wydobywania
</commit_message>
<xml_diff>
--- a/Turski_Sylwester_INZ.docx
+++ b/Turski_Sylwester_INZ.docx
@@ -552,21 +552,29 @@
         <w:jc w:val="center"/>
         <w:rPr>
           <w:i/>
+          <w:lang w:val="en-US"/>
         </w:rPr>
       </w:pPr>
       <w:r>
         <w:rPr>
           <w:b/>
+          <w:lang w:val="en-US"/>
         </w:rPr>
         <w:t>Summary</w:t>
       </w:r>
       <w:r>
+        <w:rPr>
+          <w:lang w:val="en-US"/>
+        </w:rPr>
         <w:t xml:space="preserve"> (12 bold) </w:t>
       </w:r>
     </w:p>
     <w:p>
       <w:pPr>
         <w:jc w:val="center"/>
+        <w:rPr>
+          <w:lang w:val="en-US"/>
+        </w:rPr>
       </w:pPr>
     </w:p>
     <w:p>
@@ -1293,9 +1301,6 @@
         <w:t>OpenCV (</w:t>
       </w:r>
       <w:r>
-        <w:rPr>
-          <w:lang w:val="en-GB"/>
-        </w:rPr>
         <w:t>Open Source Computer Vision</w:t>
       </w:r>
       <w:r>
@@ -1424,19 +1429,10 @@
         <w:t xml:space="preserve">– Framework do tworzenia interfejsu użytkownika (ang. </w:t>
       </w:r>
       <w:r>
-        <w:rPr>
-          <w:lang w:val="en-GB"/>
-        </w:rPr>
         <w:t>user interface</w:t>
       </w:r>
       <w:r>
-        <w:t xml:space="preserve">) dla platformy .NET, stworzony przez firmę Microsoft. WPF kładzie nacisk na grafikę wektorową, dzięki której większość kontrolek można skalować bez utraty jakości, czy pixelizacji. </w:t>
-      </w:r>
-      <w:r>
-        <w:t xml:space="preserve">Wybór na tą technologię zapadł </w:t>
-      </w:r>
-      <w:r>
-        <w:t xml:space="preserve">ponieważ można w łatwy sposób projektować wygląd aplikacji jednocześnie zachowując pełną kontrolę nad zachowaniem aplikacji podczas zmiany wielkości okna. Rozważaną </w:t>
+        <w:t xml:space="preserve">) dla platformy .NET, stworzony przez firmę Microsoft. WPF kładzie nacisk na grafikę wektorową, dzięki której większość kontrolek można skalować bez utraty jakości, czy pixelizacji. Wybór na tą technologię zapadł ponieważ można w łatwy sposób projektować wygląd aplikacji jednocześnie zachowując pełną kontrolę nad zachowaniem aplikacji podczas zmiany wielkości okna. Rozważaną </w:t>
       </w:r>
       <w:r>
         <w:lastRenderedPageBreak/>
@@ -1459,9 +1455,1144 @@
       <w:r>
         <w:t xml:space="preserve">órej można przechowywać obiekty, jednak w przeciwieństwie do MongoDB LiteDB jest bazą osadzoną i nie wymaga serwera, a dane są zapisywane w pojedynczym pliku. Dzięki temu mogę w łatwy sposób przechowywać dane w aplikacji bez konieczności instalacji dodatkowego oprogramowania czy projektowania tabel do przechowywania skomplikowanych obiektów. </w:t>
       </w:r>
+    </w:p>
+    <w:p>
+      <w:pPr>
+        <w:pStyle w:val="Nagwek2"/>
+        <w:numPr>
+          <w:ilvl w:val="1"/>
+          <w:numId w:val="3"/>
+        </w:numPr>
+      </w:pPr>
+      <w:r>
+        <w:t>Badane cechy obrazu</w:t>
+      </w:r>
+    </w:p>
+    <w:p>
       <w:bookmarkStart w:id="4" w:name="_GoBack"/>
       <w:bookmarkEnd w:id="4"/>
-    </w:p>
+      <w:r>
+        <w:t>Organoleptycznie</w:t>
+      </w:r>
+      <w:r>
+        <w:t xml:space="preserve"> można zauważyć że samochody od podłoża odróżnia kolor</w:t>
+      </w:r>
+      <w:r>
+        <w:t xml:space="preserve"> karoserii</w:t>
+      </w:r>
+      <w:r>
+        <w:t>, więc pierwszą badaną przeze mnie cechą było badanie saturacji na obszarze w którym użytkownik zaznaczył położenie parkingu.</w:t>
+      </w:r>
+      <w:r>
+        <w:t xml:space="preserve"> Poniżej przedstawiam uproszczony kod który oblicza tą </w:t>
+      </w:r>
+      <w:commentRangeStart w:id="5"/>
+      <w:r>
+        <w:t>cechę</w:t>
+      </w:r>
+      <w:commentRangeEnd w:id="5"/>
+      <w:r>
+        <w:rPr>
+          <w:rStyle w:val="Odwoaniedokomentarza"/>
+        </w:rPr>
+        <w:commentReference w:id="5"/>
+      </w:r>
+      <w:r>
+        <w:t xml:space="preserve"> </w:t>
+      </w:r>
+    </w:p>
+    <w:p>
+      <w:pPr>
+        <w:autoSpaceDE w:val="0"/>
+        <w:autoSpaceDN w:val="0"/>
+        <w:adjustRightInd w:val="0"/>
+        <w:spacing w:after="0" w:line="240" w:lineRule="auto"/>
+        <w:rPr>
+          <w:rFonts w:ascii="Consolas" w:eastAsiaTheme="minorHAnsi" w:hAnsi="Consolas" w:cs="Consolas"/>
+          <w:color w:val="000000"/>
+          <w:sz w:val="19"/>
+          <w:szCs w:val="19"/>
+          <w:lang w:val="en-GB" w:eastAsia="en-US"/>
+        </w:rPr>
+      </w:pPr>
+      <w:r>
+        <w:rPr>
+          <w:rFonts w:ascii="Consolas" w:eastAsiaTheme="minorHAnsi" w:hAnsi="Consolas" w:cs="Consolas"/>
+          <w:color w:val="0000FF"/>
+          <w:sz w:val="19"/>
+          <w:szCs w:val="19"/>
+          <w:lang w:val="en-GB" w:eastAsia="en-US"/>
+        </w:rPr>
+        <w:t>public</w:t>
+      </w:r>
+      <w:r>
+        <w:rPr>
+          <w:rFonts w:ascii="Consolas" w:eastAsiaTheme="minorHAnsi" w:hAnsi="Consolas" w:cs="Consolas"/>
+          <w:color w:val="000000"/>
+          <w:sz w:val="19"/>
+          <w:szCs w:val="19"/>
+          <w:lang w:val="en-GB" w:eastAsia="en-US"/>
+        </w:rPr>
+        <w:t xml:space="preserve"> </w:t>
+      </w:r>
+      <w:r>
+        <w:rPr>
+          <w:rFonts w:ascii="Consolas" w:eastAsiaTheme="minorHAnsi" w:hAnsi="Consolas" w:cs="Consolas"/>
+          <w:color w:val="0000FF"/>
+          <w:sz w:val="19"/>
+          <w:szCs w:val="19"/>
+          <w:lang w:val="en-GB" w:eastAsia="en-US"/>
+        </w:rPr>
+        <w:t>static</w:t>
+      </w:r>
+      <w:r>
+        <w:rPr>
+          <w:rFonts w:ascii="Consolas" w:eastAsiaTheme="minorHAnsi" w:hAnsi="Consolas" w:cs="Consolas"/>
+          <w:color w:val="000000"/>
+          <w:sz w:val="19"/>
+          <w:szCs w:val="19"/>
+          <w:lang w:val="en-GB" w:eastAsia="en-US"/>
+        </w:rPr>
+        <w:t xml:space="preserve"> </w:t>
+      </w:r>
+      <w:r>
+        <w:rPr>
+          <w:rFonts w:ascii="Consolas" w:eastAsiaTheme="minorHAnsi" w:hAnsi="Consolas" w:cs="Consolas"/>
+          <w:color w:val="0000FF"/>
+          <w:sz w:val="19"/>
+          <w:szCs w:val="19"/>
+          <w:lang w:val="en-GB" w:eastAsia="en-US"/>
+        </w:rPr>
+        <w:t>double</w:t>
+      </w:r>
+      <w:r>
+        <w:rPr>
+          <w:rFonts w:ascii="Consolas" w:eastAsiaTheme="minorHAnsi" w:hAnsi="Consolas" w:cs="Consolas"/>
+          <w:color w:val="000000"/>
+          <w:sz w:val="19"/>
+          <w:szCs w:val="19"/>
+          <w:lang w:val="en-GB" w:eastAsia="en-US"/>
+        </w:rPr>
+        <w:t xml:space="preserve"> SaturationFeature(</w:t>
+      </w:r>
+      <w:r>
+        <w:rPr>
+          <w:rFonts w:ascii="Consolas" w:eastAsiaTheme="minorHAnsi" w:hAnsi="Consolas" w:cs="Consolas"/>
+          <w:color w:val="2B91AF"/>
+          <w:sz w:val="19"/>
+          <w:szCs w:val="19"/>
+          <w:lang w:val="en-GB" w:eastAsia="en-US"/>
+        </w:rPr>
+        <w:t>Mat</w:t>
+      </w:r>
+      <w:r>
+        <w:rPr>
+          <w:rFonts w:ascii="Consolas" w:eastAsiaTheme="minorHAnsi" w:hAnsi="Consolas" w:cs="Consolas"/>
+          <w:color w:val="000000"/>
+          <w:sz w:val="19"/>
+          <w:szCs w:val="19"/>
+          <w:lang w:val="en-GB" w:eastAsia="en-US"/>
+        </w:rPr>
+        <w:t xml:space="preserve"> mask, </w:t>
+      </w:r>
+      <w:r>
+        <w:rPr>
+          <w:rFonts w:ascii="Consolas" w:eastAsiaTheme="minorHAnsi" w:hAnsi="Consolas" w:cs="Consolas"/>
+          <w:color w:val="2B91AF"/>
+          <w:sz w:val="19"/>
+          <w:szCs w:val="19"/>
+          <w:lang w:val="en-GB" w:eastAsia="en-US"/>
+        </w:rPr>
+        <w:t>Mat</w:t>
+      </w:r>
+      <w:r>
+        <w:rPr>
+          <w:rFonts w:ascii="Consolas" w:eastAsiaTheme="minorHAnsi" w:hAnsi="Consolas" w:cs="Consolas"/>
+          <w:color w:val="000000"/>
+          <w:sz w:val="19"/>
+          <w:szCs w:val="19"/>
+          <w:lang w:val="en-GB" w:eastAsia="en-US"/>
+        </w:rPr>
+        <w:t xml:space="preserve"> src,</w:t>
+      </w:r>
+      <w:r>
+        <w:rPr>
+          <w:rFonts w:ascii="Consolas" w:eastAsiaTheme="minorHAnsi" w:hAnsi="Consolas" w:cs="Consolas"/>
+          <w:color w:val="000000"/>
+          <w:sz w:val="19"/>
+          <w:szCs w:val="19"/>
+          <w:lang w:val="en-GB" w:eastAsia="en-US"/>
+        </w:rPr>
+        <w:t xml:space="preserve"> </w:t>
+      </w:r>
+      <w:r>
+        <w:rPr>
+          <w:rFonts w:ascii="Consolas" w:eastAsiaTheme="minorHAnsi" w:hAnsi="Consolas" w:cs="Consolas"/>
+          <w:color w:val="0000FF"/>
+          <w:sz w:val="19"/>
+          <w:szCs w:val="19"/>
+          <w:lang w:val="en-GB" w:eastAsia="en-US"/>
+        </w:rPr>
+        <w:t>int</w:t>
+      </w:r>
+      <w:r>
+        <w:rPr>
+          <w:rFonts w:ascii="Consolas" w:eastAsiaTheme="minorHAnsi" w:hAnsi="Consolas" w:cs="Consolas"/>
+          <w:color w:val="000000"/>
+          <w:sz w:val="19"/>
+          <w:szCs w:val="19"/>
+          <w:lang w:val="en-GB" w:eastAsia="en-US"/>
+        </w:rPr>
+        <w:t xml:space="preserve"> threshold)</w:t>
+      </w:r>
+    </w:p>
+    <w:p>
+      <w:pPr>
+        <w:autoSpaceDE w:val="0"/>
+        <w:autoSpaceDN w:val="0"/>
+        <w:adjustRightInd w:val="0"/>
+        <w:spacing w:after="0" w:line="240" w:lineRule="auto"/>
+        <w:rPr>
+          <w:rFonts w:ascii="Consolas" w:eastAsiaTheme="minorHAnsi" w:hAnsi="Consolas" w:cs="Consolas"/>
+          <w:color w:val="000000"/>
+          <w:sz w:val="19"/>
+          <w:szCs w:val="19"/>
+          <w:lang w:val="en-GB" w:eastAsia="en-US"/>
+        </w:rPr>
+      </w:pPr>
+      <w:r>
+        <w:rPr>
+          <w:rFonts w:ascii="Consolas" w:eastAsiaTheme="minorHAnsi" w:hAnsi="Consolas" w:cs="Consolas"/>
+          <w:color w:val="000000"/>
+          <w:sz w:val="19"/>
+          <w:szCs w:val="19"/>
+          <w:lang w:val="en-GB" w:eastAsia="en-US"/>
+        </w:rPr>
+        <w:t>{</w:t>
+      </w:r>
+    </w:p>
+    <w:p>
+      <w:pPr>
+        <w:autoSpaceDE w:val="0"/>
+        <w:autoSpaceDN w:val="0"/>
+        <w:adjustRightInd w:val="0"/>
+        <w:spacing w:after="0" w:line="240" w:lineRule="auto"/>
+        <w:rPr>
+          <w:rFonts w:ascii="Consolas" w:eastAsiaTheme="minorHAnsi" w:hAnsi="Consolas" w:cs="Consolas"/>
+          <w:color w:val="000000"/>
+          <w:sz w:val="19"/>
+          <w:szCs w:val="19"/>
+          <w:lang w:val="en-GB" w:eastAsia="en-US"/>
+        </w:rPr>
+      </w:pPr>
+      <w:r>
+        <w:rPr>
+          <w:rFonts w:ascii="Consolas" w:eastAsiaTheme="minorHAnsi" w:hAnsi="Consolas" w:cs="Consolas"/>
+          <w:color w:val="000000"/>
+          <w:sz w:val="19"/>
+          <w:szCs w:val="19"/>
+          <w:lang w:val="en-GB" w:eastAsia="en-US"/>
+        </w:rPr>
+        <w:t xml:space="preserve">    </w:t>
+      </w:r>
+      <w:r>
+        <w:rPr>
+          <w:rFonts w:ascii="Consolas" w:eastAsiaTheme="minorHAnsi" w:hAnsi="Consolas" w:cs="Consolas"/>
+          <w:color w:val="0000FF"/>
+          <w:sz w:val="19"/>
+          <w:szCs w:val="19"/>
+          <w:lang w:val="en-GB" w:eastAsia="en-US"/>
+        </w:rPr>
+        <w:t>var</w:t>
+      </w:r>
+      <w:r>
+        <w:rPr>
+          <w:rFonts w:ascii="Consolas" w:eastAsiaTheme="minorHAnsi" w:hAnsi="Consolas" w:cs="Consolas"/>
+          <w:color w:val="000000"/>
+          <w:sz w:val="19"/>
+          <w:szCs w:val="19"/>
+          <w:lang w:val="en-GB" w:eastAsia="en-US"/>
+        </w:rPr>
+        <w:t xml:space="preserve"> saturatedPixel = src</w:t>
+      </w:r>
+    </w:p>
+    <w:p>
+      <w:pPr>
+        <w:autoSpaceDE w:val="0"/>
+        <w:autoSpaceDN w:val="0"/>
+        <w:adjustRightInd w:val="0"/>
+        <w:spacing w:after="0" w:line="240" w:lineRule="auto"/>
+        <w:rPr>
+          <w:rFonts w:ascii="Consolas" w:eastAsiaTheme="minorHAnsi" w:hAnsi="Consolas" w:cs="Consolas"/>
+          <w:color w:val="000000"/>
+          <w:sz w:val="19"/>
+          <w:szCs w:val="19"/>
+          <w:lang w:val="en-GB" w:eastAsia="en-US"/>
+        </w:rPr>
+      </w:pPr>
+      <w:r>
+        <w:rPr>
+          <w:rFonts w:ascii="Consolas" w:eastAsiaTheme="minorHAnsi" w:hAnsi="Consolas" w:cs="Consolas"/>
+          <w:color w:val="000000"/>
+          <w:sz w:val="19"/>
+          <w:szCs w:val="19"/>
+          <w:lang w:val="en-GB" w:eastAsia="en-US"/>
+        </w:rPr>
+        <w:t xml:space="preserve">        .CvtColor(</w:t>
+      </w:r>
+      <w:r>
+        <w:rPr>
+          <w:rFonts w:ascii="Consolas" w:eastAsiaTheme="minorHAnsi" w:hAnsi="Consolas" w:cs="Consolas"/>
+          <w:color w:val="2B91AF"/>
+          <w:sz w:val="19"/>
+          <w:szCs w:val="19"/>
+          <w:lang w:val="en-GB" w:eastAsia="en-US"/>
+        </w:rPr>
+        <w:t>ColorConversionCodes</w:t>
+      </w:r>
+      <w:r>
+        <w:rPr>
+          <w:rFonts w:ascii="Consolas" w:eastAsiaTheme="minorHAnsi" w:hAnsi="Consolas" w:cs="Consolas"/>
+          <w:color w:val="000000"/>
+          <w:sz w:val="19"/>
+          <w:szCs w:val="19"/>
+          <w:lang w:val="en-GB" w:eastAsia="en-US"/>
+        </w:rPr>
+        <w:t>.BGR2HSV)</w:t>
+      </w:r>
+    </w:p>
+    <w:p>
+      <w:pPr>
+        <w:autoSpaceDE w:val="0"/>
+        <w:autoSpaceDN w:val="0"/>
+        <w:adjustRightInd w:val="0"/>
+        <w:spacing w:after="0" w:line="240" w:lineRule="auto"/>
+        <w:rPr>
+          <w:rFonts w:ascii="Consolas" w:eastAsiaTheme="minorHAnsi" w:hAnsi="Consolas" w:cs="Consolas"/>
+          <w:color w:val="000000"/>
+          <w:sz w:val="19"/>
+          <w:szCs w:val="19"/>
+          <w:lang w:val="en-GB" w:eastAsia="en-US"/>
+        </w:rPr>
+      </w:pPr>
+      <w:r>
+        <w:rPr>
+          <w:rFonts w:ascii="Consolas" w:eastAsiaTheme="minorHAnsi" w:hAnsi="Consolas" w:cs="Consolas"/>
+          <w:color w:val="000000"/>
+          <w:sz w:val="19"/>
+          <w:szCs w:val="19"/>
+          <w:lang w:val="en-GB" w:eastAsia="en-US"/>
+        </w:rPr>
+        <w:t xml:space="preserve">        .GetSaturation()</w:t>
+      </w:r>
+    </w:p>
+    <w:p>
+      <w:pPr>
+        <w:autoSpaceDE w:val="0"/>
+        <w:autoSpaceDN w:val="0"/>
+        <w:adjustRightInd w:val="0"/>
+        <w:spacing w:after="0" w:line="240" w:lineRule="auto"/>
+        <w:rPr>
+          <w:rFonts w:ascii="Consolas" w:eastAsiaTheme="minorHAnsi" w:hAnsi="Consolas" w:cs="Consolas"/>
+          <w:color w:val="000000"/>
+          <w:sz w:val="19"/>
+          <w:szCs w:val="19"/>
+          <w:lang w:val="en-GB" w:eastAsia="en-US"/>
+        </w:rPr>
+      </w:pPr>
+      <w:r>
+        <w:rPr>
+          <w:rFonts w:ascii="Consolas" w:eastAsiaTheme="minorHAnsi" w:hAnsi="Consolas" w:cs="Consolas"/>
+          <w:color w:val="000000"/>
+          <w:sz w:val="19"/>
+          <w:szCs w:val="19"/>
+          <w:lang w:val="en-GB" w:eastAsia="en-US"/>
+        </w:rPr>
+        <w:t xml:space="preserve">        .Mul(mask)</w:t>
+      </w:r>
+    </w:p>
+    <w:p>
+      <w:pPr>
+        <w:autoSpaceDE w:val="0"/>
+        <w:autoSpaceDN w:val="0"/>
+        <w:adjustRightInd w:val="0"/>
+        <w:spacing w:after="0" w:line="240" w:lineRule="auto"/>
+        <w:rPr>
+          <w:rFonts w:ascii="Consolas" w:eastAsiaTheme="minorHAnsi" w:hAnsi="Consolas" w:cs="Consolas"/>
+          <w:color w:val="000000"/>
+          <w:sz w:val="19"/>
+          <w:szCs w:val="19"/>
+          <w:lang w:val="en-GB" w:eastAsia="en-US"/>
+        </w:rPr>
+      </w:pPr>
+      <w:r>
+        <w:rPr>
+          <w:rFonts w:ascii="Consolas" w:eastAsiaTheme="minorHAnsi" w:hAnsi="Consolas" w:cs="Consolas"/>
+          <w:color w:val="000000"/>
+          <w:sz w:val="19"/>
+          <w:szCs w:val="19"/>
+          <w:lang w:val="en-GB" w:eastAsia="en-US"/>
+        </w:rPr>
+        <w:t xml:space="preserve">        .Threshold(threshold, </w:t>
+      </w:r>
+      <w:r>
+        <w:rPr>
+          <w:rFonts w:ascii="Consolas" w:eastAsiaTheme="minorHAnsi" w:hAnsi="Consolas" w:cs="Consolas"/>
+          <w:color w:val="000000"/>
+          <w:sz w:val="19"/>
+          <w:szCs w:val="19"/>
+          <w:lang w:val="en-GB" w:eastAsia="en-US"/>
+        </w:rPr>
+        <w:t xml:space="preserve">type: </w:t>
+      </w:r>
+      <w:r>
+        <w:rPr>
+          <w:rFonts w:ascii="Consolas" w:eastAsiaTheme="minorHAnsi" w:hAnsi="Consolas" w:cs="Consolas"/>
+          <w:color w:val="2B91AF"/>
+          <w:sz w:val="19"/>
+          <w:szCs w:val="19"/>
+          <w:lang w:val="en-GB" w:eastAsia="en-US"/>
+        </w:rPr>
+        <w:t>ThresholdTypes</w:t>
+      </w:r>
+      <w:r>
+        <w:rPr>
+          <w:rFonts w:ascii="Consolas" w:eastAsiaTheme="minorHAnsi" w:hAnsi="Consolas" w:cs="Consolas"/>
+          <w:color w:val="000000"/>
+          <w:sz w:val="19"/>
+          <w:szCs w:val="19"/>
+          <w:lang w:val="en-GB" w:eastAsia="en-US"/>
+        </w:rPr>
+        <w:t>.Binary)</w:t>
+      </w:r>
+    </w:p>
+    <w:p>
+      <w:pPr>
+        <w:autoSpaceDE w:val="0"/>
+        <w:autoSpaceDN w:val="0"/>
+        <w:adjustRightInd w:val="0"/>
+        <w:spacing w:after="0" w:line="240" w:lineRule="auto"/>
+        <w:rPr>
+          <w:rFonts w:ascii="Consolas" w:eastAsiaTheme="minorHAnsi" w:hAnsi="Consolas" w:cs="Consolas"/>
+          <w:color w:val="000000"/>
+          <w:sz w:val="19"/>
+          <w:szCs w:val="19"/>
+          <w:lang w:val="en-GB" w:eastAsia="en-US"/>
+        </w:rPr>
+      </w:pPr>
+      <w:r>
+        <w:rPr>
+          <w:rFonts w:ascii="Consolas" w:eastAsiaTheme="minorHAnsi" w:hAnsi="Consolas" w:cs="Consolas"/>
+          <w:color w:val="000000"/>
+          <w:sz w:val="19"/>
+          <w:szCs w:val="19"/>
+          <w:lang w:val="en-GB" w:eastAsia="en-US"/>
+        </w:rPr>
+        <w:t xml:space="preserve">        .CountNonZero();</w:t>
+      </w:r>
+    </w:p>
+    <w:p>
+      <w:pPr>
+        <w:autoSpaceDE w:val="0"/>
+        <w:autoSpaceDN w:val="0"/>
+        <w:adjustRightInd w:val="0"/>
+        <w:spacing w:after="0" w:line="240" w:lineRule="auto"/>
+        <w:rPr>
+          <w:rFonts w:ascii="Consolas" w:eastAsiaTheme="minorHAnsi" w:hAnsi="Consolas" w:cs="Consolas"/>
+          <w:color w:val="000000"/>
+          <w:sz w:val="19"/>
+          <w:szCs w:val="19"/>
+          <w:lang w:val="en-GB" w:eastAsia="en-US"/>
+        </w:rPr>
+      </w:pPr>
+    </w:p>
+    <w:p>
+      <w:pPr>
+        <w:autoSpaceDE w:val="0"/>
+        <w:autoSpaceDN w:val="0"/>
+        <w:adjustRightInd w:val="0"/>
+        <w:spacing w:after="0" w:line="240" w:lineRule="auto"/>
+        <w:rPr>
+          <w:rFonts w:ascii="Consolas" w:eastAsiaTheme="minorHAnsi" w:hAnsi="Consolas" w:cs="Consolas"/>
+          <w:color w:val="000000"/>
+          <w:sz w:val="19"/>
+          <w:szCs w:val="19"/>
+          <w:lang w:val="en-GB" w:eastAsia="en-US"/>
+        </w:rPr>
+      </w:pPr>
+      <w:r>
+        <w:rPr>
+          <w:rFonts w:ascii="Consolas" w:eastAsiaTheme="minorHAnsi" w:hAnsi="Consolas" w:cs="Consolas"/>
+          <w:color w:val="000000"/>
+          <w:sz w:val="19"/>
+          <w:szCs w:val="19"/>
+          <w:lang w:val="en-GB" w:eastAsia="en-US"/>
+        </w:rPr>
+        <w:t xml:space="preserve">    </w:t>
+      </w:r>
+      <w:r>
+        <w:rPr>
+          <w:rFonts w:ascii="Consolas" w:eastAsiaTheme="minorHAnsi" w:hAnsi="Consolas" w:cs="Consolas"/>
+          <w:color w:val="0000FF"/>
+          <w:sz w:val="19"/>
+          <w:szCs w:val="19"/>
+          <w:lang w:val="en-GB" w:eastAsia="en-US"/>
+        </w:rPr>
+        <w:t>var</w:t>
+      </w:r>
+      <w:r>
+        <w:rPr>
+          <w:rFonts w:ascii="Consolas" w:eastAsiaTheme="minorHAnsi" w:hAnsi="Consolas" w:cs="Consolas"/>
+          <w:color w:val="000000"/>
+          <w:sz w:val="19"/>
+          <w:szCs w:val="19"/>
+          <w:lang w:val="en-GB" w:eastAsia="en-US"/>
+        </w:rPr>
+        <w:t xml:space="preserve"> </w:t>
+      </w:r>
+      <w:r>
+        <w:rPr>
+          <w:rFonts w:ascii="Consolas" w:eastAsiaTheme="minorHAnsi" w:hAnsi="Consolas" w:cs="Consolas"/>
+          <w:color w:val="000000"/>
+          <w:sz w:val="19"/>
+          <w:szCs w:val="19"/>
+          <w:lang w:val="en-GB" w:eastAsia="en-US"/>
+        </w:rPr>
+        <w:t>all</w:t>
+      </w:r>
+      <w:r>
+        <w:rPr>
+          <w:rFonts w:ascii="Consolas" w:eastAsiaTheme="minorHAnsi" w:hAnsi="Consolas" w:cs="Consolas"/>
+          <w:color w:val="000000"/>
+          <w:sz w:val="19"/>
+          <w:szCs w:val="19"/>
+          <w:lang w:val="en-GB" w:eastAsia="en-US"/>
+        </w:rPr>
+        <w:t xml:space="preserve"> = mask</w:t>
+      </w:r>
+    </w:p>
+    <w:p>
+      <w:pPr>
+        <w:autoSpaceDE w:val="0"/>
+        <w:autoSpaceDN w:val="0"/>
+        <w:adjustRightInd w:val="0"/>
+        <w:spacing w:after="0" w:line="240" w:lineRule="auto"/>
+        <w:rPr>
+          <w:rFonts w:ascii="Consolas" w:eastAsiaTheme="minorHAnsi" w:hAnsi="Consolas" w:cs="Consolas"/>
+          <w:color w:val="000000"/>
+          <w:sz w:val="19"/>
+          <w:szCs w:val="19"/>
+          <w:lang w:val="en-GB" w:eastAsia="en-US"/>
+        </w:rPr>
+      </w:pPr>
+      <w:r>
+        <w:rPr>
+          <w:rFonts w:ascii="Consolas" w:eastAsiaTheme="minorHAnsi" w:hAnsi="Consolas" w:cs="Consolas"/>
+          <w:color w:val="000000"/>
+          <w:sz w:val="19"/>
+          <w:szCs w:val="19"/>
+          <w:lang w:val="en-GB" w:eastAsia="en-US"/>
+        </w:rPr>
+        <w:t xml:space="preserve">        .CountNonZero();</w:t>
+      </w:r>
+    </w:p>
+    <w:p>
+      <w:pPr>
+        <w:autoSpaceDE w:val="0"/>
+        <w:autoSpaceDN w:val="0"/>
+        <w:adjustRightInd w:val="0"/>
+        <w:spacing w:after="0" w:line="240" w:lineRule="auto"/>
+        <w:rPr>
+          <w:rFonts w:ascii="Consolas" w:eastAsiaTheme="minorHAnsi" w:hAnsi="Consolas" w:cs="Consolas"/>
+          <w:color w:val="000000"/>
+          <w:sz w:val="19"/>
+          <w:szCs w:val="19"/>
+          <w:lang w:val="en-GB" w:eastAsia="en-US"/>
+        </w:rPr>
+      </w:pPr>
+    </w:p>
+    <w:p>
+      <w:pPr>
+        <w:autoSpaceDE w:val="0"/>
+        <w:autoSpaceDN w:val="0"/>
+        <w:adjustRightInd w:val="0"/>
+        <w:spacing w:after="0" w:line="240" w:lineRule="auto"/>
+        <w:rPr>
+          <w:rFonts w:ascii="Consolas" w:eastAsiaTheme="minorHAnsi" w:hAnsi="Consolas" w:cs="Consolas"/>
+          <w:color w:val="000000"/>
+          <w:sz w:val="19"/>
+          <w:szCs w:val="19"/>
+          <w:lang w:val="en-GB" w:eastAsia="en-US"/>
+        </w:rPr>
+      </w:pPr>
+      <w:r>
+        <w:rPr>
+          <w:rFonts w:ascii="Consolas" w:eastAsiaTheme="minorHAnsi" w:hAnsi="Consolas" w:cs="Consolas"/>
+          <w:color w:val="000000"/>
+          <w:sz w:val="19"/>
+          <w:szCs w:val="19"/>
+          <w:lang w:val="en-GB" w:eastAsia="en-US"/>
+        </w:rPr>
+        <w:t xml:space="preserve">    </w:t>
+      </w:r>
+      <w:r>
+        <w:rPr>
+          <w:rFonts w:ascii="Consolas" w:eastAsiaTheme="minorHAnsi" w:hAnsi="Consolas" w:cs="Consolas"/>
+          <w:color w:val="0000FF"/>
+          <w:sz w:val="19"/>
+          <w:szCs w:val="19"/>
+          <w:lang w:val="en-GB" w:eastAsia="en-US"/>
+        </w:rPr>
+        <w:t>return</w:t>
+      </w:r>
+      <w:r>
+        <w:rPr>
+          <w:rFonts w:ascii="Consolas" w:eastAsiaTheme="minorHAnsi" w:hAnsi="Consolas" w:cs="Consolas"/>
+          <w:color w:val="000000"/>
+          <w:sz w:val="19"/>
+          <w:szCs w:val="19"/>
+          <w:lang w:val="en-GB" w:eastAsia="en-US"/>
+        </w:rPr>
+        <w:t xml:space="preserve"> (</w:t>
+      </w:r>
+      <w:r>
+        <w:rPr>
+          <w:rFonts w:ascii="Consolas" w:eastAsiaTheme="minorHAnsi" w:hAnsi="Consolas" w:cs="Consolas"/>
+          <w:color w:val="0000FF"/>
+          <w:sz w:val="19"/>
+          <w:szCs w:val="19"/>
+          <w:lang w:val="en-GB" w:eastAsia="en-US"/>
+        </w:rPr>
+        <w:t>double</w:t>
+      </w:r>
+      <w:r>
+        <w:rPr>
+          <w:rFonts w:ascii="Consolas" w:eastAsiaTheme="minorHAnsi" w:hAnsi="Consolas" w:cs="Consolas"/>
+          <w:color w:val="000000"/>
+          <w:sz w:val="19"/>
+          <w:szCs w:val="19"/>
+          <w:lang w:val="en-GB" w:eastAsia="en-US"/>
+        </w:rPr>
+        <w:t xml:space="preserve">)saturatedPixel / </w:t>
+      </w:r>
+      <w:r>
+        <w:rPr>
+          <w:rFonts w:ascii="Consolas" w:eastAsiaTheme="minorHAnsi" w:hAnsi="Consolas" w:cs="Consolas"/>
+          <w:color w:val="000000"/>
+          <w:sz w:val="19"/>
+          <w:szCs w:val="19"/>
+          <w:lang w:val="en-GB" w:eastAsia="en-US"/>
+        </w:rPr>
+        <w:t>all</w:t>
+      </w:r>
+      <w:r>
+        <w:rPr>
+          <w:rFonts w:ascii="Consolas" w:eastAsiaTheme="minorHAnsi" w:hAnsi="Consolas" w:cs="Consolas"/>
+          <w:color w:val="000000"/>
+          <w:sz w:val="19"/>
+          <w:szCs w:val="19"/>
+          <w:lang w:val="en-GB" w:eastAsia="en-US"/>
+        </w:rPr>
+        <w:t>;</w:t>
+      </w:r>
+    </w:p>
+    <w:p>
+      <w:pPr>
+        <w:rPr>
+          <w:lang w:val="en-GB"/>
+        </w:rPr>
+      </w:pPr>
+      <w:r>
+        <w:rPr>
+          <w:rFonts w:ascii="Consolas" w:eastAsiaTheme="minorHAnsi" w:hAnsi="Consolas" w:cs="Consolas"/>
+          <w:color w:val="000000"/>
+          <w:sz w:val="19"/>
+          <w:szCs w:val="19"/>
+          <w:lang w:val="en-GB" w:eastAsia="en-US"/>
+        </w:rPr>
+        <w:t>}</w:t>
+      </w:r>
+    </w:p>
+    <w:p/>
+    <w:p>
+      <w:commentRangeStart w:id="6"/>
+      <w:r>
+        <w:t>[Wykres ROC]</w:t>
+      </w:r>
+      <w:commentRangeEnd w:id="6"/>
+      <w:r>
+        <w:rPr>
+          <w:rStyle w:val="Odwoaniedokomentarza"/>
+        </w:rPr>
+        <w:commentReference w:id="6"/>
+      </w:r>
+    </w:p>
+    <w:p>
+      <w:r>
+        <w:t>Jak nie trudno się domyślić ta cecha nie jest skuteczna przy wykrywaniu samochodów o kolorze karoserii który posiada niską saturację (np. białym, czarnym, szarym)</w:t>
+      </w:r>
+      <w:r>
+        <w:t xml:space="preserve"> dając </w:t>
+      </w:r>
+      <w:r>
+        <w:rPr>
+          <w:i/>
+        </w:rPr>
+        <w:t>false negative</w:t>
+      </w:r>
+      <w:r>
+        <w:t xml:space="preserve">. </w:t>
+      </w:r>
+      <w:r>
+        <w:t xml:space="preserve">Również szum RGB generowany przez kamerę przy słabym oświetleniu może generować wyniki </w:t>
+      </w:r>
+      <w:r>
+        <w:rPr>
+          <w:i/>
+        </w:rPr>
+        <w:t>false positive</w:t>
+      </w:r>
+      <w:r>
+        <w:t>.</w:t>
+      </w:r>
+    </w:p>
+    <w:p>
+      <w:r>
+        <w:t xml:space="preserve">Kolejną cechą którą można zauważyć organoleptycznie są krawędzie. Na obrazie na którym zastosano wykrywanie krawędzi np. metodą </w:t>
+      </w:r>
+      <w:r>
+        <w:rPr>
+          <w:i/>
+        </w:rPr>
+        <w:t>Cannego</w:t>
+      </w:r>
+      <w:r>
+        <w:t xml:space="preserve">, można zauważyć że obszary </w:t>
+      </w:r>
+      <w:r>
+        <w:lastRenderedPageBreak/>
+        <w:t xml:space="preserve">na których znajdują się samochody dają widocznie więcej krawędzi od podłoża. Na podstawie tej obserwacji wyliczam stosunek pixeli z krawędziami do całości obszaru. </w:t>
+      </w:r>
+      <w:r>
+        <w:t>Poniżej przedstawiam uproszczony kod który oblicza tą cechę</w:t>
+      </w:r>
+      <w:r>
+        <w:t>.</w:t>
+      </w:r>
+    </w:p>
+    <w:p>
+      <w:pPr>
+        <w:autoSpaceDE w:val="0"/>
+        <w:autoSpaceDN w:val="0"/>
+        <w:adjustRightInd w:val="0"/>
+        <w:spacing w:after="0" w:line="240" w:lineRule="auto"/>
+        <w:rPr>
+          <w:rFonts w:ascii="Consolas" w:eastAsiaTheme="minorHAnsi" w:hAnsi="Consolas" w:cs="Consolas"/>
+          <w:color w:val="000000"/>
+          <w:sz w:val="19"/>
+          <w:szCs w:val="19"/>
+          <w:lang w:val="en-US" w:eastAsia="en-US"/>
+        </w:rPr>
+      </w:pPr>
+      <w:r>
+        <w:rPr>
+          <w:rFonts w:ascii="Consolas" w:eastAsiaTheme="minorHAnsi" w:hAnsi="Consolas" w:cs="Consolas"/>
+          <w:color w:val="0000FF"/>
+          <w:sz w:val="19"/>
+          <w:szCs w:val="19"/>
+          <w:lang w:val="en-US" w:eastAsia="en-US"/>
+        </w:rPr>
+        <w:t>public</w:t>
+      </w:r>
+      <w:r>
+        <w:rPr>
+          <w:rFonts w:ascii="Consolas" w:eastAsiaTheme="minorHAnsi" w:hAnsi="Consolas" w:cs="Consolas"/>
+          <w:color w:val="000000"/>
+          <w:sz w:val="19"/>
+          <w:szCs w:val="19"/>
+          <w:lang w:val="en-US" w:eastAsia="en-US"/>
+        </w:rPr>
+        <w:t xml:space="preserve"> </w:t>
+      </w:r>
+      <w:r>
+        <w:rPr>
+          <w:rFonts w:ascii="Consolas" w:eastAsiaTheme="minorHAnsi" w:hAnsi="Consolas" w:cs="Consolas"/>
+          <w:color w:val="0000FF"/>
+          <w:sz w:val="19"/>
+          <w:szCs w:val="19"/>
+          <w:lang w:val="en-US" w:eastAsia="en-US"/>
+        </w:rPr>
+        <w:t>static</w:t>
+      </w:r>
+      <w:r>
+        <w:rPr>
+          <w:rFonts w:ascii="Consolas" w:eastAsiaTheme="minorHAnsi" w:hAnsi="Consolas" w:cs="Consolas"/>
+          <w:color w:val="000000"/>
+          <w:sz w:val="19"/>
+          <w:szCs w:val="19"/>
+          <w:lang w:val="en-US" w:eastAsia="en-US"/>
+        </w:rPr>
+        <w:t xml:space="preserve"> </w:t>
+      </w:r>
+      <w:r>
+        <w:rPr>
+          <w:rFonts w:ascii="Consolas" w:eastAsiaTheme="minorHAnsi" w:hAnsi="Consolas" w:cs="Consolas"/>
+          <w:color w:val="0000FF"/>
+          <w:sz w:val="19"/>
+          <w:szCs w:val="19"/>
+          <w:lang w:val="en-US" w:eastAsia="en-US"/>
+        </w:rPr>
+        <w:t>double</w:t>
+      </w:r>
+      <w:r>
+        <w:rPr>
+          <w:rFonts w:ascii="Consolas" w:eastAsiaTheme="minorHAnsi" w:hAnsi="Consolas" w:cs="Consolas"/>
+          <w:color w:val="000000"/>
+          <w:sz w:val="19"/>
+          <w:szCs w:val="19"/>
+          <w:lang w:val="en-US" w:eastAsia="en-US"/>
+        </w:rPr>
+        <w:t xml:space="preserve"> EdgeFeature(</w:t>
+      </w:r>
+      <w:r>
+        <w:rPr>
+          <w:rFonts w:ascii="Consolas" w:eastAsiaTheme="minorHAnsi" w:hAnsi="Consolas" w:cs="Consolas"/>
+          <w:color w:val="2B91AF"/>
+          <w:sz w:val="19"/>
+          <w:szCs w:val="19"/>
+          <w:lang w:val="en-US" w:eastAsia="en-US"/>
+        </w:rPr>
+        <w:t>Mat</w:t>
+      </w:r>
+      <w:r>
+        <w:rPr>
+          <w:rFonts w:ascii="Consolas" w:eastAsiaTheme="minorHAnsi" w:hAnsi="Consolas" w:cs="Consolas"/>
+          <w:color w:val="000000"/>
+          <w:sz w:val="19"/>
+          <w:szCs w:val="19"/>
+          <w:lang w:val="en-US" w:eastAsia="en-US"/>
+        </w:rPr>
+        <w:t xml:space="preserve"> mask, </w:t>
+      </w:r>
+      <w:r>
+        <w:rPr>
+          <w:rFonts w:ascii="Consolas" w:eastAsiaTheme="minorHAnsi" w:hAnsi="Consolas" w:cs="Consolas"/>
+          <w:color w:val="2B91AF"/>
+          <w:sz w:val="19"/>
+          <w:szCs w:val="19"/>
+          <w:lang w:val="en-US" w:eastAsia="en-US"/>
+        </w:rPr>
+        <w:t>Mat</w:t>
+      </w:r>
+      <w:r>
+        <w:rPr>
+          <w:rFonts w:ascii="Consolas" w:eastAsiaTheme="minorHAnsi" w:hAnsi="Consolas" w:cs="Consolas"/>
+          <w:color w:val="000000"/>
+          <w:sz w:val="19"/>
+          <w:szCs w:val="19"/>
+          <w:lang w:val="en-US" w:eastAsia="en-US"/>
+        </w:rPr>
+        <w:t xml:space="preserve"> src)</w:t>
+      </w:r>
+    </w:p>
+    <w:p>
+      <w:pPr>
+        <w:autoSpaceDE w:val="0"/>
+        <w:autoSpaceDN w:val="0"/>
+        <w:adjustRightInd w:val="0"/>
+        <w:spacing w:after="0" w:line="240" w:lineRule="auto"/>
+        <w:rPr>
+          <w:rFonts w:ascii="Consolas" w:eastAsiaTheme="minorHAnsi" w:hAnsi="Consolas" w:cs="Consolas"/>
+          <w:color w:val="000000"/>
+          <w:sz w:val="19"/>
+          <w:szCs w:val="19"/>
+          <w:lang w:val="en-US" w:eastAsia="en-US"/>
+        </w:rPr>
+      </w:pPr>
+      <w:r>
+        <w:rPr>
+          <w:rFonts w:ascii="Consolas" w:eastAsiaTheme="minorHAnsi" w:hAnsi="Consolas" w:cs="Consolas"/>
+          <w:color w:val="000000"/>
+          <w:sz w:val="19"/>
+          <w:szCs w:val="19"/>
+          <w:lang w:val="en-US" w:eastAsia="en-US"/>
+        </w:rPr>
+        <w:t>{</w:t>
+      </w:r>
+    </w:p>
+    <w:p>
+      <w:pPr>
+        <w:autoSpaceDE w:val="0"/>
+        <w:autoSpaceDN w:val="0"/>
+        <w:adjustRightInd w:val="0"/>
+        <w:spacing w:after="0" w:line="240" w:lineRule="auto"/>
+        <w:rPr>
+          <w:rFonts w:ascii="Consolas" w:eastAsiaTheme="minorHAnsi" w:hAnsi="Consolas" w:cs="Consolas"/>
+          <w:color w:val="000000"/>
+          <w:sz w:val="19"/>
+          <w:szCs w:val="19"/>
+          <w:lang w:val="en-US" w:eastAsia="en-US"/>
+        </w:rPr>
+      </w:pPr>
+      <w:r>
+        <w:rPr>
+          <w:rFonts w:ascii="Consolas" w:eastAsiaTheme="minorHAnsi" w:hAnsi="Consolas" w:cs="Consolas"/>
+          <w:color w:val="000000"/>
+          <w:sz w:val="19"/>
+          <w:szCs w:val="19"/>
+          <w:lang w:val="en-US" w:eastAsia="en-US"/>
+        </w:rPr>
+        <w:t xml:space="preserve">    </w:t>
+      </w:r>
+      <w:r>
+        <w:rPr>
+          <w:rFonts w:ascii="Consolas" w:eastAsiaTheme="minorHAnsi" w:hAnsi="Consolas" w:cs="Consolas"/>
+          <w:color w:val="0000FF"/>
+          <w:sz w:val="19"/>
+          <w:szCs w:val="19"/>
+          <w:lang w:val="en-US" w:eastAsia="en-US"/>
+        </w:rPr>
+        <w:t>var</w:t>
+      </w:r>
+      <w:r>
+        <w:rPr>
+          <w:rFonts w:ascii="Consolas" w:eastAsiaTheme="minorHAnsi" w:hAnsi="Consolas" w:cs="Consolas"/>
+          <w:color w:val="000000"/>
+          <w:sz w:val="19"/>
+          <w:szCs w:val="19"/>
+          <w:lang w:val="en-US" w:eastAsia="en-US"/>
+        </w:rPr>
+        <w:t xml:space="preserve"> all = mask.CountNonZero();</w:t>
+      </w:r>
+    </w:p>
+    <w:p>
+      <w:pPr>
+        <w:autoSpaceDE w:val="0"/>
+        <w:autoSpaceDN w:val="0"/>
+        <w:adjustRightInd w:val="0"/>
+        <w:spacing w:after="0" w:line="240" w:lineRule="auto"/>
+        <w:rPr>
+          <w:rFonts w:ascii="Consolas" w:eastAsiaTheme="minorHAnsi" w:hAnsi="Consolas" w:cs="Consolas"/>
+          <w:color w:val="000000"/>
+          <w:sz w:val="19"/>
+          <w:szCs w:val="19"/>
+          <w:lang w:val="en-US" w:eastAsia="en-US"/>
+        </w:rPr>
+      </w:pPr>
+    </w:p>
+    <w:p>
+      <w:pPr>
+        <w:autoSpaceDE w:val="0"/>
+        <w:autoSpaceDN w:val="0"/>
+        <w:adjustRightInd w:val="0"/>
+        <w:spacing w:after="0" w:line="240" w:lineRule="auto"/>
+        <w:rPr>
+          <w:rFonts w:ascii="Consolas" w:eastAsiaTheme="minorHAnsi" w:hAnsi="Consolas" w:cs="Consolas"/>
+          <w:color w:val="000000"/>
+          <w:sz w:val="19"/>
+          <w:szCs w:val="19"/>
+          <w:lang w:val="en-US" w:eastAsia="en-US"/>
+        </w:rPr>
+      </w:pPr>
+      <w:r>
+        <w:rPr>
+          <w:rFonts w:ascii="Consolas" w:eastAsiaTheme="minorHAnsi" w:hAnsi="Consolas" w:cs="Consolas"/>
+          <w:color w:val="000000"/>
+          <w:sz w:val="19"/>
+          <w:szCs w:val="19"/>
+          <w:lang w:val="en-US" w:eastAsia="en-US"/>
+        </w:rPr>
+        <w:t xml:space="preserve">    </w:t>
+      </w:r>
+      <w:r>
+        <w:rPr>
+          <w:rFonts w:ascii="Consolas" w:eastAsiaTheme="minorHAnsi" w:hAnsi="Consolas" w:cs="Consolas"/>
+          <w:color w:val="0000FF"/>
+          <w:sz w:val="19"/>
+          <w:szCs w:val="19"/>
+          <w:lang w:val="en-US" w:eastAsia="en-US"/>
+        </w:rPr>
+        <w:t>var</w:t>
+      </w:r>
+      <w:r>
+        <w:rPr>
+          <w:rFonts w:ascii="Consolas" w:eastAsiaTheme="minorHAnsi" w:hAnsi="Consolas" w:cs="Consolas"/>
+          <w:color w:val="000000"/>
+          <w:sz w:val="19"/>
+          <w:szCs w:val="19"/>
+          <w:lang w:val="en-US" w:eastAsia="en-US"/>
+        </w:rPr>
+        <w:t xml:space="preserve"> edgePixelCount = src</w:t>
+      </w:r>
+    </w:p>
+    <w:p>
+      <w:pPr>
+        <w:autoSpaceDE w:val="0"/>
+        <w:autoSpaceDN w:val="0"/>
+        <w:adjustRightInd w:val="0"/>
+        <w:spacing w:after="0" w:line="240" w:lineRule="auto"/>
+        <w:rPr>
+          <w:rFonts w:ascii="Consolas" w:eastAsiaTheme="minorHAnsi" w:hAnsi="Consolas" w:cs="Consolas"/>
+          <w:color w:val="000000"/>
+          <w:sz w:val="19"/>
+          <w:szCs w:val="19"/>
+          <w:lang w:val="en-US" w:eastAsia="en-US"/>
+        </w:rPr>
+      </w:pPr>
+      <w:r>
+        <w:rPr>
+          <w:rFonts w:ascii="Consolas" w:eastAsiaTheme="minorHAnsi" w:hAnsi="Consolas" w:cs="Consolas"/>
+          <w:color w:val="000000"/>
+          <w:sz w:val="19"/>
+          <w:szCs w:val="19"/>
+          <w:lang w:val="en-US" w:eastAsia="en-US"/>
+        </w:rPr>
+        <w:t xml:space="preserve">        .Canny(40, 50)</w:t>
+      </w:r>
+    </w:p>
+    <w:p>
+      <w:pPr>
+        <w:autoSpaceDE w:val="0"/>
+        <w:autoSpaceDN w:val="0"/>
+        <w:adjustRightInd w:val="0"/>
+        <w:spacing w:after="0" w:line="240" w:lineRule="auto"/>
+        <w:rPr>
+          <w:rFonts w:ascii="Consolas" w:eastAsiaTheme="minorHAnsi" w:hAnsi="Consolas" w:cs="Consolas"/>
+          <w:color w:val="000000"/>
+          <w:sz w:val="19"/>
+          <w:szCs w:val="19"/>
+          <w:lang w:val="en-US" w:eastAsia="en-US"/>
+        </w:rPr>
+      </w:pPr>
+      <w:r>
+        <w:rPr>
+          <w:rFonts w:ascii="Consolas" w:eastAsiaTheme="minorHAnsi" w:hAnsi="Consolas" w:cs="Consolas"/>
+          <w:color w:val="000000"/>
+          <w:sz w:val="19"/>
+          <w:szCs w:val="19"/>
+          <w:lang w:val="en-US" w:eastAsia="en-US"/>
+        </w:rPr>
+        <w:t xml:space="preserve">        .Mul(mask)</w:t>
+      </w:r>
+    </w:p>
+    <w:p>
+      <w:pPr>
+        <w:autoSpaceDE w:val="0"/>
+        <w:autoSpaceDN w:val="0"/>
+        <w:adjustRightInd w:val="0"/>
+        <w:spacing w:after="0" w:line="240" w:lineRule="auto"/>
+        <w:rPr>
+          <w:rFonts w:ascii="Consolas" w:eastAsiaTheme="minorHAnsi" w:hAnsi="Consolas" w:cs="Consolas"/>
+          <w:color w:val="000000"/>
+          <w:sz w:val="19"/>
+          <w:szCs w:val="19"/>
+          <w:lang w:val="en-US" w:eastAsia="en-US"/>
+        </w:rPr>
+      </w:pPr>
+      <w:r>
+        <w:rPr>
+          <w:rFonts w:ascii="Consolas" w:eastAsiaTheme="minorHAnsi" w:hAnsi="Consolas" w:cs="Consolas"/>
+          <w:color w:val="000000"/>
+          <w:sz w:val="19"/>
+          <w:szCs w:val="19"/>
+          <w:lang w:val="en-US" w:eastAsia="en-US"/>
+        </w:rPr>
+        <w:t xml:space="preserve">        .CountNonZero();</w:t>
+      </w:r>
+    </w:p>
+    <w:p>
+      <w:pPr>
+        <w:autoSpaceDE w:val="0"/>
+        <w:autoSpaceDN w:val="0"/>
+        <w:adjustRightInd w:val="0"/>
+        <w:spacing w:after="0" w:line="240" w:lineRule="auto"/>
+        <w:rPr>
+          <w:rFonts w:ascii="Consolas" w:eastAsiaTheme="minorHAnsi" w:hAnsi="Consolas" w:cs="Consolas"/>
+          <w:color w:val="000000"/>
+          <w:sz w:val="19"/>
+          <w:szCs w:val="19"/>
+          <w:lang w:val="en-US" w:eastAsia="en-US"/>
+        </w:rPr>
+      </w:pPr>
+    </w:p>
+    <w:p>
+      <w:pPr>
+        <w:autoSpaceDE w:val="0"/>
+        <w:autoSpaceDN w:val="0"/>
+        <w:adjustRightInd w:val="0"/>
+        <w:spacing w:after="0" w:line="240" w:lineRule="auto"/>
+        <w:rPr>
+          <w:rFonts w:ascii="Consolas" w:eastAsiaTheme="minorHAnsi" w:hAnsi="Consolas" w:cs="Consolas"/>
+          <w:color w:val="000000"/>
+          <w:sz w:val="19"/>
+          <w:szCs w:val="19"/>
+          <w:lang w:val="en-US" w:eastAsia="en-US"/>
+        </w:rPr>
+      </w:pPr>
+      <w:r>
+        <w:rPr>
+          <w:rFonts w:ascii="Consolas" w:eastAsiaTheme="minorHAnsi" w:hAnsi="Consolas" w:cs="Consolas"/>
+          <w:color w:val="000000"/>
+          <w:sz w:val="19"/>
+          <w:szCs w:val="19"/>
+          <w:lang w:val="en-US" w:eastAsia="en-US"/>
+        </w:rPr>
+        <w:t xml:space="preserve">    </w:t>
+      </w:r>
+      <w:r>
+        <w:rPr>
+          <w:rFonts w:ascii="Consolas" w:eastAsiaTheme="minorHAnsi" w:hAnsi="Consolas" w:cs="Consolas"/>
+          <w:color w:val="0000FF"/>
+          <w:sz w:val="19"/>
+          <w:szCs w:val="19"/>
+          <w:lang w:val="en-US" w:eastAsia="en-US"/>
+        </w:rPr>
+        <w:t>return</w:t>
+      </w:r>
+      <w:r>
+        <w:rPr>
+          <w:rFonts w:ascii="Consolas" w:eastAsiaTheme="minorHAnsi" w:hAnsi="Consolas" w:cs="Consolas"/>
+          <w:color w:val="000000"/>
+          <w:sz w:val="19"/>
+          <w:szCs w:val="19"/>
+          <w:lang w:val="en-US" w:eastAsia="en-US"/>
+        </w:rPr>
+        <w:t xml:space="preserve"> (</w:t>
+      </w:r>
+      <w:r>
+        <w:rPr>
+          <w:rFonts w:ascii="Consolas" w:eastAsiaTheme="minorHAnsi" w:hAnsi="Consolas" w:cs="Consolas"/>
+          <w:color w:val="0000FF"/>
+          <w:sz w:val="19"/>
+          <w:szCs w:val="19"/>
+          <w:lang w:val="en-US" w:eastAsia="en-US"/>
+        </w:rPr>
+        <w:t>double</w:t>
+      </w:r>
+      <w:r>
+        <w:rPr>
+          <w:rFonts w:ascii="Consolas" w:eastAsiaTheme="minorHAnsi" w:hAnsi="Consolas" w:cs="Consolas"/>
+          <w:color w:val="000000"/>
+          <w:sz w:val="19"/>
+          <w:szCs w:val="19"/>
+          <w:lang w:val="en-US" w:eastAsia="en-US"/>
+        </w:rPr>
+        <w:t>)edgePixelCount / all;</w:t>
+      </w:r>
+    </w:p>
+    <w:p>
+      <w:r>
+        <w:rPr>
+          <w:rFonts w:ascii="Consolas" w:eastAsiaTheme="minorHAnsi" w:hAnsi="Consolas" w:cs="Consolas"/>
+          <w:color w:val="000000"/>
+          <w:sz w:val="19"/>
+          <w:szCs w:val="19"/>
+          <w:lang w:eastAsia="en-US"/>
+        </w:rPr>
+        <w:t>}</w:t>
+      </w:r>
+    </w:p>
+    <w:p/>
     <w:p/>
     <w:p>
       <w:pPr>
@@ -1587,7 +2718,7 @@
           <w:rStyle w:val="Odwoaniedokomentarza"/>
         </w:rPr>
         <w:lastRenderedPageBreak/>
-        <w:commentReference w:id="5"/>
+        <w:commentReference w:id="7"/>
       </w:r>
     </w:p>
     <w:sectPr>
@@ -1682,7 +2813,39 @@
       </w:pPr>
     </w:p>
   </w:comment>
-  <w:comment w:id="5" w:author="Sylwekqaz ." w:date="2016-11-30T13:34:00Z" w:initials="S.">
+  <w:comment w:id="5" w:author="Sylwekqaz . [2]" w:date="2016-12-01T15:59:00Z" w:initials="S.">
+    <w:p>
+      <w:pPr>
+        <w:pStyle w:val="Tekstkomentarza"/>
+      </w:pPr>
+      <w:r>
+        <w:rPr>
+          <w:rStyle w:val="Odwoaniedokomentarza"/>
+        </w:rPr>
+        <w:annotationRef/>
+      </w:r>
+      <w:r>
+        <w:t xml:space="preserve">Opisać problem niskiego V i skalowania </w:t>
+      </w:r>
+    </w:p>
+  </w:comment>
+  <w:comment w:id="6" w:author="Sylwekqaz . [2]" w:date="2016-12-01T15:54:00Z" w:initials="S.">
+    <w:p>
+      <w:pPr>
+        <w:pStyle w:val="Tekstkomentarza"/>
+      </w:pPr>
+      <w:r>
+        <w:rPr>
+          <w:rStyle w:val="Odwoaniedokomentarza"/>
+        </w:rPr>
+        <w:annotationRef/>
+      </w:r>
+      <w:r>
+        <w:t xml:space="preserve">//TODO wstawić wykres ROC dla danej cechy </w:t>
+      </w:r>
+    </w:p>
+  </w:comment>
+  <w:comment w:id="7" w:author="Sylwekqaz ." w:date="2016-11-30T13:34:00Z" w:initials="S.">
     <w:p>
       <w:pPr>
         <w:pStyle w:val="Tekstkomentarza"/>
@@ -1707,6 +2870,8 @@
   <w15:commentEx w15:paraId="5949AB2B" w15:done="0"/>
   <w15:commentEx w15:paraId="1C2734F8" w15:done="0"/>
   <w15:commentEx w15:paraId="0C482433" w15:done="0"/>
+  <w15:commentEx w15:paraId="6069EE9F" w15:done="0"/>
+  <w15:commentEx w15:paraId="074AC944" w15:done="0"/>
   <w15:commentEx w15:paraId="519202B2" w15:done="0"/>
 </w15:commentsEx>
 </file>
@@ -1972,6 +3137,92 @@
     </w:lvl>
   </w:abstractNum>
   <w:abstractNum w:abstractNumId="3" w15:restartNumberingAfterBreak="0">
+    <w:nsid w:val="59CA6157"/>
+    <w:multiLevelType w:val="multilevel"/>
+    <w:tmpl w:val="0415001F"/>
+    <w:lvl w:ilvl="0">
+      <w:start w:val="1"/>
+      <w:numFmt w:val="decimal"/>
+      <w:lvlText w:val="%1."/>
+      <w:lvlJc w:val="left"/>
+      <w:pPr>
+        <w:ind w:left="360" w:hanging="360"/>
+      </w:pPr>
+    </w:lvl>
+    <w:lvl w:ilvl="1">
+      <w:start w:val="1"/>
+      <w:numFmt w:val="decimal"/>
+      <w:lvlText w:val="%1.%2."/>
+      <w:lvlJc w:val="left"/>
+      <w:pPr>
+        <w:ind w:left="792" w:hanging="432"/>
+      </w:pPr>
+    </w:lvl>
+    <w:lvl w:ilvl="2">
+      <w:start w:val="1"/>
+      <w:numFmt w:val="decimal"/>
+      <w:lvlText w:val="%1.%2.%3."/>
+      <w:lvlJc w:val="left"/>
+      <w:pPr>
+        <w:ind w:left="1224" w:hanging="504"/>
+      </w:pPr>
+    </w:lvl>
+    <w:lvl w:ilvl="3">
+      <w:start w:val="1"/>
+      <w:numFmt w:val="decimal"/>
+      <w:lvlText w:val="%1.%2.%3.%4."/>
+      <w:lvlJc w:val="left"/>
+      <w:pPr>
+        <w:ind w:left="1728" w:hanging="648"/>
+      </w:pPr>
+    </w:lvl>
+    <w:lvl w:ilvl="4">
+      <w:start w:val="1"/>
+      <w:numFmt w:val="decimal"/>
+      <w:lvlText w:val="%1.%2.%3.%4.%5."/>
+      <w:lvlJc w:val="left"/>
+      <w:pPr>
+        <w:ind w:left="2232" w:hanging="792"/>
+      </w:pPr>
+    </w:lvl>
+    <w:lvl w:ilvl="5">
+      <w:start w:val="1"/>
+      <w:numFmt w:val="decimal"/>
+      <w:lvlText w:val="%1.%2.%3.%4.%5.%6."/>
+      <w:lvlJc w:val="left"/>
+      <w:pPr>
+        <w:ind w:left="2736" w:hanging="936"/>
+      </w:pPr>
+    </w:lvl>
+    <w:lvl w:ilvl="6">
+      <w:start w:val="1"/>
+      <w:numFmt w:val="decimal"/>
+      <w:lvlText w:val="%1.%2.%3.%4.%5.%6.%7."/>
+      <w:lvlJc w:val="left"/>
+      <w:pPr>
+        <w:ind w:left="3240" w:hanging="1080"/>
+      </w:pPr>
+    </w:lvl>
+    <w:lvl w:ilvl="7">
+      <w:start w:val="1"/>
+      <w:numFmt w:val="decimal"/>
+      <w:lvlText w:val="%1.%2.%3.%4.%5.%6.%7.%8."/>
+      <w:lvlJc w:val="left"/>
+      <w:pPr>
+        <w:ind w:left="3744" w:hanging="1224"/>
+      </w:pPr>
+    </w:lvl>
+    <w:lvl w:ilvl="8">
+      <w:start w:val="1"/>
+      <w:numFmt w:val="decimal"/>
+      <w:lvlText w:val="%1.%2.%3.%4.%5.%6.%7.%8.%9."/>
+      <w:lvlJc w:val="left"/>
+      <w:pPr>
+        <w:ind w:left="4320" w:hanging="1440"/>
+      </w:pPr>
+    </w:lvl>
+  </w:abstractNum>
+  <w:abstractNum w:abstractNumId="4" w15:restartNumberingAfterBreak="0">
     <w:nsid w:val="674F0BDF"/>
     <w:multiLevelType w:val="multilevel"/>
     <w:tmpl w:val="0415001F"/>
@@ -2057,7 +3308,7 @@
       </w:pPr>
     </w:lvl>
   </w:abstractNum>
-  <w:abstractNum w:abstractNumId="4" w15:restartNumberingAfterBreak="0">
+  <w:abstractNum w:abstractNumId="5" w15:restartNumberingAfterBreak="0">
     <w:nsid w:val="6D8972C7"/>
     <w:multiLevelType w:val="hybridMultilevel"/>
     <w:tmpl w:val="053892D0"/>
@@ -2144,19 +3395,22 @@
     </w:lvl>
   </w:abstractNum>
   <w:num w:numId="1">
-    <w:abstractNumId w:val="4"/>
+    <w:abstractNumId w:val="5"/>
   </w:num>
   <w:num w:numId="2">
     <w:abstractNumId w:val="1"/>
   </w:num>
   <w:num w:numId="3">
-    <w:abstractNumId w:val="3"/>
+    <w:abstractNumId w:val="4"/>
   </w:num>
   <w:num w:numId="4">
     <w:abstractNumId w:val="2"/>
   </w:num>
   <w:num w:numId="5">
     <w:abstractNumId w:val="0"/>
+  </w:num>
+  <w:num w:numId="6">
+    <w:abstractNumId w:val="3"/>
   </w:num>
 </w:numbering>
 </file>
@@ -2994,6 +4248,35 @@
       <w:color w:val="5B9BD5" w:themeColor="accent1"/>
     </w:rPr>
   </w:style>
+  <w:style w:type="paragraph" w:styleId="Zwykytekst">
+    <w:name w:val="Plain Text"/>
+    <w:basedOn w:val="Normalny"/>
+    <w:link w:val="ZwykytekstZnak"/>
+    <w:uiPriority w:val="99"/>
+    <w:unhideWhenUsed/>
+    <w:rsid w:val="002C3A0E"/>
+    <w:pPr>
+      <w:spacing w:after="0" w:line="240" w:lineRule="auto"/>
+    </w:pPr>
+    <w:rPr>
+      <w:rFonts w:ascii="Consolas" w:eastAsiaTheme="minorHAnsi" w:hAnsi="Consolas" w:cstheme="minorBidi"/>
+      <w:sz w:val="21"/>
+      <w:szCs w:val="21"/>
+      <w:lang w:eastAsia="en-US"/>
+    </w:rPr>
+  </w:style>
+  <w:style w:type="character" w:customStyle="1" w:styleId="ZwykytekstZnak">
+    <w:name w:val="Zwykły tekst Znak"/>
+    <w:basedOn w:val="Domylnaczcionkaakapitu"/>
+    <w:link w:val="Zwykytekst"/>
+    <w:uiPriority w:val="99"/>
+    <w:rsid w:val="002C3A0E"/>
+    <w:rPr>
+      <w:rFonts w:ascii="Consolas" w:hAnsi="Consolas"/>
+      <w:sz w:val="21"/>
+      <w:szCs w:val="21"/>
+    </w:rPr>
+  </w:style>
 </w:styles>
 </file>
 

</xml_diff>

<commit_message>
dodanie wstępnego opisu pozostałych cech branych do klasyfikacji
</commit_message>
<xml_diff>
--- a/Turski_Sylwester_INZ.docx
+++ b/Turski_Sylwester_INZ.docx
@@ -1353,7 +1353,12 @@
         </w:numPr>
       </w:pPr>
       <w:r>
-        <w:t>Przegląd piśmiennictwa</w:t>
+        <w:t>Prze</w:t>
+      </w:r>
+      <w:bookmarkStart w:id="1" w:name="_GoBack"/>
+      <w:bookmarkEnd w:id="1"/>
+      <w:r>
+        <w:t>gląd piśmiennictwa</w:t>
       </w:r>
     </w:p>
     <w:p>
@@ -1439,7 +1444,7 @@
       <w:r>
         <w:t xml:space="preserve"> Biblioteka jest napisana w języku C++. Jako </w:t>
       </w:r>
-      <w:commentRangeStart w:id="1"/>
+      <w:commentRangeStart w:id="2"/>
       <w:proofErr w:type="spellStart"/>
       <w:r>
         <w:t>wrapper</w:t>
@@ -1447,32 +1452,6 @@
       <w:proofErr w:type="spellEnd"/>
       <w:r>
         <w:t xml:space="preserve"> </w:t>
-      </w:r>
-      <w:commentRangeEnd w:id="1"/>
-      <w:r>
-        <w:rPr>
-          <w:rStyle w:val="Odwoaniedokomentarza"/>
-        </w:rPr>
-        <w:commentReference w:id="1"/>
-      </w:r>
-      <w:r>
-        <w:t xml:space="preserve">w języku C# </w:t>
-      </w:r>
-      <w:r>
-        <w:t>wybrałem bibliotekę</w:t>
-      </w:r>
-      <w:r>
-        <w:t xml:space="preserve"> </w:t>
-      </w:r>
-      <w:r>
-        <w:t>OpenCvSharp</w:t>
-      </w:r>
-      <w:r>
-        <w:t xml:space="preserve">. </w:t>
-      </w:r>
-      <w:commentRangeStart w:id="2"/>
-      <w:r>
-        <w:t xml:space="preserve">API </w:t>
       </w:r>
       <w:commentRangeEnd w:id="2"/>
       <w:r>
@@ -1482,34 +1461,23 @@
         <w:commentReference w:id="2"/>
       </w:r>
       <w:r>
-        <w:t>tej biblioteki</w:t>
-      </w:r>
-      <w:r>
-        <w:t xml:space="preserve"> jest </w:t>
-      </w:r>
-      <w:r>
-        <w:t xml:space="preserve">bardzo zbliżone do </w:t>
-      </w:r>
-      <w:r>
-        <w:t>oryginału</w:t>
-      </w:r>
-      <w:r>
-        <w:t>,</w:t>
-      </w:r>
-      <w:r>
-        <w:t xml:space="preserve"> dodatkowo</w:t>
-      </w:r>
-      <w:r>
-        <w:t xml:space="preserve"> posiada </w:t>
+        <w:t xml:space="preserve">w języku C# </w:t>
+      </w:r>
+      <w:r>
+        <w:t>wybrałem bibliotekę</w:t>
+      </w:r>
+      <w:r>
+        <w:t xml:space="preserve"> </w:t>
+      </w:r>
+      <w:r>
+        <w:t>OpenCvSharp</w:t>
+      </w:r>
+      <w:r>
+        <w:t xml:space="preserve">. </w:t>
       </w:r>
       <w:commentRangeStart w:id="3"/>
-      <w:proofErr w:type="spellStart"/>
-      <w:r>
-        <w:t>fluent</w:t>
-      </w:r>
-      <w:proofErr w:type="spellEnd"/>
-      <w:r>
-        <w:t xml:space="preserve"> API</w:t>
+      <w:r>
+        <w:t xml:space="preserve">API </w:t>
       </w:r>
       <w:commentRangeEnd w:id="3"/>
       <w:r>
@@ -1517,6 +1485,43 @@
           <w:rStyle w:val="Odwoaniedokomentarza"/>
         </w:rPr>
         <w:commentReference w:id="3"/>
+      </w:r>
+      <w:r>
+        <w:t>tej biblioteki</w:t>
+      </w:r>
+      <w:r>
+        <w:t xml:space="preserve"> jest </w:t>
+      </w:r>
+      <w:r>
+        <w:t xml:space="preserve">bardzo zbliżone do </w:t>
+      </w:r>
+      <w:r>
+        <w:t>oryginału</w:t>
+      </w:r>
+      <w:r>
+        <w:t>,</w:t>
+      </w:r>
+      <w:r>
+        <w:t xml:space="preserve"> dodatkowo</w:t>
+      </w:r>
+      <w:r>
+        <w:t xml:space="preserve"> posiada </w:t>
+      </w:r>
+      <w:commentRangeStart w:id="4"/>
+      <w:proofErr w:type="spellStart"/>
+      <w:r>
+        <w:t>fluent</w:t>
+      </w:r>
+      <w:proofErr w:type="spellEnd"/>
+      <w:r>
+        <w:t xml:space="preserve"> API</w:t>
+      </w:r>
+      <w:commentRangeEnd w:id="4"/>
+      <w:r>
+        <w:rPr>
+          <w:rStyle w:val="Odwoaniedokomentarza"/>
+        </w:rPr>
+        <w:commentReference w:id="4"/>
       </w:r>
       <w:r>
         <w:t>.</w:t>
@@ -1605,7 +1610,7 @@
       <w:r>
         <w:t xml:space="preserve"> z saturacją &gt;100 do całości obszaru miejsca parkingowego. Na </w:t>
       </w:r>
-      <w:commentRangeStart w:id="4"/>
+      <w:commentRangeStart w:id="5"/>
       <w:r>
         <w:t xml:space="preserve">Listingu </w:t>
       </w:r>
@@ -1621,36 +1626,8 @@
       <w:r>
         <w:t>,z</w:t>
       </w:r>
-      <w:commentRangeEnd w:id="4"/>
+      <w:commentRangeEnd w:id="5"/>
       <w:proofErr w:type="spellEnd"/>
-      <w:r>
-        <w:rPr>
-          <w:rStyle w:val="Odwoaniedokomentarza"/>
-        </w:rPr>
-        <w:commentReference w:id="4"/>
-      </w:r>
-      <w:r>
-        <w:t xml:space="preserve"> pokazano sposób obliczania tej cechy.</w:t>
-      </w:r>
-      <w:r>
-        <w:t xml:space="preserve"> W bibliotece OpenCV zdarzają się </w:t>
-      </w:r>
-      <w:proofErr w:type="spellStart"/>
-      <w:r>
-        <w:t>pixele</w:t>
-      </w:r>
-      <w:proofErr w:type="spellEnd"/>
-      <w:r>
-        <w:t xml:space="preserve"> o kolorze zbliżonym do czarnego które jednak posiadają wysoką saturację</w:t>
-      </w:r>
-      <w:r>
-        <w:t xml:space="preserve">, dzieje się tak dlatego że przestrzeń kolorów </w:t>
-      </w:r>
-      <w:commentRangeStart w:id="5"/>
-      <w:r>
-        <w:t>HSV w bibliotece jest prezentowana jako walec</w:t>
-      </w:r>
-      <w:commentRangeEnd w:id="5"/>
       <w:r>
         <w:rPr>
           <w:rStyle w:val="Odwoaniedokomentarza"/>
@@ -1658,14 +1635,25 @@
         <w:commentReference w:id="5"/>
       </w:r>
       <w:r>
-        <w:t>, dlatego w programie skaluje saturację z wartością co jest przedstawione n</w:t>
-      </w:r>
-      <w:r>
-        <w:t xml:space="preserve">a </w:t>
+        <w:t xml:space="preserve"> pokazano sposób obliczania tej cechy.</w:t>
+      </w:r>
+      <w:r>
+        <w:t xml:space="preserve"> W bibliotece OpenCV zdarzają się </w:t>
+      </w:r>
+      <w:proofErr w:type="spellStart"/>
+      <w:r>
+        <w:t>pixele</w:t>
+      </w:r>
+      <w:proofErr w:type="spellEnd"/>
+      <w:r>
+        <w:t xml:space="preserve"> o kolorze zbliżonym do czarnego które jednak posiadają wysoką saturację</w:t>
+      </w:r>
+      <w:r>
+        <w:t xml:space="preserve">, dzieje się tak dlatego że przestrzeń kolorów </w:t>
       </w:r>
       <w:commentRangeStart w:id="6"/>
       <w:r>
-        <w:t>Listingu x</w:t>
+        <w:t>HSV w bibliotece jest prezentowana jako walec</w:t>
       </w:r>
       <w:commentRangeEnd w:id="6"/>
       <w:r>
@@ -1673,6 +1661,23 @@
           <w:rStyle w:val="Odwoaniedokomentarza"/>
         </w:rPr>
         <w:commentReference w:id="6"/>
+      </w:r>
+      <w:r>
+        <w:t>, dlatego w programie skaluje saturację z wartością co jest przedstawione n</w:t>
+      </w:r>
+      <w:r>
+        <w:t xml:space="preserve">a </w:t>
+      </w:r>
+      <w:commentRangeStart w:id="7"/>
+      <w:r>
+        <w:t>Listingu x</w:t>
+      </w:r>
+      <w:commentRangeEnd w:id="7"/>
+      <w:r>
+        <w:rPr>
+          <w:rStyle w:val="Odwoaniedokomentarza"/>
+        </w:rPr>
+        <w:commentReference w:id="7"/>
       </w:r>
       <w:r>
         <w:t xml:space="preserve"> </w:t>
@@ -7035,26 +7040,9 @@
       </w:r>
     </w:p>
     <w:p>
-      <w:commentRangeStart w:id="7"/>
+      <w:commentRangeStart w:id="8"/>
       <w:r>
         <w:t>Rysunek x</w:t>
-      </w:r>
-      <w:commentRangeEnd w:id="7"/>
-      <w:r>
-        <w:rPr>
-          <w:rStyle w:val="Odwoaniedokomentarza"/>
-        </w:rPr>
-        <w:commentReference w:id="7"/>
-      </w:r>
-      <w:r>
-        <w:t xml:space="preserve"> przedstawia wyniki </w:t>
-      </w:r>
-      <w:r>
-        <w:t xml:space="preserve">walidacji sprawdzianem krzyżowym i </w:t>
-      </w:r>
-      <w:commentRangeStart w:id="8"/>
-      <w:r>
-        <w:t>[n-1]</w:t>
       </w:r>
       <w:commentRangeEnd w:id="8"/>
       <w:r>
@@ -7062,6 +7050,23 @@
           <w:rStyle w:val="Odwoaniedokomentarza"/>
         </w:rPr>
         <w:commentReference w:id="8"/>
+      </w:r>
+      <w:r>
+        <w:t xml:space="preserve"> przedstawia wyniki </w:t>
+      </w:r>
+      <w:r>
+        <w:t xml:space="preserve">walidacji sprawdzianem krzyżowym i </w:t>
+      </w:r>
+      <w:commentRangeStart w:id="9"/>
+      <w:r>
+        <w:t>[n-1]</w:t>
+      </w:r>
+      <w:commentRangeEnd w:id="9"/>
+      <w:r>
+        <w:rPr>
+          <w:rStyle w:val="Odwoaniedokomentarza"/>
+        </w:rPr>
+        <w:commentReference w:id="9"/>
       </w:r>
     </w:p>
     <w:p>
@@ -7243,7 +7248,7 @@
                     <pic:cNvPicPr/>
                   </pic:nvPicPr>
                   <pic:blipFill>
-                    <a:blip r:embed="rId7">
+                    <a:blip r:embed="rId8">
                       <a:extLst>
                         <a:ext uri="{28A0092B-C50C-407E-A947-70E740481C1C}">
                           <a14:useLocalDpi xmlns:a14="http://schemas.microsoft.com/office/drawing/2010/main" val="0"/>
@@ -7362,12 +7367,57 @@
       </w:r>
       <w:proofErr w:type="spellEnd"/>
       <w:r>
-        <w:t xml:space="preserve"> </w:t>
-      </w:r>
-      <w:bookmarkStart w:id="9" w:name="_GoBack"/>
-      <w:bookmarkEnd w:id="9"/>
-      <w:r>
-        <w:t>z krawędziami do całości obszaru. Poniżej przedstawiam uproszczony kod który oblicza tą cechę.</w:t>
+        <w:t xml:space="preserve"> z krawędziami do całości obszaru. </w:t>
+      </w:r>
+      <w:r>
+        <w:t xml:space="preserve">Kod obliczający tą cechę prezentuję na </w:t>
+      </w:r>
+      <w:commentRangeStart w:id="10"/>
+      <w:r>
+        <w:t>Listingach X</w:t>
+      </w:r>
+      <w:proofErr w:type="gramStart"/>
+      <w:r>
+        <w:t>,Y</w:t>
+      </w:r>
+      <w:commentRangeEnd w:id="10"/>
+      <w:r>
+        <w:rPr>
+          <w:rStyle w:val="Odwoaniedokomentarza"/>
+        </w:rPr>
+        <w:commentReference w:id="10"/>
+      </w:r>
+      <w:proofErr w:type="gramEnd"/>
+      <w:r>
+        <w:t xml:space="preserve">. Do wykrywania krawędzi </w:t>
+      </w:r>
+      <w:r>
+        <w:t>używana jest</w:t>
+      </w:r>
+      <w:r>
+        <w:t xml:space="preserve"> bezparametrowej</w:t>
+      </w:r>
+      <w:commentRangeStart w:id="11"/>
+      <w:r>
+        <w:t xml:space="preserve"> implementacji metody </w:t>
+      </w:r>
+      <w:proofErr w:type="spellStart"/>
+      <w:r>
+        <w:rPr>
+          <w:i/>
+        </w:rPr>
+        <w:t>Cannego</w:t>
+      </w:r>
+      <w:commentRangeEnd w:id="11"/>
+      <w:proofErr w:type="spellEnd"/>
+      <w:r>
+        <w:rPr>
+          <w:rStyle w:val="Odwoaniedokomentarza"/>
+        </w:rPr>
+        <w:commentReference w:id="11"/>
+      </w:r>
+      <w:r>
+        <w:t>, która automatycznie dobiera progi, na podstawie średniej wartości koloru, dla obrazu w skali szarości.</w:t>
       </w:r>
     </w:p>
     <w:p>
@@ -11840,7 +11890,6 @@
           <w:color w:val="auto"/>
           <w:sz w:val="24"/>
           <w:szCs w:val="24"/>
-          <w:lang w:val="en-US"/>
         </w:rPr>
       </w:pPr>
       <w:r>
@@ -11875,35 +11924,4304 @@
     </w:p>
     <w:p>
       <w:r>
-        <w:rPr>
-          <w:lang w:val="en-US"/>
-        </w:rPr>
-        <w:t xml:space="preserve"> </w:t>
-      </w:r>
-      <w:commentRangeStart w:id="10"/>
-      <w:r>
-        <w:t>[Wykres ROC]</w:t>
-      </w:r>
-      <w:commentRangeEnd w:id="10"/>
+        <w:t>W</w:t>
+      </w:r>
+      <w:r>
+        <w:t xml:space="preserve">yniki sprawdzianu klasyfikacji zamieszczam na </w:t>
+      </w:r>
+      <w:commentRangeStart w:id="12"/>
+      <w:r>
+        <w:t>Rysunku x</w:t>
+      </w:r>
+      <w:commentRangeEnd w:id="12"/>
       <w:r>
         <w:rPr>
           <w:rStyle w:val="Odwoaniedokomentarza"/>
         </w:rPr>
-        <w:commentReference w:id="10"/>
+        <w:commentReference w:id="12"/>
       </w:r>
     </w:p>
-    <w:p/>
+    <w:p>
+      <w:pPr>
+        <w:keepNext/>
+      </w:pPr>
+      <w:r>
+        <w:rPr>
+          <w:noProof/>
+        </w:rPr>
+        <w:lastRenderedPageBreak/>
+        <w:drawing>
+          <wp:inline distT="0" distB="0" distL="0" distR="0" wp14:anchorId="41A58A10" wp14:editId="0278BBA1">
+            <wp:extent cx="5579745" cy="2917825"/>
+            <wp:effectExtent l="0" t="0" r="1905" b="0"/>
+            <wp:docPr id="13" name="Obraz 13"/>
+            <wp:cNvGraphicFramePr>
+              <a:graphicFrameLocks xmlns:a="http://schemas.openxmlformats.org/drawingml/2006/main" noChangeAspect="1"/>
+            </wp:cNvGraphicFramePr>
+            <a:graphic xmlns:a="http://schemas.openxmlformats.org/drawingml/2006/main">
+              <a:graphicData uri="http://schemas.openxmlformats.org/drawingml/2006/picture">
+                <pic:pic xmlns:pic="http://schemas.openxmlformats.org/drawingml/2006/picture">
+                  <pic:nvPicPr>
+                    <pic:cNvPr id="13" name="sat_tresh+edge_results.png"/>
+                    <pic:cNvPicPr/>
+                  </pic:nvPicPr>
+                  <pic:blipFill>
+                    <a:blip r:embed="rId9">
+                      <a:extLst>
+                        <a:ext uri="{28A0092B-C50C-407E-A947-70E740481C1C}">
+                          <a14:useLocalDpi xmlns:a14="http://schemas.microsoft.com/office/drawing/2010/main" val="0"/>
+                        </a:ext>
+                      </a:extLst>
+                    </a:blip>
+                    <a:stretch>
+                      <a:fillRect/>
+                    </a:stretch>
+                  </pic:blipFill>
+                  <pic:spPr>
+                    <a:xfrm>
+                      <a:off x="0" y="0"/>
+                      <a:ext cx="5579745" cy="2917825"/>
+                    </a:xfrm>
+                    <a:prstGeom prst="rect">
+                      <a:avLst/>
+                    </a:prstGeom>
+                  </pic:spPr>
+                </pic:pic>
+              </a:graphicData>
+            </a:graphic>
+          </wp:inline>
+        </w:drawing>
+      </w:r>
+    </w:p>
+    <w:p>
+      <w:pPr>
+        <w:pStyle w:val="Legenda"/>
+      </w:pPr>
+      <w:r>
+        <w:t xml:space="preserve">Rysunek </w:t>
+      </w:r>
+      <w:r>
+        <w:fldChar w:fldCharType="begin"/>
+      </w:r>
+      <w:r>
+        <w:instrText xml:space="preserve"> SEQ Rysunek \* ARABIC </w:instrText>
+      </w:r>
+      <w:r>
+        <w:fldChar w:fldCharType="separate"/>
+      </w:r>
+      <w:r>
+        <w:rPr>
+          <w:noProof/>
+        </w:rPr>
+        <w:t>2</w:t>
+      </w:r>
+      <w:r>
+        <w:fldChar w:fldCharType="end"/>
+      </w:r>
+      <w:r>
+        <w:t xml:space="preserve"> Wyniki sprawdzianu walidacji dla cech </w:t>
+      </w:r>
+      <w:proofErr w:type="spellStart"/>
+      <w:r>
+        <w:t>SaturatedPixelsRatio</w:t>
+      </w:r>
+      <w:proofErr w:type="spellEnd"/>
+      <w:r>
+        <w:t xml:space="preserve"> i </w:t>
+      </w:r>
+      <w:proofErr w:type="spellStart"/>
+      <w:r>
+        <w:t>EdgePixelsRatio</w:t>
+      </w:r>
+      <w:proofErr w:type="spellEnd"/>
+    </w:p>
+    <w:p>
+      <w:r>
+        <w:t>Kolejne badane cechy to</w:t>
+      </w:r>
+      <w:r>
+        <w:t xml:space="preserve"> badania histogramu dla obrazka w skali szarości. </w:t>
+      </w:r>
+      <w:r>
+        <w:t xml:space="preserve">Na </w:t>
+      </w:r>
+      <w:commentRangeStart w:id="13"/>
+      <w:r>
+        <w:t>Rysunku X</w:t>
+      </w:r>
+      <w:commentRangeEnd w:id="13"/>
+      <w:r>
+        <w:rPr>
+          <w:rStyle w:val="Odwoaniedokomentarza"/>
+        </w:rPr>
+        <w:commentReference w:id="13"/>
+      </w:r>
+      <w:r>
+        <w:t xml:space="preserve"> m</w:t>
+      </w:r>
+      <w:r>
+        <w:t>ożna łatwo zauważyć że badane histogramy różnią się rozkładem wartości na histogramie. Wyliczana jest wartość oczekiwana</w:t>
+      </w:r>
+      <w:r>
+        <w:t xml:space="preserve"> i odchylenie standardowe dla obrazu w skali szarości.</w:t>
+      </w:r>
+    </w:p>
+    <w:p>
+      <w:r>
+        <w:rPr>
+          <w:noProof/>
+        </w:rPr>
+        <w:drawing>
+          <wp:inline distT="0" distB="0" distL="0" distR="0" wp14:anchorId="39CEE1C4" wp14:editId="74862AAE">
+            <wp:extent cx="5579745" cy="3366770"/>
+            <wp:effectExtent l="0" t="0" r="1905" b="5080"/>
+            <wp:docPr id="16" name="Obraz 16"/>
+            <wp:cNvGraphicFramePr>
+              <a:graphicFrameLocks xmlns:a="http://schemas.openxmlformats.org/drawingml/2006/main" noChangeAspect="1"/>
+            </wp:cNvGraphicFramePr>
+            <a:graphic xmlns:a="http://schemas.openxmlformats.org/drawingml/2006/main">
+              <a:graphicData uri="http://schemas.openxmlformats.org/drawingml/2006/picture">
+                <pic:pic xmlns:pic="http://schemas.openxmlformats.org/drawingml/2006/picture">
+                  <pic:nvPicPr>
+                    <pic:cNvPr id="16" name="value_diff.png"/>
+                    <pic:cNvPicPr/>
+                  </pic:nvPicPr>
+                  <pic:blipFill>
+                    <a:blip r:embed="rId10">
+                      <a:extLst>
+                        <a:ext uri="{28A0092B-C50C-407E-A947-70E740481C1C}">
+                          <a14:useLocalDpi xmlns:a14="http://schemas.microsoft.com/office/drawing/2010/main" val="0"/>
+                        </a:ext>
+                      </a:extLst>
+                    </a:blip>
+                    <a:stretch>
+                      <a:fillRect/>
+                    </a:stretch>
+                  </pic:blipFill>
+                  <pic:spPr>
+                    <a:xfrm>
+                      <a:off x="0" y="0"/>
+                      <a:ext cx="5579745" cy="3366770"/>
+                    </a:xfrm>
+                    <a:prstGeom prst="rect">
+                      <a:avLst/>
+                    </a:prstGeom>
+                  </pic:spPr>
+                </pic:pic>
+              </a:graphicData>
+            </a:graphic>
+          </wp:inline>
+        </w:drawing>
+      </w:r>
+    </w:p>
+    <w:p>
+      <w:pPr>
+        <w:keepNext/>
+      </w:pPr>
+      <w:r>
+        <w:rPr>
+          <w:noProof/>
+        </w:rPr>
+        <w:lastRenderedPageBreak/>
+        <mc:AlternateContent>
+          <mc:Choice Requires="wps">
+            <w:drawing>
+              <wp:inline distT="0" distB="0" distL="0" distR="0" wp14:anchorId="39FB3820" wp14:editId="52D7CE20">
+                <wp:extent cx="5645889" cy="1404620"/>
+                <wp:effectExtent l="0" t="0" r="12065" b="17145"/>
+                <wp:docPr id="14" name="Pole tekstowe 2"/>
+                <wp:cNvGraphicFramePr>
+                  <a:graphicFrameLocks xmlns:a="http://schemas.openxmlformats.org/drawingml/2006/main"/>
+                </wp:cNvGraphicFramePr>
+                <a:graphic xmlns:a="http://schemas.openxmlformats.org/drawingml/2006/main">
+                  <a:graphicData uri="http://schemas.microsoft.com/office/word/2010/wordprocessingShape">
+                    <wps:wsp>
+                      <wps:cNvSpPr txBox="1">
+                        <a:spLocks noChangeArrowheads="1"/>
+                      </wps:cNvSpPr>
+                      <wps:spPr bwMode="auto">
+                        <a:xfrm>
+                          <a:off x="0" y="0"/>
+                          <a:ext cx="5645889" cy="1404620"/>
+                        </a:xfrm>
+                        <a:prstGeom prst="rect">
+                          <a:avLst/>
+                        </a:prstGeom>
+                        <a:solidFill>
+                          <a:srgbClr val="FFFFFF"/>
+                        </a:solidFill>
+                        <a:ln w="9525">
+                          <a:solidFill>
+                            <a:srgbClr val="000000"/>
+                          </a:solidFill>
+                          <a:miter lim="800000"/>
+                          <a:headEnd/>
+                          <a:tailEnd/>
+                        </a:ln>
+                      </wps:spPr>
+                      <wps:txbx>
+                        <w:txbxContent>
+                          <w:p>
+                            <w:pPr>
+                              <w:autoSpaceDE w:val="0"/>
+                              <w:autoSpaceDN w:val="0"/>
+                              <w:adjustRightInd w:val="0"/>
+                              <w:spacing w:after="0" w:line="240" w:lineRule="auto"/>
+                              <w:rPr>
+                                <w:rFonts w:ascii="Consolas" w:eastAsiaTheme="minorHAnsi" w:hAnsi="Consolas" w:cs="Consolas"/>
+                                <w:color w:val="000000"/>
+                                <w:sz w:val="19"/>
+                                <w:szCs w:val="19"/>
+                                <w:lang w:val="en-US" w:eastAsia="en-US"/>
+                              </w:rPr>
+                            </w:pPr>
+                            <w:r>
+                              <w:rPr>
+                                <w:rFonts w:ascii="Consolas" w:eastAsiaTheme="minorHAnsi" w:hAnsi="Consolas" w:cs="Consolas"/>
+                                <w:color w:val="0000FF"/>
+                                <w:sz w:val="19"/>
+                                <w:szCs w:val="19"/>
+                                <w:lang w:val="en-US" w:eastAsia="en-US"/>
+                              </w:rPr>
+                              <w:t>public</w:t>
+                            </w:r>
+                            <w:r>
+                              <w:rPr>
+                                <w:rFonts w:ascii="Consolas" w:eastAsiaTheme="minorHAnsi" w:hAnsi="Consolas" w:cs="Consolas"/>
+                                <w:color w:val="000000"/>
+                                <w:sz w:val="19"/>
+                                <w:szCs w:val="19"/>
+                                <w:lang w:val="en-US" w:eastAsia="en-US"/>
+                              </w:rPr>
+                              <w:t xml:space="preserve"> </w:t>
+                            </w:r>
+                            <w:r>
+                              <w:rPr>
+                                <w:rFonts w:ascii="Consolas" w:eastAsiaTheme="minorHAnsi" w:hAnsi="Consolas" w:cs="Consolas"/>
+                                <w:color w:val="0000FF"/>
+                                <w:sz w:val="19"/>
+                                <w:szCs w:val="19"/>
+                                <w:lang w:val="en-US" w:eastAsia="en-US"/>
+                              </w:rPr>
+                              <w:t>static</w:t>
+                            </w:r>
+                            <w:r>
+                              <w:rPr>
+                                <w:rFonts w:ascii="Consolas" w:eastAsiaTheme="minorHAnsi" w:hAnsi="Consolas" w:cs="Consolas"/>
+                                <w:color w:val="000000"/>
+                                <w:sz w:val="19"/>
+                                <w:szCs w:val="19"/>
+                                <w:lang w:val="en-US" w:eastAsia="en-US"/>
+                              </w:rPr>
+                              <w:t xml:space="preserve"> ((</w:t>
+                            </w:r>
+                            <w:r>
+                              <w:rPr>
+                                <w:rFonts w:ascii="Consolas" w:eastAsiaTheme="minorHAnsi" w:hAnsi="Consolas" w:cs="Consolas"/>
+                                <w:color w:val="0000FF"/>
+                                <w:sz w:val="19"/>
+                                <w:szCs w:val="19"/>
+                                <w:lang w:val="en-US" w:eastAsia="en-US"/>
+                              </w:rPr>
+                              <w:t>float</w:t>
+                            </w:r>
+                            <w:r>
+                              <w:rPr>
+                                <w:rFonts w:ascii="Consolas" w:eastAsiaTheme="minorHAnsi" w:hAnsi="Consolas" w:cs="Consolas"/>
+                                <w:color w:val="000000"/>
+                                <w:sz w:val="19"/>
+                                <w:szCs w:val="19"/>
+                                <w:lang w:val="en-US" w:eastAsia="en-US"/>
+                              </w:rPr>
+                              <w:t xml:space="preserve"> mean, </w:t>
+                            </w:r>
+                            <w:r>
+                              <w:rPr>
+                                <w:rFonts w:ascii="Consolas" w:eastAsiaTheme="minorHAnsi" w:hAnsi="Consolas" w:cs="Consolas"/>
+                                <w:color w:val="0000FF"/>
+                                <w:sz w:val="19"/>
+                                <w:szCs w:val="19"/>
+                                <w:lang w:val="en-US" w:eastAsia="en-US"/>
+                              </w:rPr>
+                              <w:t>float</w:t>
+                            </w:r>
+                            <w:r>
+                              <w:rPr>
+                                <w:rFonts w:ascii="Consolas" w:eastAsiaTheme="minorHAnsi" w:hAnsi="Consolas" w:cs="Consolas"/>
+                                <w:color w:val="000000"/>
+                                <w:sz w:val="19"/>
+                                <w:szCs w:val="19"/>
+                                <w:lang w:val="en-US" w:eastAsia="en-US"/>
+                              </w:rPr>
+                              <w:t xml:space="preserve"> </w:t>
+                            </w:r>
+                            <w:proofErr w:type="spellStart"/>
+                            <w:r>
+                              <w:rPr>
+                                <w:rFonts w:ascii="Consolas" w:eastAsiaTheme="minorHAnsi" w:hAnsi="Consolas" w:cs="Consolas"/>
+                                <w:color w:val="000000"/>
+                                <w:sz w:val="19"/>
+                                <w:szCs w:val="19"/>
+                                <w:lang w:val="en-US" w:eastAsia="en-US"/>
+                              </w:rPr>
+                              <w:t>stddev</w:t>
+                            </w:r>
+                            <w:proofErr w:type="spellEnd"/>
+                            <w:r>
+                              <w:rPr>
+                                <w:rFonts w:ascii="Consolas" w:eastAsiaTheme="minorHAnsi" w:hAnsi="Consolas" w:cs="Consolas"/>
+                                <w:color w:val="000000"/>
+                                <w:sz w:val="19"/>
+                                <w:szCs w:val="19"/>
+                                <w:lang w:val="en-US" w:eastAsia="en-US"/>
+                              </w:rPr>
+                              <w:t>) saturation, (</w:t>
+                            </w:r>
+                            <w:r>
+                              <w:rPr>
+                                <w:rFonts w:ascii="Consolas" w:eastAsiaTheme="minorHAnsi" w:hAnsi="Consolas" w:cs="Consolas"/>
+                                <w:color w:val="0000FF"/>
+                                <w:sz w:val="19"/>
+                                <w:szCs w:val="19"/>
+                                <w:lang w:val="en-US" w:eastAsia="en-US"/>
+                              </w:rPr>
+                              <w:t>float</w:t>
+                            </w:r>
+                            <w:r>
+                              <w:rPr>
+                                <w:rFonts w:ascii="Consolas" w:eastAsiaTheme="minorHAnsi" w:hAnsi="Consolas" w:cs="Consolas"/>
+                                <w:color w:val="000000"/>
+                                <w:sz w:val="19"/>
+                                <w:szCs w:val="19"/>
+                                <w:lang w:val="en-US" w:eastAsia="en-US"/>
+                              </w:rPr>
+                              <w:t xml:space="preserve"> mean, </w:t>
+                            </w:r>
+                            <w:r>
+                              <w:rPr>
+                                <w:rFonts w:ascii="Consolas" w:eastAsiaTheme="minorHAnsi" w:hAnsi="Consolas" w:cs="Consolas"/>
+                                <w:color w:val="0000FF"/>
+                                <w:sz w:val="19"/>
+                                <w:szCs w:val="19"/>
+                                <w:lang w:val="en-US" w:eastAsia="en-US"/>
+                              </w:rPr>
+                              <w:t>float</w:t>
+                            </w:r>
+                            <w:r>
+                              <w:rPr>
+                                <w:rFonts w:ascii="Consolas" w:eastAsiaTheme="minorHAnsi" w:hAnsi="Consolas" w:cs="Consolas"/>
+                                <w:color w:val="000000"/>
+                                <w:sz w:val="19"/>
+                                <w:szCs w:val="19"/>
+                                <w:lang w:val="en-US" w:eastAsia="en-US"/>
+                              </w:rPr>
+                              <w:t xml:space="preserve"> </w:t>
+                            </w:r>
+                            <w:proofErr w:type="spellStart"/>
+                            <w:r>
+                              <w:rPr>
+                                <w:rFonts w:ascii="Consolas" w:eastAsiaTheme="minorHAnsi" w:hAnsi="Consolas" w:cs="Consolas"/>
+                                <w:color w:val="000000"/>
+                                <w:sz w:val="19"/>
+                                <w:szCs w:val="19"/>
+                                <w:lang w:val="en-US" w:eastAsia="en-US"/>
+                              </w:rPr>
+                              <w:t>stddev</w:t>
+                            </w:r>
+                            <w:proofErr w:type="spellEnd"/>
+                            <w:r>
+                              <w:rPr>
+                                <w:rFonts w:ascii="Consolas" w:eastAsiaTheme="minorHAnsi" w:hAnsi="Consolas" w:cs="Consolas"/>
+                                <w:color w:val="000000"/>
+                                <w:sz w:val="19"/>
+                                <w:szCs w:val="19"/>
+                                <w:lang w:val="en-US" w:eastAsia="en-US"/>
+                              </w:rPr>
+                              <w:t xml:space="preserve">) value) </w:t>
+                            </w:r>
+                            <w:proofErr w:type="spellStart"/>
+                            <w:proofErr w:type="gramStart"/>
+                            <w:r>
+                              <w:rPr>
+                                <w:rFonts w:ascii="Consolas" w:eastAsiaTheme="minorHAnsi" w:hAnsi="Consolas" w:cs="Consolas"/>
+                                <w:color w:val="000000"/>
+                                <w:sz w:val="19"/>
+                                <w:szCs w:val="19"/>
+                                <w:lang w:val="en-US" w:eastAsia="en-US"/>
+                              </w:rPr>
+                              <w:t>GetHSVColorStats</w:t>
+                            </w:r>
+                            <w:proofErr w:type="spellEnd"/>
+                            <w:r>
+                              <w:rPr>
+                                <w:rFonts w:ascii="Consolas" w:eastAsiaTheme="minorHAnsi" w:hAnsi="Consolas" w:cs="Consolas"/>
+                                <w:color w:val="000000"/>
+                                <w:sz w:val="19"/>
+                                <w:szCs w:val="19"/>
+                                <w:lang w:val="en-US" w:eastAsia="en-US"/>
+                              </w:rPr>
+                              <w:t>(</w:t>
+                            </w:r>
+                            <w:proofErr w:type="gramEnd"/>
+                          </w:p>
+                          <w:p>
+                            <w:pPr>
+                              <w:autoSpaceDE w:val="0"/>
+                              <w:autoSpaceDN w:val="0"/>
+                              <w:adjustRightInd w:val="0"/>
+                              <w:spacing w:after="0" w:line="240" w:lineRule="auto"/>
+                              <w:rPr>
+                                <w:rFonts w:ascii="Consolas" w:eastAsiaTheme="minorHAnsi" w:hAnsi="Consolas" w:cs="Consolas"/>
+                                <w:color w:val="000000"/>
+                                <w:sz w:val="19"/>
+                                <w:szCs w:val="19"/>
+                                <w:lang w:val="en-US" w:eastAsia="en-US"/>
+                              </w:rPr>
+                            </w:pPr>
+                            <w:r>
+                              <w:rPr>
+                                <w:rFonts w:ascii="Consolas" w:eastAsiaTheme="minorHAnsi" w:hAnsi="Consolas" w:cs="Consolas"/>
+                                <w:color w:val="000000"/>
+                                <w:sz w:val="19"/>
+                                <w:szCs w:val="19"/>
+                                <w:lang w:val="en-US" w:eastAsia="en-US"/>
+                              </w:rPr>
+                              <w:t xml:space="preserve">    </w:t>
+                            </w:r>
+                            <w:r>
+                              <w:rPr>
+                                <w:rFonts w:ascii="Consolas" w:eastAsiaTheme="minorHAnsi" w:hAnsi="Consolas" w:cs="Consolas"/>
+                                <w:color w:val="2B91AF"/>
+                                <w:sz w:val="19"/>
+                                <w:szCs w:val="19"/>
+                                <w:lang w:val="en-US" w:eastAsia="en-US"/>
+                              </w:rPr>
+                              <w:t>Contour</w:t>
+                            </w:r>
+                            <w:r>
+                              <w:rPr>
+                                <w:rFonts w:ascii="Consolas" w:eastAsiaTheme="minorHAnsi" w:hAnsi="Consolas" w:cs="Consolas"/>
+                                <w:color w:val="000000"/>
+                                <w:sz w:val="19"/>
+                                <w:szCs w:val="19"/>
+                                <w:lang w:val="en-US" w:eastAsia="en-US"/>
+                              </w:rPr>
+                              <w:t xml:space="preserve"> </w:t>
+                            </w:r>
+                            <w:proofErr w:type="spellStart"/>
+                            <w:r>
+                              <w:rPr>
+                                <w:rFonts w:ascii="Consolas" w:eastAsiaTheme="minorHAnsi" w:hAnsi="Consolas" w:cs="Consolas"/>
+                                <w:color w:val="000000"/>
+                                <w:sz w:val="19"/>
+                                <w:szCs w:val="19"/>
+                                <w:lang w:val="en-US" w:eastAsia="en-US"/>
+                              </w:rPr>
+                              <w:t>contour</w:t>
+                            </w:r>
+                            <w:proofErr w:type="spellEnd"/>
+                            <w:r>
+                              <w:rPr>
+                                <w:rFonts w:ascii="Consolas" w:eastAsiaTheme="minorHAnsi" w:hAnsi="Consolas" w:cs="Consolas"/>
+                                <w:color w:val="000000"/>
+                                <w:sz w:val="19"/>
+                                <w:szCs w:val="19"/>
+                                <w:lang w:val="en-US" w:eastAsia="en-US"/>
+                              </w:rPr>
+                              <w:t xml:space="preserve">, </w:t>
+                            </w:r>
+                            <w:r>
+                              <w:rPr>
+                                <w:rFonts w:ascii="Consolas" w:eastAsiaTheme="minorHAnsi" w:hAnsi="Consolas" w:cs="Consolas"/>
+                                <w:color w:val="2B91AF"/>
+                                <w:sz w:val="19"/>
+                                <w:szCs w:val="19"/>
+                                <w:lang w:val="en-US" w:eastAsia="en-US"/>
+                              </w:rPr>
+                              <w:t>Mat</w:t>
+                            </w:r>
+                            <w:r>
+                              <w:rPr>
+                                <w:rFonts w:ascii="Consolas" w:eastAsiaTheme="minorHAnsi" w:hAnsi="Consolas" w:cs="Consolas"/>
+                                <w:color w:val="000000"/>
+                                <w:sz w:val="19"/>
+                                <w:szCs w:val="19"/>
+                                <w:lang w:val="en-US" w:eastAsia="en-US"/>
+                              </w:rPr>
+                              <w:t xml:space="preserve"> </w:t>
+                            </w:r>
+                            <w:proofErr w:type="spellStart"/>
+                            <w:r>
+                              <w:rPr>
+                                <w:rFonts w:ascii="Consolas" w:eastAsiaTheme="minorHAnsi" w:hAnsi="Consolas" w:cs="Consolas"/>
+                                <w:color w:val="000000"/>
+                                <w:sz w:val="19"/>
+                                <w:szCs w:val="19"/>
+                                <w:lang w:val="en-US" w:eastAsia="en-US"/>
+                              </w:rPr>
+                              <w:t>src</w:t>
+                            </w:r>
+                            <w:proofErr w:type="spellEnd"/>
+                            <w:r>
+                              <w:rPr>
+                                <w:rFonts w:ascii="Consolas" w:eastAsiaTheme="minorHAnsi" w:hAnsi="Consolas" w:cs="Consolas"/>
+                                <w:color w:val="000000"/>
+                                <w:sz w:val="19"/>
+                                <w:szCs w:val="19"/>
+                                <w:lang w:val="en-US" w:eastAsia="en-US"/>
+                              </w:rPr>
+                              <w:t>)</w:t>
+                            </w:r>
+                          </w:p>
+                          <w:p>
+                            <w:pPr>
+                              <w:autoSpaceDE w:val="0"/>
+                              <w:autoSpaceDN w:val="0"/>
+                              <w:adjustRightInd w:val="0"/>
+                              <w:spacing w:after="0" w:line="240" w:lineRule="auto"/>
+                              <w:rPr>
+                                <w:rFonts w:ascii="Consolas" w:eastAsiaTheme="minorHAnsi" w:hAnsi="Consolas" w:cs="Consolas"/>
+                                <w:color w:val="000000"/>
+                                <w:sz w:val="19"/>
+                                <w:szCs w:val="19"/>
+                                <w:lang w:val="en-US" w:eastAsia="en-US"/>
+                              </w:rPr>
+                            </w:pPr>
+                            <w:r>
+                              <w:rPr>
+                                <w:rFonts w:ascii="Consolas" w:eastAsiaTheme="minorHAnsi" w:hAnsi="Consolas" w:cs="Consolas"/>
+                                <w:color w:val="000000"/>
+                                <w:sz w:val="19"/>
+                                <w:szCs w:val="19"/>
+                                <w:lang w:val="en-US" w:eastAsia="en-US"/>
+                              </w:rPr>
+                              <w:t>{</w:t>
+                            </w:r>
+                          </w:p>
+                          <w:p>
+                            <w:pPr>
+                              <w:autoSpaceDE w:val="0"/>
+                              <w:autoSpaceDN w:val="0"/>
+                              <w:adjustRightInd w:val="0"/>
+                              <w:spacing w:after="0" w:line="240" w:lineRule="auto"/>
+                              <w:rPr>
+                                <w:rFonts w:ascii="Consolas" w:eastAsiaTheme="minorHAnsi" w:hAnsi="Consolas" w:cs="Consolas"/>
+                                <w:color w:val="000000"/>
+                                <w:sz w:val="19"/>
+                                <w:szCs w:val="19"/>
+                                <w:lang w:val="en-US" w:eastAsia="en-US"/>
+                              </w:rPr>
+                            </w:pPr>
+                            <w:r>
+                              <w:rPr>
+                                <w:rFonts w:ascii="Consolas" w:eastAsiaTheme="minorHAnsi" w:hAnsi="Consolas" w:cs="Consolas"/>
+                                <w:color w:val="000000"/>
+                                <w:sz w:val="19"/>
+                                <w:szCs w:val="19"/>
+                                <w:lang w:val="en-US" w:eastAsia="en-US"/>
+                              </w:rPr>
+                              <w:t xml:space="preserve">    </w:t>
+                            </w:r>
+                            <w:proofErr w:type="spellStart"/>
+                            <w:r>
+                              <w:rPr>
+                                <w:rFonts w:ascii="Consolas" w:eastAsiaTheme="minorHAnsi" w:hAnsi="Consolas" w:cs="Consolas"/>
+                                <w:color w:val="0000FF"/>
+                                <w:sz w:val="19"/>
+                                <w:szCs w:val="19"/>
+                                <w:lang w:val="en-US" w:eastAsia="en-US"/>
+                              </w:rPr>
+                              <w:t>var</w:t>
+                            </w:r>
+                            <w:proofErr w:type="spellEnd"/>
+                            <w:r>
+                              <w:rPr>
+                                <w:rFonts w:ascii="Consolas" w:eastAsiaTheme="minorHAnsi" w:hAnsi="Consolas" w:cs="Consolas"/>
+                                <w:color w:val="000000"/>
+                                <w:sz w:val="19"/>
+                                <w:szCs w:val="19"/>
+                                <w:lang w:val="en-US" w:eastAsia="en-US"/>
+                              </w:rPr>
+                              <w:t xml:space="preserve"> </w:t>
+                            </w:r>
+                            <w:proofErr w:type="spellStart"/>
+                            <w:r>
+                              <w:rPr>
+                                <w:rFonts w:ascii="Consolas" w:eastAsiaTheme="minorHAnsi" w:hAnsi="Consolas" w:cs="Consolas"/>
+                                <w:color w:val="000000"/>
+                                <w:sz w:val="19"/>
+                                <w:szCs w:val="19"/>
+                                <w:lang w:val="en-US" w:eastAsia="en-US"/>
+                              </w:rPr>
+                              <w:t>rect</w:t>
+                            </w:r>
+                            <w:proofErr w:type="spellEnd"/>
+                            <w:r>
+                              <w:rPr>
+                                <w:rFonts w:ascii="Consolas" w:eastAsiaTheme="minorHAnsi" w:hAnsi="Consolas" w:cs="Consolas"/>
+                                <w:color w:val="000000"/>
+                                <w:sz w:val="19"/>
+                                <w:szCs w:val="19"/>
+                                <w:lang w:val="en-US" w:eastAsia="en-US"/>
+                              </w:rPr>
+                              <w:t xml:space="preserve"> = </w:t>
+                            </w:r>
+                            <w:proofErr w:type="spellStart"/>
+                            <w:proofErr w:type="gramStart"/>
+                            <w:r>
+                              <w:rPr>
+                                <w:rFonts w:ascii="Consolas" w:eastAsiaTheme="minorHAnsi" w:hAnsi="Consolas" w:cs="Consolas"/>
+                                <w:color w:val="000000"/>
+                                <w:sz w:val="19"/>
+                                <w:szCs w:val="19"/>
+                                <w:lang w:val="en-US" w:eastAsia="en-US"/>
+                              </w:rPr>
+                              <w:t>GetContourRect</w:t>
+                            </w:r>
+                            <w:proofErr w:type="spellEnd"/>
+                            <w:r>
+                              <w:rPr>
+                                <w:rFonts w:ascii="Consolas" w:eastAsiaTheme="minorHAnsi" w:hAnsi="Consolas" w:cs="Consolas"/>
+                                <w:color w:val="000000"/>
+                                <w:sz w:val="19"/>
+                                <w:szCs w:val="19"/>
+                                <w:lang w:val="en-US" w:eastAsia="en-US"/>
+                              </w:rPr>
+                              <w:t>(</w:t>
+                            </w:r>
+                            <w:proofErr w:type="gramEnd"/>
+                            <w:r>
+                              <w:rPr>
+                                <w:rFonts w:ascii="Consolas" w:eastAsiaTheme="minorHAnsi" w:hAnsi="Consolas" w:cs="Consolas"/>
+                                <w:color w:val="000000"/>
+                                <w:sz w:val="19"/>
+                                <w:szCs w:val="19"/>
+                                <w:lang w:val="en-US" w:eastAsia="en-US"/>
+                              </w:rPr>
+                              <w:t xml:space="preserve">contour, </w:t>
+                            </w:r>
+                            <w:proofErr w:type="spellStart"/>
+                            <w:r>
+                              <w:rPr>
+                                <w:rFonts w:ascii="Consolas" w:eastAsiaTheme="minorHAnsi" w:hAnsi="Consolas" w:cs="Consolas"/>
+                                <w:color w:val="000000"/>
+                                <w:sz w:val="19"/>
+                                <w:szCs w:val="19"/>
+                                <w:lang w:val="en-US" w:eastAsia="en-US"/>
+                              </w:rPr>
+                              <w:t>src.Height</w:t>
+                            </w:r>
+                            <w:proofErr w:type="spellEnd"/>
+                            <w:r>
+                              <w:rPr>
+                                <w:rFonts w:ascii="Consolas" w:eastAsiaTheme="minorHAnsi" w:hAnsi="Consolas" w:cs="Consolas"/>
+                                <w:color w:val="000000"/>
+                                <w:sz w:val="19"/>
+                                <w:szCs w:val="19"/>
+                                <w:lang w:val="en-US" w:eastAsia="en-US"/>
+                              </w:rPr>
+                              <w:t xml:space="preserve">, </w:t>
+                            </w:r>
+                            <w:proofErr w:type="spellStart"/>
+                            <w:r>
+                              <w:rPr>
+                                <w:rFonts w:ascii="Consolas" w:eastAsiaTheme="minorHAnsi" w:hAnsi="Consolas" w:cs="Consolas"/>
+                                <w:color w:val="000000"/>
+                                <w:sz w:val="19"/>
+                                <w:szCs w:val="19"/>
+                                <w:lang w:val="en-US" w:eastAsia="en-US"/>
+                              </w:rPr>
+                              <w:t>src.Width</w:t>
+                            </w:r>
+                            <w:proofErr w:type="spellEnd"/>
+                            <w:r>
+                              <w:rPr>
+                                <w:rFonts w:ascii="Consolas" w:eastAsiaTheme="minorHAnsi" w:hAnsi="Consolas" w:cs="Consolas"/>
+                                <w:color w:val="000000"/>
+                                <w:sz w:val="19"/>
+                                <w:szCs w:val="19"/>
+                                <w:lang w:val="en-US" w:eastAsia="en-US"/>
+                              </w:rPr>
+                              <w:t>);</w:t>
+                            </w:r>
+                          </w:p>
+                          <w:p>
+                            <w:pPr>
+                              <w:autoSpaceDE w:val="0"/>
+                              <w:autoSpaceDN w:val="0"/>
+                              <w:adjustRightInd w:val="0"/>
+                              <w:spacing w:after="0" w:line="240" w:lineRule="auto"/>
+                              <w:rPr>
+                                <w:rFonts w:ascii="Consolas" w:eastAsiaTheme="minorHAnsi" w:hAnsi="Consolas" w:cs="Consolas"/>
+                                <w:color w:val="000000"/>
+                                <w:sz w:val="19"/>
+                                <w:szCs w:val="19"/>
+                                <w:lang w:val="en-US" w:eastAsia="en-US"/>
+                              </w:rPr>
+                            </w:pPr>
+                          </w:p>
+                          <w:p>
+                            <w:pPr>
+                              <w:autoSpaceDE w:val="0"/>
+                              <w:autoSpaceDN w:val="0"/>
+                              <w:adjustRightInd w:val="0"/>
+                              <w:spacing w:after="0" w:line="240" w:lineRule="auto"/>
+                              <w:rPr>
+                                <w:rFonts w:ascii="Consolas" w:eastAsiaTheme="minorHAnsi" w:hAnsi="Consolas" w:cs="Consolas"/>
+                                <w:color w:val="000000"/>
+                                <w:sz w:val="19"/>
+                                <w:szCs w:val="19"/>
+                                <w:lang w:val="en-US" w:eastAsia="en-US"/>
+                              </w:rPr>
+                            </w:pPr>
+                            <w:r>
+                              <w:rPr>
+                                <w:rFonts w:ascii="Consolas" w:eastAsiaTheme="minorHAnsi" w:hAnsi="Consolas" w:cs="Consolas"/>
+                                <w:color w:val="000000"/>
+                                <w:sz w:val="19"/>
+                                <w:szCs w:val="19"/>
+                                <w:lang w:val="en-US" w:eastAsia="en-US"/>
+                              </w:rPr>
+                              <w:t xml:space="preserve">    </w:t>
+                            </w:r>
+                            <w:proofErr w:type="spellStart"/>
+                            <w:r>
+                              <w:rPr>
+                                <w:rFonts w:ascii="Consolas" w:eastAsiaTheme="minorHAnsi" w:hAnsi="Consolas" w:cs="Consolas"/>
+                                <w:color w:val="0000FF"/>
+                                <w:sz w:val="19"/>
+                                <w:szCs w:val="19"/>
+                                <w:lang w:val="en-US" w:eastAsia="en-US"/>
+                              </w:rPr>
+                              <w:t>var</w:t>
+                            </w:r>
+                            <w:proofErr w:type="spellEnd"/>
+                            <w:r>
+                              <w:rPr>
+                                <w:rFonts w:ascii="Consolas" w:eastAsiaTheme="minorHAnsi" w:hAnsi="Consolas" w:cs="Consolas"/>
+                                <w:color w:val="000000"/>
+                                <w:sz w:val="19"/>
+                                <w:szCs w:val="19"/>
+                                <w:lang w:val="en-US" w:eastAsia="en-US"/>
+                              </w:rPr>
+                              <w:t xml:space="preserve"> mask = </w:t>
+                            </w:r>
+                            <w:proofErr w:type="spellStart"/>
+                            <w:proofErr w:type="gramStart"/>
+                            <w:r>
+                              <w:rPr>
+                                <w:rFonts w:ascii="Consolas" w:eastAsiaTheme="minorHAnsi" w:hAnsi="Consolas" w:cs="Consolas"/>
+                                <w:color w:val="000000"/>
+                                <w:sz w:val="19"/>
+                                <w:szCs w:val="19"/>
+                                <w:lang w:val="en-US" w:eastAsia="en-US"/>
+                              </w:rPr>
+                              <w:t>GetMask</w:t>
+                            </w:r>
+                            <w:proofErr w:type="spellEnd"/>
+                            <w:r>
+                              <w:rPr>
+                                <w:rFonts w:ascii="Consolas" w:eastAsiaTheme="minorHAnsi" w:hAnsi="Consolas" w:cs="Consolas"/>
+                                <w:color w:val="000000"/>
+                                <w:sz w:val="19"/>
+                                <w:szCs w:val="19"/>
+                                <w:lang w:val="en-US" w:eastAsia="en-US"/>
+                              </w:rPr>
+                              <w:t>(</w:t>
+                            </w:r>
+                            <w:proofErr w:type="gramEnd"/>
+                            <w:r>
+                              <w:rPr>
+                                <w:rFonts w:ascii="Consolas" w:eastAsiaTheme="minorHAnsi" w:hAnsi="Consolas" w:cs="Consolas"/>
+                                <w:color w:val="000000"/>
+                                <w:sz w:val="19"/>
+                                <w:szCs w:val="19"/>
+                                <w:lang w:val="en-US" w:eastAsia="en-US"/>
+                              </w:rPr>
+                              <w:t xml:space="preserve">contour, </w:t>
+                            </w:r>
+                            <w:proofErr w:type="spellStart"/>
+                            <w:r>
+                              <w:rPr>
+                                <w:rFonts w:ascii="Consolas" w:eastAsiaTheme="minorHAnsi" w:hAnsi="Consolas" w:cs="Consolas"/>
+                                <w:color w:val="000000"/>
+                                <w:sz w:val="19"/>
+                                <w:szCs w:val="19"/>
+                                <w:lang w:val="en-US" w:eastAsia="en-US"/>
+                              </w:rPr>
+                              <w:t>src.Size</w:t>
+                            </w:r>
+                            <w:proofErr w:type="spellEnd"/>
+                            <w:r>
+                              <w:rPr>
+                                <w:rFonts w:ascii="Consolas" w:eastAsiaTheme="minorHAnsi" w:hAnsi="Consolas" w:cs="Consolas"/>
+                                <w:color w:val="000000"/>
+                                <w:sz w:val="19"/>
+                                <w:szCs w:val="19"/>
+                                <w:lang w:val="en-US" w:eastAsia="en-US"/>
+                              </w:rPr>
+                              <w:t xml:space="preserve">(), color: </w:t>
+                            </w:r>
+                            <w:proofErr w:type="spellStart"/>
+                            <w:r>
+                              <w:rPr>
+                                <w:rFonts w:ascii="Consolas" w:eastAsiaTheme="minorHAnsi" w:hAnsi="Consolas" w:cs="Consolas"/>
+                                <w:color w:val="2B91AF"/>
+                                <w:sz w:val="19"/>
+                                <w:szCs w:val="19"/>
+                                <w:lang w:val="en-US" w:eastAsia="en-US"/>
+                              </w:rPr>
+                              <w:t>Scalar</w:t>
+                            </w:r>
+                            <w:r>
+                              <w:rPr>
+                                <w:rFonts w:ascii="Consolas" w:eastAsiaTheme="minorHAnsi" w:hAnsi="Consolas" w:cs="Consolas"/>
+                                <w:color w:val="000000"/>
+                                <w:sz w:val="19"/>
+                                <w:szCs w:val="19"/>
+                                <w:lang w:val="en-US" w:eastAsia="en-US"/>
+                              </w:rPr>
+                              <w:t>.White</w:t>
+                            </w:r>
+                            <w:proofErr w:type="spellEnd"/>
+                            <w:r>
+                              <w:rPr>
+                                <w:rFonts w:ascii="Consolas" w:eastAsiaTheme="minorHAnsi" w:hAnsi="Consolas" w:cs="Consolas"/>
+                                <w:color w:val="000000"/>
+                                <w:sz w:val="19"/>
+                                <w:szCs w:val="19"/>
+                                <w:lang w:val="en-US" w:eastAsia="en-US"/>
+                              </w:rPr>
+                              <w:t xml:space="preserve">, background: </w:t>
+                            </w:r>
+                            <w:proofErr w:type="spellStart"/>
+                            <w:r>
+                              <w:rPr>
+                                <w:rFonts w:ascii="Consolas" w:eastAsiaTheme="minorHAnsi" w:hAnsi="Consolas" w:cs="Consolas"/>
+                                <w:color w:val="2B91AF"/>
+                                <w:sz w:val="19"/>
+                                <w:szCs w:val="19"/>
+                                <w:lang w:val="en-US" w:eastAsia="en-US"/>
+                              </w:rPr>
+                              <w:t>Scalar</w:t>
+                            </w:r>
+                            <w:r>
+                              <w:rPr>
+                                <w:rFonts w:ascii="Consolas" w:eastAsiaTheme="minorHAnsi" w:hAnsi="Consolas" w:cs="Consolas"/>
+                                <w:color w:val="000000"/>
+                                <w:sz w:val="19"/>
+                                <w:szCs w:val="19"/>
+                                <w:lang w:val="en-US" w:eastAsia="en-US"/>
+                              </w:rPr>
+                              <w:t>.Black</w:t>
+                            </w:r>
+                            <w:proofErr w:type="spellEnd"/>
+                            <w:r>
+                              <w:rPr>
+                                <w:rFonts w:ascii="Consolas" w:eastAsiaTheme="minorHAnsi" w:hAnsi="Consolas" w:cs="Consolas"/>
+                                <w:color w:val="000000"/>
+                                <w:sz w:val="19"/>
+                                <w:szCs w:val="19"/>
+                                <w:lang w:val="en-US" w:eastAsia="en-US"/>
+                              </w:rPr>
+                              <w:t>)</w:t>
+                            </w:r>
+                          </w:p>
+                          <w:p>
+                            <w:pPr>
+                              <w:autoSpaceDE w:val="0"/>
+                              <w:autoSpaceDN w:val="0"/>
+                              <w:adjustRightInd w:val="0"/>
+                              <w:spacing w:after="0" w:line="240" w:lineRule="auto"/>
+                              <w:rPr>
+                                <w:rFonts w:ascii="Consolas" w:eastAsiaTheme="minorHAnsi" w:hAnsi="Consolas" w:cs="Consolas"/>
+                                <w:color w:val="000000"/>
+                                <w:sz w:val="19"/>
+                                <w:szCs w:val="19"/>
+                                <w:lang w:val="en-US" w:eastAsia="en-US"/>
+                              </w:rPr>
+                            </w:pPr>
+                            <w:r>
+                              <w:rPr>
+                                <w:rFonts w:ascii="Consolas" w:eastAsiaTheme="minorHAnsi" w:hAnsi="Consolas" w:cs="Consolas"/>
+                                <w:color w:val="000000"/>
+                                <w:sz w:val="19"/>
+                                <w:szCs w:val="19"/>
+                                <w:lang w:val="en-US" w:eastAsia="en-US"/>
+                              </w:rPr>
+                              <w:t xml:space="preserve">        </w:t>
+                            </w:r>
+                            <w:proofErr w:type="gramStart"/>
+                            <w:r>
+                              <w:rPr>
+                                <w:rFonts w:ascii="Consolas" w:eastAsiaTheme="minorHAnsi" w:hAnsi="Consolas" w:cs="Consolas"/>
+                                <w:color w:val="000000"/>
+                                <w:sz w:val="19"/>
+                                <w:szCs w:val="19"/>
+                                <w:lang w:val="en-US" w:eastAsia="en-US"/>
+                              </w:rPr>
+                              <w:t>.Clone</w:t>
+                            </w:r>
+                            <w:proofErr w:type="gramEnd"/>
+                            <w:r>
+                              <w:rPr>
+                                <w:rFonts w:ascii="Consolas" w:eastAsiaTheme="minorHAnsi" w:hAnsi="Consolas" w:cs="Consolas"/>
+                                <w:color w:val="000000"/>
+                                <w:sz w:val="19"/>
+                                <w:szCs w:val="19"/>
+                                <w:lang w:val="en-US" w:eastAsia="en-US"/>
+                              </w:rPr>
+                              <w:t>(</w:t>
+                            </w:r>
+                            <w:proofErr w:type="spellStart"/>
+                            <w:r>
+                              <w:rPr>
+                                <w:rFonts w:ascii="Consolas" w:eastAsiaTheme="minorHAnsi" w:hAnsi="Consolas" w:cs="Consolas"/>
+                                <w:color w:val="000000"/>
+                                <w:sz w:val="19"/>
+                                <w:szCs w:val="19"/>
+                                <w:lang w:val="en-US" w:eastAsia="en-US"/>
+                              </w:rPr>
+                              <w:t>rect</w:t>
+                            </w:r>
+                            <w:proofErr w:type="spellEnd"/>
+                            <w:r>
+                              <w:rPr>
+                                <w:rFonts w:ascii="Consolas" w:eastAsiaTheme="minorHAnsi" w:hAnsi="Consolas" w:cs="Consolas"/>
+                                <w:color w:val="000000"/>
+                                <w:sz w:val="19"/>
+                                <w:szCs w:val="19"/>
+                                <w:lang w:val="en-US" w:eastAsia="en-US"/>
+                              </w:rPr>
+                              <w:t>)</w:t>
+                            </w:r>
+                          </w:p>
+                          <w:p>
+                            <w:pPr>
+                              <w:autoSpaceDE w:val="0"/>
+                              <w:autoSpaceDN w:val="0"/>
+                              <w:adjustRightInd w:val="0"/>
+                              <w:spacing w:after="0" w:line="240" w:lineRule="auto"/>
+                              <w:rPr>
+                                <w:rFonts w:ascii="Consolas" w:eastAsiaTheme="minorHAnsi" w:hAnsi="Consolas" w:cs="Consolas"/>
+                                <w:color w:val="000000"/>
+                                <w:sz w:val="19"/>
+                                <w:szCs w:val="19"/>
+                                <w:lang w:val="en-US" w:eastAsia="en-US"/>
+                              </w:rPr>
+                            </w:pPr>
+                            <w:r>
+                              <w:rPr>
+                                <w:rFonts w:ascii="Consolas" w:eastAsiaTheme="minorHAnsi" w:hAnsi="Consolas" w:cs="Consolas"/>
+                                <w:color w:val="000000"/>
+                                <w:sz w:val="19"/>
+                                <w:szCs w:val="19"/>
+                                <w:lang w:val="en-US" w:eastAsia="en-US"/>
+                              </w:rPr>
+                              <w:t xml:space="preserve">        </w:t>
+                            </w:r>
+                            <w:proofErr w:type="gramStart"/>
+                            <w:r>
+                              <w:rPr>
+                                <w:rFonts w:ascii="Consolas" w:eastAsiaTheme="minorHAnsi" w:hAnsi="Consolas" w:cs="Consolas"/>
+                                <w:color w:val="000000"/>
+                                <w:sz w:val="19"/>
+                                <w:szCs w:val="19"/>
+                                <w:lang w:val="en-US" w:eastAsia="en-US"/>
+                              </w:rPr>
+                              <w:t>.</w:t>
+                            </w:r>
+                            <w:proofErr w:type="spellStart"/>
+                            <w:r>
+                              <w:rPr>
+                                <w:rFonts w:ascii="Consolas" w:eastAsiaTheme="minorHAnsi" w:hAnsi="Consolas" w:cs="Consolas"/>
+                                <w:color w:val="000000"/>
+                                <w:sz w:val="19"/>
+                                <w:szCs w:val="19"/>
+                                <w:lang w:val="en-US" w:eastAsia="en-US"/>
+                              </w:rPr>
+                              <w:t>CvtColor</w:t>
+                            </w:r>
+                            <w:proofErr w:type="spellEnd"/>
+                            <w:proofErr w:type="gramEnd"/>
+                            <w:r>
+                              <w:rPr>
+                                <w:rFonts w:ascii="Consolas" w:eastAsiaTheme="minorHAnsi" w:hAnsi="Consolas" w:cs="Consolas"/>
+                                <w:color w:val="000000"/>
+                                <w:sz w:val="19"/>
+                                <w:szCs w:val="19"/>
+                                <w:lang w:val="en-US" w:eastAsia="en-US"/>
+                              </w:rPr>
+                              <w:t>(</w:t>
+                            </w:r>
+                            <w:r>
+                              <w:rPr>
+                                <w:rFonts w:ascii="Consolas" w:eastAsiaTheme="minorHAnsi" w:hAnsi="Consolas" w:cs="Consolas"/>
+                                <w:color w:val="2B91AF"/>
+                                <w:sz w:val="19"/>
+                                <w:szCs w:val="19"/>
+                                <w:lang w:val="en-US" w:eastAsia="en-US"/>
+                              </w:rPr>
+                              <w:t>ColorConversionCodes</w:t>
+                            </w:r>
+                            <w:r>
+                              <w:rPr>
+                                <w:rFonts w:ascii="Consolas" w:eastAsiaTheme="minorHAnsi" w:hAnsi="Consolas" w:cs="Consolas"/>
+                                <w:color w:val="000000"/>
+                                <w:sz w:val="19"/>
+                                <w:szCs w:val="19"/>
+                                <w:lang w:val="en-US" w:eastAsia="en-US"/>
+                              </w:rPr>
+                              <w:t>.BGR2GRAY);</w:t>
+                            </w:r>
+                          </w:p>
+                          <w:p>
+                            <w:pPr>
+                              <w:autoSpaceDE w:val="0"/>
+                              <w:autoSpaceDN w:val="0"/>
+                              <w:adjustRightInd w:val="0"/>
+                              <w:spacing w:after="0" w:line="240" w:lineRule="auto"/>
+                              <w:rPr>
+                                <w:rFonts w:ascii="Consolas" w:eastAsiaTheme="minorHAnsi" w:hAnsi="Consolas" w:cs="Consolas"/>
+                                <w:color w:val="000000"/>
+                                <w:sz w:val="19"/>
+                                <w:szCs w:val="19"/>
+                                <w:lang w:val="en-US" w:eastAsia="en-US"/>
+                              </w:rPr>
+                            </w:pPr>
+                          </w:p>
+                          <w:p>
+                            <w:pPr>
+                              <w:autoSpaceDE w:val="0"/>
+                              <w:autoSpaceDN w:val="0"/>
+                              <w:adjustRightInd w:val="0"/>
+                              <w:spacing w:after="0" w:line="240" w:lineRule="auto"/>
+                              <w:rPr>
+                                <w:rFonts w:ascii="Consolas" w:eastAsiaTheme="minorHAnsi" w:hAnsi="Consolas" w:cs="Consolas"/>
+                                <w:color w:val="000000"/>
+                                <w:sz w:val="19"/>
+                                <w:szCs w:val="19"/>
+                                <w:lang w:val="en-US" w:eastAsia="en-US"/>
+                              </w:rPr>
+                            </w:pPr>
+                            <w:r>
+                              <w:rPr>
+                                <w:rFonts w:ascii="Consolas" w:eastAsiaTheme="minorHAnsi" w:hAnsi="Consolas" w:cs="Consolas"/>
+                                <w:color w:val="000000"/>
+                                <w:sz w:val="19"/>
+                                <w:szCs w:val="19"/>
+                                <w:lang w:val="en-US" w:eastAsia="en-US"/>
+                              </w:rPr>
+                              <w:t xml:space="preserve">    </w:t>
+                            </w:r>
+                            <w:proofErr w:type="spellStart"/>
+                            <w:r>
+                              <w:rPr>
+                                <w:rFonts w:ascii="Consolas" w:eastAsiaTheme="minorHAnsi" w:hAnsi="Consolas" w:cs="Consolas"/>
+                                <w:color w:val="0000FF"/>
+                                <w:sz w:val="19"/>
+                                <w:szCs w:val="19"/>
+                                <w:lang w:val="en-US" w:eastAsia="en-US"/>
+                              </w:rPr>
+                              <w:t>var</w:t>
+                            </w:r>
+                            <w:proofErr w:type="spellEnd"/>
+                            <w:r>
+                              <w:rPr>
+                                <w:rFonts w:ascii="Consolas" w:eastAsiaTheme="minorHAnsi" w:hAnsi="Consolas" w:cs="Consolas"/>
+                                <w:color w:val="000000"/>
+                                <w:sz w:val="19"/>
+                                <w:szCs w:val="19"/>
+                                <w:lang w:val="en-US" w:eastAsia="en-US"/>
+                              </w:rPr>
+                              <w:t xml:space="preserve"> layers = </w:t>
+                            </w:r>
+                            <w:proofErr w:type="spellStart"/>
+                            <w:proofErr w:type="gramStart"/>
+                            <w:r>
+                              <w:rPr>
+                                <w:rFonts w:ascii="Consolas" w:eastAsiaTheme="minorHAnsi" w:hAnsi="Consolas" w:cs="Consolas"/>
+                                <w:color w:val="000000"/>
+                                <w:sz w:val="19"/>
+                                <w:szCs w:val="19"/>
+                                <w:lang w:val="en-US" w:eastAsia="en-US"/>
+                              </w:rPr>
+                              <w:t>src.Clone</w:t>
+                            </w:r>
+                            <w:proofErr w:type="spellEnd"/>
+                            <w:proofErr w:type="gramEnd"/>
+                            <w:r>
+                              <w:rPr>
+                                <w:rFonts w:ascii="Consolas" w:eastAsiaTheme="minorHAnsi" w:hAnsi="Consolas" w:cs="Consolas"/>
+                                <w:color w:val="000000"/>
+                                <w:sz w:val="19"/>
+                                <w:szCs w:val="19"/>
+                                <w:lang w:val="en-US" w:eastAsia="en-US"/>
+                              </w:rPr>
+                              <w:t>(</w:t>
+                            </w:r>
+                            <w:proofErr w:type="spellStart"/>
+                            <w:r>
+                              <w:rPr>
+                                <w:rFonts w:ascii="Consolas" w:eastAsiaTheme="minorHAnsi" w:hAnsi="Consolas" w:cs="Consolas"/>
+                                <w:color w:val="000000"/>
+                                <w:sz w:val="19"/>
+                                <w:szCs w:val="19"/>
+                                <w:lang w:val="en-US" w:eastAsia="en-US"/>
+                              </w:rPr>
+                              <w:t>rect</w:t>
+                            </w:r>
+                            <w:proofErr w:type="spellEnd"/>
+                            <w:r>
+                              <w:rPr>
+                                <w:rFonts w:ascii="Consolas" w:eastAsiaTheme="minorHAnsi" w:hAnsi="Consolas" w:cs="Consolas"/>
+                                <w:color w:val="000000"/>
+                                <w:sz w:val="19"/>
+                                <w:szCs w:val="19"/>
+                                <w:lang w:val="en-US" w:eastAsia="en-US"/>
+                              </w:rPr>
+                              <w:t>)</w:t>
+                            </w:r>
+                          </w:p>
+                          <w:p>
+                            <w:pPr>
+                              <w:autoSpaceDE w:val="0"/>
+                              <w:autoSpaceDN w:val="0"/>
+                              <w:adjustRightInd w:val="0"/>
+                              <w:spacing w:after="0" w:line="240" w:lineRule="auto"/>
+                              <w:rPr>
+                                <w:rFonts w:ascii="Consolas" w:eastAsiaTheme="minorHAnsi" w:hAnsi="Consolas" w:cs="Consolas"/>
+                                <w:color w:val="000000"/>
+                                <w:sz w:val="19"/>
+                                <w:szCs w:val="19"/>
+                                <w:lang w:val="en-US" w:eastAsia="en-US"/>
+                              </w:rPr>
+                            </w:pPr>
+                            <w:r>
+                              <w:rPr>
+                                <w:rFonts w:ascii="Consolas" w:eastAsiaTheme="minorHAnsi" w:hAnsi="Consolas" w:cs="Consolas"/>
+                                <w:color w:val="000000"/>
+                                <w:sz w:val="19"/>
+                                <w:szCs w:val="19"/>
+                                <w:lang w:val="en-US" w:eastAsia="en-US"/>
+                              </w:rPr>
+                              <w:t xml:space="preserve">        </w:t>
+                            </w:r>
+                            <w:proofErr w:type="gramStart"/>
+                            <w:r>
+                              <w:rPr>
+                                <w:rFonts w:ascii="Consolas" w:eastAsiaTheme="minorHAnsi" w:hAnsi="Consolas" w:cs="Consolas"/>
+                                <w:color w:val="000000"/>
+                                <w:sz w:val="19"/>
+                                <w:szCs w:val="19"/>
+                                <w:lang w:val="en-US" w:eastAsia="en-US"/>
+                              </w:rPr>
+                              <w:t>.</w:t>
+                            </w:r>
+                            <w:proofErr w:type="spellStart"/>
+                            <w:r>
+                              <w:rPr>
+                                <w:rFonts w:ascii="Consolas" w:eastAsiaTheme="minorHAnsi" w:hAnsi="Consolas" w:cs="Consolas"/>
+                                <w:color w:val="000000"/>
+                                <w:sz w:val="19"/>
+                                <w:szCs w:val="19"/>
+                                <w:lang w:val="en-US" w:eastAsia="en-US"/>
+                              </w:rPr>
+                              <w:t>CvtColor</w:t>
+                            </w:r>
+                            <w:proofErr w:type="spellEnd"/>
+                            <w:proofErr w:type="gramEnd"/>
+                            <w:r>
+                              <w:rPr>
+                                <w:rFonts w:ascii="Consolas" w:eastAsiaTheme="minorHAnsi" w:hAnsi="Consolas" w:cs="Consolas"/>
+                                <w:color w:val="000000"/>
+                                <w:sz w:val="19"/>
+                                <w:szCs w:val="19"/>
+                                <w:lang w:val="en-US" w:eastAsia="en-US"/>
+                              </w:rPr>
+                              <w:t>(</w:t>
+                            </w:r>
+                            <w:r>
+                              <w:rPr>
+                                <w:rFonts w:ascii="Consolas" w:eastAsiaTheme="minorHAnsi" w:hAnsi="Consolas" w:cs="Consolas"/>
+                                <w:color w:val="2B91AF"/>
+                                <w:sz w:val="19"/>
+                                <w:szCs w:val="19"/>
+                                <w:lang w:val="en-US" w:eastAsia="en-US"/>
+                              </w:rPr>
+                              <w:t>ColorConversionCodes</w:t>
+                            </w:r>
+                            <w:r>
+                              <w:rPr>
+                                <w:rFonts w:ascii="Consolas" w:eastAsiaTheme="minorHAnsi" w:hAnsi="Consolas" w:cs="Consolas"/>
+                                <w:color w:val="000000"/>
+                                <w:sz w:val="19"/>
+                                <w:szCs w:val="19"/>
+                                <w:lang w:val="en-US" w:eastAsia="en-US"/>
+                              </w:rPr>
+                              <w:t>.BGR2HSV)</w:t>
+                            </w:r>
+                          </w:p>
+                          <w:p>
+                            <w:pPr>
+                              <w:autoSpaceDE w:val="0"/>
+                              <w:autoSpaceDN w:val="0"/>
+                              <w:adjustRightInd w:val="0"/>
+                              <w:spacing w:after="0" w:line="240" w:lineRule="auto"/>
+                              <w:rPr>
+                                <w:rFonts w:ascii="Consolas" w:eastAsiaTheme="minorHAnsi" w:hAnsi="Consolas" w:cs="Consolas"/>
+                                <w:color w:val="000000"/>
+                                <w:sz w:val="19"/>
+                                <w:szCs w:val="19"/>
+                                <w:lang w:val="en-US" w:eastAsia="en-US"/>
+                              </w:rPr>
+                            </w:pPr>
+                            <w:r>
+                              <w:rPr>
+                                <w:rFonts w:ascii="Consolas" w:eastAsiaTheme="minorHAnsi" w:hAnsi="Consolas" w:cs="Consolas"/>
+                                <w:color w:val="000000"/>
+                                <w:sz w:val="19"/>
+                                <w:szCs w:val="19"/>
+                                <w:lang w:val="en-US" w:eastAsia="en-US"/>
+                              </w:rPr>
+                              <w:t xml:space="preserve">        </w:t>
+                            </w:r>
+                            <w:proofErr w:type="gramStart"/>
+                            <w:r>
+                              <w:rPr>
+                                <w:rFonts w:ascii="Consolas" w:eastAsiaTheme="minorHAnsi" w:hAnsi="Consolas" w:cs="Consolas"/>
+                                <w:color w:val="000000"/>
+                                <w:sz w:val="19"/>
+                                <w:szCs w:val="19"/>
+                                <w:lang w:val="en-US" w:eastAsia="en-US"/>
+                              </w:rPr>
+                              <w:t>.Split</w:t>
+                            </w:r>
+                            <w:proofErr w:type="gramEnd"/>
+                            <w:r>
+                              <w:rPr>
+                                <w:rFonts w:ascii="Consolas" w:eastAsiaTheme="minorHAnsi" w:hAnsi="Consolas" w:cs="Consolas"/>
+                                <w:color w:val="000000"/>
+                                <w:sz w:val="19"/>
+                                <w:szCs w:val="19"/>
+                                <w:lang w:val="en-US" w:eastAsia="en-US"/>
+                              </w:rPr>
+                              <w:t>();</w:t>
+                            </w:r>
+                          </w:p>
+                          <w:p>
+                            <w:pPr>
+                              <w:autoSpaceDE w:val="0"/>
+                              <w:autoSpaceDN w:val="0"/>
+                              <w:adjustRightInd w:val="0"/>
+                              <w:spacing w:after="0" w:line="240" w:lineRule="auto"/>
+                              <w:rPr>
+                                <w:rFonts w:ascii="Consolas" w:eastAsiaTheme="minorHAnsi" w:hAnsi="Consolas" w:cs="Consolas"/>
+                                <w:color w:val="000000"/>
+                                <w:sz w:val="19"/>
+                                <w:szCs w:val="19"/>
+                                <w:lang w:val="en-US" w:eastAsia="en-US"/>
+                              </w:rPr>
+                            </w:pPr>
+                          </w:p>
+                          <w:p>
+                            <w:pPr>
+                              <w:autoSpaceDE w:val="0"/>
+                              <w:autoSpaceDN w:val="0"/>
+                              <w:adjustRightInd w:val="0"/>
+                              <w:spacing w:after="0" w:line="240" w:lineRule="auto"/>
+                              <w:rPr>
+                                <w:rFonts w:ascii="Consolas" w:eastAsiaTheme="minorHAnsi" w:hAnsi="Consolas" w:cs="Consolas"/>
+                                <w:color w:val="000000"/>
+                                <w:sz w:val="19"/>
+                                <w:szCs w:val="19"/>
+                                <w:lang w:val="en-US" w:eastAsia="en-US"/>
+                              </w:rPr>
+                            </w:pPr>
+                            <w:r>
+                              <w:rPr>
+                                <w:rFonts w:ascii="Consolas" w:eastAsiaTheme="minorHAnsi" w:hAnsi="Consolas" w:cs="Consolas"/>
+                                <w:color w:val="000000"/>
+                                <w:sz w:val="19"/>
+                                <w:szCs w:val="19"/>
+                                <w:lang w:val="en-US" w:eastAsia="en-US"/>
+                              </w:rPr>
+                              <w:t xml:space="preserve">    (</w:t>
+                            </w:r>
+                            <w:r>
+                              <w:rPr>
+                                <w:rFonts w:ascii="Consolas" w:eastAsiaTheme="minorHAnsi" w:hAnsi="Consolas" w:cs="Consolas"/>
+                                <w:color w:val="0000FF"/>
+                                <w:sz w:val="19"/>
+                                <w:szCs w:val="19"/>
+                                <w:lang w:val="en-US" w:eastAsia="en-US"/>
+                              </w:rPr>
+                              <w:t>float</w:t>
+                            </w:r>
+                            <w:r>
+                              <w:rPr>
+                                <w:rFonts w:ascii="Consolas" w:eastAsiaTheme="minorHAnsi" w:hAnsi="Consolas" w:cs="Consolas"/>
+                                <w:color w:val="000000"/>
+                                <w:sz w:val="19"/>
+                                <w:szCs w:val="19"/>
+                                <w:lang w:val="en-US" w:eastAsia="en-US"/>
+                              </w:rPr>
+                              <w:t xml:space="preserve"> mean, </w:t>
+                            </w:r>
+                            <w:r>
+                              <w:rPr>
+                                <w:rFonts w:ascii="Consolas" w:eastAsiaTheme="minorHAnsi" w:hAnsi="Consolas" w:cs="Consolas"/>
+                                <w:color w:val="0000FF"/>
+                                <w:sz w:val="19"/>
+                                <w:szCs w:val="19"/>
+                                <w:lang w:val="en-US" w:eastAsia="en-US"/>
+                              </w:rPr>
+                              <w:t>float</w:t>
+                            </w:r>
+                            <w:r>
+                              <w:rPr>
+                                <w:rFonts w:ascii="Consolas" w:eastAsiaTheme="minorHAnsi" w:hAnsi="Consolas" w:cs="Consolas"/>
+                                <w:color w:val="000000"/>
+                                <w:sz w:val="19"/>
+                                <w:szCs w:val="19"/>
+                                <w:lang w:val="en-US" w:eastAsia="en-US"/>
+                              </w:rPr>
+                              <w:t xml:space="preserve"> </w:t>
+                            </w:r>
+                            <w:proofErr w:type="spellStart"/>
+                            <w:r>
+                              <w:rPr>
+                                <w:rFonts w:ascii="Consolas" w:eastAsiaTheme="minorHAnsi" w:hAnsi="Consolas" w:cs="Consolas"/>
+                                <w:color w:val="000000"/>
+                                <w:sz w:val="19"/>
+                                <w:szCs w:val="19"/>
+                                <w:lang w:val="en-US" w:eastAsia="en-US"/>
+                              </w:rPr>
+                              <w:t>stddev</w:t>
+                            </w:r>
+                            <w:proofErr w:type="spellEnd"/>
+                            <w:r>
+                              <w:rPr>
+                                <w:rFonts w:ascii="Consolas" w:eastAsiaTheme="minorHAnsi" w:hAnsi="Consolas" w:cs="Consolas"/>
+                                <w:color w:val="000000"/>
+                                <w:sz w:val="19"/>
+                                <w:szCs w:val="19"/>
+                                <w:lang w:val="en-US" w:eastAsia="en-US"/>
+                              </w:rPr>
+                              <w:t xml:space="preserve">) </w:t>
+                            </w:r>
+                            <w:proofErr w:type="spellStart"/>
+                            <w:proofErr w:type="gramStart"/>
+                            <w:r>
+                              <w:rPr>
+                                <w:rFonts w:ascii="Consolas" w:eastAsiaTheme="minorHAnsi" w:hAnsi="Consolas" w:cs="Consolas"/>
+                                <w:color w:val="000000"/>
+                                <w:sz w:val="19"/>
+                                <w:szCs w:val="19"/>
+                                <w:lang w:val="en-US" w:eastAsia="en-US"/>
+                              </w:rPr>
+                              <w:t>LocalMeanStdDev</w:t>
+                            </w:r>
+                            <w:proofErr w:type="spellEnd"/>
+                            <w:r>
+                              <w:rPr>
+                                <w:rFonts w:ascii="Consolas" w:eastAsiaTheme="minorHAnsi" w:hAnsi="Consolas" w:cs="Consolas"/>
+                                <w:color w:val="000000"/>
+                                <w:sz w:val="19"/>
+                                <w:szCs w:val="19"/>
+                                <w:lang w:val="en-US" w:eastAsia="en-US"/>
+                              </w:rPr>
+                              <w:t>(</w:t>
+                            </w:r>
+                            <w:proofErr w:type="gramEnd"/>
+                            <w:r>
+                              <w:rPr>
+                                <w:rFonts w:ascii="Consolas" w:eastAsiaTheme="minorHAnsi" w:hAnsi="Consolas" w:cs="Consolas"/>
+                                <w:color w:val="2B91AF"/>
+                                <w:sz w:val="19"/>
+                                <w:szCs w:val="19"/>
+                                <w:lang w:val="en-US" w:eastAsia="en-US"/>
+                              </w:rPr>
+                              <w:t>Mat</w:t>
+                            </w:r>
+                            <w:r>
+                              <w:rPr>
+                                <w:rFonts w:ascii="Consolas" w:eastAsiaTheme="minorHAnsi" w:hAnsi="Consolas" w:cs="Consolas"/>
+                                <w:color w:val="000000"/>
+                                <w:sz w:val="19"/>
+                                <w:szCs w:val="19"/>
+                                <w:lang w:val="en-US" w:eastAsia="en-US"/>
+                              </w:rPr>
+                              <w:t xml:space="preserve"> area)</w:t>
+                            </w:r>
+                          </w:p>
+                          <w:p>
+                            <w:pPr>
+                              <w:autoSpaceDE w:val="0"/>
+                              <w:autoSpaceDN w:val="0"/>
+                              <w:adjustRightInd w:val="0"/>
+                              <w:spacing w:after="0" w:line="240" w:lineRule="auto"/>
+                              <w:rPr>
+                                <w:rFonts w:ascii="Consolas" w:eastAsiaTheme="minorHAnsi" w:hAnsi="Consolas" w:cs="Consolas"/>
+                                <w:color w:val="000000"/>
+                                <w:sz w:val="19"/>
+                                <w:szCs w:val="19"/>
+                                <w:lang w:val="en-US" w:eastAsia="en-US"/>
+                              </w:rPr>
+                            </w:pPr>
+                            <w:r>
+                              <w:rPr>
+                                <w:rFonts w:ascii="Consolas" w:eastAsiaTheme="minorHAnsi" w:hAnsi="Consolas" w:cs="Consolas"/>
+                                <w:color w:val="000000"/>
+                                <w:sz w:val="19"/>
+                                <w:szCs w:val="19"/>
+                                <w:lang w:val="en-US" w:eastAsia="en-US"/>
+                              </w:rPr>
+                              <w:t xml:space="preserve">    {</w:t>
+                            </w:r>
+                          </w:p>
+                          <w:p>
+                            <w:pPr>
+                              <w:autoSpaceDE w:val="0"/>
+                              <w:autoSpaceDN w:val="0"/>
+                              <w:adjustRightInd w:val="0"/>
+                              <w:spacing w:after="0" w:line="240" w:lineRule="auto"/>
+                              <w:rPr>
+                                <w:rFonts w:ascii="Consolas" w:eastAsiaTheme="minorHAnsi" w:hAnsi="Consolas" w:cs="Consolas"/>
+                                <w:color w:val="000000"/>
+                                <w:sz w:val="19"/>
+                                <w:szCs w:val="19"/>
+                                <w:lang w:val="en-US" w:eastAsia="en-US"/>
+                              </w:rPr>
+                            </w:pPr>
+                            <w:r>
+                              <w:rPr>
+                                <w:rFonts w:ascii="Consolas" w:eastAsiaTheme="minorHAnsi" w:hAnsi="Consolas" w:cs="Consolas"/>
+                                <w:color w:val="000000"/>
+                                <w:sz w:val="19"/>
+                                <w:szCs w:val="19"/>
+                                <w:lang w:val="en-US" w:eastAsia="en-US"/>
+                              </w:rPr>
+                              <w:t xml:space="preserve">        </w:t>
+                            </w:r>
+                            <w:r>
+                              <w:rPr>
+                                <w:rFonts w:ascii="Consolas" w:eastAsiaTheme="minorHAnsi" w:hAnsi="Consolas" w:cs="Consolas"/>
+                                <w:color w:val="2B91AF"/>
+                                <w:sz w:val="19"/>
+                                <w:szCs w:val="19"/>
+                                <w:lang w:val="en-US" w:eastAsia="en-US"/>
+                              </w:rPr>
+                              <w:t>Cv2</w:t>
+                            </w:r>
+                            <w:r>
+                              <w:rPr>
+                                <w:rFonts w:ascii="Consolas" w:eastAsiaTheme="minorHAnsi" w:hAnsi="Consolas" w:cs="Consolas"/>
+                                <w:color w:val="000000"/>
+                                <w:sz w:val="19"/>
+                                <w:szCs w:val="19"/>
+                                <w:lang w:val="en-US" w:eastAsia="en-US"/>
+                              </w:rPr>
+                              <w:t xml:space="preserve">.MeanStdDev(area, </w:t>
+                            </w:r>
+                            <w:r>
+                              <w:rPr>
+                                <w:rFonts w:ascii="Consolas" w:eastAsiaTheme="minorHAnsi" w:hAnsi="Consolas" w:cs="Consolas"/>
+                                <w:color w:val="0000FF"/>
+                                <w:sz w:val="19"/>
+                                <w:szCs w:val="19"/>
+                                <w:lang w:val="en-US" w:eastAsia="en-US"/>
+                              </w:rPr>
+                              <w:t>out</w:t>
+                            </w:r>
+                            <w:r>
+                              <w:rPr>
+                                <w:rFonts w:ascii="Consolas" w:eastAsiaTheme="minorHAnsi" w:hAnsi="Consolas" w:cs="Consolas"/>
+                                <w:color w:val="000000"/>
+                                <w:sz w:val="19"/>
+                                <w:szCs w:val="19"/>
+                                <w:lang w:val="en-US" w:eastAsia="en-US"/>
+                              </w:rPr>
+                              <w:t xml:space="preserve"> </w:t>
+                            </w:r>
+                            <w:proofErr w:type="spellStart"/>
+                            <w:r>
+                              <w:rPr>
+                                <w:rFonts w:ascii="Consolas" w:eastAsiaTheme="minorHAnsi" w:hAnsi="Consolas" w:cs="Consolas"/>
+                                <w:color w:val="0000FF"/>
+                                <w:sz w:val="19"/>
+                                <w:szCs w:val="19"/>
+                                <w:lang w:val="en-US" w:eastAsia="en-US"/>
+                              </w:rPr>
+                              <w:t>var</w:t>
+                            </w:r>
+                            <w:proofErr w:type="spellEnd"/>
+                            <w:r>
+                              <w:rPr>
+                                <w:rFonts w:ascii="Consolas" w:eastAsiaTheme="minorHAnsi" w:hAnsi="Consolas" w:cs="Consolas"/>
+                                <w:color w:val="000000"/>
+                                <w:sz w:val="19"/>
+                                <w:szCs w:val="19"/>
+                                <w:lang w:val="en-US" w:eastAsia="en-US"/>
+                              </w:rPr>
+                              <w:t xml:space="preserve"> </w:t>
+                            </w:r>
+                            <w:proofErr w:type="spellStart"/>
+                            <w:r>
+                              <w:rPr>
+                                <w:rFonts w:ascii="Consolas" w:eastAsiaTheme="minorHAnsi" w:hAnsi="Consolas" w:cs="Consolas"/>
+                                <w:color w:val="000000"/>
+                                <w:sz w:val="19"/>
+                                <w:szCs w:val="19"/>
+                                <w:lang w:val="en-US" w:eastAsia="en-US"/>
+                              </w:rPr>
+                              <w:t>scalarMean</w:t>
+                            </w:r>
+                            <w:proofErr w:type="spellEnd"/>
+                            <w:r>
+                              <w:rPr>
+                                <w:rFonts w:ascii="Consolas" w:eastAsiaTheme="minorHAnsi" w:hAnsi="Consolas" w:cs="Consolas"/>
+                                <w:color w:val="000000"/>
+                                <w:sz w:val="19"/>
+                                <w:szCs w:val="19"/>
+                                <w:lang w:val="en-US" w:eastAsia="en-US"/>
+                              </w:rPr>
+                              <w:t xml:space="preserve">, </w:t>
+                            </w:r>
+                            <w:r>
+                              <w:rPr>
+                                <w:rFonts w:ascii="Consolas" w:eastAsiaTheme="minorHAnsi" w:hAnsi="Consolas" w:cs="Consolas"/>
+                                <w:color w:val="0000FF"/>
+                                <w:sz w:val="19"/>
+                                <w:szCs w:val="19"/>
+                                <w:lang w:val="en-US" w:eastAsia="en-US"/>
+                              </w:rPr>
+                              <w:t>out</w:t>
+                            </w:r>
+                            <w:r>
+                              <w:rPr>
+                                <w:rFonts w:ascii="Consolas" w:eastAsiaTheme="minorHAnsi" w:hAnsi="Consolas" w:cs="Consolas"/>
+                                <w:color w:val="000000"/>
+                                <w:sz w:val="19"/>
+                                <w:szCs w:val="19"/>
+                                <w:lang w:val="en-US" w:eastAsia="en-US"/>
+                              </w:rPr>
+                              <w:t xml:space="preserve"> </w:t>
+                            </w:r>
+                            <w:proofErr w:type="spellStart"/>
+                            <w:r>
+                              <w:rPr>
+                                <w:rFonts w:ascii="Consolas" w:eastAsiaTheme="minorHAnsi" w:hAnsi="Consolas" w:cs="Consolas"/>
+                                <w:color w:val="0000FF"/>
+                                <w:sz w:val="19"/>
+                                <w:szCs w:val="19"/>
+                                <w:lang w:val="en-US" w:eastAsia="en-US"/>
+                              </w:rPr>
+                              <w:t>var</w:t>
+                            </w:r>
+                            <w:proofErr w:type="spellEnd"/>
+                            <w:r>
+                              <w:rPr>
+                                <w:rFonts w:ascii="Consolas" w:eastAsiaTheme="minorHAnsi" w:hAnsi="Consolas" w:cs="Consolas"/>
+                                <w:color w:val="000000"/>
+                                <w:sz w:val="19"/>
+                                <w:szCs w:val="19"/>
+                                <w:lang w:val="en-US" w:eastAsia="en-US"/>
+                              </w:rPr>
+                              <w:t xml:space="preserve"> </w:t>
+                            </w:r>
+                            <w:proofErr w:type="spellStart"/>
+                            <w:r>
+                              <w:rPr>
+                                <w:rFonts w:ascii="Consolas" w:eastAsiaTheme="minorHAnsi" w:hAnsi="Consolas" w:cs="Consolas"/>
+                                <w:color w:val="000000"/>
+                                <w:sz w:val="19"/>
+                                <w:szCs w:val="19"/>
+                                <w:lang w:val="en-US" w:eastAsia="en-US"/>
+                              </w:rPr>
+                              <w:t>scalarStddev</w:t>
+                            </w:r>
+                            <w:proofErr w:type="spellEnd"/>
+                            <w:r>
+                              <w:rPr>
+                                <w:rFonts w:ascii="Consolas" w:eastAsiaTheme="minorHAnsi" w:hAnsi="Consolas" w:cs="Consolas"/>
+                                <w:color w:val="000000"/>
+                                <w:sz w:val="19"/>
+                                <w:szCs w:val="19"/>
+                                <w:lang w:val="en-US" w:eastAsia="en-US"/>
+                              </w:rPr>
+                              <w:t>, mask);</w:t>
+                            </w:r>
+                          </w:p>
+                          <w:p>
+                            <w:pPr>
+                              <w:autoSpaceDE w:val="0"/>
+                              <w:autoSpaceDN w:val="0"/>
+                              <w:adjustRightInd w:val="0"/>
+                              <w:spacing w:after="0" w:line="240" w:lineRule="auto"/>
+                              <w:rPr>
+                                <w:rFonts w:ascii="Consolas" w:eastAsiaTheme="minorHAnsi" w:hAnsi="Consolas" w:cs="Consolas"/>
+                                <w:color w:val="000000"/>
+                                <w:sz w:val="19"/>
+                                <w:szCs w:val="19"/>
+                                <w:lang w:val="en-US" w:eastAsia="en-US"/>
+                              </w:rPr>
+                            </w:pPr>
+                            <w:r>
+                              <w:rPr>
+                                <w:rFonts w:ascii="Consolas" w:eastAsiaTheme="minorHAnsi" w:hAnsi="Consolas" w:cs="Consolas"/>
+                                <w:color w:val="000000"/>
+                                <w:sz w:val="19"/>
+                                <w:szCs w:val="19"/>
+                                <w:lang w:val="en-US" w:eastAsia="en-US"/>
+                              </w:rPr>
+                              <w:t xml:space="preserve">        </w:t>
+                            </w:r>
+                            <w:proofErr w:type="spellStart"/>
+                            <w:r>
+                              <w:rPr>
+                                <w:rFonts w:ascii="Consolas" w:eastAsiaTheme="minorHAnsi" w:hAnsi="Consolas" w:cs="Consolas"/>
+                                <w:color w:val="0000FF"/>
+                                <w:sz w:val="19"/>
+                                <w:szCs w:val="19"/>
+                                <w:lang w:val="en-US" w:eastAsia="en-US"/>
+                              </w:rPr>
+                              <w:t>var</w:t>
+                            </w:r>
+                            <w:proofErr w:type="spellEnd"/>
+                            <w:r>
+                              <w:rPr>
+                                <w:rFonts w:ascii="Consolas" w:eastAsiaTheme="minorHAnsi" w:hAnsi="Consolas" w:cs="Consolas"/>
+                                <w:color w:val="000000"/>
+                                <w:sz w:val="19"/>
+                                <w:szCs w:val="19"/>
+                                <w:lang w:val="en-US" w:eastAsia="en-US"/>
+                              </w:rPr>
+                              <w:t xml:space="preserve"> mean = (</w:t>
+                            </w:r>
+                            <w:r>
+                              <w:rPr>
+                                <w:rFonts w:ascii="Consolas" w:eastAsiaTheme="minorHAnsi" w:hAnsi="Consolas" w:cs="Consolas"/>
+                                <w:color w:val="0000FF"/>
+                                <w:sz w:val="19"/>
+                                <w:szCs w:val="19"/>
+                                <w:lang w:val="en-US" w:eastAsia="en-US"/>
+                              </w:rPr>
+                              <w:t>float</w:t>
+                            </w:r>
+                            <w:r>
+                              <w:rPr>
+                                <w:rFonts w:ascii="Consolas" w:eastAsiaTheme="minorHAnsi" w:hAnsi="Consolas" w:cs="Consolas"/>
+                                <w:color w:val="000000"/>
+                                <w:sz w:val="19"/>
+                                <w:szCs w:val="19"/>
+                                <w:lang w:val="en-US" w:eastAsia="en-US"/>
+                              </w:rPr>
+                              <w:t>) (</w:t>
+                            </w:r>
+                            <w:proofErr w:type="spellStart"/>
+                            <w:proofErr w:type="gramStart"/>
+                            <w:r>
+                              <w:rPr>
+                                <w:rFonts w:ascii="Consolas" w:eastAsiaTheme="minorHAnsi" w:hAnsi="Consolas" w:cs="Consolas"/>
+                                <w:color w:val="000000"/>
+                                <w:sz w:val="19"/>
+                                <w:szCs w:val="19"/>
+                                <w:lang w:val="en-US" w:eastAsia="en-US"/>
+                              </w:rPr>
+                              <w:t>scalarMean</w:t>
+                            </w:r>
+                            <w:proofErr w:type="spellEnd"/>
+                            <w:r>
+                              <w:rPr>
+                                <w:rFonts w:ascii="Consolas" w:eastAsiaTheme="minorHAnsi" w:hAnsi="Consolas" w:cs="Consolas"/>
+                                <w:color w:val="000000"/>
+                                <w:sz w:val="19"/>
+                                <w:szCs w:val="19"/>
+                                <w:lang w:val="en-US" w:eastAsia="en-US"/>
+                              </w:rPr>
+                              <w:t>[</w:t>
+                            </w:r>
+                            <w:proofErr w:type="gramEnd"/>
+                            <w:r>
+                              <w:rPr>
+                                <w:rFonts w:ascii="Consolas" w:eastAsiaTheme="minorHAnsi" w:hAnsi="Consolas" w:cs="Consolas"/>
+                                <w:color w:val="000000"/>
+                                <w:sz w:val="19"/>
+                                <w:szCs w:val="19"/>
+                                <w:lang w:val="en-US" w:eastAsia="en-US"/>
+                              </w:rPr>
+                              <w:t>0] / 255);</w:t>
+                            </w:r>
+                          </w:p>
+                          <w:p>
+                            <w:pPr>
+                              <w:autoSpaceDE w:val="0"/>
+                              <w:autoSpaceDN w:val="0"/>
+                              <w:adjustRightInd w:val="0"/>
+                              <w:spacing w:after="0" w:line="240" w:lineRule="auto"/>
+                              <w:rPr>
+                                <w:rFonts w:ascii="Consolas" w:eastAsiaTheme="minorHAnsi" w:hAnsi="Consolas" w:cs="Consolas"/>
+                                <w:color w:val="000000"/>
+                                <w:sz w:val="19"/>
+                                <w:szCs w:val="19"/>
+                                <w:lang w:val="en-US" w:eastAsia="en-US"/>
+                              </w:rPr>
+                            </w:pPr>
+                            <w:r>
+                              <w:rPr>
+                                <w:rFonts w:ascii="Consolas" w:eastAsiaTheme="minorHAnsi" w:hAnsi="Consolas" w:cs="Consolas"/>
+                                <w:color w:val="000000"/>
+                                <w:sz w:val="19"/>
+                                <w:szCs w:val="19"/>
+                                <w:lang w:val="en-US" w:eastAsia="en-US"/>
+                              </w:rPr>
+                              <w:t xml:space="preserve">        </w:t>
+                            </w:r>
+                            <w:proofErr w:type="spellStart"/>
+                            <w:r>
+                              <w:rPr>
+                                <w:rFonts w:ascii="Consolas" w:eastAsiaTheme="minorHAnsi" w:hAnsi="Consolas" w:cs="Consolas"/>
+                                <w:color w:val="0000FF"/>
+                                <w:sz w:val="19"/>
+                                <w:szCs w:val="19"/>
+                                <w:lang w:val="en-US" w:eastAsia="en-US"/>
+                              </w:rPr>
+                              <w:t>var</w:t>
+                            </w:r>
+                            <w:proofErr w:type="spellEnd"/>
+                            <w:r>
+                              <w:rPr>
+                                <w:rFonts w:ascii="Consolas" w:eastAsiaTheme="minorHAnsi" w:hAnsi="Consolas" w:cs="Consolas"/>
+                                <w:color w:val="000000"/>
+                                <w:sz w:val="19"/>
+                                <w:szCs w:val="19"/>
+                                <w:lang w:val="en-US" w:eastAsia="en-US"/>
+                              </w:rPr>
+                              <w:t xml:space="preserve"> </w:t>
+                            </w:r>
+                            <w:proofErr w:type="spellStart"/>
+                            <w:r>
+                              <w:rPr>
+                                <w:rFonts w:ascii="Consolas" w:eastAsiaTheme="minorHAnsi" w:hAnsi="Consolas" w:cs="Consolas"/>
+                                <w:color w:val="000000"/>
+                                <w:sz w:val="19"/>
+                                <w:szCs w:val="19"/>
+                                <w:lang w:val="en-US" w:eastAsia="en-US"/>
+                              </w:rPr>
+                              <w:t>stddev</w:t>
+                            </w:r>
+                            <w:proofErr w:type="spellEnd"/>
+                            <w:r>
+                              <w:rPr>
+                                <w:rFonts w:ascii="Consolas" w:eastAsiaTheme="minorHAnsi" w:hAnsi="Consolas" w:cs="Consolas"/>
+                                <w:color w:val="000000"/>
+                                <w:sz w:val="19"/>
+                                <w:szCs w:val="19"/>
+                                <w:lang w:val="en-US" w:eastAsia="en-US"/>
+                              </w:rPr>
+                              <w:t xml:space="preserve"> = (</w:t>
+                            </w:r>
+                            <w:r>
+                              <w:rPr>
+                                <w:rFonts w:ascii="Consolas" w:eastAsiaTheme="minorHAnsi" w:hAnsi="Consolas" w:cs="Consolas"/>
+                                <w:color w:val="0000FF"/>
+                                <w:sz w:val="19"/>
+                                <w:szCs w:val="19"/>
+                                <w:lang w:val="en-US" w:eastAsia="en-US"/>
+                              </w:rPr>
+                              <w:t>float</w:t>
+                            </w:r>
+                            <w:r>
+                              <w:rPr>
+                                <w:rFonts w:ascii="Consolas" w:eastAsiaTheme="minorHAnsi" w:hAnsi="Consolas" w:cs="Consolas"/>
+                                <w:color w:val="000000"/>
+                                <w:sz w:val="19"/>
+                                <w:szCs w:val="19"/>
+                                <w:lang w:val="en-US" w:eastAsia="en-US"/>
+                              </w:rPr>
+                              <w:t>) (</w:t>
+                            </w:r>
+                            <w:proofErr w:type="spellStart"/>
+                            <w:proofErr w:type="gramStart"/>
+                            <w:r>
+                              <w:rPr>
+                                <w:rFonts w:ascii="Consolas" w:eastAsiaTheme="minorHAnsi" w:hAnsi="Consolas" w:cs="Consolas"/>
+                                <w:color w:val="000000"/>
+                                <w:sz w:val="19"/>
+                                <w:szCs w:val="19"/>
+                                <w:lang w:val="en-US" w:eastAsia="en-US"/>
+                              </w:rPr>
+                              <w:t>scalarStddev</w:t>
+                            </w:r>
+                            <w:proofErr w:type="spellEnd"/>
+                            <w:r>
+                              <w:rPr>
+                                <w:rFonts w:ascii="Consolas" w:eastAsiaTheme="minorHAnsi" w:hAnsi="Consolas" w:cs="Consolas"/>
+                                <w:color w:val="000000"/>
+                                <w:sz w:val="19"/>
+                                <w:szCs w:val="19"/>
+                                <w:lang w:val="en-US" w:eastAsia="en-US"/>
+                              </w:rPr>
+                              <w:t>[</w:t>
+                            </w:r>
+                            <w:proofErr w:type="gramEnd"/>
+                            <w:r>
+                              <w:rPr>
+                                <w:rFonts w:ascii="Consolas" w:eastAsiaTheme="minorHAnsi" w:hAnsi="Consolas" w:cs="Consolas"/>
+                                <w:color w:val="000000"/>
+                                <w:sz w:val="19"/>
+                                <w:szCs w:val="19"/>
+                                <w:lang w:val="en-US" w:eastAsia="en-US"/>
+                              </w:rPr>
+                              <w:t>0] / 255);</w:t>
+                            </w:r>
+                          </w:p>
+                          <w:p>
+                            <w:pPr>
+                              <w:autoSpaceDE w:val="0"/>
+                              <w:autoSpaceDN w:val="0"/>
+                              <w:adjustRightInd w:val="0"/>
+                              <w:spacing w:after="0" w:line="240" w:lineRule="auto"/>
+                              <w:rPr>
+                                <w:rFonts w:ascii="Consolas" w:eastAsiaTheme="minorHAnsi" w:hAnsi="Consolas" w:cs="Consolas"/>
+                                <w:color w:val="000000"/>
+                                <w:sz w:val="19"/>
+                                <w:szCs w:val="19"/>
+                                <w:lang w:val="en-US" w:eastAsia="en-US"/>
+                              </w:rPr>
+                            </w:pPr>
+                            <w:r>
+                              <w:rPr>
+                                <w:rFonts w:ascii="Consolas" w:eastAsiaTheme="minorHAnsi" w:hAnsi="Consolas" w:cs="Consolas"/>
+                                <w:color w:val="000000"/>
+                                <w:sz w:val="19"/>
+                                <w:szCs w:val="19"/>
+                                <w:lang w:val="en-US" w:eastAsia="en-US"/>
+                              </w:rPr>
+                              <w:t xml:space="preserve">        </w:t>
+                            </w:r>
+                            <w:r>
+                              <w:rPr>
+                                <w:rFonts w:ascii="Consolas" w:eastAsiaTheme="minorHAnsi" w:hAnsi="Consolas" w:cs="Consolas"/>
+                                <w:color w:val="0000FF"/>
+                                <w:sz w:val="19"/>
+                                <w:szCs w:val="19"/>
+                                <w:lang w:val="en-US" w:eastAsia="en-US"/>
+                              </w:rPr>
+                              <w:t>return</w:t>
+                            </w:r>
+                            <w:r>
+                              <w:rPr>
+                                <w:rFonts w:ascii="Consolas" w:eastAsiaTheme="minorHAnsi" w:hAnsi="Consolas" w:cs="Consolas"/>
+                                <w:color w:val="000000"/>
+                                <w:sz w:val="19"/>
+                                <w:szCs w:val="19"/>
+                                <w:lang w:val="en-US" w:eastAsia="en-US"/>
+                              </w:rPr>
+                              <w:t xml:space="preserve"> (mean, </w:t>
+                            </w:r>
+                            <w:proofErr w:type="spellStart"/>
+                            <w:r>
+                              <w:rPr>
+                                <w:rFonts w:ascii="Consolas" w:eastAsiaTheme="minorHAnsi" w:hAnsi="Consolas" w:cs="Consolas"/>
+                                <w:color w:val="000000"/>
+                                <w:sz w:val="19"/>
+                                <w:szCs w:val="19"/>
+                                <w:lang w:val="en-US" w:eastAsia="en-US"/>
+                              </w:rPr>
+                              <w:t>stddev</w:t>
+                            </w:r>
+                            <w:proofErr w:type="spellEnd"/>
+                            <w:r>
+                              <w:rPr>
+                                <w:rFonts w:ascii="Consolas" w:eastAsiaTheme="minorHAnsi" w:hAnsi="Consolas" w:cs="Consolas"/>
+                                <w:color w:val="000000"/>
+                                <w:sz w:val="19"/>
+                                <w:szCs w:val="19"/>
+                                <w:lang w:val="en-US" w:eastAsia="en-US"/>
+                              </w:rPr>
+                              <w:t>);</w:t>
+                            </w:r>
+                          </w:p>
+                          <w:p>
+                            <w:pPr>
+                              <w:autoSpaceDE w:val="0"/>
+                              <w:autoSpaceDN w:val="0"/>
+                              <w:adjustRightInd w:val="0"/>
+                              <w:spacing w:after="0" w:line="240" w:lineRule="auto"/>
+                              <w:rPr>
+                                <w:rFonts w:ascii="Consolas" w:eastAsiaTheme="minorHAnsi" w:hAnsi="Consolas" w:cs="Consolas"/>
+                                <w:color w:val="000000"/>
+                                <w:sz w:val="19"/>
+                                <w:szCs w:val="19"/>
+                                <w:lang w:val="en-US" w:eastAsia="en-US"/>
+                              </w:rPr>
+                            </w:pPr>
+                            <w:r>
+                              <w:rPr>
+                                <w:rFonts w:ascii="Consolas" w:eastAsiaTheme="minorHAnsi" w:hAnsi="Consolas" w:cs="Consolas"/>
+                                <w:color w:val="000000"/>
+                                <w:sz w:val="19"/>
+                                <w:szCs w:val="19"/>
+                                <w:lang w:val="en-US" w:eastAsia="en-US"/>
+                              </w:rPr>
+                              <w:t xml:space="preserve">    }</w:t>
+                            </w:r>
+                          </w:p>
+                          <w:p>
+                            <w:pPr>
+                              <w:autoSpaceDE w:val="0"/>
+                              <w:autoSpaceDN w:val="0"/>
+                              <w:adjustRightInd w:val="0"/>
+                              <w:spacing w:after="0" w:line="240" w:lineRule="auto"/>
+                              <w:rPr>
+                                <w:rFonts w:ascii="Consolas" w:eastAsiaTheme="minorHAnsi" w:hAnsi="Consolas" w:cs="Consolas"/>
+                                <w:color w:val="000000"/>
+                                <w:sz w:val="19"/>
+                                <w:szCs w:val="19"/>
+                                <w:lang w:val="en-US" w:eastAsia="en-US"/>
+                              </w:rPr>
+                            </w:pPr>
+                          </w:p>
+                          <w:p>
+                            <w:pPr>
+                              <w:autoSpaceDE w:val="0"/>
+                              <w:autoSpaceDN w:val="0"/>
+                              <w:adjustRightInd w:val="0"/>
+                              <w:spacing w:after="0" w:line="240" w:lineRule="auto"/>
+                              <w:rPr>
+                                <w:rFonts w:ascii="Consolas" w:eastAsiaTheme="minorHAnsi" w:hAnsi="Consolas" w:cs="Consolas"/>
+                                <w:color w:val="000000"/>
+                                <w:sz w:val="19"/>
+                                <w:szCs w:val="19"/>
+                                <w:lang w:val="en-US" w:eastAsia="en-US"/>
+                              </w:rPr>
+                            </w:pPr>
+                            <w:r>
+                              <w:rPr>
+                                <w:rFonts w:ascii="Consolas" w:eastAsiaTheme="minorHAnsi" w:hAnsi="Consolas" w:cs="Consolas"/>
+                                <w:color w:val="000000"/>
+                                <w:sz w:val="19"/>
+                                <w:szCs w:val="19"/>
+                                <w:lang w:val="en-US" w:eastAsia="en-US"/>
+                              </w:rPr>
+                              <w:t xml:space="preserve">    </w:t>
+                            </w:r>
+                            <w:r>
+                              <w:rPr>
+                                <w:rFonts w:ascii="Consolas" w:eastAsiaTheme="minorHAnsi" w:hAnsi="Consolas" w:cs="Consolas"/>
+                                <w:color w:val="0000FF"/>
+                                <w:sz w:val="19"/>
+                                <w:szCs w:val="19"/>
+                                <w:lang w:val="en-US" w:eastAsia="en-US"/>
+                              </w:rPr>
+                              <w:t>return</w:t>
+                            </w:r>
+                            <w:r>
+                              <w:rPr>
+                                <w:rFonts w:ascii="Consolas" w:eastAsiaTheme="minorHAnsi" w:hAnsi="Consolas" w:cs="Consolas"/>
+                                <w:color w:val="000000"/>
+                                <w:sz w:val="19"/>
+                                <w:szCs w:val="19"/>
+                                <w:lang w:val="en-US" w:eastAsia="en-US"/>
+                              </w:rPr>
+                              <w:t xml:space="preserve"> (</w:t>
+                            </w:r>
+                            <w:proofErr w:type="spellStart"/>
+                            <w:r>
+                              <w:rPr>
+                                <w:rFonts w:ascii="Consolas" w:eastAsiaTheme="minorHAnsi" w:hAnsi="Consolas" w:cs="Consolas"/>
+                                <w:color w:val="000000"/>
+                                <w:sz w:val="19"/>
+                                <w:szCs w:val="19"/>
+                                <w:lang w:val="en-US" w:eastAsia="en-US"/>
+                              </w:rPr>
+                              <w:t>LocalMeanStdDev</w:t>
+                            </w:r>
+                            <w:proofErr w:type="spellEnd"/>
+                            <w:r>
+                              <w:rPr>
+                                <w:rFonts w:ascii="Consolas" w:eastAsiaTheme="minorHAnsi" w:hAnsi="Consolas" w:cs="Consolas"/>
+                                <w:color w:val="000000"/>
+                                <w:sz w:val="19"/>
+                                <w:szCs w:val="19"/>
+                                <w:lang w:val="en-US" w:eastAsia="en-US"/>
+                              </w:rPr>
+                              <w:t>(</w:t>
+                            </w:r>
+                            <w:proofErr w:type="gramStart"/>
+                            <w:r>
+                              <w:rPr>
+                                <w:rFonts w:ascii="Consolas" w:eastAsiaTheme="minorHAnsi" w:hAnsi="Consolas" w:cs="Consolas"/>
+                                <w:color w:val="000000"/>
+                                <w:sz w:val="19"/>
+                                <w:szCs w:val="19"/>
+                                <w:lang w:val="en-US" w:eastAsia="en-US"/>
+                              </w:rPr>
+                              <w:t>layers[</w:t>
+                            </w:r>
+                            <w:proofErr w:type="gramEnd"/>
+                            <w:r>
+                              <w:rPr>
+                                <w:rFonts w:ascii="Consolas" w:eastAsiaTheme="minorHAnsi" w:hAnsi="Consolas" w:cs="Consolas"/>
+                                <w:color w:val="000000"/>
+                                <w:sz w:val="19"/>
+                                <w:szCs w:val="19"/>
+                                <w:lang w:val="en-US" w:eastAsia="en-US"/>
+                              </w:rPr>
+                              <w:t>1])</w:t>
+                            </w:r>
+                            <w:r>
+                              <w:rPr>
+                                <w:rFonts w:ascii="Consolas" w:eastAsiaTheme="minorHAnsi" w:hAnsi="Consolas" w:cs="Consolas"/>
+                                <w:color w:val="008000"/>
+                                <w:sz w:val="19"/>
+                                <w:szCs w:val="19"/>
+                                <w:lang w:val="en-US" w:eastAsia="en-US"/>
+                              </w:rPr>
+                              <w:t>/*saturation layer*/</w:t>
+                            </w:r>
+                            <w:r>
+                              <w:rPr>
+                                <w:rFonts w:ascii="Consolas" w:eastAsiaTheme="minorHAnsi" w:hAnsi="Consolas" w:cs="Consolas"/>
+                                <w:color w:val="000000"/>
+                                <w:sz w:val="19"/>
+                                <w:szCs w:val="19"/>
+                                <w:lang w:val="en-US" w:eastAsia="en-US"/>
+                              </w:rPr>
+                              <w:t xml:space="preserve">, </w:t>
+                            </w:r>
+                            <w:proofErr w:type="spellStart"/>
+                            <w:r>
+                              <w:rPr>
+                                <w:rFonts w:ascii="Consolas" w:eastAsiaTheme="minorHAnsi" w:hAnsi="Consolas" w:cs="Consolas"/>
+                                <w:color w:val="000000"/>
+                                <w:sz w:val="19"/>
+                                <w:szCs w:val="19"/>
+                                <w:lang w:val="en-US" w:eastAsia="en-US"/>
+                              </w:rPr>
+                              <w:t>LocalMeanStdDev</w:t>
+                            </w:r>
+                            <w:proofErr w:type="spellEnd"/>
+                            <w:r>
+                              <w:rPr>
+                                <w:rFonts w:ascii="Consolas" w:eastAsiaTheme="minorHAnsi" w:hAnsi="Consolas" w:cs="Consolas"/>
+                                <w:color w:val="000000"/>
+                                <w:sz w:val="19"/>
+                                <w:szCs w:val="19"/>
+                                <w:lang w:val="en-US" w:eastAsia="en-US"/>
+                              </w:rPr>
+                              <w:t>(layers[2])</w:t>
+                            </w:r>
+                            <w:r>
+                              <w:rPr>
+                                <w:rFonts w:ascii="Consolas" w:eastAsiaTheme="minorHAnsi" w:hAnsi="Consolas" w:cs="Consolas"/>
+                                <w:color w:val="008000"/>
+                                <w:sz w:val="19"/>
+                                <w:szCs w:val="19"/>
+                                <w:lang w:val="en-US" w:eastAsia="en-US"/>
+                              </w:rPr>
+                              <w:t>/* value layer*/</w:t>
+                            </w:r>
+                            <w:r>
+                              <w:rPr>
+                                <w:rFonts w:ascii="Consolas" w:eastAsiaTheme="minorHAnsi" w:hAnsi="Consolas" w:cs="Consolas"/>
+                                <w:color w:val="000000"/>
+                                <w:sz w:val="19"/>
+                                <w:szCs w:val="19"/>
+                                <w:lang w:val="en-US" w:eastAsia="en-US"/>
+                              </w:rPr>
+                              <w:t>);</w:t>
+                            </w:r>
+                          </w:p>
+                          <w:p>
+                            <w:r>
+                              <w:rPr>
+                                <w:rFonts w:ascii="Consolas" w:eastAsiaTheme="minorHAnsi" w:hAnsi="Consolas" w:cs="Consolas"/>
+                                <w:color w:val="000000"/>
+                                <w:sz w:val="19"/>
+                                <w:szCs w:val="19"/>
+                                <w:lang w:eastAsia="en-US"/>
+                              </w:rPr>
+                              <w:t>}</w:t>
+                            </w:r>
+                          </w:p>
+                        </w:txbxContent>
+                      </wps:txbx>
+                      <wps:bodyPr rot="0" vert="horz" wrap="square" lIns="91440" tIns="45720" rIns="91440" bIns="45720" anchor="t" anchorCtr="0">
+                        <a:spAutoFit/>
+                      </wps:bodyPr>
+                    </wps:wsp>
+                  </a:graphicData>
+                </a:graphic>
+              </wp:inline>
+            </w:drawing>
+          </mc:Choice>
+          <mc:Fallback>
+            <w:pict>
+              <v:shape w14:anchorId="39FB3820" id="_x0000_s1034" type="#_x0000_t202" style="width:444.55pt;height:110.6pt;visibility:visible;mso-wrap-style:square;mso-left-percent:-10001;mso-top-percent:-10001;mso-position-horizontal:absolute;mso-position-horizontal-relative:char;mso-position-vertical:absolute;mso-position-vertical-relative:line;mso-left-percent:-10001;mso-top-percent:-10001;v-text-anchor:top" o:gfxdata="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">
+                <v:textbox style="mso-fit-shape-to-text:t">
+                  <w:txbxContent>
+                    <w:p>
+                      <w:pPr>
+                        <w:autoSpaceDE w:val="0"/>
+                        <w:autoSpaceDN w:val="0"/>
+                        <w:adjustRightInd w:val="0"/>
+                        <w:spacing w:after="0" w:line="240" w:lineRule="auto"/>
+                        <w:rPr>
+                          <w:rFonts w:ascii="Consolas" w:eastAsiaTheme="minorHAnsi" w:hAnsi="Consolas" w:cs="Consolas"/>
+                          <w:color w:val="000000"/>
+                          <w:sz w:val="19"/>
+                          <w:szCs w:val="19"/>
+                          <w:lang w:val="en-US" w:eastAsia="en-US"/>
+                        </w:rPr>
+                      </w:pPr>
+                      <w:r>
+                        <w:rPr>
+                          <w:rFonts w:ascii="Consolas" w:eastAsiaTheme="minorHAnsi" w:hAnsi="Consolas" w:cs="Consolas"/>
+                          <w:color w:val="0000FF"/>
+                          <w:sz w:val="19"/>
+                          <w:szCs w:val="19"/>
+                          <w:lang w:val="en-US" w:eastAsia="en-US"/>
+                        </w:rPr>
+                        <w:t>public</w:t>
+                      </w:r>
+                      <w:r>
+                        <w:rPr>
+                          <w:rFonts w:ascii="Consolas" w:eastAsiaTheme="minorHAnsi" w:hAnsi="Consolas" w:cs="Consolas"/>
+                          <w:color w:val="000000"/>
+                          <w:sz w:val="19"/>
+                          <w:szCs w:val="19"/>
+                          <w:lang w:val="en-US" w:eastAsia="en-US"/>
+                        </w:rPr>
+                        <w:t xml:space="preserve"> </w:t>
+                      </w:r>
+                      <w:r>
+                        <w:rPr>
+                          <w:rFonts w:ascii="Consolas" w:eastAsiaTheme="minorHAnsi" w:hAnsi="Consolas" w:cs="Consolas"/>
+                          <w:color w:val="0000FF"/>
+                          <w:sz w:val="19"/>
+                          <w:szCs w:val="19"/>
+                          <w:lang w:val="en-US" w:eastAsia="en-US"/>
+                        </w:rPr>
+                        <w:t>static</w:t>
+                      </w:r>
+                      <w:r>
+                        <w:rPr>
+                          <w:rFonts w:ascii="Consolas" w:eastAsiaTheme="minorHAnsi" w:hAnsi="Consolas" w:cs="Consolas"/>
+                          <w:color w:val="000000"/>
+                          <w:sz w:val="19"/>
+                          <w:szCs w:val="19"/>
+                          <w:lang w:val="en-US" w:eastAsia="en-US"/>
+                        </w:rPr>
+                        <w:t xml:space="preserve"> ((</w:t>
+                      </w:r>
+                      <w:r>
+                        <w:rPr>
+                          <w:rFonts w:ascii="Consolas" w:eastAsiaTheme="minorHAnsi" w:hAnsi="Consolas" w:cs="Consolas"/>
+                          <w:color w:val="0000FF"/>
+                          <w:sz w:val="19"/>
+                          <w:szCs w:val="19"/>
+                          <w:lang w:val="en-US" w:eastAsia="en-US"/>
+                        </w:rPr>
+                        <w:t>float</w:t>
+                      </w:r>
+                      <w:r>
+                        <w:rPr>
+                          <w:rFonts w:ascii="Consolas" w:eastAsiaTheme="minorHAnsi" w:hAnsi="Consolas" w:cs="Consolas"/>
+                          <w:color w:val="000000"/>
+                          <w:sz w:val="19"/>
+                          <w:szCs w:val="19"/>
+                          <w:lang w:val="en-US" w:eastAsia="en-US"/>
+                        </w:rPr>
+                        <w:t xml:space="preserve"> mean, </w:t>
+                      </w:r>
+                      <w:r>
+                        <w:rPr>
+                          <w:rFonts w:ascii="Consolas" w:eastAsiaTheme="minorHAnsi" w:hAnsi="Consolas" w:cs="Consolas"/>
+                          <w:color w:val="0000FF"/>
+                          <w:sz w:val="19"/>
+                          <w:szCs w:val="19"/>
+                          <w:lang w:val="en-US" w:eastAsia="en-US"/>
+                        </w:rPr>
+                        <w:t>float</w:t>
+                      </w:r>
+                      <w:r>
+                        <w:rPr>
+                          <w:rFonts w:ascii="Consolas" w:eastAsiaTheme="minorHAnsi" w:hAnsi="Consolas" w:cs="Consolas"/>
+                          <w:color w:val="000000"/>
+                          <w:sz w:val="19"/>
+                          <w:szCs w:val="19"/>
+                          <w:lang w:val="en-US" w:eastAsia="en-US"/>
+                        </w:rPr>
+                        <w:t xml:space="preserve"> </w:t>
+                      </w:r>
+                      <w:proofErr w:type="spellStart"/>
+                      <w:r>
+                        <w:rPr>
+                          <w:rFonts w:ascii="Consolas" w:eastAsiaTheme="minorHAnsi" w:hAnsi="Consolas" w:cs="Consolas"/>
+                          <w:color w:val="000000"/>
+                          <w:sz w:val="19"/>
+                          <w:szCs w:val="19"/>
+                          <w:lang w:val="en-US" w:eastAsia="en-US"/>
+                        </w:rPr>
+                        <w:t>stddev</w:t>
+                      </w:r>
+                      <w:proofErr w:type="spellEnd"/>
+                      <w:r>
+                        <w:rPr>
+                          <w:rFonts w:ascii="Consolas" w:eastAsiaTheme="minorHAnsi" w:hAnsi="Consolas" w:cs="Consolas"/>
+                          <w:color w:val="000000"/>
+                          <w:sz w:val="19"/>
+                          <w:szCs w:val="19"/>
+                          <w:lang w:val="en-US" w:eastAsia="en-US"/>
+                        </w:rPr>
+                        <w:t>) saturation, (</w:t>
+                      </w:r>
+                      <w:r>
+                        <w:rPr>
+                          <w:rFonts w:ascii="Consolas" w:eastAsiaTheme="minorHAnsi" w:hAnsi="Consolas" w:cs="Consolas"/>
+                          <w:color w:val="0000FF"/>
+                          <w:sz w:val="19"/>
+                          <w:szCs w:val="19"/>
+                          <w:lang w:val="en-US" w:eastAsia="en-US"/>
+                        </w:rPr>
+                        <w:t>float</w:t>
+                      </w:r>
+                      <w:r>
+                        <w:rPr>
+                          <w:rFonts w:ascii="Consolas" w:eastAsiaTheme="minorHAnsi" w:hAnsi="Consolas" w:cs="Consolas"/>
+                          <w:color w:val="000000"/>
+                          <w:sz w:val="19"/>
+                          <w:szCs w:val="19"/>
+                          <w:lang w:val="en-US" w:eastAsia="en-US"/>
+                        </w:rPr>
+                        <w:t xml:space="preserve"> mean, </w:t>
+                      </w:r>
+                      <w:r>
+                        <w:rPr>
+                          <w:rFonts w:ascii="Consolas" w:eastAsiaTheme="minorHAnsi" w:hAnsi="Consolas" w:cs="Consolas"/>
+                          <w:color w:val="0000FF"/>
+                          <w:sz w:val="19"/>
+                          <w:szCs w:val="19"/>
+                          <w:lang w:val="en-US" w:eastAsia="en-US"/>
+                        </w:rPr>
+                        <w:t>float</w:t>
+                      </w:r>
+                      <w:r>
+                        <w:rPr>
+                          <w:rFonts w:ascii="Consolas" w:eastAsiaTheme="minorHAnsi" w:hAnsi="Consolas" w:cs="Consolas"/>
+                          <w:color w:val="000000"/>
+                          <w:sz w:val="19"/>
+                          <w:szCs w:val="19"/>
+                          <w:lang w:val="en-US" w:eastAsia="en-US"/>
+                        </w:rPr>
+                        <w:t xml:space="preserve"> </w:t>
+                      </w:r>
+                      <w:proofErr w:type="spellStart"/>
+                      <w:r>
+                        <w:rPr>
+                          <w:rFonts w:ascii="Consolas" w:eastAsiaTheme="minorHAnsi" w:hAnsi="Consolas" w:cs="Consolas"/>
+                          <w:color w:val="000000"/>
+                          <w:sz w:val="19"/>
+                          <w:szCs w:val="19"/>
+                          <w:lang w:val="en-US" w:eastAsia="en-US"/>
+                        </w:rPr>
+                        <w:t>stddev</w:t>
+                      </w:r>
+                      <w:proofErr w:type="spellEnd"/>
+                      <w:r>
+                        <w:rPr>
+                          <w:rFonts w:ascii="Consolas" w:eastAsiaTheme="minorHAnsi" w:hAnsi="Consolas" w:cs="Consolas"/>
+                          <w:color w:val="000000"/>
+                          <w:sz w:val="19"/>
+                          <w:szCs w:val="19"/>
+                          <w:lang w:val="en-US" w:eastAsia="en-US"/>
+                        </w:rPr>
+                        <w:t xml:space="preserve">) value) </w:t>
+                      </w:r>
+                      <w:proofErr w:type="spellStart"/>
+                      <w:proofErr w:type="gramStart"/>
+                      <w:r>
+                        <w:rPr>
+                          <w:rFonts w:ascii="Consolas" w:eastAsiaTheme="minorHAnsi" w:hAnsi="Consolas" w:cs="Consolas"/>
+                          <w:color w:val="000000"/>
+                          <w:sz w:val="19"/>
+                          <w:szCs w:val="19"/>
+                          <w:lang w:val="en-US" w:eastAsia="en-US"/>
+                        </w:rPr>
+                        <w:t>GetHSVColorStats</w:t>
+                      </w:r>
+                      <w:proofErr w:type="spellEnd"/>
+                      <w:r>
+                        <w:rPr>
+                          <w:rFonts w:ascii="Consolas" w:eastAsiaTheme="minorHAnsi" w:hAnsi="Consolas" w:cs="Consolas"/>
+                          <w:color w:val="000000"/>
+                          <w:sz w:val="19"/>
+                          <w:szCs w:val="19"/>
+                          <w:lang w:val="en-US" w:eastAsia="en-US"/>
+                        </w:rPr>
+                        <w:t>(</w:t>
+                      </w:r>
+                      <w:proofErr w:type="gramEnd"/>
+                    </w:p>
+                    <w:p>
+                      <w:pPr>
+                        <w:autoSpaceDE w:val="0"/>
+                        <w:autoSpaceDN w:val="0"/>
+                        <w:adjustRightInd w:val="0"/>
+                        <w:spacing w:after="0" w:line="240" w:lineRule="auto"/>
+                        <w:rPr>
+                          <w:rFonts w:ascii="Consolas" w:eastAsiaTheme="minorHAnsi" w:hAnsi="Consolas" w:cs="Consolas"/>
+                          <w:color w:val="000000"/>
+                          <w:sz w:val="19"/>
+                          <w:szCs w:val="19"/>
+                          <w:lang w:val="en-US" w:eastAsia="en-US"/>
+                        </w:rPr>
+                      </w:pPr>
+                      <w:r>
+                        <w:rPr>
+                          <w:rFonts w:ascii="Consolas" w:eastAsiaTheme="minorHAnsi" w:hAnsi="Consolas" w:cs="Consolas"/>
+                          <w:color w:val="000000"/>
+                          <w:sz w:val="19"/>
+                          <w:szCs w:val="19"/>
+                          <w:lang w:val="en-US" w:eastAsia="en-US"/>
+                        </w:rPr>
+                        <w:t xml:space="preserve">    </w:t>
+                      </w:r>
+                      <w:r>
+                        <w:rPr>
+                          <w:rFonts w:ascii="Consolas" w:eastAsiaTheme="minorHAnsi" w:hAnsi="Consolas" w:cs="Consolas"/>
+                          <w:color w:val="2B91AF"/>
+                          <w:sz w:val="19"/>
+                          <w:szCs w:val="19"/>
+                          <w:lang w:val="en-US" w:eastAsia="en-US"/>
+                        </w:rPr>
+                        <w:t>Contour</w:t>
+                      </w:r>
+                      <w:r>
+                        <w:rPr>
+                          <w:rFonts w:ascii="Consolas" w:eastAsiaTheme="minorHAnsi" w:hAnsi="Consolas" w:cs="Consolas"/>
+                          <w:color w:val="000000"/>
+                          <w:sz w:val="19"/>
+                          <w:szCs w:val="19"/>
+                          <w:lang w:val="en-US" w:eastAsia="en-US"/>
+                        </w:rPr>
+                        <w:t xml:space="preserve"> </w:t>
+                      </w:r>
+                      <w:proofErr w:type="spellStart"/>
+                      <w:r>
+                        <w:rPr>
+                          <w:rFonts w:ascii="Consolas" w:eastAsiaTheme="minorHAnsi" w:hAnsi="Consolas" w:cs="Consolas"/>
+                          <w:color w:val="000000"/>
+                          <w:sz w:val="19"/>
+                          <w:szCs w:val="19"/>
+                          <w:lang w:val="en-US" w:eastAsia="en-US"/>
+                        </w:rPr>
+                        <w:t>contour</w:t>
+                      </w:r>
+                      <w:proofErr w:type="spellEnd"/>
+                      <w:r>
+                        <w:rPr>
+                          <w:rFonts w:ascii="Consolas" w:eastAsiaTheme="minorHAnsi" w:hAnsi="Consolas" w:cs="Consolas"/>
+                          <w:color w:val="000000"/>
+                          <w:sz w:val="19"/>
+                          <w:szCs w:val="19"/>
+                          <w:lang w:val="en-US" w:eastAsia="en-US"/>
+                        </w:rPr>
+                        <w:t xml:space="preserve">, </w:t>
+                      </w:r>
+                      <w:r>
+                        <w:rPr>
+                          <w:rFonts w:ascii="Consolas" w:eastAsiaTheme="minorHAnsi" w:hAnsi="Consolas" w:cs="Consolas"/>
+                          <w:color w:val="2B91AF"/>
+                          <w:sz w:val="19"/>
+                          <w:szCs w:val="19"/>
+                          <w:lang w:val="en-US" w:eastAsia="en-US"/>
+                        </w:rPr>
+                        <w:t>Mat</w:t>
+                      </w:r>
+                      <w:r>
+                        <w:rPr>
+                          <w:rFonts w:ascii="Consolas" w:eastAsiaTheme="minorHAnsi" w:hAnsi="Consolas" w:cs="Consolas"/>
+                          <w:color w:val="000000"/>
+                          <w:sz w:val="19"/>
+                          <w:szCs w:val="19"/>
+                          <w:lang w:val="en-US" w:eastAsia="en-US"/>
+                        </w:rPr>
+                        <w:t xml:space="preserve"> </w:t>
+                      </w:r>
+                      <w:proofErr w:type="spellStart"/>
+                      <w:r>
+                        <w:rPr>
+                          <w:rFonts w:ascii="Consolas" w:eastAsiaTheme="minorHAnsi" w:hAnsi="Consolas" w:cs="Consolas"/>
+                          <w:color w:val="000000"/>
+                          <w:sz w:val="19"/>
+                          <w:szCs w:val="19"/>
+                          <w:lang w:val="en-US" w:eastAsia="en-US"/>
+                        </w:rPr>
+                        <w:t>src</w:t>
+                      </w:r>
+                      <w:proofErr w:type="spellEnd"/>
+                      <w:r>
+                        <w:rPr>
+                          <w:rFonts w:ascii="Consolas" w:eastAsiaTheme="minorHAnsi" w:hAnsi="Consolas" w:cs="Consolas"/>
+                          <w:color w:val="000000"/>
+                          <w:sz w:val="19"/>
+                          <w:szCs w:val="19"/>
+                          <w:lang w:val="en-US" w:eastAsia="en-US"/>
+                        </w:rPr>
+                        <w:t>)</w:t>
+                      </w:r>
+                    </w:p>
+                    <w:p>
+                      <w:pPr>
+                        <w:autoSpaceDE w:val="0"/>
+                        <w:autoSpaceDN w:val="0"/>
+                        <w:adjustRightInd w:val="0"/>
+                        <w:spacing w:after="0" w:line="240" w:lineRule="auto"/>
+                        <w:rPr>
+                          <w:rFonts w:ascii="Consolas" w:eastAsiaTheme="minorHAnsi" w:hAnsi="Consolas" w:cs="Consolas"/>
+                          <w:color w:val="000000"/>
+                          <w:sz w:val="19"/>
+                          <w:szCs w:val="19"/>
+                          <w:lang w:val="en-US" w:eastAsia="en-US"/>
+                        </w:rPr>
+                      </w:pPr>
+                      <w:r>
+                        <w:rPr>
+                          <w:rFonts w:ascii="Consolas" w:eastAsiaTheme="minorHAnsi" w:hAnsi="Consolas" w:cs="Consolas"/>
+                          <w:color w:val="000000"/>
+                          <w:sz w:val="19"/>
+                          <w:szCs w:val="19"/>
+                          <w:lang w:val="en-US" w:eastAsia="en-US"/>
+                        </w:rPr>
+                        <w:t>{</w:t>
+                      </w:r>
+                    </w:p>
+                    <w:p>
+                      <w:pPr>
+                        <w:autoSpaceDE w:val="0"/>
+                        <w:autoSpaceDN w:val="0"/>
+                        <w:adjustRightInd w:val="0"/>
+                        <w:spacing w:after="0" w:line="240" w:lineRule="auto"/>
+                        <w:rPr>
+                          <w:rFonts w:ascii="Consolas" w:eastAsiaTheme="minorHAnsi" w:hAnsi="Consolas" w:cs="Consolas"/>
+                          <w:color w:val="000000"/>
+                          <w:sz w:val="19"/>
+                          <w:szCs w:val="19"/>
+                          <w:lang w:val="en-US" w:eastAsia="en-US"/>
+                        </w:rPr>
+                      </w:pPr>
+                      <w:r>
+                        <w:rPr>
+                          <w:rFonts w:ascii="Consolas" w:eastAsiaTheme="minorHAnsi" w:hAnsi="Consolas" w:cs="Consolas"/>
+                          <w:color w:val="000000"/>
+                          <w:sz w:val="19"/>
+                          <w:szCs w:val="19"/>
+                          <w:lang w:val="en-US" w:eastAsia="en-US"/>
+                        </w:rPr>
+                        <w:t xml:space="preserve">    </w:t>
+                      </w:r>
+                      <w:proofErr w:type="spellStart"/>
+                      <w:r>
+                        <w:rPr>
+                          <w:rFonts w:ascii="Consolas" w:eastAsiaTheme="minorHAnsi" w:hAnsi="Consolas" w:cs="Consolas"/>
+                          <w:color w:val="0000FF"/>
+                          <w:sz w:val="19"/>
+                          <w:szCs w:val="19"/>
+                          <w:lang w:val="en-US" w:eastAsia="en-US"/>
+                        </w:rPr>
+                        <w:t>var</w:t>
+                      </w:r>
+                      <w:proofErr w:type="spellEnd"/>
+                      <w:r>
+                        <w:rPr>
+                          <w:rFonts w:ascii="Consolas" w:eastAsiaTheme="minorHAnsi" w:hAnsi="Consolas" w:cs="Consolas"/>
+                          <w:color w:val="000000"/>
+                          <w:sz w:val="19"/>
+                          <w:szCs w:val="19"/>
+                          <w:lang w:val="en-US" w:eastAsia="en-US"/>
+                        </w:rPr>
+                        <w:t xml:space="preserve"> </w:t>
+                      </w:r>
+                      <w:proofErr w:type="spellStart"/>
+                      <w:r>
+                        <w:rPr>
+                          <w:rFonts w:ascii="Consolas" w:eastAsiaTheme="minorHAnsi" w:hAnsi="Consolas" w:cs="Consolas"/>
+                          <w:color w:val="000000"/>
+                          <w:sz w:val="19"/>
+                          <w:szCs w:val="19"/>
+                          <w:lang w:val="en-US" w:eastAsia="en-US"/>
+                        </w:rPr>
+                        <w:t>rect</w:t>
+                      </w:r>
+                      <w:proofErr w:type="spellEnd"/>
+                      <w:r>
+                        <w:rPr>
+                          <w:rFonts w:ascii="Consolas" w:eastAsiaTheme="minorHAnsi" w:hAnsi="Consolas" w:cs="Consolas"/>
+                          <w:color w:val="000000"/>
+                          <w:sz w:val="19"/>
+                          <w:szCs w:val="19"/>
+                          <w:lang w:val="en-US" w:eastAsia="en-US"/>
+                        </w:rPr>
+                        <w:t xml:space="preserve"> = </w:t>
+                      </w:r>
+                      <w:proofErr w:type="spellStart"/>
+                      <w:proofErr w:type="gramStart"/>
+                      <w:r>
+                        <w:rPr>
+                          <w:rFonts w:ascii="Consolas" w:eastAsiaTheme="minorHAnsi" w:hAnsi="Consolas" w:cs="Consolas"/>
+                          <w:color w:val="000000"/>
+                          <w:sz w:val="19"/>
+                          <w:szCs w:val="19"/>
+                          <w:lang w:val="en-US" w:eastAsia="en-US"/>
+                        </w:rPr>
+                        <w:t>GetContourRect</w:t>
+                      </w:r>
+                      <w:proofErr w:type="spellEnd"/>
+                      <w:r>
+                        <w:rPr>
+                          <w:rFonts w:ascii="Consolas" w:eastAsiaTheme="minorHAnsi" w:hAnsi="Consolas" w:cs="Consolas"/>
+                          <w:color w:val="000000"/>
+                          <w:sz w:val="19"/>
+                          <w:szCs w:val="19"/>
+                          <w:lang w:val="en-US" w:eastAsia="en-US"/>
+                        </w:rPr>
+                        <w:t>(</w:t>
+                      </w:r>
+                      <w:proofErr w:type="gramEnd"/>
+                      <w:r>
+                        <w:rPr>
+                          <w:rFonts w:ascii="Consolas" w:eastAsiaTheme="minorHAnsi" w:hAnsi="Consolas" w:cs="Consolas"/>
+                          <w:color w:val="000000"/>
+                          <w:sz w:val="19"/>
+                          <w:szCs w:val="19"/>
+                          <w:lang w:val="en-US" w:eastAsia="en-US"/>
+                        </w:rPr>
+                        <w:t xml:space="preserve">contour, </w:t>
+                      </w:r>
+                      <w:proofErr w:type="spellStart"/>
+                      <w:r>
+                        <w:rPr>
+                          <w:rFonts w:ascii="Consolas" w:eastAsiaTheme="minorHAnsi" w:hAnsi="Consolas" w:cs="Consolas"/>
+                          <w:color w:val="000000"/>
+                          <w:sz w:val="19"/>
+                          <w:szCs w:val="19"/>
+                          <w:lang w:val="en-US" w:eastAsia="en-US"/>
+                        </w:rPr>
+                        <w:t>src.Height</w:t>
+                      </w:r>
+                      <w:proofErr w:type="spellEnd"/>
+                      <w:r>
+                        <w:rPr>
+                          <w:rFonts w:ascii="Consolas" w:eastAsiaTheme="minorHAnsi" w:hAnsi="Consolas" w:cs="Consolas"/>
+                          <w:color w:val="000000"/>
+                          <w:sz w:val="19"/>
+                          <w:szCs w:val="19"/>
+                          <w:lang w:val="en-US" w:eastAsia="en-US"/>
+                        </w:rPr>
+                        <w:t xml:space="preserve">, </w:t>
+                      </w:r>
+                      <w:proofErr w:type="spellStart"/>
+                      <w:r>
+                        <w:rPr>
+                          <w:rFonts w:ascii="Consolas" w:eastAsiaTheme="minorHAnsi" w:hAnsi="Consolas" w:cs="Consolas"/>
+                          <w:color w:val="000000"/>
+                          <w:sz w:val="19"/>
+                          <w:szCs w:val="19"/>
+                          <w:lang w:val="en-US" w:eastAsia="en-US"/>
+                        </w:rPr>
+                        <w:t>src.Width</w:t>
+                      </w:r>
+                      <w:proofErr w:type="spellEnd"/>
+                      <w:r>
+                        <w:rPr>
+                          <w:rFonts w:ascii="Consolas" w:eastAsiaTheme="minorHAnsi" w:hAnsi="Consolas" w:cs="Consolas"/>
+                          <w:color w:val="000000"/>
+                          <w:sz w:val="19"/>
+                          <w:szCs w:val="19"/>
+                          <w:lang w:val="en-US" w:eastAsia="en-US"/>
+                        </w:rPr>
+                        <w:t>);</w:t>
+                      </w:r>
+                    </w:p>
+                    <w:p>
+                      <w:pPr>
+                        <w:autoSpaceDE w:val="0"/>
+                        <w:autoSpaceDN w:val="0"/>
+                        <w:adjustRightInd w:val="0"/>
+                        <w:spacing w:after="0" w:line="240" w:lineRule="auto"/>
+                        <w:rPr>
+                          <w:rFonts w:ascii="Consolas" w:eastAsiaTheme="minorHAnsi" w:hAnsi="Consolas" w:cs="Consolas"/>
+                          <w:color w:val="000000"/>
+                          <w:sz w:val="19"/>
+                          <w:szCs w:val="19"/>
+                          <w:lang w:val="en-US" w:eastAsia="en-US"/>
+                        </w:rPr>
+                      </w:pPr>
+                    </w:p>
+                    <w:p>
+                      <w:pPr>
+                        <w:autoSpaceDE w:val="0"/>
+                        <w:autoSpaceDN w:val="0"/>
+                        <w:adjustRightInd w:val="0"/>
+                        <w:spacing w:after="0" w:line="240" w:lineRule="auto"/>
+                        <w:rPr>
+                          <w:rFonts w:ascii="Consolas" w:eastAsiaTheme="minorHAnsi" w:hAnsi="Consolas" w:cs="Consolas"/>
+                          <w:color w:val="000000"/>
+                          <w:sz w:val="19"/>
+                          <w:szCs w:val="19"/>
+                          <w:lang w:val="en-US" w:eastAsia="en-US"/>
+                        </w:rPr>
+                      </w:pPr>
+                      <w:r>
+                        <w:rPr>
+                          <w:rFonts w:ascii="Consolas" w:eastAsiaTheme="minorHAnsi" w:hAnsi="Consolas" w:cs="Consolas"/>
+                          <w:color w:val="000000"/>
+                          <w:sz w:val="19"/>
+                          <w:szCs w:val="19"/>
+                          <w:lang w:val="en-US" w:eastAsia="en-US"/>
+                        </w:rPr>
+                        <w:t xml:space="preserve">    </w:t>
+                      </w:r>
+                      <w:proofErr w:type="spellStart"/>
+                      <w:r>
+                        <w:rPr>
+                          <w:rFonts w:ascii="Consolas" w:eastAsiaTheme="minorHAnsi" w:hAnsi="Consolas" w:cs="Consolas"/>
+                          <w:color w:val="0000FF"/>
+                          <w:sz w:val="19"/>
+                          <w:szCs w:val="19"/>
+                          <w:lang w:val="en-US" w:eastAsia="en-US"/>
+                        </w:rPr>
+                        <w:t>var</w:t>
+                      </w:r>
+                      <w:proofErr w:type="spellEnd"/>
+                      <w:r>
+                        <w:rPr>
+                          <w:rFonts w:ascii="Consolas" w:eastAsiaTheme="minorHAnsi" w:hAnsi="Consolas" w:cs="Consolas"/>
+                          <w:color w:val="000000"/>
+                          <w:sz w:val="19"/>
+                          <w:szCs w:val="19"/>
+                          <w:lang w:val="en-US" w:eastAsia="en-US"/>
+                        </w:rPr>
+                        <w:t xml:space="preserve"> mask = </w:t>
+                      </w:r>
+                      <w:proofErr w:type="spellStart"/>
+                      <w:proofErr w:type="gramStart"/>
+                      <w:r>
+                        <w:rPr>
+                          <w:rFonts w:ascii="Consolas" w:eastAsiaTheme="minorHAnsi" w:hAnsi="Consolas" w:cs="Consolas"/>
+                          <w:color w:val="000000"/>
+                          <w:sz w:val="19"/>
+                          <w:szCs w:val="19"/>
+                          <w:lang w:val="en-US" w:eastAsia="en-US"/>
+                        </w:rPr>
+                        <w:t>GetMask</w:t>
+                      </w:r>
+                      <w:proofErr w:type="spellEnd"/>
+                      <w:r>
+                        <w:rPr>
+                          <w:rFonts w:ascii="Consolas" w:eastAsiaTheme="minorHAnsi" w:hAnsi="Consolas" w:cs="Consolas"/>
+                          <w:color w:val="000000"/>
+                          <w:sz w:val="19"/>
+                          <w:szCs w:val="19"/>
+                          <w:lang w:val="en-US" w:eastAsia="en-US"/>
+                        </w:rPr>
+                        <w:t>(</w:t>
+                      </w:r>
+                      <w:proofErr w:type="gramEnd"/>
+                      <w:r>
+                        <w:rPr>
+                          <w:rFonts w:ascii="Consolas" w:eastAsiaTheme="minorHAnsi" w:hAnsi="Consolas" w:cs="Consolas"/>
+                          <w:color w:val="000000"/>
+                          <w:sz w:val="19"/>
+                          <w:szCs w:val="19"/>
+                          <w:lang w:val="en-US" w:eastAsia="en-US"/>
+                        </w:rPr>
+                        <w:t xml:space="preserve">contour, </w:t>
+                      </w:r>
+                      <w:proofErr w:type="spellStart"/>
+                      <w:r>
+                        <w:rPr>
+                          <w:rFonts w:ascii="Consolas" w:eastAsiaTheme="minorHAnsi" w:hAnsi="Consolas" w:cs="Consolas"/>
+                          <w:color w:val="000000"/>
+                          <w:sz w:val="19"/>
+                          <w:szCs w:val="19"/>
+                          <w:lang w:val="en-US" w:eastAsia="en-US"/>
+                        </w:rPr>
+                        <w:t>src.Size</w:t>
+                      </w:r>
+                      <w:proofErr w:type="spellEnd"/>
+                      <w:r>
+                        <w:rPr>
+                          <w:rFonts w:ascii="Consolas" w:eastAsiaTheme="minorHAnsi" w:hAnsi="Consolas" w:cs="Consolas"/>
+                          <w:color w:val="000000"/>
+                          <w:sz w:val="19"/>
+                          <w:szCs w:val="19"/>
+                          <w:lang w:val="en-US" w:eastAsia="en-US"/>
+                        </w:rPr>
+                        <w:t xml:space="preserve">(), color: </w:t>
+                      </w:r>
+                      <w:proofErr w:type="spellStart"/>
+                      <w:r>
+                        <w:rPr>
+                          <w:rFonts w:ascii="Consolas" w:eastAsiaTheme="minorHAnsi" w:hAnsi="Consolas" w:cs="Consolas"/>
+                          <w:color w:val="2B91AF"/>
+                          <w:sz w:val="19"/>
+                          <w:szCs w:val="19"/>
+                          <w:lang w:val="en-US" w:eastAsia="en-US"/>
+                        </w:rPr>
+                        <w:t>Scalar</w:t>
+                      </w:r>
+                      <w:r>
+                        <w:rPr>
+                          <w:rFonts w:ascii="Consolas" w:eastAsiaTheme="minorHAnsi" w:hAnsi="Consolas" w:cs="Consolas"/>
+                          <w:color w:val="000000"/>
+                          <w:sz w:val="19"/>
+                          <w:szCs w:val="19"/>
+                          <w:lang w:val="en-US" w:eastAsia="en-US"/>
+                        </w:rPr>
+                        <w:t>.White</w:t>
+                      </w:r>
+                      <w:proofErr w:type="spellEnd"/>
+                      <w:r>
+                        <w:rPr>
+                          <w:rFonts w:ascii="Consolas" w:eastAsiaTheme="minorHAnsi" w:hAnsi="Consolas" w:cs="Consolas"/>
+                          <w:color w:val="000000"/>
+                          <w:sz w:val="19"/>
+                          <w:szCs w:val="19"/>
+                          <w:lang w:val="en-US" w:eastAsia="en-US"/>
+                        </w:rPr>
+                        <w:t xml:space="preserve">, background: </w:t>
+                      </w:r>
+                      <w:proofErr w:type="spellStart"/>
+                      <w:r>
+                        <w:rPr>
+                          <w:rFonts w:ascii="Consolas" w:eastAsiaTheme="minorHAnsi" w:hAnsi="Consolas" w:cs="Consolas"/>
+                          <w:color w:val="2B91AF"/>
+                          <w:sz w:val="19"/>
+                          <w:szCs w:val="19"/>
+                          <w:lang w:val="en-US" w:eastAsia="en-US"/>
+                        </w:rPr>
+                        <w:t>Scalar</w:t>
+                      </w:r>
+                      <w:r>
+                        <w:rPr>
+                          <w:rFonts w:ascii="Consolas" w:eastAsiaTheme="minorHAnsi" w:hAnsi="Consolas" w:cs="Consolas"/>
+                          <w:color w:val="000000"/>
+                          <w:sz w:val="19"/>
+                          <w:szCs w:val="19"/>
+                          <w:lang w:val="en-US" w:eastAsia="en-US"/>
+                        </w:rPr>
+                        <w:t>.Black</w:t>
+                      </w:r>
+                      <w:proofErr w:type="spellEnd"/>
+                      <w:r>
+                        <w:rPr>
+                          <w:rFonts w:ascii="Consolas" w:eastAsiaTheme="minorHAnsi" w:hAnsi="Consolas" w:cs="Consolas"/>
+                          <w:color w:val="000000"/>
+                          <w:sz w:val="19"/>
+                          <w:szCs w:val="19"/>
+                          <w:lang w:val="en-US" w:eastAsia="en-US"/>
+                        </w:rPr>
+                        <w:t>)</w:t>
+                      </w:r>
+                    </w:p>
+                    <w:p>
+                      <w:pPr>
+                        <w:autoSpaceDE w:val="0"/>
+                        <w:autoSpaceDN w:val="0"/>
+                        <w:adjustRightInd w:val="0"/>
+                        <w:spacing w:after="0" w:line="240" w:lineRule="auto"/>
+                        <w:rPr>
+                          <w:rFonts w:ascii="Consolas" w:eastAsiaTheme="minorHAnsi" w:hAnsi="Consolas" w:cs="Consolas"/>
+                          <w:color w:val="000000"/>
+                          <w:sz w:val="19"/>
+                          <w:szCs w:val="19"/>
+                          <w:lang w:val="en-US" w:eastAsia="en-US"/>
+                        </w:rPr>
+                      </w:pPr>
+                      <w:r>
+                        <w:rPr>
+                          <w:rFonts w:ascii="Consolas" w:eastAsiaTheme="minorHAnsi" w:hAnsi="Consolas" w:cs="Consolas"/>
+                          <w:color w:val="000000"/>
+                          <w:sz w:val="19"/>
+                          <w:szCs w:val="19"/>
+                          <w:lang w:val="en-US" w:eastAsia="en-US"/>
+                        </w:rPr>
+                        <w:t xml:space="preserve">        </w:t>
+                      </w:r>
+                      <w:proofErr w:type="gramStart"/>
+                      <w:r>
+                        <w:rPr>
+                          <w:rFonts w:ascii="Consolas" w:eastAsiaTheme="minorHAnsi" w:hAnsi="Consolas" w:cs="Consolas"/>
+                          <w:color w:val="000000"/>
+                          <w:sz w:val="19"/>
+                          <w:szCs w:val="19"/>
+                          <w:lang w:val="en-US" w:eastAsia="en-US"/>
+                        </w:rPr>
+                        <w:t>.Clone</w:t>
+                      </w:r>
+                      <w:proofErr w:type="gramEnd"/>
+                      <w:r>
+                        <w:rPr>
+                          <w:rFonts w:ascii="Consolas" w:eastAsiaTheme="minorHAnsi" w:hAnsi="Consolas" w:cs="Consolas"/>
+                          <w:color w:val="000000"/>
+                          <w:sz w:val="19"/>
+                          <w:szCs w:val="19"/>
+                          <w:lang w:val="en-US" w:eastAsia="en-US"/>
+                        </w:rPr>
+                        <w:t>(</w:t>
+                      </w:r>
+                      <w:proofErr w:type="spellStart"/>
+                      <w:r>
+                        <w:rPr>
+                          <w:rFonts w:ascii="Consolas" w:eastAsiaTheme="minorHAnsi" w:hAnsi="Consolas" w:cs="Consolas"/>
+                          <w:color w:val="000000"/>
+                          <w:sz w:val="19"/>
+                          <w:szCs w:val="19"/>
+                          <w:lang w:val="en-US" w:eastAsia="en-US"/>
+                        </w:rPr>
+                        <w:t>rect</w:t>
+                      </w:r>
+                      <w:proofErr w:type="spellEnd"/>
+                      <w:r>
+                        <w:rPr>
+                          <w:rFonts w:ascii="Consolas" w:eastAsiaTheme="minorHAnsi" w:hAnsi="Consolas" w:cs="Consolas"/>
+                          <w:color w:val="000000"/>
+                          <w:sz w:val="19"/>
+                          <w:szCs w:val="19"/>
+                          <w:lang w:val="en-US" w:eastAsia="en-US"/>
+                        </w:rPr>
+                        <w:t>)</w:t>
+                      </w:r>
+                    </w:p>
+                    <w:p>
+                      <w:pPr>
+                        <w:autoSpaceDE w:val="0"/>
+                        <w:autoSpaceDN w:val="0"/>
+                        <w:adjustRightInd w:val="0"/>
+                        <w:spacing w:after="0" w:line="240" w:lineRule="auto"/>
+                        <w:rPr>
+                          <w:rFonts w:ascii="Consolas" w:eastAsiaTheme="minorHAnsi" w:hAnsi="Consolas" w:cs="Consolas"/>
+                          <w:color w:val="000000"/>
+                          <w:sz w:val="19"/>
+                          <w:szCs w:val="19"/>
+                          <w:lang w:val="en-US" w:eastAsia="en-US"/>
+                        </w:rPr>
+                      </w:pPr>
+                      <w:r>
+                        <w:rPr>
+                          <w:rFonts w:ascii="Consolas" w:eastAsiaTheme="minorHAnsi" w:hAnsi="Consolas" w:cs="Consolas"/>
+                          <w:color w:val="000000"/>
+                          <w:sz w:val="19"/>
+                          <w:szCs w:val="19"/>
+                          <w:lang w:val="en-US" w:eastAsia="en-US"/>
+                        </w:rPr>
+                        <w:t xml:space="preserve">        </w:t>
+                      </w:r>
+                      <w:proofErr w:type="gramStart"/>
+                      <w:r>
+                        <w:rPr>
+                          <w:rFonts w:ascii="Consolas" w:eastAsiaTheme="minorHAnsi" w:hAnsi="Consolas" w:cs="Consolas"/>
+                          <w:color w:val="000000"/>
+                          <w:sz w:val="19"/>
+                          <w:szCs w:val="19"/>
+                          <w:lang w:val="en-US" w:eastAsia="en-US"/>
+                        </w:rPr>
+                        <w:t>.</w:t>
+                      </w:r>
+                      <w:proofErr w:type="spellStart"/>
+                      <w:r>
+                        <w:rPr>
+                          <w:rFonts w:ascii="Consolas" w:eastAsiaTheme="minorHAnsi" w:hAnsi="Consolas" w:cs="Consolas"/>
+                          <w:color w:val="000000"/>
+                          <w:sz w:val="19"/>
+                          <w:szCs w:val="19"/>
+                          <w:lang w:val="en-US" w:eastAsia="en-US"/>
+                        </w:rPr>
+                        <w:t>CvtColor</w:t>
+                      </w:r>
+                      <w:proofErr w:type="spellEnd"/>
+                      <w:proofErr w:type="gramEnd"/>
+                      <w:r>
+                        <w:rPr>
+                          <w:rFonts w:ascii="Consolas" w:eastAsiaTheme="minorHAnsi" w:hAnsi="Consolas" w:cs="Consolas"/>
+                          <w:color w:val="000000"/>
+                          <w:sz w:val="19"/>
+                          <w:szCs w:val="19"/>
+                          <w:lang w:val="en-US" w:eastAsia="en-US"/>
+                        </w:rPr>
+                        <w:t>(</w:t>
+                      </w:r>
+                      <w:r>
+                        <w:rPr>
+                          <w:rFonts w:ascii="Consolas" w:eastAsiaTheme="minorHAnsi" w:hAnsi="Consolas" w:cs="Consolas"/>
+                          <w:color w:val="2B91AF"/>
+                          <w:sz w:val="19"/>
+                          <w:szCs w:val="19"/>
+                          <w:lang w:val="en-US" w:eastAsia="en-US"/>
+                        </w:rPr>
+                        <w:t>ColorConversionCodes</w:t>
+                      </w:r>
+                      <w:r>
+                        <w:rPr>
+                          <w:rFonts w:ascii="Consolas" w:eastAsiaTheme="minorHAnsi" w:hAnsi="Consolas" w:cs="Consolas"/>
+                          <w:color w:val="000000"/>
+                          <w:sz w:val="19"/>
+                          <w:szCs w:val="19"/>
+                          <w:lang w:val="en-US" w:eastAsia="en-US"/>
+                        </w:rPr>
+                        <w:t>.BGR2GRAY);</w:t>
+                      </w:r>
+                    </w:p>
+                    <w:p>
+                      <w:pPr>
+                        <w:autoSpaceDE w:val="0"/>
+                        <w:autoSpaceDN w:val="0"/>
+                        <w:adjustRightInd w:val="0"/>
+                        <w:spacing w:after="0" w:line="240" w:lineRule="auto"/>
+                        <w:rPr>
+                          <w:rFonts w:ascii="Consolas" w:eastAsiaTheme="minorHAnsi" w:hAnsi="Consolas" w:cs="Consolas"/>
+                          <w:color w:val="000000"/>
+                          <w:sz w:val="19"/>
+                          <w:szCs w:val="19"/>
+                          <w:lang w:val="en-US" w:eastAsia="en-US"/>
+                        </w:rPr>
+                      </w:pPr>
+                    </w:p>
+                    <w:p>
+                      <w:pPr>
+                        <w:autoSpaceDE w:val="0"/>
+                        <w:autoSpaceDN w:val="0"/>
+                        <w:adjustRightInd w:val="0"/>
+                        <w:spacing w:after="0" w:line="240" w:lineRule="auto"/>
+                        <w:rPr>
+                          <w:rFonts w:ascii="Consolas" w:eastAsiaTheme="minorHAnsi" w:hAnsi="Consolas" w:cs="Consolas"/>
+                          <w:color w:val="000000"/>
+                          <w:sz w:val="19"/>
+                          <w:szCs w:val="19"/>
+                          <w:lang w:val="en-US" w:eastAsia="en-US"/>
+                        </w:rPr>
+                      </w:pPr>
+                      <w:r>
+                        <w:rPr>
+                          <w:rFonts w:ascii="Consolas" w:eastAsiaTheme="minorHAnsi" w:hAnsi="Consolas" w:cs="Consolas"/>
+                          <w:color w:val="000000"/>
+                          <w:sz w:val="19"/>
+                          <w:szCs w:val="19"/>
+                          <w:lang w:val="en-US" w:eastAsia="en-US"/>
+                        </w:rPr>
+                        <w:t xml:space="preserve">    </w:t>
+                      </w:r>
+                      <w:proofErr w:type="spellStart"/>
+                      <w:r>
+                        <w:rPr>
+                          <w:rFonts w:ascii="Consolas" w:eastAsiaTheme="minorHAnsi" w:hAnsi="Consolas" w:cs="Consolas"/>
+                          <w:color w:val="0000FF"/>
+                          <w:sz w:val="19"/>
+                          <w:szCs w:val="19"/>
+                          <w:lang w:val="en-US" w:eastAsia="en-US"/>
+                        </w:rPr>
+                        <w:t>var</w:t>
+                      </w:r>
+                      <w:proofErr w:type="spellEnd"/>
+                      <w:r>
+                        <w:rPr>
+                          <w:rFonts w:ascii="Consolas" w:eastAsiaTheme="minorHAnsi" w:hAnsi="Consolas" w:cs="Consolas"/>
+                          <w:color w:val="000000"/>
+                          <w:sz w:val="19"/>
+                          <w:szCs w:val="19"/>
+                          <w:lang w:val="en-US" w:eastAsia="en-US"/>
+                        </w:rPr>
+                        <w:t xml:space="preserve"> layers = </w:t>
+                      </w:r>
+                      <w:proofErr w:type="spellStart"/>
+                      <w:proofErr w:type="gramStart"/>
+                      <w:r>
+                        <w:rPr>
+                          <w:rFonts w:ascii="Consolas" w:eastAsiaTheme="minorHAnsi" w:hAnsi="Consolas" w:cs="Consolas"/>
+                          <w:color w:val="000000"/>
+                          <w:sz w:val="19"/>
+                          <w:szCs w:val="19"/>
+                          <w:lang w:val="en-US" w:eastAsia="en-US"/>
+                        </w:rPr>
+                        <w:t>src.Clone</w:t>
+                      </w:r>
+                      <w:proofErr w:type="spellEnd"/>
+                      <w:proofErr w:type="gramEnd"/>
+                      <w:r>
+                        <w:rPr>
+                          <w:rFonts w:ascii="Consolas" w:eastAsiaTheme="minorHAnsi" w:hAnsi="Consolas" w:cs="Consolas"/>
+                          <w:color w:val="000000"/>
+                          <w:sz w:val="19"/>
+                          <w:szCs w:val="19"/>
+                          <w:lang w:val="en-US" w:eastAsia="en-US"/>
+                        </w:rPr>
+                        <w:t>(</w:t>
+                      </w:r>
+                      <w:proofErr w:type="spellStart"/>
+                      <w:r>
+                        <w:rPr>
+                          <w:rFonts w:ascii="Consolas" w:eastAsiaTheme="minorHAnsi" w:hAnsi="Consolas" w:cs="Consolas"/>
+                          <w:color w:val="000000"/>
+                          <w:sz w:val="19"/>
+                          <w:szCs w:val="19"/>
+                          <w:lang w:val="en-US" w:eastAsia="en-US"/>
+                        </w:rPr>
+                        <w:t>rect</w:t>
+                      </w:r>
+                      <w:proofErr w:type="spellEnd"/>
+                      <w:r>
+                        <w:rPr>
+                          <w:rFonts w:ascii="Consolas" w:eastAsiaTheme="minorHAnsi" w:hAnsi="Consolas" w:cs="Consolas"/>
+                          <w:color w:val="000000"/>
+                          <w:sz w:val="19"/>
+                          <w:szCs w:val="19"/>
+                          <w:lang w:val="en-US" w:eastAsia="en-US"/>
+                        </w:rPr>
+                        <w:t>)</w:t>
+                      </w:r>
+                    </w:p>
+                    <w:p>
+                      <w:pPr>
+                        <w:autoSpaceDE w:val="0"/>
+                        <w:autoSpaceDN w:val="0"/>
+                        <w:adjustRightInd w:val="0"/>
+                        <w:spacing w:after="0" w:line="240" w:lineRule="auto"/>
+                        <w:rPr>
+                          <w:rFonts w:ascii="Consolas" w:eastAsiaTheme="minorHAnsi" w:hAnsi="Consolas" w:cs="Consolas"/>
+                          <w:color w:val="000000"/>
+                          <w:sz w:val="19"/>
+                          <w:szCs w:val="19"/>
+                          <w:lang w:val="en-US" w:eastAsia="en-US"/>
+                        </w:rPr>
+                      </w:pPr>
+                      <w:r>
+                        <w:rPr>
+                          <w:rFonts w:ascii="Consolas" w:eastAsiaTheme="minorHAnsi" w:hAnsi="Consolas" w:cs="Consolas"/>
+                          <w:color w:val="000000"/>
+                          <w:sz w:val="19"/>
+                          <w:szCs w:val="19"/>
+                          <w:lang w:val="en-US" w:eastAsia="en-US"/>
+                        </w:rPr>
+                        <w:t xml:space="preserve">        </w:t>
+                      </w:r>
+                      <w:proofErr w:type="gramStart"/>
+                      <w:r>
+                        <w:rPr>
+                          <w:rFonts w:ascii="Consolas" w:eastAsiaTheme="minorHAnsi" w:hAnsi="Consolas" w:cs="Consolas"/>
+                          <w:color w:val="000000"/>
+                          <w:sz w:val="19"/>
+                          <w:szCs w:val="19"/>
+                          <w:lang w:val="en-US" w:eastAsia="en-US"/>
+                        </w:rPr>
+                        <w:t>.</w:t>
+                      </w:r>
+                      <w:proofErr w:type="spellStart"/>
+                      <w:r>
+                        <w:rPr>
+                          <w:rFonts w:ascii="Consolas" w:eastAsiaTheme="minorHAnsi" w:hAnsi="Consolas" w:cs="Consolas"/>
+                          <w:color w:val="000000"/>
+                          <w:sz w:val="19"/>
+                          <w:szCs w:val="19"/>
+                          <w:lang w:val="en-US" w:eastAsia="en-US"/>
+                        </w:rPr>
+                        <w:t>CvtColor</w:t>
+                      </w:r>
+                      <w:proofErr w:type="spellEnd"/>
+                      <w:proofErr w:type="gramEnd"/>
+                      <w:r>
+                        <w:rPr>
+                          <w:rFonts w:ascii="Consolas" w:eastAsiaTheme="minorHAnsi" w:hAnsi="Consolas" w:cs="Consolas"/>
+                          <w:color w:val="000000"/>
+                          <w:sz w:val="19"/>
+                          <w:szCs w:val="19"/>
+                          <w:lang w:val="en-US" w:eastAsia="en-US"/>
+                        </w:rPr>
+                        <w:t>(</w:t>
+                      </w:r>
+                      <w:r>
+                        <w:rPr>
+                          <w:rFonts w:ascii="Consolas" w:eastAsiaTheme="minorHAnsi" w:hAnsi="Consolas" w:cs="Consolas"/>
+                          <w:color w:val="2B91AF"/>
+                          <w:sz w:val="19"/>
+                          <w:szCs w:val="19"/>
+                          <w:lang w:val="en-US" w:eastAsia="en-US"/>
+                        </w:rPr>
+                        <w:t>ColorConversionCodes</w:t>
+                      </w:r>
+                      <w:r>
+                        <w:rPr>
+                          <w:rFonts w:ascii="Consolas" w:eastAsiaTheme="minorHAnsi" w:hAnsi="Consolas" w:cs="Consolas"/>
+                          <w:color w:val="000000"/>
+                          <w:sz w:val="19"/>
+                          <w:szCs w:val="19"/>
+                          <w:lang w:val="en-US" w:eastAsia="en-US"/>
+                        </w:rPr>
+                        <w:t>.BGR2HSV)</w:t>
+                      </w:r>
+                    </w:p>
+                    <w:p>
+                      <w:pPr>
+                        <w:autoSpaceDE w:val="0"/>
+                        <w:autoSpaceDN w:val="0"/>
+                        <w:adjustRightInd w:val="0"/>
+                        <w:spacing w:after="0" w:line="240" w:lineRule="auto"/>
+                        <w:rPr>
+                          <w:rFonts w:ascii="Consolas" w:eastAsiaTheme="minorHAnsi" w:hAnsi="Consolas" w:cs="Consolas"/>
+                          <w:color w:val="000000"/>
+                          <w:sz w:val="19"/>
+                          <w:szCs w:val="19"/>
+                          <w:lang w:val="en-US" w:eastAsia="en-US"/>
+                        </w:rPr>
+                      </w:pPr>
+                      <w:r>
+                        <w:rPr>
+                          <w:rFonts w:ascii="Consolas" w:eastAsiaTheme="minorHAnsi" w:hAnsi="Consolas" w:cs="Consolas"/>
+                          <w:color w:val="000000"/>
+                          <w:sz w:val="19"/>
+                          <w:szCs w:val="19"/>
+                          <w:lang w:val="en-US" w:eastAsia="en-US"/>
+                        </w:rPr>
+                        <w:t xml:space="preserve">        </w:t>
+                      </w:r>
+                      <w:proofErr w:type="gramStart"/>
+                      <w:r>
+                        <w:rPr>
+                          <w:rFonts w:ascii="Consolas" w:eastAsiaTheme="minorHAnsi" w:hAnsi="Consolas" w:cs="Consolas"/>
+                          <w:color w:val="000000"/>
+                          <w:sz w:val="19"/>
+                          <w:szCs w:val="19"/>
+                          <w:lang w:val="en-US" w:eastAsia="en-US"/>
+                        </w:rPr>
+                        <w:t>.Split</w:t>
+                      </w:r>
+                      <w:proofErr w:type="gramEnd"/>
+                      <w:r>
+                        <w:rPr>
+                          <w:rFonts w:ascii="Consolas" w:eastAsiaTheme="minorHAnsi" w:hAnsi="Consolas" w:cs="Consolas"/>
+                          <w:color w:val="000000"/>
+                          <w:sz w:val="19"/>
+                          <w:szCs w:val="19"/>
+                          <w:lang w:val="en-US" w:eastAsia="en-US"/>
+                        </w:rPr>
+                        <w:t>();</w:t>
+                      </w:r>
+                    </w:p>
+                    <w:p>
+                      <w:pPr>
+                        <w:autoSpaceDE w:val="0"/>
+                        <w:autoSpaceDN w:val="0"/>
+                        <w:adjustRightInd w:val="0"/>
+                        <w:spacing w:after="0" w:line="240" w:lineRule="auto"/>
+                        <w:rPr>
+                          <w:rFonts w:ascii="Consolas" w:eastAsiaTheme="minorHAnsi" w:hAnsi="Consolas" w:cs="Consolas"/>
+                          <w:color w:val="000000"/>
+                          <w:sz w:val="19"/>
+                          <w:szCs w:val="19"/>
+                          <w:lang w:val="en-US" w:eastAsia="en-US"/>
+                        </w:rPr>
+                      </w:pPr>
+                    </w:p>
+                    <w:p>
+                      <w:pPr>
+                        <w:autoSpaceDE w:val="0"/>
+                        <w:autoSpaceDN w:val="0"/>
+                        <w:adjustRightInd w:val="0"/>
+                        <w:spacing w:after="0" w:line="240" w:lineRule="auto"/>
+                        <w:rPr>
+                          <w:rFonts w:ascii="Consolas" w:eastAsiaTheme="minorHAnsi" w:hAnsi="Consolas" w:cs="Consolas"/>
+                          <w:color w:val="000000"/>
+                          <w:sz w:val="19"/>
+                          <w:szCs w:val="19"/>
+                          <w:lang w:val="en-US" w:eastAsia="en-US"/>
+                        </w:rPr>
+                      </w:pPr>
+                      <w:r>
+                        <w:rPr>
+                          <w:rFonts w:ascii="Consolas" w:eastAsiaTheme="minorHAnsi" w:hAnsi="Consolas" w:cs="Consolas"/>
+                          <w:color w:val="000000"/>
+                          <w:sz w:val="19"/>
+                          <w:szCs w:val="19"/>
+                          <w:lang w:val="en-US" w:eastAsia="en-US"/>
+                        </w:rPr>
+                        <w:t xml:space="preserve">    (</w:t>
+                      </w:r>
+                      <w:r>
+                        <w:rPr>
+                          <w:rFonts w:ascii="Consolas" w:eastAsiaTheme="minorHAnsi" w:hAnsi="Consolas" w:cs="Consolas"/>
+                          <w:color w:val="0000FF"/>
+                          <w:sz w:val="19"/>
+                          <w:szCs w:val="19"/>
+                          <w:lang w:val="en-US" w:eastAsia="en-US"/>
+                        </w:rPr>
+                        <w:t>float</w:t>
+                      </w:r>
+                      <w:r>
+                        <w:rPr>
+                          <w:rFonts w:ascii="Consolas" w:eastAsiaTheme="minorHAnsi" w:hAnsi="Consolas" w:cs="Consolas"/>
+                          <w:color w:val="000000"/>
+                          <w:sz w:val="19"/>
+                          <w:szCs w:val="19"/>
+                          <w:lang w:val="en-US" w:eastAsia="en-US"/>
+                        </w:rPr>
+                        <w:t xml:space="preserve"> mean, </w:t>
+                      </w:r>
+                      <w:r>
+                        <w:rPr>
+                          <w:rFonts w:ascii="Consolas" w:eastAsiaTheme="minorHAnsi" w:hAnsi="Consolas" w:cs="Consolas"/>
+                          <w:color w:val="0000FF"/>
+                          <w:sz w:val="19"/>
+                          <w:szCs w:val="19"/>
+                          <w:lang w:val="en-US" w:eastAsia="en-US"/>
+                        </w:rPr>
+                        <w:t>float</w:t>
+                      </w:r>
+                      <w:r>
+                        <w:rPr>
+                          <w:rFonts w:ascii="Consolas" w:eastAsiaTheme="minorHAnsi" w:hAnsi="Consolas" w:cs="Consolas"/>
+                          <w:color w:val="000000"/>
+                          <w:sz w:val="19"/>
+                          <w:szCs w:val="19"/>
+                          <w:lang w:val="en-US" w:eastAsia="en-US"/>
+                        </w:rPr>
+                        <w:t xml:space="preserve"> </w:t>
+                      </w:r>
+                      <w:proofErr w:type="spellStart"/>
+                      <w:r>
+                        <w:rPr>
+                          <w:rFonts w:ascii="Consolas" w:eastAsiaTheme="minorHAnsi" w:hAnsi="Consolas" w:cs="Consolas"/>
+                          <w:color w:val="000000"/>
+                          <w:sz w:val="19"/>
+                          <w:szCs w:val="19"/>
+                          <w:lang w:val="en-US" w:eastAsia="en-US"/>
+                        </w:rPr>
+                        <w:t>stddev</w:t>
+                      </w:r>
+                      <w:proofErr w:type="spellEnd"/>
+                      <w:r>
+                        <w:rPr>
+                          <w:rFonts w:ascii="Consolas" w:eastAsiaTheme="minorHAnsi" w:hAnsi="Consolas" w:cs="Consolas"/>
+                          <w:color w:val="000000"/>
+                          <w:sz w:val="19"/>
+                          <w:szCs w:val="19"/>
+                          <w:lang w:val="en-US" w:eastAsia="en-US"/>
+                        </w:rPr>
+                        <w:t xml:space="preserve">) </w:t>
+                      </w:r>
+                      <w:proofErr w:type="spellStart"/>
+                      <w:proofErr w:type="gramStart"/>
+                      <w:r>
+                        <w:rPr>
+                          <w:rFonts w:ascii="Consolas" w:eastAsiaTheme="minorHAnsi" w:hAnsi="Consolas" w:cs="Consolas"/>
+                          <w:color w:val="000000"/>
+                          <w:sz w:val="19"/>
+                          <w:szCs w:val="19"/>
+                          <w:lang w:val="en-US" w:eastAsia="en-US"/>
+                        </w:rPr>
+                        <w:t>LocalMeanStdDev</w:t>
+                      </w:r>
+                      <w:proofErr w:type="spellEnd"/>
+                      <w:r>
+                        <w:rPr>
+                          <w:rFonts w:ascii="Consolas" w:eastAsiaTheme="minorHAnsi" w:hAnsi="Consolas" w:cs="Consolas"/>
+                          <w:color w:val="000000"/>
+                          <w:sz w:val="19"/>
+                          <w:szCs w:val="19"/>
+                          <w:lang w:val="en-US" w:eastAsia="en-US"/>
+                        </w:rPr>
+                        <w:t>(</w:t>
+                      </w:r>
+                      <w:proofErr w:type="gramEnd"/>
+                      <w:r>
+                        <w:rPr>
+                          <w:rFonts w:ascii="Consolas" w:eastAsiaTheme="minorHAnsi" w:hAnsi="Consolas" w:cs="Consolas"/>
+                          <w:color w:val="2B91AF"/>
+                          <w:sz w:val="19"/>
+                          <w:szCs w:val="19"/>
+                          <w:lang w:val="en-US" w:eastAsia="en-US"/>
+                        </w:rPr>
+                        <w:t>Mat</w:t>
+                      </w:r>
+                      <w:r>
+                        <w:rPr>
+                          <w:rFonts w:ascii="Consolas" w:eastAsiaTheme="minorHAnsi" w:hAnsi="Consolas" w:cs="Consolas"/>
+                          <w:color w:val="000000"/>
+                          <w:sz w:val="19"/>
+                          <w:szCs w:val="19"/>
+                          <w:lang w:val="en-US" w:eastAsia="en-US"/>
+                        </w:rPr>
+                        <w:t xml:space="preserve"> area)</w:t>
+                      </w:r>
+                    </w:p>
+                    <w:p>
+                      <w:pPr>
+                        <w:autoSpaceDE w:val="0"/>
+                        <w:autoSpaceDN w:val="0"/>
+                        <w:adjustRightInd w:val="0"/>
+                        <w:spacing w:after="0" w:line="240" w:lineRule="auto"/>
+                        <w:rPr>
+                          <w:rFonts w:ascii="Consolas" w:eastAsiaTheme="minorHAnsi" w:hAnsi="Consolas" w:cs="Consolas"/>
+                          <w:color w:val="000000"/>
+                          <w:sz w:val="19"/>
+                          <w:szCs w:val="19"/>
+                          <w:lang w:val="en-US" w:eastAsia="en-US"/>
+                        </w:rPr>
+                      </w:pPr>
+                      <w:r>
+                        <w:rPr>
+                          <w:rFonts w:ascii="Consolas" w:eastAsiaTheme="minorHAnsi" w:hAnsi="Consolas" w:cs="Consolas"/>
+                          <w:color w:val="000000"/>
+                          <w:sz w:val="19"/>
+                          <w:szCs w:val="19"/>
+                          <w:lang w:val="en-US" w:eastAsia="en-US"/>
+                        </w:rPr>
+                        <w:t xml:space="preserve">    {</w:t>
+                      </w:r>
+                    </w:p>
+                    <w:p>
+                      <w:pPr>
+                        <w:autoSpaceDE w:val="0"/>
+                        <w:autoSpaceDN w:val="0"/>
+                        <w:adjustRightInd w:val="0"/>
+                        <w:spacing w:after="0" w:line="240" w:lineRule="auto"/>
+                        <w:rPr>
+                          <w:rFonts w:ascii="Consolas" w:eastAsiaTheme="minorHAnsi" w:hAnsi="Consolas" w:cs="Consolas"/>
+                          <w:color w:val="000000"/>
+                          <w:sz w:val="19"/>
+                          <w:szCs w:val="19"/>
+                          <w:lang w:val="en-US" w:eastAsia="en-US"/>
+                        </w:rPr>
+                      </w:pPr>
+                      <w:r>
+                        <w:rPr>
+                          <w:rFonts w:ascii="Consolas" w:eastAsiaTheme="minorHAnsi" w:hAnsi="Consolas" w:cs="Consolas"/>
+                          <w:color w:val="000000"/>
+                          <w:sz w:val="19"/>
+                          <w:szCs w:val="19"/>
+                          <w:lang w:val="en-US" w:eastAsia="en-US"/>
+                        </w:rPr>
+                        <w:t xml:space="preserve">        </w:t>
+                      </w:r>
+                      <w:r>
+                        <w:rPr>
+                          <w:rFonts w:ascii="Consolas" w:eastAsiaTheme="minorHAnsi" w:hAnsi="Consolas" w:cs="Consolas"/>
+                          <w:color w:val="2B91AF"/>
+                          <w:sz w:val="19"/>
+                          <w:szCs w:val="19"/>
+                          <w:lang w:val="en-US" w:eastAsia="en-US"/>
+                        </w:rPr>
+                        <w:t>Cv2</w:t>
+                      </w:r>
+                      <w:r>
+                        <w:rPr>
+                          <w:rFonts w:ascii="Consolas" w:eastAsiaTheme="minorHAnsi" w:hAnsi="Consolas" w:cs="Consolas"/>
+                          <w:color w:val="000000"/>
+                          <w:sz w:val="19"/>
+                          <w:szCs w:val="19"/>
+                          <w:lang w:val="en-US" w:eastAsia="en-US"/>
+                        </w:rPr>
+                        <w:t xml:space="preserve">.MeanStdDev(area, </w:t>
+                      </w:r>
+                      <w:r>
+                        <w:rPr>
+                          <w:rFonts w:ascii="Consolas" w:eastAsiaTheme="minorHAnsi" w:hAnsi="Consolas" w:cs="Consolas"/>
+                          <w:color w:val="0000FF"/>
+                          <w:sz w:val="19"/>
+                          <w:szCs w:val="19"/>
+                          <w:lang w:val="en-US" w:eastAsia="en-US"/>
+                        </w:rPr>
+                        <w:t>out</w:t>
+                      </w:r>
+                      <w:r>
+                        <w:rPr>
+                          <w:rFonts w:ascii="Consolas" w:eastAsiaTheme="minorHAnsi" w:hAnsi="Consolas" w:cs="Consolas"/>
+                          <w:color w:val="000000"/>
+                          <w:sz w:val="19"/>
+                          <w:szCs w:val="19"/>
+                          <w:lang w:val="en-US" w:eastAsia="en-US"/>
+                        </w:rPr>
+                        <w:t xml:space="preserve"> </w:t>
+                      </w:r>
+                      <w:proofErr w:type="spellStart"/>
+                      <w:r>
+                        <w:rPr>
+                          <w:rFonts w:ascii="Consolas" w:eastAsiaTheme="minorHAnsi" w:hAnsi="Consolas" w:cs="Consolas"/>
+                          <w:color w:val="0000FF"/>
+                          <w:sz w:val="19"/>
+                          <w:szCs w:val="19"/>
+                          <w:lang w:val="en-US" w:eastAsia="en-US"/>
+                        </w:rPr>
+                        <w:t>var</w:t>
+                      </w:r>
+                      <w:proofErr w:type="spellEnd"/>
+                      <w:r>
+                        <w:rPr>
+                          <w:rFonts w:ascii="Consolas" w:eastAsiaTheme="minorHAnsi" w:hAnsi="Consolas" w:cs="Consolas"/>
+                          <w:color w:val="000000"/>
+                          <w:sz w:val="19"/>
+                          <w:szCs w:val="19"/>
+                          <w:lang w:val="en-US" w:eastAsia="en-US"/>
+                        </w:rPr>
+                        <w:t xml:space="preserve"> </w:t>
+                      </w:r>
+                      <w:proofErr w:type="spellStart"/>
+                      <w:r>
+                        <w:rPr>
+                          <w:rFonts w:ascii="Consolas" w:eastAsiaTheme="minorHAnsi" w:hAnsi="Consolas" w:cs="Consolas"/>
+                          <w:color w:val="000000"/>
+                          <w:sz w:val="19"/>
+                          <w:szCs w:val="19"/>
+                          <w:lang w:val="en-US" w:eastAsia="en-US"/>
+                        </w:rPr>
+                        <w:t>scalarMean</w:t>
+                      </w:r>
+                      <w:proofErr w:type="spellEnd"/>
+                      <w:r>
+                        <w:rPr>
+                          <w:rFonts w:ascii="Consolas" w:eastAsiaTheme="minorHAnsi" w:hAnsi="Consolas" w:cs="Consolas"/>
+                          <w:color w:val="000000"/>
+                          <w:sz w:val="19"/>
+                          <w:szCs w:val="19"/>
+                          <w:lang w:val="en-US" w:eastAsia="en-US"/>
+                        </w:rPr>
+                        <w:t xml:space="preserve">, </w:t>
+                      </w:r>
+                      <w:r>
+                        <w:rPr>
+                          <w:rFonts w:ascii="Consolas" w:eastAsiaTheme="minorHAnsi" w:hAnsi="Consolas" w:cs="Consolas"/>
+                          <w:color w:val="0000FF"/>
+                          <w:sz w:val="19"/>
+                          <w:szCs w:val="19"/>
+                          <w:lang w:val="en-US" w:eastAsia="en-US"/>
+                        </w:rPr>
+                        <w:t>out</w:t>
+                      </w:r>
+                      <w:r>
+                        <w:rPr>
+                          <w:rFonts w:ascii="Consolas" w:eastAsiaTheme="minorHAnsi" w:hAnsi="Consolas" w:cs="Consolas"/>
+                          <w:color w:val="000000"/>
+                          <w:sz w:val="19"/>
+                          <w:szCs w:val="19"/>
+                          <w:lang w:val="en-US" w:eastAsia="en-US"/>
+                        </w:rPr>
+                        <w:t xml:space="preserve"> </w:t>
+                      </w:r>
+                      <w:proofErr w:type="spellStart"/>
+                      <w:r>
+                        <w:rPr>
+                          <w:rFonts w:ascii="Consolas" w:eastAsiaTheme="minorHAnsi" w:hAnsi="Consolas" w:cs="Consolas"/>
+                          <w:color w:val="0000FF"/>
+                          <w:sz w:val="19"/>
+                          <w:szCs w:val="19"/>
+                          <w:lang w:val="en-US" w:eastAsia="en-US"/>
+                        </w:rPr>
+                        <w:t>var</w:t>
+                      </w:r>
+                      <w:proofErr w:type="spellEnd"/>
+                      <w:r>
+                        <w:rPr>
+                          <w:rFonts w:ascii="Consolas" w:eastAsiaTheme="minorHAnsi" w:hAnsi="Consolas" w:cs="Consolas"/>
+                          <w:color w:val="000000"/>
+                          <w:sz w:val="19"/>
+                          <w:szCs w:val="19"/>
+                          <w:lang w:val="en-US" w:eastAsia="en-US"/>
+                        </w:rPr>
+                        <w:t xml:space="preserve"> </w:t>
+                      </w:r>
+                      <w:proofErr w:type="spellStart"/>
+                      <w:r>
+                        <w:rPr>
+                          <w:rFonts w:ascii="Consolas" w:eastAsiaTheme="minorHAnsi" w:hAnsi="Consolas" w:cs="Consolas"/>
+                          <w:color w:val="000000"/>
+                          <w:sz w:val="19"/>
+                          <w:szCs w:val="19"/>
+                          <w:lang w:val="en-US" w:eastAsia="en-US"/>
+                        </w:rPr>
+                        <w:t>scalarStddev</w:t>
+                      </w:r>
+                      <w:proofErr w:type="spellEnd"/>
+                      <w:r>
+                        <w:rPr>
+                          <w:rFonts w:ascii="Consolas" w:eastAsiaTheme="minorHAnsi" w:hAnsi="Consolas" w:cs="Consolas"/>
+                          <w:color w:val="000000"/>
+                          <w:sz w:val="19"/>
+                          <w:szCs w:val="19"/>
+                          <w:lang w:val="en-US" w:eastAsia="en-US"/>
+                        </w:rPr>
+                        <w:t>, mask);</w:t>
+                      </w:r>
+                    </w:p>
+                    <w:p>
+                      <w:pPr>
+                        <w:autoSpaceDE w:val="0"/>
+                        <w:autoSpaceDN w:val="0"/>
+                        <w:adjustRightInd w:val="0"/>
+                        <w:spacing w:after="0" w:line="240" w:lineRule="auto"/>
+                        <w:rPr>
+                          <w:rFonts w:ascii="Consolas" w:eastAsiaTheme="minorHAnsi" w:hAnsi="Consolas" w:cs="Consolas"/>
+                          <w:color w:val="000000"/>
+                          <w:sz w:val="19"/>
+                          <w:szCs w:val="19"/>
+                          <w:lang w:val="en-US" w:eastAsia="en-US"/>
+                        </w:rPr>
+                      </w:pPr>
+                      <w:r>
+                        <w:rPr>
+                          <w:rFonts w:ascii="Consolas" w:eastAsiaTheme="minorHAnsi" w:hAnsi="Consolas" w:cs="Consolas"/>
+                          <w:color w:val="000000"/>
+                          <w:sz w:val="19"/>
+                          <w:szCs w:val="19"/>
+                          <w:lang w:val="en-US" w:eastAsia="en-US"/>
+                        </w:rPr>
+                        <w:t xml:space="preserve">        </w:t>
+                      </w:r>
+                      <w:proofErr w:type="spellStart"/>
+                      <w:r>
+                        <w:rPr>
+                          <w:rFonts w:ascii="Consolas" w:eastAsiaTheme="minorHAnsi" w:hAnsi="Consolas" w:cs="Consolas"/>
+                          <w:color w:val="0000FF"/>
+                          <w:sz w:val="19"/>
+                          <w:szCs w:val="19"/>
+                          <w:lang w:val="en-US" w:eastAsia="en-US"/>
+                        </w:rPr>
+                        <w:t>var</w:t>
+                      </w:r>
+                      <w:proofErr w:type="spellEnd"/>
+                      <w:r>
+                        <w:rPr>
+                          <w:rFonts w:ascii="Consolas" w:eastAsiaTheme="minorHAnsi" w:hAnsi="Consolas" w:cs="Consolas"/>
+                          <w:color w:val="000000"/>
+                          <w:sz w:val="19"/>
+                          <w:szCs w:val="19"/>
+                          <w:lang w:val="en-US" w:eastAsia="en-US"/>
+                        </w:rPr>
+                        <w:t xml:space="preserve"> mean = (</w:t>
+                      </w:r>
+                      <w:r>
+                        <w:rPr>
+                          <w:rFonts w:ascii="Consolas" w:eastAsiaTheme="minorHAnsi" w:hAnsi="Consolas" w:cs="Consolas"/>
+                          <w:color w:val="0000FF"/>
+                          <w:sz w:val="19"/>
+                          <w:szCs w:val="19"/>
+                          <w:lang w:val="en-US" w:eastAsia="en-US"/>
+                        </w:rPr>
+                        <w:t>float</w:t>
+                      </w:r>
+                      <w:r>
+                        <w:rPr>
+                          <w:rFonts w:ascii="Consolas" w:eastAsiaTheme="minorHAnsi" w:hAnsi="Consolas" w:cs="Consolas"/>
+                          <w:color w:val="000000"/>
+                          <w:sz w:val="19"/>
+                          <w:szCs w:val="19"/>
+                          <w:lang w:val="en-US" w:eastAsia="en-US"/>
+                        </w:rPr>
+                        <w:t>) (</w:t>
+                      </w:r>
+                      <w:proofErr w:type="spellStart"/>
+                      <w:proofErr w:type="gramStart"/>
+                      <w:r>
+                        <w:rPr>
+                          <w:rFonts w:ascii="Consolas" w:eastAsiaTheme="minorHAnsi" w:hAnsi="Consolas" w:cs="Consolas"/>
+                          <w:color w:val="000000"/>
+                          <w:sz w:val="19"/>
+                          <w:szCs w:val="19"/>
+                          <w:lang w:val="en-US" w:eastAsia="en-US"/>
+                        </w:rPr>
+                        <w:t>scalarMean</w:t>
+                      </w:r>
+                      <w:proofErr w:type="spellEnd"/>
+                      <w:r>
+                        <w:rPr>
+                          <w:rFonts w:ascii="Consolas" w:eastAsiaTheme="minorHAnsi" w:hAnsi="Consolas" w:cs="Consolas"/>
+                          <w:color w:val="000000"/>
+                          <w:sz w:val="19"/>
+                          <w:szCs w:val="19"/>
+                          <w:lang w:val="en-US" w:eastAsia="en-US"/>
+                        </w:rPr>
+                        <w:t>[</w:t>
+                      </w:r>
+                      <w:proofErr w:type="gramEnd"/>
+                      <w:r>
+                        <w:rPr>
+                          <w:rFonts w:ascii="Consolas" w:eastAsiaTheme="minorHAnsi" w:hAnsi="Consolas" w:cs="Consolas"/>
+                          <w:color w:val="000000"/>
+                          <w:sz w:val="19"/>
+                          <w:szCs w:val="19"/>
+                          <w:lang w:val="en-US" w:eastAsia="en-US"/>
+                        </w:rPr>
+                        <w:t>0] / 255);</w:t>
+                      </w:r>
+                    </w:p>
+                    <w:p>
+                      <w:pPr>
+                        <w:autoSpaceDE w:val="0"/>
+                        <w:autoSpaceDN w:val="0"/>
+                        <w:adjustRightInd w:val="0"/>
+                        <w:spacing w:after="0" w:line="240" w:lineRule="auto"/>
+                        <w:rPr>
+                          <w:rFonts w:ascii="Consolas" w:eastAsiaTheme="minorHAnsi" w:hAnsi="Consolas" w:cs="Consolas"/>
+                          <w:color w:val="000000"/>
+                          <w:sz w:val="19"/>
+                          <w:szCs w:val="19"/>
+                          <w:lang w:val="en-US" w:eastAsia="en-US"/>
+                        </w:rPr>
+                      </w:pPr>
+                      <w:r>
+                        <w:rPr>
+                          <w:rFonts w:ascii="Consolas" w:eastAsiaTheme="minorHAnsi" w:hAnsi="Consolas" w:cs="Consolas"/>
+                          <w:color w:val="000000"/>
+                          <w:sz w:val="19"/>
+                          <w:szCs w:val="19"/>
+                          <w:lang w:val="en-US" w:eastAsia="en-US"/>
+                        </w:rPr>
+                        <w:t xml:space="preserve">        </w:t>
+                      </w:r>
+                      <w:proofErr w:type="spellStart"/>
+                      <w:r>
+                        <w:rPr>
+                          <w:rFonts w:ascii="Consolas" w:eastAsiaTheme="minorHAnsi" w:hAnsi="Consolas" w:cs="Consolas"/>
+                          <w:color w:val="0000FF"/>
+                          <w:sz w:val="19"/>
+                          <w:szCs w:val="19"/>
+                          <w:lang w:val="en-US" w:eastAsia="en-US"/>
+                        </w:rPr>
+                        <w:t>var</w:t>
+                      </w:r>
+                      <w:proofErr w:type="spellEnd"/>
+                      <w:r>
+                        <w:rPr>
+                          <w:rFonts w:ascii="Consolas" w:eastAsiaTheme="minorHAnsi" w:hAnsi="Consolas" w:cs="Consolas"/>
+                          <w:color w:val="000000"/>
+                          <w:sz w:val="19"/>
+                          <w:szCs w:val="19"/>
+                          <w:lang w:val="en-US" w:eastAsia="en-US"/>
+                        </w:rPr>
+                        <w:t xml:space="preserve"> </w:t>
+                      </w:r>
+                      <w:proofErr w:type="spellStart"/>
+                      <w:r>
+                        <w:rPr>
+                          <w:rFonts w:ascii="Consolas" w:eastAsiaTheme="minorHAnsi" w:hAnsi="Consolas" w:cs="Consolas"/>
+                          <w:color w:val="000000"/>
+                          <w:sz w:val="19"/>
+                          <w:szCs w:val="19"/>
+                          <w:lang w:val="en-US" w:eastAsia="en-US"/>
+                        </w:rPr>
+                        <w:t>stddev</w:t>
+                      </w:r>
+                      <w:proofErr w:type="spellEnd"/>
+                      <w:r>
+                        <w:rPr>
+                          <w:rFonts w:ascii="Consolas" w:eastAsiaTheme="minorHAnsi" w:hAnsi="Consolas" w:cs="Consolas"/>
+                          <w:color w:val="000000"/>
+                          <w:sz w:val="19"/>
+                          <w:szCs w:val="19"/>
+                          <w:lang w:val="en-US" w:eastAsia="en-US"/>
+                        </w:rPr>
+                        <w:t xml:space="preserve"> = (</w:t>
+                      </w:r>
+                      <w:r>
+                        <w:rPr>
+                          <w:rFonts w:ascii="Consolas" w:eastAsiaTheme="minorHAnsi" w:hAnsi="Consolas" w:cs="Consolas"/>
+                          <w:color w:val="0000FF"/>
+                          <w:sz w:val="19"/>
+                          <w:szCs w:val="19"/>
+                          <w:lang w:val="en-US" w:eastAsia="en-US"/>
+                        </w:rPr>
+                        <w:t>float</w:t>
+                      </w:r>
+                      <w:r>
+                        <w:rPr>
+                          <w:rFonts w:ascii="Consolas" w:eastAsiaTheme="minorHAnsi" w:hAnsi="Consolas" w:cs="Consolas"/>
+                          <w:color w:val="000000"/>
+                          <w:sz w:val="19"/>
+                          <w:szCs w:val="19"/>
+                          <w:lang w:val="en-US" w:eastAsia="en-US"/>
+                        </w:rPr>
+                        <w:t>) (</w:t>
+                      </w:r>
+                      <w:proofErr w:type="spellStart"/>
+                      <w:proofErr w:type="gramStart"/>
+                      <w:r>
+                        <w:rPr>
+                          <w:rFonts w:ascii="Consolas" w:eastAsiaTheme="minorHAnsi" w:hAnsi="Consolas" w:cs="Consolas"/>
+                          <w:color w:val="000000"/>
+                          <w:sz w:val="19"/>
+                          <w:szCs w:val="19"/>
+                          <w:lang w:val="en-US" w:eastAsia="en-US"/>
+                        </w:rPr>
+                        <w:t>scalarStddev</w:t>
+                      </w:r>
+                      <w:proofErr w:type="spellEnd"/>
+                      <w:r>
+                        <w:rPr>
+                          <w:rFonts w:ascii="Consolas" w:eastAsiaTheme="minorHAnsi" w:hAnsi="Consolas" w:cs="Consolas"/>
+                          <w:color w:val="000000"/>
+                          <w:sz w:val="19"/>
+                          <w:szCs w:val="19"/>
+                          <w:lang w:val="en-US" w:eastAsia="en-US"/>
+                        </w:rPr>
+                        <w:t>[</w:t>
+                      </w:r>
+                      <w:proofErr w:type="gramEnd"/>
+                      <w:r>
+                        <w:rPr>
+                          <w:rFonts w:ascii="Consolas" w:eastAsiaTheme="minorHAnsi" w:hAnsi="Consolas" w:cs="Consolas"/>
+                          <w:color w:val="000000"/>
+                          <w:sz w:val="19"/>
+                          <w:szCs w:val="19"/>
+                          <w:lang w:val="en-US" w:eastAsia="en-US"/>
+                        </w:rPr>
+                        <w:t>0] / 255);</w:t>
+                      </w:r>
+                    </w:p>
+                    <w:p>
+                      <w:pPr>
+                        <w:autoSpaceDE w:val="0"/>
+                        <w:autoSpaceDN w:val="0"/>
+                        <w:adjustRightInd w:val="0"/>
+                        <w:spacing w:after="0" w:line="240" w:lineRule="auto"/>
+                        <w:rPr>
+                          <w:rFonts w:ascii="Consolas" w:eastAsiaTheme="minorHAnsi" w:hAnsi="Consolas" w:cs="Consolas"/>
+                          <w:color w:val="000000"/>
+                          <w:sz w:val="19"/>
+                          <w:szCs w:val="19"/>
+                          <w:lang w:val="en-US" w:eastAsia="en-US"/>
+                        </w:rPr>
+                      </w:pPr>
+                      <w:r>
+                        <w:rPr>
+                          <w:rFonts w:ascii="Consolas" w:eastAsiaTheme="minorHAnsi" w:hAnsi="Consolas" w:cs="Consolas"/>
+                          <w:color w:val="000000"/>
+                          <w:sz w:val="19"/>
+                          <w:szCs w:val="19"/>
+                          <w:lang w:val="en-US" w:eastAsia="en-US"/>
+                        </w:rPr>
+                        <w:t xml:space="preserve">        </w:t>
+                      </w:r>
+                      <w:r>
+                        <w:rPr>
+                          <w:rFonts w:ascii="Consolas" w:eastAsiaTheme="minorHAnsi" w:hAnsi="Consolas" w:cs="Consolas"/>
+                          <w:color w:val="0000FF"/>
+                          <w:sz w:val="19"/>
+                          <w:szCs w:val="19"/>
+                          <w:lang w:val="en-US" w:eastAsia="en-US"/>
+                        </w:rPr>
+                        <w:t>return</w:t>
+                      </w:r>
+                      <w:r>
+                        <w:rPr>
+                          <w:rFonts w:ascii="Consolas" w:eastAsiaTheme="minorHAnsi" w:hAnsi="Consolas" w:cs="Consolas"/>
+                          <w:color w:val="000000"/>
+                          <w:sz w:val="19"/>
+                          <w:szCs w:val="19"/>
+                          <w:lang w:val="en-US" w:eastAsia="en-US"/>
+                        </w:rPr>
+                        <w:t xml:space="preserve"> (mean, </w:t>
+                      </w:r>
+                      <w:proofErr w:type="spellStart"/>
+                      <w:r>
+                        <w:rPr>
+                          <w:rFonts w:ascii="Consolas" w:eastAsiaTheme="minorHAnsi" w:hAnsi="Consolas" w:cs="Consolas"/>
+                          <w:color w:val="000000"/>
+                          <w:sz w:val="19"/>
+                          <w:szCs w:val="19"/>
+                          <w:lang w:val="en-US" w:eastAsia="en-US"/>
+                        </w:rPr>
+                        <w:t>stddev</w:t>
+                      </w:r>
+                      <w:proofErr w:type="spellEnd"/>
+                      <w:r>
+                        <w:rPr>
+                          <w:rFonts w:ascii="Consolas" w:eastAsiaTheme="minorHAnsi" w:hAnsi="Consolas" w:cs="Consolas"/>
+                          <w:color w:val="000000"/>
+                          <w:sz w:val="19"/>
+                          <w:szCs w:val="19"/>
+                          <w:lang w:val="en-US" w:eastAsia="en-US"/>
+                        </w:rPr>
+                        <w:t>);</w:t>
+                      </w:r>
+                    </w:p>
+                    <w:p>
+                      <w:pPr>
+                        <w:autoSpaceDE w:val="0"/>
+                        <w:autoSpaceDN w:val="0"/>
+                        <w:adjustRightInd w:val="0"/>
+                        <w:spacing w:after="0" w:line="240" w:lineRule="auto"/>
+                        <w:rPr>
+                          <w:rFonts w:ascii="Consolas" w:eastAsiaTheme="minorHAnsi" w:hAnsi="Consolas" w:cs="Consolas"/>
+                          <w:color w:val="000000"/>
+                          <w:sz w:val="19"/>
+                          <w:szCs w:val="19"/>
+                          <w:lang w:val="en-US" w:eastAsia="en-US"/>
+                        </w:rPr>
+                      </w:pPr>
+                      <w:r>
+                        <w:rPr>
+                          <w:rFonts w:ascii="Consolas" w:eastAsiaTheme="minorHAnsi" w:hAnsi="Consolas" w:cs="Consolas"/>
+                          <w:color w:val="000000"/>
+                          <w:sz w:val="19"/>
+                          <w:szCs w:val="19"/>
+                          <w:lang w:val="en-US" w:eastAsia="en-US"/>
+                        </w:rPr>
+                        <w:t xml:space="preserve">    }</w:t>
+                      </w:r>
+                    </w:p>
+                    <w:p>
+                      <w:pPr>
+                        <w:autoSpaceDE w:val="0"/>
+                        <w:autoSpaceDN w:val="0"/>
+                        <w:adjustRightInd w:val="0"/>
+                        <w:spacing w:after="0" w:line="240" w:lineRule="auto"/>
+                        <w:rPr>
+                          <w:rFonts w:ascii="Consolas" w:eastAsiaTheme="minorHAnsi" w:hAnsi="Consolas" w:cs="Consolas"/>
+                          <w:color w:val="000000"/>
+                          <w:sz w:val="19"/>
+                          <w:szCs w:val="19"/>
+                          <w:lang w:val="en-US" w:eastAsia="en-US"/>
+                        </w:rPr>
+                      </w:pPr>
+                    </w:p>
+                    <w:p>
+                      <w:pPr>
+                        <w:autoSpaceDE w:val="0"/>
+                        <w:autoSpaceDN w:val="0"/>
+                        <w:adjustRightInd w:val="0"/>
+                        <w:spacing w:after="0" w:line="240" w:lineRule="auto"/>
+                        <w:rPr>
+                          <w:rFonts w:ascii="Consolas" w:eastAsiaTheme="minorHAnsi" w:hAnsi="Consolas" w:cs="Consolas"/>
+                          <w:color w:val="000000"/>
+                          <w:sz w:val="19"/>
+                          <w:szCs w:val="19"/>
+                          <w:lang w:val="en-US" w:eastAsia="en-US"/>
+                        </w:rPr>
+                      </w:pPr>
+                      <w:r>
+                        <w:rPr>
+                          <w:rFonts w:ascii="Consolas" w:eastAsiaTheme="minorHAnsi" w:hAnsi="Consolas" w:cs="Consolas"/>
+                          <w:color w:val="000000"/>
+                          <w:sz w:val="19"/>
+                          <w:szCs w:val="19"/>
+                          <w:lang w:val="en-US" w:eastAsia="en-US"/>
+                        </w:rPr>
+                        <w:t xml:space="preserve">    </w:t>
+                      </w:r>
+                      <w:r>
+                        <w:rPr>
+                          <w:rFonts w:ascii="Consolas" w:eastAsiaTheme="minorHAnsi" w:hAnsi="Consolas" w:cs="Consolas"/>
+                          <w:color w:val="0000FF"/>
+                          <w:sz w:val="19"/>
+                          <w:szCs w:val="19"/>
+                          <w:lang w:val="en-US" w:eastAsia="en-US"/>
+                        </w:rPr>
+                        <w:t>return</w:t>
+                      </w:r>
+                      <w:r>
+                        <w:rPr>
+                          <w:rFonts w:ascii="Consolas" w:eastAsiaTheme="minorHAnsi" w:hAnsi="Consolas" w:cs="Consolas"/>
+                          <w:color w:val="000000"/>
+                          <w:sz w:val="19"/>
+                          <w:szCs w:val="19"/>
+                          <w:lang w:val="en-US" w:eastAsia="en-US"/>
+                        </w:rPr>
+                        <w:t xml:space="preserve"> (</w:t>
+                      </w:r>
+                      <w:proofErr w:type="spellStart"/>
+                      <w:r>
+                        <w:rPr>
+                          <w:rFonts w:ascii="Consolas" w:eastAsiaTheme="minorHAnsi" w:hAnsi="Consolas" w:cs="Consolas"/>
+                          <w:color w:val="000000"/>
+                          <w:sz w:val="19"/>
+                          <w:szCs w:val="19"/>
+                          <w:lang w:val="en-US" w:eastAsia="en-US"/>
+                        </w:rPr>
+                        <w:t>LocalMeanStdDev</w:t>
+                      </w:r>
+                      <w:proofErr w:type="spellEnd"/>
+                      <w:r>
+                        <w:rPr>
+                          <w:rFonts w:ascii="Consolas" w:eastAsiaTheme="minorHAnsi" w:hAnsi="Consolas" w:cs="Consolas"/>
+                          <w:color w:val="000000"/>
+                          <w:sz w:val="19"/>
+                          <w:szCs w:val="19"/>
+                          <w:lang w:val="en-US" w:eastAsia="en-US"/>
+                        </w:rPr>
+                        <w:t>(</w:t>
+                      </w:r>
+                      <w:proofErr w:type="gramStart"/>
+                      <w:r>
+                        <w:rPr>
+                          <w:rFonts w:ascii="Consolas" w:eastAsiaTheme="minorHAnsi" w:hAnsi="Consolas" w:cs="Consolas"/>
+                          <w:color w:val="000000"/>
+                          <w:sz w:val="19"/>
+                          <w:szCs w:val="19"/>
+                          <w:lang w:val="en-US" w:eastAsia="en-US"/>
+                        </w:rPr>
+                        <w:t>layers[</w:t>
+                      </w:r>
+                      <w:proofErr w:type="gramEnd"/>
+                      <w:r>
+                        <w:rPr>
+                          <w:rFonts w:ascii="Consolas" w:eastAsiaTheme="minorHAnsi" w:hAnsi="Consolas" w:cs="Consolas"/>
+                          <w:color w:val="000000"/>
+                          <w:sz w:val="19"/>
+                          <w:szCs w:val="19"/>
+                          <w:lang w:val="en-US" w:eastAsia="en-US"/>
+                        </w:rPr>
+                        <w:t>1])</w:t>
+                      </w:r>
+                      <w:r>
+                        <w:rPr>
+                          <w:rFonts w:ascii="Consolas" w:eastAsiaTheme="minorHAnsi" w:hAnsi="Consolas" w:cs="Consolas"/>
+                          <w:color w:val="008000"/>
+                          <w:sz w:val="19"/>
+                          <w:szCs w:val="19"/>
+                          <w:lang w:val="en-US" w:eastAsia="en-US"/>
+                        </w:rPr>
+                        <w:t>/*saturation layer*/</w:t>
+                      </w:r>
+                      <w:r>
+                        <w:rPr>
+                          <w:rFonts w:ascii="Consolas" w:eastAsiaTheme="minorHAnsi" w:hAnsi="Consolas" w:cs="Consolas"/>
+                          <w:color w:val="000000"/>
+                          <w:sz w:val="19"/>
+                          <w:szCs w:val="19"/>
+                          <w:lang w:val="en-US" w:eastAsia="en-US"/>
+                        </w:rPr>
+                        <w:t xml:space="preserve">, </w:t>
+                      </w:r>
+                      <w:proofErr w:type="spellStart"/>
+                      <w:r>
+                        <w:rPr>
+                          <w:rFonts w:ascii="Consolas" w:eastAsiaTheme="minorHAnsi" w:hAnsi="Consolas" w:cs="Consolas"/>
+                          <w:color w:val="000000"/>
+                          <w:sz w:val="19"/>
+                          <w:szCs w:val="19"/>
+                          <w:lang w:val="en-US" w:eastAsia="en-US"/>
+                        </w:rPr>
+                        <w:t>LocalMeanStdDev</w:t>
+                      </w:r>
+                      <w:proofErr w:type="spellEnd"/>
+                      <w:r>
+                        <w:rPr>
+                          <w:rFonts w:ascii="Consolas" w:eastAsiaTheme="minorHAnsi" w:hAnsi="Consolas" w:cs="Consolas"/>
+                          <w:color w:val="000000"/>
+                          <w:sz w:val="19"/>
+                          <w:szCs w:val="19"/>
+                          <w:lang w:val="en-US" w:eastAsia="en-US"/>
+                        </w:rPr>
+                        <w:t>(layers[2])</w:t>
+                      </w:r>
+                      <w:r>
+                        <w:rPr>
+                          <w:rFonts w:ascii="Consolas" w:eastAsiaTheme="minorHAnsi" w:hAnsi="Consolas" w:cs="Consolas"/>
+                          <w:color w:val="008000"/>
+                          <w:sz w:val="19"/>
+                          <w:szCs w:val="19"/>
+                          <w:lang w:val="en-US" w:eastAsia="en-US"/>
+                        </w:rPr>
+                        <w:t>/* value layer*/</w:t>
+                      </w:r>
+                      <w:r>
+                        <w:rPr>
+                          <w:rFonts w:ascii="Consolas" w:eastAsiaTheme="minorHAnsi" w:hAnsi="Consolas" w:cs="Consolas"/>
+                          <w:color w:val="000000"/>
+                          <w:sz w:val="19"/>
+                          <w:szCs w:val="19"/>
+                          <w:lang w:val="en-US" w:eastAsia="en-US"/>
+                        </w:rPr>
+                        <w:t>);</w:t>
+                      </w:r>
+                    </w:p>
+                    <w:p>
+                      <w:r>
+                        <w:rPr>
+                          <w:rFonts w:ascii="Consolas" w:eastAsiaTheme="minorHAnsi" w:hAnsi="Consolas" w:cs="Consolas"/>
+                          <w:color w:val="000000"/>
+                          <w:sz w:val="19"/>
+                          <w:szCs w:val="19"/>
+                          <w:lang w:eastAsia="en-US"/>
+                        </w:rPr>
+                        <w:t>}</w:t>
+                      </w:r>
+                    </w:p>
+                  </w:txbxContent>
+                </v:textbox>
+                <w10:anchorlock/>
+              </v:shape>
+            </w:pict>
+          </mc:Fallback>
+        </mc:AlternateContent>
+      </w:r>
+    </w:p>
+    <w:p>
+      <w:pPr>
+        <w:pStyle w:val="Legenda"/>
+      </w:pPr>
+      <w:r>
+        <w:t xml:space="preserve">Listing </w:t>
+      </w:r>
+      <w:r>
+        <w:fldChar w:fldCharType="begin"/>
+      </w:r>
+      <w:r>
+        <w:instrText xml:space="preserve"> SEQ Listing \* ARABIC </w:instrText>
+      </w:r>
+      <w:r>
+        <w:fldChar w:fldCharType="separate"/>
+      </w:r>
+      <w:r>
+        <w:rPr>
+          <w:noProof/>
+        </w:rPr>
+        <w:t>8</w:t>
+      </w:r>
+      <w:r>
+        <w:fldChar w:fldCharType="end"/>
+      </w:r>
+      <w:r>
+        <w:t xml:space="preserve"> </w:t>
+      </w:r>
+      <w:r>
+        <w:t>Obliczanie statystyk średniej i odchylenia standardowego dla saturacji i wartości</w:t>
+      </w:r>
+    </w:p>
     <w:p/>
     <w:p>
       <w:pPr>
-        <w:pStyle w:val="Nagwek1"/>
-        <w:numPr>
-          <w:ilvl w:val="0"/>
-          <w:numId w:val="3"/>
-        </w:numPr>
+        <w:keepNext/>
       </w:pPr>
       <w:r>
-        <w:t>Omówienie i dyskusja wyników</w:t>
+        <w:rPr>
+          <w:noProof/>
+        </w:rPr>
+        <w:drawing>
+          <wp:inline distT="0" distB="0" distL="0" distR="0" wp14:anchorId="5EC9D2E9" wp14:editId="1D7D17F8">
+            <wp:extent cx="5579745" cy="2917825"/>
+            <wp:effectExtent l="0" t="0" r="1905" b="0"/>
+            <wp:docPr id="15" name="Obraz 15"/>
+            <wp:cNvGraphicFramePr>
+              <a:graphicFrameLocks xmlns:a="http://schemas.openxmlformats.org/drawingml/2006/main" noChangeAspect="1"/>
+            </wp:cNvGraphicFramePr>
+            <a:graphic xmlns:a="http://schemas.openxmlformats.org/drawingml/2006/main">
+              <a:graphicData uri="http://schemas.openxmlformats.org/drawingml/2006/picture">
+                <pic:pic xmlns:pic="http://schemas.openxmlformats.org/drawingml/2006/picture">
+                  <pic:nvPicPr>
+                    <pic:cNvPr id="15" name="sat_tresh+edge+value_results.png"/>
+                    <pic:cNvPicPr/>
+                  </pic:nvPicPr>
+                  <pic:blipFill>
+                    <a:blip r:embed="rId11">
+                      <a:extLst>
+                        <a:ext uri="{28A0092B-C50C-407E-A947-70E740481C1C}">
+                          <a14:useLocalDpi xmlns:a14="http://schemas.microsoft.com/office/drawing/2010/main" val="0"/>
+                        </a:ext>
+                      </a:extLst>
+                    </a:blip>
+                    <a:stretch>
+                      <a:fillRect/>
+                    </a:stretch>
+                  </pic:blipFill>
+                  <pic:spPr>
+                    <a:xfrm>
+                      <a:off x="0" y="0"/>
+                      <a:ext cx="5579745" cy="2917825"/>
+                    </a:xfrm>
+                    <a:prstGeom prst="rect">
+                      <a:avLst/>
+                    </a:prstGeom>
+                  </pic:spPr>
+                </pic:pic>
+              </a:graphicData>
+            </a:graphic>
+          </wp:inline>
+        </w:drawing>
+      </w:r>
+    </w:p>
+    <w:p>
+      <w:pPr>
+        <w:pStyle w:val="Legenda"/>
+      </w:pPr>
+      <w:r>
+        <w:t xml:space="preserve">Rysunek </w:t>
+      </w:r>
+      <w:r>
+        <w:fldChar w:fldCharType="begin"/>
+      </w:r>
+      <w:r>
+        <w:instrText xml:space="preserve"> SEQ Rysunek \* ARABIC </w:instrText>
+      </w:r>
+      <w:r>
+        <w:fldChar w:fldCharType="separate"/>
+      </w:r>
+      <w:r>
+        <w:rPr>
+          <w:noProof/>
+        </w:rPr>
+        <w:t>3</w:t>
+      </w:r>
+      <w:r>
+        <w:fldChar w:fldCharType="end"/>
+      </w:r>
+      <w:r>
+        <w:t xml:space="preserve">Wynikisprawdzianu klasyfikacji dla cech </w:t>
+      </w:r>
+      <w:proofErr w:type="spellStart"/>
+      <w:r>
+        <w:t>EdgePixelsRatio</w:t>
+      </w:r>
+      <w:proofErr w:type="spellEnd"/>
+      <w:r>
+        <w:t xml:space="preserve"> </w:t>
+      </w:r>
+      <w:proofErr w:type="spellStart"/>
+      <w:r>
+        <w:t>SaturatedPixelsRatio</w:t>
+      </w:r>
+      <w:proofErr w:type="spellEnd"/>
+      <w:r>
+        <w:t xml:space="preserve"> </w:t>
+      </w:r>
+      <w:proofErr w:type="spellStart"/>
+      <w:r>
+        <w:t>ValueMean</w:t>
+      </w:r>
+      <w:proofErr w:type="spellEnd"/>
+      <w:r>
+        <w:t xml:space="preserve"> </w:t>
+      </w:r>
+      <w:proofErr w:type="spellStart"/>
+      <w:r>
+        <w:t>ValueStddev</w:t>
+      </w:r>
+      <w:proofErr w:type="spellEnd"/>
+    </w:p>
+    <w:p>
+      <w:r>
+        <w:t xml:space="preserve">Sprawdzian wyników klasyfikacji zamieszczam na </w:t>
+      </w:r>
+      <w:commentRangeStart w:id="14"/>
+      <w:r>
+        <w:t>Rysunku x</w:t>
+      </w:r>
+      <w:commentRangeEnd w:id="14"/>
+      <w:r>
+        <w:rPr>
+          <w:rStyle w:val="Odwoaniedokomentarza"/>
+        </w:rPr>
+        <w:commentReference w:id="14"/>
+      </w:r>
+      <w:r>
+        <w:t>.</w:t>
+      </w:r>
+    </w:p>
+    <w:p>
+      <w:r>
+        <w:lastRenderedPageBreak/>
+        <w:t xml:space="preserve">Kolejnymi </w:t>
+      </w:r>
+      <w:r>
+        <w:t>badanymi cechami jest badanie histogramu dla warstwy saturacji w przestrzeni HSV, dla zadanego obszaru zdjęcia. Wyliczana jest wartość średnia i odchylenie standardowe.</w:t>
+      </w:r>
+    </w:p>
+    <w:p>
+      <w:r>
+        <w:rPr>
+          <w:noProof/>
+        </w:rPr>
+        <w:drawing>
+          <wp:inline distT="0" distB="0" distL="0" distR="0" wp14:anchorId="32FC7541" wp14:editId="47DBD851">
+            <wp:extent cx="5579745" cy="3366770"/>
+            <wp:effectExtent l="0" t="0" r="1905" b="5080"/>
+            <wp:docPr id="18" name="Obraz 18"/>
+            <wp:cNvGraphicFramePr>
+              <a:graphicFrameLocks xmlns:a="http://schemas.openxmlformats.org/drawingml/2006/main" noChangeAspect="1"/>
+            </wp:cNvGraphicFramePr>
+            <a:graphic xmlns:a="http://schemas.openxmlformats.org/drawingml/2006/main">
+              <a:graphicData uri="http://schemas.openxmlformats.org/drawingml/2006/picture">
+                <pic:pic xmlns:pic="http://schemas.openxmlformats.org/drawingml/2006/picture">
+                  <pic:nvPicPr>
+                    <pic:cNvPr id="18" name="sat_diff.png"/>
+                    <pic:cNvPicPr/>
+                  </pic:nvPicPr>
+                  <pic:blipFill>
+                    <a:blip r:embed="rId12">
+                      <a:extLst>
+                        <a:ext uri="{28A0092B-C50C-407E-A947-70E740481C1C}">
+                          <a14:useLocalDpi xmlns:a14="http://schemas.microsoft.com/office/drawing/2010/main" val="0"/>
+                        </a:ext>
+                      </a:extLst>
+                    </a:blip>
+                    <a:stretch>
+                      <a:fillRect/>
+                    </a:stretch>
+                  </pic:blipFill>
+                  <pic:spPr>
+                    <a:xfrm>
+                      <a:off x="0" y="0"/>
+                      <a:ext cx="5579745" cy="3366770"/>
+                    </a:xfrm>
+                    <a:prstGeom prst="rect">
+                      <a:avLst/>
+                    </a:prstGeom>
+                  </pic:spPr>
+                </pic:pic>
+              </a:graphicData>
+            </a:graphic>
+          </wp:inline>
+        </w:drawing>
+      </w:r>
+    </w:p>
+    <w:p>
+      <w:r>
+        <w:rPr>
+          <w:noProof/>
+        </w:rPr>
+        <w:drawing>
+          <wp:inline distT="0" distB="0" distL="0" distR="0" wp14:anchorId="3CBB1B0D" wp14:editId="7A41954C">
+            <wp:extent cx="5579745" cy="2917825"/>
+            <wp:effectExtent l="0" t="0" r="1905" b="0"/>
+            <wp:docPr id="19" name="Obraz 19"/>
+            <wp:cNvGraphicFramePr>
+              <a:graphicFrameLocks xmlns:a="http://schemas.openxmlformats.org/drawingml/2006/main" noChangeAspect="1"/>
+            </wp:cNvGraphicFramePr>
+            <a:graphic xmlns:a="http://schemas.openxmlformats.org/drawingml/2006/main">
+              <a:graphicData uri="http://schemas.openxmlformats.org/drawingml/2006/picture">
+                <pic:pic xmlns:pic="http://schemas.openxmlformats.org/drawingml/2006/picture">
+                  <pic:nvPicPr>
+                    <pic:cNvPr id="19" name="sat_tresh+edge+value+sat_results.png"/>
+                    <pic:cNvPicPr/>
+                  </pic:nvPicPr>
+                  <pic:blipFill>
+                    <a:blip r:embed="rId13">
+                      <a:extLst>
+                        <a:ext uri="{28A0092B-C50C-407E-A947-70E740481C1C}">
+                          <a14:useLocalDpi xmlns:a14="http://schemas.microsoft.com/office/drawing/2010/main" val="0"/>
+                        </a:ext>
+                      </a:extLst>
+                    </a:blip>
+                    <a:stretch>
+                      <a:fillRect/>
+                    </a:stretch>
+                  </pic:blipFill>
+                  <pic:spPr>
+                    <a:xfrm>
+                      <a:off x="0" y="0"/>
+                      <a:ext cx="5579745" cy="2917825"/>
+                    </a:xfrm>
+                    <a:prstGeom prst="rect">
+                      <a:avLst/>
+                    </a:prstGeom>
+                  </pic:spPr>
+                </pic:pic>
+              </a:graphicData>
+            </a:graphic>
+          </wp:inline>
+        </w:drawing>
       </w:r>
     </w:p>
     <w:p>
@@ -11915,6 +16233,18 @@
         </w:numPr>
       </w:pPr>
       <w:r>
+        <w:t>Omówienie i dyskusja wyników</w:t>
+      </w:r>
+    </w:p>
+    <w:p>
+      <w:pPr>
+        <w:pStyle w:val="Nagwek1"/>
+        <w:numPr>
+          <w:ilvl w:val="0"/>
+          <w:numId w:val="3"/>
+        </w:numPr>
+      </w:pPr>
+      <w:r>
         <w:t>Spis piśmiennictwa</w:t>
       </w:r>
     </w:p>
@@ -12018,7 +16348,7 @@
           <w:rStyle w:val="Odwoaniedokomentarza"/>
         </w:rPr>
         <w:lastRenderedPageBreak/>
-        <w:commentReference w:id="11"/>
+        <w:commentReference w:id="15"/>
       </w:r>
     </w:p>
     <w:sectPr>
@@ -12065,7 +16395,7 @@
       </w:r>
     </w:p>
   </w:comment>
-  <w:comment w:id="1" w:author="Sylwekqaz . [2]" w:date="2016-12-01T10:15:00Z" w:initials="S.">
+  <w:comment w:id="2" w:author="Sylwekqaz . [2]" w:date="2016-12-01T10:15:00Z" w:initials="S.">
     <w:p>
       <w:pPr>
         <w:pStyle w:val="Tekstkomentarza"/>
@@ -12111,7 +16441,7 @@
       </w:r>
     </w:p>
   </w:comment>
-  <w:comment w:id="2" w:author="Sylwekqaz . [2]" w:date="2016-12-01T10:23:00Z" w:initials="S.">
+  <w:comment w:id="3" w:author="Sylwekqaz . [2]" w:date="2016-12-01T10:23:00Z" w:initials="S.">
     <w:p>
       <w:pPr>
         <w:pStyle w:val="Tekstkomentarza"/>
@@ -12127,7 +16457,7 @@
       </w:r>
     </w:p>
   </w:comment>
-  <w:comment w:id="3" w:author="Sylwekqaz . [2]" w:date="2016-12-01T10:48:00Z" w:initials="S.">
+  <w:comment w:id="4" w:author="Sylwekqaz . [2]" w:date="2016-12-01T10:48:00Z" w:initials="S.">
     <w:p>
       <w:pPr>
         <w:pStyle w:val="Tekstkomentarza"/>
@@ -12153,7 +16483,7 @@
       </w:pPr>
     </w:p>
   </w:comment>
-  <w:comment w:id="4" w:author="Sylwekqaz . [2]" w:date="2017-01-04T22:48:00Z" w:initials="S.">
+  <w:comment w:id="5" w:author="Sylwekqaz . [2]" w:date="2017-01-04T22:48:00Z" w:initials="S.">
     <w:p>
       <w:pPr>
         <w:pStyle w:val="Tekstkomentarza"/>
@@ -12169,7 +16499,7 @@
       </w:r>
     </w:p>
   </w:comment>
-  <w:comment w:id="5" w:author="Sylwekqaz . [2]" w:date="2017-01-04T23:18:00Z" w:initials="S.">
+  <w:comment w:id="6" w:author="Sylwekqaz . [2]" w:date="2017-01-04T23:18:00Z" w:initials="S.">
     <w:p>
       <w:pPr>
         <w:pStyle w:val="Tekstkomentarza"/>
@@ -12185,7 +16515,7 @@
       </w:r>
     </w:p>
   </w:comment>
-  <w:comment w:id="6" w:author="Sylwekqaz . [2]" w:date="2017-01-04T23:07:00Z" w:initials="S.">
+  <w:comment w:id="7" w:author="Sylwekqaz . [2]" w:date="2017-01-04T23:07:00Z" w:initials="S.">
     <w:p>
       <w:pPr>
         <w:pStyle w:val="Tekstkomentarza"/>
@@ -12201,7 +16531,7 @@
       </w:r>
     </w:p>
   </w:comment>
-  <w:comment w:id="7" w:author="Sylwekqaz . [2]" w:date="2017-01-04T22:49:00Z" w:initials="S.">
+  <w:comment w:id="8" w:author="Sylwekqaz . [2]" w:date="2017-01-04T22:49:00Z" w:initials="S.">
     <w:p>
       <w:pPr>
         <w:pStyle w:val="Tekstkomentarza"/>
@@ -12217,7 +16547,7 @@
       </w:r>
     </w:p>
   </w:comment>
-  <w:comment w:id="8" w:author="Sylwekqaz . [2]" w:date="2017-01-04T22:55:00Z" w:initials="S.">
+  <w:comment w:id="9" w:author="Sylwekqaz . [2]" w:date="2017-01-04T22:55:00Z" w:initials="S.">
     <w:p>
       <w:pPr>
         <w:pStyle w:val="Tekstkomentarza"/>
@@ -12233,7 +16563,7 @@
       </w:r>
     </w:p>
   </w:comment>
-  <w:comment w:id="10" w:author="Sylwekqaz . [2]" w:date="2016-12-01T23:56:00Z" w:initials="S.">
+  <w:comment w:id="10" w:author="Sylwekqaz . [2]" w:date="2017-01-04T23:50:00Z" w:initials="S.">
     <w:p>
       <w:pPr>
         <w:pStyle w:val="Tekstkomentarza"/>
@@ -12245,11 +16575,99 @@
         <w:annotationRef/>
       </w:r>
       <w:r>
-        <w:t>Wstawić wykres</w:t>
+        <w:t>Zaktualizować numer listingu</w:t>
       </w:r>
     </w:p>
   </w:comment>
-  <w:comment w:id="11" w:author="Sylwekqaz ." w:date="2016-11-30T13:34:00Z" w:initials="S.">
+  <w:comment w:id="11" w:author="Sylwekqaz . [2]" w:date="2017-01-05T00:30:00Z" w:initials="S.">
+    <w:p>
+      <w:pPr>
+        <w:pStyle w:val="Tekstkomentarza"/>
+      </w:pPr>
+      <w:r>
+        <w:rPr>
+          <w:rStyle w:val="Odwoaniedokomentarza"/>
+        </w:rPr>
+        <w:annotationRef/>
+      </w:r>
+      <w:r>
+        <w:t>http</w:t>
+      </w:r>
+      <w:proofErr w:type="gramStart"/>
+      <w:r>
+        <w:t>://www</w:t>
+      </w:r>
+      <w:proofErr w:type="gramEnd"/>
+      <w:r>
+        <w:t>.</w:t>
+      </w:r>
+      <w:proofErr w:type="gramStart"/>
+      <w:r>
+        <w:t>pyimagesearch</w:t>
+      </w:r>
+      <w:proofErr w:type="gramEnd"/>
+      <w:r>
+        <w:t>.</w:t>
+      </w:r>
+      <w:proofErr w:type="gramStart"/>
+      <w:r>
+        <w:t>com</w:t>
+      </w:r>
+      <w:proofErr w:type="gramEnd"/>
+      <w:r>
+        <w:t>/2015/04/06/zero-parameter-automatic-canny-edge-detection-with-python-and-opencv/</w:t>
+      </w:r>
+    </w:p>
+  </w:comment>
+  <w:comment w:id="12" w:author="Sylwekqaz . [2]" w:date="2017-01-04T23:49:00Z" w:initials="S.">
+    <w:p>
+      <w:pPr>
+        <w:pStyle w:val="Tekstkomentarza"/>
+      </w:pPr>
+      <w:r>
+        <w:rPr>
+          <w:rStyle w:val="Odwoaniedokomentarza"/>
+        </w:rPr>
+        <w:annotationRef/>
+      </w:r>
+      <w:r>
+        <w:t>Zaktualizować numer rysunku</w:t>
+      </w:r>
+    </w:p>
+  </w:comment>
+  <w:comment w:id="13" w:author="Sylwekqaz . [2]" w:date="2017-01-05T01:07:00Z" w:initials="S.">
+    <w:p>
+      <w:pPr>
+        <w:pStyle w:val="Tekstkomentarza"/>
+      </w:pPr>
+      <w:r>
+        <w:rPr>
+          <w:rStyle w:val="Odwoaniedokomentarza"/>
+        </w:rPr>
+        <w:annotationRef/>
+      </w:r>
+      <w:r>
+        <w:t>Aktualizacja numeru rysunku</w:t>
+      </w:r>
+    </w:p>
+  </w:comment>
+  <w:comment w:id="14" w:author="Sylwekqaz . [2]" w:date="2017-01-05T00:53:00Z" w:initials="S.">
+    <w:p>
+      <w:pPr>
+        <w:pStyle w:val="Tekstkomentarza"/>
+      </w:pPr>
+      <w:r>
+        <w:rPr>
+          <w:rStyle w:val="Odwoaniedokomentarza"/>
+        </w:rPr>
+        <w:annotationRef/>
+      </w:r>
+      <w:r>
+        <w:t>Aktualizacja numery rysunków</w:t>
+      </w:r>
+    </w:p>
+  </w:comment>
+  <w:comment w:id="15" w:author="Sylwekqaz ." w:date="2016-11-30T13:34:00Z" w:initials="S.">
     <w:p>
       <w:pPr>
         <w:pStyle w:val="Tekstkomentarza"/>
@@ -12295,7 +16713,11 @@
   <w15:commentEx w15:paraId="32B35E3D" w15:done="0"/>
   <w15:commentEx w15:paraId="312EE474" w15:done="0"/>
   <w15:commentEx w15:paraId="56FBADED" w15:done="0"/>
-  <w15:commentEx w15:paraId="09B188E4" w15:done="0"/>
+  <w15:commentEx w15:paraId="02195948" w15:done="0"/>
+  <w15:commentEx w15:paraId="7B5EEF7A" w15:done="0"/>
+  <w15:commentEx w15:paraId="63359EF3" w15:done="0"/>
+  <w15:commentEx w15:paraId="68F44044" w15:done="0"/>
+  <w15:commentEx w15:paraId="45221007" w15:done="0"/>
   <w15:commentEx w15:paraId="519202B2" w15:done="0"/>
 </w15:commentsEx>
 </file>
@@ -14000,4 +18422,16 @@
   <we:bindings/>
   <we:snapshot xmlns:r="http://schemas.openxmlformats.org/officeDocument/2006/relationships"/>
 </we:webextension>
+</file>
+
+<file path=customXml/item1.xml><?xml version="1.0" encoding="utf-8"?>
+<b:Sources xmlns:b="http://schemas.openxmlformats.org/officeDocument/2006/bibliography" xmlns="http://schemas.openxmlformats.org/officeDocument/2006/bibliography" SelectedStyle="\APASixthEditionOfficeOnline.xsl" StyleName="APA" Version="6"/>
+</file>
+
+<file path=customXml/itemProps1.xml><?xml version="1.0" encoding="utf-8"?>
+<ds:datastoreItem xmlns:ds="http://schemas.openxmlformats.org/officeDocument/2006/customXml" ds:itemID="{806B6D00-A0B9-4118-92CD-8B84F90FAFBA}">
+  <ds:schemaRefs>
+    <ds:schemaRef ds:uri="http://schemas.openxmlformats.org/officeDocument/2006/bibliography"/>
+  </ds:schemaRefs>
+</ds:datastoreItem>
 </file>
</xml_diff>

<commit_message>
opisanie celu i zakresu pracy
</commit_message>
<xml_diff>
--- a/Turski_Sylwester_INZ.docx
+++ b/Turski_Sylwester_INZ.docx
@@ -780,6 +780,7 @@
           <w:pPr>
             <w:pStyle w:val="Spistreci1"/>
             <w:tabs>
+              <w:tab w:val="left" w:pos="440"/>
               <w:tab w:val="right" w:leader="dot" w:pos="8777"/>
             </w:tabs>
             <w:rPr>
@@ -798,7 +799,23 @@
           <w:r>
             <w:fldChar w:fldCharType="separate"/>
           </w:r>
-          <w:hyperlink w:anchor="_Toc468279497" w:history="1">
+          <w:hyperlink w:anchor="_Toc471390539" w:history="1">
+            <w:r>
+              <w:rPr>
+                <w:rStyle w:val="Hipercze"/>
+                <w:noProof/>
+              </w:rPr>
+              <w:t>1.</w:t>
+            </w:r>
+            <w:r>
+              <w:rPr>
+                <w:rFonts w:asciiTheme="minorHAnsi" w:eastAsiaTheme="minorEastAsia" w:hAnsiTheme="minorHAnsi" w:cstheme="minorBidi"/>
+                <w:noProof/>
+                <w:sz w:val="22"/>
+                <w:szCs w:val="22"/>
+              </w:rPr>
+              <w:tab/>
+            </w:r>
             <w:r>
               <w:rPr>
                 <w:rStyle w:val="Hipercze"/>
@@ -825,7 +842,7 @@
                 <w:noProof/>
                 <w:webHidden/>
               </w:rPr>
-              <w:instrText xml:space="preserve"> PAGEREF _Toc468279497 \h </w:instrText>
+              <w:instrText xml:space="preserve"> PAGEREF _Toc471390539 \h </w:instrText>
             </w:r>
             <w:r>
               <w:rPr>
@@ -845,7 +862,7 @@
                 <w:noProof/>
                 <w:webHidden/>
               </w:rPr>
-              <w:t>7</w:t>
+              <w:t>8</w:t>
             </w:r>
             <w:r>
               <w:rPr>
@@ -860,6 +877,7 @@
           <w:pPr>
             <w:pStyle w:val="Spistreci1"/>
             <w:tabs>
+              <w:tab w:val="left" w:pos="440"/>
               <w:tab w:val="right" w:leader="dot" w:pos="8777"/>
             </w:tabs>
             <w:rPr>
@@ -869,7 +887,23 @@
               <w:szCs w:val="22"/>
             </w:rPr>
           </w:pPr>
-          <w:hyperlink w:anchor="_Toc468279498" w:history="1">
+          <w:hyperlink w:anchor="_Toc471390540" w:history="1">
+            <w:r>
+              <w:rPr>
+                <w:rStyle w:val="Hipercze"/>
+                <w:noProof/>
+              </w:rPr>
+              <w:t>2.</w:t>
+            </w:r>
+            <w:r>
+              <w:rPr>
+                <w:rFonts w:asciiTheme="minorHAnsi" w:eastAsiaTheme="minorEastAsia" w:hAnsiTheme="minorHAnsi" w:cstheme="minorBidi"/>
+                <w:noProof/>
+                <w:sz w:val="22"/>
+                <w:szCs w:val="22"/>
+              </w:rPr>
+              <w:tab/>
+            </w:r>
             <w:r>
               <w:rPr>
                 <w:rStyle w:val="Hipercze"/>
@@ -896,7 +930,7 @@
                 <w:noProof/>
                 <w:webHidden/>
               </w:rPr>
-              <w:instrText xml:space="preserve"> PAGEREF _Toc468279498 \h </w:instrText>
+              <w:instrText xml:space="preserve"> PAGEREF _Toc471390540 \h </w:instrText>
             </w:r>
             <w:r>
               <w:rPr>
@@ -916,7 +950,7 @@
                 <w:noProof/>
                 <w:webHidden/>
               </w:rPr>
-              <w:t>7</w:t>
+              <w:t>8</w:t>
             </w:r>
             <w:r>
               <w:rPr>
@@ -931,6 +965,7 @@
           <w:pPr>
             <w:pStyle w:val="Spistreci1"/>
             <w:tabs>
+              <w:tab w:val="left" w:pos="440"/>
               <w:tab w:val="right" w:leader="dot" w:pos="8777"/>
             </w:tabs>
             <w:rPr>
@@ -940,7 +975,23 @@
               <w:szCs w:val="22"/>
             </w:rPr>
           </w:pPr>
-          <w:hyperlink w:anchor="_Toc468279499" w:history="1">
+          <w:hyperlink w:anchor="_Toc471390541" w:history="1">
+            <w:r>
+              <w:rPr>
+                <w:rStyle w:val="Hipercze"/>
+                <w:noProof/>
+              </w:rPr>
+              <w:t>3.</w:t>
+            </w:r>
+            <w:r>
+              <w:rPr>
+                <w:rFonts w:asciiTheme="minorHAnsi" w:eastAsiaTheme="minorEastAsia" w:hAnsiTheme="minorHAnsi" w:cstheme="minorBidi"/>
+                <w:noProof/>
+                <w:sz w:val="22"/>
+                <w:szCs w:val="22"/>
+              </w:rPr>
+              <w:tab/>
+            </w:r>
             <w:r>
               <w:rPr>
                 <w:rStyle w:val="Hipercze"/>
@@ -967,7 +1018,7 @@
                 <w:noProof/>
                 <w:webHidden/>
               </w:rPr>
-              <w:instrText xml:space="preserve"> PAGEREF _Toc468279499 \h </w:instrText>
+              <w:instrText xml:space="preserve"> PAGEREF _Toc471390541 \h </w:instrText>
             </w:r>
             <w:r>
               <w:rPr>
@@ -987,7 +1038,7 @@
                 <w:noProof/>
                 <w:webHidden/>
               </w:rPr>
-              <w:t>7</w:t>
+              <w:t>8</w:t>
             </w:r>
             <w:r>
               <w:rPr>
@@ -1002,6 +1053,7 @@
           <w:pPr>
             <w:pStyle w:val="Spistreci1"/>
             <w:tabs>
+              <w:tab w:val="left" w:pos="440"/>
               <w:tab w:val="right" w:leader="dot" w:pos="8777"/>
             </w:tabs>
             <w:rPr>
@@ -1011,13 +1063,29 @@
               <w:szCs w:val="22"/>
             </w:rPr>
           </w:pPr>
-          <w:hyperlink w:anchor="_Toc468279500" w:history="1">
+          <w:hyperlink w:anchor="_Toc471390542" w:history="1">
             <w:r>
               <w:rPr>
                 <w:rStyle w:val="Hipercze"/>
                 <w:noProof/>
               </w:rPr>
-              <w:t>Materiały i metodykę pracy</w:t>
+              <w:t>4.</w:t>
+            </w:r>
+            <w:r>
+              <w:rPr>
+                <w:rFonts w:asciiTheme="minorHAnsi" w:eastAsiaTheme="minorEastAsia" w:hAnsiTheme="minorHAnsi" w:cstheme="minorBidi"/>
+                <w:noProof/>
+                <w:sz w:val="22"/>
+                <w:szCs w:val="22"/>
+              </w:rPr>
+              <w:tab/>
+            </w:r>
+            <w:r>
+              <w:rPr>
+                <w:rStyle w:val="Hipercze"/>
+                <w:noProof/>
+              </w:rPr>
+              <w:t>Projekt rozwiązania</w:t>
             </w:r>
             <w:r>
               <w:rPr>
@@ -1038,7 +1106,7 @@
                 <w:noProof/>
                 <w:webHidden/>
               </w:rPr>
-              <w:instrText xml:space="preserve"> PAGEREF _Toc468279500 \h </w:instrText>
+              <w:instrText xml:space="preserve"> PAGEREF _Toc471390542 \h </w:instrText>
             </w:r>
             <w:r>
               <w:rPr>
@@ -1058,7 +1126,7 @@
                 <w:noProof/>
                 <w:webHidden/>
               </w:rPr>
-              <w:t>7</w:t>
+              <w:t>8</w:t>
             </w:r>
             <w:r>
               <w:rPr>
@@ -1071,24 +1139,39 @@
         </w:p>
         <w:p>
           <w:pPr>
-            <w:pStyle w:val="Spistreci1"/>
+            <w:pStyle w:val="Spistreci2"/>
             <w:tabs>
+              <w:tab w:val="left" w:pos="880"/>
               <w:tab w:val="right" w:leader="dot" w:pos="8777"/>
             </w:tabs>
             <w:rPr>
-              <w:rFonts w:asciiTheme="minorHAnsi" w:eastAsiaTheme="minorEastAsia" w:hAnsiTheme="minorHAnsi" w:cstheme="minorBidi"/>
+              <w:rFonts w:cstheme="minorBidi"/>
               <w:noProof/>
-              <w:sz w:val="22"/>
-              <w:szCs w:val="22"/>
+              <w:lang w:val="pl-PL" w:eastAsia="pl-PL"/>
             </w:rPr>
           </w:pPr>
-          <w:hyperlink w:anchor="_Toc468279501" w:history="1">
+          <w:hyperlink w:anchor="_Toc471390543" w:history="1">
             <w:r>
               <w:rPr>
                 <w:rStyle w:val="Hipercze"/>
                 <w:noProof/>
               </w:rPr>
-              <w:t>Omówienie i dyskusję wyników</w:t>
+              <w:t>4.1.</w:t>
+            </w:r>
+            <w:r>
+              <w:rPr>
+                <w:rFonts w:cstheme="minorBidi"/>
+                <w:noProof/>
+                <w:lang w:val="pl-PL" w:eastAsia="pl-PL"/>
+              </w:rPr>
+              <w:tab/>
+            </w:r>
+            <w:r>
+              <w:rPr>
+                <w:rStyle w:val="Hipercze"/>
+                <w:noProof/>
+              </w:rPr>
+              <w:t>Biblioteki i technologie użyte podczas pisania algorytmu</w:t>
             </w:r>
             <w:r>
               <w:rPr>
@@ -1109,7 +1192,7 @@
                 <w:noProof/>
                 <w:webHidden/>
               </w:rPr>
-              <w:instrText xml:space="preserve"> PAGEREF _Toc468279501 \h </w:instrText>
+              <w:instrText xml:space="preserve"> PAGEREF _Toc471390543 \h </w:instrText>
             </w:r>
             <w:r>
               <w:rPr>
@@ -1129,7 +1212,7 @@
                 <w:noProof/>
                 <w:webHidden/>
               </w:rPr>
-              <w:t>7</w:t>
+              <w:t>8</w:t>
             </w:r>
             <w:r>
               <w:rPr>
@@ -1142,24 +1225,39 @@
         </w:p>
         <w:p>
           <w:pPr>
-            <w:pStyle w:val="Spistreci1"/>
+            <w:pStyle w:val="Spistreci2"/>
             <w:tabs>
+              <w:tab w:val="left" w:pos="880"/>
               <w:tab w:val="right" w:leader="dot" w:pos="8777"/>
             </w:tabs>
             <w:rPr>
-              <w:rFonts w:asciiTheme="minorHAnsi" w:eastAsiaTheme="minorEastAsia" w:hAnsiTheme="minorHAnsi" w:cstheme="minorBidi"/>
+              <w:rFonts w:cstheme="minorBidi"/>
               <w:noProof/>
-              <w:sz w:val="22"/>
-              <w:szCs w:val="22"/>
+              <w:lang w:val="pl-PL" w:eastAsia="pl-PL"/>
             </w:rPr>
           </w:pPr>
-          <w:hyperlink w:anchor="_Toc468279502" w:history="1">
+          <w:hyperlink w:anchor="_Toc471390544" w:history="1">
             <w:r>
               <w:rPr>
                 <w:rStyle w:val="Hipercze"/>
                 <w:noProof/>
               </w:rPr>
-              <w:t>Podsumowanie i wnioski</w:t>
+              <w:t>4.2.</w:t>
+            </w:r>
+            <w:r>
+              <w:rPr>
+                <w:rFonts w:cstheme="minorBidi"/>
+                <w:noProof/>
+                <w:lang w:val="pl-PL" w:eastAsia="pl-PL"/>
+              </w:rPr>
+              <w:tab/>
+            </w:r>
+            <w:r>
+              <w:rPr>
+                <w:rStyle w:val="Hipercze"/>
+                <w:noProof/>
+              </w:rPr>
+              <w:t>Badane cechy obrazu</w:t>
             </w:r>
             <w:r>
               <w:rPr>
@@ -1180,7 +1278,7 @@
                 <w:noProof/>
                 <w:webHidden/>
               </w:rPr>
-              <w:instrText xml:space="preserve"> PAGEREF _Toc468279502 \h </w:instrText>
+              <w:instrText xml:space="preserve"> PAGEREF _Toc471390544 \h </w:instrText>
             </w:r>
             <w:r>
               <w:rPr>
@@ -1200,7 +1298,7 @@
                 <w:noProof/>
                 <w:webHidden/>
               </w:rPr>
-              <w:t>7</w:t>
+              <w:t>9</w:t>
             </w:r>
             <w:r>
               <w:rPr>
@@ -1215,6 +1313,7 @@
           <w:pPr>
             <w:pStyle w:val="Spistreci1"/>
             <w:tabs>
+              <w:tab w:val="left" w:pos="440"/>
               <w:tab w:val="right" w:leader="dot" w:pos="8777"/>
             </w:tabs>
             <w:rPr>
@@ -1224,13 +1323,29 @@
               <w:szCs w:val="22"/>
             </w:rPr>
           </w:pPr>
-          <w:hyperlink w:anchor="_Toc468279503" w:history="1">
+          <w:hyperlink w:anchor="_Toc471390545" w:history="1">
             <w:r>
               <w:rPr>
                 <w:rStyle w:val="Hipercze"/>
                 <w:noProof/>
               </w:rPr>
-              <w:t>Spis piśmiennictwa.</w:t>
+              <w:t>5.</w:t>
+            </w:r>
+            <w:r>
+              <w:rPr>
+                <w:rFonts w:asciiTheme="minorHAnsi" w:eastAsiaTheme="minorEastAsia" w:hAnsiTheme="minorHAnsi" w:cstheme="minorBidi"/>
+                <w:noProof/>
+                <w:sz w:val="22"/>
+                <w:szCs w:val="22"/>
+              </w:rPr>
+              <w:tab/>
+            </w:r>
+            <w:r>
+              <w:rPr>
+                <w:rStyle w:val="Hipercze"/>
+                <w:noProof/>
+              </w:rPr>
+              <w:t>Omówienie i dyskusja wyników</w:t>
             </w:r>
             <w:r>
               <w:rPr>
@@ -1251,7 +1366,7 @@
                 <w:noProof/>
                 <w:webHidden/>
               </w:rPr>
-              <w:instrText xml:space="preserve"> PAGEREF _Toc468279503 \h </w:instrText>
+              <w:instrText xml:space="preserve"> PAGEREF _Toc471390545 \h </w:instrText>
             </w:r>
             <w:r>
               <w:rPr>
@@ -1271,7 +1386,95 @@
                 <w:noProof/>
                 <w:webHidden/>
               </w:rPr>
-              <w:t>7</w:t>
+              <w:t>14</w:t>
+            </w:r>
+            <w:r>
+              <w:rPr>
+                <w:noProof/>
+                <w:webHidden/>
+              </w:rPr>
+              <w:fldChar w:fldCharType="end"/>
+            </w:r>
+          </w:hyperlink>
+        </w:p>
+        <w:p>
+          <w:pPr>
+            <w:pStyle w:val="Spistreci1"/>
+            <w:tabs>
+              <w:tab w:val="left" w:pos="440"/>
+              <w:tab w:val="right" w:leader="dot" w:pos="8777"/>
+            </w:tabs>
+            <w:rPr>
+              <w:rFonts w:asciiTheme="minorHAnsi" w:eastAsiaTheme="minorEastAsia" w:hAnsiTheme="minorHAnsi" w:cstheme="minorBidi"/>
+              <w:noProof/>
+              <w:sz w:val="22"/>
+              <w:szCs w:val="22"/>
+            </w:rPr>
+          </w:pPr>
+          <w:hyperlink w:anchor="_Toc471390546" w:history="1">
+            <w:r>
+              <w:rPr>
+                <w:rStyle w:val="Hipercze"/>
+                <w:noProof/>
+              </w:rPr>
+              <w:t>6.</w:t>
+            </w:r>
+            <w:r>
+              <w:rPr>
+                <w:rFonts w:asciiTheme="minorHAnsi" w:eastAsiaTheme="minorEastAsia" w:hAnsiTheme="minorHAnsi" w:cstheme="minorBidi"/>
+                <w:noProof/>
+                <w:sz w:val="22"/>
+                <w:szCs w:val="22"/>
+              </w:rPr>
+              <w:tab/>
+            </w:r>
+            <w:r>
+              <w:rPr>
+                <w:rStyle w:val="Hipercze"/>
+                <w:noProof/>
+              </w:rPr>
+              <w:t>Spis piśmiennictwa</w:t>
+            </w:r>
+            <w:r>
+              <w:rPr>
+                <w:noProof/>
+                <w:webHidden/>
+              </w:rPr>
+              <w:tab/>
+            </w:r>
+            <w:r>
+              <w:rPr>
+                <w:noProof/>
+                <w:webHidden/>
+              </w:rPr>
+              <w:fldChar w:fldCharType="begin"/>
+            </w:r>
+            <w:r>
+              <w:rPr>
+                <w:noProof/>
+                <w:webHidden/>
+              </w:rPr>
+              <w:instrText xml:space="preserve"> PAGEREF _Toc471390546 \h </w:instrText>
+            </w:r>
+            <w:r>
+              <w:rPr>
+                <w:noProof/>
+                <w:webHidden/>
+              </w:rPr>
+            </w:r>
+            <w:r>
+              <w:rPr>
+                <w:noProof/>
+                <w:webHidden/>
+              </w:rPr>
+              <w:fldChar w:fldCharType="separate"/>
+            </w:r>
+            <w:r>
+              <w:rPr>
+                <w:noProof/>
+                <w:webHidden/>
+              </w:rPr>
+              <w:t>14</w:t>
             </w:r>
             <w:r>
               <w:rPr>
@@ -1318,6 +1521,8 @@
         </w:rPr>
         <w:br w:type="page"/>
       </w:r>
+      <w:bookmarkStart w:id="1" w:name="_GoBack"/>
+      <w:bookmarkEnd w:id="1"/>
     </w:p>
     <w:p>
       <w:pPr>
@@ -1327,10 +1532,12 @@
           <w:numId w:val="3"/>
         </w:numPr>
       </w:pPr>
+      <w:bookmarkStart w:id="2" w:name="_Toc471390539"/>
       <w:r>
         <w:lastRenderedPageBreak/>
         <w:t>Wstęp</w:t>
       </w:r>
+      <w:bookmarkEnd w:id="2"/>
     </w:p>
     <w:p>
       <w:pPr>
@@ -1340,8 +1547,23 @@
           <w:numId w:val="3"/>
         </w:numPr>
       </w:pPr>
+      <w:bookmarkStart w:id="3" w:name="_Toc471390540"/>
       <w:r>
         <w:t>Cel i zakres pracy</w:t>
+      </w:r>
+      <w:bookmarkEnd w:id="3"/>
+    </w:p>
+    <w:p>
+      <w:r>
+        <w:t>Celem pracy jest stworzenie algorytmu, który będzie w stanie sklasyfikować miejsce parkingowe zaznaczone na zdjęciu jako wolne lub zajęte. Do algorytmu będzie dostarczany również zbiór uczący, składający się ze zdjęć parkingu wraz z oznaczeniami konturu gdzie znajdują się miejsca parkingowe i czy są one zajęte czy wolne.</w:t>
+      </w:r>
+    </w:p>
+    <w:p>
+      <w:r>
+        <w:t xml:space="preserve">Dodatkowo w zakres pracy wchodzi przygotowanie makiety parkingu i </w:t>
+      </w:r>
+      <w:r>
+        <w:t>przygotowanie testowych zdjęć. Przygotowanie programu ułatwiającego oznaczanie konturów miejsc parkingowych i ich statusu. Przygotowanie programu testującego skuteczność algorytmu.</w:t>
       </w:r>
     </w:p>
     <w:p>
@@ -1352,14 +1574,11 @@
           <w:numId w:val="3"/>
         </w:numPr>
       </w:pPr>
-      <w:r>
-        <w:t>Prze</w:t>
-      </w:r>
-      <w:bookmarkStart w:id="1" w:name="_GoBack"/>
-      <w:bookmarkEnd w:id="1"/>
-      <w:r>
-        <w:t>gląd piśmiennictwa</w:t>
-      </w:r>
+      <w:bookmarkStart w:id="4" w:name="_Toc471390541"/>
+      <w:r>
+        <w:t>Przegląd piśmiennictwa</w:t>
+      </w:r>
+      <w:bookmarkEnd w:id="4"/>
     </w:p>
     <w:p>
       <w:pPr>
@@ -1369,9 +1588,11 @@
           <w:numId w:val="3"/>
         </w:numPr>
       </w:pPr>
+      <w:bookmarkStart w:id="5" w:name="_Toc471390542"/>
       <w:r>
         <w:t>Projekt rozwiązania</w:t>
       </w:r>
+      <w:bookmarkEnd w:id="5"/>
     </w:p>
     <w:p>
       <w:pPr>
@@ -1381,6 +1602,7 @@
           <w:numId w:val="3"/>
         </w:numPr>
       </w:pPr>
+      <w:bookmarkStart w:id="6" w:name="_Toc471390543"/>
       <w:r>
         <w:t>Biblioteki</w:t>
       </w:r>
@@ -1390,6 +1612,7 @@
       <w:r>
         <w:t xml:space="preserve"> użyte podczas pisania algorytmu</w:t>
       </w:r>
+      <w:bookmarkEnd w:id="6"/>
     </w:p>
     <w:p>
       <w:r>
@@ -1444,7 +1667,7 @@
       <w:r>
         <w:t xml:space="preserve"> Biblioteka jest napisana w języku C++. Jako </w:t>
       </w:r>
-      <w:commentRangeStart w:id="2"/>
+      <w:commentRangeStart w:id="7"/>
       <w:proofErr w:type="spellStart"/>
       <w:r>
         <w:t>wrapper</w:t>
@@ -1453,12 +1676,12 @@
       <w:r>
         <w:t xml:space="preserve"> </w:t>
       </w:r>
-      <w:commentRangeEnd w:id="2"/>
+      <w:commentRangeEnd w:id="7"/>
       <w:r>
         <w:rPr>
           <w:rStyle w:val="Odwoaniedokomentarza"/>
         </w:rPr>
-        <w:commentReference w:id="2"/>
+        <w:commentReference w:id="7"/>
       </w:r>
       <w:r>
         <w:t xml:space="preserve">w języku C# </w:t>
@@ -1475,16 +1698,16 @@
       <w:r>
         <w:t xml:space="preserve">. </w:t>
       </w:r>
-      <w:commentRangeStart w:id="3"/>
+      <w:commentRangeStart w:id="8"/>
       <w:r>
         <w:t xml:space="preserve">API </w:t>
       </w:r>
-      <w:commentRangeEnd w:id="3"/>
+      <w:commentRangeEnd w:id="8"/>
       <w:r>
         <w:rPr>
           <w:rStyle w:val="Odwoaniedokomentarza"/>
         </w:rPr>
-        <w:commentReference w:id="3"/>
+        <w:commentReference w:id="8"/>
       </w:r>
       <w:r>
         <w:t>tej biblioteki</w:t>
@@ -1507,7 +1730,7 @@
       <w:r>
         <w:t xml:space="preserve"> posiada </w:t>
       </w:r>
-      <w:commentRangeStart w:id="4"/>
+      <w:commentRangeStart w:id="9"/>
       <w:proofErr w:type="spellStart"/>
       <w:r>
         <w:t>fluent</w:t>
@@ -1516,12 +1739,12 @@
       <w:r>
         <w:t xml:space="preserve"> API</w:t>
       </w:r>
-      <w:commentRangeEnd w:id="4"/>
+      <w:commentRangeEnd w:id="9"/>
       <w:r>
         <w:rPr>
           <w:rStyle w:val="Odwoaniedokomentarza"/>
         </w:rPr>
-        <w:commentReference w:id="4"/>
+        <w:commentReference w:id="9"/>
       </w:r>
       <w:r>
         <w:t>.</w:t>
@@ -1582,9 +1805,12 @@
           <w:numId w:val="3"/>
         </w:numPr>
       </w:pPr>
-      <w:r>
+      <w:bookmarkStart w:id="10" w:name="_Toc471390544"/>
+      <w:r>
+        <w:lastRenderedPageBreak/>
         <w:t>Badane cechy obrazu</w:t>
       </w:r>
+      <w:bookmarkEnd w:id="10"/>
     </w:p>
     <w:p>
       <w:r>
@@ -1610,7 +1836,7 @@
       <w:r>
         <w:t xml:space="preserve"> z saturacją &gt;100 do całości obszaru miejsca parkingowego. Na </w:t>
       </w:r>
-      <w:commentRangeStart w:id="5"/>
+      <w:commentRangeStart w:id="11"/>
       <w:r>
         <w:t xml:space="preserve">Listingu </w:t>
       </w:r>
@@ -1626,13 +1852,13 @@
       <w:r>
         <w:t>,z</w:t>
       </w:r>
-      <w:commentRangeEnd w:id="5"/>
+      <w:commentRangeEnd w:id="11"/>
       <w:proofErr w:type="spellEnd"/>
       <w:r>
         <w:rPr>
           <w:rStyle w:val="Odwoaniedokomentarza"/>
         </w:rPr>
-        <w:commentReference w:id="5"/>
+        <w:commentReference w:id="11"/>
       </w:r>
       <w:r>
         <w:t xml:space="preserve"> pokazano sposób obliczania tej cechy.</w:t>
@@ -1651,16 +1877,16 @@
       <w:r>
         <w:t xml:space="preserve">, dzieje się tak dlatego że przestrzeń kolorów </w:t>
       </w:r>
-      <w:commentRangeStart w:id="6"/>
+      <w:commentRangeStart w:id="12"/>
       <w:r>
         <w:t>HSV w bibliotece jest prezentowana jako walec</w:t>
       </w:r>
-      <w:commentRangeEnd w:id="6"/>
+      <w:commentRangeEnd w:id="12"/>
       <w:r>
         <w:rPr>
           <w:rStyle w:val="Odwoaniedokomentarza"/>
         </w:rPr>
-        <w:commentReference w:id="6"/>
+        <w:commentReference w:id="12"/>
       </w:r>
       <w:r>
         <w:t>, dlatego w programie skaluje saturację z wartością co jest przedstawione n</w:t>
@@ -1668,16 +1894,16 @@
       <w:r>
         <w:t xml:space="preserve">a </w:t>
       </w:r>
-      <w:commentRangeStart w:id="7"/>
+      <w:commentRangeStart w:id="13"/>
       <w:r>
         <w:t>Listingu x</w:t>
       </w:r>
-      <w:commentRangeEnd w:id="7"/>
+      <w:commentRangeEnd w:id="13"/>
       <w:r>
         <w:rPr>
           <w:rStyle w:val="Odwoaniedokomentarza"/>
         </w:rPr>
-        <w:commentReference w:id="7"/>
+        <w:commentReference w:id="13"/>
       </w:r>
       <w:r>
         <w:t xml:space="preserve"> </w:t>
@@ -1690,9 +1916,7 @@
       <w:r>
         <w:rPr>
           <w:noProof/>
-          <w:lang w:val="en-GB"/>
         </w:rPr>
-        <w:lastRenderedPageBreak/>
         <mc:AlternateContent>
           <mc:Choice Requires="wps">
             <w:drawing>
@@ -4089,23 +4313,16 @@
       <w:r>
         <w:t xml:space="preserve">Listing </w:t>
       </w:r>
-      <w:r>
-        <w:fldChar w:fldCharType="begin"/>
-      </w:r>
-      <w:r>
-        <w:instrText xml:space="preserve"> SEQ Listing \* ARABIC </w:instrText>
-      </w:r>
-      <w:r>
-        <w:fldChar w:fldCharType="separate"/>
-      </w:r>
-      <w:r>
-        <w:rPr>
-          <w:noProof/>
-        </w:rPr>
-        <w:t>1</w:t>
-      </w:r>
-      <w:r>
-        <w:fldChar w:fldCharType="end"/>
+      <w:fldSimple w:instr=" SEQ Listing \* ARABIC ">
+        <w:r>
+          <w:rPr>
+            <w:noProof/>
+          </w:rPr>
+          <w:t>1</w:t>
+        </w:r>
+      </w:fldSimple>
+      <w:r>
+        <w:t xml:space="preserve"> </w:t>
       </w:r>
       <w:r>
         <w:t xml:space="preserve">Obliczanie liczności nasyconych </w:t>
@@ -4890,24 +5107,14 @@
       <w:r>
         <w:t xml:space="preserve">Listing </w:t>
       </w:r>
-      <w:r>
-        <w:fldChar w:fldCharType="begin"/>
-      </w:r>
-      <w:r>
-        <w:instrText xml:space="preserve"> SEQ Listing \* ARABIC </w:instrText>
-      </w:r>
-      <w:r>
-        <w:fldChar w:fldCharType="separate"/>
-      </w:r>
-      <w:r>
-        <w:rPr>
-          <w:noProof/>
-        </w:rPr>
-        <w:t>2</w:t>
-      </w:r>
-      <w:r>
-        <w:fldChar w:fldCharType="end"/>
-      </w:r>
+      <w:fldSimple w:instr=" SEQ Listing \* ARABIC ">
+        <w:r>
+          <w:rPr>
+            <w:noProof/>
+          </w:rPr>
+          <w:t>2</w:t>
+        </w:r>
+      </w:fldSimple>
       <w:r>
         <w:t xml:space="preserve"> </w:t>
       </w:r>
@@ -4922,8 +5129,8 @@
       <w:r>
         <w:rPr>
           <w:noProof/>
-          <w:lang w:val="en-GB"/>
         </w:rPr>
+        <w:lastRenderedPageBreak/>
         <mc:AlternateContent>
           <mc:Choice Requires="wps">
             <w:drawing>
@@ -6616,23 +6823,16 @@
       <w:r>
         <w:t xml:space="preserve">Listing </w:t>
       </w:r>
-      <w:r>
-        <w:fldChar w:fldCharType="begin"/>
-      </w:r>
-      <w:r>
-        <w:instrText xml:space="preserve"> SEQ Listing \* ARABIC </w:instrText>
-      </w:r>
-      <w:r>
-        <w:fldChar w:fldCharType="separate"/>
-      </w:r>
-      <w:r>
-        <w:rPr>
-          <w:noProof/>
-        </w:rPr>
-        <w:t>3</w:t>
-      </w:r>
-      <w:r>
-        <w:fldChar w:fldCharType="end"/>
+      <w:fldSimple w:instr=" SEQ Listing \* ARABIC ">
+        <w:r>
+          <w:rPr>
+            <w:noProof/>
+          </w:rPr>
+          <w:t>3</w:t>
+        </w:r>
+      </w:fldSimple>
+      <w:r>
+        <w:t xml:space="preserve"> </w:t>
       </w:r>
       <w:r>
         <w:t xml:space="preserve">Obliczanie liczności </w:t>
@@ -7006,26 +7206,19 @@
       <w:r>
         <w:t xml:space="preserve">Listing </w:t>
       </w:r>
-      <w:r>
-        <w:fldChar w:fldCharType="begin"/>
-      </w:r>
-      <w:r>
-        <w:instrText xml:space="preserve"> SEQ Listing \* ARABIC </w:instrText>
-      </w:r>
-      <w:r>
-        <w:fldChar w:fldCharType="separate"/>
-      </w:r>
-      <w:r>
-        <w:rPr>
-          <w:noProof/>
-        </w:rPr>
-        <w:t>4</w:t>
-      </w:r>
-      <w:r>
-        <w:fldChar w:fldCharType="end"/>
-      </w:r>
-      <w:r>
-        <w:t xml:space="preserve">Oblicznie współczynnika nasyconych </w:t>
+      <w:fldSimple w:instr=" SEQ Listing \* ARABIC ">
+        <w:r>
+          <w:rPr>
+            <w:noProof/>
+          </w:rPr>
+          <w:t>4</w:t>
+        </w:r>
+      </w:fldSimple>
+      <w:r>
+        <w:t xml:space="preserve"> Obliczanie</w:t>
+      </w:r>
+      <w:r>
+        <w:t xml:space="preserve"> współczynnika nasyconych </w:t>
       </w:r>
       <w:proofErr w:type="spellStart"/>
       <w:r>
@@ -7040,16 +7233,16 @@
       </w:r>
     </w:p>
     <w:p>
-      <w:commentRangeStart w:id="8"/>
+      <w:commentRangeStart w:id="14"/>
       <w:r>
         <w:t>Rysunek x</w:t>
       </w:r>
-      <w:commentRangeEnd w:id="8"/>
+      <w:commentRangeEnd w:id="14"/>
       <w:r>
         <w:rPr>
           <w:rStyle w:val="Odwoaniedokomentarza"/>
         </w:rPr>
-        <w:commentReference w:id="8"/>
+        <w:commentReference w:id="14"/>
       </w:r>
       <w:r>
         <w:t xml:space="preserve"> przedstawia wyniki </w:t>
@@ -7057,16 +7250,16 @@
       <w:r>
         <w:t xml:space="preserve">walidacji sprawdzianem krzyżowym i </w:t>
       </w:r>
-      <w:commentRangeStart w:id="9"/>
+      <w:commentRangeStart w:id="15"/>
       <w:r>
         <w:t>[n-1]</w:t>
       </w:r>
-      <w:commentRangeEnd w:id="9"/>
+      <w:commentRangeEnd w:id="15"/>
       <w:r>
         <w:rPr>
           <w:rStyle w:val="Odwoaniedokomentarza"/>
         </w:rPr>
-        <w:commentReference w:id="9"/>
+        <w:commentReference w:id="15"/>
       </w:r>
     </w:p>
     <w:p>
@@ -7079,7 +7272,6 @@
         <w:rPr>
           <w:noProof/>
         </w:rPr>
-        <w:lastRenderedPageBreak/>
         <mc:AlternateContent>
           <mc:Choice Requires="wps">
             <w:drawing>
@@ -7129,24 +7321,14 @@
                             <w:r>
                               <w:t xml:space="preserve">Rysunek </w:t>
                             </w:r>
-                            <w:r>
-                              <w:fldChar w:fldCharType="begin"/>
-                            </w:r>
-                            <w:r>
-                              <w:instrText xml:space="preserve"> SEQ Rysunek \* ARABIC </w:instrText>
-                            </w:r>
-                            <w:r>
-                              <w:fldChar w:fldCharType="separate"/>
-                            </w:r>
-                            <w:r>
-                              <w:rPr>
-                                <w:noProof/>
-                              </w:rPr>
-                              <w:t>1</w:t>
-                            </w:r>
-                            <w:r>
-                              <w:fldChar w:fldCharType="end"/>
-                            </w:r>
+                            <w:fldSimple w:instr=" SEQ Rysunek \* ARABIC ">
+                              <w:r>
+                                <w:rPr>
+                                  <w:noProof/>
+                                </w:rPr>
+                                <w:t>1</w:t>
+                              </w:r>
+                            </w:fldSimple>
                             <w:r>
                               <w:t xml:space="preserve">1Wyniki testów klasyfikacji z cechą współczynnika </w:t>
                             </w:r>
@@ -7359,7 +7541,11 @@
       </w:r>
       <w:proofErr w:type="spellEnd"/>
       <w:r>
-        <w:t xml:space="preserve">, można zauważyć że obszary na których znajdują się samochody dają widocznie więcej krawędzi od podłoża. Na podstawie tej obserwacji wyliczam stosunek </w:t>
+        <w:t xml:space="preserve">, można zauważyć że obszary na których znajdują się samochody dają widocznie więcej krawędzi od podłoża. </w:t>
+      </w:r>
+      <w:r>
+        <w:lastRenderedPageBreak/>
+        <w:t xml:space="preserve">Na podstawie tej obserwacji wyliczam stosunek </w:t>
       </w:r>
       <w:proofErr w:type="spellStart"/>
       <w:r>
@@ -7372,7 +7558,7 @@
       <w:r>
         <w:t xml:space="preserve">Kod obliczający tą cechę prezentuję na </w:t>
       </w:r>
-      <w:commentRangeStart w:id="10"/>
+      <w:commentRangeStart w:id="16"/>
       <w:r>
         <w:t>Listingach X</w:t>
       </w:r>
@@ -7380,12 +7566,12 @@
       <w:r>
         <w:t>,Y</w:t>
       </w:r>
-      <w:commentRangeEnd w:id="10"/>
+      <w:commentRangeEnd w:id="16"/>
       <w:r>
         <w:rPr>
           <w:rStyle w:val="Odwoaniedokomentarza"/>
         </w:rPr>
-        <w:commentReference w:id="10"/>
+        <w:commentReference w:id="16"/>
       </w:r>
       <w:proofErr w:type="gramEnd"/>
       <w:r>
@@ -7397,7 +7583,7 @@
       <w:r>
         <w:t xml:space="preserve"> bezparametrowej</w:t>
       </w:r>
-      <w:commentRangeStart w:id="11"/>
+      <w:commentRangeStart w:id="17"/>
       <w:r>
         <w:t xml:space="preserve"> implementacji metody </w:t>
       </w:r>
@@ -7408,13 +7594,13 @@
         </w:rPr>
         <w:t>Cannego</w:t>
       </w:r>
-      <w:commentRangeEnd w:id="11"/>
+      <w:commentRangeEnd w:id="17"/>
       <w:proofErr w:type="spellEnd"/>
       <w:r>
         <w:rPr>
           <w:rStyle w:val="Odwoaniedokomentarza"/>
         </w:rPr>
-        <w:commentReference w:id="11"/>
+        <w:commentReference w:id="17"/>
       </w:r>
       <w:r>
         <w:t>, która automatycznie dobiera progi, na podstawie średniej wartości koloru, dla obrazu w skali szarości.</w:t>
@@ -7428,7 +7614,6 @@
         <w:rPr>
           <w:noProof/>
         </w:rPr>
-        <w:lastRenderedPageBreak/>
         <mc:AlternateContent>
           <mc:Choice Requires="wps">
             <w:drawing>
@@ -9627,24 +9812,14 @@
       <w:r>
         <w:t xml:space="preserve">Listing </w:t>
       </w:r>
-      <w:r>
-        <w:fldChar w:fldCharType="begin"/>
-      </w:r>
-      <w:r>
-        <w:instrText xml:space="preserve"> SEQ Listing \* ARABIC </w:instrText>
-      </w:r>
-      <w:r>
-        <w:fldChar w:fldCharType="separate"/>
-      </w:r>
-      <w:r>
-        <w:rPr>
-          <w:noProof/>
-        </w:rPr>
-        <w:t>5</w:t>
-      </w:r>
-      <w:r>
-        <w:fldChar w:fldCharType="end"/>
-      </w:r>
+      <w:fldSimple w:instr=" SEQ Listing \* ARABIC ">
+        <w:r>
+          <w:rPr>
+            <w:noProof/>
+          </w:rPr>
+          <w:t>5</w:t>
+        </w:r>
+      </w:fldSimple>
       <w:r>
         <w:t xml:space="preserve"> </w:t>
       </w:r>
@@ -9679,7 +9854,6 @@
       <w:r>
         <w:rPr>
           <w:noProof/>
-          <w:lang w:val="en-US"/>
         </w:rPr>
         <mc:AlternateContent>
           <mc:Choice Requires="wps">
@@ -10017,24 +10191,14 @@
       <w:r>
         <w:t xml:space="preserve">Listing </w:t>
       </w:r>
-      <w:r>
-        <w:fldChar w:fldCharType="begin"/>
-      </w:r>
-      <w:r>
-        <w:instrText xml:space="preserve"> SEQ Listing \* ARABIC </w:instrText>
-      </w:r>
-      <w:r>
-        <w:fldChar w:fldCharType="separate"/>
-      </w:r>
-      <w:r>
-        <w:rPr>
-          <w:noProof/>
-        </w:rPr>
-        <w:t>6</w:t>
-      </w:r>
-      <w:r>
-        <w:fldChar w:fldCharType="end"/>
-      </w:r>
+      <w:fldSimple w:instr=" SEQ Listing \* ARABIC ">
+        <w:r>
+          <w:rPr>
+            <w:noProof/>
+          </w:rPr>
+          <w:t>6</w:t>
+        </w:r>
+      </w:fldSimple>
       <w:r>
         <w:t xml:space="preserve"> Obliczanie stosunku </w:t>
       </w:r>
@@ -10066,7 +10230,6 @@
       <w:r>
         <w:rPr>
           <w:noProof/>
-          <w:lang w:val="en-US"/>
         </w:rPr>
         <mc:AlternateContent>
           <mc:Choice Requires="wps">
@@ -11895,24 +12058,14 @@
       <w:r>
         <w:t xml:space="preserve">Listing </w:t>
       </w:r>
-      <w:r>
-        <w:fldChar w:fldCharType="begin"/>
-      </w:r>
-      <w:r>
-        <w:instrText xml:space="preserve"> SEQ Listing \* ARABIC </w:instrText>
-      </w:r>
-      <w:r>
-        <w:fldChar w:fldCharType="separate"/>
-      </w:r>
-      <w:r>
-        <w:rPr>
-          <w:noProof/>
-        </w:rPr>
-        <w:t>7</w:t>
-      </w:r>
-      <w:r>
-        <w:fldChar w:fldCharType="end"/>
-      </w:r>
+      <w:fldSimple w:instr=" SEQ Listing \* ARABIC ">
+        <w:r>
+          <w:rPr>
+            <w:noProof/>
+          </w:rPr>
+          <w:t>7</w:t>
+        </w:r>
+      </w:fldSimple>
       <w:r>
         <w:t xml:space="preserve"> Bezparametrowa detekcja krawędzi </w:t>
       </w:r>
@@ -11929,16 +12082,16 @@
       <w:r>
         <w:t xml:space="preserve">yniki sprawdzianu klasyfikacji zamieszczam na </w:t>
       </w:r>
-      <w:commentRangeStart w:id="12"/>
+      <w:commentRangeStart w:id="18"/>
       <w:r>
         <w:t>Rysunku x</w:t>
       </w:r>
-      <w:commentRangeEnd w:id="12"/>
+      <w:commentRangeEnd w:id="18"/>
       <w:r>
         <w:rPr>
           <w:rStyle w:val="Odwoaniedokomentarza"/>
         </w:rPr>
-        <w:commentReference w:id="12"/>
+        <w:commentReference w:id="18"/>
       </w:r>
     </w:p>
     <w:p>
@@ -12000,24 +12153,14 @@
       <w:r>
         <w:t xml:space="preserve">Rysunek </w:t>
       </w:r>
-      <w:r>
-        <w:fldChar w:fldCharType="begin"/>
-      </w:r>
-      <w:r>
-        <w:instrText xml:space="preserve"> SEQ Rysunek \* ARABIC </w:instrText>
-      </w:r>
-      <w:r>
-        <w:fldChar w:fldCharType="separate"/>
-      </w:r>
-      <w:r>
-        <w:rPr>
-          <w:noProof/>
-        </w:rPr>
-        <w:t>2</w:t>
-      </w:r>
-      <w:r>
-        <w:fldChar w:fldCharType="end"/>
-      </w:r>
+      <w:fldSimple w:instr=" SEQ Rysunek \* ARABIC ">
+        <w:r>
+          <w:rPr>
+            <w:noProof/>
+          </w:rPr>
+          <w:t>2</w:t>
+        </w:r>
+      </w:fldSimple>
       <w:r>
         <w:t xml:space="preserve"> Wyniki sprawdzianu walidacji dla cech </w:t>
       </w:r>
@@ -12045,16 +12188,16 @@
       <w:r>
         <w:t xml:space="preserve">Na </w:t>
       </w:r>
-      <w:commentRangeStart w:id="13"/>
+      <w:commentRangeStart w:id="19"/>
       <w:r>
         <w:t>Rysunku X</w:t>
       </w:r>
-      <w:commentRangeEnd w:id="13"/>
+      <w:commentRangeEnd w:id="19"/>
       <w:r>
         <w:rPr>
           <w:rStyle w:val="Odwoaniedokomentarza"/>
         </w:rPr>
-        <w:commentReference w:id="13"/>
+        <w:commentReference w:id="19"/>
       </w:r>
       <w:r>
         <w:t xml:space="preserve"> m</w:t>
@@ -15965,24 +16108,14 @@
       <w:r>
         <w:t xml:space="preserve">Listing </w:t>
       </w:r>
-      <w:r>
-        <w:fldChar w:fldCharType="begin"/>
-      </w:r>
-      <w:r>
-        <w:instrText xml:space="preserve"> SEQ Listing \* ARABIC </w:instrText>
-      </w:r>
-      <w:r>
-        <w:fldChar w:fldCharType="separate"/>
-      </w:r>
-      <w:r>
-        <w:rPr>
-          <w:noProof/>
-        </w:rPr>
-        <w:t>8</w:t>
-      </w:r>
-      <w:r>
-        <w:fldChar w:fldCharType="end"/>
-      </w:r>
+      <w:fldSimple w:instr=" SEQ Listing \* ARABIC ">
+        <w:r>
+          <w:rPr>
+            <w:noProof/>
+          </w:rPr>
+          <w:t>8</w:t>
+        </w:r>
+      </w:fldSimple>
       <w:r>
         <w:t xml:space="preserve"> </w:t>
       </w:r>
@@ -16049,26 +16182,24 @@
       <w:r>
         <w:t xml:space="preserve">Rysunek </w:t>
       </w:r>
-      <w:r>
-        <w:fldChar w:fldCharType="begin"/>
-      </w:r>
-      <w:r>
-        <w:instrText xml:space="preserve"> SEQ Rysunek \* ARABIC </w:instrText>
-      </w:r>
-      <w:r>
-        <w:fldChar w:fldCharType="separate"/>
-      </w:r>
-      <w:r>
-        <w:rPr>
-          <w:noProof/>
-        </w:rPr>
-        <w:t>3</w:t>
-      </w:r>
-      <w:r>
-        <w:fldChar w:fldCharType="end"/>
-      </w:r>
-      <w:r>
-        <w:t xml:space="preserve">Wynikisprawdzianu klasyfikacji dla cech </w:t>
+      <w:fldSimple w:instr=" SEQ Rysunek \* ARABIC ">
+        <w:r>
+          <w:rPr>
+            <w:noProof/>
+          </w:rPr>
+          <w:t>3</w:t>
+        </w:r>
+      </w:fldSimple>
+      <w:r>
+        <w:t xml:space="preserve"> </w:t>
+      </w:r>
+      <w:proofErr w:type="spellStart"/>
+      <w:r>
+        <w:t>Wynikisprawdzianu</w:t>
+      </w:r>
+      <w:proofErr w:type="spellEnd"/>
+      <w:r>
+        <w:t xml:space="preserve"> klasyfikacji dla cech </w:t>
       </w:r>
       <w:proofErr w:type="spellStart"/>
       <w:r>
@@ -16104,16 +16235,16 @@
       <w:r>
         <w:t xml:space="preserve">Sprawdzian wyników klasyfikacji zamieszczam na </w:t>
       </w:r>
-      <w:commentRangeStart w:id="14"/>
+      <w:commentRangeStart w:id="20"/>
       <w:r>
         <w:t>Rysunku x</w:t>
       </w:r>
-      <w:commentRangeEnd w:id="14"/>
+      <w:commentRangeEnd w:id="20"/>
       <w:r>
         <w:rPr>
           <w:rStyle w:val="Odwoaniedokomentarza"/>
         </w:rPr>
-        <w:commentReference w:id="14"/>
+        <w:commentReference w:id="20"/>
       </w:r>
       <w:r>
         <w:t>.</w:t>
@@ -16232,9 +16363,11 @@
           <w:numId w:val="3"/>
         </w:numPr>
       </w:pPr>
+      <w:bookmarkStart w:id="21" w:name="_Toc471390545"/>
       <w:r>
         <w:t>Omówienie i dyskusja wyników</w:t>
       </w:r>
+      <w:bookmarkEnd w:id="21"/>
     </w:p>
     <w:p>
       <w:pPr>
@@ -16244,9 +16377,11 @@
           <w:numId w:val="3"/>
         </w:numPr>
       </w:pPr>
+      <w:bookmarkStart w:id="22" w:name="_Toc471390546"/>
       <w:r>
         <w:t>Spis piśmiennictwa</w:t>
       </w:r>
+      <w:bookmarkEnd w:id="22"/>
     </w:p>
     <w:p>
       <w:pPr>
@@ -16348,7 +16483,7 @@
           <w:rStyle w:val="Odwoaniedokomentarza"/>
         </w:rPr>
         <w:lastRenderedPageBreak/>
-        <w:commentReference w:id="15"/>
+        <w:commentReference w:id="23"/>
       </w:r>
     </w:p>
     <w:sectPr>
@@ -16395,7 +16530,7 @@
       </w:r>
     </w:p>
   </w:comment>
-  <w:comment w:id="2" w:author="Sylwekqaz . [2]" w:date="2016-12-01T10:15:00Z" w:initials="S.">
+  <w:comment w:id="7" w:author="Sylwekqaz . [2]" w:date="2016-12-01T10:15:00Z" w:initials="S.">
     <w:p>
       <w:pPr>
         <w:pStyle w:val="Tekstkomentarza"/>
@@ -16441,7 +16576,7 @@
       </w:r>
     </w:p>
   </w:comment>
-  <w:comment w:id="3" w:author="Sylwekqaz . [2]" w:date="2016-12-01T10:23:00Z" w:initials="S.">
+  <w:comment w:id="8" w:author="Sylwekqaz . [2]" w:date="2016-12-01T10:23:00Z" w:initials="S.">
     <w:p>
       <w:pPr>
         <w:pStyle w:val="Tekstkomentarza"/>
@@ -16457,7 +16592,7 @@
       </w:r>
     </w:p>
   </w:comment>
-  <w:comment w:id="4" w:author="Sylwekqaz . [2]" w:date="2016-12-01T10:48:00Z" w:initials="S.">
+  <w:comment w:id="9" w:author="Sylwekqaz . [2]" w:date="2016-12-01T10:48:00Z" w:initials="S.">
     <w:p>
       <w:pPr>
         <w:pStyle w:val="Tekstkomentarza"/>
@@ -16483,7 +16618,7 @@
       </w:pPr>
     </w:p>
   </w:comment>
-  <w:comment w:id="5" w:author="Sylwekqaz . [2]" w:date="2017-01-04T22:48:00Z" w:initials="S.">
+  <w:comment w:id="11" w:author="Sylwekqaz . [2]" w:date="2017-01-04T22:48:00Z" w:initials="S.">
     <w:p>
       <w:pPr>
         <w:pStyle w:val="Tekstkomentarza"/>
@@ -16499,7 +16634,7 @@
       </w:r>
     </w:p>
   </w:comment>
-  <w:comment w:id="6" w:author="Sylwekqaz . [2]" w:date="2017-01-04T23:18:00Z" w:initials="S.">
+  <w:comment w:id="12" w:author="Sylwekqaz . [2]" w:date="2017-01-04T23:18:00Z" w:initials="S.">
     <w:p>
       <w:pPr>
         <w:pStyle w:val="Tekstkomentarza"/>
@@ -16515,7 +16650,7 @@
       </w:r>
     </w:p>
   </w:comment>
-  <w:comment w:id="7" w:author="Sylwekqaz . [2]" w:date="2017-01-04T23:07:00Z" w:initials="S.">
+  <w:comment w:id="13" w:author="Sylwekqaz . [2]" w:date="2017-01-04T23:07:00Z" w:initials="S.">
     <w:p>
       <w:pPr>
         <w:pStyle w:val="Tekstkomentarza"/>
@@ -16531,7 +16666,7 @@
       </w:r>
     </w:p>
   </w:comment>
-  <w:comment w:id="8" w:author="Sylwekqaz . [2]" w:date="2017-01-04T22:49:00Z" w:initials="S.">
+  <w:comment w:id="14" w:author="Sylwekqaz . [2]" w:date="2017-01-04T22:49:00Z" w:initials="S.">
     <w:p>
       <w:pPr>
         <w:pStyle w:val="Tekstkomentarza"/>
@@ -16547,7 +16682,7 @@
       </w:r>
     </w:p>
   </w:comment>
-  <w:comment w:id="9" w:author="Sylwekqaz . [2]" w:date="2017-01-04T22:55:00Z" w:initials="S.">
+  <w:comment w:id="15" w:author="Sylwekqaz . [2]" w:date="2017-01-04T22:55:00Z" w:initials="S.">
     <w:p>
       <w:pPr>
         <w:pStyle w:val="Tekstkomentarza"/>
@@ -16563,7 +16698,7 @@
       </w:r>
     </w:p>
   </w:comment>
-  <w:comment w:id="10" w:author="Sylwekqaz . [2]" w:date="2017-01-04T23:50:00Z" w:initials="S.">
+  <w:comment w:id="16" w:author="Sylwekqaz . [2]" w:date="2017-01-04T23:50:00Z" w:initials="S.">
     <w:p>
       <w:pPr>
         <w:pStyle w:val="Tekstkomentarza"/>
@@ -16579,7 +16714,7 @@
       </w:r>
     </w:p>
   </w:comment>
-  <w:comment w:id="11" w:author="Sylwekqaz . [2]" w:date="2017-01-05T00:30:00Z" w:initials="S.">
+  <w:comment w:id="17" w:author="Sylwekqaz . [2]" w:date="2017-01-05T00:30:00Z" w:initials="S.">
     <w:p>
       <w:pPr>
         <w:pStyle w:val="Tekstkomentarza"/>
@@ -16619,7 +16754,7 @@
       </w:r>
     </w:p>
   </w:comment>
-  <w:comment w:id="12" w:author="Sylwekqaz . [2]" w:date="2017-01-04T23:49:00Z" w:initials="S.">
+  <w:comment w:id="18" w:author="Sylwekqaz . [2]" w:date="2017-01-04T23:49:00Z" w:initials="S.">
     <w:p>
       <w:pPr>
         <w:pStyle w:val="Tekstkomentarza"/>
@@ -16635,7 +16770,7 @@
       </w:r>
     </w:p>
   </w:comment>
-  <w:comment w:id="13" w:author="Sylwekqaz . [2]" w:date="2017-01-05T01:07:00Z" w:initials="S.">
+  <w:comment w:id="19" w:author="Sylwekqaz . [2]" w:date="2017-01-05T01:07:00Z" w:initials="S.">
     <w:p>
       <w:pPr>
         <w:pStyle w:val="Tekstkomentarza"/>
@@ -16651,7 +16786,7 @@
       </w:r>
     </w:p>
   </w:comment>
-  <w:comment w:id="14" w:author="Sylwekqaz . [2]" w:date="2017-01-05T00:53:00Z" w:initials="S.">
+  <w:comment w:id="20" w:author="Sylwekqaz . [2]" w:date="2017-01-05T00:53:00Z" w:initials="S.">
     <w:p>
       <w:pPr>
         <w:pStyle w:val="Tekstkomentarza"/>
@@ -16667,7 +16802,7 @@
       </w:r>
     </w:p>
   </w:comment>
-  <w:comment w:id="15" w:author="Sylwekqaz ." w:date="2016-11-30T13:34:00Z" w:initials="S.">
+  <w:comment w:id="23" w:author="Sylwekqaz ." w:date="2016-11-30T13:34:00Z" w:initials="S.">
     <w:p>
       <w:pPr>
         <w:pStyle w:val="Tekstkomentarza"/>
@@ -18429,7 +18564,7 @@
 </file>
 
 <file path=customXml/itemProps1.xml><?xml version="1.0" encoding="utf-8"?>
-<ds:datastoreItem xmlns:ds="http://schemas.openxmlformats.org/officeDocument/2006/customXml" ds:itemID="{806B6D00-A0B9-4118-92CD-8B84F90FAFBA}">
+<ds:datastoreItem xmlns:ds="http://schemas.openxmlformats.org/officeDocument/2006/customXml" ds:itemID="{2A617794-6924-4023-AD72-EF7B10F0CDA9}">
   <ds:schemaRefs>
     <ds:schemaRef ds:uri="http://schemas.openxmlformats.org/officeDocument/2006/bibliography"/>
   </ds:schemaRefs>

</xml_diff>

<commit_message>
Dodanie spisów obrazków i listongów
</commit_message>
<xml_diff>
--- a/Turski_Sylwester_INZ.docx
+++ b/Turski_Sylwester_INZ.docx
@@ -2422,6 +2422,7 @@
         <w:pStyle w:val="Legenda"/>
       </w:pPr>
       <w:bookmarkStart w:id="11" w:name="_Ref471392986"/>
+      <w:bookmarkStart w:id="12" w:name="_Toc471396269"/>
       <w:r>
         <w:t xml:space="preserve">Listing </w:t>
       </w:r>
@@ -2454,6 +2455,7 @@
       <w:r>
         <w:t>pixeli</w:t>
       </w:r>
+      <w:bookmarkEnd w:id="12"/>
       <w:proofErr w:type="spellEnd"/>
     </w:p>
     <w:p>
@@ -2609,7 +2611,8 @@
       <w:pPr>
         <w:pStyle w:val="Legenda"/>
       </w:pPr>
-      <w:bookmarkStart w:id="12" w:name="_Ref471393005"/>
+      <w:bookmarkStart w:id="13" w:name="_Ref471393005"/>
+      <w:bookmarkStart w:id="14" w:name="_Toc471396270"/>
       <w:r>
         <w:t xml:space="preserve">Listing </w:t>
       </w:r>
@@ -2631,13 +2634,14 @@
       <w:r>
         <w:fldChar w:fldCharType="end"/>
       </w:r>
-      <w:bookmarkEnd w:id="12"/>
+      <w:bookmarkEnd w:id="13"/>
       <w:r>
         <w:t xml:space="preserve"> </w:t>
       </w:r>
       <w:r>
         <w:t>Skalowanie nasycenia z wartością koloru</w:t>
       </w:r>
+      <w:bookmarkEnd w:id="14"/>
     </w:p>
     <w:p>
       <w:pPr>
@@ -2961,7 +2965,8 @@
       <w:pPr>
         <w:pStyle w:val="Legenda"/>
       </w:pPr>
-      <w:bookmarkStart w:id="13" w:name="_Ref471393007"/>
+      <w:bookmarkStart w:id="15" w:name="_Ref471393007"/>
+      <w:bookmarkStart w:id="16" w:name="_Toc471396271"/>
       <w:r>
         <w:t xml:space="preserve">Listing </w:t>
       </w:r>
@@ -2983,7 +2988,7 @@
       <w:r>
         <w:fldChar w:fldCharType="end"/>
       </w:r>
-      <w:bookmarkEnd w:id="13"/>
+      <w:bookmarkEnd w:id="15"/>
       <w:r>
         <w:t xml:space="preserve"> </w:t>
       </w:r>
@@ -2998,6 +3003,7 @@
       <w:r>
         <w:t xml:space="preserve"> w masce</w:t>
       </w:r>
+      <w:bookmarkEnd w:id="16"/>
     </w:p>
     <w:p>
       <w:pPr>
@@ -3059,7 +3065,8 @@
       <w:pPr>
         <w:pStyle w:val="Legenda"/>
       </w:pPr>
-      <w:bookmarkStart w:id="14" w:name="_Ref471393097"/>
+      <w:bookmarkStart w:id="17" w:name="_Ref471393097"/>
+      <w:bookmarkStart w:id="18" w:name="_Toc471396272"/>
       <w:r>
         <w:t xml:space="preserve">Listing </w:t>
       </w:r>
@@ -3081,7 +3088,7 @@
       <w:r>
         <w:fldChar w:fldCharType="end"/>
       </w:r>
-      <w:bookmarkEnd w:id="14"/>
+      <w:bookmarkEnd w:id="17"/>
       <w:r>
         <w:t xml:space="preserve"> Obliczanie</w:t>
       </w:r>
@@ -3099,6 +3106,7 @@
       <w:r>
         <w:t>obszaru</w:t>
       </w:r>
+      <w:bookmarkEnd w:id="18"/>
     </w:p>
     <w:p>
       <w:r>
@@ -3129,16 +3137,16 @@
       <w:r>
         <w:t xml:space="preserve">walidacji sprawdzianem krzyżowym i </w:t>
       </w:r>
-      <w:commentRangeStart w:id="15"/>
+      <w:commentRangeStart w:id="19"/>
       <w:r>
         <w:t>[n-1]</w:t>
       </w:r>
-      <w:commentRangeEnd w:id="15"/>
+      <w:commentRangeEnd w:id="19"/>
       <w:r>
         <w:rPr>
           <w:rStyle w:val="Odwoaniedokomentarza"/>
         </w:rPr>
-        <w:commentReference w:id="15"/>
+        <w:commentReference w:id="19"/>
       </w:r>
     </w:p>
     <w:p>
@@ -3197,7 +3205,8 @@
                                 <w:szCs w:val="24"/>
                               </w:rPr>
                             </w:pPr>
-                            <w:bookmarkStart w:id="16" w:name="_Ref471393190"/>
+                            <w:bookmarkStart w:id="20" w:name="_Ref471393190"/>
+                            <w:bookmarkStart w:id="21" w:name="_Toc471396250"/>
                             <w:r>
                               <w:t xml:space="preserve">Rysunek </w:t>
                             </w:r>
@@ -3219,7 +3228,7 @@
                             <w:r>
                               <w:fldChar w:fldCharType="end"/>
                             </w:r>
-                            <w:bookmarkEnd w:id="16"/>
+                            <w:bookmarkEnd w:id="20"/>
                             <w:r>
                               <w:t xml:space="preserve"> </w:t>
                             </w:r>
@@ -3234,6 +3243,7 @@
                             <w:r>
                               <w:t xml:space="preserve"> nasyconych</w:t>
                             </w:r>
+                            <w:bookmarkEnd w:id="21"/>
                           </w:p>
                         </w:txbxContent>
                       </wps:txbx>
@@ -3267,7 +3277,8 @@
                           <w:szCs w:val="24"/>
                         </w:rPr>
                       </w:pPr>
-                      <w:bookmarkStart w:id="17" w:name="_Ref471393190"/>
+                      <w:bookmarkStart w:id="22" w:name="_Ref471393190"/>
+                      <w:bookmarkStart w:id="23" w:name="_Toc471396250"/>
                       <w:r>
                         <w:t xml:space="preserve">Rysunek </w:t>
                       </w:r>
@@ -3289,7 +3300,7 @@
                       <w:r>
                         <w:fldChar w:fldCharType="end"/>
                       </w:r>
-                      <w:bookmarkEnd w:id="17"/>
+                      <w:bookmarkEnd w:id="22"/>
                       <w:r>
                         <w:t xml:space="preserve"> </w:t>
                       </w:r>
@@ -3304,6 +3315,7 @@
                       <w:r>
                         <w:t xml:space="preserve"> nasyconych</w:t>
                       </w:r>
+                      <w:bookmarkEnd w:id="23"/>
                     </w:p>
                   </w:txbxContent>
                 </v:textbox>
@@ -3520,7 +3532,7 @@
       <w:r>
         <w:t xml:space="preserve"> bezparametrowej</w:t>
       </w:r>
-      <w:commentRangeStart w:id="18"/>
+      <w:commentRangeStart w:id="24"/>
       <w:r>
         <w:t xml:space="preserve"> implementacji metody </w:t>
       </w:r>
@@ -3531,13 +3543,13 @@
         </w:rPr>
         <w:t>Cannego</w:t>
       </w:r>
-      <w:commentRangeEnd w:id="18"/>
+      <w:commentRangeEnd w:id="24"/>
       <w:proofErr w:type="spellEnd"/>
       <w:r>
         <w:rPr>
           <w:rStyle w:val="Odwoaniedokomentarza"/>
         </w:rPr>
-        <w:commentReference w:id="18"/>
+        <w:commentReference w:id="24"/>
       </w:r>
       <w:r>
         <w:t>, która automatycznie dobiera progi, na podstawie średniej wartości koloru, dla obrazu w skali szarości</w:t>
@@ -3989,7 +4001,8 @@
       <w:pPr>
         <w:pStyle w:val="Legenda"/>
       </w:pPr>
-      <w:bookmarkStart w:id="19" w:name="_Ref471393256"/>
+      <w:bookmarkStart w:id="25" w:name="_Ref471393256"/>
+      <w:bookmarkStart w:id="26" w:name="_Toc471396273"/>
       <w:r>
         <w:t xml:space="preserve">Listing </w:t>
       </w:r>
@@ -4011,7 +4024,7 @@
       <w:r>
         <w:fldChar w:fldCharType="end"/>
       </w:r>
-      <w:bookmarkEnd w:id="19"/>
+      <w:bookmarkEnd w:id="25"/>
       <w:r>
         <w:t xml:space="preserve"> </w:t>
       </w:r>
@@ -4026,6 +4039,7 @@
       <w:r>
         <w:t xml:space="preserve"> z krawędziami</w:t>
       </w:r>
+      <w:bookmarkEnd w:id="26"/>
     </w:p>
     <w:p>
       <w:pPr>
@@ -4087,7 +4101,8 @@
       <w:pPr>
         <w:pStyle w:val="Legenda"/>
       </w:pPr>
-      <w:bookmarkStart w:id="20" w:name="_Ref471393259"/>
+      <w:bookmarkStart w:id="27" w:name="_Ref471393259"/>
+      <w:bookmarkStart w:id="28" w:name="_Toc471396274"/>
       <w:r>
         <w:t xml:space="preserve">Listing </w:t>
       </w:r>
@@ -4109,7 +4124,7 @@
       <w:r>
         <w:fldChar w:fldCharType="end"/>
       </w:r>
-      <w:bookmarkEnd w:id="20"/>
+      <w:bookmarkEnd w:id="27"/>
       <w:r>
         <w:t xml:space="preserve"> Obliczanie stosunku </w:t>
       </w:r>
@@ -4121,6 +4136,7 @@
       <w:r>
         <w:t xml:space="preserve"> z krawędziami do całego obszaru</w:t>
       </w:r>
+      <w:bookmarkEnd w:id="28"/>
     </w:p>
     <w:p>
       <w:pPr>
@@ -4510,7 +4526,8 @@
           <w:szCs w:val="24"/>
         </w:rPr>
       </w:pPr>
-      <w:bookmarkStart w:id="21" w:name="_Ref471393372"/>
+      <w:bookmarkStart w:id="29" w:name="_Ref471393372"/>
+      <w:bookmarkStart w:id="30" w:name="_Toc471396275"/>
       <w:r>
         <w:t xml:space="preserve">Listing </w:t>
       </w:r>
@@ -4532,7 +4549,7 @@
       <w:r>
         <w:fldChar w:fldCharType="end"/>
       </w:r>
-      <w:bookmarkEnd w:id="21"/>
+      <w:bookmarkEnd w:id="29"/>
       <w:r>
         <w:t xml:space="preserve"> Bezparametrowa detekcja krawędzi </w:t>
       </w:r>
@@ -4540,6 +4557,7 @@
       <w:r>
         <w:t>Cannego</w:t>
       </w:r>
+      <w:bookmarkEnd w:id="30"/>
       <w:proofErr w:type="spellEnd"/>
     </w:p>
     <w:p>
@@ -4629,7 +4647,8 @@
       <w:pPr>
         <w:pStyle w:val="Legenda"/>
       </w:pPr>
-      <w:bookmarkStart w:id="22" w:name="_Ref471393402"/>
+      <w:bookmarkStart w:id="31" w:name="_Ref471393402"/>
+      <w:bookmarkStart w:id="32" w:name="_Toc471396251"/>
       <w:r>
         <w:t xml:space="preserve">Rysunek </w:t>
       </w:r>
@@ -4651,7 +4670,7 @@
       <w:r>
         <w:fldChar w:fldCharType="end"/>
       </w:r>
-      <w:bookmarkEnd w:id="22"/>
+      <w:bookmarkEnd w:id="31"/>
       <w:r>
         <w:t xml:space="preserve"> Wyniki sprawdzianu walidacji dla cech </w:t>
       </w:r>
@@ -4667,6 +4686,7 @@
       <w:r>
         <w:t>EdgePixelsRatio</w:t>
       </w:r>
+      <w:bookmarkEnd w:id="32"/>
       <w:proofErr w:type="spellEnd"/>
     </w:p>
     <w:p>
@@ -4769,6 +4789,7 @@
       <w:pPr>
         <w:pStyle w:val="Legenda"/>
       </w:pPr>
+      <w:bookmarkStart w:id="33" w:name="_Toc471396252"/>
       <w:r>
         <w:t xml:space="preserve">Rysunek </w:t>
       </w:r>
@@ -4793,6 +4814,7 @@
       <w:r>
         <w:t xml:space="preserve"> Porównanie histogramów skali szarości dla pustego miejsca parkingowego, miejsca zajętego przez samochód kolorowy i czarny</w:t>
       </w:r>
+      <w:bookmarkEnd w:id="33"/>
     </w:p>
     <w:p>
       <w:pPr>
@@ -5544,6 +5566,7 @@
       <w:pPr>
         <w:pStyle w:val="Legenda"/>
       </w:pPr>
+      <w:bookmarkStart w:id="34" w:name="_Toc471396276"/>
       <w:r>
         <w:t xml:space="preserve">Listing </w:t>
       </w:r>
@@ -5571,6 +5594,7 @@
       <w:r>
         <w:t>Obliczanie statystyk średniej i odchylenia standardowego dla saturacji i wartości</w:t>
       </w:r>
+      <w:bookmarkEnd w:id="34"/>
     </w:p>
     <w:p/>
     <w:p>
@@ -5629,7 +5653,8 @@
       <w:pPr>
         <w:pStyle w:val="Legenda"/>
       </w:pPr>
-      <w:bookmarkStart w:id="23" w:name="_Ref471393629"/>
+      <w:bookmarkStart w:id="35" w:name="_Ref471393629"/>
+      <w:bookmarkStart w:id="36" w:name="_Toc471396253"/>
       <w:r>
         <w:t xml:space="preserve">Rysunek </w:t>
       </w:r>
@@ -5651,7 +5676,7 @@
       <w:r>
         <w:fldChar w:fldCharType="end"/>
       </w:r>
-      <w:bookmarkEnd w:id="23"/>
+      <w:bookmarkEnd w:id="35"/>
       <w:r>
         <w:t xml:space="preserve"> </w:t>
       </w:r>
@@ -5692,6 +5717,7 @@
       <w:r>
         <w:t>ValueStddev</w:t>
       </w:r>
+      <w:bookmarkEnd w:id="36"/>
       <w:proofErr w:type="spellEnd"/>
     </w:p>
     <w:p>
@@ -5843,7 +5869,8 @@
       <w:pPr>
         <w:pStyle w:val="Legenda"/>
       </w:pPr>
-      <w:bookmarkStart w:id="24" w:name="_Ref471395692"/>
+      <w:bookmarkStart w:id="37" w:name="_Ref471395692"/>
+      <w:bookmarkStart w:id="38" w:name="_Toc471396254"/>
       <w:r>
         <w:t xml:space="preserve">Rysunek </w:t>
       </w:r>
@@ -5865,7 +5892,7 @@
       <w:r>
         <w:fldChar w:fldCharType="end"/>
       </w:r>
-      <w:bookmarkEnd w:id="24"/>
+      <w:bookmarkEnd w:id="37"/>
       <w:r>
         <w:t xml:space="preserve"> </w:t>
       </w:r>
@@ -5878,6 +5905,7 @@
       <w:r>
         <w:t xml:space="preserve"> dla pustego miejsca parkingowego, miejsca zajętego przez samochód kolorowy i czarny</w:t>
       </w:r>
+      <w:bookmarkEnd w:id="38"/>
     </w:p>
     <w:p>
       <w:pPr>
@@ -5935,7 +5963,8 @@
       <w:pPr>
         <w:pStyle w:val="Legenda"/>
       </w:pPr>
-      <w:bookmarkStart w:id="25" w:name="_Ref471395807"/>
+      <w:bookmarkStart w:id="39" w:name="_Ref471395807"/>
+      <w:bookmarkStart w:id="40" w:name="_Toc471396255"/>
       <w:r>
         <w:t xml:space="preserve">Rysunek </w:t>
       </w:r>
@@ -5957,7 +5986,7 @@
       <w:r>
         <w:fldChar w:fldCharType="end"/>
       </w:r>
-      <w:bookmarkEnd w:id="25"/>
+      <w:bookmarkEnd w:id="39"/>
       <w:r>
         <w:t xml:space="preserve"> Wyniki sprawdzianu klasyfikacji z cechami </w:t>
       </w:r>
@@ -6005,6 +6034,7 @@
       <w:r>
         <w:t>SaturationStdDev</w:t>
       </w:r>
+      <w:bookmarkEnd w:id="40"/>
       <w:proofErr w:type="spellEnd"/>
     </w:p>
     <w:p>
@@ -6041,11 +6071,11 @@
           <w:numId w:val="3"/>
         </w:numPr>
       </w:pPr>
-      <w:bookmarkStart w:id="26" w:name="_Toc471392759"/>
+      <w:bookmarkStart w:id="41" w:name="_Toc471392759"/>
       <w:r>
         <w:t>Omówienie i dyskusja wyników</w:t>
       </w:r>
-      <w:bookmarkEnd w:id="26"/>
+      <w:bookmarkEnd w:id="41"/>
     </w:p>
     <w:p>
       <w:pPr>
@@ -6055,13 +6085,1040 @@
           <w:numId w:val="3"/>
         </w:numPr>
       </w:pPr>
-      <w:bookmarkStart w:id="27" w:name="_Toc471392760"/>
-      <w:r>
-        <w:t>Spis piśmiennictwa</w:t>
-      </w:r>
-      <w:bookmarkStart w:id="28" w:name="_GoBack"/>
-      <w:bookmarkEnd w:id="27"/>
-      <w:bookmarkEnd w:id="28"/>
+      <w:r>
+        <w:t>Literatura</w:t>
+      </w:r>
+    </w:p>
+    <w:p>
+      <w:pPr>
+        <w:pStyle w:val="Nagwek1"/>
+        <w:numPr>
+          <w:ilvl w:val="0"/>
+          <w:numId w:val="3"/>
+        </w:numPr>
+      </w:pPr>
+      <w:bookmarkStart w:id="42" w:name="_GoBack"/>
+      <w:bookmarkEnd w:id="42"/>
+      <w:r>
+        <w:t>Spis obrazków</w:t>
+      </w:r>
+    </w:p>
+    <w:p>
+      <w:pPr>
+        <w:pStyle w:val="Spisilustracji"/>
+        <w:tabs>
+          <w:tab w:val="right" w:leader="dot" w:pos="8777"/>
+        </w:tabs>
+        <w:rPr>
+          <w:noProof/>
+        </w:rPr>
+      </w:pPr>
+      <w:r>
+        <w:fldChar w:fldCharType="begin"/>
+      </w:r>
+      <w:r>
+        <w:instrText xml:space="preserve"> TOC \h \z \c "Rysunek" </w:instrText>
+      </w:r>
+      <w:r>
+        <w:fldChar w:fldCharType="separate"/>
+      </w:r>
+      <w:hyperlink r:id="rId14" w:anchor="_Toc471396250" w:history="1">
+        <w:r>
+          <w:rPr>
+            <w:rStyle w:val="Hipercze"/>
+            <w:noProof/>
+          </w:rPr>
+          <w:t>Rysunek 1 Wyniki testów klasyfikacji z cechą współczynnika pixeli nasyconych</w:t>
+        </w:r>
+        <w:r>
+          <w:rPr>
+            <w:noProof/>
+            <w:webHidden/>
+          </w:rPr>
+          <w:tab/>
+        </w:r>
+        <w:r>
+          <w:rPr>
+            <w:noProof/>
+            <w:webHidden/>
+          </w:rPr>
+          <w:fldChar w:fldCharType="begin"/>
+        </w:r>
+        <w:r>
+          <w:rPr>
+            <w:noProof/>
+            <w:webHidden/>
+          </w:rPr>
+          <w:instrText xml:space="preserve"> PAGEREF _Toc471396250 \h </w:instrText>
+        </w:r>
+        <w:r>
+          <w:rPr>
+            <w:noProof/>
+            <w:webHidden/>
+          </w:rPr>
+        </w:r>
+        <w:r>
+          <w:rPr>
+            <w:noProof/>
+            <w:webHidden/>
+          </w:rPr>
+          <w:fldChar w:fldCharType="separate"/>
+        </w:r>
+        <w:r>
+          <w:rPr>
+            <w:noProof/>
+            <w:webHidden/>
+          </w:rPr>
+          <w:t>10</w:t>
+        </w:r>
+        <w:r>
+          <w:rPr>
+            <w:noProof/>
+            <w:webHidden/>
+          </w:rPr>
+          <w:fldChar w:fldCharType="end"/>
+        </w:r>
+      </w:hyperlink>
+    </w:p>
+    <w:p>
+      <w:pPr>
+        <w:pStyle w:val="Spisilustracji"/>
+        <w:tabs>
+          <w:tab w:val="right" w:leader="dot" w:pos="8777"/>
+        </w:tabs>
+        <w:rPr>
+          <w:noProof/>
+        </w:rPr>
+      </w:pPr>
+      <w:hyperlink w:anchor="_Toc471396251" w:history="1">
+        <w:r>
+          <w:rPr>
+            <w:rStyle w:val="Hipercze"/>
+            <w:noProof/>
+          </w:rPr>
+          <w:t>Rysunek 2 Wyniki sprawdzianu walidacji dla cech SaturatedPixelsRatio i EdgePixelsRatio</w:t>
+        </w:r>
+        <w:r>
+          <w:rPr>
+            <w:noProof/>
+            <w:webHidden/>
+          </w:rPr>
+          <w:tab/>
+        </w:r>
+        <w:r>
+          <w:rPr>
+            <w:noProof/>
+            <w:webHidden/>
+          </w:rPr>
+          <w:fldChar w:fldCharType="begin"/>
+        </w:r>
+        <w:r>
+          <w:rPr>
+            <w:noProof/>
+            <w:webHidden/>
+          </w:rPr>
+          <w:instrText xml:space="preserve"> PAGEREF _Toc471396251 \h </w:instrText>
+        </w:r>
+        <w:r>
+          <w:rPr>
+            <w:noProof/>
+            <w:webHidden/>
+          </w:rPr>
+        </w:r>
+        <w:r>
+          <w:rPr>
+            <w:noProof/>
+            <w:webHidden/>
+          </w:rPr>
+          <w:fldChar w:fldCharType="separate"/>
+        </w:r>
+        <w:r>
+          <w:rPr>
+            <w:noProof/>
+            <w:webHidden/>
+          </w:rPr>
+          <w:t>11</w:t>
+        </w:r>
+        <w:r>
+          <w:rPr>
+            <w:noProof/>
+            <w:webHidden/>
+          </w:rPr>
+          <w:fldChar w:fldCharType="end"/>
+        </w:r>
+      </w:hyperlink>
+    </w:p>
+    <w:p>
+      <w:pPr>
+        <w:pStyle w:val="Spisilustracji"/>
+        <w:tabs>
+          <w:tab w:val="right" w:leader="dot" w:pos="8777"/>
+        </w:tabs>
+        <w:rPr>
+          <w:noProof/>
+        </w:rPr>
+      </w:pPr>
+      <w:hyperlink w:anchor="_Toc471396252" w:history="1">
+        <w:r>
+          <w:rPr>
+            <w:rStyle w:val="Hipercze"/>
+            <w:noProof/>
+          </w:rPr>
+          <w:t>Rysunek 3 Porównanie histogramów skali szarości dla pustego miejsca parkingowego, miejsca zajętego przez samochód kolorowy i czarny</w:t>
+        </w:r>
+        <w:r>
+          <w:rPr>
+            <w:noProof/>
+            <w:webHidden/>
+          </w:rPr>
+          <w:tab/>
+        </w:r>
+        <w:r>
+          <w:rPr>
+            <w:noProof/>
+            <w:webHidden/>
+          </w:rPr>
+          <w:fldChar w:fldCharType="begin"/>
+        </w:r>
+        <w:r>
+          <w:rPr>
+            <w:noProof/>
+            <w:webHidden/>
+          </w:rPr>
+          <w:instrText xml:space="preserve"> PAGEREF _Toc471396252 \h </w:instrText>
+        </w:r>
+        <w:r>
+          <w:rPr>
+            <w:noProof/>
+            <w:webHidden/>
+          </w:rPr>
+        </w:r>
+        <w:r>
+          <w:rPr>
+            <w:noProof/>
+            <w:webHidden/>
+          </w:rPr>
+          <w:fldChar w:fldCharType="separate"/>
+        </w:r>
+        <w:r>
+          <w:rPr>
+            <w:noProof/>
+            <w:webHidden/>
+          </w:rPr>
+          <w:t>12</w:t>
+        </w:r>
+        <w:r>
+          <w:rPr>
+            <w:noProof/>
+            <w:webHidden/>
+          </w:rPr>
+          <w:fldChar w:fldCharType="end"/>
+        </w:r>
+      </w:hyperlink>
+    </w:p>
+    <w:p>
+      <w:pPr>
+        <w:pStyle w:val="Spisilustracji"/>
+        <w:tabs>
+          <w:tab w:val="right" w:leader="dot" w:pos="8777"/>
+        </w:tabs>
+        <w:rPr>
+          <w:noProof/>
+        </w:rPr>
+      </w:pPr>
+      <w:hyperlink w:anchor="_Toc471396253" w:history="1">
+        <w:r>
+          <w:rPr>
+            <w:rStyle w:val="Hipercze"/>
+            <w:noProof/>
+          </w:rPr>
+          <w:t>Rysunek 4 Wyniki sprawdzianu klasyfikacji dla cech EdgePixelsRatio SaturatedPixelsRatio ValueMean ValueStddev</w:t>
+        </w:r>
+        <w:r>
+          <w:rPr>
+            <w:noProof/>
+            <w:webHidden/>
+          </w:rPr>
+          <w:tab/>
+        </w:r>
+        <w:r>
+          <w:rPr>
+            <w:noProof/>
+            <w:webHidden/>
+          </w:rPr>
+          <w:fldChar w:fldCharType="begin"/>
+        </w:r>
+        <w:r>
+          <w:rPr>
+            <w:noProof/>
+            <w:webHidden/>
+          </w:rPr>
+          <w:instrText xml:space="preserve"> PAGEREF _Toc471396253 \h </w:instrText>
+        </w:r>
+        <w:r>
+          <w:rPr>
+            <w:noProof/>
+            <w:webHidden/>
+          </w:rPr>
+        </w:r>
+        <w:r>
+          <w:rPr>
+            <w:noProof/>
+            <w:webHidden/>
+          </w:rPr>
+          <w:fldChar w:fldCharType="separate"/>
+        </w:r>
+        <w:r>
+          <w:rPr>
+            <w:noProof/>
+            <w:webHidden/>
+          </w:rPr>
+          <w:t>13</w:t>
+        </w:r>
+        <w:r>
+          <w:rPr>
+            <w:noProof/>
+            <w:webHidden/>
+          </w:rPr>
+          <w:fldChar w:fldCharType="end"/>
+        </w:r>
+      </w:hyperlink>
+    </w:p>
+    <w:p>
+      <w:pPr>
+        <w:pStyle w:val="Spisilustracji"/>
+        <w:tabs>
+          <w:tab w:val="right" w:leader="dot" w:pos="8777"/>
+        </w:tabs>
+        <w:rPr>
+          <w:noProof/>
+        </w:rPr>
+      </w:pPr>
+      <w:hyperlink w:anchor="_Toc471396254" w:history="1">
+        <w:r>
+          <w:rPr>
+            <w:rStyle w:val="Hipercze"/>
+            <w:noProof/>
+          </w:rPr>
+          <w:t>Rysunek 5 Porównanie histogramów saturacji dla pustego miejsca parkingowego, miejsca zajętego przez samochód kolorowy i czarny</w:t>
+        </w:r>
+        <w:r>
+          <w:rPr>
+            <w:noProof/>
+            <w:webHidden/>
+          </w:rPr>
+          <w:tab/>
+        </w:r>
+        <w:r>
+          <w:rPr>
+            <w:noProof/>
+            <w:webHidden/>
+          </w:rPr>
+          <w:fldChar w:fldCharType="begin"/>
+        </w:r>
+        <w:r>
+          <w:rPr>
+            <w:noProof/>
+            <w:webHidden/>
+          </w:rPr>
+          <w:instrText xml:space="preserve"> PAGEREF _Toc471396254 \h </w:instrText>
+        </w:r>
+        <w:r>
+          <w:rPr>
+            <w:noProof/>
+            <w:webHidden/>
+          </w:rPr>
+        </w:r>
+        <w:r>
+          <w:rPr>
+            <w:noProof/>
+            <w:webHidden/>
+          </w:rPr>
+          <w:fldChar w:fldCharType="separate"/>
+        </w:r>
+        <w:r>
+          <w:rPr>
+            <w:noProof/>
+            <w:webHidden/>
+          </w:rPr>
+          <w:t>13</w:t>
+        </w:r>
+        <w:r>
+          <w:rPr>
+            <w:noProof/>
+            <w:webHidden/>
+          </w:rPr>
+          <w:fldChar w:fldCharType="end"/>
+        </w:r>
+      </w:hyperlink>
+    </w:p>
+    <w:p>
+      <w:pPr>
+        <w:pStyle w:val="Spisilustracji"/>
+        <w:tabs>
+          <w:tab w:val="right" w:leader="dot" w:pos="8777"/>
+        </w:tabs>
+        <w:rPr>
+          <w:noProof/>
+        </w:rPr>
+      </w:pPr>
+      <w:hyperlink w:anchor="_Toc471396255" w:history="1">
+        <w:r>
+          <w:rPr>
+            <w:rStyle w:val="Hipercze"/>
+            <w:noProof/>
+          </w:rPr>
+          <w:t>Rysunek 6 Wyniki sprawdzianu klasyfikacji z cechami SaturationRatio, EdgeRatio, ValueMean, ValueStdDev, SaturationMean, SaturationStdDev</w:t>
+        </w:r>
+        <w:r>
+          <w:rPr>
+            <w:noProof/>
+            <w:webHidden/>
+          </w:rPr>
+          <w:tab/>
+        </w:r>
+        <w:r>
+          <w:rPr>
+            <w:noProof/>
+            <w:webHidden/>
+          </w:rPr>
+          <w:fldChar w:fldCharType="begin"/>
+        </w:r>
+        <w:r>
+          <w:rPr>
+            <w:noProof/>
+            <w:webHidden/>
+          </w:rPr>
+          <w:instrText xml:space="preserve"> PAGEREF _Toc471396255 \h </w:instrText>
+        </w:r>
+        <w:r>
+          <w:rPr>
+            <w:noProof/>
+            <w:webHidden/>
+          </w:rPr>
+        </w:r>
+        <w:r>
+          <w:rPr>
+            <w:noProof/>
+            <w:webHidden/>
+          </w:rPr>
+          <w:fldChar w:fldCharType="separate"/>
+        </w:r>
+        <w:r>
+          <w:rPr>
+            <w:noProof/>
+            <w:webHidden/>
+          </w:rPr>
+          <w:t>14</w:t>
+        </w:r>
+        <w:r>
+          <w:rPr>
+            <w:noProof/>
+            <w:webHidden/>
+          </w:rPr>
+          <w:fldChar w:fldCharType="end"/>
+        </w:r>
+      </w:hyperlink>
+    </w:p>
+    <w:p>
+      <w:r>
+        <w:fldChar w:fldCharType="end"/>
+      </w:r>
+    </w:p>
+    <w:p>
+      <w:pPr>
+        <w:pStyle w:val="Nagwek1"/>
+        <w:numPr>
+          <w:ilvl w:val="0"/>
+          <w:numId w:val="3"/>
+        </w:numPr>
+      </w:pPr>
+      <w:r>
+        <w:lastRenderedPageBreak/>
+        <w:t>Spis listingów</w:t>
+      </w:r>
+    </w:p>
+    <w:p>
+      <w:pPr>
+        <w:pStyle w:val="Spisilustracji"/>
+        <w:tabs>
+          <w:tab w:val="right" w:leader="dot" w:pos="8777"/>
+        </w:tabs>
+        <w:rPr>
+          <w:rFonts w:asciiTheme="minorHAnsi" w:eastAsiaTheme="minorEastAsia" w:hAnsiTheme="minorHAnsi" w:cstheme="minorBidi"/>
+          <w:noProof/>
+          <w:sz w:val="22"/>
+          <w:szCs w:val="22"/>
+        </w:rPr>
+      </w:pPr>
+      <w:r>
+        <w:fldChar w:fldCharType="begin"/>
+      </w:r>
+      <w:r>
+        <w:instrText xml:space="preserve"> TOC \h \z \c "Listing" </w:instrText>
+      </w:r>
+      <w:r>
+        <w:fldChar w:fldCharType="separate"/>
+      </w:r>
+      <w:hyperlink w:anchor="_Toc471396269" w:history="1">
+        <w:r>
+          <w:rPr>
+            <w:rStyle w:val="Hipercze"/>
+            <w:noProof/>
+          </w:rPr>
+          <w:t>Listing 1 Obliczanie liczności nasyconych pixeli</w:t>
+        </w:r>
+        <w:r>
+          <w:rPr>
+            <w:noProof/>
+            <w:webHidden/>
+          </w:rPr>
+          <w:tab/>
+        </w:r>
+        <w:r>
+          <w:rPr>
+            <w:noProof/>
+            <w:webHidden/>
+          </w:rPr>
+          <w:fldChar w:fldCharType="begin"/>
+        </w:r>
+        <w:r>
+          <w:rPr>
+            <w:noProof/>
+            <w:webHidden/>
+          </w:rPr>
+          <w:instrText xml:space="preserve"> PAGEREF _Toc471396269 \h </w:instrText>
+        </w:r>
+        <w:r>
+          <w:rPr>
+            <w:noProof/>
+            <w:webHidden/>
+          </w:rPr>
+        </w:r>
+        <w:r>
+          <w:rPr>
+            <w:noProof/>
+            <w:webHidden/>
+          </w:rPr>
+          <w:fldChar w:fldCharType="separate"/>
+        </w:r>
+        <w:r>
+          <w:rPr>
+            <w:noProof/>
+            <w:webHidden/>
+          </w:rPr>
+          <w:t>9</w:t>
+        </w:r>
+        <w:r>
+          <w:rPr>
+            <w:noProof/>
+            <w:webHidden/>
+          </w:rPr>
+          <w:fldChar w:fldCharType="end"/>
+        </w:r>
+      </w:hyperlink>
+    </w:p>
+    <w:p>
+      <w:pPr>
+        <w:pStyle w:val="Spisilustracji"/>
+        <w:tabs>
+          <w:tab w:val="right" w:leader="dot" w:pos="8777"/>
+        </w:tabs>
+        <w:rPr>
+          <w:rFonts w:asciiTheme="minorHAnsi" w:eastAsiaTheme="minorEastAsia" w:hAnsiTheme="minorHAnsi" w:cstheme="minorBidi"/>
+          <w:noProof/>
+          <w:sz w:val="22"/>
+          <w:szCs w:val="22"/>
+        </w:rPr>
+      </w:pPr>
+      <w:hyperlink w:anchor="_Toc471396270" w:history="1">
+        <w:r>
+          <w:rPr>
+            <w:rStyle w:val="Hipercze"/>
+            <w:noProof/>
+          </w:rPr>
+          <w:t>Listing 2 Skalowanie nasycenia z wartością koloru</w:t>
+        </w:r>
+        <w:r>
+          <w:rPr>
+            <w:noProof/>
+            <w:webHidden/>
+          </w:rPr>
+          <w:tab/>
+        </w:r>
+        <w:r>
+          <w:rPr>
+            <w:noProof/>
+            <w:webHidden/>
+          </w:rPr>
+          <w:fldChar w:fldCharType="begin"/>
+        </w:r>
+        <w:r>
+          <w:rPr>
+            <w:noProof/>
+            <w:webHidden/>
+          </w:rPr>
+          <w:instrText xml:space="preserve"> PAGEREF _Toc471396270 \h </w:instrText>
+        </w:r>
+        <w:r>
+          <w:rPr>
+            <w:noProof/>
+            <w:webHidden/>
+          </w:rPr>
+        </w:r>
+        <w:r>
+          <w:rPr>
+            <w:noProof/>
+            <w:webHidden/>
+          </w:rPr>
+          <w:fldChar w:fldCharType="separate"/>
+        </w:r>
+        <w:r>
+          <w:rPr>
+            <w:noProof/>
+            <w:webHidden/>
+          </w:rPr>
+          <w:t>9</w:t>
+        </w:r>
+        <w:r>
+          <w:rPr>
+            <w:noProof/>
+            <w:webHidden/>
+          </w:rPr>
+          <w:fldChar w:fldCharType="end"/>
+        </w:r>
+      </w:hyperlink>
+    </w:p>
+    <w:p>
+      <w:pPr>
+        <w:pStyle w:val="Spisilustracji"/>
+        <w:tabs>
+          <w:tab w:val="right" w:leader="dot" w:pos="8777"/>
+        </w:tabs>
+        <w:rPr>
+          <w:rFonts w:asciiTheme="minorHAnsi" w:eastAsiaTheme="minorEastAsia" w:hAnsiTheme="minorHAnsi" w:cstheme="minorBidi"/>
+          <w:noProof/>
+          <w:sz w:val="22"/>
+          <w:szCs w:val="22"/>
+        </w:rPr>
+      </w:pPr>
+      <w:hyperlink w:anchor="_Toc471396271" w:history="1">
+        <w:r>
+          <w:rPr>
+            <w:rStyle w:val="Hipercze"/>
+            <w:noProof/>
+          </w:rPr>
+          <w:t>Listing 3 Obliczanie liczności pixeli w masce</w:t>
+        </w:r>
+        <w:r>
+          <w:rPr>
+            <w:noProof/>
+            <w:webHidden/>
+          </w:rPr>
+          <w:tab/>
+        </w:r>
+        <w:r>
+          <w:rPr>
+            <w:noProof/>
+            <w:webHidden/>
+          </w:rPr>
+          <w:fldChar w:fldCharType="begin"/>
+        </w:r>
+        <w:r>
+          <w:rPr>
+            <w:noProof/>
+            <w:webHidden/>
+          </w:rPr>
+          <w:instrText xml:space="preserve"> PAGEREF _Toc471396271 \h </w:instrText>
+        </w:r>
+        <w:r>
+          <w:rPr>
+            <w:noProof/>
+            <w:webHidden/>
+          </w:rPr>
+        </w:r>
+        <w:r>
+          <w:rPr>
+            <w:noProof/>
+            <w:webHidden/>
+          </w:rPr>
+          <w:fldChar w:fldCharType="separate"/>
+        </w:r>
+        <w:r>
+          <w:rPr>
+            <w:noProof/>
+            <w:webHidden/>
+          </w:rPr>
+          <w:t>9</w:t>
+        </w:r>
+        <w:r>
+          <w:rPr>
+            <w:noProof/>
+            <w:webHidden/>
+          </w:rPr>
+          <w:fldChar w:fldCharType="end"/>
+        </w:r>
+      </w:hyperlink>
+    </w:p>
+    <w:p>
+      <w:pPr>
+        <w:pStyle w:val="Spisilustracji"/>
+        <w:tabs>
+          <w:tab w:val="right" w:leader="dot" w:pos="8777"/>
+        </w:tabs>
+        <w:rPr>
+          <w:rFonts w:asciiTheme="minorHAnsi" w:eastAsiaTheme="minorEastAsia" w:hAnsiTheme="minorHAnsi" w:cstheme="minorBidi"/>
+          <w:noProof/>
+          <w:sz w:val="22"/>
+          <w:szCs w:val="22"/>
+        </w:rPr>
+      </w:pPr>
+      <w:hyperlink w:anchor="_Toc471396272" w:history="1">
+        <w:r>
+          <w:rPr>
+            <w:rStyle w:val="Hipercze"/>
+            <w:noProof/>
+          </w:rPr>
+          <w:t>Listing 4 Obliczanie współczynnika nasyconych pixeli względem obszaru</w:t>
+        </w:r>
+        <w:r>
+          <w:rPr>
+            <w:noProof/>
+            <w:webHidden/>
+          </w:rPr>
+          <w:tab/>
+        </w:r>
+        <w:r>
+          <w:rPr>
+            <w:noProof/>
+            <w:webHidden/>
+          </w:rPr>
+          <w:fldChar w:fldCharType="begin"/>
+        </w:r>
+        <w:r>
+          <w:rPr>
+            <w:noProof/>
+            <w:webHidden/>
+          </w:rPr>
+          <w:instrText xml:space="preserve"> PAGEREF _Toc471396272 \h </w:instrText>
+        </w:r>
+        <w:r>
+          <w:rPr>
+            <w:noProof/>
+            <w:webHidden/>
+          </w:rPr>
+        </w:r>
+        <w:r>
+          <w:rPr>
+            <w:noProof/>
+            <w:webHidden/>
+          </w:rPr>
+          <w:fldChar w:fldCharType="separate"/>
+        </w:r>
+        <w:r>
+          <w:rPr>
+            <w:noProof/>
+            <w:webHidden/>
+          </w:rPr>
+          <w:t>9</w:t>
+        </w:r>
+        <w:r>
+          <w:rPr>
+            <w:noProof/>
+            <w:webHidden/>
+          </w:rPr>
+          <w:fldChar w:fldCharType="end"/>
+        </w:r>
+      </w:hyperlink>
+    </w:p>
+    <w:p>
+      <w:pPr>
+        <w:pStyle w:val="Spisilustracji"/>
+        <w:tabs>
+          <w:tab w:val="right" w:leader="dot" w:pos="8777"/>
+        </w:tabs>
+        <w:rPr>
+          <w:rFonts w:asciiTheme="minorHAnsi" w:eastAsiaTheme="minorEastAsia" w:hAnsiTheme="minorHAnsi" w:cstheme="minorBidi"/>
+          <w:noProof/>
+          <w:sz w:val="22"/>
+          <w:szCs w:val="22"/>
+        </w:rPr>
+      </w:pPr>
+      <w:hyperlink w:anchor="_Toc471396273" w:history="1">
+        <w:r>
+          <w:rPr>
+            <w:rStyle w:val="Hipercze"/>
+            <w:noProof/>
+          </w:rPr>
+          <w:t>Listing 5 Obliczanie liczności pixeli z krawędziami</w:t>
+        </w:r>
+        <w:r>
+          <w:rPr>
+            <w:noProof/>
+            <w:webHidden/>
+          </w:rPr>
+          <w:tab/>
+        </w:r>
+        <w:r>
+          <w:rPr>
+            <w:noProof/>
+            <w:webHidden/>
+          </w:rPr>
+          <w:fldChar w:fldCharType="begin"/>
+        </w:r>
+        <w:r>
+          <w:rPr>
+            <w:noProof/>
+            <w:webHidden/>
+          </w:rPr>
+          <w:instrText xml:space="preserve"> PAGEREF _Toc471396273 \h </w:instrText>
+        </w:r>
+        <w:r>
+          <w:rPr>
+            <w:noProof/>
+            <w:webHidden/>
+          </w:rPr>
+        </w:r>
+        <w:r>
+          <w:rPr>
+            <w:noProof/>
+            <w:webHidden/>
+          </w:rPr>
+          <w:fldChar w:fldCharType="separate"/>
+        </w:r>
+        <w:r>
+          <w:rPr>
+            <w:noProof/>
+            <w:webHidden/>
+          </w:rPr>
+          <w:t>11</w:t>
+        </w:r>
+        <w:r>
+          <w:rPr>
+            <w:noProof/>
+            <w:webHidden/>
+          </w:rPr>
+          <w:fldChar w:fldCharType="end"/>
+        </w:r>
+      </w:hyperlink>
+    </w:p>
+    <w:p>
+      <w:pPr>
+        <w:pStyle w:val="Spisilustracji"/>
+        <w:tabs>
+          <w:tab w:val="right" w:leader="dot" w:pos="8777"/>
+        </w:tabs>
+        <w:rPr>
+          <w:rFonts w:asciiTheme="minorHAnsi" w:eastAsiaTheme="minorEastAsia" w:hAnsiTheme="minorHAnsi" w:cstheme="minorBidi"/>
+          <w:noProof/>
+          <w:sz w:val="22"/>
+          <w:szCs w:val="22"/>
+        </w:rPr>
+      </w:pPr>
+      <w:hyperlink w:anchor="_Toc471396274" w:history="1">
+        <w:r>
+          <w:rPr>
+            <w:rStyle w:val="Hipercze"/>
+            <w:noProof/>
+          </w:rPr>
+          <w:t>Listing 6 Obliczanie stosunku pixeli z krawędziami do całego obszaru</w:t>
+        </w:r>
+        <w:r>
+          <w:rPr>
+            <w:noProof/>
+            <w:webHidden/>
+          </w:rPr>
+          <w:tab/>
+        </w:r>
+        <w:r>
+          <w:rPr>
+            <w:noProof/>
+            <w:webHidden/>
+          </w:rPr>
+          <w:fldChar w:fldCharType="begin"/>
+        </w:r>
+        <w:r>
+          <w:rPr>
+            <w:noProof/>
+            <w:webHidden/>
+          </w:rPr>
+          <w:instrText xml:space="preserve"> PAGEREF _Toc471396274 \h </w:instrText>
+        </w:r>
+        <w:r>
+          <w:rPr>
+            <w:noProof/>
+            <w:webHidden/>
+          </w:rPr>
+        </w:r>
+        <w:r>
+          <w:rPr>
+            <w:noProof/>
+            <w:webHidden/>
+          </w:rPr>
+          <w:fldChar w:fldCharType="separate"/>
+        </w:r>
+        <w:r>
+          <w:rPr>
+            <w:noProof/>
+            <w:webHidden/>
+          </w:rPr>
+          <w:t>11</w:t>
+        </w:r>
+        <w:r>
+          <w:rPr>
+            <w:noProof/>
+            <w:webHidden/>
+          </w:rPr>
+          <w:fldChar w:fldCharType="end"/>
+        </w:r>
+      </w:hyperlink>
+    </w:p>
+    <w:p>
+      <w:pPr>
+        <w:pStyle w:val="Spisilustracji"/>
+        <w:tabs>
+          <w:tab w:val="right" w:leader="dot" w:pos="8777"/>
+        </w:tabs>
+        <w:rPr>
+          <w:rFonts w:asciiTheme="minorHAnsi" w:eastAsiaTheme="minorEastAsia" w:hAnsiTheme="minorHAnsi" w:cstheme="minorBidi"/>
+          <w:noProof/>
+          <w:sz w:val="22"/>
+          <w:szCs w:val="22"/>
+        </w:rPr>
+      </w:pPr>
+      <w:hyperlink w:anchor="_Toc471396275" w:history="1">
+        <w:r>
+          <w:rPr>
+            <w:rStyle w:val="Hipercze"/>
+            <w:noProof/>
+          </w:rPr>
+          <w:t>Listing 7 Bezparametrowa detekcja krawędzi Cannego</w:t>
+        </w:r>
+        <w:r>
+          <w:rPr>
+            <w:noProof/>
+            <w:webHidden/>
+          </w:rPr>
+          <w:tab/>
+        </w:r>
+        <w:r>
+          <w:rPr>
+            <w:noProof/>
+            <w:webHidden/>
+          </w:rPr>
+          <w:fldChar w:fldCharType="begin"/>
+        </w:r>
+        <w:r>
+          <w:rPr>
+            <w:noProof/>
+            <w:webHidden/>
+          </w:rPr>
+          <w:instrText xml:space="preserve"> PAGEREF _Toc471396275 \h </w:instrText>
+        </w:r>
+        <w:r>
+          <w:rPr>
+            <w:noProof/>
+            <w:webHidden/>
+          </w:rPr>
+        </w:r>
+        <w:r>
+          <w:rPr>
+            <w:noProof/>
+            <w:webHidden/>
+          </w:rPr>
+          <w:fldChar w:fldCharType="separate"/>
+        </w:r>
+        <w:r>
+          <w:rPr>
+            <w:noProof/>
+            <w:webHidden/>
+          </w:rPr>
+          <w:t>11</w:t>
+        </w:r>
+        <w:r>
+          <w:rPr>
+            <w:noProof/>
+            <w:webHidden/>
+          </w:rPr>
+          <w:fldChar w:fldCharType="end"/>
+        </w:r>
+      </w:hyperlink>
+    </w:p>
+    <w:p>
+      <w:pPr>
+        <w:pStyle w:val="Spisilustracji"/>
+        <w:tabs>
+          <w:tab w:val="right" w:leader="dot" w:pos="8777"/>
+        </w:tabs>
+        <w:rPr>
+          <w:rFonts w:asciiTheme="minorHAnsi" w:eastAsiaTheme="minorEastAsia" w:hAnsiTheme="minorHAnsi" w:cstheme="minorBidi"/>
+          <w:noProof/>
+          <w:sz w:val="22"/>
+          <w:szCs w:val="22"/>
+        </w:rPr>
+      </w:pPr>
+      <w:hyperlink w:anchor="_Toc471396276" w:history="1">
+        <w:r>
+          <w:rPr>
+            <w:rStyle w:val="Hipercze"/>
+            <w:noProof/>
+          </w:rPr>
+          <w:t>Listing 8 Obliczanie statystyk średniej i odchylenia standardowego dla saturacji i wartości</w:t>
+        </w:r>
+        <w:r>
+          <w:rPr>
+            <w:noProof/>
+            <w:webHidden/>
+          </w:rPr>
+          <w:tab/>
+        </w:r>
+        <w:r>
+          <w:rPr>
+            <w:noProof/>
+            <w:webHidden/>
+          </w:rPr>
+          <w:fldChar w:fldCharType="begin"/>
+        </w:r>
+        <w:r>
+          <w:rPr>
+            <w:noProof/>
+            <w:webHidden/>
+          </w:rPr>
+          <w:instrText xml:space="preserve"> PAGEREF _Toc471396276 \h </w:instrText>
+        </w:r>
+        <w:r>
+          <w:rPr>
+            <w:noProof/>
+            <w:webHidden/>
+          </w:rPr>
+        </w:r>
+        <w:r>
+          <w:rPr>
+            <w:noProof/>
+            <w:webHidden/>
+          </w:rPr>
+          <w:fldChar w:fldCharType="separate"/>
+        </w:r>
+        <w:r>
+          <w:rPr>
+            <w:noProof/>
+            <w:webHidden/>
+          </w:rPr>
+          <w:t>12</w:t>
+        </w:r>
+        <w:r>
+          <w:rPr>
+            <w:noProof/>
+            <w:webHidden/>
+          </w:rPr>
+          <w:fldChar w:fldCharType="end"/>
+        </w:r>
+      </w:hyperlink>
+    </w:p>
+    <w:p>
+      <w:r>
+        <w:fldChar w:fldCharType="end"/>
+      </w:r>
     </w:p>
     <w:p>
       <w:pPr>
@@ -6163,7 +7220,7 @@
           <w:rStyle w:val="Odwoaniedokomentarza"/>
         </w:rPr>
         <w:lastRenderedPageBreak/>
-        <w:commentReference w:id="29"/>
+        <w:commentReference w:id="43"/>
       </w:r>
     </w:p>
     <w:sectPr>
@@ -6314,7 +7371,7 @@
       </w:r>
     </w:p>
   </w:comment>
-  <w:comment w:id="15" w:author="Sylwekqaz . [2]" w:date="2017-01-04T22:55:00Z" w:initials="S.">
+  <w:comment w:id="19" w:author="Sylwekqaz . [2]" w:date="2017-01-04T22:55:00Z" w:initials="S.">
     <w:p>
       <w:pPr>
         <w:pStyle w:val="Tekstkomentarza"/>
@@ -6330,7 +7387,7 @@
       </w:r>
     </w:p>
   </w:comment>
-  <w:comment w:id="18" w:author="Sylwekqaz . [2]" w:date="2017-01-05T00:30:00Z" w:initials="S.">
+  <w:comment w:id="24" w:author="Sylwekqaz . [2]" w:date="2017-01-05T00:30:00Z" w:initials="S.">
     <w:p>
       <w:pPr>
         <w:pStyle w:val="Tekstkomentarza"/>
@@ -6370,7 +7427,7 @@
       </w:r>
     </w:p>
   </w:comment>
-  <w:comment w:id="29" w:author="Sylwekqaz ." w:date="2016-11-30T13:34:00Z" w:initials="S.">
+  <w:comment w:id="43" w:author="Sylwekqaz ." w:date="2016-11-30T13:34:00Z" w:initials="S.">
     <w:p>
       <w:pPr>
         <w:pStyle w:val="Tekstkomentarza"/>
@@ -7862,6 +8919,17 @@
       <w:lang w:val="en-US" w:eastAsia="en-US"/>
     </w:rPr>
   </w:style>
+  <w:style w:type="paragraph" w:styleId="Spisilustracji">
+    <w:name w:val="table of figures"/>
+    <w:basedOn w:val="Normalny"/>
+    <w:next w:val="Normalny"/>
+    <w:uiPriority w:val="99"/>
+    <w:unhideWhenUsed/>
+    <w:rsid w:val="000D49A9"/>
+    <w:pPr>
+      <w:spacing w:after="0"/>
+    </w:pPr>
+  </w:style>
 </w:styles>
 </file>
 
@@ -8149,7 +9217,7 @@
 </file>
 
 <file path=customXml/itemProps1.xml><?xml version="1.0" encoding="utf-8"?>
-<ds:datastoreItem xmlns:ds="http://schemas.openxmlformats.org/officeDocument/2006/customXml" ds:itemID="{D7FB8225-0D30-498E-A807-A937BA52D3B7}">
+<ds:datastoreItem xmlns:ds="http://schemas.openxmlformats.org/officeDocument/2006/customXml" ds:itemID="{E3F0A1C7-4B05-4EDD-AD5C-F4B9C888FC86}">
   <ds:schemaRefs>
     <ds:schemaRef ds:uri="http://schemas.openxmlformats.org/officeDocument/2006/bibliography"/>
   </ds:schemaRefs>

</xml_diff>

<commit_message>
przeniesienie opisu klasyfikatora za opis cech
</commit_message>
<xml_diff>
--- a/Turski_Sylwester_INZ.docx
+++ b/Turski_Sylwester_INZ.docx
@@ -2330,82 +2330,133 @@
           <w:numId w:val="3"/>
         </w:numPr>
       </w:pPr>
-      <w:bookmarkStart w:id="10" w:name="_Toc471583702"/>
-      <w:r>
-        <w:t>Klasyfikator</w:t>
+      <w:bookmarkStart w:id="10" w:name="_Toc471583703"/>
+      <w:r>
+        <w:t>Badane cechy obrazu</w:t>
       </w:r>
       <w:bookmarkEnd w:id="10"/>
     </w:p>
     <w:p>
       <w:r>
-        <w:t>SVM</w:t>
-      </w:r>
-      <w:r>
-        <w:t xml:space="preserve"> (z </w:t>
-      </w:r>
-      <w:r>
-        <w:t>ang.</w:t>
+        <w:t>Organoleptycznie</w:t>
+      </w:r>
+      <w:r>
+        <w:t xml:space="preserve"> można zauważyć że samochody od podłoża odróżnia kolor</w:t>
+      </w:r>
+      <w:r>
+        <w:t xml:space="preserve"> karoserii</w:t>
+      </w:r>
+      <w:r>
+        <w:t>, więc pierwszą badaną cechą było badanie</w:t>
+      </w:r>
+      <w:r>
+        <w:t xml:space="preserve"> współczynnika </w:t>
+      </w:r>
+      <w:proofErr w:type="spellStart"/>
+      <w:r>
+        <w:t>pixeli</w:t>
+      </w:r>
+      <w:proofErr w:type="spellEnd"/>
+      <w:r>
+        <w:t xml:space="preserve"> z saturacją &gt;100 do całości </w:t>
+      </w:r>
+      <w:r>
+        <w:t>obszaru miejsca parkingowego. Sposób obliczania tej cechy przedstawia</w:t>
       </w:r>
       <w:r>
         <w:t xml:space="preserve"> </w:t>
       </w:r>
+      <w:r>
+        <w:fldChar w:fldCharType="begin"/>
+      </w:r>
+      <w:r>
+        <w:instrText xml:space="preserve"> REF _Ref471392986 \h </w:instrText>
+      </w:r>
+      <w:r>
+        <w:fldChar w:fldCharType="separate"/>
+      </w:r>
+      <w:r>
+        <w:t xml:space="preserve">Listing </w:t>
+      </w:r>
+      <w:r>
+        <w:rPr>
+          <w:noProof/>
+        </w:rPr>
+        <w:t>2</w:t>
+      </w:r>
+      <w:r>
+        <w:fldChar w:fldCharType="end"/>
+      </w:r>
+      <w:r>
+        <w:t xml:space="preserve">, </w:t>
+      </w:r>
+      <w:r>
+        <w:fldChar w:fldCharType="begin"/>
+      </w:r>
+      <w:r>
+        <w:instrText xml:space="preserve"> REF _Ref471393007 \h </w:instrText>
+      </w:r>
+      <w:r>
+        <w:fldChar w:fldCharType="separate"/>
+      </w:r>
+      <w:r>
+        <w:t xml:space="preserve">Listing </w:t>
+      </w:r>
+      <w:r>
+        <w:rPr>
+          <w:noProof/>
+        </w:rPr>
+        <w:t>4</w:t>
+      </w:r>
+      <w:r>
+        <w:fldChar w:fldCharType="end"/>
+      </w:r>
+      <w:r>
+        <w:t xml:space="preserve"> i </w:t>
+      </w:r>
+      <w:r>
+        <w:fldChar w:fldCharType="begin"/>
+      </w:r>
+      <w:r>
+        <w:instrText xml:space="preserve"> REF _Ref471393097 \h </w:instrText>
+      </w:r>
+      <w:r>
+        <w:fldChar w:fldCharType="separate"/>
+      </w:r>
+      <w:r>
+        <w:t xml:space="preserve">Listing </w:t>
+      </w:r>
+      <w:r>
+        <w:rPr>
+          <w:noProof/>
+        </w:rPr>
+        <w:t>5</w:t>
+      </w:r>
+      <w:r>
+        <w:fldChar w:fldCharType="end"/>
+      </w:r>
+      <w:r>
+        <w:t>.</w:t>
+      </w:r>
+      <w:r>
+        <w:t xml:space="preserve"> W bibliotece OpenCV zdarzają się </w:t>
+      </w:r>
       <w:proofErr w:type="spellStart"/>
       <w:r>
-        <w:t>support</w:t>
+        <w:t>pixele</w:t>
       </w:r>
       <w:proofErr w:type="spellEnd"/>
       <w:r>
-        <w:t xml:space="preserve"> </w:t>
-      </w:r>
-      <w:proofErr w:type="spellStart"/>
-      <w:r>
-        <w:t>vector</w:t>
-      </w:r>
-      <w:proofErr w:type="spellEnd"/>
-      <w:r>
-        <w:t xml:space="preserve"> </w:t>
-      </w:r>
-      <w:proofErr w:type="spellStart"/>
-      <w:r>
-        <w:t>machine</w:t>
-      </w:r>
-      <w:proofErr w:type="spellEnd"/>
-      <w:r>
-        <w:t xml:space="preserve"> -</w:t>
-      </w:r>
-      <w:r>
-        <w:t>m</w:t>
-      </w:r>
-      <w:r>
-        <w:t>aszyna wektorów nośnych</w:t>
-      </w:r>
-      <w:r>
-        <w:t>)</w:t>
-      </w:r>
-      <w:r>
-        <w:t xml:space="preserve"> </w:t>
+        <w:t xml:space="preserve"> o kolorze zbliżonym do czarnego które jednak posiadają wysoką saturację</w:t>
+      </w:r>
+      <w:r>
+        <w:t xml:space="preserve">, dzieje się tak dlatego że przestrzeń kolorów </w:t>
       </w:r>
       <w:commentRangeStart w:id="11"/>
       <w:r>
-        <w:t xml:space="preserve">jest </w:t>
-      </w:r>
-      <w:r>
-        <w:t xml:space="preserve">bla </w:t>
-      </w:r>
-      <w:proofErr w:type="spellStart"/>
-      <w:r>
-        <w:t>bla</w:t>
-      </w:r>
-      <w:proofErr w:type="spellEnd"/>
-      <w:r>
-        <w:t xml:space="preserve"> </w:t>
-      </w:r>
-      <w:proofErr w:type="spellStart"/>
-      <w:r>
-        <w:t>bla</w:t>
+        <w:t>HSV w bibliotece jest prezentowana jako walec</w:t>
       </w:r>
       <w:commentRangeEnd w:id="11"/>
-      <w:proofErr w:type="spellEnd"/>
       <w:r>
         <w:rPr>
           <w:rStyle w:val="Odwoaniedokomentarza"/>
@@ -2413,338 +2464,34 @@
         <w:commentReference w:id="11"/>
       </w:r>
       <w:r>
-        <w:t xml:space="preserve">. </w:t>
-      </w:r>
-      <w:r>
-        <w:t xml:space="preserve">Dla zwiększenia poprawności klasyfikacji została dodana funkcja jądra </w:t>
-      </w:r>
-      <w:r>
-        <w:t>RBF (</w:t>
-      </w:r>
-      <w:r>
-        <w:t>ang.</w:t>
-      </w:r>
-      <w:r>
-        <w:t xml:space="preserve"> </w:t>
-      </w:r>
-      <w:proofErr w:type="spellStart"/>
-      <w:r>
-        <w:t>radial</w:t>
-      </w:r>
-      <w:proofErr w:type="spellEnd"/>
-      <w:r>
-        <w:t xml:space="preserve"> </w:t>
-      </w:r>
-      <w:proofErr w:type="spellStart"/>
-      <w:r>
-        <w:t>basis</w:t>
-      </w:r>
-      <w:proofErr w:type="spellEnd"/>
-      <w:r>
-        <w:t xml:space="preserve"> </w:t>
-      </w:r>
-      <w:proofErr w:type="spellStart"/>
-      <w:r>
-        <w:t>function</w:t>
-      </w:r>
-      <w:proofErr w:type="spellEnd"/>
-      <w:r>
-        <w:t xml:space="preserve"> - </w:t>
-      </w:r>
-      <w:r>
-        <w:t>Radialna funkcja bazowa</w:t>
-      </w:r>
-      <w:r>
-        <w:t>).</w:t>
-      </w:r>
-      <w:r>
-        <w:t xml:space="preserve"> Jądro RBF przy użyciu </w:t>
-      </w:r>
-      <w:commentRangeStart w:id="12"/>
-      <w:r>
-        <w:t>gaussowskiej funkcji radialnej</w:t>
-      </w:r>
-      <w:commentRangeEnd w:id="12"/>
-      <w:r>
-        <w:rPr>
-          <w:rStyle w:val="Odwoaniedokomentarza"/>
-        </w:rPr>
-        <w:commentReference w:id="12"/>
-      </w:r>
-      <w:r>
-        <w:t>, dodaje dodatkowe wymiary w przestrzeni cech.  Dzięki czemu pozwala</w:t>
-      </w:r>
-      <w:r>
-        <w:t xml:space="preserve"> na</w:t>
-      </w:r>
-      <w:r>
-        <w:t xml:space="preserve"> </w:t>
-      </w:r>
-      <w:r>
-        <w:t>nieliniową separację</w:t>
-      </w:r>
-      <w:r>
-        <w:t xml:space="preserve"> zbiorów których nie da się rozdzielić hiperpłaszczyzną </w:t>
-      </w:r>
-      <w:r>
-        <w:t>w klasycznym podejściu</w:t>
-      </w:r>
-      <w:r>
-        <w:t xml:space="preserve">. </w:t>
-      </w:r>
-      <w:r>
-        <w:t>Dzięki</w:t>
-      </w:r>
-      <w:r>
-        <w:t xml:space="preserve"> podejściu</w:t>
-      </w:r>
-      <w:r>
-        <w:t xml:space="preserve"> nieliniowemu</w:t>
-      </w:r>
-      <w:r>
-        <w:t xml:space="preserve"> dostajemy</w:t>
-      </w:r>
-      <w:r>
-        <w:t xml:space="preserve"> </w:t>
-      </w:r>
-      <w:r>
-        <w:t>kilkuprocentowy zysk w poprawności klasyfikacji</w:t>
-      </w:r>
-      <w:r>
-        <w:t xml:space="preserve"> (</w:t>
+        <w:t xml:space="preserve">, dlatego w programie skaluje saturację z wartością co jest </w:t>
+      </w:r>
+      <w:r>
+        <w:t xml:space="preserve">przedstawia </w:t>
       </w:r>
       <w:r>
         <w:fldChar w:fldCharType="begin"/>
       </w:r>
       <w:r>
-        <w:instrText xml:space="preserve"> REF _Ref471432364 \h </w:instrText>
+        <w:instrText xml:space="preserve"> REF _Ref471393005 \h </w:instrText>
       </w:r>
       <w:r>
         <w:fldChar w:fldCharType="separate"/>
       </w:r>
       <w:r>
-        <w:t xml:space="preserve">Rysunek </w:t>
+        <w:t xml:space="preserve">Listing </w:t>
       </w:r>
       <w:r>
         <w:rPr>
           <w:noProof/>
         </w:rPr>
-        <w:t>1</w:t>
+        <w:t>3</w:t>
       </w:r>
       <w:r>
         <w:fldChar w:fldCharType="end"/>
       </w:r>
       <w:r>
-        <w:t>).</w:t>
-      </w:r>
-      <w:r>
-        <w:t xml:space="preserve"> </w:t>
-      </w:r>
-    </w:p>
-    <w:p>
-      <w:pPr>
-        <w:keepNext/>
-      </w:pPr>
-      <w:r>
-        <w:rPr>
-          <w:noProof/>
-        </w:rPr>
-        <w:drawing>
-          <wp:inline distT="0" distB="0" distL="0" distR="0" wp14:anchorId="079A4387" wp14:editId="0DC1F717">
-            <wp:extent cx="5579745" cy="2551430"/>
-            <wp:effectExtent l="0" t="0" r="1905" b="1270"/>
-            <wp:docPr id="24" name="Obraz 24"/>
-            <wp:cNvGraphicFramePr>
-              <a:graphicFrameLocks xmlns:a="http://schemas.openxmlformats.org/drawingml/2006/main" noChangeAspect="1"/>
-            </wp:cNvGraphicFramePr>
-            <a:graphic xmlns:a="http://schemas.openxmlformats.org/drawingml/2006/main">
-              <a:graphicData uri="http://schemas.openxmlformats.org/drawingml/2006/picture">
-                <pic:pic xmlns:pic="http://schemas.openxmlformats.org/drawingml/2006/picture">
-                  <pic:nvPicPr>
-                    <pic:cNvPr id="24" name="RBFvsLinearKernel.png"/>
-                    <pic:cNvPicPr/>
-                  </pic:nvPicPr>
-                  <pic:blipFill>
-                    <a:blip r:embed="rId8">
-                      <a:extLst>
-                        <a:ext uri="{28A0092B-C50C-407E-A947-70E740481C1C}">
-                          <a14:useLocalDpi xmlns:a14="http://schemas.microsoft.com/office/drawing/2010/main" val="0"/>
-                        </a:ext>
-                      </a:extLst>
-                    </a:blip>
-                    <a:stretch>
-                      <a:fillRect/>
-                    </a:stretch>
-                  </pic:blipFill>
-                  <pic:spPr>
-                    <a:xfrm>
-                      <a:off x="0" y="0"/>
-                      <a:ext cx="5579745" cy="2551430"/>
-                    </a:xfrm>
-                    <a:prstGeom prst="rect">
-                      <a:avLst/>
-                    </a:prstGeom>
-                  </pic:spPr>
-                </pic:pic>
-              </a:graphicData>
-            </a:graphic>
-          </wp:inline>
-        </w:drawing>
-      </w:r>
-    </w:p>
-    <w:p>
-      <w:pPr>
-        <w:pStyle w:val="Legenda"/>
-      </w:pPr>
-      <w:bookmarkStart w:id="13" w:name="_Ref471432364"/>
-      <w:bookmarkStart w:id="14" w:name="_Toc471583708"/>
-      <w:r>
-        <w:t xml:space="preserve">Rysunek </w:t>
-      </w:r>
-      <w:r>
-        <w:fldChar w:fldCharType="begin"/>
-      </w:r>
-      <w:r>
-        <w:instrText xml:space="preserve"> SEQ Rysunek \* ARABIC </w:instrText>
-      </w:r>
-      <w:r>
-        <w:fldChar w:fldCharType="separate"/>
-      </w:r>
-      <w:r>
-        <w:rPr>
-          <w:noProof/>
-        </w:rPr>
-        <w:t>1</w:t>
-      </w:r>
-      <w:r>
-        <w:fldChar w:fldCharType="end"/>
-      </w:r>
-      <w:bookmarkEnd w:id="13"/>
-      <w:r>
-        <w:t>Różnica poprawności klasyfikacji</w:t>
-      </w:r>
-      <w:r>
-        <w:rPr>
-          <w:noProof/>
-        </w:rPr>
-        <w:t xml:space="preserve"> pomiędzy </w:t>
-      </w:r>
-      <w:r>
-        <w:rPr>
-          <w:noProof/>
-        </w:rPr>
-        <w:t xml:space="preserve">jądrem </w:t>
-      </w:r>
-      <w:r>
-        <w:rPr>
-          <w:noProof/>
-        </w:rPr>
-        <w:t>RBF i</w:t>
-      </w:r>
-      <w:r>
-        <w:rPr>
-          <w:noProof/>
-        </w:rPr>
-        <w:t xml:space="preserve"> l</w:t>
-      </w:r>
-      <w:r>
-        <w:rPr>
-          <w:noProof/>
-        </w:rPr>
-        <w:t>iniowymmm jądrem</w:t>
-      </w:r>
-      <w:bookmarkEnd w:id="14"/>
-    </w:p>
-    <w:p/>
-    <w:p>
-      <w:pPr>
-        <w:pStyle w:val="Listing"/>
-        <w:rPr>
-          <w:color w:val="000000"/>
-        </w:rPr>
-      </w:pPr>
-      <w:r>
-        <w:rPr>
-          <w:color w:val="0000FF"/>
-        </w:rPr>
-        <w:t>public</w:t>
-      </w:r>
-      <w:r>
-        <w:rPr>
-          <w:color w:val="000000"/>
-        </w:rPr>
-        <w:t xml:space="preserve"> </w:t>
-      </w:r>
-      <w:r>
-        <w:rPr>
-          <w:color w:val="0000FF"/>
-        </w:rPr>
-        <w:t>static</w:t>
-      </w:r>
-      <w:r>
-        <w:rPr>
-          <w:color w:val="000000"/>
-        </w:rPr>
-        <w:t xml:space="preserve"> </w:t>
-      </w:r>
-      <w:proofErr w:type="spellStart"/>
-      <w:r>
-        <w:t>SVMClassifier</w:t>
-      </w:r>
-      <w:proofErr w:type="spellEnd"/>
-      <w:r>
-        <w:rPr>
-          <w:color w:val="000000"/>
-        </w:rPr>
-        <w:t xml:space="preserve"> Create(</w:t>
-      </w:r>
-      <w:r>
-        <w:t>List</w:t>
-      </w:r>
-      <w:r>
-        <w:rPr>
-          <w:color w:val="000000"/>
-        </w:rPr>
-        <w:t>&lt;</w:t>
-      </w:r>
-      <w:proofErr w:type="spellStart"/>
-      <w:r>
-        <w:t>ImageFeatures</w:t>
-      </w:r>
-      <w:proofErr w:type="spellEnd"/>
-      <w:r>
-        <w:rPr>
-          <w:color w:val="000000"/>
-        </w:rPr>
-        <w:t xml:space="preserve">&gt; </w:t>
-      </w:r>
-      <w:proofErr w:type="spellStart"/>
-      <w:r>
-        <w:rPr>
-          <w:color w:val="000000"/>
-        </w:rPr>
-        <w:t>trainingData</w:t>
-      </w:r>
-      <w:proofErr w:type="spellEnd"/>
-      <w:r>
-        <w:rPr>
-          <w:color w:val="000000"/>
-        </w:rPr>
-        <w:t>)</w:t>
-      </w:r>
-    </w:p>
-    <w:p>
-      <w:pPr>
-        <w:pStyle w:val="Listing"/>
-        <w:rPr>
-          <w:color w:val="000000"/>
-        </w:rPr>
-      </w:pPr>
-      <w:r>
-        <w:rPr>
-          <w:color w:val="000000"/>
-        </w:rPr>
-        <w:t>{</w:t>
+        <w:t>.</w:t>
       </w:r>
     </w:p>
     <w:p>
@@ -2752,40 +2499,69 @@
         <w:pStyle w:val="Listing"/>
       </w:pPr>
       <w:r>
-        <w:t xml:space="preserve">    </w:t>
-      </w:r>
-      <w:proofErr w:type="spellStart"/>
-      <w:r>
         <w:rPr>
           <w:color w:val="0000FF"/>
         </w:rPr>
-        <w:t>var</w:t>
+        <w:t>public</w:t>
+      </w:r>
+      <w:r>
+        <w:t xml:space="preserve"> </w:t>
+      </w:r>
+      <w:r>
+        <w:rPr>
+          <w:color w:val="0000FF"/>
+        </w:rPr>
+        <w:t>static</w:t>
+      </w:r>
+      <w:r>
+        <w:t xml:space="preserve"> </w:t>
+      </w:r>
+      <w:proofErr w:type="spellStart"/>
+      <w:r>
+        <w:rPr>
+          <w:color w:val="0000FF"/>
+        </w:rPr>
+        <w:t>int</w:t>
       </w:r>
       <w:proofErr w:type="spellEnd"/>
       <w:r>
         <w:t xml:space="preserve"> </w:t>
       </w:r>
       <w:proofErr w:type="spellStart"/>
-      <w:r>
-        <w:t>svm</w:t>
+      <w:proofErr w:type="gramStart"/>
+      <w:r>
+        <w:t>CountSaturationPixels</w:t>
       </w:r>
       <w:proofErr w:type="spellEnd"/>
       <w:r>
-        <w:t xml:space="preserve"> = </w:t>
-      </w:r>
-      <w:proofErr w:type="spellStart"/>
+        <w:t>(</w:t>
+      </w:r>
+      <w:proofErr w:type="gramEnd"/>
       <w:r>
         <w:rPr>
           <w:color w:val="2B91AF"/>
         </w:rPr>
-        <w:t>SVM</w:t>
-      </w:r>
-      <w:r>
-        <w:t>.Create</w:t>
+        <w:t>Contour</w:t>
+      </w:r>
+      <w:r>
+        <w:t xml:space="preserve"> contour, </w:t>
+      </w:r>
+      <w:r>
+        <w:rPr>
+          <w:color w:val="2B91AF"/>
+        </w:rPr>
+        <w:t>Mat</w:t>
+      </w:r>
+      <w:r>
+        <w:t xml:space="preserve"> </w:t>
+      </w:r>
+      <w:proofErr w:type="spellStart"/>
+      <w:r>
+        <w:t>src</w:t>
       </w:r>
       <w:proofErr w:type="spellEnd"/>
       <w:r>
-        <w:t>();</w:t>
+        <w:t>)</w:t>
       </w:r>
     </w:p>
     <w:p>
@@ -2793,40 +2569,7 @@
         <w:pStyle w:val="Listing"/>
       </w:pPr>
       <w:r>
-        <w:t xml:space="preserve">    </w:t>
-      </w:r>
-      <w:proofErr w:type="spellStart"/>
-      <w:proofErr w:type="gramStart"/>
-      <w:r>
-        <w:t>svm.Type</w:t>
-      </w:r>
-      <w:proofErr w:type="spellEnd"/>
-      <w:proofErr w:type="gramEnd"/>
-      <w:r>
-        <w:t xml:space="preserve"> = </w:t>
-      </w:r>
-      <w:proofErr w:type="spellStart"/>
-      <w:r>
-        <w:rPr>
-          <w:color w:val="2B91AF"/>
-        </w:rPr>
-        <w:t>SVM</w:t>
-      </w:r>
-      <w:r>
-        <w:t>.</w:t>
-      </w:r>
-      <w:r>
-        <w:rPr>
-          <w:color w:val="2B91AF"/>
-        </w:rPr>
-        <w:t>Types</w:t>
-      </w:r>
-      <w:r>
-        <w:t>.CSvc</w:t>
-      </w:r>
-      <w:proofErr w:type="spellEnd"/>
-      <w:r>
-        <w:t>;</w:t>
+        <w:t>{</w:t>
       </w:r>
     </w:p>
     <w:p>
@@ -2837,162 +2580,52 @@
         <w:t xml:space="preserve">    </w:t>
       </w:r>
       <w:proofErr w:type="spellStart"/>
-      <w:proofErr w:type="gramStart"/>
-      <w:r>
-        <w:t>svm.KernelType</w:t>
+      <w:r>
+        <w:rPr>
+          <w:color w:val="0000FF"/>
+        </w:rPr>
+        <w:t>var</w:t>
       </w:r>
       <w:proofErr w:type="spellEnd"/>
-      <w:proofErr w:type="gramEnd"/>
+      <w:r>
+        <w:t xml:space="preserve"> </w:t>
+      </w:r>
+      <w:proofErr w:type="spellStart"/>
+      <w:r>
+        <w:t>rect</w:t>
+      </w:r>
+      <w:proofErr w:type="spellEnd"/>
       <w:r>
         <w:t xml:space="preserve"> = </w:t>
-      </w:r>
-      <w:proofErr w:type="spellStart"/>
-      <w:r>
-        <w:rPr>
-          <w:color w:val="2B91AF"/>
-        </w:rPr>
-        <w:t>SVM</w:t>
-      </w:r>
-      <w:r>
-        <w:t>.</w:t>
-      </w:r>
-      <w:r>
-        <w:rPr>
-          <w:color w:val="2B91AF"/>
-        </w:rPr>
-        <w:t>KernelTypes</w:t>
-      </w:r>
-      <w:r>
-        <w:t>.Rbf</w:t>
-      </w:r>
-      <w:proofErr w:type="spellEnd"/>
-      <w:r>
-        <w:t>;</w:t>
-      </w:r>
-    </w:p>
-    <w:p>
-      <w:pPr>
-        <w:pStyle w:val="Listing"/>
-      </w:pPr>
-      <w:r>
-        <w:t xml:space="preserve">    </w:t>
       </w:r>
       <w:proofErr w:type="spellStart"/>
       <w:proofErr w:type="gramStart"/>
       <w:r>
-        <w:t>svm.TermCriteria</w:t>
+        <w:t>GetContourRect</w:t>
       </w:r>
       <w:proofErr w:type="spellEnd"/>
+      <w:r>
+        <w:t>(</w:t>
+      </w:r>
       <w:proofErr w:type="gramEnd"/>
       <w:r>
-        <w:t xml:space="preserve"> = </w:t>
+        <w:t xml:space="preserve">contour, </w:t>
       </w:r>
       <w:proofErr w:type="spellStart"/>
       <w:r>
-        <w:t>TermCriteria.Both</w:t>
+        <w:t>src.Height</w:t>
       </w:r>
       <w:proofErr w:type="spellEnd"/>
       <w:r>
-        <w:t>(</w:t>
+        <w:t xml:space="preserve">, </w:t>
       </w:r>
       <w:proofErr w:type="spellStart"/>
       <w:r>
-        <w:t>maxCount</w:t>
+        <w:t>src.Width</w:t>
       </w:r>
       <w:proofErr w:type="spellEnd"/>
       <w:r>
-        <w:t>: 1000, epsilon: 0.000001);</w:t>
-      </w:r>
-    </w:p>
-    <w:p>
-      <w:pPr>
-        <w:pStyle w:val="Listing"/>
-      </w:pPr>
-      <w:r>
-        <w:t xml:space="preserve">    </w:t>
-      </w:r>
-      <w:proofErr w:type="spellStart"/>
-      <w:proofErr w:type="gramStart"/>
-      <w:r>
-        <w:t>svm.Gamma</w:t>
-      </w:r>
-      <w:proofErr w:type="spellEnd"/>
-      <w:proofErr w:type="gramEnd"/>
-      <w:r>
-        <w:t xml:space="preserve"> = 100.0;</w:t>
-      </w:r>
-    </w:p>
-    <w:p>
-      <w:pPr>
-        <w:pStyle w:val="Listing"/>
-      </w:pPr>
-      <w:r>
-        <w:t xml:space="preserve">    </w:t>
-      </w:r>
-      <w:proofErr w:type="spellStart"/>
-      <w:r>
-        <w:t>svm.C</w:t>
-      </w:r>
-      <w:proofErr w:type="spellEnd"/>
-      <w:r>
-        <w:t xml:space="preserve"> = 1.0;</w:t>
-      </w:r>
-    </w:p>
-    <w:p>
-      <w:pPr>
-        <w:pStyle w:val="Listing"/>
-        <w:rPr>
-          <w:color w:val="000000"/>
-          <w:sz w:val="19"/>
-        </w:rPr>
-      </w:pPr>
-    </w:p>
-    <w:p>
-      <w:pPr>
-        <w:pStyle w:val="Listing"/>
-      </w:pPr>
-      <w:r>
-        <w:t xml:space="preserve">    </w:t>
-      </w:r>
-      <w:proofErr w:type="spellStart"/>
-      <w:proofErr w:type="gramStart"/>
-      <w:r>
-        <w:t>svm.Train</w:t>
-      </w:r>
-      <w:proofErr w:type="spellEnd"/>
-      <w:proofErr w:type="gramEnd"/>
-      <w:r>
-        <w:t>(</w:t>
-      </w:r>
-      <w:proofErr w:type="spellStart"/>
-      <w:r>
-        <w:t>trainingData.ToTrainingMat</w:t>
-      </w:r>
-      <w:proofErr w:type="spellEnd"/>
-      <w:r>
-        <w:t xml:space="preserve">(), </w:t>
-      </w:r>
-      <w:proofErr w:type="spellStart"/>
-      <w:r>
-        <w:rPr>
-          <w:color w:val="2B91AF"/>
-        </w:rPr>
-        <w:t>SampleTypes</w:t>
-      </w:r>
-      <w:r>
-        <w:t>.RowSample</w:t>
-      </w:r>
-      <w:proofErr w:type="spellEnd"/>
-      <w:r>
-        <w:t xml:space="preserve">, </w:t>
-      </w:r>
-      <w:proofErr w:type="spellStart"/>
-      <w:r>
-        <w:t>trainingData.ToResponseMat</w:t>
-      </w:r>
-      <w:proofErr w:type="spellEnd"/>
-      <w:r>
-        <w:t>());</w:t>
+        <w:t>);</w:t>
       </w:r>
     </w:p>
     <w:p>
@@ -3007,42 +2640,65 @@
       <w:r>
         <w:t xml:space="preserve">    </w:t>
       </w:r>
+      <w:proofErr w:type="spellStart"/>
       <w:r>
         <w:rPr>
           <w:color w:val="0000FF"/>
         </w:rPr>
-        <w:t>return</w:t>
-      </w:r>
-      <w:r>
-        <w:t xml:space="preserve"> </w:t>
-      </w:r>
-      <w:r>
-        <w:rPr>
-          <w:color w:val="0000FF"/>
-        </w:rPr>
-        <w:t>new</w:t>
-      </w:r>
-      <w:r>
-        <w:t xml:space="preserve"> </w:t>
+        <w:t>var</w:t>
+      </w:r>
+      <w:proofErr w:type="spellEnd"/>
+      <w:r>
+        <w:t xml:space="preserve"> mask = </w:t>
+      </w:r>
+      <w:proofErr w:type="spellStart"/>
+      <w:proofErr w:type="gramStart"/>
+      <w:r>
+        <w:t>GetMask</w:t>
+      </w:r>
+      <w:proofErr w:type="spellEnd"/>
+      <w:r>
+        <w:t>(</w:t>
+      </w:r>
+      <w:proofErr w:type="gramEnd"/>
+      <w:r>
+        <w:t xml:space="preserve">contour, </w:t>
+      </w:r>
+      <w:proofErr w:type="spellStart"/>
+      <w:r>
+        <w:t>src.Size</w:t>
+      </w:r>
+      <w:proofErr w:type="spellEnd"/>
+      <w:r>
+        <w:t xml:space="preserve">(), color: </w:t>
       </w:r>
       <w:proofErr w:type="spellStart"/>
       <w:r>
         <w:rPr>
           <w:color w:val="2B91AF"/>
         </w:rPr>
-        <w:t>SVMClassifier</w:t>
+        <w:t>Scalar</w:t>
+      </w:r>
+      <w:r>
+        <w:t>.White</w:t>
       </w:r>
       <w:proofErr w:type="spellEnd"/>
       <w:r>
-        <w:t>(</w:t>
+        <w:t xml:space="preserve">, background: </w:t>
       </w:r>
       <w:proofErr w:type="spellStart"/>
       <w:r>
-        <w:t>svm</w:t>
+        <w:rPr>
+          <w:color w:val="2B91AF"/>
+        </w:rPr>
+        <w:t>Scalar</w:t>
+      </w:r>
+      <w:r>
+        <w:t>.Black</w:t>
       </w:r>
       <w:proofErr w:type="spellEnd"/>
       <w:r>
-        <w:t>);</w:t>
+        <w:t>)</w:t>
       </w:r>
     </w:p>
     <w:p>
@@ -3050,256 +2706,23 @@
         <w:pStyle w:val="Listing"/>
       </w:pPr>
       <w:r>
-        <w:t>}</w:t>
-      </w:r>
-    </w:p>
-    <w:p>
-      <w:pPr>
-        <w:pStyle w:val="Legenda"/>
-        <w:rPr>
-          <w:lang w:val="en-US"/>
-        </w:rPr>
-      </w:pPr>
-      <w:bookmarkStart w:id="15" w:name="_Toc471583715"/>
-      <w:r>
-        <w:rPr>
-          <w:lang w:val="en-US"/>
-        </w:rPr>
-        <w:t xml:space="preserve">Listing </w:t>
-      </w:r>
-      <w:r>
-        <w:fldChar w:fldCharType="begin"/>
-      </w:r>
-      <w:r>
-        <w:rPr>
-          <w:lang w:val="en-US"/>
-        </w:rPr>
-        <w:instrText xml:space="preserve"> SEQ Listing \* ARABIC </w:instrText>
-      </w:r>
-      <w:r>
-        <w:fldChar w:fldCharType="separate"/>
-      </w:r>
-      <w:r>
-        <w:rPr>
-          <w:noProof/>
-          <w:lang w:val="en-US"/>
-        </w:rPr>
-        <w:t>1</w:t>
-      </w:r>
-      <w:r>
-        <w:fldChar w:fldCharType="end"/>
-      </w:r>
-      <w:r>
-        <w:rPr>
-          <w:lang w:val="en-US"/>
-        </w:rPr>
-        <w:t xml:space="preserve"> </w:t>
+        <w:t xml:space="preserve">        </w:t>
+      </w:r>
+      <w:proofErr w:type="gramStart"/>
+      <w:r>
+        <w:t>.Clone</w:t>
+      </w:r>
+      <w:proofErr w:type="gramEnd"/>
+      <w:r>
+        <w:t>(</w:t>
       </w:r>
       <w:proofErr w:type="spellStart"/>
       <w:r>
-        <w:rPr>
-          <w:lang w:val="en-US"/>
-        </w:rPr>
-        <w:t>Konfiguracja</w:t>
+        <w:t>rect</w:t>
       </w:r>
       <w:proofErr w:type="spellEnd"/>
       <w:r>
-        <w:rPr>
-          <w:lang w:val="en-US"/>
-        </w:rPr>
-        <w:t xml:space="preserve"> </w:t>
-      </w:r>
-      <w:proofErr w:type="spellStart"/>
-      <w:r>
-        <w:rPr>
-          <w:lang w:val="en-US"/>
-        </w:rPr>
-        <w:t>klasyfikatora</w:t>
-      </w:r>
-      <w:proofErr w:type="spellEnd"/>
-      <w:r>
-        <w:rPr>
-          <w:lang w:val="en-US"/>
-        </w:rPr>
-        <w:t xml:space="preserve"> SVM</w:t>
-      </w:r>
-      <w:bookmarkEnd w:id="15"/>
-    </w:p>
-    <w:p>
-      <w:pPr>
-        <w:pStyle w:val="Nagwek2"/>
-        <w:numPr>
-          <w:ilvl w:val="1"/>
-          <w:numId w:val="3"/>
-        </w:numPr>
-      </w:pPr>
-      <w:bookmarkStart w:id="16" w:name="_Toc471583703"/>
-      <w:r>
-        <w:t>Badane cechy obrazu</w:t>
-      </w:r>
-      <w:bookmarkEnd w:id="16"/>
-    </w:p>
-    <w:p>
-      <w:r>
-        <w:t>Organoleptycznie</w:t>
-      </w:r>
-      <w:r>
-        <w:t xml:space="preserve"> można zauważyć że samochody od podłoża odróżnia kolor</w:t>
-      </w:r>
-      <w:r>
-        <w:t xml:space="preserve"> karoserii</w:t>
-      </w:r>
-      <w:r>
-        <w:t>, więc pierwszą badaną cechą było badanie</w:t>
-      </w:r>
-      <w:r>
-        <w:t xml:space="preserve"> współczynnika </w:t>
-      </w:r>
-      <w:proofErr w:type="spellStart"/>
-      <w:r>
-        <w:t>pixeli</w:t>
-      </w:r>
-      <w:proofErr w:type="spellEnd"/>
-      <w:r>
-        <w:t xml:space="preserve"> z saturacją &gt;100 do całości </w:t>
-      </w:r>
-      <w:r>
-        <w:t xml:space="preserve">obszaru </w:t>
-      </w:r>
-      <w:bookmarkStart w:id="17" w:name="_GoBack"/>
-      <w:r>
-        <w:t>miejsca parkingowego. Sposób obliczania tej cechy przedstawia</w:t>
-      </w:r>
-      <w:r>
-        <w:t xml:space="preserve"> </w:t>
-      </w:r>
-      <w:r>
-        <w:fldChar w:fldCharType="begin"/>
-      </w:r>
-      <w:r>
-        <w:instrText xml:space="preserve"> REF _Ref471392986 \h </w:instrText>
-      </w:r>
-      <w:r>
-        <w:fldChar w:fldCharType="separate"/>
-      </w:r>
-      <w:r>
-        <w:t xml:space="preserve">Listing </w:t>
-      </w:r>
-      <w:r>
-        <w:rPr>
-          <w:noProof/>
-        </w:rPr>
-        <w:t>2</w:t>
-      </w:r>
-      <w:r>
-        <w:fldChar w:fldCharType="end"/>
-      </w:r>
-      <w:bookmarkEnd w:id="17"/>
-      <w:r>
-        <w:t xml:space="preserve">, </w:t>
-      </w:r>
-      <w:r>
-        <w:fldChar w:fldCharType="begin"/>
-      </w:r>
-      <w:r>
-        <w:instrText xml:space="preserve"> REF _Ref471393007 \h </w:instrText>
-      </w:r>
-      <w:r>
-        <w:fldChar w:fldCharType="separate"/>
-      </w:r>
-      <w:r>
-        <w:t xml:space="preserve">Listing </w:t>
-      </w:r>
-      <w:r>
-        <w:rPr>
-          <w:noProof/>
-        </w:rPr>
-        <w:t>4</w:t>
-      </w:r>
-      <w:r>
-        <w:fldChar w:fldCharType="end"/>
-      </w:r>
-      <w:r>
-        <w:t xml:space="preserve"> i </w:t>
-      </w:r>
-      <w:r>
-        <w:fldChar w:fldCharType="begin"/>
-      </w:r>
-      <w:r>
-        <w:instrText xml:space="preserve"> REF _Ref471393097 \h </w:instrText>
-      </w:r>
-      <w:r>
-        <w:fldChar w:fldCharType="separate"/>
-      </w:r>
-      <w:r>
-        <w:t xml:space="preserve">Listing </w:t>
-      </w:r>
-      <w:r>
-        <w:rPr>
-          <w:noProof/>
-        </w:rPr>
-        <w:t>5</w:t>
-      </w:r>
-      <w:r>
-        <w:fldChar w:fldCharType="end"/>
-      </w:r>
-      <w:r>
-        <w:t>.</w:t>
-      </w:r>
-      <w:r>
-        <w:t xml:space="preserve"> W bibliotece OpenCV zdarzają się </w:t>
-      </w:r>
-      <w:proofErr w:type="spellStart"/>
-      <w:r>
-        <w:t>pixele</w:t>
-      </w:r>
-      <w:proofErr w:type="spellEnd"/>
-      <w:r>
-        <w:t xml:space="preserve"> o kolorze zbliżonym do czarnego które jednak posiadają wysoką saturację</w:t>
-      </w:r>
-      <w:r>
-        <w:t xml:space="preserve">, dzieje się tak dlatego że przestrzeń kolorów </w:t>
-      </w:r>
-      <w:commentRangeStart w:id="18"/>
-      <w:r>
-        <w:t>HSV w bibliotece jest prezentowana jako walec</w:t>
-      </w:r>
-      <w:commentRangeEnd w:id="18"/>
-      <w:r>
-        <w:rPr>
-          <w:rStyle w:val="Odwoaniedokomentarza"/>
-        </w:rPr>
-        <w:commentReference w:id="18"/>
-      </w:r>
-      <w:r>
-        <w:t xml:space="preserve">, dlatego w programie skaluje saturację z wartością co jest </w:t>
-      </w:r>
-      <w:r>
-        <w:t xml:space="preserve">przedstawia </w:t>
-      </w:r>
-      <w:r>
-        <w:fldChar w:fldCharType="begin"/>
-      </w:r>
-      <w:r>
-        <w:instrText xml:space="preserve"> REF _Ref471393005 \h </w:instrText>
-      </w:r>
-      <w:r>
-        <w:fldChar w:fldCharType="separate"/>
-      </w:r>
-      <w:r>
-        <w:t xml:space="preserve">Listing </w:t>
-      </w:r>
-      <w:r>
-        <w:rPr>
-          <w:noProof/>
-        </w:rPr>
-        <w:t>3</w:t>
-      </w:r>
-      <w:r>
-        <w:fldChar w:fldCharType="end"/>
-      </w:r>
-      <w:r>
-        <w:t>.</w:t>
+        <w:t>)</w:t>
       </w:r>
     </w:p>
     <w:p>
@@ -3307,133 +2730,29 @@
         <w:pStyle w:val="Listing"/>
       </w:pPr>
       <w:r>
-        <w:rPr>
-          <w:color w:val="0000FF"/>
-        </w:rPr>
-        <w:t>public</w:t>
-      </w:r>
-      <w:r>
-        <w:t xml:space="preserve"> </w:t>
-      </w:r>
-      <w:r>
-        <w:rPr>
-          <w:color w:val="0000FF"/>
-        </w:rPr>
-        <w:t>static</w:t>
-      </w:r>
-      <w:r>
-        <w:t xml:space="preserve"> </w:t>
+        <w:t xml:space="preserve">        </w:t>
+      </w:r>
+      <w:proofErr w:type="gramStart"/>
+      <w:r>
+        <w:t>.</w:t>
       </w:r>
       <w:proofErr w:type="spellStart"/>
       <w:r>
-        <w:rPr>
-          <w:color w:val="0000FF"/>
-        </w:rPr>
-        <w:t>int</w:t>
+        <w:t>CvtColor</w:t>
       </w:r>
       <w:proofErr w:type="spellEnd"/>
-      <w:r>
-        <w:t xml:space="preserve"> </w:t>
-      </w:r>
-      <w:proofErr w:type="spellStart"/>
-      <w:proofErr w:type="gramStart"/>
-      <w:r>
-        <w:t>CountSaturationPixels</w:t>
-      </w:r>
-      <w:proofErr w:type="spellEnd"/>
+      <w:proofErr w:type="gramEnd"/>
       <w:r>
         <w:t>(</w:t>
       </w:r>
-      <w:proofErr w:type="gramEnd"/>
       <w:r>
         <w:rPr>
           <w:color w:val="2B91AF"/>
         </w:rPr>
-        <w:t>Contour</w:t>
-      </w:r>
-      <w:r>
-        <w:t xml:space="preserve"> contour, </w:t>
-      </w:r>
-      <w:r>
-        <w:rPr>
-          <w:color w:val="2B91AF"/>
-        </w:rPr>
-        <w:t>Mat</w:t>
-      </w:r>
-      <w:r>
-        <w:t xml:space="preserve"> </w:t>
-      </w:r>
-      <w:proofErr w:type="spellStart"/>
-      <w:r>
-        <w:t>src</w:t>
-      </w:r>
-      <w:proofErr w:type="spellEnd"/>
-      <w:r>
-        <w:t>)</w:t>
-      </w:r>
-    </w:p>
-    <w:p>
-      <w:pPr>
-        <w:pStyle w:val="Listing"/>
-      </w:pPr>
-      <w:r>
-        <w:t>{</w:t>
-      </w:r>
-    </w:p>
-    <w:p>
-      <w:pPr>
-        <w:pStyle w:val="Listing"/>
-      </w:pPr>
-      <w:r>
-        <w:t xml:space="preserve">    </w:t>
-      </w:r>
-      <w:proofErr w:type="spellStart"/>
-      <w:r>
-        <w:rPr>
-          <w:color w:val="0000FF"/>
-        </w:rPr>
-        <w:t>var</w:t>
-      </w:r>
-      <w:proofErr w:type="spellEnd"/>
-      <w:r>
-        <w:t xml:space="preserve"> </w:t>
-      </w:r>
-      <w:proofErr w:type="spellStart"/>
-      <w:r>
-        <w:t>rect</w:t>
-      </w:r>
-      <w:proofErr w:type="spellEnd"/>
-      <w:r>
-        <w:t xml:space="preserve"> = </w:t>
-      </w:r>
-      <w:proofErr w:type="spellStart"/>
-      <w:proofErr w:type="gramStart"/>
-      <w:r>
-        <w:t>GetContourRect</w:t>
-      </w:r>
-      <w:proofErr w:type="spellEnd"/>
-      <w:r>
-        <w:t>(</w:t>
-      </w:r>
-      <w:proofErr w:type="gramEnd"/>
-      <w:r>
-        <w:t xml:space="preserve">contour, </w:t>
-      </w:r>
-      <w:proofErr w:type="spellStart"/>
-      <w:r>
-        <w:t>src.Height</w:t>
-      </w:r>
-      <w:proofErr w:type="spellEnd"/>
-      <w:r>
-        <w:t xml:space="preserve">, </w:t>
-      </w:r>
-      <w:proofErr w:type="spellStart"/>
-      <w:r>
-        <w:t>src.Width</w:t>
-      </w:r>
-      <w:proofErr w:type="spellEnd"/>
-      <w:r>
-        <w:t>);</w:t>
+        <w:t>ColorConversionCodes</w:t>
+      </w:r>
+      <w:r>
+        <w:t>.BGR2GRAY);</w:t>
       </w:r>
     </w:p>
     <w:p>
@@ -3448,66 +2767,20 @@
       <w:r>
         <w:t xml:space="preserve">    </w:t>
       </w:r>
-      <w:proofErr w:type="spellStart"/>
       <w:r>
         <w:rPr>
           <w:color w:val="0000FF"/>
         </w:rPr>
-        <w:t>var</w:t>
+        <w:t>return</w:t>
+      </w:r>
+      <w:r>
+        <w:t xml:space="preserve"> </w:t>
+      </w:r>
+      <w:proofErr w:type="spellStart"/>
+      <w:r>
+        <w:t>src</w:t>
       </w:r>
       <w:proofErr w:type="spellEnd"/>
-      <w:r>
-        <w:t xml:space="preserve"> mask = </w:t>
-      </w:r>
-      <w:proofErr w:type="spellStart"/>
-      <w:proofErr w:type="gramStart"/>
-      <w:r>
-        <w:t>GetMask</w:t>
-      </w:r>
-      <w:proofErr w:type="spellEnd"/>
-      <w:r>
-        <w:t>(</w:t>
-      </w:r>
-      <w:proofErr w:type="gramEnd"/>
-      <w:r>
-        <w:t xml:space="preserve">contour, </w:t>
-      </w:r>
-      <w:proofErr w:type="spellStart"/>
-      <w:r>
-        <w:t>src.Size</w:t>
-      </w:r>
-      <w:proofErr w:type="spellEnd"/>
-      <w:r>
-        <w:t xml:space="preserve">(), color: </w:t>
-      </w:r>
-      <w:proofErr w:type="spellStart"/>
-      <w:r>
-        <w:rPr>
-          <w:color w:val="2B91AF"/>
-        </w:rPr>
-        <w:t>Scalar</w:t>
-      </w:r>
-      <w:r>
-        <w:t>.White</w:t>
-      </w:r>
-      <w:proofErr w:type="spellEnd"/>
-      <w:r>
-        <w:t xml:space="preserve">, background: </w:t>
-      </w:r>
-      <w:proofErr w:type="spellStart"/>
-      <w:r>
-        <w:rPr>
-          <w:color w:val="2B91AF"/>
-        </w:rPr>
-        <w:t>Scalar</w:t>
-      </w:r>
-      <w:r>
-        <w:t>.Black</w:t>
-      </w:r>
-      <w:proofErr w:type="spellEnd"/>
-      <w:r>
-        <w:t>)</w:t>
-      </w:r>
     </w:p>
     <w:p>
       <w:pPr>
@@ -3560,7 +2833,532 @@
         <w:t>ColorConversionCodes</w:t>
       </w:r>
       <w:r>
-        <w:t>.BGR2GRAY);</w:t>
+        <w:t>.BGR2HSV)</w:t>
+      </w:r>
+    </w:p>
+    <w:p>
+      <w:pPr>
+        <w:pStyle w:val="Listing"/>
+      </w:pPr>
+      <w:r>
+        <w:t xml:space="preserve">        </w:t>
+      </w:r>
+      <w:proofErr w:type="gramStart"/>
+      <w:r>
+        <w:t>.</w:t>
+      </w:r>
+      <w:proofErr w:type="spellStart"/>
+      <w:r>
+        <w:t>ScaleSaturationWithValue</w:t>
+      </w:r>
+      <w:proofErr w:type="spellEnd"/>
+      <w:proofErr w:type="gramEnd"/>
+      <w:r>
+        <w:t xml:space="preserve">() </w:t>
+      </w:r>
+      <w:r>
+        <w:rPr>
+          <w:color w:val="008000"/>
+        </w:rPr>
+        <w:t>// returns only saturation layer</w:t>
+      </w:r>
+    </w:p>
+    <w:p>
+      <w:pPr>
+        <w:pStyle w:val="Listing"/>
+      </w:pPr>
+      <w:r>
+        <w:t xml:space="preserve">        </w:t>
+      </w:r>
+      <w:proofErr w:type="gramStart"/>
+      <w:r>
+        <w:t>.</w:t>
+      </w:r>
+      <w:proofErr w:type="spellStart"/>
+      <w:r>
+        <w:t>BitwiseAnd</w:t>
+      </w:r>
+      <w:proofErr w:type="spellEnd"/>
+      <w:proofErr w:type="gramEnd"/>
+      <w:r>
+        <w:t>(mask)</w:t>
+      </w:r>
+    </w:p>
+    <w:p>
+      <w:pPr>
+        <w:pStyle w:val="Listing"/>
+      </w:pPr>
+      <w:r>
+        <w:t xml:space="preserve">        </w:t>
+      </w:r>
+      <w:proofErr w:type="gramStart"/>
+      <w:r>
+        <w:t>.Threshold</w:t>
+      </w:r>
+      <w:proofErr w:type="gramEnd"/>
+      <w:r>
+        <w:t xml:space="preserve">(100, 255, </w:t>
+      </w:r>
+      <w:proofErr w:type="spellStart"/>
+      <w:r>
+        <w:rPr>
+          <w:color w:val="2B91AF"/>
+        </w:rPr>
+        <w:t>ThresholdTypes</w:t>
+      </w:r>
+      <w:r>
+        <w:t>.Binary</w:t>
+      </w:r>
+      <w:proofErr w:type="spellEnd"/>
+      <w:r>
+        <w:t>)</w:t>
+      </w:r>
+    </w:p>
+    <w:p>
+      <w:pPr>
+        <w:pStyle w:val="Listing"/>
+      </w:pPr>
+      <w:r>
+        <w:t xml:space="preserve">        </w:t>
+      </w:r>
+      <w:proofErr w:type="gramStart"/>
+      <w:r>
+        <w:t>.</w:t>
+      </w:r>
+      <w:proofErr w:type="spellStart"/>
+      <w:r>
+        <w:t>CountNonZero</w:t>
+      </w:r>
+      <w:proofErr w:type="spellEnd"/>
+      <w:proofErr w:type="gramEnd"/>
+      <w:r>
+        <w:t>();</w:t>
+      </w:r>
+    </w:p>
+    <w:p>
+      <w:pPr>
+        <w:pStyle w:val="Listing"/>
+      </w:pPr>
+      <w:r>
+        <w:t>}</w:t>
+      </w:r>
+    </w:p>
+    <w:p>
+      <w:pPr>
+        <w:pStyle w:val="Legenda"/>
+        <w:rPr>
+          <w:lang w:val="en-US"/>
+        </w:rPr>
+      </w:pPr>
+      <w:bookmarkStart w:id="12" w:name="_Ref471392986"/>
+      <w:bookmarkStart w:id="13" w:name="_Toc471583716"/>
+      <w:r>
+        <w:rPr>
+          <w:lang w:val="en-US"/>
+        </w:rPr>
+        <w:t xml:space="preserve">Listing </w:t>
+      </w:r>
+      <w:r>
+        <w:fldChar w:fldCharType="begin"/>
+      </w:r>
+      <w:r>
+        <w:rPr>
+          <w:lang w:val="en-US"/>
+        </w:rPr>
+        <w:instrText xml:space="preserve"> SEQ Listing \* ARABIC </w:instrText>
+      </w:r>
+      <w:r>
+        <w:fldChar w:fldCharType="separate"/>
+      </w:r>
+      <w:r>
+        <w:rPr>
+          <w:noProof/>
+          <w:lang w:val="en-US"/>
+        </w:rPr>
+        <w:t>2</w:t>
+      </w:r>
+      <w:r>
+        <w:fldChar w:fldCharType="end"/>
+      </w:r>
+      <w:bookmarkEnd w:id="12"/>
+      <w:r>
+        <w:rPr>
+          <w:lang w:val="en-US"/>
+        </w:rPr>
+        <w:t xml:space="preserve"> </w:t>
+      </w:r>
+      <w:proofErr w:type="spellStart"/>
+      <w:r>
+        <w:rPr>
+          <w:lang w:val="en-US"/>
+        </w:rPr>
+        <w:t>Obliczanie</w:t>
+      </w:r>
+      <w:proofErr w:type="spellEnd"/>
+      <w:r>
+        <w:rPr>
+          <w:lang w:val="en-US"/>
+        </w:rPr>
+        <w:t xml:space="preserve"> </w:t>
+      </w:r>
+      <w:proofErr w:type="spellStart"/>
+      <w:r>
+        <w:rPr>
+          <w:lang w:val="en-US"/>
+        </w:rPr>
+        <w:t>liczności</w:t>
+      </w:r>
+      <w:proofErr w:type="spellEnd"/>
+      <w:r>
+        <w:rPr>
+          <w:lang w:val="en-US"/>
+        </w:rPr>
+        <w:t xml:space="preserve"> </w:t>
+      </w:r>
+      <w:proofErr w:type="spellStart"/>
+      <w:r>
+        <w:rPr>
+          <w:lang w:val="en-US"/>
+        </w:rPr>
+        <w:t>nasyconych</w:t>
+      </w:r>
+      <w:proofErr w:type="spellEnd"/>
+      <w:r>
+        <w:rPr>
+          <w:lang w:val="en-US"/>
+        </w:rPr>
+        <w:t xml:space="preserve"> </w:t>
+      </w:r>
+      <w:proofErr w:type="spellStart"/>
+      <w:r>
+        <w:rPr>
+          <w:lang w:val="en-US"/>
+        </w:rPr>
+        <w:t>pixeli</w:t>
+      </w:r>
+      <w:bookmarkEnd w:id="13"/>
+      <w:proofErr w:type="spellEnd"/>
+    </w:p>
+    <w:p>
+      <w:pPr>
+        <w:pStyle w:val="Listing"/>
+      </w:pPr>
+      <w:r>
+        <w:rPr>
+          <w:color w:val="0000FF"/>
+        </w:rPr>
+        <w:t>public</w:t>
+      </w:r>
+      <w:r>
+        <w:t xml:space="preserve"> </w:t>
+      </w:r>
+      <w:r>
+        <w:rPr>
+          <w:color w:val="0000FF"/>
+        </w:rPr>
+        <w:t>static</w:t>
+      </w:r>
+      <w:r>
+        <w:t xml:space="preserve"> </w:t>
+      </w:r>
+      <w:r>
+        <w:rPr>
+          <w:color w:val="2B91AF"/>
+        </w:rPr>
+        <w:t>Mat</w:t>
+      </w:r>
+      <w:r>
+        <w:t xml:space="preserve"> </w:t>
+      </w:r>
+      <w:proofErr w:type="spellStart"/>
+      <w:proofErr w:type="gramStart"/>
+      <w:r>
+        <w:t>ScaleSaturationWithValue</w:t>
+      </w:r>
+      <w:proofErr w:type="spellEnd"/>
+      <w:r>
+        <w:t>(</w:t>
+      </w:r>
+      <w:proofErr w:type="gramEnd"/>
+      <w:r>
+        <w:rPr>
+          <w:color w:val="0000FF"/>
+        </w:rPr>
+        <w:t>this</w:t>
+      </w:r>
+      <w:r>
+        <w:t xml:space="preserve"> </w:t>
+      </w:r>
+      <w:r>
+        <w:rPr>
+          <w:color w:val="2B91AF"/>
+        </w:rPr>
+        <w:t>Mat</w:t>
+      </w:r>
+      <w:r>
+        <w:t xml:space="preserve"> </w:t>
+      </w:r>
+      <w:proofErr w:type="spellStart"/>
+      <w:r>
+        <w:t>src</w:t>
+      </w:r>
+      <w:proofErr w:type="spellEnd"/>
+      <w:r>
+        <w:t>)</w:t>
+      </w:r>
+    </w:p>
+    <w:p>
+      <w:pPr>
+        <w:pStyle w:val="Listing"/>
+      </w:pPr>
+      <w:r>
+        <w:t>{</w:t>
+      </w:r>
+    </w:p>
+    <w:p>
+      <w:pPr>
+        <w:pStyle w:val="Listing"/>
+      </w:pPr>
+      <w:r>
+        <w:t xml:space="preserve">    </w:t>
+      </w:r>
+      <w:proofErr w:type="spellStart"/>
+      <w:r>
+        <w:rPr>
+          <w:color w:val="0000FF"/>
+        </w:rPr>
+        <w:t>var</w:t>
+      </w:r>
+      <w:proofErr w:type="spellEnd"/>
+      <w:r>
+        <w:t xml:space="preserve"> mats = </w:t>
+      </w:r>
+      <w:proofErr w:type="spellStart"/>
+      <w:proofErr w:type="gramStart"/>
+      <w:r>
+        <w:t>src.Split</w:t>
+      </w:r>
+      <w:proofErr w:type="spellEnd"/>
+      <w:proofErr w:type="gramEnd"/>
+      <w:r>
+        <w:t>();</w:t>
+      </w:r>
+    </w:p>
+    <w:p>
+      <w:pPr>
+        <w:pStyle w:val="Listing"/>
+      </w:pPr>
+      <w:r>
+        <w:t xml:space="preserve">    </w:t>
+      </w:r>
+      <w:r>
+        <w:rPr>
+          <w:color w:val="0000FF"/>
+        </w:rPr>
+        <w:t>return</w:t>
+      </w:r>
+      <w:r>
+        <w:t xml:space="preserve"> mats[1</w:t>
+      </w:r>
+      <w:proofErr w:type="gramStart"/>
+      <w:r>
+        <w:t>].</w:t>
+      </w:r>
+      <w:proofErr w:type="spellStart"/>
+      <w:r>
+        <w:t>Mul</w:t>
+      </w:r>
+      <w:proofErr w:type="spellEnd"/>
+      <w:proofErr w:type="gramEnd"/>
+      <w:r>
+        <w:t>(mats[2], 1.0/255);</w:t>
+      </w:r>
+    </w:p>
+    <w:p>
+      <w:pPr>
+        <w:pStyle w:val="Listing"/>
+        <w:rPr>
+          <w:lang w:val="pl-PL"/>
+        </w:rPr>
+      </w:pPr>
+      <w:r>
+        <w:rPr>
+          <w:lang w:val="pl-PL"/>
+        </w:rPr>
+        <w:t>}</w:t>
+      </w:r>
+    </w:p>
+    <w:p>
+      <w:pPr>
+        <w:pStyle w:val="Legenda"/>
+      </w:pPr>
+      <w:bookmarkStart w:id="14" w:name="_Ref471393005"/>
+      <w:bookmarkStart w:id="15" w:name="_Toc471583717"/>
+      <w:r>
+        <w:t xml:space="preserve">Listing </w:t>
+      </w:r>
+      <w:r>
+        <w:fldChar w:fldCharType="begin"/>
+      </w:r>
+      <w:r>
+        <w:instrText xml:space="preserve"> SEQ Listing \* ARABIC </w:instrText>
+      </w:r>
+      <w:r>
+        <w:fldChar w:fldCharType="separate"/>
+      </w:r>
+      <w:r>
+        <w:rPr>
+          <w:noProof/>
+        </w:rPr>
+        <w:t>3</w:t>
+      </w:r>
+      <w:r>
+        <w:rPr>
+          <w:noProof/>
+        </w:rPr>
+        <w:fldChar w:fldCharType="end"/>
+      </w:r>
+      <w:bookmarkEnd w:id="14"/>
+      <w:r>
+        <w:t xml:space="preserve"> </w:t>
+      </w:r>
+      <w:r>
+        <w:t>Skalowanie nasycenia z wartością koloru</w:t>
+      </w:r>
+      <w:bookmarkEnd w:id="15"/>
+    </w:p>
+    <w:p>
+      <w:pPr>
+        <w:pStyle w:val="Listing"/>
+      </w:pPr>
+      <w:r>
+        <w:rPr>
+          <w:color w:val="0000FF"/>
+        </w:rPr>
+        <w:t>public</w:t>
+      </w:r>
+      <w:r>
+        <w:t xml:space="preserve"> </w:t>
+      </w:r>
+      <w:r>
+        <w:rPr>
+          <w:color w:val="0000FF"/>
+        </w:rPr>
+        <w:t>static</w:t>
+      </w:r>
+      <w:r>
+        <w:t xml:space="preserve"> </w:t>
+      </w:r>
+      <w:proofErr w:type="spellStart"/>
+      <w:r>
+        <w:rPr>
+          <w:color w:val="0000FF"/>
+        </w:rPr>
+        <w:t>int</w:t>
+      </w:r>
+      <w:proofErr w:type="spellEnd"/>
+      <w:r>
+        <w:t xml:space="preserve"> </w:t>
+      </w:r>
+      <w:proofErr w:type="spellStart"/>
+      <w:proofErr w:type="gramStart"/>
+      <w:r>
+        <w:t>CountMaskArea</w:t>
+      </w:r>
+      <w:proofErr w:type="spellEnd"/>
+      <w:r>
+        <w:t>(</w:t>
+      </w:r>
+      <w:proofErr w:type="gramEnd"/>
+      <w:r>
+        <w:rPr>
+          <w:color w:val="2B91AF"/>
+        </w:rPr>
+        <w:t>Contour</w:t>
+      </w:r>
+      <w:r>
+        <w:t xml:space="preserve"> contour, </w:t>
+      </w:r>
+      <w:r>
+        <w:rPr>
+          <w:color w:val="2B91AF"/>
+        </w:rPr>
+        <w:t>Mat</w:t>
+      </w:r>
+      <w:r>
+        <w:t xml:space="preserve"> </w:t>
+      </w:r>
+      <w:proofErr w:type="spellStart"/>
+      <w:r>
+        <w:t>src</w:t>
+      </w:r>
+      <w:proofErr w:type="spellEnd"/>
+      <w:r>
+        <w:t>)</w:t>
+      </w:r>
+    </w:p>
+    <w:p>
+      <w:pPr>
+        <w:pStyle w:val="Listing"/>
+      </w:pPr>
+      <w:r>
+        <w:t>{</w:t>
+      </w:r>
+    </w:p>
+    <w:p>
+      <w:pPr>
+        <w:pStyle w:val="Listing"/>
+      </w:pPr>
+      <w:r>
+        <w:t xml:space="preserve">    </w:t>
+      </w:r>
+      <w:proofErr w:type="spellStart"/>
+      <w:r>
+        <w:rPr>
+          <w:color w:val="0000FF"/>
+        </w:rPr>
+        <w:t>var</w:t>
+      </w:r>
+      <w:proofErr w:type="spellEnd"/>
+      <w:r>
+        <w:t xml:space="preserve"> </w:t>
+      </w:r>
+      <w:proofErr w:type="spellStart"/>
+      <w:r>
+        <w:t>rect</w:t>
+      </w:r>
+      <w:proofErr w:type="spellEnd"/>
+      <w:r>
+        <w:t xml:space="preserve"> = </w:t>
+      </w:r>
+      <w:proofErr w:type="spellStart"/>
+      <w:proofErr w:type="gramStart"/>
+      <w:r>
+        <w:t>GetContourRect</w:t>
+      </w:r>
+      <w:proofErr w:type="spellEnd"/>
+      <w:r>
+        <w:t>(</w:t>
+      </w:r>
+      <w:proofErr w:type="gramEnd"/>
+      <w:r>
+        <w:t xml:space="preserve">contour, </w:t>
+      </w:r>
+      <w:proofErr w:type="spellStart"/>
+      <w:r>
+        <w:t>src.Height</w:t>
+      </w:r>
+      <w:proofErr w:type="spellEnd"/>
+      <w:r>
+        <w:t xml:space="preserve">, </w:t>
+      </w:r>
+      <w:proofErr w:type="spellStart"/>
+      <w:r>
+        <w:t>src.Width</w:t>
+      </w:r>
+      <w:proofErr w:type="spellEnd"/>
+      <w:r>
+        <w:t>);</w:t>
       </w:r>
     </w:p>
     <w:p>
@@ -3585,10 +3383,54 @@
         <w:t xml:space="preserve"> </w:t>
       </w:r>
       <w:proofErr w:type="spellStart"/>
-      <w:r>
-        <w:t>src</w:t>
+      <w:proofErr w:type="gramStart"/>
+      <w:r>
+        <w:t>GetMask</w:t>
       </w:r>
       <w:proofErr w:type="spellEnd"/>
+      <w:r>
+        <w:t>(</w:t>
+      </w:r>
+      <w:proofErr w:type="gramEnd"/>
+      <w:r>
+        <w:t xml:space="preserve">contour, </w:t>
+      </w:r>
+      <w:proofErr w:type="spellStart"/>
+      <w:r>
+        <w:t>src.Size</w:t>
+      </w:r>
+      <w:proofErr w:type="spellEnd"/>
+      <w:r>
+        <w:t xml:space="preserve">(), color: </w:t>
+      </w:r>
+      <w:proofErr w:type="spellStart"/>
+      <w:r>
+        <w:rPr>
+          <w:color w:val="2B91AF"/>
+        </w:rPr>
+        <w:t>Scalar</w:t>
+      </w:r>
+      <w:r>
+        <w:t>.White</w:t>
+      </w:r>
+      <w:proofErr w:type="spellEnd"/>
+      <w:r>
+        <w:t xml:space="preserve">, background: </w:t>
+      </w:r>
+      <w:proofErr w:type="spellStart"/>
+      <w:r>
+        <w:rPr>
+          <w:color w:val="2B91AF"/>
+        </w:rPr>
+        <w:t>Scalar</w:t>
+      </w:r>
+      <w:r>
+        <w:t>.Black</w:t>
+      </w:r>
+      <w:proofErr w:type="spellEnd"/>
+      <w:r>
+        <w:t>)</w:t>
+      </w:r>
     </w:p>
     <w:p>
       <w:pPr>
@@ -3619,6 +3461,7 @@
         <w:pStyle w:val="Listing"/>
       </w:pPr>
       <w:r>
+        <w:lastRenderedPageBreak/>
         <w:t xml:space="preserve">        </w:t>
       </w:r>
       <w:proofErr w:type="gramStart"/>
@@ -3641,7 +3484,7 @@
         <w:t>ColorConversionCodes</w:t>
       </w:r>
       <w:r>
-        <w:t>.BGR2HSV)</w:t>
+        <w:t>.BGR2GRAY)</w:t>
       </w:r>
     </w:p>
     <w:p>
@@ -3653,59 +3496,11 @@
       </w:r>
       <w:proofErr w:type="gramStart"/>
       <w:r>
-        <w:t>.</w:t>
-      </w:r>
-      <w:proofErr w:type="spellStart"/>
-      <w:r>
-        <w:t>ScaleSaturationWithValue</w:t>
-      </w:r>
-      <w:proofErr w:type="spellEnd"/>
+        <w:t>.Threshold</w:t>
+      </w:r>
       <w:proofErr w:type="gramEnd"/>
       <w:r>
-        <w:t xml:space="preserve">() </w:t>
-      </w:r>
-      <w:r>
-        <w:rPr>
-          <w:color w:val="008000"/>
-        </w:rPr>
-        <w:t>// returns only saturation layer</w:t>
-      </w:r>
-    </w:p>
-    <w:p>
-      <w:pPr>
-        <w:pStyle w:val="Listing"/>
-      </w:pPr>
-      <w:r>
-        <w:t xml:space="preserve">        </w:t>
-      </w:r>
-      <w:proofErr w:type="gramStart"/>
-      <w:r>
-        <w:t>.</w:t>
-      </w:r>
-      <w:proofErr w:type="spellStart"/>
-      <w:r>
-        <w:t>BitwiseAnd</w:t>
-      </w:r>
-      <w:proofErr w:type="spellEnd"/>
-      <w:proofErr w:type="gramEnd"/>
-      <w:r>
-        <w:t>(mask)</w:t>
-      </w:r>
-    </w:p>
-    <w:p>
-      <w:pPr>
-        <w:pStyle w:val="Listing"/>
-      </w:pPr>
-      <w:r>
-        <w:t xml:space="preserve">        </w:t>
-      </w:r>
-      <w:proofErr w:type="gramStart"/>
-      <w:r>
-        <w:t>.Threshold</w:t>
-      </w:r>
-      <w:proofErr w:type="gramEnd"/>
-      <w:r>
-        <w:t xml:space="preserve">(100, 255, </w:t>
+        <w:t xml:space="preserve">(200, 255, </w:t>
       </w:r>
       <w:proofErr w:type="spellStart"/>
       <w:r>
@@ -3758,8 +3553,8 @@
           <w:lang w:val="en-US"/>
         </w:rPr>
       </w:pPr>
-      <w:bookmarkStart w:id="19" w:name="_Ref471392986"/>
-      <w:bookmarkStart w:id="20" w:name="_Toc471583716"/>
+      <w:bookmarkStart w:id="16" w:name="_Ref471393007"/>
+      <w:bookmarkStart w:id="17" w:name="_Toc471583718"/>
       <w:r>
         <w:rPr>
           <w:lang w:val="en-US"/>
@@ -3783,12 +3578,12 @@
           <w:noProof/>
           <w:lang w:val="en-US"/>
         </w:rPr>
-        <w:t>2</w:t>
+        <w:t>4</w:t>
       </w:r>
       <w:r>
         <w:fldChar w:fldCharType="end"/>
       </w:r>
-      <w:bookmarkEnd w:id="19"/>
+      <w:bookmarkEnd w:id="16"/>
       <w:r>
         <w:rPr>
           <w:lang w:val="en-US"/>
@@ -3828,23 +3623,23 @@
         <w:rPr>
           <w:lang w:val="en-US"/>
         </w:rPr>
-        <w:t>nasyconych</w:t>
+        <w:t>pixeli</w:t>
       </w:r>
       <w:proofErr w:type="spellEnd"/>
       <w:r>
         <w:rPr>
           <w:lang w:val="en-US"/>
         </w:rPr>
-        <w:t xml:space="preserve"> </w:t>
+        <w:t xml:space="preserve"> w </w:t>
       </w:r>
       <w:proofErr w:type="spellStart"/>
       <w:r>
         <w:rPr>
           <w:lang w:val="en-US"/>
         </w:rPr>
-        <w:t>pixeli</w:t>
-      </w:r>
-      <w:bookmarkEnd w:id="20"/>
+        <w:t>masce</w:t>
+      </w:r>
+      <w:bookmarkEnd w:id="17"/>
       <w:proofErr w:type="spellEnd"/>
     </w:p>
     <w:p>
@@ -3864,144 +3659,51 @@
         <w:rPr>
           <w:color w:val="0000FF"/>
         </w:rPr>
-        <w:t>static</w:t>
+        <w:t>float</w:t>
       </w:r>
       <w:r>
         <w:t xml:space="preserve"> </w:t>
       </w:r>
-      <w:r>
-        <w:rPr>
-          <w:color w:val="2B91AF"/>
-        </w:rPr>
-        <w:t>Mat</w:t>
-      </w:r>
-      <w:r>
-        <w:t xml:space="preserve"> </w:t>
-      </w:r>
       <w:proofErr w:type="spellStart"/>
-      <w:proofErr w:type="gramStart"/>
-      <w:r>
-        <w:t>ScaleSaturationWithValue</w:t>
+      <w:r>
+        <w:t>SaturatedPixelsRatio</w:t>
       </w:r>
       <w:proofErr w:type="spellEnd"/>
       <w:r>
-        <w:t>(</w:t>
-      </w:r>
-      <w:proofErr w:type="gramEnd"/>
+        <w:t xml:space="preserve"> =&gt; (</w:t>
+      </w:r>
       <w:r>
         <w:rPr>
           <w:color w:val="0000FF"/>
         </w:rPr>
-        <w:t>this</w:t>
-      </w:r>
-      <w:r>
-        <w:t xml:space="preserve"> </w:t>
-      </w:r>
-      <w:r>
-        <w:rPr>
-          <w:color w:val="2B91AF"/>
-        </w:rPr>
-        <w:t>Mat</w:t>
-      </w:r>
-      <w:r>
-        <w:t xml:space="preserve"> </w:t>
+        <w:t>float</w:t>
+      </w:r>
+      <w:r>
+        <w:t xml:space="preserve">) </w:t>
       </w:r>
       <w:proofErr w:type="spellStart"/>
       <w:r>
-        <w:t>src</w:t>
+        <w:t>SaturatedPixels</w:t>
       </w:r>
       <w:proofErr w:type="spellEnd"/>
       <w:r>
-        <w:t>)</w:t>
-      </w:r>
-    </w:p>
-    <w:p>
-      <w:pPr>
-        <w:pStyle w:val="Listing"/>
-      </w:pPr>
-      <w:r>
-        <w:t>{</w:t>
-      </w:r>
-    </w:p>
-    <w:p>
-      <w:pPr>
-        <w:pStyle w:val="Listing"/>
-      </w:pPr>
-      <w:r>
-        <w:t xml:space="preserve">    </w:t>
+        <w:t>/</w:t>
       </w:r>
       <w:proofErr w:type="spellStart"/>
       <w:r>
-        <w:rPr>
-          <w:color w:val="0000FF"/>
-        </w:rPr>
-        <w:t>var</w:t>
+        <w:t>MaskPixels</w:t>
       </w:r>
       <w:proofErr w:type="spellEnd"/>
       <w:r>
-        <w:t xml:space="preserve"> mats = </w:t>
-      </w:r>
-      <w:proofErr w:type="spellStart"/>
-      <w:proofErr w:type="gramStart"/>
-      <w:r>
-        <w:t>src.Split</w:t>
-      </w:r>
-      <w:proofErr w:type="spellEnd"/>
-      <w:proofErr w:type="gramEnd"/>
-      <w:r>
-        <w:t>();</w:t>
-      </w:r>
-    </w:p>
-    <w:p>
-      <w:pPr>
-        <w:pStyle w:val="Listing"/>
-      </w:pPr>
-      <w:r>
-        <w:t xml:space="preserve">    </w:t>
-      </w:r>
-      <w:r>
-        <w:rPr>
-          <w:color w:val="0000FF"/>
-        </w:rPr>
-        <w:t>return</w:t>
-      </w:r>
-      <w:r>
-        <w:t xml:space="preserve"> mats[1</w:t>
-      </w:r>
-      <w:proofErr w:type="gramStart"/>
-      <w:r>
-        <w:t>].</w:t>
-      </w:r>
-      <w:proofErr w:type="spellStart"/>
-      <w:r>
-        <w:t>Mul</w:t>
-      </w:r>
-      <w:proofErr w:type="spellEnd"/>
-      <w:proofErr w:type="gramEnd"/>
-      <w:r>
-        <w:t>(mats[2], 1.0/255);</w:t>
-      </w:r>
-    </w:p>
-    <w:p>
-      <w:pPr>
-        <w:pStyle w:val="Listing"/>
-        <w:rPr>
-          <w:lang w:val="pl-PL"/>
-        </w:rPr>
-      </w:pPr>
-      <w:r>
-        <w:rPr>
-          <w:lang w:val="pl-PL"/>
-        </w:rPr>
-        <w:t>}</w:t>
+        <w:t>;</w:t>
       </w:r>
     </w:p>
     <w:p>
       <w:pPr>
         <w:pStyle w:val="Legenda"/>
       </w:pPr>
-      <w:bookmarkStart w:id="21" w:name="_Ref471393005"/>
-      <w:bookmarkStart w:id="22" w:name="_Toc471583717"/>
+      <w:bookmarkStart w:id="18" w:name="_Ref471393097"/>
+      <w:bookmarkStart w:id="19" w:name="_Toc471583719"/>
       <w:r>
         <w:t xml:space="preserve">Listing </w:t>
       </w:r>
@@ -4018,7 +3720,7 @@
         <w:rPr>
           <w:noProof/>
         </w:rPr>
-        <w:t>3</w:t>
+        <w:t>5</w:t>
       </w:r>
       <w:r>
         <w:rPr>
@@ -4026,535 +3728,25 @@
         </w:rPr>
         <w:fldChar w:fldCharType="end"/>
       </w:r>
-      <w:bookmarkEnd w:id="21"/>
-      <w:r>
-        <w:t xml:space="preserve"> </w:t>
-      </w:r>
-      <w:r>
-        <w:t>Skalowanie nasycenia z wartością koloru</w:t>
-      </w:r>
-      <w:bookmarkEnd w:id="22"/>
-    </w:p>
-    <w:p>
-      <w:pPr>
-        <w:pStyle w:val="Listing"/>
-      </w:pPr>
-      <w:r>
-        <w:rPr>
-          <w:color w:val="0000FF"/>
-        </w:rPr>
-        <w:t>public</w:t>
-      </w:r>
-      <w:r>
-        <w:t xml:space="preserve"> </w:t>
-      </w:r>
-      <w:r>
-        <w:rPr>
-          <w:color w:val="0000FF"/>
-        </w:rPr>
-        <w:t>static</w:t>
-      </w:r>
-      <w:r>
-        <w:t xml:space="preserve"> </w:t>
+      <w:bookmarkEnd w:id="18"/>
+      <w:r>
+        <w:t xml:space="preserve"> Obliczanie</w:t>
+      </w:r>
+      <w:r>
+        <w:t xml:space="preserve"> współczynnika nasyconych </w:t>
       </w:r>
       <w:proofErr w:type="spellStart"/>
       <w:r>
-        <w:rPr>
-          <w:color w:val="0000FF"/>
-        </w:rPr>
-        <w:t>int</w:t>
+        <w:t>pixeli</w:t>
       </w:r>
       <w:proofErr w:type="spellEnd"/>
       <w:r>
-        <w:t xml:space="preserve"> </w:t>
-      </w:r>
-      <w:proofErr w:type="spellStart"/>
-      <w:proofErr w:type="gramStart"/>
-      <w:r>
-        <w:t>CountMaskArea</w:t>
-      </w:r>
-      <w:proofErr w:type="spellEnd"/>
-      <w:r>
-        <w:t>(</w:t>
-      </w:r>
-      <w:proofErr w:type="gramEnd"/>
-      <w:r>
-        <w:rPr>
-          <w:color w:val="2B91AF"/>
-        </w:rPr>
-        <w:t>Contour</w:t>
-      </w:r>
-      <w:r>
-        <w:t xml:space="preserve"> contour, </w:t>
-      </w:r>
-      <w:r>
-        <w:rPr>
-          <w:color w:val="2B91AF"/>
-        </w:rPr>
-        <w:t>Mat</w:t>
-      </w:r>
-      <w:r>
-        <w:t xml:space="preserve"> </w:t>
-      </w:r>
-      <w:proofErr w:type="spellStart"/>
-      <w:r>
-        <w:t>src</w:t>
-      </w:r>
-      <w:proofErr w:type="spellEnd"/>
-      <w:r>
-        <w:t>)</w:t>
-      </w:r>
-    </w:p>
-    <w:p>
-      <w:pPr>
-        <w:pStyle w:val="Listing"/>
-      </w:pPr>
-      <w:r>
-        <w:t>{</w:t>
-      </w:r>
-    </w:p>
-    <w:p>
-      <w:pPr>
-        <w:pStyle w:val="Listing"/>
-      </w:pPr>
-      <w:r>
-        <w:t xml:space="preserve">    </w:t>
-      </w:r>
-      <w:proofErr w:type="spellStart"/>
-      <w:r>
-        <w:rPr>
-          <w:color w:val="0000FF"/>
-        </w:rPr>
-        <w:t>var</w:t>
-      </w:r>
-      <w:proofErr w:type="spellEnd"/>
-      <w:r>
-        <w:t xml:space="preserve"> </w:t>
-      </w:r>
-      <w:proofErr w:type="spellStart"/>
-      <w:r>
-        <w:t>rect</w:t>
-      </w:r>
-      <w:proofErr w:type="spellEnd"/>
-      <w:r>
-        <w:t xml:space="preserve"> = </w:t>
-      </w:r>
-      <w:proofErr w:type="spellStart"/>
-      <w:proofErr w:type="gramStart"/>
-      <w:r>
-        <w:t>GetContourRect</w:t>
-      </w:r>
-      <w:proofErr w:type="spellEnd"/>
-      <w:r>
-        <w:t>(</w:t>
-      </w:r>
-      <w:proofErr w:type="gramEnd"/>
-      <w:r>
-        <w:t xml:space="preserve">contour, </w:t>
-      </w:r>
-      <w:proofErr w:type="spellStart"/>
-      <w:r>
-        <w:t>src.Height</w:t>
-      </w:r>
-      <w:proofErr w:type="spellEnd"/>
-      <w:r>
-        <w:t xml:space="preserve">, </w:t>
-      </w:r>
-      <w:proofErr w:type="spellStart"/>
-      <w:r>
-        <w:t>src.Width</w:t>
-      </w:r>
-      <w:proofErr w:type="spellEnd"/>
-      <w:r>
-        <w:t>);</w:t>
-      </w:r>
-    </w:p>
-    <w:p>
-      <w:pPr>
-        <w:pStyle w:val="Listing"/>
-      </w:pPr>
-    </w:p>
-    <w:p>
-      <w:pPr>
-        <w:pStyle w:val="Listing"/>
-      </w:pPr>
-      <w:r>
-        <w:t xml:space="preserve">    </w:t>
-      </w:r>
-      <w:r>
-        <w:rPr>
-          <w:color w:val="0000FF"/>
-        </w:rPr>
-        <w:t>return</w:t>
-      </w:r>
-      <w:r>
-        <w:t xml:space="preserve"> </w:t>
-      </w:r>
-      <w:proofErr w:type="spellStart"/>
-      <w:proofErr w:type="gramStart"/>
-      <w:r>
-        <w:t>GetMask</w:t>
-      </w:r>
-      <w:proofErr w:type="spellEnd"/>
-      <w:r>
-        <w:t>(</w:t>
-      </w:r>
-      <w:proofErr w:type="gramEnd"/>
-      <w:r>
-        <w:t xml:space="preserve">contour, </w:t>
-      </w:r>
-      <w:proofErr w:type="spellStart"/>
-      <w:r>
-        <w:t>src.Size</w:t>
-      </w:r>
-      <w:proofErr w:type="spellEnd"/>
-      <w:r>
-        <w:t xml:space="preserve">(), color: </w:t>
-      </w:r>
-      <w:proofErr w:type="spellStart"/>
-      <w:r>
-        <w:rPr>
-          <w:color w:val="2B91AF"/>
-        </w:rPr>
-        <w:t>Scalar</w:t>
-      </w:r>
-      <w:r>
-        <w:t>.White</w:t>
-      </w:r>
-      <w:proofErr w:type="spellEnd"/>
-      <w:r>
-        <w:t xml:space="preserve">, background: </w:t>
-      </w:r>
-      <w:proofErr w:type="spellStart"/>
-      <w:r>
-        <w:rPr>
-          <w:color w:val="2B91AF"/>
-        </w:rPr>
-        <w:t>Scalar</w:t>
-      </w:r>
-      <w:r>
-        <w:t>.Black</w:t>
-      </w:r>
-      <w:proofErr w:type="spellEnd"/>
-      <w:r>
-        <w:t>)</w:t>
-      </w:r>
-    </w:p>
-    <w:p>
-      <w:pPr>
-        <w:pStyle w:val="Listing"/>
-      </w:pPr>
-      <w:r>
-        <w:t xml:space="preserve">        </w:t>
-      </w:r>
-      <w:proofErr w:type="gramStart"/>
-      <w:r>
-        <w:t>.Clone</w:t>
-      </w:r>
-      <w:proofErr w:type="gramEnd"/>
-      <w:r>
-        <w:t>(</w:t>
-      </w:r>
-      <w:proofErr w:type="spellStart"/>
-      <w:r>
-        <w:t>rect</w:t>
-      </w:r>
-      <w:proofErr w:type="spellEnd"/>
-      <w:r>
-        <w:t>)</w:t>
-      </w:r>
-    </w:p>
-    <w:p>
-      <w:pPr>
-        <w:pStyle w:val="Listing"/>
-      </w:pPr>
-      <w:r>
-        <w:t xml:space="preserve">        </w:t>
-      </w:r>
-      <w:proofErr w:type="gramStart"/>
-      <w:r>
-        <w:t>.</w:t>
-      </w:r>
-      <w:proofErr w:type="spellStart"/>
-      <w:r>
-        <w:t>CvtColor</w:t>
-      </w:r>
-      <w:proofErr w:type="spellEnd"/>
-      <w:proofErr w:type="gramEnd"/>
-      <w:r>
-        <w:t>(</w:t>
-      </w:r>
-      <w:r>
-        <w:rPr>
-          <w:color w:val="2B91AF"/>
-        </w:rPr>
-        <w:t>ColorConversionCodes</w:t>
-      </w:r>
-      <w:r>
-        <w:t>.BGR2GRAY)</w:t>
-      </w:r>
-    </w:p>
-    <w:p>
-      <w:pPr>
-        <w:pStyle w:val="Listing"/>
-      </w:pPr>
-      <w:r>
-        <w:t xml:space="preserve">        </w:t>
-      </w:r>
-      <w:proofErr w:type="gramStart"/>
-      <w:r>
-        <w:t>.Threshold</w:t>
-      </w:r>
-      <w:proofErr w:type="gramEnd"/>
-      <w:r>
-        <w:t xml:space="preserve">(200, 255, </w:t>
-      </w:r>
-      <w:proofErr w:type="spellStart"/>
-      <w:r>
-        <w:rPr>
-          <w:color w:val="2B91AF"/>
-        </w:rPr>
-        <w:t>ThresholdTypes</w:t>
-      </w:r>
-      <w:r>
-        <w:t>.Binary</w:t>
-      </w:r>
-      <w:proofErr w:type="spellEnd"/>
-      <w:r>
-        <w:t>)</w:t>
-      </w:r>
-    </w:p>
-    <w:p>
-      <w:pPr>
-        <w:pStyle w:val="Listing"/>
-      </w:pPr>
-      <w:r>
-        <w:lastRenderedPageBreak/>
-        <w:t xml:space="preserve">        </w:t>
-      </w:r>
-      <w:proofErr w:type="gramStart"/>
-      <w:r>
-        <w:t>.</w:t>
-      </w:r>
-      <w:proofErr w:type="spellStart"/>
-      <w:r>
-        <w:t>CountNonZero</w:t>
-      </w:r>
-      <w:proofErr w:type="spellEnd"/>
-      <w:proofErr w:type="gramEnd"/>
-      <w:r>
-        <w:t>();</w:t>
-      </w:r>
-    </w:p>
-    <w:p>
-      <w:pPr>
-        <w:pStyle w:val="Listing"/>
-      </w:pPr>
-      <w:r>
-        <w:t>}</w:t>
-      </w:r>
-    </w:p>
-    <w:p>
-      <w:pPr>
-        <w:pStyle w:val="Legenda"/>
-        <w:rPr>
-          <w:lang w:val="en-US"/>
-        </w:rPr>
-      </w:pPr>
-      <w:bookmarkStart w:id="23" w:name="_Ref471393007"/>
-      <w:bookmarkStart w:id="24" w:name="_Toc471583718"/>
-      <w:r>
-        <w:rPr>
-          <w:lang w:val="en-US"/>
-        </w:rPr>
-        <w:t xml:space="preserve">Listing </w:t>
-      </w:r>
-      <w:r>
-        <w:fldChar w:fldCharType="begin"/>
-      </w:r>
-      <w:r>
-        <w:rPr>
-          <w:lang w:val="en-US"/>
-        </w:rPr>
-        <w:instrText xml:space="preserve"> SEQ Listing \* ARABIC </w:instrText>
-      </w:r>
-      <w:r>
-        <w:fldChar w:fldCharType="separate"/>
-      </w:r>
-      <w:r>
-        <w:rPr>
-          <w:noProof/>
-          <w:lang w:val="en-US"/>
-        </w:rPr>
-        <w:t>4</w:t>
-      </w:r>
-      <w:r>
-        <w:fldChar w:fldCharType="end"/>
-      </w:r>
-      <w:bookmarkEnd w:id="23"/>
-      <w:r>
-        <w:rPr>
-          <w:lang w:val="en-US"/>
-        </w:rPr>
-        <w:t xml:space="preserve"> </w:t>
-      </w:r>
-      <w:proofErr w:type="spellStart"/>
-      <w:r>
-        <w:rPr>
-          <w:lang w:val="en-US"/>
-        </w:rPr>
-        <w:t>Obliczanie</w:t>
-      </w:r>
-      <w:proofErr w:type="spellEnd"/>
-      <w:r>
-        <w:rPr>
-          <w:lang w:val="en-US"/>
-        </w:rPr>
-        <w:t xml:space="preserve"> </w:t>
-      </w:r>
-      <w:proofErr w:type="spellStart"/>
-      <w:r>
-        <w:rPr>
-          <w:lang w:val="en-US"/>
-        </w:rPr>
-        <w:t>liczności</w:t>
-      </w:r>
-      <w:proofErr w:type="spellEnd"/>
-      <w:r>
-        <w:rPr>
-          <w:lang w:val="en-US"/>
-        </w:rPr>
-        <w:t xml:space="preserve"> </w:t>
-      </w:r>
-      <w:proofErr w:type="spellStart"/>
-      <w:r>
-        <w:rPr>
-          <w:lang w:val="en-US"/>
-        </w:rPr>
-        <w:t>pixeli</w:t>
-      </w:r>
-      <w:proofErr w:type="spellEnd"/>
-      <w:r>
-        <w:rPr>
-          <w:lang w:val="en-US"/>
-        </w:rPr>
-        <w:t xml:space="preserve"> w </w:t>
-      </w:r>
-      <w:proofErr w:type="spellStart"/>
-      <w:r>
-        <w:rPr>
-          <w:lang w:val="en-US"/>
-        </w:rPr>
-        <w:t>masce</w:t>
-      </w:r>
-      <w:bookmarkEnd w:id="24"/>
-      <w:proofErr w:type="spellEnd"/>
-    </w:p>
-    <w:p>
-      <w:pPr>
-        <w:pStyle w:val="Listing"/>
-      </w:pPr>
-      <w:r>
-        <w:rPr>
-          <w:color w:val="0000FF"/>
-        </w:rPr>
-        <w:t>public</w:t>
-      </w:r>
-      <w:r>
-        <w:t xml:space="preserve"> </w:t>
-      </w:r>
-      <w:r>
-        <w:rPr>
-          <w:color w:val="0000FF"/>
-        </w:rPr>
-        <w:t>float</w:t>
-      </w:r>
-      <w:r>
-        <w:t xml:space="preserve"> </w:t>
-      </w:r>
-      <w:proofErr w:type="spellStart"/>
-      <w:r>
-        <w:t>SaturatedPixelsRatio</w:t>
-      </w:r>
-      <w:proofErr w:type="spellEnd"/>
-      <w:r>
-        <w:t xml:space="preserve"> =&gt; (</w:t>
-      </w:r>
-      <w:r>
-        <w:rPr>
-          <w:color w:val="0000FF"/>
-        </w:rPr>
-        <w:t>float</w:t>
-      </w:r>
-      <w:r>
-        <w:t xml:space="preserve">) </w:t>
-      </w:r>
-      <w:proofErr w:type="spellStart"/>
-      <w:r>
-        <w:t>SaturatedPixels</w:t>
-      </w:r>
-      <w:proofErr w:type="spellEnd"/>
-      <w:r>
-        <w:t>/</w:t>
-      </w:r>
-      <w:proofErr w:type="spellStart"/>
-      <w:r>
-        <w:t>MaskPixels</w:t>
-      </w:r>
-      <w:proofErr w:type="spellEnd"/>
-      <w:r>
-        <w:t>;</w:t>
-      </w:r>
-    </w:p>
-    <w:p>
-      <w:pPr>
-        <w:pStyle w:val="Legenda"/>
-      </w:pPr>
-      <w:bookmarkStart w:id="25" w:name="_Ref471393097"/>
-      <w:bookmarkStart w:id="26" w:name="_Toc471583719"/>
-      <w:r>
-        <w:t xml:space="preserve">Listing </w:t>
-      </w:r>
-      <w:r>
-        <w:fldChar w:fldCharType="begin"/>
-      </w:r>
-      <w:r>
-        <w:instrText xml:space="preserve"> SEQ Listing \* ARABIC </w:instrText>
-      </w:r>
-      <w:r>
-        <w:fldChar w:fldCharType="separate"/>
-      </w:r>
-      <w:r>
-        <w:rPr>
-          <w:noProof/>
-        </w:rPr>
-        <w:t>5</w:t>
-      </w:r>
-      <w:r>
-        <w:rPr>
-          <w:noProof/>
-        </w:rPr>
-        <w:fldChar w:fldCharType="end"/>
-      </w:r>
-      <w:bookmarkEnd w:id="25"/>
-      <w:r>
-        <w:t xml:space="preserve"> Obliczanie</w:t>
-      </w:r>
-      <w:r>
-        <w:t xml:space="preserve"> współczynnika nasyconych </w:t>
-      </w:r>
-      <w:proofErr w:type="spellStart"/>
-      <w:r>
-        <w:t>pixeli</w:t>
-      </w:r>
-      <w:proofErr w:type="spellEnd"/>
-      <w:r>
         <w:t xml:space="preserve"> względem </w:t>
       </w:r>
       <w:r>
         <w:t>obszaru</w:t>
       </w:r>
-      <w:bookmarkEnd w:id="26"/>
+      <w:bookmarkEnd w:id="19"/>
     </w:p>
     <w:p>
       <w:r>
@@ -4587,16 +3779,16 @@
       <w:r>
         <w:t xml:space="preserve">walidacji sprawdzianem krzyżowym i </w:t>
       </w:r>
-      <w:commentRangeStart w:id="27"/>
+      <w:commentRangeStart w:id="20"/>
       <w:r>
         <w:t>[n-1]</w:t>
       </w:r>
-      <w:commentRangeEnd w:id="27"/>
+      <w:commentRangeEnd w:id="20"/>
       <w:r>
         <w:rPr>
           <w:rStyle w:val="Odwoaniedokomentarza"/>
         </w:rPr>
-        <w:commentReference w:id="27"/>
+        <w:commentReference w:id="20"/>
       </w:r>
     </w:p>
     <w:p>
@@ -4655,8 +3847,8 @@
                                 <w:szCs w:val="24"/>
                               </w:rPr>
                             </w:pPr>
-                            <w:bookmarkStart w:id="28" w:name="_Ref471393190"/>
-                            <w:bookmarkStart w:id="29" w:name="_Toc471583709"/>
+                            <w:bookmarkStart w:id="21" w:name="_Ref471393190"/>
+                            <w:bookmarkStart w:id="22" w:name="_Toc471583709"/>
                             <w:r>
                               <w:t xml:space="preserve">Rysunek </w:t>
                             </w:r>
@@ -4681,7 +3873,7 @@
                               </w:rPr>
                               <w:fldChar w:fldCharType="end"/>
                             </w:r>
-                            <w:bookmarkEnd w:id="28"/>
+                            <w:bookmarkEnd w:id="21"/>
                             <w:r>
                               <w:t xml:space="preserve"> </w:t>
                             </w:r>
@@ -4696,7 +3888,7 @@
                             <w:r>
                               <w:t xml:space="preserve"> nasyconych</w:t>
                             </w:r>
-                            <w:bookmarkEnd w:id="29"/>
+                            <w:bookmarkEnd w:id="22"/>
                           </w:p>
                         </w:txbxContent>
                       </wps:txbx>
@@ -4730,8 +3922,8 @@
                           <w:szCs w:val="24"/>
                         </w:rPr>
                       </w:pPr>
-                      <w:bookmarkStart w:id="30" w:name="_Ref471393190"/>
-                      <w:bookmarkStart w:id="31" w:name="_Toc471583709"/>
+                      <w:bookmarkStart w:id="23" w:name="_Ref471393190"/>
+                      <w:bookmarkStart w:id="24" w:name="_Toc471583709"/>
                       <w:r>
                         <w:t xml:space="preserve">Rysunek </w:t>
                       </w:r>
@@ -4756,7 +3948,7 @@
                         </w:rPr>
                         <w:fldChar w:fldCharType="end"/>
                       </w:r>
-                      <w:bookmarkEnd w:id="30"/>
+                      <w:bookmarkEnd w:id="23"/>
                       <w:r>
                         <w:t xml:space="preserve"> </w:t>
                       </w:r>
@@ -4771,7 +3963,7 @@
                       <w:r>
                         <w:t xml:space="preserve"> nasyconych</w:t>
                       </w:r>
-                      <w:bookmarkEnd w:id="31"/>
+                      <w:bookmarkEnd w:id="24"/>
                     </w:p>
                   </w:txbxContent>
                 </v:textbox>
@@ -4801,7 +3993,7 @@
                     <pic:cNvPicPr/>
                   </pic:nvPicPr>
                   <pic:blipFill>
-                    <a:blip r:embed="rId9">
+                    <a:blip r:embed="rId8">
                       <a:extLst>
                         <a:ext uri="{28A0092B-C50C-407E-A947-70E740481C1C}">
                           <a14:useLocalDpi xmlns:a14="http://schemas.microsoft.com/office/drawing/2010/main" val="0"/>
@@ -4988,7 +4180,7 @@
       <w:r>
         <w:t xml:space="preserve"> bezparametrowej</w:t>
       </w:r>
-      <w:commentRangeStart w:id="32"/>
+      <w:commentRangeStart w:id="25"/>
       <w:r>
         <w:t xml:space="preserve"> implementacji metody </w:t>
       </w:r>
@@ -4999,13 +4191,13 @@
         </w:rPr>
         <w:t>Cannego</w:t>
       </w:r>
-      <w:commentRangeEnd w:id="32"/>
+      <w:commentRangeEnd w:id="25"/>
       <w:proofErr w:type="spellEnd"/>
       <w:r>
         <w:rPr>
           <w:rStyle w:val="Odwoaniedokomentarza"/>
         </w:rPr>
-        <w:commentReference w:id="32"/>
+        <w:commentReference w:id="25"/>
       </w:r>
       <w:r>
         <w:t>, która automatycznie dobiera progi, na podstawie średniej wartości koloru, dla obrazu w skali szarości</w:t>
@@ -5049,6 +4241,7 @@
         <w:rPr>
           <w:color w:val="0000FF"/>
         </w:rPr>
+        <w:lastRenderedPageBreak/>
         <w:t>public</w:t>
       </w:r>
       <w:r>
@@ -5124,7 +4317,6 @@
         <w:pStyle w:val="Listing"/>
       </w:pPr>
       <w:r>
-        <w:lastRenderedPageBreak/>
         <w:t xml:space="preserve">    </w:t>
       </w:r>
       <w:proofErr w:type="spellStart"/>
@@ -5467,8 +4659,8 @@
       <w:pPr>
         <w:pStyle w:val="Legenda"/>
       </w:pPr>
-      <w:bookmarkStart w:id="33" w:name="_Ref471393256"/>
-      <w:bookmarkStart w:id="34" w:name="_Toc471583720"/>
+      <w:bookmarkStart w:id="26" w:name="_Ref471393256"/>
+      <w:bookmarkStart w:id="27" w:name="_Toc471583720"/>
       <w:r>
         <w:t xml:space="preserve">Listing </w:t>
       </w:r>
@@ -5490,7 +4682,7 @@
       <w:r>
         <w:fldChar w:fldCharType="end"/>
       </w:r>
-      <w:bookmarkEnd w:id="33"/>
+      <w:bookmarkEnd w:id="26"/>
       <w:r>
         <w:t xml:space="preserve"> </w:t>
       </w:r>
@@ -5505,7 +4697,7 @@
       <w:r>
         <w:t xml:space="preserve"> z krawędziami</w:t>
       </w:r>
-      <w:bookmarkEnd w:id="34"/>
+      <w:bookmarkEnd w:id="27"/>
     </w:p>
     <w:p>
       <w:pPr>
@@ -5567,8 +4759,8 @@
       <w:pPr>
         <w:pStyle w:val="Legenda"/>
       </w:pPr>
-      <w:bookmarkStart w:id="35" w:name="_Ref471393259"/>
-      <w:bookmarkStart w:id="36" w:name="_Toc471583721"/>
+      <w:bookmarkStart w:id="28" w:name="_Ref471393259"/>
+      <w:bookmarkStart w:id="29" w:name="_Toc471583721"/>
       <w:r>
         <w:t xml:space="preserve">Listing </w:t>
       </w:r>
@@ -5593,7 +4785,7 @@
         </w:rPr>
         <w:fldChar w:fldCharType="end"/>
       </w:r>
-      <w:bookmarkEnd w:id="35"/>
+      <w:bookmarkEnd w:id="28"/>
       <w:r>
         <w:t xml:space="preserve"> Obliczanie stosunku </w:t>
       </w:r>
@@ -5605,7 +4797,7 @@
       <w:r>
         <w:t xml:space="preserve"> z krawędziami do całego obszaru</w:t>
       </w:r>
-      <w:bookmarkEnd w:id="36"/>
+      <w:bookmarkEnd w:id="29"/>
     </w:p>
     <w:p>
       <w:pPr>
@@ -5995,8 +5187,8 @@
           <w:szCs w:val="24"/>
         </w:rPr>
       </w:pPr>
-      <w:bookmarkStart w:id="37" w:name="_Ref471393372"/>
-      <w:bookmarkStart w:id="38" w:name="_Toc471583722"/>
+      <w:bookmarkStart w:id="30" w:name="_Ref471393372"/>
+      <w:bookmarkStart w:id="31" w:name="_Toc471583722"/>
       <w:r>
         <w:t xml:space="preserve">Listing </w:t>
       </w:r>
@@ -6021,7 +5213,7 @@
         </w:rPr>
         <w:fldChar w:fldCharType="end"/>
       </w:r>
-      <w:bookmarkEnd w:id="37"/>
+      <w:bookmarkEnd w:id="30"/>
       <w:r>
         <w:t xml:space="preserve"> Bezparametrowa detekcja krawędzi </w:t>
       </w:r>
@@ -6029,7 +5221,7 @@
       <w:r>
         <w:t>Cannego</w:t>
       </w:r>
-      <w:bookmarkEnd w:id="38"/>
+      <w:bookmarkEnd w:id="31"/>
       <w:proofErr w:type="spellEnd"/>
     </w:p>
     <w:p>
@@ -6072,6 +5264,7 @@
         <w:rPr>
           <w:noProof/>
         </w:rPr>
+        <w:lastRenderedPageBreak/>
         <w:drawing>
           <wp:inline distT="0" distB="0" distL="0" distR="0" wp14:anchorId="41A58A10" wp14:editId="0278BBA1">
             <wp:extent cx="5579745" cy="2917825"/>
@@ -6088,7 +5281,7 @@
                     <pic:cNvPicPr/>
                   </pic:nvPicPr>
                   <pic:blipFill>
-                    <a:blip r:embed="rId10">
+                    <a:blip r:embed="rId9">
                       <a:extLst>
                         <a:ext uri="{28A0092B-C50C-407E-A947-70E740481C1C}">
                           <a14:useLocalDpi xmlns:a14="http://schemas.microsoft.com/office/drawing/2010/main" val="0"/>
@@ -6119,8 +5312,8 @@
       <w:pPr>
         <w:pStyle w:val="Legenda"/>
       </w:pPr>
-      <w:bookmarkStart w:id="39" w:name="_Ref471393402"/>
-      <w:bookmarkStart w:id="40" w:name="_Toc471583710"/>
+      <w:bookmarkStart w:id="32" w:name="_Ref471393402"/>
+      <w:bookmarkStart w:id="33" w:name="_Toc471583710"/>
       <w:r>
         <w:t xml:space="preserve">Rysunek </w:t>
       </w:r>
@@ -6145,7 +5338,7 @@
         </w:rPr>
         <w:fldChar w:fldCharType="end"/>
       </w:r>
-      <w:bookmarkEnd w:id="39"/>
+      <w:bookmarkEnd w:id="32"/>
       <w:r>
         <w:t xml:space="preserve"> Wyniki sprawdzianu walidacji dla cech </w:t>
       </w:r>
@@ -6161,12 +5354,11 @@
       <w:r>
         <w:t>EdgePixelsRatio</w:t>
       </w:r>
-      <w:bookmarkEnd w:id="40"/>
+      <w:bookmarkEnd w:id="33"/>
       <w:proofErr w:type="spellEnd"/>
     </w:p>
     <w:p>
       <w:r>
-        <w:lastRenderedPageBreak/>
         <w:t>Kolejne badane cechy to</w:t>
       </w:r>
       <w:r>
@@ -6233,7 +5425,7 @@
                     <pic:cNvPicPr/>
                   </pic:nvPicPr>
                   <pic:blipFill>
-                    <a:blip r:embed="rId11">
+                    <a:blip r:embed="rId10">
                       <a:extLst>
                         <a:ext uri="{28A0092B-C50C-407E-A947-70E740481C1C}">
                           <a14:useLocalDpi xmlns:a14="http://schemas.microsoft.com/office/drawing/2010/main" val="0"/>
@@ -6264,7 +5456,7 @@
       <w:pPr>
         <w:pStyle w:val="Legenda"/>
       </w:pPr>
-      <w:bookmarkStart w:id="41" w:name="_Toc471583711"/>
+      <w:bookmarkStart w:id="34" w:name="_Toc471583711"/>
       <w:r>
         <w:t xml:space="preserve">Rysunek </w:t>
       </w:r>
@@ -6292,7 +5484,7 @@
       <w:r>
         <w:t xml:space="preserve"> Porównanie histogramów skali szarości dla pustego miejsca parkingowego, miejsca zajętego przez samochód kolorowy i czarny</w:t>
       </w:r>
-      <w:bookmarkEnd w:id="41"/>
+      <w:bookmarkEnd w:id="34"/>
     </w:p>
     <w:p>
       <w:pPr>
@@ -6302,6 +5494,7 @@
         <w:rPr>
           <w:color w:val="0000FF"/>
         </w:rPr>
+        <w:lastRenderedPageBreak/>
         <w:t>public</w:t>
       </w:r>
       <w:r>
@@ -6934,7 +6127,6 @@
         <w:pStyle w:val="Listing"/>
       </w:pPr>
       <w:r>
-        <w:lastRenderedPageBreak/>
         <w:t xml:space="preserve">        </w:t>
       </w:r>
       <w:r>
@@ -7045,7 +6237,7 @@
       <w:pPr>
         <w:pStyle w:val="Legenda"/>
       </w:pPr>
-      <w:bookmarkStart w:id="42" w:name="_Toc471583723"/>
+      <w:bookmarkStart w:id="35" w:name="_Toc471583723"/>
       <w:r>
         <w:t xml:space="preserve">Listing </w:t>
       </w:r>
@@ -7076,7 +6268,7 @@
       <w:r>
         <w:t>Obliczanie statystyk średniej i odchylenia standardowego dla saturacji i wartości</w:t>
       </w:r>
-      <w:bookmarkEnd w:id="42"/>
+      <w:bookmarkEnd w:id="35"/>
     </w:p>
     <w:p/>
     <w:p>
@@ -7103,7 +6295,7 @@
                     <pic:cNvPicPr/>
                   </pic:nvPicPr>
                   <pic:blipFill>
-                    <a:blip r:embed="rId12">
+                    <a:blip r:embed="rId11">
                       <a:extLst>
                         <a:ext uri="{28A0092B-C50C-407E-A947-70E740481C1C}">
                           <a14:useLocalDpi xmlns:a14="http://schemas.microsoft.com/office/drawing/2010/main" val="0"/>
@@ -7134,8 +6326,8 @@
       <w:pPr>
         <w:pStyle w:val="Legenda"/>
       </w:pPr>
-      <w:bookmarkStart w:id="43" w:name="_Ref471393629"/>
-      <w:bookmarkStart w:id="44" w:name="_Toc471583712"/>
+      <w:bookmarkStart w:id="36" w:name="_Ref471393629"/>
+      <w:bookmarkStart w:id="37" w:name="_Toc471583712"/>
       <w:r>
         <w:t xml:space="preserve">Rysunek </w:t>
       </w:r>
@@ -7160,7 +6352,7 @@
         </w:rPr>
         <w:fldChar w:fldCharType="end"/>
       </w:r>
-      <w:bookmarkEnd w:id="43"/>
+      <w:bookmarkEnd w:id="36"/>
       <w:r>
         <w:t xml:space="preserve"> </w:t>
       </w:r>
@@ -7201,7 +6393,7 @@
       <w:r>
         <w:t>ValueStddev</w:t>
       </w:r>
-      <w:bookmarkEnd w:id="44"/>
+      <w:bookmarkEnd w:id="37"/>
       <w:proofErr w:type="spellEnd"/>
     </w:p>
     <w:p>
@@ -7244,6 +6436,7 @@
     </w:p>
     <w:p>
       <w:r>
+        <w:lastRenderedPageBreak/>
         <w:t xml:space="preserve">Kolejnymi </w:t>
       </w:r>
       <w:r>
@@ -7306,7 +6499,6 @@
         <w:rPr>
           <w:noProof/>
         </w:rPr>
-        <w:lastRenderedPageBreak/>
         <w:drawing>
           <wp:inline distT="0" distB="0" distL="0" distR="0" wp14:anchorId="32FC7541" wp14:editId="47DBD851">
             <wp:extent cx="5579745" cy="3366770"/>
@@ -7323,7 +6515,7 @@
                     <pic:cNvPicPr/>
                   </pic:nvPicPr>
                   <pic:blipFill>
-                    <a:blip r:embed="rId13">
+                    <a:blip r:embed="rId12">
                       <a:extLst>
                         <a:ext uri="{28A0092B-C50C-407E-A947-70E740481C1C}">
                           <a14:useLocalDpi xmlns:a14="http://schemas.microsoft.com/office/drawing/2010/main" val="0"/>
@@ -7354,8 +6546,8 @@
       <w:pPr>
         <w:pStyle w:val="Legenda"/>
       </w:pPr>
-      <w:bookmarkStart w:id="45" w:name="_Ref471395692"/>
-      <w:bookmarkStart w:id="46" w:name="_Toc471583713"/>
+      <w:bookmarkStart w:id="38" w:name="_Ref471395692"/>
+      <w:bookmarkStart w:id="39" w:name="_Toc471583713"/>
       <w:r>
         <w:t xml:space="preserve">Rysunek </w:t>
       </w:r>
@@ -7380,7 +6572,7 @@
         </w:rPr>
         <w:fldChar w:fldCharType="end"/>
       </w:r>
-      <w:bookmarkEnd w:id="45"/>
+      <w:bookmarkEnd w:id="38"/>
       <w:r>
         <w:t xml:space="preserve"> </w:t>
       </w:r>
@@ -7393,7 +6585,7 @@
       <w:r>
         <w:t xml:space="preserve"> dla pustego miejsca parkingowego, miejsca zajętego przez samochód kolorowy i czarny</w:t>
       </w:r>
-      <w:bookmarkEnd w:id="46"/>
+      <w:bookmarkEnd w:id="39"/>
     </w:p>
     <w:p>
       <w:pPr>
@@ -7419,7 +6611,7 @@
                     <pic:cNvPicPr/>
                   </pic:nvPicPr>
                   <pic:blipFill>
-                    <a:blip r:embed="rId14">
+                    <a:blip r:embed="rId13">
                       <a:extLst>
                         <a:ext uri="{28A0092B-C50C-407E-A947-70E740481C1C}">
                           <a14:useLocalDpi xmlns:a14="http://schemas.microsoft.com/office/drawing/2010/main" val="0"/>
@@ -7450,8 +6642,8 @@
       <w:pPr>
         <w:pStyle w:val="Legenda"/>
       </w:pPr>
-      <w:bookmarkStart w:id="47" w:name="_Ref471395807"/>
-      <w:bookmarkStart w:id="48" w:name="_Toc471583714"/>
+      <w:bookmarkStart w:id="40" w:name="_Ref471395807"/>
+      <w:bookmarkStart w:id="41" w:name="_Toc471583714"/>
       <w:r>
         <w:t xml:space="preserve">Rysunek </w:t>
       </w:r>
@@ -7476,7 +6668,7 @@
         </w:rPr>
         <w:fldChar w:fldCharType="end"/>
       </w:r>
-      <w:bookmarkEnd w:id="47"/>
+      <w:bookmarkEnd w:id="40"/>
       <w:r>
         <w:t xml:space="preserve"> Wyniki sprawdzianu klasyfikacji z cechami </w:t>
       </w:r>
@@ -7524,11 +6716,12 @@
       <w:r>
         <w:t>SaturationStdDev</w:t>
       </w:r>
-      <w:bookmarkEnd w:id="48"/>
+      <w:bookmarkEnd w:id="41"/>
       <w:proofErr w:type="spellEnd"/>
     </w:p>
     <w:p>
       <w:r>
+        <w:lastRenderedPageBreak/>
         <w:fldChar w:fldCharType="begin"/>
       </w:r>
       <w:r>
@@ -7595,7 +6788,6 @@
               <w:rPr>
                 <w:sz w:val="22"/>
               </w:rPr>
-              <w:lastRenderedPageBreak/>
               <w:t>Współczynnik krawędzi</w:t>
             </w:r>
           </w:p>
@@ -7625,7 +6817,7 @@
                   <wp:cNvGraphicFramePr/>
                   <a:graphic xmlns:a="http://schemas.openxmlformats.org/drawingml/2006/main">
                     <a:graphicData uri="http://schemas.openxmlformats.org/drawingml/2006/chart">
-                      <c:chart xmlns:c="http://schemas.openxmlformats.org/drawingml/2006/chart" xmlns:r="http://schemas.openxmlformats.org/officeDocument/2006/relationships" r:id="rId15"/>
+                      <c:chart xmlns:c="http://schemas.openxmlformats.org/drawingml/2006/chart" xmlns:r="http://schemas.openxmlformats.org/officeDocument/2006/relationships" r:id="rId14"/>
                     </a:graphicData>
                   </a:graphic>
                   <wp14:sizeRelH relativeFrom="margin">
@@ -7664,7 +6856,7 @@
                   <wp:cNvGraphicFramePr/>
                   <a:graphic xmlns:a="http://schemas.openxmlformats.org/drawingml/2006/main">
                     <a:graphicData uri="http://schemas.openxmlformats.org/drawingml/2006/chart">
-                      <c:chart xmlns:c="http://schemas.openxmlformats.org/drawingml/2006/chart" xmlns:r="http://schemas.openxmlformats.org/officeDocument/2006/relationships" r:id="rId16"/>
+                      <c:chart xmlns:c="http://schemas.openxmlformats.org/drawingml/2006/chart" xmlns:r="http://schemas.openxmlformats.org/officeDocument/2006/relationships" r:id="rId15"/>
                     </a:graphicData>
                   </a:graphic>
                   <wp14:sizeRelH relativeFrom="margin">
@@ -7703,7 +6895,7 @@
                   <wp:cNvGraphicFramePr/>
                   <a:graphic xmlns:a="http://schemas.openxmlformats.org/drawingml/2006/main">
                     <a:graphicData uri="http://schemas.openxmlformats.org/drawingml/2006/chart">
-                      <c:chart xmlns:c="http://schemas.openxmlformats.org/drawingml/2006/chart" xmlns:r="http://schemas.openxmlformats.org/officeDocument/2006/relationships" r:id="rId17"/>
+                      <c:chart xmlns:c="http://schemas.openxmlformats.org/drawingml/2006/chart" xmlns:r="http://schemas.openxmlformats.org/officeDocument/2006/relationships" r:id="rId16"/>
                     </a:graphicData>
                   </a:graphic>
                   <wp14:sizeRelH relativeFrom="margin">
@@ -7742,7 +6934,7 @@
                   <wp:cNvGraphicFramePr/>
                   <a:graphic xmlns:a="http://schemas.openxmlformats.org/drawingml/2006/main">
                     <a:graphicData uri="http://schemas.openxmlformats.org/drawingml/2006/chart">
-                      <c:chart xmlns:c="http://schemas.openxmlformats.org/drawingml/2006/chart" xmlns:r="http://schemas.openxmlformats.org/officeDocument/2006/relationships" r:id="rId18"/>
+                      <c:chart xmlns:c="http://schemas.openxmlformats.org/drawingml/2006/chart" xmlns:r="http://schemas.openxmlformats.org/officeDocument/2006/relationships" r:id="rId17"/>
                     </a:graphicData>
                   </a:graphic>
                   <wp14:sizeRelH relativeFrom="margin">
@@ -7781,7 +6973,7 @@
                   <wp:cNvGraphicFramePr/>
                   <a:graphic xmlns:a="http://schemas.openxmlformats.org/drawingml/2006/main">
                     <a:graphicData uri="http://schemas.openxmlformats.org/drawingml/2006/chart">
-                      <c:chart xmlns:c="http://schemas.openxmlformats.org/drawingml/2006/chart" xmlns:r="http://schemas.openxmlformats.org/officeDocument/2006/relationships" r:id="rId19"/>
+                      <c:chart xmlns:c="http://schemas.openxmlformats.org/drawingml/2006/chart" xmlns:r="http://schemas.openxmlformats.org/officeDocument/2006/relationships" r:id="rId18"/>
                     </a:graphicData>
                   </a:graphic>
                   <wp14:sizeRelH relativeFrom="margin">
@@ -7852,7 +7044,7 @@
                   <wp:cNvGraphicFramePr/>
                   <a:graphic xmlns:a="http://schemas.openxmlformats.org/drawingml/2006/main">
                     <a:graphicData uri="http://schemas.openxmlformats.org/drawingml/2006/chart">
-                      <c:chart xmlns:c="http://schemas.openxmlformats.org/drawingml/2006/chart" xmlns:r="http://schemas.openxmlformats.org/officeDocument/2006/relationships" r:id="rId20"/>
+                      <c:chart xmlns:c="http://schemas.openxmlformats.org/drawingml/2006/chart" xmlns:r="http://schemas.openxmlformats.org/officeDocument/2006/relationships" r:id="rId19"/>
                     </a:graphicData>
                   </a:graphic>
                   <wp14:sizeRelH relativeFrom="margin">
@@ -7891,7 +7083,7 @@
                   <wp:cNvGraphicFramePr/>
                   <a:graphic xmlns:a="http://schemas.openxmlformats.org/drawingml/2006/main">
                     <a:graphicData uri="http://schemas.openxmlformats.org/drawingml/2006/chart">
-                      <c:chart xmlns:c="http://schemas.openxmlformats.org/drawingml/2006/chart" xmlns:r="http://schemas.openxmlformats.org/officeDocument/2006/relationships" r:id="rId21"/>
+                      <c:chart xmlns:c="http://schemas.openxmlformats.org/drawingml/2006/chart" xmlns:r="http://schemas.openxmlformats.org/officeDocument/2006/relationships" r:id="rId20"/>
                     </a:graphicData>
                   </a:graphic>
                   <wp14:sizeRelH relativeFrom="margin">
@@ -7930,7 +7122,7 @@
                   <wp:cNvGraphicFramePr/>
                   <a:graphic xmlns:a="http://schemas.openxmlformats.org/drawingml/2006/main">
                     <a:graphicData uri="http://schemas.openxmlformats.org/drawingml/2006/chart">
-                      <c:chart xmlns:c="http://schemas.openxmlformats.org/drawingml/2006/chart" xmlns:r="http://schemas.openxmlformats.org/officeDocument/2006/relationships" r:id="rId22"/>
+                      <c:chart xmlns:c="http://schemas.openxmlformats.org/drawingml/2006/chart" xmlns:r="http://schemas.openxmlformats.org/officeDocument/2006/relationships" r:id="rId21"/>
                     </a:graphicData>
                   </a:graphic>
                   <wp14:sizeRelH relativeFrom="margin">
@@ -7969,7 +7161,7 @@
                   <wp:cNvGraphicFramePr/>
                   <a:graphic xmlns:a="http://schemas.openxmlformats.org/drawingml/2006/main">
                     <a:graphicData uri="http://schemas.openxmlformats.org/drawingml/2006/chart">
-                      <c:chart xmlns:c="http://schemas.openxmlformats.org/drawingml/2006/chart" xmlns:r="http://schemas.openxmlformats.org/officeDocument/2006/relationships" r:id="rId23"/>
+                      <c:chart xmlns:c="http://schemas.openxmlformats.org/drawingml/2006/chart" xmlns:r="http://schemas.openxmlformats.org/officeDocument/2006/relationships" r:id="rId22"/>
                     </a:graphicData>
                   </a:graphic>
                   <wp14:sizeRelH relativeFrom="margin">
@@ -8052,7 +7244,7 @@
                   <wp:cNvGraphicFramePr/>
                   <a:graphic xmlns:a="http://schemas.openxmlformats.org/drawingml/2006/main">
                     <a:graphicData uri="http://schemas.openxmlformats.org/drawingml/2006/chart">
-                      <c:chart xmlns:c="http://schemas.openxmlformats.org/drawingml/2006/chart" xmlns:r="http://schemas.openxmlformats.org/officeDocument/2006/relationships" r:id="rId24"/>
+                      <c:chart xmlns:c="http://schemas.openxmlformats.org/drawingml/2006/chart" xmlns:r="http://schemas.openxmlformats.org/officeDocument/2006/relationships" r:id="rId23"/>
                     </a:graphicData>
                   </a:graphic>
                   <wp14:sizeRelH relativeFrom="margin">
@@ -8091,7 +7283,7 @@
                   <wp:cNvGraphicFramePr/>
                   <a:graphic xmlns:a="http://schemas.openxmlformats.org/drawingml/2006/main">
                     <a:graphicData uri="http://schemas.openxmlformats.org/drawingml/2006/chart">
-                      <c:chart xmlns:c="http://schemas.openxmlformats.org/drawingml/2006/chart" xmlns:r="http://schemas.openxmlformats.org/officeDocument/2006/relationships" r:id="rId25"/>
+                      <c:chart xmlns:c="http://schemas.openxmlformats.org/drawingml/2006/chart" xmlns:r="http://schemas.openxmlformats.org/officeDocument/2006/relationships" r:id="rId24"/>
                     </a:graphicData>
                   </a:graphic>
                   <wp14:sizeRelH relativeFrom="margin">
@@ -8192,7 +7384,7 @@
                   <wp:cNvGraphicFramePr/>
                   <a:graphic xmlns:a="http://schemas.openxmlformats.org/drawingml/2006/main">
                     <a:graphicData uri="http://schemas.openxmlformats.org/drawingml/2006/chart">
-                      <c:chart xmlns:c="http://schemas.openxmlformats.org/drawingml/2006/chart" xmlns:r="http://schemas.openxmlformats.org/officeDocument/2006/relationships" r:id="rId26"/>
+                      <c:chart xmlns:c="http://schemas.openxmlformats.org/drawingml/2006/chart" xmlns:r="http://schemas.openxmlformats.org/officeDocument/2006/relationships" r:id="rId25"/>
                     </a:graphicData>
                   </a:graphic>
                   <wp14:sizeRelH relativeFrom="margin">
@@ -8231,7 +7423,7 @@
                   <wp:cNvGraphicFramePr/>
                   <a:graphic xmlns:a="http://schemas.openxmlformats.org/drawingml/2006/main">
                     <a:graphicData uri="http://schemas.openxmlformats.org/drawingml/2006/chart">
-                      <c:chart xmlns:c="http://schemas.openxmlformats.org/drawingml/2006/chart" xmlns:r="http://schemas.openxmlformats.org/officeDocument/2006/relationships" r:id="rId27"/>
+                      <c:chart xmlns:c="http://schemas.openxmlformats.org/drawingml/2006/chart" xmlns:r="http://schemas.openxmlformats.org/officeDocument/2006/relationships" r:id="rId26"/>
                     </a:graphicData>
                   </a:graphic>
                   <wp14:sizeRelH relativeFrom="margin">
@@ -8263,7 +7455,7 @@
                   <wp:cNvGraphicFramePr/>
                   <a:graphic xmlns:a="http://schemas.openxmlformats.org/drawingml/2006/main">
                     <a:graphicData uri="http://schemas.openxmlformats.org/drawingml/2006/chart">
-                      <c:chart xmlns:c="http://schemas.openxmlformats.org/drawingml/2006/chart" xmlns:r="http://schemas.openxmlformats.org/officeDocument/2006/relationships" r:id="rId28"/>
+                      <c:chart xmlns:c="http://schemas.openxmlformats.org/drawingml/2006/chart" xmlns:r="http://schemas.openxmlformats.org/officeDocument/2006/relationships" r:id="rId27"/>
                     </a:graphicData>
                   </a:graphic>
                   <wp14:sizeRelH relativeFrom="margin">
@@ -8373,7 +7565,7 @@
                   <wp:cNvGraphicFramePr/>
                   <a:graphic xmlns:a="http://schemas.openxmlformats.org/drawingml/2006/main">
                     <a:graphicData uri="http://schemas.openxmlformats.org/drawingml/2006/chart">
-                      <c:chart xmlns:c="http://schemas.openxmlformats.org/drawingml/2006/chart" xmlns:r="http://schemas.openxmlformats.org/officeDocument/2006/relationships" r:id="rId29"/>
+                      <c:chart xmlns:c="http://schemas.openxmlformats.org/drawingml/2006/chart" xmlns:r="http://schemas.openxmlformats.org/officeDocument/2006/relationships" r:id="rId28"/>
                     </a:graphicData>
                   </a:graphic>
                   <wp14:sizeRelH relativeFrom="margin">
@@ -8481,7 +7673,735 @@
         </w:tc>
       </w:tr>
     </w:tbl>
+    <w:p>
+      <w:pPr>
+        <w:pStyle w:val="Nagwek2"/>
+        <w:numPr>
+          <w:ilvl w:val="1"/>
+          <w:numId w:val="3"/>
+        </w:numPr>
+      </w:pPr>
+      <w:bookmarkStart w:id="42" w:name="_Toc471583702"/>
+      <w:bookmarkStart w:id="43" w:name="_GoBack"/>
+      <w:bookmarkEnd w:id="43"/>
+      <w:r>
+        <w:t>Klasyfikator</w:t>
+      </w:r>
+      <w:bookmarkEnd w:id="42"/>
+    </w:p>
+    <w:p>
+      <w:r>
+        <w:t>SVM</w:t>
+      </w:r>
+      <w:r>
+        <w:t xml:space="preserve"> (z </w:t>
+      </w:r>
+      <w:r>
+        <w:t>ang.</w:t>
+      </w:r>
+      <w:r>
+        <w:t xml:space="preserve"> </w:t>
+      </w:r>
+      <w:proofErr w:type="spellStart"/>
+      <w:r>
+        <w:t>support</w:t>
+      </w:r>
+      <w:proofErr w:type="spellEnd"/>
+      <w:r>
+        <w:t xml:space="preserve"> </w:t>
+      </w:r>
+      <w:proofErr w:type="spellStart"/>
+      <w:r>
+        <w:t>vector</w:t>
+      </w:r>
+      <w:proofErr w:type="spellEnd"/>
+      <w:r>
+        <w:t xml:space="preserve"> </w:t>
+      </w:r>
+      <w:proofErr w:type="spellStart"/>
+      <w:r>
+        <w:t>machine</w:t>
+      </w:r>
+      <w:proofErr w:type="spellEnd"/>
+      <w:r>
+        <w:t xml:space="preserve"> -m</w:t>
+      </w:r>
+      <w:r>
+        <w:t>aszyna wektorów nośnych</w:t>
+      </w:r>
+      <w:r>
+        <w:t xml:space="preserve">) </w:t>
+      </w:r>
+      <w:commentRangeStart w:id="44"/>
+      <w:r>
+        <w:t xml:space="preserve">jest bla </w:t>
+      </w:r>
+      <w:proofErr w:type="spellStart"/>
+      <w:r>
+        <w:t>bla</w:t>
+      </w:r>
+      <w:proofErr w:type="spellEnd"/>
+      <w:r>
+        <w:t xml:space="preserve"> </w:t>
+      </w:r>
+      <w:proofErr w:type="spellStart"/>
+      <w:r>
+        <w:t>bla</w:t>
+      </w:r>
+      <w:commentRangeEnd w:id="44"/>
+      <w:proofErr w:type="spellEnd"/>
+      <w:r>
+        <w:rPr>
+          <w:rStyle w:val="Odwoaniedokomentarza"/>
+        </w:rPr>
+        <w:commentReference w:id="44"/>
+      </w:r>
+      <w:r>
+        <w:t>. Dla zwiększenia poprawności klasyfikacji została dodana funkcja jądra RBF (</w:t>
+      </w:r>
+      <w:r>
+        <w:t>ang.</w:t>
+      </w:r>
+      <w:r>
+        <w:t xml:space="preserve"> </w:t>
+      </w:r>
+      <w:proofErr w:type="spellStart"/>
+      <w:r>
+        <w:t>radial</w:t>
+      </w:r>
+      <w:proofErr w:type="spellEnd"/>
+      <w:r>
+        <w:t xml:space="preserve"> </w:t>
+      </w:r>
+      <w:proofErr w:type="spellStart"/>
+      <w:r>
+        <w:t>basis</w:t>
+      </w:r>
+      <w:proofErr w:type="spellEnd"/>
+      <w:r>
+        <w:t xml:space="preserve"> </w:t>
+      </w:r>
+      <w:proofErr w:type="spellStart"/>
+      <w:r>
+        <w:t>function</w:t>
+      </w:r>
+      <w:proofErr w:type="spellEnd"/>
+      <w:r>
+        <w:t xml:space="preserve"> - </w:t>
+      </w:r>
+      <w:r>
+        <w:t>Radialna funkcja bazowa</w:t>
+      </w:r>
+      <w:r>
+        <w:t xml:space="preserve">). Jądro RBF przy użyciu </w:t>
+      </w:r>
+      <w:commentRangeStart w:id="45"/>
+      <w:r>
+        <w:t>gaussowskiej funkcji radialnej</w:t>
+      </w:r>
+      <w:commentRangeEnd w:id="45"/>
+      <w:r>
+        <w:rPr>
+          <w:rStyle w:val="Odwoaniedokomentarza"/>
+        </w:rPr>
+        <w:commentReference w:id="45"/>
+      </w:r>
+      <w:r>
+        <w:t>, dodaje dodatkowe wymiary w przestrzeni cech.  Dzięki czemu pozwala na nieliniową separację zbiorów których nie da się rozdzielić hiperpłaszczyzną w klasycznym podejściu. Dzięki podejściu nieliniowemu dostajemy kilkuprocentowy zysk w poprawności klasyfikacji (</w:t>
+      </w:r>
+      <w:r>
+        <w:fldChar w:fldCharType="begin"/>
+      </w:r>
+      <w:r>
+        <w:instrText xml:space="preserve"> REF _Ref471432364 \h </w:instrText>
+      </w:r>
+      <w:r>
+        <w:fldChar w:fldCharType="separate"/>
+      </w:r>
+      <w:r>
+        <w:t xml:space="preserve">Rysunek </w:t>
+      </w:r>
+      <w:r>
+        <w:rPr>
+          <w:noProof/>
+        </w:rPr>
+        <w:t>1</w:t>
+      </w:r>
+      <w:r>
+        <w:fldChar w:fldCharType="end"/>
+      </w:r>
+      <w:r>
+        <w:t xml:space="preserve">). </w:t>
+      </w:r>
+    </w:p>
+    <w:p>
+      <w:pPr>
+        <w:keepNext/>
+      </w:pPr>
+      <w:r>
+        <w:rPr>
+          <w:noProof/>
+        </w:rPr>
+        <w:lastRenderedPageBreak/>
+        <w:drawing>
+          <wp:inline distT="0" distB="0" distL="0" distR="0" wp14:anchorId="4190CFE4" wp14:editId="6B842ED3">
+            <wp:extent cx="5579745" cy="2551430"/>
+            <wp:effectExtent l="0" t="0" r="1905" b="1270"/>
+            <wp:docPr id="24" name="Obraz 24"/>
+            <wp:cNvGraphicFramePr>
+              <a:graphicFrameLocks xmlns:a="http://schemas.openxmlformats.org/drawingml/2006/main" noChangeAspect="1"/>
+            </wp:cNvGraphicFramePr>
+            <a:graphic xmlns:a="http://schemas.openxmlformats.org/drawingml/2006/main">
+              <a:graphicData uri="http://schemas.openxmlformats.org/drawingml/2006/picture">
+                <pic:pic xmlns:pic="http://schemas.openxmlformats.org/drawingml/2006/picture">
+                  <pic:nvPicPr>
+                    <pic:cNvPr id="24" name="RBFvsLinearKernel.png"/>
+                    <pic:cNvPicPr/>
+                  </pic:nvPicPr>
+                  <pic:blipFill>
+                    <a:blip r:embed="rId29">
+                      <a:extLst>
+                        <a:ext uri="{28A0092B-C50C-407E-A947-70E740481C1C}">
+                          <a14:useLocalDpi xmlns:a14="http://schemas.microsoft.com/office/drawing/2010/main" val="0"/>
+                        </a:ext>
+                      </a:extLst>
+                    </a:blip>
+                    <a:stretch>
+                      <a:fillRect/>
+                    </a:stretch>
+                  </pic:blipFill>
+                  <pic:spPr>
+                    <a:xfrm>
+                      <a:off x="0" y="0"/>
+                      <a:ext cx="5579745" cy="2551430"/>
+                    </a:xfrm>
+                    <a:prstGeom prst="rect">
+                      <a:avLst/>
+                    </a:prstGeom>
+                  </pic:spPr>
+                </pic:pic>
+              </a:graphicData>
+            </a:graphic>
+          </wp:inline>
+        </w:drawing>
+      </w:r>
+    </w:p>
+    <w:p>
+      <w:pPr>
+        <w:pStyle w:val="Legenda"/>
+      </w:pPr>
+      <w:bookmarkStart w:id="46" w:name="_Ref471432364"/>
+      <w:bookmarkStart w:id="47" w:name="_Toc471583708"/>
+      <w:r>
+        <w:t xml:space="preserve">Rysunek </w:t>
+      </w:r>
+      <w:r>
+        <w:fldChar w:fldCharType="begin"/>
+      </w:r>
+      <w:r>
+        <w:instrText xml:space="preserve"> SEQ Rysunek \* ARABIC </w:instrText>
+      </w:r>
+      <w:r>
+        <w:fldChar w:fldCharType="separate"/>
+      </w:r>
+      <w:r>
+        <w:rPr>
+          <w:noProof/>
+        </w:rPr>
+        <w:t>1</w:t>
+      </w:r>
+      <w:r>
+        <w:fldChar w:fldCharType="end"/>
+      </w:r>
+      <w:bookmarkEnd w:id="46"/>
+      <w:r>
+        <w:t>Różnica poprawności klasyfikacji</w:t>
+      </w:r>
+      <w:r>
+        <w:rPr>
+          <w:noProof/>
+        </w:rPr>
+        <w:t xml:space="preserve"> pomiędzy jądrem RBF i liniowymmm jądrem</w:t>
+      </w:r>
+      <w:bookmarkEnd w:id="47"/>
+    </w:p>
     <w:p/>
+    <w:p>
+      <w:pPr>
+        <w:pStyle w:val="Listing"/>
+        <w:rPr>
+          <w:color w:val="000000"/>
+        </w:rPr>
+      </w:pPr>
+      <w:r>
+        <w:rPr>
+          <w:color w:val="0000FF"/>
+        </w:rPr>
+        <w:t>public</w:t>
+      </w:r>
+      <w:r>
+        <w:rPr>
+          <w:color w:val="000000"/>
+        </w:rPr>
+        <w:t xml:space="preserve"> </w:t>
+      </w:r>
+      <w:r>
+        <w:rPr>
+          <w:color w:val="0000FF"/>
+        </w:rPr>
+        <w:t>static</w:t>
+      </w:r>
+      <w:r>
+        <w:rPr>
+          <w:color w:val="000000"/>
+        </w:rPr>
+        <w:t xml:space="preserve"> </w:t>
+      </w:r>
+      <w:proofErr w:type="spellStart"/>
+      <w:r>
+        <w:t>SVMClassifier</w:t>
+      </w:r>
+      <w:proofErr w:type="spellEnd"/>
+      <w:r>
+        <w:rPr>
+          <w:color w:val="000000"/>
+        </w:rPr>
+        <w:t xml:space="preserve"> Create(</w:t>
+      </w:r>
+      <w:r>
+        <w:t>List</w:t>
+      </w:r>
+      <w:r>
+        <w:rPr>
+          <w:color w:val="000000"/>
+        </w:rPr>
+        <w:t>&lt;</w:t>
+      </w:r>
+      <w:proofErr w:type="spellStart"/>
+      <w:r>
+        <w:t>ImageFeatures</w:t>
+      </w:r>
+      <w:proofErr w:type="spellEnd"/>
+      <w:r>
+        <w:rPr>
+          <w:color w:val="000000"/>
+        </w:rPr>
+        <w:t xml:space="preserve">&gt; </w:t>
+      </w:r>
+      <w:proofErr w:type="spellStart"/>
+      <w:r>
+        <w:rPr>
+          <w:color w:val="000000"/>
+        </w:rPr>
+        <w:t>trainingData</w:t>
+      </w:r>
+      <w:proofErr w:type="spellEnd"/>
+      <w:r>
+        <w:rPr>
+          <w:color w:val="000000"/>
+        </w:rPr>
+        <w:t>)</w:t>
+      </w:r>
+    </w:p>
+    <w:p>
+      <w:pPr>
+        <w:pStyle w:val="Listing"/>
+        <w:rPr>
+          <w:color w:val="000000"/>
+        </w:rPr>
+      </w:pPr>
+      <w:r>
+        <w:rPr>
+          <w:color w:val="000000"/>
+        </w:rPr>
+        <w:t>{</w:t>
+      </w:r>
+    </w:p>
+    <w:p>
+      <w:pPr>
+        <w:pStyle w:val="Listing"/>
+      </w:pPr>
+      <w:r>
+        <w:t xml:space="preserve">    </w:t>
+      </w:r>
+      <w:proofErr w:type="spellStart"/>
+      <w:r>
+        <w:rPr>
+          <w:color w:val="0000FF"/>
+        </w:rPr>
+        <w:t>var</w:t>
+      </w:r>
+      <w:proofErr w:type="spellEnd"/>
+      <w:r>
+        <w:t xml:space="preserve"> </w:t>
+      </w:r>
+      <w:proofErr w:type="spellStart"/>
+      <w:r>
+        <w:t>svm</w:t>
+      </w:r>
+      <w:proofErr w:type="spellEnd"/>
+      <w:r>
+        <w:t xml:space="preserve"> = </w:t>
+      </w:r>
+      <w:proofErr w:type="spellStart"/>
+      <w:r>
+        <w:rPr>
+          <w:color w:val="2B91AF"/>
+        </w:rPr>
+        <w:t>SVM</w:t>
+      </w:r>
+      <w:r>
+        <w:t>.Create</w:t>
+      </w:r>
+      <w:proofErr w:type="spellEnd"/>
+      <w:r>
+        <w:t>();</w:t>
+      </w:r>
+    </w:p>
+    <w:p>
+      <w:pPr>
+        <w:pStyle w:val="Listing"/>
+      </w:pPr>
+      <w:r>
+        <w:t xml:space="preserve">    </w:t>
+      </w:r>
+      <w:proofErr w:type="spellStart"/>
+      <w:proofErr w:type="gramStart"/>
+      <w:r>
+        <w:t>svm.Type</w:t>
+      </w:r>
+      <w:proofErr w:type="spellEnd"/>
+      <w:proofErr w:type="gramEnd"/>
+      <w:r>
+        <w:t xml:space="preserve"> = </w:t>
+      </w:r>
+      <w:proofErr w:type="spellStart"/>
+      <w:r>
+        <w:rPr>
+          <w:color w:val="2B91AF"/>
+        </w:rPr>
+        <w:t>SVM</w:t>
+      </w:r>
+      <w:r>
+        <w:t>.</w:t>
+      </w:r>
+      <w:r>
+        <w:rPr>
+          <w:color w:val="2B91AF"/>
+        </w:rPr>
+        <w:t>Types</w:t>
+      </w:r>
+      <w:r>
+        <w:t>.CSvc</w:t>
+      </w:r>
+      <w:proofErr w:type="spellEnd"/>
+      <w:r>
+        <w:t>;</w:t>
+      </w:r>
+    </w:p>
+    <w:p>
+      <w:pPr>
+        <w:pStyle w:val="Listing"/>
+      </w:pPr>
+      <w:r>
+        <w:t xml:space="preserve">    </w:t>
+      </w:r>
+      <w:proofErr w:type="spellStart"/>
+      <w:proofErr w:type="gramStart"/>
+      <w:r>
+        <w:t>svm.KernelType</w:t>
+      </w:r>
+      <w:proofErr w:type="spellEnd"/>
+      <w:proofErr w:type="gramEnd"/>
+      <w:r>
+        <w:t xml:space="preserve"> = </w:t>
+      </w:r>
+      <w:proofErr w:type="spellStart"/>
+      <w:r>
+        <w:rPr>
+          <w:color w:val="2B91AF"/>
+        </w:rPr>
+        <w:t>SVM</w:t>
+      </w:r>
+      <w:r>
+        <w:t>.</w:t>
+      </w:r>
+      <w:r>
+        <w:rPr>
+          <w:color w:val="2B91AF"/>
+        </w:rPr>
+        <w:t>KernelTypes</w:t>
+      </w:r>
+      <w:r>
+        <w:t>.Rbf</w:t>
+      </w:r>
+      <w:proofErr w:type="spellEnd"/>
+      <w:r>
+        <w:t>;</w:t>
+      </w:r>
+    </w:p>
+    <w:p>
+      <w:pPr>
+        <w:pStyle w:val="Listing"/>
+      </w:pPr>
+      <w:r>
+        <w:t xml:space="preserve">    </w:t>
+      </w:r>
+      <w:proofErr w:type="spellStart"/>
+      <w:proofErr w:type="gramStart"/>
+      <w:r>
+        <w:t>svm.TermCriteria</w:t>
+      </w:r>
+      <w:proofErr w:type="spellEnd"/>
+      <w:proofErr w:type="gramEnd"/>
+      <w:r>
+        <w:t xml:space="preserve"> = </w:t>
+      </w:r>
+      <w:proofErr w:type="spellStart"/>
+      <w:r>
+        <w:t>TermCriteria.Both</w:t>
+      </w:r>
+      <w:proofErr w:type="spellEnd"/>
+      <w:r>
+        <w:t>(</w:t>
+      </w:r>
+      <w:proofErr w:type="spellStart"/>
+      <w:r>
+        <w:t>maxCount</w:t>
+      </w:r>
+      <w:proofErr w:type="spellEnd"/>
+      <w:r>
+        <w:t>: 1000, epsilon: 0.000001);</w:t>
+      </w:r>
+    </w:p>
+    <w:p>
+      <w:pPr>
+        <w:pStyle w:val="Listing"/>
+      </w:pPr>
+      <w:r>
+        <w:t xml:space="preserve">    </w:t>
+      </w:r>
+      <w:proofErr w:type="spellStart"/>
+      <w:proofErr w:type="gramStart"/>
+      <w:r>
+        <w:t>svm.Gamma</w:t>
+      </w:r>
+      <w:proofErr w:type="spellEnd"/>
+      <w:proofErr w:type="gramEnd"/>
+      <w:r>
+        <w:t xml:space="preserve"> = 100.0;</w:t>
+      </w:r>
+    </w:p>
+    <w:p>
+      <w:pPr>
+        <w:pStyle w:val="Listing"/>
+      </w:pPr>
+      <w:r>
+        <w:t xml:space="preserve">    </w:t>
+      </w:r>
+      <w:proofErr w:type="spellStart"/>
+      <w:r>
+        <w:t>svm.C</w:t>
+      </w:r>
+      <w:proofErr w:type="spellEnd"/>
+      <w:r>
+        <w:t xml:space="preserve"> = 1.0;</w:t>
+      </w:r>
+    </w:p>
+    <w:p>
+      <w:pPr>
+        <w:pStyle w:val="Listing"/>
+        <w:rPr>
+          <w:color w:val="000000"/>
+          <w:sz w:val="19"/>
+        </w:rPr>
+      </w:pPr>
+    </w:p>
+    <w:p>
+      <w:pPr>
+        <w:pStyle w:val="Listing"/>
+      </w:pPr>
+      <w:r>
+        <w:t xml:space="preserve">    </w:t>
+      </w:r>
+      <w:proofErr w:type="spellStart"/>
+      <w:proofErr w:type="gramStart"/>
+      <w:r>
+        <w:t>svm.Train</w:t>
+      </w:r>
+      <w:proofErr w:type="spellEnd"/>
+      <w:proofErr w:type="gramEnd"/>
+      <w:r>
+        <w:t>(</w:t>
+      </w:r>
+      <w:proofErr w:type="spellStart"/>
+      <w:r>
+        <w:t>trainingData.ToTrainingMat</w:t>
+      </w:r>
+      <w:proofErr w:type="spellEnd"/>
+      <w:r>
+        <w:t xml:space="preserve">(), </w:t>
+      </w:r>
+      <w:proofErr w:type="spellStart"/>
+      <w:r>
+        <w:rPr>
+          <w:color w:val="2B91AF"/>
+        </w:rPr>
+        <w:t>SampleTypes</w:t>
+      </w:r>
+      <w:r>
+        <w:t>.RowSample</w:t>
+      </w:r>
+      <w:proofErr w:type="spellEnd"/>
+      <w:r>
+        <w:t xml:space="preserve">, </w:t>
+      </w:r>
+      <w:proofErr w:type="spellStart"/>
+      <w:r>
+        <w:t>trainingData.ToResponseMat</w:t>
+      </w:r>
+      <w:proofErr w:type="spellEnd"/>
+      <w:r>
+        <w:t>());</w:t>
+      </w:r>
+    </w:p>
+    <w:p>
+      <w:pPr>
+        <w:pStyle w:val="Listing"/>
+      </w:pPr>
+    </w:p>
+    <w:p>
+      <w:pPr>
+        <w:pStyle w:val="Listing"/>
+      </w:pPr>
+      <w:r>
+        <w:t xml:space="preserve">    </w:t>
+      </w:r>
+      <w:r>
+        <w:rPr>
+          <w:color w:val="0000FF"/>
+        </w:rPr>
+        <w:t>return</w:t>
+      </w:r>
+      <w:r>
+        <w:t xml:space="preserve"> </w:t>
+      </w:r>
+      <w:r>
+        <w:rPr>
+          <w:color w:val="0000FF"/>
+        </w:rPr>
+        <w:t>new</w:t>
+      </w:r>
+      <w:r>
+        <w:t xml:space="preserve"> </w:t>
+      </w:r>
+      <w:proofErr w:type="spellStart"/>
+      <w:r>
+        <w:rPr>
+          <w:color w:val="2B91AF"/>
+        </w:rPr>
+        <w:t>SVMClassifier</w:t>
+      </w:r>
+      <w:proofErr w:type="spellEnd"/>
+      <w:r>
+        <w:t>(</w:t>
+      </w:r>
+      <w:proofErr w:type="spellStart"/>
+      <w:r>
+        <w:t>svm</w:t>
+      </w:r>
+      <w:proofErr w:type="spellEnd"/>
+      <w:r>
+        <w:t>);</w:t>
+      </w:r>
+    </w:p>
+    <w:p>
+      <w:pPr>
+        <w:pStyle w:val="Listing"/>
+      </w:pPr>
+      <w:r>
+        <w:t>}</w:t>
+      </w:r>
+    </w:p>
+    <w:p>
+      <w:pPr>
+        <w:pStyle w:val="Legenda"/>
+        <w:rPr>
+          <w:lang w:val="en-US"/>
+        </w:rPr>
+      </w:pPr>
+      <w:bookmarkStart w:id="48" w:name="_Toc471583715"/>
+      <w:r>
+        <w:rPr>
+          <w:lang w:val="en-US"/>
+        </w:rPr>
+        <w:t xml:space="preserve">Listing </w:t>
+      </w:r>
+      <w:r>
+        <w:fldChar w:fldCharType="begin"/>
+      </w:r>
+      <w:r>
+        <w:rPr>
+          <w:lang w:val="en-US"/>
+        </w:rPr>
+        <w:instrText xml:space="preserve"> SEQ Listing \* ARABIC </w:instrText>
+      </w:r>
+      <w:r>
+        <w:fldChar w:fldCharType="separate"/>
+      </w:r>
+      <w:r>
+        <w:rPr>
+          <w:noProof/>
+          <w:lang w:val="en-US"/>
+        </w:rPr>
+        <w:t>1</w:t>
+      </w:r>
+      <w:r>
+        <w:fldChar w:fldCharType="end"/>
+      </w:r>
+      <w:r>
+        <w:rPr>
+          <w:lang w:val="en-US"/>
+        </w:rPr>
+        <w:t xml:space="preserve"> </w:t>
+      </w:r>
+      <w:proofErr w:type="spellStart"/>
+      <w:r>
+        <w:rPr>
+          <w:lang w:val="en-US"/>
+        </w:rPr>
+        <w:t>Konfiguracja</w:t>
+      </w:r>
+      <w:proofErr w:type="spellEnd"/>
+      <w:r>
+        <w:rPr>
+          <w:lang w:val="en-US"/>
+        </w:rPr>
+        <w:t xml:space="preserve"> </w:t>
+      </w:r>
+      <w:proofErr w:type="spellStart"/>
+      <w:r>
+        <w:rPr>
+          <w:lang w:val="en-US"/>
+        </w:rPr>
+        <w:t>klasyfikatora</w:t>
+      </w:r>
+      <w:proofErr w:type="spellEnd"/>
+      <w:r>
+        <w:rPr>
+          <w:lang w:val="en-US"/>
+        </w:rPr>
+        <w:t xml:space="preserve"> SVM</w:t>
+      </w:r>
+      <w:bookmarkEnd w:id="48"/>
+    </w:p>
+    <w:p>
+      <w:pPr>
+        <w:rPr>
+          <w:lang w:val="en-US"/>
+        </w:rPr>
+      </w:pPr>
+    </w:p>
     <w:p>
       <w:pPr>
         <w:pStyle w:val="Nagwek1"/>
@@ -9940,7 +9860,7 @@
       </w:pPr>
     </w:p>
   </w:comment>
-  <w:comment w:id="11" w:author="Sylwekqaz . [2]" w:date="2017-01-06T02:16:00Z" w:initials="S.">
+  <w:comment w:id="11" w:author="Sylwekqaz . [2]" w:date="2017-01-04T23:18:00Z" w:initials="S.">
     <w:p>
       <w:pPr>
         <w:pStyle w:val="Tekstkomentarza"/>
@@ -9952,11 +9872,83 @@
         <w:annotationRef/>
       </w:r>
       <w:r>
-        <w:t>Dopisz</w:t>
+        <w:t>Sprawdzić dokładnie i dać przypis</w:t>
       </w:r>
     </w:p>
   </w:comment>
-  <w:comment w:id="12" w:author="Sylwekqaz . [2]" w:date="2017-01-06T00:59:00Z" w:initials="S.">
+  <w:comment w:id="20" w:author="Sylwekqaz . [2]" w:date="2017-01-04T22:55:00Z" w:initials="S.">
+    <w:p>
+      <w:pPr>
+        <w:pStyle w:val="Tekstkomentarza"/>
+      </w:pPr>
+      <w:r>
+        <w:rPr>
+          <w:rStyle w:val="Odwoaniedokomentarza"/>
+        </w:rPr>
+        <w:annotationRef/>
+      </w:r>
+      <w:r>
+        <w:t xml:space="preserve">Uzupełnić poprawną nazwą </w:t>
+      </w:r>
+    </w:p>
+  </w:comment>
+  <w:comment w:id="25" w:author="Sylwekqaz . [2]" w:date="2017-01-05T00:30:00Z" w:initials="S.">
+    <w:p>
+      <w:pPr>
+        <w:pStyle w:val="Tekstkomentarza"/>
+      </w:pPr>
+      <w:r>
+        <w:rPr>
+          <w:rStyle w:val="Odwoaniedokomentarza"/>
+        </w:rPr>
+        <w:annotationRef/>
+      </w:r>
+      <w:r>
+        <w:t>http</w:t>
+      </w:r>
+      <w:proofErr w:type="gramStart"/>
+      <w:r>
+        <w:t>://www</w:t>
+      </w:r>
+      <w:proofErr w:type="gramEnd"/>
+      <w:r>
+        <w:t>.</w:t>
+      </w:r>
+      <w:proofErr w:type="gramStart"/>
+      <w:r>
+        <w:t>pyimagesearch</w:t>
+      </w:r>
+      <w:proofErr w:type="gramEnd"/>
+      <w:r>
+        <w:t>.</w:t>
+      </w:r>
+      <w:proofErr w:type="gramStart"/>
+      <w:r>
+        <w:t>com</w:t>
+      </w:r>
+      <w:proofErr w:type="gramEnd"/>
+      <w:r>
+        <w:t>/2015/04/06/zero-parameter-automatic-canny-edge-detection-with-python-and-opencv/</w:t>
+      </w:r>
+    </w:p>
+  </w:comment>
+  <w:comment w:id="44" w:author="Sylwekqaz . [2]" w:date="2017-01-06T02:16:00Z" w:initials="S.">
+    <w:p>
+      <w:pPr>
+        <w:pStyle w:val="Tekstkomentarza"/>
+      </w:pPr>
+      <w:r>
+        <w:rPr>
+          <w:rStyle w:val="Odwoaniedokomentarza"/>
+        </w:rPr>
+        <w:annotationRef/>
+      </w:r>
+      <w:r>
+        <w:t>Dopisz</w:t>
+      </w:r>
+    </w:p>
+  </w:comment>
+  <w:comment w:id="45" w:author="Sylwekqaz . [2]" w:date="2017-01-06T00:59:00Z" w:initials="S.">
     <w:p>
       <w:pPr>
         <w:pStyle w:val="Tekstkomentarza"/>
@@ -9987,6 +9979,9 @@
         <w:t xml:space="preserve"> </w:t>
       </w:r>
       <w:r>
+        <w:rPr>
+          <w:lang w:val="en-US"/>
+        </w:rPr>
         <w:br/>
       </w:r>
       <w:proofErr w:type="spellStart"/>
@@ -10025,7 +10020,7 @@
           <w:noProof/>
         </w:rPr>
         <w:drawing>
-          <wp:inline distT="0" distB="0" distL="0" distR="0" wp14:anchorId="22BC7453" wp14:editId="32C74648">
+          <wp:inline distT="0" distB="0" distL="0" distR="0" wp14:anchorId="5E6848C3" wp14:editId="61BC3B5A">
             <wp:extent cx="2051685" cy="207010"/>
             <wp:effectExtent l="0" t="0" r="5715" b="2540"/>
             <wp:docPr id="23" name="Obraz 23" descr="K(x_i, x_j) = e^{-\gamma ||x_i - x_j||^2}, \gamma &gt; 0"/>
@@ -10075,78 +10070,6 @@
       </w:r>
     </w:p>
   </w:comment>
-  <w:comment w:id="18" w:author="Sylwekqaz . [2]" w:date="2017-01-04T23:18:00Z" w:initials="S.">
-    <w:p>
-      <w:pPr>
-        <w:pStyle w:val="Tekstkomentarza"/>
-      </w:pPr>
-      <w:r>
-        <w:rPr>
-          <w:rStyle w:val="Odwoaniedokomentarza"/>
-        </w:rPr>
-        <w:annotationRef/>
-      </w:r>
-      <w:r>
-        <w:t>Sprawdzić dokładnie i dać przypis</w:t>
-      </w:r>
-    </w:p>
-  </w:comment>
-  <w:comment w:id="27" w:author="Sylwekqaz . [2]" w:date="2017-01-04T22:55:00Z" w:initials="S.">
-    <w:p>
-      <w:pPr>
-        <w:pStyle w:val="Tekstkomentarza"/>
-      </w:pPr>
-      <w:r>
-        <w:rPr>
-          <w:rStyle w:val="Odwoaniedokomentarza"/>
-        </w:rPr>
-        <w:annotationRef/>
-      </w:r>
-      <w:r>
-        <w:t xml:space="preserve">Uzupełnić poprawną nazwą </w:t>
-      </w:r>
-    </w:p>
-  </w:comment>
-  <w:comment w:id="32" w:author="Sylwekqaz . [2]" w:date="2017-01-05T00:30:00Z" w:initials="S.">
-    <w:p>
-      <w:pPr>
-        <w:pStyle w:val="Tekstkomentarza"/>
-      </w:pPr>
-      <w:r>
-        <w:rPr>
-          <w:rStyle w:val="Odwoaniedokomentarza"/>
-        </w:rPr>
-        <w:annotationRef/>
-      </w:r>
-      <w:r>
-        <w:t>http</w:t>
-      </w:r>
-      <w:proofErr w:type="gramStart"/>
-      <w:r>
-        <w:t>://www</w:t>
-      </w:r>
-      <w:proofErr w:type="gramEnd"/>
-      <w:r>
-        <w:t>.</w:t>
-      </w:r>
-      <w:proofErr w:type="gramStart"/>
-      <w:r>
-        <w:t>pyimagesearch</w:t>
-      </w:r>
-      <w:proofErr w:type="gramEnd"/>
-      <w:r>
-        <w:t>.</w:t>
-      </w:r>
-      <w:proofErr w:type="gramStart"/>
-      <w:r>
-        <w:t>com</w:t>
-      </w:r>
-      <w:proofErr w:type="gramEnd"/>
-      <w:r>
-        <w:t>/2015/04/06/zero-parameter-automatic-canny-edge-detection-with-python-and-opencv/</w:t>
-      </w:r>
-    </w:p>
-  </w:comment>
   <w:comment w:id="53" w:author="Sylwekqaz ." w:date="2016-11-30T13:34:00Z" w:initials="S.">
     <w:p>
       <w:pPr>
@@ -10188,11 +10111,11 @@
   <w15:commentEx w15:paraId="5949AB2B" w15:done="0"/>
   <w15:commentEx w15:paraId="1C2734F8" w15:done="0"/>
   <w15:commentEx w15:paraId="0C482433" w15:done="0"/>
-  <w15:commentEx w15:paraId="364F701F" w15:done="0"/>
-  <w15:commentEx w15:paraId="7744BABA" w15:done="0"/>
   <w15:commentEx w15:paraId="0F5A93B4" w15:done="0"/>
   <w15:commentEx w15:paraId="56FBADED" w15:done="0"/>
   <w15:commentEx w15:paraId="7B5EEF7A" w15:done="0"/>
+  <w15:commentEx w15:paraId="49053C0E" w15:done="0"/>
+  <w15:commentEx w15:paraId="1C03F204" w15:done="0"/>
   <w15:commentEx w15:paraId="519202B2" w15:done="0"/>
 </w15:commentsEx>
 </file>
@@ -10200,6 +10123,92 @@
 <file path=word/numbering.xml><?xml version="1.0" encoding="utf-8"?>
 <w:numbering xmlns:wpc="http://schemas.microsoft.com/office/word/2010/wordprocessingCanvas" xmlns:cx="http://schemas.microsoft.com/office/drawing/2014/chartex" xmlns:cx1="http://schemas.microsoft.com/office/drawing/2015/9/8/chartex" xmlns:mc="http://schemas.openxmlformats.org/markup-compatibility/2006" xmlns:o="urn:schemas-microsoft-com:office:office" xmlns:r="http://schemas.openxmlformats.org/officeDocument/2006/relationships" xmlns:m="http://schemas.openxmlformats.org/officeDocument/2006/math" xmlns:v="urn:schemas-microsoft-com:vml" xmlns:wp14="http://schemas.microsoft.com/office/word/2010/wordprocessingDrawing" xmlns:wp="http://schemas.openxmlformats.org/drawingml/2006/wordprocessingDrawing" xmlns:w10="urn:schemas-microsoft-com:office:word" xmlns:w="http://schemas.openxmlformats.org/wordprocessingml/2006/main" xmlns:w14="http://schemas.microsoft.com/office/word/2010/wordml" xmlns:w15="http://schemas.microsoft.com/office/word/2012/wordml" xmlns:w16se="http://schemas.microsoft.com/office/word/2015/wordml/symex" xmlns:wpg="http://schemas.microsoft.com/office/word/2010/wordprocessingGroup" xmlns:wpi="http://schemas.microsoft.com/office/word/2010/wordprocessingInk" xmlns:wne="http://schemas.microsoft.com/office/word/2006/wordml" xmlns:wps="http://schemas.microsoft.com/office/word/2010/wordprocessingShape" mc:Ignorable="w14 w15 w16se wp14">
   <w:abstractNum w:abstractNumId="0" w15:restartNumberingAfterBreak="0">
+    <w:nsid w:val="0D3D183C"/>
+    <w:multiLevelType w:val="multilevel"/>
+    <w:tmpl w:val="0415001F"/>
+    <w:lvl w:ilvl="0">
+      <w:start w:val="1"/>
+      <w:numFmt w:val="decimal"/>
+      <w:lvlText w:val="%1."/>
+      <w:lvlJc w:val="left"/>
+      <w:pPr>
+        <w:ind w:left="360" w:hanging="360"/>
+      </w:pPr>
+    </w:lvl>
+    <w:lvl w:ilvl="1">
+      <w:start w:val="1"/>
+      <w:numFmt w:val="decimal"/>
+      <w:lvlText w:val="%1.%2."/>
+      <w:lvlJc w:val="left"/>
+      <w:pPr>
+        <w:ind w:left="792" w:hanging="432"/>
+      </w:pPr>
+    </w:lvl>
+    <w:lvl w:ilvl="2">
+      <w:start w:val="1"/>
+      <w:numFmt w:val="decimal"/>
+      <w:lvlText w:val="%1.%2.%3."/>
+      <w:lvlJc w:val="left"/>
+      <w:pPr>
+        <w:ind w:left="1224" w:hanging="504"/>
+      </w:pPr>
+    </w:lvl>
+    <w:lvl w:ilvl="3">
+      <w:start w:val="1"/>
+      <w:numFmt w:val="decimal"/>
+      <w:lvlText w:val="%1.%2.%3.%4."/>
+      <w:lvlJc w:val="left"/>
+      <w:pPr>
+        <w:ind w:left="1728" w:hanging="648"/>
+      </w:pPr>
+    </w:lvl>
+    <w:lvl w:ilvl="4">
+      <w:start w:val="1"/>
+      <w:numFmt w:val="decimal"/>
+      <w:lvlText w:val="%1.%2.%3.%4.%5."/>
+      <w:lvlJc w:val="left"/>
+      <w:pPr>
+        <w:ind w:left="2232" w:hanging="792"/>
+      </w:pPr>
+    </w:lvl>
+    <w:lvl w:ilvl="5">
+      <w:start w:val="1"/>
+      <w:numFmt w:val="decimal"/>
+      <w:lvlText w:val="%1.%2.%3.%4.%5.%6."/>
+      <w:lvlJc w:val="left"/>
+      <w:pPr>
+        <w:ind w:left="2736" w:hanging="936"/>
+      </w:pPr>
+    </w:lvl>
+    <w:lvl w:ilvl="6">
+      <w:start w:val="1"/>
+      <w:numFmt w:val="decimal"/>
+      <w:lvlText w:val="%1.%2.%3.%4.%5.%6.%7."/>
+      <w:lvlJc w:val="left"/>
+      <w:pPr>
+        <w:ind w:left="3240" w:hanging="1080"/>
+      </w:pPr>
+    </w:lvl>
+    <w:lvl w:ilvl="7">
+      <w:start w:val="1"/>
+      <w:numFmt w:val="decimal"/>
+      <w:lvlText w:val="%1.%2.%3.%4.%5.%6.%7.%8."/>
+      <w:lvlJc w:val="left"/>
+      <w:pPr>
+        <w:ind w:left="3744" w:hanging="1224"/>
+      </w:pPr>
+    </w:lvl>
+    <w:lvl w:ilvl="8">
+      <w:start w:val="1"/>
+      <w:numFmt w:val="decimal"/>
+      <w:lvlText w:val="%1.%2.%3.%4.%5.%6.%7.%8.%9."/>
+      <w:lvlJc w:val="left"/>
+      <w:pPr>
+        <w:ind w:left="4320" w:hanging="1440"/>
+      </w:pPr>
+    </w:lvl>
+  </w:abstractNum>
+  <w:abstractNum w:abstractNumId="1" w15:restartNumberingAfterBreak="0">
     <w:nsid w:val="1029201A"/>
     <w:multiLevelType w:val="multilevel"/>
     <w:tmpl w:val="0415001F"/>
@@ -10285,7 +10294,7 @@
       </w:pPr>
     </w:lvl>
   </w:abstractNum>
-  <w:abstractNum w:abstractNumId="1" w15:restartNumberingAfterBreak="0">
+  <w:abstractNum w:abstractNumId="2" w15:restartNumberingAfterBreak="0">
     <w:nsid w:val="1596409C"/>
     <w:multiLevelType w:val="multilevel"/>
     <w:tmpl w:val="0415001F"/>
@@ -10371,7 +10380,7 @@
       </w:pPr>
     </w:lvl>
   </w:abstractNum>
-  <w:abstractNum w:abstractNumId="2" w15:restartNumberingAfterBreak="0">
+  <w:abstractNum w:abstractNumId="3" w15:restartNumberingAfterBreak="0">
     <w:nsid w:val="266358C5"/>
     <w:multiLevelType w:val="multilevel"/>
     <w:tmpl w:val="0415001F"/>
@@ -10457,7 +10466,7 @@
       </w:pPr>
     </w:lvl>
   </w:abstractNum>
-  <w:abstractNum w:abstractNumId="3" w15:restartNumberingAfterBreak="0">
+  <w:abstractNum w:abstractNumId="4" w15:restartNumberingAfterBreak="0">
     <w:nsid w:val="367F6CB1"/>
     <w:multiLevelType w:val="multilevel"/>
     <w:tmpl w:val="0415001F"/>
@@ -10543,7 +10552,7 @@
       </w:pPr>
     </w:lvl>
   </w:abstractNum>
-  <w:abstractNum w:abstractNumId="4" w15:restartNumberingAfterBreak="0">
+  <w:abstractNum w:abstractNumId="5" w15:restartNumberingAfterBreak="0">
     <w:nsid w:val="3A3E28D5"/>
     <w:multiLevelType w:val="multilevel"/>
     <w:tmpl w:val="0415001F"/>
@@ -10629,7 +10638,7 @@
       </w:pPr>
     </w:lvl>
   </w:abstractNum>
-  <w:abstractNum w:abstractNumId="5" w15:restartNumberingAfterBreak="0">
+  <w:abstractNum w:abstractNumId="6" w15:restartNumberingAfterBreak="0">
     <w:nsid w:val="59CA6157"/>
     <w:multiLevelType w:val="multilevel"/>
     <w:tmpl w:val="0415001F"/>
@@ -10715,7 +10724,7 @@
       </w:pPr>
     </w:lvl>
   </w:abstractNum>
-  <w:abstractNum w:abstractNumId="6" w15:restartNumberingAfterBreak="0">
+  <w:abstractNum w:abstractNumId="7" w15:restartNumberingAfterBreak="0">
     <w:nsid w:val="674F0BDF"/>
     <w:multiLevelType w:val="multilevel"/>
     <w:tmpl w:val="0415001F"/>
@@ -10801,7 +10810,7 @@
       </w:pPr>
     </w:lvl>
   </w:abstractNum>
-  <w:abstractNum w:abstractNumId="7" w15:restartNumberingAfterBreak="0">
+  <w:abstractNum w:abstractNumId="8" w15:restartNumberingAfterBreak="0">
     <w:nsid w:val="6D8972C7"/>
     <w:multiLevelType w:val="hybridMultilevel"/>
     <w:tmpl w:val="053892D0"/>
@@ -10888,28 +10897,31 @@
     </w:lvl>
   </w:abstractNum>
   <w:num w:numId="1">
+    <w:abstractNumId w:val="8"/>
+  </w:num>
+  <w:num w:numId="2">
+    <w:abstractNumId w:val="3"/>
+  </w:num>
+  <w:num w:numId="3">
     <w:abstractNumId w:val="7"/>
   </w:num>
-  <w:num w:numId="2">
+  <w:num w:numId="4">
+    <w:abstractNumId w:val="4"/>
+  </w:num>
+  <w:num w:numId="5">
+    <w:abstractNumId w:val="1"/>
+  </w:num>
+  <w:num w:numId="6">
+    <w:abstractNumId w:val="6"/>
+  </w:num>
+  <w:num w:numId="7">
     <w:abstractNumId w:val="2"/>
   </w:num>
-  <w:num w:numId="3">
-    <w:abstractNumId w:val="6"/>
-  </w:num>
-  <w:num w:numId="4">
-    <w:abstractNumId w:val="3"/>
-  </w:num>
-  <w:num w:numId="5">
-    <w:abstractNumId w:val="0"/>
-  </w:num>
-  <w:num w:numId="6">
+  <w:num w:numId="8">
     <w:abstractNumId w:val="5"/>
   </w:num>
-  <w:num w:numId="7">
-    <w:abstractNumId w:val="1"/>
-  </w:num>
-  <w:num w:numId="8">
-    <w:abstractNumId w:val="4"/>
+  <w:num w:numId="9">
+    <w:abstractNumId w:val="0"/>
   </w:num>
 </w:numbering>
 </file>
@@ -56472,7 +56484,7 @@
 </file>
 
 <file path=customXml/itemProps1.xml><?xml version="1.0" encoding="utf-8"?>
-<ds:datastoreItem xmlns:ds="http://schemas.openxmlformats.org/officeDocument/2006/customXml" ds:itemID="{CDB2039D-75E0-4FD1-9FD1-323D7EB7B560}">
+<ds:datastoreItem xmlns:ds="http://schemas.openxmlformats.org/officeDocument/2006/customXml" ds:itemID="{1669C4A4-9578-4361-A4AB-92C798FB48B0}">
   <ds:schemaRefs>
     <ds:schemaRef ds:uri="http://schemas.openxmlformats.org/officeDocument/2006/bibliography"/>
   </ds:schemaRefs>

</xml_diff>

<commit_message>
Poprawienie interlini strony tytułowej
</commit_message>
<xml_diff>
--- a/Turski_Sylwester_INZ.docx
+++ b/Turski_Sylwester_INZ.docx
@@ -4,13 +4,13 @@
   <w:body>
     <w:p>
       <w:pPr>
+        <w:spacing w:after="0"/>
         <w:jc w:val="center"/>
         <w:rPr>
           <w:sz w:val="32"/>
           <w:szCs w:val="32"/>
         </w:rPr>
       </w:pPr>
-      <w:bookmarkStart w:id="0" w:name="_GoBack"/>
       <w:r>
         <w:rPr>
           <w:sz w:val="32"/>
@@ -21,6 +21,7 @@
     </w:p>
     <w:p>
       <w:pPr>
+        <w:spacing w:after="0"/>
         <w:jc w:val="center"/>
         <w:rPr>
           <w:sz w:val="32"/>
@@ -37,6 +38,7 @@
     </w:p>
     <w:p>
       <w:pPr>
+        <w:spacing w:after="0"/>
         <w:jc w:val="center"/>
         <w:rPr>
           <w:sz w:val="32"/>
@@ -59,26 +61,7 @@
     <w:p>
       <w:pPr>
         <w:jc w:val="center"/>
-        <w:rPr>
-          <w:sz w:val="28"/>
-          <w:szCs w:val="28"/>
-        </w:rPr>
       </w:pPr>
-      <w:r>
-        <w:rPr>
-          <w:sz w:val="28"/>
-          <w:szCs w:val="28"/>
-        </w:rPr>
-        <w:t>Sylwester Turski</w:t>
-      </w:r>
-    </w:p>
-    <w:p>
-      <w:pPr>
-        <w:jc w:val="center"/>
-      </w:pPr>
-      <w:r>
-        <w:t>167497</w:t>
-      </w:r>
     </w:p>
     <w:p>
       <w:pPr>
@@ -87,14 +70,55 @@
     </w:p>
     <w:p>
       <w:pPr>
+        <w:jc w:val="center"/>
+      </w:pPr>
+    </w:p>
+    <w:p>
+      <w:pPr>
+        <w:jc w:val="center"/>
+      </w:pPr>
+    </w:p>
+    <w:p>
+      <w:pPr>
+        <w:spacing w:after="0"/>
+        <w:jc w:val="center"/>
+        <w:rPr>
+          <w:sz w:val="28"/>
+          <w:szCs w:val="28"/>
+        </w:rPr>
+      </w:pPr>
+      <w:r>
+        <w:rPr>
+          <w:sz w:val="28"/>
+          <w:szCs w:val="28"/>
+        </w:rPr>
+        <w:t>Sylwester Turski</w:t>
+      </w:r>
+    </w:p>
+    <w:p>
+      <w:pPr>
+        <w:spacing w:after="0"/>
+        <w:jc w:val="center"/>
+      </w:pPr>
+      <w:r>
+        <w:t>167497</w:t>
+      </w:r>
+    </w:p>
+    <w:p>
+      <w:pPr>
+        <w:spacing w:after="0"/>
+        <w:jc w:val="center"/>
+      </w:pPr>
+    </w:p>
+    <w:p>
+      <w:pPr>
         <w:autoSpaceDE w:val="0"/>
         <w:autoSpaceDN w:val="0"/>
         <w:adjustRightInd w:val="0"/>
+        <w:spacing w:after="0"/>
         <w:jc w:val="center"/>
         <w:rPr>
           <w:i/>
-          <w:sz w:val="48"/>
-          <w:szCs w:val="48"/>
         </w:rPr>
       </w:pPr>
       <w:r>
@@ -121,6 +145,7 @@
     </w:p>
     <w:p>
       <w:pPr>
+        <w:spacing w:after="0"/>
         <w:jc w:val="center"/>
         <w:rPr>
           <w:i/>
@@ -129,7 +154,7 @@
           <w:lang w:val="en-US"/>
         </w:rPr>
       </w:pPr>
-      <w:commentRangeStart w:id="1"/>
+      <w:commentRangeStart w:id="0"/>
       <w:r>
         <w:rPr>
           <w:sz w:val="32"/>
@@ -138,16 +163,17 @@
         </w:rPr>
         <w:t>Intelligent algorithm to recognize and count the parking spaces on the basis of a series of images from the camera</w:t>
       </w:r>
-      <w:commentRangeEnd w:id="1"/>
+      <w:commentRangeEnd w:id="0"/>
       <w:r>
         <w:rPr>
           <w:rStyle w:val="Odwoaniedokomentarza"/>
         </w:rPr>
-        <w:commentReference w:id="1"/>
+        <w:commentReference w:id="0"/>
       </w:r>
     </w:p>
     <w:p>
       <w:pPr>
+        <w:spacing w:after="0"/>
         <w:jc w:val="center"/>
         <w:rPr>
           <w:lang w:val="en-US"/>
@@ -156,6 +182,16 @@
     </w:p>
     <w:p>
       <w:pPr>
+        <w:spacing w:after="0"/>
+        <w:jc w:val="center"/>
+        <w:rPr>
+          <w:lang w:val="en-US"/>
+        </w:rPr>
+      </w:pPr>
+    </w:p>
+    <w:p>
+      <w:pPr>
+        <w:spacing w:after="0"/>
         <w:jc w:val="center"/>
         <w:rPr>
           <w:sz w:val="28"/>
@@ -172,6 +208,7 @@
     </w:p>
     <w:p>
       <w:pPr>
+        <w:spacing w:after="0"/>
         <w:jc w:val="center"/>
         <w:rPr>
           <w:sz w:val="28"/>
@@ -188,11 +225,15 @@
     </w:p>
     <w:p>
       <w:pPr>
+        <w:spacing w:after="0"/>
         <w:jc w:val="right"/>
       </w:pPr>
+      <w:bookmarkStart w:id="1" w:name="_GoBack"/>
+      <w:bookmarkEnd w:id="1"/>
     </w:p>
     <w:p>
       <w:pPr>
+        <w:spacing w:after="0"/>
         <w:ind w:left="4956"/>
         <w:jc w:val="right"/>
       </w:pPr>
@@ -202,6 +243,7 @@
     </w:p>
     <w:p>
       <w:pPr>
+        <w:spacing w:after="0"/>
         <w:ind w:left="4253"/>
         <w:jc w:val="right"/>
       </w:pPr>
@@ -211,6 +253,7 @@
     </w:p>
     <w:p>
       <w:pPr>
+        <w:spacing w:after="0"/>
         <w:ind w:left="2832"/>
         <w:jc w:val="right"/>
       </w:pPr>
@@ -2857,27 +2900,14 @@
       <w:r>
         <w:t xml:space="preserve">Listing </w:t>
       </w:r>
-      <w:r>
-        <w:fldChar w:fldCharType="begin"/>
-      </w:r>
-      <w:r>
-        <w:instrText xml:space="preserve"> SEQ Listing \* ARABIC </w:instrText>
-      </w:r>
-      <w:r>
-        <w:fldChar w:fldCharType="separate"/>
-      </w:r>
-      <w:r>
-        <w:rPr>
-          <w:noProof/>
-        </w:rPr>
-        <w:t>2</w:t>
-      </w:r>
-      <w:r>
-        <w:rPr>
-          <w:noProof/>
-        </w:rPr>
-        <w:fldChar w:fldCharType="end"/>
-      </w:r>
+      <w:fldSimple w:instr=" SEQ Listing \* ARABIC ">
+        <w:r>
+          <w:rPr>
+            <w:noProof/>
+          </w:rPr>
+          <w:t>2</w:t>
+        </w:r>
+      </w:fldSimple>
       <w:bookmarkEnd w:id="15"/>
       <w:r>
         <w:t xml:space="preserve"> </w:t>
@@ -3157,27 +3187,14 @@
       <w:r>
         <w:t xml:space="preserve">Listing </w:t>
       </w:r>
-      <w:r>
-        <w:fldChar w:fldCharType="begin"/>
-      </w:r>
-      <w:r>
-        <w:instrText xml:space="preserve"> SEQ Listing \* ARABIC </w:instrText>
-      </w:r>
-      <w:r>
-        <w:fldChar w:fldCharType="separate"/>
-      </w:r>
-      <w:r>
-        <w:rPr>
-          <w:noProof/>
-        </w:rPr>
-        <w:t>4</w:t>
-      </w:r>
-      <w:r>
-        <w:rPr>
-          <w:noProof/>
-        </w:rPr>
-        <w:fldChar w:fldCharType="end"/>
-      </w:r>
+      <w:fldSimple w:instr=" SEQ Listing \* ARABIC ">
+        <w:r>
+          <w:rPr>
+            <w:noProof/>
+          </w:rPr>
+          <w:t>4</w:t>
+        </w:r>
+      </w:fldSimple>
       <w:bookmarkEnd w:id="19"/>
       <w:r>
         <w:t xml:space="preserve"> Obliczanie</w:t>
@@ -3294,27 +3311,14 @@
                             <w:r>
                               <w:t xml:space="preserve">Rysunek </w:t>
                             </w:r>
-                            <w:r>
-                              <w:fldChar w:fldCharType="begin"/>
-                            </w:r>
-                            <w:r>
-                              <w:instrText xml:space="preserve"> SEQ Rysunek \* ARABIC </w:instrText>
-                            </w:r>
-                            <w:r>
-                              <w:fldChar w:fldCharType="separate"/>
-                            </w:r>
-                            <w:r>
-                              <w:rPr>
-                                <w:noProof/>
-                              </w:rPr>
-                              <w:t>2</w:t>
-                            </w:r>
-                            <w:r>
-                              <w:rPr>
-                                <w:noProof/>
-                              </w:rPr>
-                              <w:fldChar w:fldCharType="end"/>
-                            </w:r>
+                            <w:fldSimple w:instr=" SEQ Rysunek \* ARABIC ">
+                              <w:r>
+                                <w:rPr>
+                                  <w:noProof/>
+                                </w:rPr>
+                                <w:t>2</w:t>
+                              </w:r>
+                            </w:fldSimple>
                             <w:bookmarkEnd w:id="22"/>
                             <w:r>
                               <w:t xml:space="preserve"> </w:t>
@@ -3564,7 +3568,7 @@
       <w:r>
         <w:t xml:space="preserve"> bezparametrowej</w:t>
       </w:r>
-      <w:commentRangeStart w:id="26"/>
+      <w:commentRangeStart w:id="24"/>
       <w:r>
         <w:t xml:space="preserve"> implementacji metody </w:t>
       </w:r>
@@ -3574,12 +3578,12 @@
         </w:rPr>
         <w:t>Cannego</w:t>
       </w:r>
-      <w:commentRangeEnd w:id="26"/>
+      <w:commentRangeEnd w:id="24"/>
       <w:r>
         <w:rPr>
           <w:rStyle w:val="Odwoaniedokomentarza"/>
         </w:rPr>
-        <w:commentReference w:id="26"/>
+        <w:commentReference w:id="24"/>
       </w:r>
       <w:r>
         <w:t>, która automatycznie dobiera progi, na podstawie średniej wartości koloru, dla obrazu w skali szarości</w:t>
@@ -3854,8 +3858,8 @@
       <w:pPr>
         <w:pStyle w:val="Legenda"/>
       </w:pPr>
-      <w:bookmarkStart w:id="27" w:name="_Ref471393256"/>
-      <w:bookmarkStart w:id="28" w:name="_Toc471594176"/>
+      <w:bookmarkStart w:id="25" w:name="_Ref471393256"/>
+      <w:bookmarkStart w:id="26" w:name="_Toc471594176"/>
       <w:r>
         <w:t xml:space="preserve">Listing </w:t>
       </w:r>
@@ -3877,14 +3881,14 @@
       <w:r>
         <w:fldChar w:fldCharType="end"/>
       </w:r>
-      <w:bookmarkEnd w:id="27"/>
+      <w:bookmarkEnd w:id="25"/>
       <w:r>
         <w:t xml:space="preserve"> </w:t>
       </w:r>
       <w:r>
         <w:t>Obliczanie liczności pixeli z krawędziami</w:t>
       </w:r>
-      <w:bookmarkEnd w:id="28"/>
+      <w:bookmarkEnd w:id="26"/>
     </w:p>
     <w:p>
       <w:pPr>
@@ -3922,37 +3926,24 @@
       <w:pPr>
         <w:pStyle w:val="Legenda"/>
       </w:pPr>
-      <w:bookmarkStart w:id="29" w:name="_Ref471393259"/>
-      <w:bookmarkStart w:id="30" w:name="_Toc471594177"/>
+      <w:bookmarkStart w:id="27" w:name="_Ref471393259"/>
+      <w:bookmarkStart w:id="28" w:name="_Toc471594177"/>
       <w:r>
         <w:t xml:space="preserve">Listing </w:t>
       </w:r>
-      <w:r>
-        <w:fldChar w:fldCharType="begin"/>
-      </w:r>
-      <w:r>
-        <w:instrText xml:space="preserve"> SEQ Listing \* ARABIC </w:instrText>
-      </w:r>
-      <w:r>
-        <w:fldChar w:fldCharType="separate"/>
-      </w:r>
-      <w:r>
-        <w:rPr>
-          <w:noProof/>
-        </w:rPr>
-        <w:t>6</w:t>
-      </w:r>
-      <w:r>
-        <w:rPr>
-          <w:noProof/>
-        </w:rPr>
-        <w:fldChar w:fldCharType="end"/>
-      </w:r>
-      <w:bookmarkEnd w:id="29"/>
+      <w:fldSimple w:instr=" SEQ Listing \* ARABIC ">
+        <w:r>
+          <w:rPr>
+            <w:noProof/>
+          </w:rPr>
+          <w:t>6</w:t>
+        </w:r>
+      </w:fldSimple>
+      <w:bookmarkEnd w:id="27"/>
       <w:r>
         <w:t xml:space="preserve"> Obliczanie stosunku pixeli z krawędziami do całego obszaru</w:t>
       </w:r>
-      <w:bookmarkEnd w:id="30"/>
+      <w:bookmarkEnd w:id="28"/>
     </w:p>
     <w:p>
       <w:pPr>
@@ -4235,37 +4226,24 @@
           <w:szCs w:val="24"/>
         </w:rPr>
       </w:pPr>
-      <w:bookmarkStart w:id="31" w:name="_Ref471393372"/>
-      <w:bookmarkStart w:id="32" w:name="_Toc471594178"/>
+      <w:bookmarkStart w:id="29" w:name="_Ref471393372"/>
+      <w:bookmarkStart w:id="30" w:name="_Toc471594178"/>
       <w:r>
         <w:t xml:space="preserve">Listing </w:t>
       </w:r>
-      <w:r>
-        <w:fldChar w:fldCharType="begin"/>
-      </w:r>
-      <w:r>
-        <w:instrText xml:space="preserve"> SEQ Listing \* ARABIC </w:instrText>
-      </w:r>
-      <w:r>
-        <w:fldChar w:fldCharType="separate"/>
-      </w:r>
-      <w:r>
-        <w:rPr>
-          <w:noProof/>
-        </w:rPr>
-        <w:t>7</w:t>
-      </w:r>
-      <w:r>
-        <w:rPr>
-          <w:noProof/>
-        </w:rPr>
-        <w:fldChar w:fldCharType="end"/>
-      </w:r>
-      <w:bookmarkEnd w:id="31"/>
+      <w:fldSimple w:instr=" SEQ Listing \* ARABIC ">
+        <w:r>
+          <w:rPr>
+            <w:noProof/>
+          </w:rPr>
+          <w:t>7</w:t>
+        </w:r>
+      </w:fldSimple>
+      <w:bookmarkEnd w:id="29"/>
       <w:r>
         <w:t xml:space="preserve"> Bezparametrowa detekcja krawędzi Cannego</w:t>
       </w:r>
-      <w:bookmarkEnd w:id="32"/>
+      <w:bookmarkEnd w:id="30"/>
     </w:p>
     <w:p>
       <w:r>
@@ -4355,33 +4333,20 @@
       <w:pPr>
         <w:pStyle w:val="Legenda"/>
       </w:pPr>
-      <w:bookmarkStart w:id="33" w:name="_Ref471393402"/>
-      <w:bookmarkStart w:id="34" w:name="_Toc471594166"/>
+      <w:bookmarkStart w:id="31" w:name="_Ref471393402"/>
+      <w:bookmarkStart w:id="32" w:name="_Toc471594166"/>
       <w:r>
         <w:t xml:space="preserve">Rysunek </w:t>
       </w:r>
-      <w:r>
-        <w:fldChar w:fldCharType="begin"/>
-      </w:r>
-      <w:r>
-        <w:instrText xml:space="preserve"> SEQ Rysunek \* ARABIC </w:instrText>
-      </w:r>
-      <w:r>
-        <w:fldChar w:fldCharType="separate"/>
-      </w:r>
-      <w:r>
-        <w:rPr>
-          <w:noProof/>
-        </w:rPr>
-        <w:t>2</w:t>
-      </w:r>
-      <w:r>
-        <w:rPr>
-          <w:noProof/>
-        </w:rPr>
-        <w:fldChar w:fldCharType="end"/>
-      </w:r>
-      <w:bookmarkEnd w:id="33"/>
+      <w:fldSimple w:instr=" SEQ Rysunek \* ARABIC ">
+        <w:r>
+          <w:rPr>
+            <w:noProof/>
+          </w:rPr>
+          <w:t>2</w:t>
+        </w:r>
+      </w:fldSimple>
+      <w:bookmarkEnd w:id="31"/>
       <w:r>
         <w:t xml:space="preserve"> Wyniki sprawdzianu walidacji dla cech </w:t>
       </w:r>
@@ -4394,7 +4359,7 @@
       <w:r>
         <w:t>EdgePixelsRatio</w:t>
       </w:r>
-      <w:bookmarkEnd w:id="34"/>
+      <w:bookmarkEnd w:id="32"/>
     </w:p>
     <w:p>
       <w:r>
@@ -4495,35 +4460,22 @@
       <w:pPr>
         <w:pStyle w:val="Legenda"/>
       </w:pPr>
-      <w:bookmarkStart w:id="35" w:name="_Toc471594167"/>
+      <w:bookmarkStart w:id="33" w:name="_Toc471594167"/>
       <w:r>
         <w:t xml:space="preserve">Rysunek </w:t>
       </w:r>
-      <w:r>
-        <w:fldChar w:fldCharType="begin"/>
-      </w:r>
-      <w:r>
-        <w:instrText xml:space="preserve"> SEQ Rysunek \* ARABIC </w:instrText>
-      </w:r>
-      <w:r>
-        <w:fldChar w:fldCharType="separate"/>
-      </w:r>
-      <w:r>
-        <w:rPr>
-          <w:noProof/>
-        </w:rPr>
-        <w:t>3</w:t>
-      </w:r>
-      <w:r>
-        <w:rPr>
-          <w:noProof/>
-        </w:rPr>
-        <w:fldChar w:fldCharType="end"/>
-      </w:r>
+      <w:fldSimple w:instr=" SEQ Rysunek \* ARABIC ">
+        <w:r>
+          <w:rPr>
+            <w:noProof/>
+          </w:rPr>
+          <w:t>3</w:t>
+        </w:r>
+      </w:fldSimple>
       <w:r>
         <w:t xml:space="preserve"> Porównanie histogramów skali szarości dla pustego miejsca parkingowego, miejsca zajętego przez samochód kolorowy i czarny</w:t>
       </w:r>
-      <w:bookmarkEnd w:id="35"/>
+      <w:bookmarkEnd w:id="33"/>
     </w:p>
     <w:p>
       <w:pPr>
@@ -4984,38 +4936,25 @@
       <w:pPr>
         <w:pStyle w:val="Legenda"/>
       </w:pPr>
-      <w:bookmarkStart w:id="36" w:name="_Toc471594179"/>
+      <w:bookmarkStart w:id="34" w:name="_Toc471594179"/>
       <w:r>
         <w:t xml:space="preserve">Listing </w:t>
       </w:r>
-      <w:r>
-        <w:fldChar w:fldCharType="begin"/>
-      </w:r>
-      <w:r>
-        <w:instrText xml:space="preserve"> SEQ Listing \* ARABIC </w:instrText>
-      </w:r>
-      <w:r>
-        <w:fldChar w:fldCharType="separate"/>
-      </w:r>
-      <w:r>
-        <w:rPr>
-          <w:noProof/>
-        </w:rPr>
-        <w:t>8</w:t>
-      </w:r>
-      <w:r>
-        <w:rPr>
-          <w:noProof/>
-        </w:rPr>
-        <w:fldChar w:fldCharType="end"/>
-      </w:r>
+      <w:fldSimple w:instr=" SEQ Listing \* ARABIC ">
+        <w:r>
+          <w:rPr>
+            <w:noProof/>
+          </w:rPr>
+          <w:t>8</w:t>
+        </w:r>
+      </w:fldSimple>
       <w:r>
         <w:t xml:space="preserve"> </w:t>
       </w:r>
       <w:r>
         <w:t>Obliczanie statystyk średniej i odchylenia standardowego dla saturacji i wartości</w:t>
       </w:r>
-      <w:bookmarkEnd w:id="36"/>
+      <w:bookmarkEnd w:id="34"/>
     </w:p>
     <w:p/>
     <w:p>
@@ -5073,33 +5012,20 @@
       <w:pPr>
         <w:pStyle w:val="Legenda"/>
       </w:pPr>
-      <w:bookmarkStart w:id="37" w:name="_Ref471393629"/>
-      <w:bookmarkStart w:id="38" w:name="_Toc471594168"/>
+      <w:bookmarkStart w:id="35" w:name="_Ref471393629"/>
+      <w:bookmarkStart w:id="36" w:name="_Toc471594168"/>
       <w:r>
         <w:t xml:space="preserve">Rysunek </w:t>
       </w:r>
-      <w:r>
-        <w:fldChar w:fldCharType="begin"/>
-      </w:r>
-      <w:r>
-        <w:instrText xml:space="preserve"> SEQ Rysunek \* ARABIC </w:instrText>
-      </w:r>
-      <w:r>
-        <w:fldChar w:fldCharType="separate"/>
-      </w:r>
-      <w:r>
-        <w:rPr>
-          <w:noProof/>
-        </w:rPr>
-        <w:t>4</w:t>
-      </w:r>
-      <w:r>
-        <w:rPr>
-          <w:noProof/>
-        </w:rPr>
-        <w:fldChar w:fldCharType="end"/>
-      </w:r>
-      <w:bookmarkEnd w:id="37"/>
+      <w:fldSimple w:instr=" SEQ Rysunek \* ARABIC ">
+        <w:r>
+          <w:rPr>
+            <w:noProof/>
+          </w:rPr>
+          <w:t>4</w:t>
+        </w:r>
+      </w:fldSimple>
+      <w:bookmarkEnd w:id="35"/>
       <w:r>
         <w:t xml:space="preserve"> </w:t>
       </w:r>
@@ -5133,7 +5059,7 @@
       <w:r>
         <w:t>ValueStddev</w:t>
       </w:r>
-      <w:bookmarkEnd w:id="38"/>
+      <w:bookmarkEnd w:id="36"/>
     </w:p>
     <w:p>
       <w:r>
@@ -5285,33 +5211,20 @@
       <w:pPr>
         <w:pStyle w:val="Legenda"/>
       </w:pPr>
-      <w:bookmarkStart w:id="39" w:name="_Ref471395692"/>
-      <w:bookmarkStart w:id="40" w:name="_Toc471594169"/>
+      <w:bookmarkStart w:id="37" w:name="_Ref471395692"/>
+      <w:bookmarkStart w:id="38" w:name="_Toc471594169"/>
       <w:r>
         <w:t xml:space="preserve">Rysunek </w:t>
       </w:r>
-      <w:r>
-        <w:fldChar w:fldCharType="begin"/>
-      </w:r>
-      <w:r>
-        <w:instrText xml:space="preserve"> SEQ Rysunek \* ARABIC </w:instrText>
-      </w:r>
-      <w:r>
-        <w:fldChar w:fldCharType="separate"/>
-      </w:r>
-      <w:r>
-        <w:rPr>
-          <w:noProof/>
-        </w:rPr>
-        <w:t>5</w:t>
-      </w:r>
-      <w:r>
-        <w:rPr>
-          <w:noProof/>
-        </w:rPr>
-        <w:fldChar w:fldCharType="end"/>
-      </w:r>
-      <w:bookmarkEnd w:id="39"/>
+      <w:fldSimple w:instr=" SEQ Rysunek \* ARABIC ">
+        <w:r>
+          <w:rPr>
+            <w:noProof/>
+          </w:rPr>
+          <w:t>5</w:t>
+        </w:r>
+      </w:fldSimple>
+      <w:bookmarkEnd w:id="37"/>
       <w:r>
         <w:t xml:space="preserve"> </w:t>
       </w:r>
@@ -5324,7 +5237,7 @@
       <w:r>
         <w:t xml:space="preserve"> dla pustego miejsca parkingowego, miejsca zajętego przez samochód kolorowy i czarny</w:t>
       </w:r>
-      <w:bookmarkEnd w:id="40"/>
+      <w:bookmarkEnd w:id="38"/>
     </w:p>
     <w:p>
       <w:pPr>
@@ -5381,37 +5294,24 @@
       <w:pPr>
         <w:pStyle w:val="Legenda"/>
       </w:pPr>
-      <w:bookmarkStart w:id="41" w:name="_Ref471395807"/>
-      <w:bookmarkStart w:id="42" w:name="_Toc471594170"/>
+      <w:bookmarkStart w:id="39" w:name="_Ref471395807"/>
+      <w:bookmarkStart w:id="40" w:name="_Toc471594170"/>
       <w:r>
         <w:t xml:space="preserve">Rysunek </w:t>
       </w:r>
-      <w:r>
-        <w:fldChar w:fldCharType="begin"/>
-      </w:r>
-      <w:r>
-        <w:instrText xml:space="preserve"> SEQ Rysunek \* ARABIC </w:instrText>
-      </w:r>
-      <w:r>
-        <w:fldChar w:fldCharType="separate"/>
-      </w:r>
-      <w:r>
-        <w:rPr>
-          <w:noProof/>
-        </w:rPr>
-        <w:t>6</w:t>
-      </w:r>
-      <w:r>
-        <w:rPr>
-          <w:noProof/>
-        </w:rPr>
-        <w:fldChar w:fldCharType="end"/>
-      </w:r>
-      <w:bookmarkEnd w:id="41"/>
+      <w:fldSimple w:instr=" SEQ Rysunek \* ARABIC ">
+        <w:r>
+          <w:rPr>
+            <w:noProof/>
+          </w:rPr>
+          <w:t>6</w:t>
+        </w:r>
+      </w:fldSimple>
+      <w:bookmarkEnd w:id="39"/>
       <w:r>
         <w:t xml:space="preserve"> Wyniki sprawdzianu klasyfikacji z cechami SaturationRatio, EdgeRatio, ValueMean, ValueStdDev, SaturationMean, SaturationStdDev</w:t>
       </w:r>
-      <w:bookmarkEnd w:id="42"/>
+      <w:bookmarkEnd w:id="40"/>
     </w:p>
     <w:p>
       <w:r>
@@ -6375,11 +6275,11 @@
           <w:numId w:val="3"/>
         </w:numPr>
       </w:pPr>
-      <w:bookmarkStart w:id="43" w:name="_Toc471594159"/>
+      <w:bookmarkStart w:id="41" w:name="_Toc471594159"/>
       <w:r>
         <w:t>Klasyfikator</w:t>
       </w:r>
-      <w:bookmarkEnd w:id="43"/>
+      <w:bookmarkEnd w:id="41"/>
     </w:p>
     <w:p>
       <w:r>
@@ -6400,16 +6300,16 @@
       <w:r>
         <w:t xml:space="preserve">) </w:t>
       </w:r>
-      <w:commentRangeStart w:id="44"/>
+      <w:commentRangeStart w:id="42"/>
       <w:r>
         <w:t>jest bla bla bla</w:t>
       </w:r>
-      <w:commentRangeEnd w:id="44"/>
+      <w:commentRangeEnd w:id="42"/>
       <w:r>
         <w:rPr>
           <w:rStyle w:val="Odwoaniedokomentarza"/>
         </w:rPr>
-        <w:commentReference w:id="44"/>
+        <w:commentReference w:id="42"/>
       </w:r>
       <w:r>
         <w:t>. Dla zwiększenia poprawności klasyfikacji została dodana funkcja jądra RBF (</w:t>
@@ -6432,16 +6332,16 @@
       <w:r>
         <w:t xml:space="preserve">). Jądro RBF przy użyciu </w:t>
       </w:r>
-      <w:commentRangeStart w:id="45"/>
+      <w:commentRangeStart w:id="43"/>
       <w:r>
         <w:t>gaussowskiej funkcji radialnej</w:t>
       </w:r>
-      <w:commentRangeEnd w:id="45"/>
+      <w:commentRangeEnd w:id="43"/>
       <w:r>
         <w:rPr>
           <w:rStyle w:val="Odwoaniedokomentarza"/>
         </w:rPr>
-        <w:commentReference w:id="45"/>
+        <w:commentReference w:id="43"/>
       </w:r>
       <w:r>
         <w:t>, dodaje dodatkowe wymiary w przestrzeni cech.  Dzięki czemu pozwala na nieliniową separację zbiorów których nie da się rozdzielić hiperpłaszczyzną w klasycznym podejściu. Dzięki podejściu nieliniowemu dostajemy kilkuprocentowy zysk w poprawności klasyfikacji (</w:t>
@@ -6527,30 +6427,20 @@
       <w:pPr>
         <w:pStyle w:val="Legenda"/>
       </w:pPr>
-      <w:bookmarkStart w:id="46" w:name="_Ref471432364"/>
-      <w:bookmarkStart w:id="47" w:name="_Toc471594171"/>
+      <w:bookmarkStart w:id="44" w:name="_Ref471432364"/>
+      <w:bookmarkStart w:id="45" w:name="_Toc471594171"/>
       <w:r>
         <w:t xml:space="preserve">Rysunek </w:t>
       </w:r>
-      <w:r>
-        <w:fldChar w:fldCharType="begin"/>
-      </w:r>
-      <w:r>
-        <w:instrText xml:space="preserve"> SEQ Rysunek \* ARABIC </w:instrText>
-      </w:r>
-      <w:r>
-        <w:fldChar w:fldCharType="separate"/>
-      </w:r>
-      <w:r>
-        <w:rPr>
-          <w:noProof/>
-        </w:rPr>
-        <w:t>7</w:t>
-      </w:r>
-      <w:r>
-        <w:fldChar w:fldCharType="end"/>
-      </w:r>
-      <w:bookmarkEnd w:id="46"/>
+      <w:fldSimple w:instr=" SEQ Rysunek \* ARABIC ">
+        <w:r>
+          <w:rPr>
+            <w:noProof/>
+          </w:rPr>
+          <w:t>7</w:t>
+        </w:r>
+      </w:fldSimple>
+      <w:bookmarkEnd w:id="44"/>
       <w:r>
         <w:t>Różnica poprawności klasyfikacji</w:t>
       </w:r>
@@ -6560,7 +6450,7 @@
         </w:rPr>
         <w:t xml:space="preserve"> pomiędzy jądrem RBF i liniowymmm jądrem</w:t>
       </w:r>
-      <w:bookmarkEnd w:id="47"/>
+      <w:bookmarkEnd w:id="45"/>
     </w:p>
     <w:p/>
     <w:p>
@@ -6822,7 +6712,7 @@
           <w:lang w:val="en-US"/>
         </w:rPr>
       </w:pPr>
-      <w:bookmarkStart w:id="48" w:name="_Toc471594180"/>
+      <w:bookmarkStart w:id="46" w:name="_Toc471594180"/>
       <w:r>
         <w:rPr>
           <w:lang w:val="en-US"/>
@@ -6857,7 +6747,7 @@
         </w:rPr>
         <w:t xml:space="preserve"> Konfiguracja klasyfikatora SVM</w:t>
       </w:r>
-      <w:bookmarkEnd w:id="48"/>
+      <w:bookmarkEnd w:id="46"/>
     </w:p>
     <w:p>
       <w:pPr>
@@ -6874,11 +6764,11 @@
           <w:numId w:val="3"/>
         </w:numPr>
       </w:pPr>
-      <w:bookmarkStart w:id="49" w:name="_Toc471594160"/>
+      <w:bookmarkStart w:id="47" w:name="_Toc471594160"/>
       <w:r>
         <w:t>Walidacja jakości klasyfikacji</w:t>
       </w:r>
-      <w:bookmarkEnd w:id="49"/>
+      <w:bookmarkEnd w:id="47"/>
     </w:p>
     <w:p>
       <w:r>
@@ -7235,8 +7125,8 @@
           <w:lang w:val="en-US"/>
         </w:rPr>
       </w:pPr>
-      <w:bookmarkStart w:id="50" w:name="_Ref471592593"/>
-      <w:bookmarkStart w:id="51" w:name="_Toc471594181"/>
+      <w:bookmarkStart w:id="48" w:name="_Ref471592593"/>
+      <w:bookmarkStart w:id="49" w:name="_Toc471594181"/>
       <w:r>
         <w:rPr>
           <w:lang w:val="en-US"/>
@@ -7265,14 +7155,14 @@
       <w:r>
         <w:fldChar w:fldCharType="end"/>
       </w:r>
-      <w:bookmarkEnd w:id="50"/>
+      <w:bookmarkEnd w:id="48"/>
       <w:r>
         <w:rPr>
           <w:lang w:val="en-US"/>
         </w:rPr>
         <w:t xml:space="preserve"> K-krotna walidacja krzyżowa</w:t>
       </w:r>
-      <w:bookmarkEnd w:id="51"/>
+      <w:bookmarkEnd w:id="49"/>
     </w:p>
     <w:p>
       <w:pPr>
@@ -7564,13 +7454,21 @@
         <w:pStyle w:val="Listing"/>
         <w:rPr>
           <w:color w:val="000000"/>
+          <w:lang w:val="pl-PL"/>
         </w:rPr>
       </w:pPr>
       <w:r>
         <w:rPr>
           <w:color w:val="000000"/>
         </w:rPr>
-        <w:t xml:space="preserve">    }</w:t>
+        <w:t xml:space="preserve">    </w:t>
+      </w:r>
+      <w:r>
+        <w:rPr>
+          <w:color w:val="000000"/>
+          <w:lang w:val="pl-PL"/>
+        </w:rPr>
+        <w:t>}</w:t>
       </w:r>
     </w:p>
     <w:p>
@@ -7578,23 +7476,27 @@
         <w:pStyle w:val="Listing"/>
         <w:rPr>
           <w:color w:val="000000"/>
+          <w:lang w:val="pl-PL"/>
         </w:rPr>
       </w:pPr>
       <w:r>
         <w:rPr>
           <w:color w:val="000000"/>
+          <w:lang w:val="pl-PL"/>
         </w:rPr>
         <w:t xml:space="preserve">    </w:t>
       </w:r>
       <w:r>
         <w:rPr>
           <w:color w:val="0000FF"/>
+          <w:lang w:val="pl-PL"/>
         </w:rPr>
         <w:t>return</w:t>
       </w:r>
       <w:r>
         <w:rPr>
           <w:color w:val="000000"/>
+          <w:lang w:val="pl-PL"/>
         </w:rPr>
         <w:t xml:space="preserve"> confusionMatrix;</w:t>
       </w:r>
@@ -7604,11 +7506,13 @@
         <w:pStyle w:val="Listing"/>
         <w:rPr>
           <w:color w:val="000000"/>
+          <w:lang w:val="pl-PL"/>
         </w:rPr>
       </w:pPr>
       <w:r>
         <w:rPr>
           <w:color w:val="000000"/>
+          <w:lang w:val="pl-PL"/>
         </w:rPr>
         <w:t>}</w:t>
       </w:r>
@@ -7617,34 +7521,24 @@
       <w:pPr>
         <w:pStyle w:val="Legenda"/>
       </w:pPr>
-      <w:bookmarkStart w:id="52" w:name="_Ref471592598"/>
-      <w:bookmarkStart w:id="53" w:name="_Toc471594182"/>
+      <w:bookmarkStart w:id="50" w:name="_Ref471592598"/>
+      <w:bookmarkStart w:id="51" w:name="_Toc471594182"/>
       <w:r>
         <w:t xml:space="preserve">Listing </w:t>
       </w:r>
-      <w:r>
-        <w:fldChar w:fldCharType="begin"/>
-      </w:r>
-      <w:r>
-        <w:instrText xml:space="preserve"> SEQ Listing \* ARABIC </w:instrText>
-      </w:r>
-      <w:r>
-        <w:fldChar w:fldCharType="separate"/>
-      </w:r>
-      <w:r>
-        <w:rPr>
-          <w:noProof/>
-        </w:rPr>
-        <w:t>11</w:t>
-      </w:r>
-      <w:r>
-        <w:fldChar w:fldCharType="end"/>
-      </w:r>
-      <w:bookmarkEnd w:id="52"/>
+      <w:fldSimple w:instr=" SEQ Listing \* ARABIC ">
+        <w:r>
+          <w:rPr>
+            <w:noProof/>
+          </w:rPr>
+          <w:t>11</w:t>
+        </w:r>
+      </w:fldSimple>
+      <w:bookmarkEnd w:id="50"/>
       <w:r>
         <w:t xml:space="preserve"> Walidacja klasyfikatora przy użyciu dowolnego zbioru testowego i uczącego</w:t>
       </w:r>
-      <w:bookmarkEnd w:id="53"/>
+      <w:bookmarkEnd w:id="51"/>
     </w:p>
     <w:p>
       <w:r>
@@ -7705,15 +7599,11 @@
         <w:fldChar w:fldCharType="separate"/>
       </w:r>
       <w:r>
-        <w:rPr>
-          <w:lang w:val="en-US"/>
-        </w:rPr>
         <w:t xml:space="preserve">Listing </w:t>
       </w:r>
       <w:r>
         <w:rPr>
           <w:noProof/>
-          <w:lang w:val="en-US"/>
         </w:rPr>
         <w:t>12</w:t>
       </w:r>
@@ -7999,8 +7889,8 @@
           <w:lang w:val="en-US"/>
         </w:rPr>
       </w:pPr>
-      <w:bookmarkStart w:id="54" w:name="_Ref471593363"/>
-      <w:bookmarkStart w:id="55" w:name="_Toc471594183"/>
+      <w:bookmarkStart w:id="52" w:name="_Ref471593363"/>
+      <w:bookmarkStart w:id="53" w:name="_Toc471594183"/>
       <w:r>
         <w:rPr>
           <w:lang w:val="en-US"/>
@@ -8029,7 +7919,7 @@
       <w:r>
         <w:fldChar w:fldCharType="end"/>
       </w:r>
-      <w:bookmarkEnd w:id="54"/>
+      <w:bookmarkEnd w:id="52"/>
       <w:r>
         <w:rPr>
           <w:lang w:val="en-US"/>
@@ -8044,6 +7934,34 @@
           <w:lang w:val="en-US"/>
         </w:rPr>
         <w:t xml:space="preserve"> Leave One Out</w:t>
+      </w:r>
+      <w:bookmarkEnd w:id="53"/>
+    </w:p>
+    <w:p>
+      <w:pPr>
+        <w:pStyle w:val="Nagwek1"/>
+        <w:numPr>
+          <w:ilvl w:val="0"/>
+          <w:numId w:val="3"/>
+        </w:numPr>
+      </w:pPr>
+      <w:bookmarkStart w:id="54" w:name="_Toc471594161"/>
+      <w:r>
+        <w:t>Omówienie i dyskusja wyników</w:t>
+      </w:r>
+      <w:bookmarkEnd w:id="54"/>
+    </w:p>
+    <w:p>
+      <w:pPr>
+        <w:pStyle w:val="Nagwek1"/>
+        <w:numPr>
+          <w:ilvl w:val="0"/>
+          <w:numId w:val="3"/>
+        </w:numPr>
+      </w:pPr>
+      <w:bookmarkStart w:id="55" w:name="_Toc471594162"/>
+      <w:r>
+        <w:t>Literatura</w:t>
       </w:r>
       <w:bookmarkEnd w:id="55"/>
     </w:p>
@@ -8055,39 +7973,11 @@
           <w:numId w:val="3"/>
         </w:numPr>
       </w:pPr>
-      <w:bookmarkStart w:id="56" w:name="_Toc471594161"/>
-      <w:r>
-        <w:t>Omówienie i dyskusja wyników</w:t>
+      <w:bookmarkStart w:id="56" w:name="_Toc471594163"/>
+      <w:r>
+        <w:t>Spis obrazków</w:t>
       </w:r>
       <w:bookmarkEnd w:id="56"/>
-    </w:p>
-    <w:p>
-      <w:pPr>
-        <w:pStyle w:val="Nagwek1"/>
-        <w:numPr>
-          <w:ilvl w:val="0"/>
-          <w:numId w:val="3"/>
-        </w:numPr>
-      </w:pPr>
-      <w:bookmarkStart w:id="57" w:name="_Toc471594162"/>
-      <w:r>
-        <w:t>Literatura</w:t>
-      </w:r>
-      <w:bookmarkEnd w:id="57"/>
-    </w:p>
-    <w:p>
-      <w:pPr>
-        <w:pStyle w:val="Nagwek1"/>
-        <w:numPr>
-          <w:ilvl w:val="0"/>
-          <w:numId w:val="3"/>
-        </w:numPr>
-      </w:pPr>
-      <w:bookmarkStart w:id="58" w:name="_Toc471594163"/>
-      <w:r>
-        <w:t>Spis obrazków</w:t>
-      </w:r>
-      <w:bookmarkEnd w:id="58"/>
     </w:p>
     <w:p>
       <w:pPr>
@@ -8608,11 +8498,11 @@
           <w:numId w:val="3"/>
         </w:numPr>
       </w:pPr>
-      <w:bookmarkStart w:id="59" w:name="_Toc471594164"/>
+      <w:bookmarkStart w:id="57" w:name="_Toc471594164"/>
       <w:r>
         <w:t>Spis listingów</w:t>
       </w:r>
-      <w:bookmarkEnd w:id="59"/>
+      <w:bookmarkEnd w:id="57"/>
     </w:p>
     <w:p>
       <w:pPr>
@@ -9598,9 +9488,8 @@
           <w:rStyle w:val="Odwoaniedokomentarza"/>
         </w:rPr>
         <w:lastRenderedPageBreak/>
-        <w:commentReference w:id="60"/>
-      </w:r>
-      <w:bookmarkEnd w:id="0"/>
+        <w:commentReference w:id="58"/>
+      </w:r>
     </w:p>
     <w:sectPr>
       <w:pgSz w:w="11906" w:h="16838"/>
@@ -9614,7 +9503,7 @@
 
 <file path=word/comments.xml><?xml version="1.0" encoding="utf-8"?>
 <w:comments xmlns:wpc="http://schemas.microsoft.com/office/word/2010/wordprocessingCanvas" xmlns:cx="http://schemas.microsoft.com/office/drawing/2014/chartex" xmlns:cx1="http://schemas.microsoft.com/office/drawing/2015/9/8/chartex" xmlns:mc="http://schemas.openxmlformats.org/markup-compatibility/2006" xmlns:o="urn:schemas-microsoft-com:office:office" xmlns:r="http://schemas.openxmlformats.org/officeDocument/2006/relationships" xmlns:m="http://schemas.openxmlformats.org/officeDocument/2006/math" xmlns:v="urn:schemas-microsoft-com:vml" xmlns:wp14="http://schemas.microsoft.com/office/word/2010/wordprocessingDrawing" xmlns:wp="http://schemas.openxmlformats.org/drawingml/2006/wordprocessingDrawing" xmlns:w10="urn:schemas-microsoft-com:office:word" xmlns:w="http://schemas.openxmlformats.org/wordprocessingml/2006/main" xmlns:w14="http://schemas.microsoft.com/office/word/2010/wordml" xmlns:w15="http://schemas.microsoft.com/office/word/2012/wordml" xmlns:w16se="http://schemas.microsoft.com/office/word/2015/wordml/symex" xmlns:wpg="http://schemas.microsoft.com/office/word/2010/wordprocessingGroup" xmlns:wpi="http://schemas.microsoft.com/office/word/2010/wordprocessingInk" xmlns:wne="http://schemas.microsoft.com/office/word/2006/wordml" xmlns:wps="http://schemas.microsoft.com/office/word/2010/wordprocessingShape" mc:Ignorable="w14 w15 w16se wp14">
-  <w:comment w:id="1" w:author="Sylwekqaz ." w:date="2016-11-30T13:17:00Z" w:initials="S.">
+  <w:comment w:id="0" w:author="Sylwekqaz ." w:date="2016-11-30T13:17:00Z" w:initials="S.">
     <w:p>
       <w:pPr>
         <w:pStyle w:val="Tekstkomentarza"/>
@@ -9726,7 +9615,7 @@
       </w:r>
     </w:p>
   </w:comment>
-  <w:comment w:id="26" w:author="Sylwekqaz . [2]" w:date="2017-01-05T00:30:00Z" w:initials="S.">
+  <w:comment w:id="24" w:author="Sylwekqaz . [2]" w:date="2017-01-05T00:30:00Z" w:initials="S.">
     <w:p>
       <w:pPr>
         <w:pStyle w:val="Tekstkomentarza"/>
@@ -9742,7 +9631,7 @@
       </w:r>
     </w:p>
   </w:comment>
-  <w:comment w:id="44" w:author="Sylwekqaz . [2]" w:date="2017-01-06T02:16:00Z" w:initials="S.">
+  <w:comment w:id="42" w:author="Sylwekqaz . [2]" w:date="2017-01-06T02:16:00Z" w:initials="S.">
     <w:p>
       <w:pPr>
         <w:pStyle w:val="Tekstkomentarza"/>
@@ -9758,7 +9647,7 @@
       </w:r>
     </w:p>
   </w:comment>
-  <w:comment w:id="45" w:author="Sylwekqaz . [2]" w:date="2017-01-06T00:59:00Z" w:initials="S.">
+  <w:comment w:id="43" w:author="Sylwekqaz . [2]" w:date="2017-01-06T00:59:00Z" w:initials="S.">
     <w:p>
       <w:pPr>
         <w:pStyle w:val="Tekstkomentarza"/>
@@ -9862,7 +9751,7 @@
       </w:r>
     </w:p>
   </w:comment>
-  <w:comment w:id="60" w:author="Sylwekqaz ." w:date="2016-11-30T13:34:00Z" w:initials="S.">
+  <w:comment w:id="58" w:author="Sylwekqaz ." w:date="2016-11-30T13:34:00Z" w:initials="S.">
     <w:p>
       <w:pPr>
         <w:pStyle w:val="Tekstkomentarza"/>
@@ -56260,7 +56149,7 @@
 </file>
 
 <file path=customXml/itemProps1.xml><?xml version="1.0" encoding="utf-8"?>
-<ds:datastoreItem xmlns:ds="http://schemas.openxmlformats.org/officeDocument/2006/customXml" ds:itemID="{7A057649-0EA1-4CDF-B321-E112D840BE95}">
+<ds:datastoreItem xmlns:ds="http://schemas.openxmlformats.org/officeDocument/2006/customXml" ds:itemID="{357735AC-6320-475C-8A00-B2AB1908FE04}">
   <ds:schemaRefs>
     <ds:schemaRef ds:uri="http://schemas.openxmlformats.org/officeDocument/2006/bibliography"/>
   </ds:schemaRefs>

</xml_diff>

<commit_message>
Justyfikacja tekxtu, poprawki strony tytułowej
</commit_message>
<xml_diff>
--- a/Turski_Sylwester_INZ.docx
+++ b/Turski_Sylwester_INZ.docx
@@ -18,16 +18,15 @@
         </w:rPr>
         <w:t>Szkoła Główna Gospodarstwa Wiejskiego</w:t>
       </w:r>
-    </w:p>
-    <w:p>
-      <w:pPr>
-        <w:spacing w:after="0"/>
-        <w:jc w:val="center"/>
+      <w:r>
         <w:rPr>
           <w:sz w:val="32"/>
           <w:szCs w:val="32"/>
         </w:rPr>
-      </w:pPr>
+        <w:t xml:space="preserve"> </w:t>
+      </w:r>
+      <w:bookmarkStart w:id="0" w:name="_GoBack"/>
+      <w:bookmarkEnd w:id="0"/>
       <w:r>
         <w:rPr>
           <w:sz w:val="32"/>
@@ -168,7 +167,6 @@
           <w:lang w:val="en-US"/>
         </w:rPr>
       </w:pPr>
-      <w:bookmarkStart w:id="0" w:name="_GoBack"/>
       <w:commentRangeStart w:id="1"/>
       <w:r>
         <w:rPr>
@@ -258,7 +256,6 @@
         <w:commentReference w:id="1"/>
       </w:r>
     </w:p>
-    <w:bookmarkEnd w:id="0"/>
     <w:p>
       <w:pPr>
         <w:spacing w:after="0"/>
@@ -392,9 +389,6 @@
       </w:r>
     </w:p>
     <w:p>
-      <w:pPr>
-        <w:jc w:val="both"/>
-      </w:pPr>
       <w:r>
         <w:t>Oświadczam, że niniejsza praca</w:t>
       </w:r>
@@ -452,34 +446,22 @@
         <w:t>o nadanie tytułu zawodowego.</w:t>
       </w:r>
     </w:p>
+    <w:p/>
+    <w:p/>
     <w:p>
-      <w:pPr>
-        <w:jc w:val="both"/>
-      </w:pPr>
+      <w:r>
+        <w:t>Data ....................................</w:t>
+      </w:r>
+      <w:r>
+        <w:tab/>
+      </w:r>
+      <w:r>
+        <w:tab/>
+        <w:t>Podpis promotora pracy ...................................................</w:t>
+      </w:r>
     </w:p>
     <w:p>
       <w:pPr>
-        <w:jc w:val="both"/>
-      </w:pPr>
-    </w:p>
-    <w:p>
-      <w:pPr>
-        <w:jc w:val="both"/>
-      </w:pPr>
-      <w:r>
-        <w:t>Data ....................................</w:t>
-      </w:r>
-      <w:r>
-        <w:tab/>
-      </w:r>
-      <w:r>
-        <w:tab/>
-        <w:t>Podpis promotora pracy ...................................................</w:t>
-      </w:r>
-    </w:p>
-    <w:p>
-      <w:pPr>
-        <w:jc w:val="both"/>
         <w:rPr>
           <w:i/>
         </w:rPr>
@@ -487,7 +469,6 @@
     </w:p>
     <w:p>
       <w:pPr>
-        <w:jc w:val="both"/>
         <w:rPr>
           <w:i/>
         </w:rPr>
@@ -509,7 +490,6 @@
     </w:p>
     <w:p>
       <w:pPr>
-        <w:jc w:val="both"/>
         <w:rPr>
           <w:i/>
         </w:rPr>
@@ -568,36 +548,19 @@
         <w:t>4 lutego 1994 r. o prawie autorskim i prawach pokrewnych (Dz. U. Nr 90 poz. 631 z późn. zm.)</w:t>
       </w:r>
     </w:p>
+    <w:p/>
     <w:p>
-      <w:pPr>
-        <w:jc w:val="both"/>
-      </w:pPr>
+      <w:r>
+        <w:t>Oświadczam, że przedstawiona praca nie była wcześniej podstawą żadnej procedury związanej z nadaniem dyplomu lub uzyskaniem tytułu zawodowego.</w:t>
+      </w:r>
+    </w:p>
+    <w:p/>
+    <w:p>
+      <w:r>
+        <w:t>Oświadczam, że niniejsza wersja pracy jest identyczna z załączoną wersją elektroniczną.</w:t>
+      </w:r>
     </w:p>
     <w:p>
-      <w:pPr>
-        <w:jc w:val="both"/>
-      </w:pPr>
-      <w:r>
-        <w:t>Oświadczam, że przedstawiona praca nie była wcześniej podstawą żadnej procedury związanej z nadaniem dyplomu lub uzyskaniem tytułu zawodowego.</w:t>
-      </w:r>
-    </w:p>
-    <w:p>
-      <w:pPr>
-        <w:jc w:val="both"/>
-      </w:pPr>
-    </w:p>
-    <w:p>
-      <w:pPr>
-        <w:jc w:val="both"/>
-      </w:pPr>
-      <w:r>
-        <w:t>Oświadczam, że niniejsza wersja pracy jest identyczna z załączoną wersją elektroniczną.</w:t>
-      </w:r>
-    </w:p>
-    <w:p>
-      <w:pPr>
-        <w:jc w:val="both"/>
-      </w:pPr>
       <w:r>
         <w:t>Przyjmuję do wiadomości, że praca dyplomowa poddana zostanie procedurze antyplagiatowej.</w:t>
       </w:r>
@@ -3473,7 +3436,7 @@
                 <v:stroke joinstyle="miter"/>
                 <v:path gradientshapeok="t" o:connecttype="rect"/>
               </v:shapetype>
-              <v:shape id="Pole tekstowe 6" o:spid="_x0000_s1026" type="#_x0000_t202" style="position:absolute;margin-left:.25pt;margin-top:258.3pt;width:439.35pt;height:.05pt;z-index:251670528;visibility:visible;mso-wrap-style:square;mso-wrap-distance-left:9pt;mso-wrap-distance-top:0;mso-wrap-distance-right:9pt;mso-wrap-distance-bottom:0;mso-position-horizontal:absolute;mso-position-horizontal-relative:text;mso-position-vertical:absolute;mso-position-vertical-relative:text;v-text-anchor:top" o:gfxdata="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" stroked="f">
+              <v:shape id="Pole tekstowe 6" o:spid="_x0000_s1026" type="#_x0000_t202" style="position:absolute;left:0;text-align:left;margin-left:.25pt;margin-top:258.3pt;width:439.35pt;height:.05pt;z-index:251670528;visibility:visible;mso-wrap-style:square;mso-wrap-distance-left:9pt;mso-wrap-distance-top:0;mso-wrap-distance-right:9pt;mso-wrap-distance-bottom:0;mso-position-horizontal:absolute;mso-position-horizontal-relative:text;mso-position-vertical:absolute;mso-position-vertical-relative:text;v-text-anchor:top" o:gfxdata="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" stroked="f">
                 <v:textbox style="mso-fit-shape-to-text:t" inset="0,0,0,0">
                   <w:txbxContent>
                     <w:p>
@@ -3752,7 +3715,6 @@
         <w:rPr>
           <w:color w:val="0000FF"/>
         </w:rPr>
-        <w:lastRenderedPageBreak/>
         <w:t>public</w:t>
       </w:r>
       <w:r>
@@ -3808,6 +3770,7 @@
         <w:pStyle w:val="Listing"/>
       </w:pPr>
       <w:r>
+        <w:lastRenderedPageBreak/>
         <w:t xml:space="preserve">    </w:t>
       </w:r>
       <w:r>
@@ -4436,7 +4399,6 @@
         <w:rPr>
           <w:noProof/>
         </w:rPr>
-        <w:lastRenderedPageBreak/>
         <w:drawing>
           <wp:inline distT="0" distB="0" distL="0" distR="0" wp14:anchorId="41A58A10" wp14:editId="0278BBA1">
             <wp:extent cx="5579745" cy="2917825"/>
@@ -4527,6 +4489,7 @@
     </w:p>
     <w:p>
       <w:r>
+        <w:lastRenderedPageBreak/>
         <w:t>Kolejne badane cechy to</w:t>
       </w:r>
       <w:r>
@@ -4662,7 +4625,6 @@
         <w:rPr>
           <w:color w:val="0000FF"/>
         </w:rPr>
-        <w:lastRenderedPageBreak/>
         <w:t>public</w:t>
       </w:r>
       <w:r>
@@ -5035,6 +4997,7 @@
         <w:pStyle w:val="Listing"/>
       </w:pPr>
       <w:r>
+        <w:lastRenderedPageBreak/>
         <w:t xml:space="preserve">        </w:t>
       </w:r>
       <w:r>
@@ -5304,7 +5267,6 @@
     </w:p>
     <w:p>
       <w:r>
-        <w:lastRenderedPageBreak/>
         <w:t xml:space="preserve">Kolejnymi </w:t>
       </w:r>
       <w:r>
@@ -5367,6 +5329,7 @@
         <w:rPr>
           <w:noProof/>
         </w:rPr>
+        <w:lastRenderedPageBreak/>
         <w:drawing>
           <wp:inline distT="0" distB="0" distL="0" distR="0" wp14:anchorId="32FC7541" wp14:editId="47DBD851">
             <wp:extent cx="5579745" cy="3366770"/>
@@ -5544,7 +5507,6 @@
     </w:p>
     <w:p>
       <w:r>
-        <w:lastRenderedPageBreak/>
         <w:fldChar w:fldCharType="begin"/>
       </w:r>
       <w:r>
@@ -5611,6 +5573,7 @@
               <w:rPr>
                 <w:sz w:val="22"/>
               </w:rPr>
+              <w:lastRenderedPageBreak/>
               <w:t>Współczynnik krawędzi</w:t>
             </w:r>
           </w:p>
@@ -7091,11 +7054,11 @@
         <w:t xml:space="preserve"> przedstawia k-krotną walidację,</w:t>
       </w:r>
       <w:r>
-        <w:t xml:space="preserve"> jako parametry wejściowe przyjmuje zbiór prób, ilość </w:t>
+        <w:t xml:space="preserve"> jako parametry wejściowe przyjmuje zbiór prób, ilość iteracji i proporcję </w:t>
       </w:r>
       <w:r>
         <w:lastRenderedPageBreak/>
-        <w:t xml:space="preserve">iteracji i proporcję w jakich ma podzielić zbiór na testowy i uczący. Do obliczania pojedynczej iteracji wykorzystywana jest funkcja </w:t>
+        <w:t xml:space="preserve">w jakich ma podzielić zbiór na testowy i uczący. Do obliczania pojedynczej iteracji wykorzystywana jest funkcja </w:t>
       </w:r>
       <w:r>
         <w:rPr>
@@ -8072,7 +8035,6 @@
         <w:pStyle w:val="Listing"/>
       </w:pPr>
       <w:r>
-        <w:lastRenderedPageBreak/>
         <w:t xml:space="preserve">        </w:t>
       </w:r>
       <w:r>
@@ -8098,6 +8060,7 @@
         <w:pStyle w:val="Listing"/>
       </w:pPr>
       <w:r>
+        <w:lastRenderedPageBreak/>
         <w:t xml:space="preserve">    }</w:t>
       </w:r>
     </w:p>
@@ -9647,9 +9610,6 @@
     </w:p>
     <w:p/>
     <w:p>
-      <w:pPr>
-        <w:jc w:val="both"/>
-      </w:pPr>
       <w:r>
         <w:t xml:space="preserve">Wyrażam zgodę na udostępnienie mojej pracy w czytelniach Biblioteki SGGW </w:t>
       </w:r>
@@ -11244,9 +11204,10 @@
   <w:style w:type="paragraph" w:default="1" w:styleId="Normalny">
     <w:name w:val="Normal"/>
     <w:qFormat/>
-    <w:rsid w:val="00A44431"/>
+    <w:rsid w:val="005E1AE9"/>
     <w:pPr>
       <w:spacing w:line="360" w:lineRule="auto"/>
+      <w:jc w:val="both"/>
     </w:pPr>
     <w:rPr>
       <w:rFonts w:ascii="Times New Roman" w:eastAsia="Times New Roman" w:hAnsi="Times New Roman" w:cs="Times New Roman"/>
@@ -56398,7 +56359,7 @@
 </file>
 
 <file path=customXml/itemProps1.xml><?xml version="1.0" encoding="utf-8"?>
-<ds:datastoreItem xmlns:ds="http://schemas.openxmlformats.org/officeDocument/2006/customXml" ds:itemID="{5198C070-E90D-40AE-BEB1-5FEFCFFEB689}">
+<ds:datastoreItem xmlns:ds="http://schemas.openxmlformats.org/officeDocument/2006/customXml" ds:itemID="{14AB4C32-1D63-42EF-8AEE-50BD840C8E1D}">
   <ds:schemaRefs>
     <ds:schemaRef ds:uri="http://schemas.openxmlformats.org/officeDocument/2006/bibliography"/>
   </ds:schemaRefs>

</xml_diff>

<commit_message>
Poprawienie opisu biblioteki WPF
</commit_message>
<xml_diff>
--- a/Turski_Sylwester_INZ.docx
+++ b/Turski_Sylwester_INZ.docx
@@ -338,13 +338,8 @@
         <w:jc w:val="right"/>
       </w:pPr>
       <w:r>
-        <w:t xml:space="preserve">Dra Pawła </w:t>
-      </w:r>
-      <w:proofErr w:type="spellStart"/>
-      <w:r>
-        <w:t>Hosera</w:t>
-      </w:r>
-      <w:proofErr w:type="spellEnd"/>
+        <w:t>Dra Pawła Hosera</w:t>
+      </w:r>
     </w:p>
     <w:p>
       <w:pPr>
@@ -557,21 +552,7 @@
           <w:color w:val="auto"/>
         </w:rPr>
         <w:br/>
-        <w:t xml:space="preserve">4 lutego 1994 r. o prawie autorskim i prawach pokrewnych (Dz. U. Nr 90 poz. 631 z </w:t>
-      </w:r>
-      <w:proofErr w:type="spellStart"/>
-      <w:r>
-        <w:rPr>
-          <w:color w:val="auto"/>
-        </w:rPr>
-        <w:t>późn</w:t>
-      </w:r>
-      <w:proofErr w:type="spellEnd"/>
-      <w:r>
-        <w:rPr>
-          <w:color w:val="auto"/>
-        </w:rPr>
-        <w:t xml:space="preserve">. </w:t>
+        <w:t xml:space="preserve">4 lutego 1994 r. o prawie autorskim i prawach pokrewnych (Dz. U. Nr 90 poz. 631 z późn. </w:t>
       </w:r>
       <w:proofErr w:type="gramStart"/>
       <w:r>
@@ -2133,27 +2114,14 @@
         <w:t>OpenCV (</w:t>
       </w:r>
       <w:r>
-        <w:t xml:space="preserve">Open Source </w:t>
-      </w:r>
-      <w:proofErr w:type="spellStart"/>
-      <w:r>
-        <w:t>Computer</w:t>
-      </w:r>
-      <w:proofErr w:type="spellEnd"/>
+        <w:t>Open Source Computer Vision</w:t>
+      </w:r>
+      <w:r>
+        <w:t>) –</w:t>
+      </w:r>
       <w:r>
         <w:t xml:space="preserve"> </w:t>
       </w:r>
-      <w:proofErr w:type="spellStart"/>
-      <w:r>
-        <w:t>Vision</w:t>
-      </w:r>
-      <w:proofErr w:type="spellEnd"/>
-      <w:r>
-        <w:t>) –</w:t>
-      </w:r>
-      <w:r>
-        <w:t xml:space="preserve"> </w:t>
-      </w:r>
       <w:r>
         <w:t>Popularna biblioteka funkcji do rozpoznawania obrazów</w:t>
       </w:r>
@@ -2179,13 +2147,8 @@
         <w:t>został zainicjalizowany przez firmę Intel.</w:t>
       </w:r>
       <w:r>
-        <w:t xml:space="preserve"> Biblioteka jest napisana w języku C++. Jako </w:t>
-      </w:r>
-      <w:proofErr w:type="spellStart"/>
-      <w:r>
-        <w:t>wrapper</w:t>
-      </w:r>
-      <w:proofErr w:type="spellEnd"/>
+        <w:t xml:space="preserve"> Biblioteka jest napisana w języku C++. Jako wrapper</w:t>
+      </w:r>
       <w:r>
         <w:rPr>
           <w:rStyle w:val="Odwoanieprzypisudolnego"/>
@@ -2245,14 +2208,12 @@
       <w:r>
         <w:t xml:space="preserve">. Wiele klas ma zaimplementowany interfejs </w:t>
       </w:r>
-      <w:proofErr w:type="spellStart"/>
       <w:r>
         <w:rPr>
           <w:i/>
         </w:rPr>
         <w:t>IDisposable</w:t>
       </w:r>
-      <w:proofErr w:type="spellEnd"/>
       <w:r>
         <w:t>, dzięki czemu nie trzeba się martwić zwalnianiem pamięci obiektów z poza platformy .NET. Biblioteka d</w:t>
       </w:r>
@@ -2274,56 +2235,92 @@
       <w:r>
         <w:t>.</w:t>
       </w:r>
+    </w:p>
+    <w:p>
+      <w:r>
+        <w:lastRenderedPageBreak/>
+        <w:t>WPF</w:t>
+      </w:r>
+      <w:r>
+        <w:t xml:space="preserve"> (</w:t>
+      </w:r>
+      <w:r>
+        <w:t>Windows Presentation Foundation</w:t>
+      </w:r>
+      <w:r>
+        <w:t>)</w:t>
+      </w:r>
+      <w:r>
+        <w:t xml:space="preserve"> </w:t>
+      </w:r>
+      <w:r>
+        <w:t xml:space="preserve">– Framework do tworzenia interfejsu użytkownika (ang. </w:t>
+      </w:r>
+      <w:r>
+        <w:rPr>
+          <w:lang w:val="en-US"/>
+        </w:rPr>
+        <w:t>user interface</w:t>
+      </w:r>
+      <w:r>
+        <w:t>) dla platformy .NET, stworzony przez firmę Microsoft. WPF kładzie nacisk na grafikę wektorową, dzięki której większość kontrolek można skal</w:t>
+      </w:r>
+      <w:r>
+        <w:t>ować bez utraty jakości, czy piks</w:t>
+      </w:r>
+      <w:r>
+        <w:t>elizacji. Wybór na tą technologię zapadł ponieważ można w łatwy spo</w:t>
+      </w:r>
+      <w:r>
+        <w:t>sób projektować wygląd aplikacji, który jest zarazem elastyczny i dopasowuje się do wielkości okna</w:t>
+      </w:r>
+      <w:r>
+        <w:t>.</w:t>
+      </w:r>
+      <w:r>
+        <w:t xml:space="preserve"> WPF pozwana na tworzenie aplikacji przy użyciu wzorca MVVM który pozwala na separację kodu odpowiedzialnego za widok od</w:t>
+      </w:r>
+      <w:r>
+        <w:t xml:space="preserve"> logiki aplikacji. Nazwa MVVM pochodzi o inicjałów Model, Widok (ang. </w:t>
+      </w:r>
+      <w:r>
+        <w:rPr>
+          <w:lang w:val="en-US"/>
+        </w:rPr>
+        <w:t>View</w:t>
+      </w:r>
+      <w:r>
+        <w:t>), Model Widoku (ang.</w:t>
+      </w:r>
+      <w:r>
+        <w:rPr>
+          <w:lang w:val="en-US"/>
+        </w:rPr>
+        <w:t xml:space="preserve"> View Model</w:t>
+      </w:r>
+      <w:r>
+        <w:t>)</w:t>
+      </w:r>
+      <w:r>
+        <w:t xml:space="preserve">. Jako model najczęściej określa się warstwę biznesową aplikacji lub warstwę dostępu do danych. </w:t>
+      </w:r>
+      <w:r>
+        <w:t xml:space="preserve">Model widoku jest odpowiedzialny za komunikację widoku z modelem, poprzez przygotowanie danych z modelu dla widoku oraz udostępnia komendy które służą do interakcji przez użytkownika. </w:t>
+      </w:r>
+      <w:r>
+        <w:t xml:space="preserve">Widok jest to część aplikacji która jest odpowiedzialna za </w:t>
+      </w:r>
+      <w:r>
+        <w:t xml:space="preserve">prezentację wizualną aplikacji, wyświetlanie danych i obsługę interakcji użytkownika za pomocą zdefiniowanych komend zdefiniowanych w </w:t>
+      </w:r>
+      <w:r>
+        <w:t>modelu widoku</w:t>
+      </w:r>
+      <w:r>
+        <w:t>.</w:t>
+      </w:r>
       <w:bookmarkStart w:id="11" w:name="_GoBack"/>
       <w:bookmarkEnd w:id="11"/>
-    </w:p>
-    <w:p>
-      <w:r>
-        <w:lastRenderedPageBreak/>
-        <w:t>WPF</w:t>
-      </w:r>
-      <w:r>
-        <w:t xml:space="preserve"> (</w:t>
-      </w:r>
-      <w:r>
-        <w:t>Windows Presentation Foundation</w:t>
-      </w:r>
-      <w:r>
-        <w:t>)</w:t>
-      </w:r>
-      <w:r>
-        <w:t xml:space="preserve"> </w:t>
-      </w:r>
-      <w:r>
-        <w:t xml:space="preserve">– Framework do tworzenia interfejsu użytkownika (ang. </w:t>
-      </w:r>
-      <w:proofErr w:type="spellStart"/>
-      <w:r>
-        <w:t>user</w:t>
-      </w:r>
-      <w:proofErr w:type="spellEnd"/>
-      <w:r>
-        <w:t xml:space="preserve"> </w:t>
-      </w:r>
-      <w:proofErr w:type="spellStart"/>
-      <w:r>
-        <w:t>interface</w:t>
-      </w:r>
-      <w:proofErr w:type="spellEnd"/>
-      <w:r>
-        <w:t xml:space="preserve">) dla platformy .NET, stworzony przez firmę Microsoft. WPF kładzie nacisk na grafikę wektorową, dzięki której większość kontrolek można skalować bez utraty jakości, czy </w:t>
-      </w:r>
-      <w:proofErr w:type="spellStart"/>
-      <w:r>
-        <w:t>pixelizacji</w:t>
-      </w:r>
-      <w:proofErr w:type="spellEnd"/>
-      <w:r>
-        <w:t xml:space="preserve">. Wybór na tą technologię zapadł ponieważ można w łatwy sposób projektować wygląd aplikacji jednocześnie zachowując pełną kontrolę nad zachowaniem aplikacji podczas zmiany wielkości okna. Rozważaną alternatywą </w:t>
-      </w:r>
-      <w:r>
-        <w:t>do tej technologii były wbudowane w bibliotekę OpenCV funkcję do tworzenie interfejsu użytkownika. Jednak nie pozwalały one zarządzać położeniem i wielkością kontrolek, przez co ostateczny wybór padł na technologię WPF</w:t>
-      </w:r>
     </w:p>
     <w:p>
       <w:pPr>
@@ -2355,21 +2352,11 @@
       <w:r>
         <w:t xml:space="preserve">Jako modelu samochodów zostały użyte popularne zabawkowe </w:t>
       </w:r>
-      <w:proofErr w:type="spellStart"/>
       <w:r>
         <w:t>resoraki</w:t>
       </w:r>
-      <w:proofErr w:type="spellEnd"/>
-      <w:r>
-        <w:t xml:space="preserve"> w kilku kolorach, i jeden </w:t>
-      </w:r>
-      <w:proofErr w:type="spellStart"/>
-      <w:r>
-        <w:t>resorak</w:t>
-      </w:r>
-      <w:proofErr w:type="spellEnd"/>
-      <w:r>
-        <w:t xml:space="preserve"> w kolorze czarnym, który z założenia miał zlewać się z kolorem podłoża i stanowić przypadek pesymistyczny.</w:t>
+      <w:r>
+        <w:t xml:space="preserve"> w kilku kolorach, i jeden resorak w kolorze czarnym, który z założenia miał zlewać się z kolorem podłoża i stanowić przypadek pesymistyczny.</w:t>
       </w:r>
       <w:r>
         <w:t xml:space="preserve"> Zdjęcia robione były przy użyciu kamery internetowej w rozdzielczości 640x</w:t>
@@ -2437,7 +2424,11 @@
         <w:t xml:space="preserve"> Jednakże algorytm wykrywania krawędzi znacząco więcej wykrywał pomarszczoną fakturę bibuły, a samochody kolorowe zaczynały być</w:t>
       </w:r>
       <w:r>
-        <w:t xml:space="preserve"> prześwietlone. Kamera przy słabej jakości oświetlenia zaczęła generować szum </w:t>
+        <w:t xml:space="preserve"> prześwietlone. Kamera przy słabej jakości oświetlenia </w:t>
+      </w:r>
+      <w:r>
+        <w:lastRenderedPageBreak/>
+        <w:t xml:space="preserve">zaczęła generować szum </w:t>
       </w:r>
       <w:r>
         <w:t>cyfrowy</w:t>
@@ -2466,11 +2457,7 @@
         <w:t xml:space="preserve"> pozostał ten sam. Zdjęcia zostały wykonane aparatem telefonu komórkowego</w:t>
       </w:r>
       <w:r>
-        <w:t xml:space="preserve"> o rozdzielczości </w:t>
-      </w:r>
-      <w:r>
-        <w:lastRenderedPageBreak/>
-        <w:t xml:space="preserve">3264x2448. Zdjęcia zostały zrobione pod różnymi kontami względem modelu, w przeciwieństwie do poprzedniego zdjęcia mają również różne nachylenie względem modelu. Są zdjęcia robione z góry, gdzie samochody idealnie się </w:t>
+        <w:t xml:space="preserve"> o rozdzielczości 3264x2448. Zdjęcia zostały zrobione pod różnymi kontami względem modelu, w przeciwieństwie do poprzedniego zdjęcia mają również różne nachylenie względem modelu. Są zdjęcia robione z góry, gdzie samochody idealnie się </w:t>
       </w:r>
       <w:r>
         <w:t>wpasowują</w:t>
@@ -2521,13 +2508,11 @@
       <w:r>
         <w:t xml:space="preserve"> współczynnika </w:t>
       </w:r>
-      <w:proofErr w:type="spellStart"/>
-      <w:r>
-        <w:t>pixeli</w:t>
-      </w:r>
-      <w:proofErr w:type="spellEnd"/>
-      <w:r>
-        <w:t xml:space="preserve"> z saturacją &gt;100 do całości </w:t>
+      <w:r>
+        <w:t>piksel</w:t>
+      </w:r>
+      <w:r>
+        <w:t xml:space="preserve">i z saturacją &gt;100 do całości </w:t>
       </w:r>
       <w:r>
         <w:t>obszaru miejsca parkingowego. Sposób obliczania tej cechy przedstawia</w:t>
@@ -2610,13 +2595,11 @@
       <w:r>
         <w:t xml:space="preserve"> W bibliotece OpenCV zdarzają się </w:t>
       </w:r>
-      <w:proofErr w:type="spellStart"/>
-      <w:r>
-        <w:t>pixele</w:t>
-      </w:r>
-      <w:proofErr w:type="spellEnd"/>
-      <w:r>
-        <w:t xml:space="preserve"> o kolorze zbliżonym do czarnego które jednak posiadają wysoką saturację</w:t>
+      <w:r>
+        <w:t>piksel</w:t>
+      </w:r>
+      <w:r>
+        <w:t>e o kolorze zbliżonym do czarnego które jednak posiadają wysoką saturację</w:t>
       </w:r>
       <w:r>
         <w:t xml:space="preserve">, dzieje się tak dlatego że przestrzeń kolorów </w:t>
@@ -2685,25 +2668,18 @@
       <w:r>
         <w:t xml:space="preserve"> </w:t>
       </w:r>
-      <w:proofErr w:type="spellStart"/>
       <w:r>
         <w:rPr>
           <w:color w:val="0000FF"/>
         </w:rPr>
         <w:t>int</w:t>
       </w:r>
-      <w:proofErr w:type="spellEnd"/>
       <w:r>
         <w:t xml:space="preserve"> </w:t>
       </w:r>
-      <w:proofErr w:type="spellStart"/>
       <w:proofErr w:type="gramStart"/>
       <w:r>
-        <w:t>CountSaturationPixels</w:t>
-      </w:r>
-      <w:proofErr w:type="spellEnd"/>
-      <w:r>
-        <w:t>(</w:t>
+        <w:t>CountSaturationPixels(</w:t>
       </w:r>
       <w:proofErr w:type="gramEnd"/>
       <w:r>
@@ -2722,15 +2698,7 @@
         <w:t>Mat</w:t>
       </w:r>
       <w:r>
-        <w:t xml:space="preserve"> </w:t>
-      </w:r>
-      <w:proofErr w:type="spellStart"/>
-      <w:r>
-        <w:t>src</w:t>
-      </w:r>
-      <w:proofErr w:type="spellEnd"/>
-      <w:r>
-        <w:t>)</w:t>
+        <w:t xml:space="preserve"> src)</w:t>
       </w:r>
     </w:p>
     <w:p>
@@ -2748,53 +2716,22 @@
       <w:r>
         <w:t xml:space="preserve">    </w:t>
       </w:r>
-      <w:proofErr w:type="spellStart"/>
       <w:r>
         <w:rPr>
           <w:color w:val="0000FF"/>
         </w:rPr>
         <w:t>var</w:t>
       </w:r>
-      <w:proofErr w:type="spellEnd"/>
-      <w:r>
-        <w:t xml:space="preserve"> </w:t>
-      </w:r>
-      <w:proofErr w:type="spellStart"/>
-      <w:r>
-        <w:t>rect</w:t>
-      </w:r>
-      <w:proofErr w:type="spellEnd"/>
-      <w:r>
-        <w:t xml:space="preserve"> = </w:t>
-      </w:r>
-      <w:proofErr w:type="spellStart"/>
+      <w:r>
+        <w:t xml:space="preserve"> rect = </w:t>
+      </w:r>
       <w:proofErr w:type="gramStart"/>
       <w:r>
-        <w:t>GetContourRect</w:t>
-      </w:r>
-      <w:proofErr w:type="spellEnd"/>
-      <w:r>
-        <w:t>(</w:t>
+        <w:t>GetContourRect(</w:t>
       </w:r>
       <w:proofErr w:type="gramEnd"/>
       <w:r>
-        <w:t xml:space="preserve">contour, </w:t>
-      </w:r>
-      <w:proofErr w:type="spellStart"/>
-      <w:r>
-        <w:t>src.Height</w:t>
-      </w:r>
-      <w:proofErr w:type="spellEnd"/>
-      <w:r>
-        <w:t xml:space="preserve">, </w:t>
-      </w:r>
-      <w:proofErr w:type="spellStart"/>
-      <w:r>
-        <w:t>src.Width</w:t>
-      </w:r>
-      <w:proofErr w:type="spellEnd"/>
-      <w:r>
-        <w:t>);</w:t>
+        <w:t>contour, src.Height, src.Width);</w:t>
       </w:r>
     </w:p>
     <w:p>
@@ -2809,39 +2746,23 @@
       <w:r>
         <w:t xml:space="preserve">    </w:t>
       </w:r>
-      <w:proofErr w:type="spellStart"/>
       <w:r>
         <w:rPr>
           <w:color w:val="0000FF"/>
         </w:rPr>
         <w:t>var</w:t>
       </w:r>
-      <w:proofErr w:type="spellEnd"/>
       <w:r>
         <w:t xml:space="preserve"> mask = </w:t>
       </w:r>
-      <w:proofErr w:type="spellStart"/>
       <w:proofErr w:type="gramStart"/>
       <w:r>
-        <w:t>GetMask</w:t>
-      </w:r>
-      <w:proofErr w:type="spellEnd"/>
-      <w:r>
-        <w:t>(</w:t>
+        <w:t>GetMask(</w:t>
       </w:r>
       <w:proofErr w:type="gramEnd"/>
       <w:r>
-        <w:t xml:space="preserve">contour, </w:t>
-      </w:r>
-      <w:proofErr w:type="spellStart"/>
-      <w:r>
-        <w:t>src.Size</w:t>
-      </w:r>
-      <w:proofErr w:type="spellEnd"/>
-      <w:r>
-        <w:t xml:space="preserve">(), color: </w:t>
-      </w:r>
-      <w:proofErr w:type="spellStart"/>
+        <w:t xml:space="preserve">contour, src.Size(), color: </w:t>
+      </w:r>
       <w:r>
         <w:rPr>
           <w:color w:val="2B91AF"/>
@@ -2849,13 +2770,8 @@
         <w:t>Scalar</w:t>
       </w:r>
       <w:r>
-        <w:t>.White</w:t>
-      </w:r>
-      <w:proofErr w:type="spellEnd"/>
-      <w:r>
-        <w:t xml:space="preserve">, background: </w:t>
-      </w:r>
-      <w:proofErr w:type="spellStart"/>
+        <w:t xml:space="preserve">.White, background: </w:t>
+      </w:r>
       <w:r>
         <w:rPr>
           <w:color w:val="2B91AF"/>
@@ -2863,11 +2779,7 @@
         <w:t>Scalar</w:t>
       </w:r>
       <w:r>
-        <w:t>.Black</w:t>
-      </w:r>
-      <w:proofErr w:type="spellEnd"/>
-      <w:r>
-        <w:t>)</w:t>
+        <w:t>.Black)</w:t>
       </w:r>
     </w:p>
     <w:p>
@@ -2883,15 +2795,7 @@
       </w:r>
       <w:proofErr w:type="gramEnd"/>
       <w:r>
-        <w:t>(</w:t>
-      </w:r>
-      <w:proofErr w:type="spellStart"/>
-      <w:r>
-        <w:t>rect</w:t>
-      </w:r>
-      <w:proofErr w:type="spellEnd"/>
-      <w:r>
-        <w:t>)</w:t>
+        <w:t>(rect)</w:t>
       </w:r>
     </w:p>
     <w:p>
@@ -2903,13 +2807,8 @@
       </w:r>
       <w:proofErr w:type="gramStart"/>
       <w:r>
-        <w:t>.</w:t>
-      </w:r>
-      <w:proofErr w:type="spellStart"/>
-      <w:r>
-        <w:t>CvtColor</w:t>
-      </w:r>
-      <w:proofErr w:type="spellEnd"/>
+        <w:t>.CvtColor</w:t>
+      </w:r>
       <w:proofErr w:type="gramEnd"/>
       <w:r>
         <w:t>(</w:t>
@@ -2934,6 +2833,7 @@
         <w:pStyle w:val="Listing"/>
       </w:pPr>
       <w:r>
+        <w:lastRenderedPageBreak/>
         <w:t xml:space="preserve">    </w:t>
       </w:r>
       <w:r>
@@ -2943,13 +2843,8 @@
         <w:t>return</w:t>
       </w:r>
       <w:r>
-        <w:t xml:space="preserve"> </w:t>
-      </w:r>
-      <w:proofErr w:type="spellStart"/>
-      <w:r>
-        <w:t>src</w:t>
-      </w:r>
-      <w:proofErr w:type="spellEnd"/>
+        <w:t xml:space="preserve"> src</w:t>
+      </w:r>
     </w:p>
     <w:p>
       <w:pPr>
@@ -2964,15 +2859,7 @@
       </w:r>
       <w:proofErr w:type="gramEnd"/>
       <w:r>
-        <w:t>(</w:t>
-      </w:r>
-      <w:proofErr w:type="spellStart"/>
-      <w:r>
-        <w:t>rect</w:t>
-      </w:r>
-      <w:proofErr w:type="spellEnd"/>
-      <w:r>
-        <w:t>)</w:t>
+        <w:t>(rect)</w:t>
       </w:r>
     </w:p>
     <w:p>
@@ -2984,13 +2871,8 @@
       </w:r>
       <w:proofErr w:type="gramStart"/>
       <w:r>
-        <w:t>.</w:t>
-      </w:r>
-      <w:proofErr w:type="spellStart"/>
-      <w:r>
-        <w:t>CvtColor</w:t>
-      </w:r>
-      <w:proofErr w:type="spellEnd"/>
+        <w:t>.CvtColor</w:t>
+      </w:r>
       <w:proofErr w:type="gramEnd"/>
       <w:r>
         <w:t>(</w:t>
@@ -3014,13 +2896,8 @@
       </w:r>
       <w:proofErr w:type="gramStart"/>
       <w:r>
-        <w:t>.</w:t>
-      </w:r>
-      <w:proofErr w:type="spellStart"/>
-      <w:r>
-        <w:t>ScaleSaturationWithValue</w:t>
-      </w:r>
-      <w:proofErr w:type="spellEnd"/>
+        <w:t>.ScaleSaturationWithValue</w:t>
+      </w:r>
       <w:proofErr w:type="gramEnd"/>
       <w:r>
         <w:t xml:space="preserve">() </w:t>
@@ -3041,13 +2918,8 @@
       </w:r>
       <w:proofErr w:type="gramStart"/>
       <w:r>
-        <w:t>.</w:t>
-      </w:r>
-      <w:proofErr w:type="spellStart"/>
-      <w:r>
-        <w:t>BitwiseAnd</w:t>
-      </w:r>
-      <w:proofErr w:type="spellEnd"/>
+        <w:t>.BitwiseAnd</w:t>
+      </w:r>
       <w:proofErr w:type="gramEnd"/>
       <w:r>
         <w:t>(mask)</w:t>
@@ -3068,7 +2940,6 @@
       <w:r>
         <w:t xml:space="preserve">(100, 255, </w:t>
       </w:r>
-      <w:proofErr w:type="spellStart"/>
       <w:r>
         <w:rPr>
           <w:color w:val="2B91AF"/>
@@ -3076,11 +2947,7 @@
         <w:t>ThresholdTypes</w:t>
       </w:r>
       <w:r>
-        <w:t>.Binary</w:t>
-      </w:r>
-      <w:proofErr w:type="spellEnd"/>
-      <w:r>
-        <w:t>)</w:t>
+        <w:t>.Binary)</w:t>
       </w:r>
     </w:p>
     <w:p>
@@ -3092,13 +2959,8 @@
       </w:r>
       <w:proofErr w:type="gramStart"/>
       <w:r>
-        <w:t>.</w:t>
-      </w:r>
-      <w:proofErr w:type="spellStart"/>
-      <w:r>
-        <w:t>CountNonZero</w:t>
-      </w:r>
-      <w:proofErr w:type="spellEnd"/>
+        <w:t>.CountNonZero</w:t>
+      </w:r>
       <w:proofErr w:type="gramEnd"/>
       <w:r>
         <w:t>();</w:t>
@@ -3125,7 +2987,6 @@
         <w:rPr>
           <w:lang w:val="en-US"/>
         </w:rPr>
-        <w:lastRenderedPageBreak/>
         <w:t xml:space="preserve">Listing </w:t>
       </w:r>
       <w:r>
@@ -3155,59 +3016,21 @@
         <w:rPr>
           <w:lang w:val="en-US"/>
         </w:rPr>
-        <w:t xml:space="preserve"> </w:t>
-      </w:r>
-      <w:proofErr w:type="spellStart"/>
+        <w:t xml:space="preserve"> Obliczanie liczności nasyconych </w:t>
+      </w:r>
       <w:r>
         <w:rPr>
           <w:lang w:val="en-US"/>
         </w:rPr>
-        <w:t>Obliczanie</w:t>
-      </w:r>
-      <w:proofErr w:type="spellEnd"/>
+        <w:t>piksel</w:t>
+      </w:r>
       <w:r>
         <w:rPr>
           <w:lang w:val="en-US"/>
         </w:rPr>
-        <w:t xml:space="preserve"> </w:t>
-      </w:r>
-      <w:proofErr w:type="spellStart"/>
-      <w:r>
-        <w:rPr>
-          <w:lang w:val="en-US"/>
-        </w:rPr>
-        <w:t>liczności</w:t>
-      </w:r>
-      <w:proofErr w:type="spellEnd"/>
-      <w:r>
-        <w:rPr>
-          <w:lang w:val="en-US"/>
-        </w:rPr>
-        <w:t xml:space="preserve"> </w:t>
-      </w:r>
-      <w:proofErr w:type="spellStart"/>
-      <w:r>
-        <w:rPr>
-          <w:lang w:val="en-US"/>
-        </w:rPr>
-        <w:t>nasyconych</w:t>
-      </w:r>
-      <w:proofErr w:type="spellEnd"/>
-      <w:r>
-        <w:rPr>
-          <w:lang w:val="en-US"/>
-        </w:rPr>
-        <w:t xml:space="preserve"> </w:t>
-      </w:r>
-      <w:proofErr w:type="spellStart"/>
-      <w:r>
-        <w:rPr>
-          <w:lang w:val="en-US"/>
-        </w:rPr>
-        <w:t>pixeli</w:t>
+        <w:t>i</w:t>
       </w:r>
       <w:bookmarkEnd w:id="16"/>
-      <w:proofErr w:type="spellEnd"/>
     </w:p>
     <w:p>
       <w:pPr>
@@ -3240,14 +3063,9 @@
       <w:r>
         <w:t xml:space="preserve"> </w:t>
       </w:r>
-      <w:proofErr w:type="spellStart"/>
       <w:proofErr w:type="gramStart"/>
       <w:r>
-        <w:t>ScaleSaturationWithValue</w:t>
-      </w:r>
-      <w:proofErr w:type="spellEnd"/>
-      <w:r>
-        <w:t>(</w:t>
+        <w:t>ScaleSaturationWithValue(</w:t>
       </w:r>
       <w:proofErr w:type="gramEnd"/>
       <w:r>
@@ -3266,15 +3084,7 @@
         <w:t>Mat</w:t>
       </w:r>
       <w:r>
-        <w:t xml:space="preserve"> </w:t>
-      </w:r>
-      <w:proofErr w:type="spellStart"/>
-      <w:r>
-        <w:t>src</w:t>
-      </w:r>
-      <w:proofErr w:type="spellEnd"/>
-      <w:r>
-        <w:t>)</w:t>
+        <w:t xml:space="preserve"> src)</w:t>
       </w:r>
     </w:p>
     <w:p>
@@ -3292,23 +3102,19 @@
       <w:r>
         <w:t xml:space="preserve">    </w:t>
       </w:r>
-      <w:proofErr w:type="spellStart"/>
       <w:r>
         <w:rPr>
           <w:color w:val="0000FF"/>
         </w:rPr>
         <w:t>var</w:t>
       </w:r>
-      <w:proofErr w:type="spellEnd"/>
       <w:r>
         <w:t xml:space="preserve"> mats = </w:t>
       </w:r>
-      <w:proofErr w:type="spellStart"/>
       <w:proofErr w:type="gramStart"/>
       <w:r>
         <w:t>src.Split</w:t>
       </w:r>
-      <w:proofErr w:type="spellEnd"/>
       <w:proofErr w:type="gramEnd"/>
       <w:r>
         <w:t>();</w:t>
@@ -3332,13 +3138,8 @@
       </w:r>
       <w:proofErr w:type="gramStart"/>
       <w:r>
-        <w:t>].</w:t>
-      </w:r>
-      <w:proofErr w:type="spellStart"/>
-      <w:r>
-        <w:t>Mul</w:t>
-      </w:r>
-      <w:proofErr w:type="spellEnd"/>
+        <w:t>].Mul</w:t>
+      </w:r>
       <w:proofErr w:type="gramEnd"/>
       <w:r>
         <w:t>(mats[2], 1.0/255);</w:t>
@@ -3419,25 +3220,18 @@
       <w:r>
         <w:t xml:space="preserve"> </w:t>
       </w:r>
-      <w:proofErr w:type="spellStart"/>
       <w:r>
         <w:rPr>
           <w:color w:val="0000FF"/>
         </w:rPr>
         <w:t>int</w:t>
       </w:r>
-      <w:proofErr w:type="spellEnd"/>
       <w:r>
         <w:t xml:space="preserve"> </w:t>
       </w:r>
-      <w:proofErr w:type="spellStart"/>
       <w:proofErr w:type="gramStart"/>
       <w:r>
-        <w:t>CountMaskArea</w:t>
-      </w:r>
-      <w:proofErr w:type="spellEnd"/>
-      <w:r>
-        <w:t>(</w:t>
+        <w:t>CountMaskArea(</w:t>
       </w:r>
       <w:proofErr w:type="gramEnd"/>
       <w:r>
@@ -3456,15 +3250,7 @@
         <w:t>Mat</w:t>
       </w:r>
       <w:r>
-        <w:t xml:space="preserve"> </w:t>
-      </w:r>
-      <w:proofErr w:type="spellStart"/>
-      <w:r>
-        <w:t>src</w:t>
-      </w:r>
-      <w:proofErr w:type="spellEnd"/>
-      <w:r>
-        <w:t>)</w:t>
+        <w:t xml:space="preserve"> src)</w:t>
       </w:r>
     </w:p>
     <w:p>
@@ -3482,53 +3268,22 @@
       <w:r>
         <w:t xml:space="preserve">    </w:t>
       </w:r>
-      <w:proofErr w:type="spellStart"/>
       <w:r>
         <w:rPr>
           <w:color w:val="0000FF"/>
         </w:rPr>
         <w:t>var</w:t>
       </w:r>
-      <w:proofErr w:type="spellEnd"/>
-      <w:r>
-        <w:t xml:space="preserve"> </w:t>
-      </w:r>
-      <w:proofErr w:type="spellStart"/>
-      <w:r>
-        <w:t>rect</w:t>
-      </w:r>
-      <w:proofErr w:type="spellEnd"/>
-      <w:r>
-        <w:t xml:space="preserve"> = </w:t>
-      </w:r>
-      <w:proofErr w:type="spellStart"/>
+      <w:r>
+        <w:t xml:space="preserve"> rect = </w:t>
+      </w:r>
       <w:proofErr w:type="gramStart"/>
       <w:r>
-        <w:t>GetContourRect</w:t>
-      </w:r>
-      <w:proofErr w:type="spellEnd"/>
-      <w:r>
-        <w:t>(</w:t>
+        <w:t>GetContourRect(</w:t>
       </w:r>
       <w:proofErr w:type="gramEnd"/>
       <w:r>
-        <w:t xml:space="preserve">contour, </w:t>
-      </w:r>
-      <w:proofErr w:type="spellStart"/>
-      <w:r>
-        <w:t>src.Height</w:t>
-      </w:r>
-      <w:proofErr w:type="spellEnd"/>
-      <w:r>
-        <w:t xml:space="preserve">, </w:t>
-      </w:r>
-      <w:proofErr w:type="spellStart"/>
-      <w:r>
-        <w:t>src.Width</w:t>
-      </w:r>
-      <w:proofErr w:type="spellEnd"/>
-      <w:r>
-        <w:t>);</w:t>
+        <w:t>contour, src.Height, src.Width);</w:t>
       </w:r>
     </w:p>
     <w:p>
@@ -3552,28 +3307,14 @@
       <w:r>
         <w:t xml:space="preserve"> </w:t>
       </w:r>
-      <w:proofErr w:type="spellStart"/>
       <w:proofErr w:type="gramStart"/>
       <w:r>
-        <w:t>GetMask</w:t>
-      </w:r>
-      <w:proofErr w:type="spellEnd"/>
-      <w:r>
-        <w:t>(</w:t>
+        <w:t>GetMask(</w:t>
       </w:r>
       <w:proofErr w:type="gramEnd"/>
       <w:r>
-        <w:t xml:space="preserve">contour, </w:t>
-      </w:r>
-      <w:proofErr w:type="spellStart"/>
-      <w:r>
-        <w:t>src.Size</w:t>
-      </w:r>
-      <w:proofErr w:type="spellEnd"/>
-      <w:r>
-        <w:t xml:space="preserve">(), color: </w:t>
-      </w:r>
-      <w:proofErr w:type="spellStart"/>
+        <w:t xml:space="preserve">contour, src.Size(), color: </w:t>
+      </w:r>
       <w:r>
         <w:rPr>
           <w:color w:val="2B91AF"/>
@@ -3581,13 +3322,8 @@
         <w:t>Scalar</w:t>
       </w:r>
       <w:r>
-        <w:t>.White</w:t>
-      </w:r>
-      <w:proofErr w:type="spellEnd"/>
-      <w:r>
-        <w:t xml:space="preserve">, background: </w:t>
-      </w:r>
-      <w:proofErr w:type="spellStart"/>
+        <w:t xml:space="preserve">.White, background: </w:t>
+      </w:r>
       <w:r>
         <w:rPr>
           <w:color w:val="2B91AF"/>
@@ -3595,11 +3331,7 @@
         <w:t>Scalar</w:t>
       </w:r>
       <w:r>
-        <w:t>.Black</w:t>
-      </w:r>
-      <w:proofErr w:type="spellEnd"/>
-      <w:r>
-        <w:t>)</w:t>
+        <w:t>.Black)</w:t>
       </w:r>
     </w:p>
     <w:p>
@@ -3615,15 +3347,7 @@
       </w:r>
       <w:proofErr w:type="gramEnd"/>
       <w:r>
-        <w:t>(</w:t>
-      </w:r>
-      <w:proofErr w:type="spellStart"/>
-      <w:r>
-        <w:t>rect</w:t>
-      </w:r>
-      <w:proofErr w:type="spellEnd"/>
-      <w:r>
-        <w:t>)</w:t>
+        <w:t>(rect)</w:t>
       </w:r>
     </w:p>
     <w:p>
@@ -3635,13 +3359,8 @@
       </w:r>
       <w:proofErr w:type="gramStart"/>
       <w:r>
-        <w:t>.</w:t>
-      </w:r>
-      <w:proofErr w:type="spellStart"/>
-      <w:r>
-        <w:t>CvtColor</w:t>
-      </w:r>
-      <w:proofErr w:type="spellEnd"/>
+        <w:t>.CvtColor</w:t>
+      </w:r>
       <w:proofErr w:type="gramEnd"/>
       <w:r>
         <w:t>(</w:t>
@@ -3671,7 +3390,6 @@
       <w:r>
         <w:t xml:space="preserve">(200, 255, </w:t>
       </w:r>
-      <w:proofErr w:type="spellStart"/>
       <w:r>
         <w:rPr>
           <w:color w:val="2B91AF"/>
@@ -3679,11 +3397,7 @@
         <w:t>ThresholdTypes</w:t>
       </w:r>
       <w:r>
-        <w:t>.Binary</w:t>
-      </w:r>
-      <w:proofErr w:type="spellEnd"/>
-      <w:r>
-        <w:t>)</w:t>
+        <w:t>.Binary)</w:t>
       </w:r>
     </w:p>
     <w:p>
@@ -3695,13 +3409,8 @@
       </w:r>
       <w:proofErr w:type="gramStart"/>
       <w:r>
-        <w:t>.</w:t>
-      </w:r>
-      <w:proofErr w:type="spellStart"/>
-      <w:r>
-        <w:t>CountNonZero</w:t>
-      </w:r>
-      <w:proofErr w:type="spellEnd"/>
+        <w:t>.CountNonZero</w:t>
+      </w:r>
       <w:proofErr w:type="gramEnd"/>
       <w:r>
         <w:t>();</w:t>
@@ -3718,25 +3427,16 @@
     <w:p>
       <w:pPr>
         <w:pStyle w:val="Legenda"/>
-        <w:rPr>
-          <w:lang w:val="en-US"/>
-        </w:rPr>
       </w:pPr>
       <w:bookmarkStart w:id="19" w:name="_Ref471393007"/>
       <w:bookmarkStart w:id="20" w:name="_Toc471594174"/>
       <w:r>
-        <w:rPr>
-          <w:lang w:val="en-US"/>
-        </w:rPr>
         <w:t xml:space="preserve">Listing </w:t>
       </w:r>
       <w:r>
         <w:fldChar w:fldCharType="begin"/>
       </w:r>
       <w:r>
-        <w:rPr>
-          <w:lang w:val="en-US"/>
-        </w:rPr>
         <w:instrText xml:space="preserve"> SEQ Listing \* ARABIC </w:instrText>
       </w:r>
       <w:r>
@@ -3745,7 +3445,6 @@
       <w:r>
         <w:rPr>
           <w:noProof/>
-          <w:lang w:val="en-US"/>
         </w:rPr>
         <w:t>3</w:t>
       </w:r>
@@ -3754,62 +3453,18 @@
       </w:r>
       <w:bookmarkEnd w:id="19"/>
       <w:r>
-        <w:rPr>
-          <w:lang w:val="en-US"/>
-        </w:rPr>
         <w:t xml:space="preserve"> </w:t>
       </w:r>
-      <w:proofErr w:type="spellStart"/>
-      <w:r>
-        <w:rPr>
-          <w:lang w:val="en-US"/>
-        </w:rPr>
-        <w:t>Obliczanie</w:t>
-      </w:r>
-      <w:proofErr w:type="spellEnd"/>
-      <w:r>
-        <w:rPr>
-          <w:lang w:val="en-US"/>
-        </w:rPr>
-        <w:t xml:space="preserve"> </w:t>
-      </w:r>
-      <w:proofErr w:type="spellStart"/>
-      <w:r>
-        <w:rPr>
-          <w:lang w:val="en-US"/>
-        </w:rPr>
-        <w:t>liczności</w:t>
-      </w:r>
-      <w:proofErr w:type="spellEnd"/>
-      <w:r>
-        <w:rPr>
-          <w:lang w:val="en-US"/>
-        </w:rPr>
-        <w:t xml:space="preserve"> </w:t>
-      </w:r>
-      <w:proofErr w:type="spellStart"/>
-      <w:r>
-        <w:rPr>
-          <w:lang w:val="en-US"/>
-        </w:rPr>
-        <w:t>pixeli</w:t>
-      </w:r>
-      <w:proofErr w:type="spellEnd"/>
-      <w:r>
-        <w:rPr>
-          <w:lang w:val="en-US"/>
-        </w:rPr>
-        <w:t xml:space="preserve"> w </w:t>
-      </w:r>
-      <w:proofErr w:type="spellStart"/>
-      <w:r>
-        <w:rPr>
-          <w:lang w:val="en-US"/>
-        </w:rPr>
-        <w:t>masce</w:t>
+      <w:r>
+        <w:t xml:space="preserve">Obliczanie liczności </w:t>
+      </w:r>
+      <w:r>
+        <w:t>piksel</w:t>
+      </w:r>
+      <w:r>
+        <w:t>i w masce</w:t>
       </w:r>
       <w:bookmarkEnd w:id="20"/>
-      <w:proofErr w:type="spellEnd"/>
     </w:p>
     <w:p>
       <w:pPr>
@@ -3831,15 +3486,7 @@
         <w:t>float</w:t>
       </w:r>
       <w:r>
-        <w:t xml:space="preserve"> </w:t>
-      </w:r>
-      <w:proofErr w:type="spellStart"/>
-      <w:r>
-        <w:t>SaturatedPixelsRatio</w:t>
-      </w:r>
-      <w:proofErr w:type="spellEnd"/>
-      <w:r>
-        <w:t xml:space="preserve"> =&gt; (</w:t>
+        <w:t xml:space="preserve"> SaturatedPixelsRatio =&gt; (</w:t>
       </w:r>
       <w:r>
         <w:rPr>
@@ -3848,23 +3495,7 @@
         <w:t>float</w:t>
       </w:r>
       <w:r>
-        <w:t xml:space="preserve">) </w:t>
-      </w:r>
-      <w:proofErr w:type="spellStart"/>
-      <w:r>
-        <w:t>SaturatedPixels</w:t>
-      </w:r>
-      <w:proofErr w:type="spellEnd"/>
-      <w:r>
-        <w:t>/</w:t>
-      </w:r>
-      <w:proofErr w:type="spellStart"/>
-      <w:r>
-        <w:t>MaskPixels</w:t>
-      </w:r>
-      <w:proofErr w:type="spellEnd"/>
-      <w:r>
-        <w:t>;</w:t>
+        <w:t>) SaturatedPixels/MaskPixels;</w:t>
       </w:r>
     </w:p>
     <w:p>
@@ -3904,13 +3535,11 @@
       <w:r>
         <w:t xml:space="preserve"> współczynnika nasyconych </w:t>
       </w:r>
-      <w:proofErr w:type="spellStart"/>
-      <w:r>
-        <w:t>pixeli</w:t>
-      </w:r>
-      <w:proofErr w:type="spellEnd"/>
-      <w:r>
-        <w:t xml:space="preserve"> względem </w:t>
+      <w:r>
+        <w:t>piksel</w:t>
+      </w:r>
+      <w:r>
+        <w:t xml:space="preserve">i względem </w:t>
       </w:r>
       <w:r>
         <w:t>obszaru</w:t>
@@ -3970,6 +3599,7 @@
         <w:rPr>
           <w:noProof/>
         </w:rPr>
+        <w:lastRenderedPageBreak/>
         <mc:AlternateContent>
           <mc:Choice Requires="wps">
             <w:drawing>
@@ -4047,15 +3677,7 @@
                               <w:t xml:space="preserve"> </w:t>
                             </w:r>
                             <w:r>
-                              <w:t xml:space="preserve">Wyniki testów klasyfikacji z cechą współczynnika </w:t>
-                            </w:r>
-                            <w:proofErr w:type="spellStart"/>
-                            <w:r>
-                              <w:t>pixeli</w:t>
-                            </w:r>
-                            <w:proofErr w:type="spellEnd"/>
-                            <w:r>
-                              <w:t xml:space="preserve"> nasyconych</w:t>
+                              <w:t>Wyniki testów klasyfikacji z cechą współczynnika pixeli nasyconych</w:t>
                             </w:r>
                             <w:bookmarkEnd w:id="25"/>
                           </w:p>
@@ -4122,15 +3744,7 @@
                         <w:t xml:space="preserve"> </w:t>
                       </w:r>
                       <w:r>
-                        <w:t xml:space="preserve">Wyniki testów klasyfikacji z cechą współczynnika </w:t>
-                      </w:r>
-                      <w:proofErr w:type="spellStart"/>
-                      <w:r>
-                        <w:t>pixeli</w:t>
-                      </w:r>
-                      <w:proofErr w:type="spellEnd"/>
-                      <w:r>
-                        <w:t xml:space="preserve"> nasyconych</w:t>
+                        <w:t>Wyniki testów klasyfikacji z cechą współczynnika pixeli nasyconych</w:t>
                       </w:r>
                       <w:bookmarkEnd w:id="27"/>
                     </w:p>
@@ -4199,56 +3813,24 @@
       <w:r>
         <w:t xml:space="preserve"> dając </w:t>
       </w:r>
-      <w:proofErr w:type="spellStart"/>
       <w:r>
         <w:rPr>
           <w:i/>
         </w:rPr>
-        <w:t>false</w:t>
-      </w:r>
-      <w:proofErr w:type="spellEnd"/>
+        <w:t>false negative</w:t>
+      </w:r>
+      <w:r>
+        <w:t xml:space="preserve">. </w:t>
+      </w:r>
+      <w:r>
+        <w:t xml:space="preserve">Również szum RGB generowany przez kamerę przy słabym oświetleniu może generować wyniki </w:t>
+      </w:r>
       <w:r>
         <w:rPr>
           <w:i/>
         </w:rPr>
-        <w:t xml:space="preserve"> </w:t>
-      </w:r>
-      <w:proofErr w:type="spellStart"/>
-      <w:r>
-        <w:rPr>
-          <w:i/>
-        </w:rPr>
-        <w:t>negative</w:t>
-      </w:r>
-      <w:proofErr w:type="spellEnd"/>
-      <w:r>
-        <w:t xml:space="preserve">. </w:t>
-      </w:r>
-      <w:r>
-        <w:t xml:space="preserve">Również szum RGB generowany przez kamerę przy słabym oświetleniu może generować wyniki </w:t>
-      </w:r>
-      <w:proofErr w:type="spellStart"/>
-      <w:r>
-        <w:rPr>
-          <w:i/>
-        </w:rPr>
-        <w:t>false</w:t>
-      </w:r>
-      <w:proofErr w:type="spellEnd"/>
-      <w:r>
-        <w:rPr>
-          <w:i/>
-        </w:rPr>
-        <w:t xml:space="preserve"> </w:t>
-      </w:r>
-      <w:proofErr w:type="spellStart"/>
-      <w:r>
-        <w:rPr>
-          <w:i/>
-        </w:rPr>
-        <w:t>positive</w:t>
-      </w:r>
-      <w:proofErr w:type="spellEnd"/>
+        <w:t>false positive</w:t>
+      </w:r>
       <w:r>
         <w:t>.</w:t>
       </w:r>
@@ -4264,24 +3846,20 @@
       <w:r>
         <w:t xml:space="preserve"> wykrywanie krawędzi np. metodą </w:t>
       </w:r>
-      <w:proofErr w:type="spellStart"/>
       <w:r>
         <w:rPr>
           <w:i/>
         </w:rPr>
         <w:t>Cannego</w:t>
       </w:r>
-      <w:proofErr w:type="spellEnd"/>
       <w:r>
         <w:t xml:space="preserve">, można zauważyć że obszary na których znajdują się samochody dają widocznie więcej krawędzi od podłoża. Na podstawie tej obserwacji wyliczam stosunek </w:t>
       </w:r>
-      <w:proofErr w:type="spellStart"/>
-      <w:r>
-        <w:t>pixeli</w:t>
-      </w:r>
-      <w:proofErr w:type="spellEnd"/>
-      <w:r>
-        <w:t xml:space="preserve"> z krawędziami do całości obszaru. </w:t>
+      <w:r>
+        <w:t>piksel</w:t>
+      </w:r>
+      <w:r>
+        <w:t xml:space="preserve">i z krawędziami do całości obszaru. </w:t>
       </w:r>
       <w:r>
         <w:t>Kod ob</w:t>
@@ -4353,7 +3931,6 @@
       <w:r>
         <w:t xml:space="preserve"> implementacji metody </w:t>
       </w:r>
-      <w:proofErr w:type="spellStart"/>
       <w:r>
         <w:rPr>
           <w:i/>
@@ -4361,7 +3938,6 @@
         <w:t>Cannego</w:t>
       </w:r>
       <w:commentRangeEnd w:id="28"/>
-      <w:proofErr w:type="spellEnd"/>
       <w:r>
         <w:rPr>
           <w:rStyle w:val="Odwoaniedokomentarza"/>
@@ -4424,25 +4000,18 @@
       <w:r>
         <w:t xml:space="preserve"> </w:t>
       </w:r>
-      <w:proofErr w:type="spellStart"/>
       <w:r>
         <w:rPr>
           <w:color w:val="0000FF"/>
         </w:rPr>
         <w:t>int</w:t>
       </w:r>
-      <w:proofErr w:type="spellEnd"/>
       <w:r>
         <w:t xml:space="preserve"> </w:t>
       </w:r>
-      <w:proofErr w:type="spellStart"/>
       <w:proofErr w:type="gramStart"/>
       <w:r>
-        <w:t>CountEdgePixels</w:t>
-      </w:r>
-      <w:proofErr w:type="spellEnd"/>
-      <w:r>
-        <w:t>(</w:t>
+        <w:t>CountEdgePixels(</w:t>
       </w:r>
       <w:proofErr w:type="gramEnd"/>
       <w:r>
@@ -4461,15 +4030,7 @@
         <w:t>Mat</w:t>
       </w:r>
       <w:r>
-        <w:t xml:space="preserve"> </w:t>
-      </w:r>
-      <w:proofErr w:type="spellStart"/>
-      <w:r>
-        <w:t>src</w:t>
-      </w:r>
-      <w:proofErr w:type="spellEnd"/>
-      <w:r>
-        <w:t>)</w:t>
+        <w:t xml:space="preserve"> src)</w:t>
       </w:r>
     </w:p>
     <w:p>
@@ -4487,45 +4048,22 @@
       <w:r>
         <w:t xml:space="preserve">    </w:t>
       </w:r>
-      <w:proofErr w:type="spellStart"/>
       <w:r>
         <w:rPr>
           <w:color w:val="0000FF"/>
         </w:rPr>
         <w:t>var</w:t>
       </w:r>
-      <w:proofErr w:type="spellEnd"/>
-      <w:r>
-        <w:t xml:space="preserve"> </w:t>
-      </w:r>
-      <w:proofErr w:type="spellStart"/>
-      <w:r>
-        <w:t>rect</w:t>
-      </w:r>
-      <w:proofErr w:type="spellEnd"/>
-      <w:r>
-        <w:t xml:space="preserve"> = </w:t>
-      </w:r>
-      <w:proofErr w:type="spellStart"/>
+      <w:r>
+        <w:t xml:space="preserve"> rect = </w:t>
+      </w:r>
       <w:proofErr w:type="gramStart"/>
       <w:r>
-        <w:t>GetContourRect</w:t>
-      </w:r>
-      <w:proofErr w:type="spellEnd"/>
-      <w:r>
-        <w:t>(</w:t>
+        <w:t>GetContourRect(</w:t>
       </w:r>
       <w:proofErr w:type="gramEnd"/>
       <w:r>
-        <w:t xml:space="preserve">contour, </w:t>
-      </w:r>
-      <w:proofErr w:type="spellStart"/>
-      <w:r>
-        <w:t>src.Height,src.Width</w:t>
-      </w:r>
-      <w:proofErr w:type="spellEnd"/>
-      <w:r>
-        <w:t>);</w:t>
+        <w:t>contour, src.Height,src.Width);</w:t>
       </w:r>
     </w:p>
     <w:p>
@@ -4540,39 +4078,23 @@
       <w:r>
         <w:t xml:space="preserve">    </w:t>
       </w:r>
-      <w:proofErr w:type="spellStart"/>
       <w:r>
         <w:rPr>
           <w:color w:val="0000FF"/>
         </w:rPr>
         <w:t>var</w:t>
       </w:r>
-      <w:proofErr w:type="spellEnd"/>
       <w:r>
         <w:t xml:space="preserve"> mask = </w:t>
       </w:r>
-      <w:proofErr w:type="spellStart"/>
       <w:proofErr w:type="gramStart"/>
       <w:r>
-        <w:t>GetMask</w:t>
-      </w:r>
-      <w:proofErr w:type="spellEnd"/>
-      <w:r>
-        <w:t>(</w:t>
+        <w:t>GetMask(</w:t>
       </w:r>
       <w:proofErr w:type="gramEnd"/>
       <w:r>
-        <w:t xml:space="preserve">contour, </w:t>
-      </w:r>
-      <w:proofErr w:type="spellStart"/>
-      <w:r>
-        <w:t>src.Size</w:t>
-      </w:r>
-      <w:proofErr w:type="spellEnd"/>
-      <w:r>
-        <w:t xml:space="preserve">(), color: </w:t>
-      </w:r>
-      <w:proofErr w:type="spellStart"/>
+        <w:t xml:space="preserve">contour, src.Size(), color: </w:t>
+      </w:r>
       <w:r>
         <w:rPr>
           <w:color w:val="2B91AF"/>
@@ -4580,13 +4102,8 @@
         <w:t>Scalar</w:t>
       </w:r>
       <w:r>
-        <w:t>.White</w:t>
-      </w:r>
-      <w:proofErr w:type="spellEnd"/>
-      <w:r>
-        <w:t xml:space="preserve">, background: </w:t>
-      </w:r>
-      <w:proofErr w:type="spellStart"/>
+        <w:t xml:space="preserve">.White, background: </w:t>
+      </w:r>
       <w:r>
         <w:rPr>
           <w:color w:val="2B91AF"/>
@@ -4594,11 +4111,7 @@
         <w:t>Scalar</w:t>
       </w:r>
       <w:r>
-        <w:t>.Black</w:t>
-      </w:r>
-      <w:proofErr w:type="spellEnd"/>
-      <w:r>
-        <w:t>)</w:t>
+        <w:t>.Black)</w:t>
       </w:r>
     </w:p>
     <w:p>
@@ -4614,15 +4127,7 @@
       </w:r>
       <w:proofErr w:type="gramEnd"/>
       <w:r>
-        <w:t>(</w:t>
-      </w:r>
-      <w:proofErr w:type="spellStart"/>
-      <w:r>
-        <w:t>rect</w:t>
-      </w:r>
-      <w:proofErr w:type="spellEnd"/>
-      <w:r>
-        <w:t>)</w:t>
+        <w:t>(rect)</w:t>
       </w:r>
     </w:p>
     <w:p>
@@ -4634,13 +4139,8 @@
       </w:r>
       <w:proofErr w:type="gramStart"/>
       <w:r>
-        <w:t>.</w:t>
-      </w:r>
-      <w:proofErr w:type="spellStart"/>
-      <w:r>
-        <w:t>CvtColor</w:t>
-      </w:r>
-      <w:proofErr w:type="spellEnd"/>
+        <w:t>.CvtColor</w:t>
+      </w:r>
       <w:proofErr w:type="gramEnd"/>
       <w:r>
         <w:t>(</w:t>
@@ -4674,13 +4174,8 @@
         <w:t>return</w:t>
       </w:r>
       <w:r>
-        <w:t xml:space="preserve"> </w:t>
-      </w:r>
-      <w:proofErr w:type="spellStart"/>
-      <w:r>
-        <w:t>src</w:t>
-      </w:r>
-      <w:proofErr w:type="spellEnd"/>
+        <w:t xml:space="preserve"> src</w:t>
+      </w:r>
     </w:p>
     <w:p>
       <w:pPr>
@@ -4695,15 +4190,7 @@
       </w:r>
       <w:proofErr w:type="gramEnd"/>
       <w:r>
-        <w:t>(</w:t>
-      </w:r>
-      <w:proofErr w:type="spellStart"/>
-      <w:r>
-        <w:t>rect</w:t>
-      </w:r>
-      <w:proofErr w:type="spellEnd"/>
-      <w:r>
-        <w:t>)</w:t>
+        <w:t>(rect)</w:t>
       </w:r>
     </w:p>
     <w:p>
@@ -4715,13 +4202,8 @@
       </w:r>
       <w:proofErr w:type="gramStart"/>
       <w:r>
-        <w:t>.</w:t>
-      </w:r>
-      <w:proofErr w:type="spellStart"/>
-      <w:r>
-        <w:t>DetectEdges</w:t>
-      </w:r>
-      <w:proofErr w:type="spellEnd"/>
+        <w:t>.DetectEdges</w:t>
+      </w:r>
       <w:proofErr w:type="gramEnd"/>
       <w:r>
         <w:t>()</w:t>
@@ -4736,13 +4218,8 @@
       </w:r>
       <w:proofErr w:type="gramStart"/>
       <w:r>
-        <w:t>.</w:t>
-      </w:r>
-      <w:proofErr w:type="spellStart"/>
-      <w:r>
-        <w:t>BitwiseAnd</w:t>
-      </w:r>
-      <w:proofErr w:type="spellEnd"/>
+        <w:t>.BitwiseAnd</w:t>
+      </w:r>
       <w:proofErr w:type="gramEnd"/>
       <w:r>
         <w:t>(mask)</w:t>
@@ -4753,6 +4230,7 @@
         <w:pStyle w:val="Listing"/>
       </w:pPr>
       <w:r>
+        <w:lastRenderedPageBreak/>
         <w:t xml:space="preserve">        </w:t>
       </w:r>
       <w:proofErr w:type="gramStart"/>
@@ -4763,7 +4241,6 @@
       <w:r>
         <w:t xml:space="preserve">(100, 255, </w:t>
       </w:r>
-      <w:proofErr w:type="spellStart"/>
       <w:r>
         <w:rPr>
           <w:color w:val="2B91AF"/>
@@ -4771,11 +4248,7 @@
         <w:t>ThresholdTypes</w:t>
       </w:r>
       <w:r>
-        <w:t>.Binary</w:t>
-      </w:r>
-      <w:proofErr w:type="spellEnd"/>
-      <w:r>
-        <w:t>)</w:t>
+        <w:t>.Binary)</w:t>
       </w:r>
     </w:p>
     <w:p>
@@ -4792,21 +4265,7 @@
         <w:rPr>
           <w:lang w:val="pl-PL"/>
         </w:rPr>
-        <w:t>.</w:t>
-      </w:r>
-      <w:proofErr w:type="spellStart"/>
-      <w:r>
-        <w:rPr>
-          <w:lang w:val="pl-PL"/>
-        </w:rPr>
-        <w:t>CountNonZero</w:t>
-      </w:r>
-      <w:proofErr w:type="spellEnd"/>
-      <w:r>
-        <w:rPr>
-          <w:lang w:val="pl-PL"/>
-        </w:rPr>
-        <w:t>();</w:t>
+        <w:t>.CountNonZero();</w:t>
       </w:r>
     </w:p>
     <w:p>
@@ -4857,13 +4316,11 @@
       <w:r>
         <w:t xml:space="preserve">Obliczanie liczności </w:t>
       </w:r>
-      <w:proofErr w:type="spellStart"/>
-      <w:r>
-        <w:t>pixeli</w:t>
-      </w:r>
-      <w:proofErr w:type="spellEnd"/>
-      <w:r>
-        <w:t xml:space="preserve"> z krawędziami</w:t>
+      <w:r>
+        <w:t>piksel</w:t>
+      </w:r>
+      <w:r>
+        <w:t>i z krawędziami</w:t>
       </w:r>
       <w:bookmarkEnd w:id="30"/>
     </w:p>
@@ -4887,15 +4344,7 @@
         <w:t>float</w:t>
       </w:r>
       <w:r>
-        <w:t xml:space="preserve"> </w:t>
-      </w:r>
-      <w:proofErr w:type="spellStart"/>
-      <w:r>
-        <w:t>EdgePixelsRatio</w:t>
-      </w:r>
-      <w:proofErr w:type="spellEnd"/>
-      <w:r>
-        <w:t xml:space="preserve"> =&gt; (</w:t>
+        <w:t xml:space="preserve"> EdgePixelsRatio =&gt; (</w:t>
       </w:r>
       <w:r>
         <w:rPr>
@@ -4904,23 +4353,7 @@
         <w:t>float</w:t>
       </w:r>
       <w:r>
-        <w:t xml:space="preserve">) </w:t>
-      </w:r>
-      <w:proofErr w:type="spellStart"/>
-      <w:r>
-        <w:t>EdgePixels</w:t>
-      </w:r>
-      <w:proofErr w:type="spellEnd"/>
-      <w:r>
-        <w:t>/</w:t>
-      </w:r>
-      <w:proofErr w:type="spellStart"/>
-      <w:r>
-        <w:t>MaskPixels</w:t>
-      </w:r>
-      <w:proofErr w:type="spellEnd"/>
-      <w:r>
-        <w:t>;</w:t>
+        <w:t>) EdgePixels/MaskPixels;</w:t>
       </w:r>
     </w:p>
     <w:p>
@@ -4957,13 +4390,11 @@
       <w:r>
         <w:t xml:space="preserve"> Obliczanie stosunku </w:t>
       </w:r>
-      <w:proofErr w:type="spellStart"/>
-      <w:r>
-        <w:t>pixeli</w:t>
-      </w:r>
-      <w:proofErr w:type="spellEnd"/>
-      <w:r>
-        <w:t xml:space="preserve"> z krawędziami do całego obszaru</w:t>
+      <w:r>
+        <w:t>piksel</w:t>
+      </w:r>
+      <w:r>
+        <w:t>i z krawędziami do całego obszaru</w:t>
       </w:r>
       <w:bookmarkEnd w:id="32"/>
     </w:p>
@@ -5006,14 +4437,9 @@
       <w:r>
         <w:t xml:space="preserve"> </w:t>
       </w:r>
-      <w:proofErr w:type="spellStart"/>
       <w:proofErr w:type="gramStart"/>
       <w:r>
-        <w:t>DetectEdges</w:t>
-      </w:r>
-      <w:proofErr w:type="spellEnd"/>
-      <w:r>
-        <w:t>(</w:t>
+        <w:t>DetectEdges(</w:t>
       </w:r>
       <w:proofErr w:type="gramEnd"/>
       <w:r>
@@ -5032,15 +4458,7 @@
         <w:t>Mat</w:t>
       </w:r>
       <w:r>
-        <w:t xml:space="preserve"> </w:t>
-      </w:r>
-      <w:proofErr w:type="spellStart"/>
-      <w:r>
-        <w:t>src</w:t>
-      </w:r>
-      <w:proofErr w:type="spellEnd"/>
-      <w:r>
-        <w:t xml:space="preserve">, </w:t>
+        <w:t xml:space="preserve"> src, </w:t>
       </w:r>
       <w:r>
         <w:rPr>
@@ -5067,31 +4485,19 @@
       <w:r>
         <w:t xml:space="preserve">    </w:t>
       </w:r>
-      <w:proofErr w:type="spellStart"/>
       <w:r>
         <w:rPr>
           <w:color w:val="0000FF"/>
         </w:rPr>
         <w:t>var</w:t>
       </w:r>
-      <w:proofErr w:type="spellEnd"/>
-      <w:r>
-        <w:t xml:space="preserve"> </w:t>
-      </w:r>
-      <w:proofErr w:type="spellStart"/>
-      <w:r>
-        <w:t>graySrc</w:t>
-      </w:r>
-      <w:proofErr w:type="spellEnd"/>
-      <w:r>
-        <w:t xml:space="preserve"> = </w:t>
-      </w:r>
-      <w:proofErr w:type="spellStart"/>
+      <w:r>
+        <w:t xml:space="preserve"> graySrc = </w:t>
+      </w:r>
       <w:proofErr w:type="gramStart"/>
       <w:r>
         <w:t>src.CvtColor</w:t>
       </w:r>
-      <w:proofErr w:type="spellEnd"/>
       <w:proofErr w:type="gramEnd"/>
       <w:r>
         <w:t>(</w:t>
@@ -5120,15 +4526,7 @@
         <w:t>Cv2</w:t>
       </w:r>
       <w:r>
-        <w:t>.MeanStdDev(</w:t>
-      </w:r>
-      <w:proofErr w:type="spellStart"/>
-      <w:r>
-        <w:t>graySrc</w:t>
-      </w:r>
-      <w:proofErr w:type="spellEnd"/>
-      <w:r>
-        <w:t xml:space="preserve">, </w:t>
+        <w:t xml:space="preserve">.MeanStdDev(graySrc, </w:t>
       </w:r>
       <w:r>
         <w:rPr>
@@ -5139,24 +4537,14 @@
       <w:r>
         <w:t xml:space="preserve"> </w:t>
       </w:r>
-      <w:proofErr w:type="spellStart"/>
       <w:r>
         <w:rPr>
           <w:color w:val="0000FF"/>
         </w:rPr>
         <w:t>var</w:t>
       </w:r>
-      <w:proofErr w:type="spellEnd"/>
-      <w:r>
-        <w:t xml:space="preserve"> </w:t>
-      </w:r>
-      <w:proofErr w:type="spellStart"/>
-      <w:r>
-        <w:t>meanScalar</w:t>
-      </w:r>
-      <w:proofErr w:type="spellEnd"/>
-      <w:r>
-        <w:t xml:space="preserve">, </w:t>
+      <w:r>
+        <w:t xml:space="preserve"> meanScalar, </w:t>
       </w:r>
       <w:r>
         <w:rPr>
@@ -5167,24 +4555,14 @@
       <w:r>
         <w:t xml:space="preserve"> </w:t>
       </w:r>
-      <w:proofErr w:type="spellStart"/>
       <w:r>
         <w:rPr>
           <w:color w:val="0000FF"/>
         </w:rPr>
         <w:t>var</w:t>
       </w:r>
-      <w:proofErr w:type="spellEnd"/>
-      <w:r>
-        <w:t xml:space="preserve"> </w:t>
-      </w:r>
-      <w:proofErr w:type="spellStart"/>
-      <w:r>
-        <w:t>stddevScalar</w:t>
-      </w:r>
-      <w:proofErr w:type="spellEnd"/>
-      <w:r>
-        <w:t>);</w:t>
+      <w:r>
+        <w:t xml:space="preserve"> stddevScalar);</w:t>
       </w:r>
     </w:p>
     <w:p>
@@ -5194,25 +4572,18 @@
       <w:r>
         <w:t xml:space="preserve">    </w:t>
       </w:r>
-      <w:proofErr w:type="spellStart"/>
       <w:r>
         <w:rPr>
           <w:color w:val="0000FF"/>
         </w:rPr>
         <w:t>var</w:t>
       </w:r>
-      <w:proofErr w:type="spellEnd"/>
       <w:r>
         <w:t xml:space="preserve"> mean = </w:t>
       </w:r>
-      <w:proofErr w:type="spellStart"/>
       <w:proofErr w:type="gramStart"/>
       <w:r>
-        <w:t>meanScalar</w:t>
-      </w:r>
-      <w:proofErr w:type="spellEnd"/>
-      <w:r>
-        <w:t>[</w:t>
+        <w:t>meanScalar[</w:t>
       </w:r>
       <w:proofErr w:type="gramEnd"/>
       <w:r>
@@ -5226,29 +4597,24 @@
       <w:r>
         <w:t xml:space="preserve">    </w:t>
       </w:r>
-      <w:proofErr w:type="spellStart"/>
       <w:r>
         <w:rPr>
           <w:color w:val="0000FF"/>
         </w:rPr>
         <w:t>var</w:t>
       </w:r>
-      <w:proofErr w:type="spellEnd"/>
       <w:r>
         <w:t xml:space="preserve"> lower = (</w:t>
       </w:r>
-      <w:proofErr w:type="spellStart"/>
       <w:r>
         <w:rPr>
           <w:color w:val="0000FF"/>
         </w:rPr>
         <w:t>int</w:t>
       </w:r>
-      <w:proofErr w:type="spellEnd"/>
       <w:r>
         <w:t xml:space="preserve">) </w:t>
       </w:r>
-      <w:proofErr w:type="spellStart"/>
       <w:r>
         <w:rPr>
           <w:color w:val="2B91AF"/>
@@ -5256,11 +4622,7 @@
         <w:t>Math</w:t>
       </w:r>
       <w:r>
-        <w:t>.Max</w:t>
-      </w:r>
-      <w:proofErr w:type="spellEnd"/>
-      <w:r>
-        <w:t>(0, (1.0 - sigma) * mean);</w:t>
+        <w:t>.Max(0, (1.0 - sigma) * mean);</w:t>
       </w:r>
     </w:p>
     <w:p>
@@ -5270,29 +4632,24 @@
       <w:r>
         <w:t xml:space="preserve">    </w:t>
       </w:r>
-      <w:proofErr w:type="spellStart"/>
       <w:r>
         <w:rPr>
           <w:color w:val="0000FF"/>
         </w:rPr>
         <w:t>var</w:t>
       </w:r>
-      <w:proofErr w:type="spellEnd"/>
       <w:r>
         <w:t xml:space="preserve"> upper = (</w:t>
       </w:r>
-      <w:proofErr w:type="spellStart"/>
       <w:r>
         <w:rPr>
           <w:color w:val="0000FF"/>
         </w:rPr>
         <w:t>int</w:t>
       </w:r>
-      <w:proofErr w:type="spellEnd"/>
       <w:r>
         <w:t xml:space="preserve">) </w:t>
       </w:r>
-      <w:proofErr w:type="spellStart"/>
       <w:r>
         <w:rPr>
           <w:color w:val="2B91AF"/>
@@ -5300,11 +4657,7 @@
         <w:t>Math</w:t>
       </w:r>
       <w:r>
-        <w:t>.Min</w:t>
-      </w:r>
-      <w:proofErr w:type="spellEnd"/>
-      <w:r>
-        <w:t>(255, (1.0 + sigma) * mean);</w:t>
+        <w:t>.Min(255, (1.0 + sigma) * mean);</w:t>
       </w:r>
     </w:p>
     <w:p>
@@ -5321,15 +4674,7 @@
         <w:t>return</w:t>
       </w:r>
       <w:r>
-        <w:t xml:space="preserve"> </w:t>
-      </w:r>
-      <w:proofErr w:type="spellStart"/>
-      <w:r>
-        <w:t>graySrc.Canny</w:t>
-      </w:r>
-      <w:proofErr w:type="spellEnd"/>
-      <w:r>
-        <w:t>(lower, upper);</w:t>
+        <w:t xml:space="preserve"> graySrc.Canny(lower, upper);</w:t>
       </w:r>
     </w:p>
     <w:p>
@@ -5383,14 +4728,9 @@
       </w:r>
       <w:bookmarkEnd w:id="33"/>
       <w:r>
-        <w:t xml:space="preserve"> Bezparametrowa detekcja krawędzi </w:t>
-      </w:r>
-      <w:proofErr w:type="spellStart"/>
-      <w:r>
-        <w:t>Cannego</w:t>
+        <w:t xml:space="preserve"> Bezparametrowa detekcja krawędzi Cannego</w:t>
       </w:r>
       <w:bookmarkEnd w:id="34"/>
-      <w:proofErr w:type="spellEnd"/>
     </w:p>
     <w:p>
       <w:r>
@@ -5432,7 +4772,6 @@
         <w:rPr>
           <w:noProof/>
         </w:rPr>
-        <w:lastRenderedPageBreak/>
         <w:drawing>
           <wp:inline distT="0" distB="0" distL="0" distR="0" wp14:anchorId="41A58A10" wp14:editId="0278BBA1">
             <wp:extent cx="5579745" cy="2917825"/>
@@ -5510,20 +4849,16 @@
       <w:r>
         <w:t xml:space="preserve"> Wyniki sprawdzianu walidacji dla cech </w:t>
       </w:r>
-      <w:proofErr w:type="spellStart"/>
       <w:r>
         <w:t>SaturatedPixelsRatio</w:t>
       </w:r>
-      <w:proofErr w:type="spellEnd"/>
       <w:r>
         <w:t xml:space="preserve"> i </w:t>
       </w:r>
-      <w:proofErr w:type="spellStart"/>
       <w:r>
         <w:t>EdgePixelsRatio</w:t>
       </w:r>
       <w:bookmarkEnd w:id="36"/>
-      <w:proofErr w:type="spellEnd"/>
     </w:p>
     <w:p>
       <w:r>
@@ -5577,6 +4912,7 @@
         <w:rPr>
           <w:noProof/>
         </w:rPr>
+        <w:lastRenderedPageBreak/>
         <w:drawing>
           <wp:inline distT="0" distB="0" distL="0" distR="0" wp14:anchorId="39CEE1C4" wp14:editId="74862AAE">
             <wp:extent cx="5579745" cy="3366770"/>
@@ -5662,7 +4998,6 @@
         <w:rPr>
           <w:color w:val="0000FF"/>
         </w:rPr>
-        <w:lastRenderedPageBreak/>
         <w:t>public</w:t>
       </w:r>
       <w:r>
@@ -5693,15 +5028,7 @@
         <w:t>float</w:t>
       </w:r>
       <w:r>
-        <w:t xml:space="preserve"> </w:t>
-      </w:r>
-      <w:proofErr w:type="spellStart"/>
-      <w:r>
-        <w:t>stddev</w:t>
-      </w:r>
-      <w:proofErr w:type="spellEnd"/>
-      <w:r>
-        <w:t>) saturation, (</w:t>
+        <w:t xml:space="preserve"> stddev) saturation, (</w:t>
       </w:r>
       <w:r>
         <w:rPr>
@@ -5719,24 +5046,11 @@
         <w:t>float</w:t>
       </w:r>
       <w:r>
-        <w:t xml:space="preserve"> </w:t>
-      </w:r>
-      <w:proofErr w:type="spellStart"/>
-      <w:r>
-        <w:t>stddev</w:t>
-      </w:r>
-      <w:proofErr w:type="spellEnd"/>
-      <w:r>
-        <w:t xml:space="preserve">) value) </w:t>
-      </w:r>
-      <w:proofErr w:type="spellStart"/>
+        <w:t xml:space="preserve"> stddev) value) </w:t>
+      </w:r>
       <w:proofErr w:type="gramStart"/>
       <w:r>
-        <w:t>GetHSVColorStats</w:t>
-      </w:r>
-      <w:proofErr w:type="spellEnd"/>
-      <w:r>
-        <w:t>(</w:t>
+        <w:t>GetHSVColorStats(</w:t>
       </w:r>
       <w:proofErr w:type="gramEnd"/>
     </w:p>
@@ -5754,15 +5068,7 @@
         <w:t>Contour</w:t>
       </w:r>
       <w:r>
-        <w:t xml:space="preserve"> </w:t>
-      </w:r>
-      <w:proofErr w:type="spellStart"/>
-      <w:r>
-        <w:t>contour</w:t>
-      </w:r>
-      <w:proofErr w:type="spellEnd"/>
-      <w:r>
-        <w:t xml:space="preserve">, </w:t>
+        <w:t xml:space="preserve"> contour, </w:t>
       </w:r>
       <w:r>
         <w:rPr>
@@ -5771,15 +5077,7 @@
         <w:t>Mat</w:t>
       </w:r>
       <w:r>
-        <w:t xml:space="preserve"> </w:t>
-      </w:r>
-      <w:proofErr w:type="spellStart"/>
-      <w:r>
-        <w:t>src</w:t>
-      </w:r>
-      <w:proofErr w:type="spellEnd"/>
-      <w:r>
-        <w:t>)</w:t>
+        <w:t xml:space="preserve"> src)</w:t>
       </w:r>
     </w:p>
     <w:p>
@@ -5797,53 +5095,22 @@
       <w:r>
         <w:t xml:space="preserve">    </w:t>
       </w:r>
-      <w:proofErr w:type="spellStart"/>
       <w:r>
         <w:rPr>
           <w:color w:val="0000FF"/>
         </w:rPr>
         <w:t>var</w:t>
       </w:r>
-      <w:proofErr w:type="spellEnd"/>
-      <w:r>
-        <w:t xml:space="preserve"> </w:t>
-      </w:r>
-      <w:proofErr w:type="spellStart"/>
-      <w:r>
-        <w:t>rect</w:t>
-      </w:r>
-      <w:proofErr w:type="spellEnd"/>
-      <w:r>
-        <w:t xml:space="preserve"> = </w:t>
-      </w:r>
-      <w:proofErr w:type="spellStart"/>
+      <w:r>
+        <w:t xml:space="preserve"> rect = </w:t>
+      </w:r>
       <w:proofErr w:type="gramStart"/>
       <w:r>
-        <w:t>GetContourRect</w:t>
-      </w:r>
-      <w:proofErr w:type="spellEnd"/>
-      <w:r>
-        <w:t>(</w:t>
+        <w:t>GetContourRect(</w:t>
       </w:r>
       <w:proofErr w:type="gramEnd"/>
       <w:r>
-        <w:t xml:space="preserve">contour, </w:t>
-      </w:r>
-      <w:proofErr w:type="spellStart"/>
-      <w:r>
-        <w:t>src.Height</w:t>
-      </w:r>
-      <w:proofErr w:type="spellEnd"/>
-      <w:r>
-        <w:t xml:space="preserve">, </w:t>
-      </w:r>
-      <w:proofErr w:type="spellStart"/>
-      <w:r>
-        <w:t>src.Width</w:t>
-      </w:r>
-      <w:proofErr w:type="spellEnd"/>
-      <w:r>
-        <w:t>);</w:t>
+        <w:t>contour, src.Height, src.Width);</w:t>
       </w:r>
     </w:p>
     <w:p>
@@ -5858,39 +5125,23 @@
       <w:r>
         <w:t xml:space="preserve">    </w:t>
       </w:r>
-      <w:proofErr w:type="spellStart"/>
       <w:r>
         <w:rPr>
           <w:color w:val="0000FF"/>
         </w:rPr>
         <w:t>var</w:t>
       </w:r>
-      <w:proofErr w:type="spellEnd"/>
       <w:r>
         <w:t xml:space="preserve"> mask = </w:t>
       </w:r>
-      <w:proofErr w:type="spellStart"/>
       <w:proofErr w:type="gramStart"/>
       <w:r>
-        <w:t>GetMask</w:t>
-      </w:r>
-      <w:proofErr w:type="spellEnd"/>
-      <w:r>
-        <w:t>(</w:t>
+        <w:t>GetMask(</w:t>
       </w:r>
       <w:proofErr w:type="gramEnd"/>
       <w:r>
-        <w:t xml:space="preserve">contour, </w:t>
-      </w:r>
-      <w:proofErr w:type="spellStart"/>
-      <w:r>
-        <w:t>src.Size</w:t>
-      </w:r>
-      <w:proofErr w:type="spellEnd"/>
-      <w:r>
-        <w:t xml:space="preserve">(), color: </w:t>
-      </w:r>
-      <w:proofErr w:type="spellStart"/>
+        <w:t xml:space="preserve">contour, src.Size(), color: </w:t>
+      </w:r>
       <w:r>
         <w:rPr>
           <w:color w:val="2B91AF"/>
@@ -5898,13 +5149,8 @@
         <w:t>Scalar</w:t>
       </w:r>
       <w:r>
-        <w:t>.White</w:t>
-      </w:r>
-      <w:proofErr w:type="spellEnd"/>
-      <w:r>
-        <w:t xml:space="preserve">, background: </w:t>
-      </w:r>
-      <w:proofErr w:type="spellStart"/>
+        <w:t xml:space="preserve">.White, background: </w:t>
+      </w:r>
       <w:r>
         <w:rPr>
           <w:color w:val="2B91AF"/>
@@ -5912,11 +5158,7 @@
         <w:t>Scalar</w:t>
       </w:r>
       <w:r>
-        <w:t>.Black</w:t>
-      </w:r>
-      <w:proofErr w:type="spellEnd"/>
-      <w:r>
-        <w:t>)</w:t>
+        <w:t>.Black)</w:t>
       </w:r>
     </w:p>
     <w:p>
@@ -5932,15 +5174,7 @@
       </w:r>
       <w:proofErr w:type="gramEnd"/>
       <w:r>
-        <w:t>(</w:t>
-      </w:r>
-      <w:proofErr w:type="spellStart"/>
-      <w:r>
-        <w:t>rect</w:t>
-      </w:r>
-      <w:proofErr w:type="spellEnd"/>
-      <w:r>
-        <w:t>)</w:t>
+        <w:t>(rect)</w:t>
       </w:r>
     </w:p>
     <w:p>
@@ -5952,13 +5186,8 @@
       </w:r>
       <w:proofErr w:type="gramStart"/>
       <w:r>
-        <w:t>.</w:t>
-      </w:r>
-      <w:proofErr w:type="spellStart"/>
-      <w:r>
-        <w:t>CvtColor</w:t>
-      </w:r>
-      <w:proofErr w:type="spellEnd"/>
+        <w:t>.CvtColor</w:t>
+      </w:r>
       <w:proofErr w:type="gramEnd"/>
       <w:r>
         <w:t>(</w:t>
@@ -5985,34 +5214,22 @@
       <w:r>
         <w:t xml:space="preserve">    </w:t>
       </w:r>
-      <w:proofErr w:type="spellStart"/>
       <w:r>
         <w:rPr>
           <w:color w:val="0000FF"/>
         </w:rPr>
         <w:t>var</w:t>
       </w:r>
-      <w:proofErr w:type="spellEnd"/>
       <w:r>
         <w:t xml:space="preserve"> layers = </w:t>
       </w:r>
-      <w:proofErr w:type="spellStart"/>
       <w:proofErr w:type="gramStart"/>
       <w:r>
         <w:t>src.Clone</w:t>
       </w:r>
-      <w:proofErr w:type="spellEnd"/>
       <w:proofErr w:type="gramEnd"/>
       <w:r>
-        <w:t>(</w:t>
-      </w:r>
-      <w:proofErr w:type="spellStart"/>
-      <w:r>
-        <w:t>rect</w:t>
-      </w:r>
-      <w:proofErr w:type="spellEnd"/>
-      <w:r>
-        <w:t>)</w:t>
+        <w:t>(rect)</w:t>
       </w:r>
     </w:p>
     <w:p>
@@ -6024,13 +5241,8 @@
       </w:r>
       <w:proofErr w:type="gramStart"/>
       <w:r>
-        <w:t>.</w:t>
-      </w:r>
-      <w:proofErr w:type="spellStart"/>
-      <w:r>
-        <w:t>CvtColor</w:t>
-      </w:r>
-      <w:proofErr w:type="spellEnd"/>
+        <w:t>.CvtColor</w:t>
+      </w:r>
       <w:proofErr w:type="gramEnd"/>
       <w:r>
         <w:t>(</w:t>
@@ -6089,24 +5301,11 @@
         <w:t>float</w:t>
       </w:r>
       <w:r>
-        <w:t xml:space="preserve"> </w:t>
-      </w:r>
-      <w:proofErr w:type="spellStart"/>
-      <w:r>
-        <w:t>stddev</w:t>
-      </w:r>
-      <w:proofErr w:type="spellEnd"/>
-      <w:r>
-        <w:t xml:space="preserve">) </w:t>
-      </w:r>
-      <w:proofErr w:type="spellStart"/>
+        <w:t xml:space="preserve"> stddev) </w:t>
+      </w:r>
       <w:proofErr w:type="gramStart"/>
       <w:r>
-        <w:t>LocalMeanStdDev</w:t>
-      </w:r>
-      <w:proofErr w:type="spellEnd"/>
-      <w:r>
-        <w:t>(</w:t>
+        <w:t>LocalMeanStdDev(</w:t>
       </w:r>
       <w:proofErr w:type="gramEnd"/>
       <w:r>
@@ -6152,24 +5351,14 @@
       <w:r>
         <w:t xml:space="preserve"> </w:t>
       </w:r>
-      <w:proofErr w:type="spellStart"/>
       <w:r>
         <w:rPr>
           <w:color w:val="0000FF"/>
         </w:rPr>
         <w:t>var</w:t>
       </w:r>
-      <w:proofErr w:type="spellEnd"/>
-      <w:r>
-        <w:t xml:space="preserve"> </w:t>
-      </w:r>
-      <w:proofErr w:type="spellStart"/>
-      <w:r>
-        <w:t>scalarMean</w:t>
-      </w:r>
-      <w:proofErr w:type="spellEnd"/>
-      <w:r>
-        <w:t xml:space="preserve">, </w:t>
+      <w:r>
+        <w:t xml:space="preserve"> scalarMean, </w:t>
       </w:r>
       <w:r>
         <w:rPr>
@@ -6180,24 +5369,14 @@
       <w:r>
         <w:t xml:space="preserve"> </w:t>
       </w:r>
-      <w:proofErr w:type="spellStart"/>
       <w:r>
         <w:rPr>
           <w:color w:val="0000FF"/>
         </w:rPr>
         <w:t>var</w:t>
       </w:r>
-      <w:proofErr w:type="spellEnd"/>
-      <w:r>
-        <w:t xml:space="preserve"> </w:t>
-      </w:r>
-      <w:proofErr w:type="spellStart"/>
-      <w:r>
-        <w:t>scalarStddev</w:t>
-      </w:r>
-      <w:proofErr w:type="spellEnd"/>
-      <w:r>
-        <w:t>, mask);</w:t>
+      <w:r>
+        <w:t xml:space="preserve"> scalarStddev, mask);</w:t>
       </w:r>
     </w:p>
     <w:p>
@@ -6207,14 +5386,12 @@
       <w:r>
         <w:t xml:space="preserve">        </w:t>
       </w:r>
-      <w:proofErr w:type="spellStart"/>
       <w:r>
         <w:rPr>
           <w:color w:val="0000FF"/>
         </w:rPr>
         <w:t>var</w:t>
       </w:r>
-      <w:proofErr w:type="spellEnd"/>
       <w:r>
         <w:t xml:space="preserve"> mean = (</w:t>
       </w:r>
@@ -6227,14 +5404,9 @@
       <w:r>
         <w:t>) (</w:t>
       </w:r>
-      <w:proofErr w:type="spellStart"/>
       <w:proofErr w:type="gramStart"/>
       <w:r>
-        <w:t>scalarMean</w:t>
-      </w:r>
-      <w:proofErr w:type="spellEnd"/>
-      <w:r>
-        <w:t>[</w:t>
+        <w:t>scalarMean[</w:t>
       </w:r>
       <w:proofErr w:type="gramEnd"/>
       <w:r>
@@ -6248,24 +5420,14 @@
       <w:r>
         <w:t xml:space="preserve">        </w:t>
       </w:r>
-      <w:proofErr w:type="spellStart"/>
       <w:r>
         <w:rPr>
           <w:color w:val="0000FF"/>
         </w:rPr>
         <w:t>var</w:t>
       </w:r>
-      <w:proofErr w:type="spellEnd"/>
-      <w:r>
-        <w:t xml:space="preserve"> </w:t>
-      </w:r>
-      <w:proofErr w:type="spellStart"/>
-      <w:r>
-        <w:t>stddev</w:t>
-      </w:r>
-      <w:proofErr w:type="spellEnd"/>
-      <w:r>
-        <w:t xml:space="preserve"> = (</w:t>
+      <w:r>
+        <w:t xml:space="preserve"> stddev = (</w:t>
       </w:r>
       <w:r>
         <w:rPr>
@@ -6276,14 +5438,9 @@
       <w:r>
         <w:t>) (</w:t>
       </w:r>
-      <w:proofErr w:type="spellStart"/>
       <w:proofErr w:type="gramStart"/>
       <w:r>
-        <w:t>scalarStddev</w:t>
-      </w:r>
-      <w:proofErr w:type="spellEnd"/>
-      <w:r>
-        <w:t>[</w:t>
+        <w:t>scalarStddev[</w:t>
       </w:r>
       <w:proofErr w:type="gramEnd"/>
       <w:r>
@@ -6304,15 +5461,7 @@
         <w:t>return</w:t>
       </w:r>
       <w:r>
-        <w:t xml:space="preserve"> (mean, </w:t>
-      </w:r>
-      <w:proofErr w:type="spellStart"/>
-      <w:r>
-        <w:t>stddev</w:t>
-      </w:r>
-      <w:proofErr w:type="spellEnd"/>
-      <w:r>
-        <w:t>);</w:t>
+        <w:t xml:space="preserve"> (mean, stddev);</w:t>
       </w:r>
     </w:p>
     <w:p>
@@ -6342,15 +5491,7 @@
         <w:t>return</w:t>
       </w:r>
       <w:r>
-        <w:t xml:space="preserve"> (</w:t>
-      </w:r>
-      <w:proofErr w:type="spellStart"/>
-      <w:r>
-        <w:t>LocalMeanStdDev</w:t>
-      </w:r>
-      <w:proofErr w:type="spellEnd"/>
-      <w:r>
-        <w:t>(</w:t>
+        <w:t xml:space="preserve"> (LocalMeanStdDev(</w:t>
       </w:r>
       <w:proofErr w:type="gramStart"/>
       <w:r>
@@ -6367,15 +5508,7 @@
         <w:t>/*saturation layer*/</w:t>
       </w:r>
       <w:r>
-        <w:t xml:space="preserve">, </w:t>
-      </w:r>
-      <w:proofErr w:type="spellStart"/>
-      <w:r>
-        <w:t>LocalMeanStdDev</w:t>
-      </w:r>
-      <w:proofErr w:type="spellEnd"/>
-      <w:r>
-        <w:t>(layers[2])</w:t>
+        <w:t>, LocalMeanStdDev(layers[2])</w:t>
       </w:r>
       <w:r>
         <w:rPr>
@@ -6447,6 +5580,7 @@
         <w:rPr>
           <w:noProof/>
         </w:rPr>
+        <w:lastRenderedPageBreak/>
         <w:drawing>
           <wp:inline distT="0" distB="0" distL="0" distR="0" wp14:anchorId="5EC9D2E9" wp14:editId="1D7D17F8">
             <wp:extent cx="5579745" cy="2917825"/>
@@ -6533,36 +5667,28 @@
       <w:r>
         <w:t xml:space="preserve">sprawdzianu klasyfikacji dla cech </w:t>
       </w:r>
-      <w:proofErr w:type="spellStart"/>
       <w:r>
         <w:t>EdgePixelsRatio</w:t>
       </w:r>
-      <w:proofErr w:type="spellEnd"/>
       <w:r>
         <w:t xml:space="preserve"> </w:t>
       </w:r>
-      <w:proofErr w:type="spellStart"/>
       <w:r>
         <w:t>SaturatedPixelsRatio</w:t>
       </w:r>
-      <w:proofErr w:type="spellEnd"/>
       <w:r>
         <w:t xml:space="preserve"> </w:t>
       </w:r>
-      <w:proofErr w:type="spellStart"/>
       <w:r>
         <w:t>ValueMean</w:t>
       </w:r>
-      <w:proofErr w:type="spellEnd"/>
       <w:r>
         <w:t xml:space="preserve"> </w:t>
       </w:r>
-      <w:proofErr w:type="spellStart"/>
       <w:r>
         <w:t>ValueStddev</w:t>
       </w:r>
       <w:bookmarkEnd w:id="40"/>
-      <w:proofErr w:type="spellEnd"/>
     </w:p>
     <w:p>
       <w:r>
@@ -6604,7 +5730,6 @@
     </w:p>
     <w:p>
       <w:r>
-        <w:lastRenderedPageBreak/>
         <w:t xml:space="preserve">Kolejnymi </w:t>
       </w:r>
       <w:r>
@@ -6763,6 +5888,7 @@
         <w:rPr>
           <w:noProof/>
         </w:rPr>
+        <w:lastRenderedPageBreak/>
         <w:drawing>
           <wp:inline distT="0" distB="0" distL="0" distR="0" wp14:anchorId="3CBB1B0D" wp14:editId="7A41954C">
             <wp:extent cx="5579745" cy="2917825"/>
@@ -6838,58 +5964,12 @@
       </w:r>
       <w:bookmarkEnd w:id="43"/>
       <w:r>
-        <w:t xml:space="preserve"> Wyniki sprawdzianu klasyfikacji z cechami </w:t>
-      </w:r>
-      <w:proofErr w:type="spellStart"/>
-      <w:r>
-        <w:t>SaturationRatio</w:t>
-      </w:r>
-      <w:proofErr w:type="spellEnd"/>
-      <w:r>
-        <w:t xml:space="preserve">, </w:t>
-      </w:r>
-      <w:proofErr w:type="spellStart"/>
-      <w:r>
-        <w:t>EdgeRatio</w:t>
-      </w:r>
-      <w:proofErr w:type="spellEnd"/>
-      <w:r>
-        <w:t xml:space="preserve">, </w:t>
-      </w:r>
-      <w:proofErr w:type="spellStart"/>
-      <w:r>
-        <w:t>ValueMean</w:t>
-      </w:r>
-      <w:proofErr w:type="spellEnd"/>
-      <w:r>
-        <w:t xml:space="preserve">, </w:t>
-      </w:r>
-      <w:proofErr w:type="spellStart"/>
-      <w:r>
-        <w:t>ValueStdDev</w:t>
-      </w:r>
-      <w:proofErr w:type="spellEnd"/>
-      <w:r>
-        <w:t xml:space="preserve">, </w:t>
-      </w:r>
-      <w:proofErr w:type="spellStart"/>
-      <w:r>
-        <w:t>SaturationMean</w:t>
-      </w:r>
-      <w:proofErr w:type="spellEnd"/>
-      <w:r>
-        <w:t xml:space="preserve">, </w:t>
-      </w:r>
-      <w:proofErr w:type="spellStart"/>
-      <w:r>
-        <w:t>SaturationStdDev</w:t>
+        <w:t xml:space="preserve"> Wyniki sprawdzianu klasyfikacji z cechami SaturationRatio, EdgeRatio, ValueMean, ValueStdDev, SaturationMean, SaturationStdDev</w:t>
       </w:r>
       <w:bookmarkEnd w:id="44"/>
-      <w:proofErr w:type="spellEnd"/>
     </w:p>
     <w:p>
       <w:r>
-        <w:lastRenderedPageBreak/>
         <w:fldChar w:fldCharType="begin"/>
       </w:r>
       <w:r>
@@ -7866,31 +6946,7 @@
         <w:t>ang.</w:t>
       </w:r>
       <w:r>
-        <w:t xml:space="preserve"> </w:t>
-      </w:r>
-      <w:proofErr w:type="spellStart"/>
-      <w:r>
-        <w:t>support</w:t>
-      </w:r>
-      <w:proofErr w:type="spellEnd"/>
-      <w:r>
-        <w:t xml:space="preserve"> </w:t>
-      </w:r>
-      <w:proofErr w:type="spellStart"/>
-      <w:r>
-        <w:t>vector</w:t>
-      </w:r>
-      <w:proofErr w:type="spellEnd"/>
-      <w:r>
-        <w:t xml:space="preserve"> </w:t>
-      </w:r>
-      <w:proofErr w:type="spellStart"/>
-      <w:r>
-        <w:t>machine</w:t>
-      </w:r>
-      <w:proofErr w:type="spellEnd"/>
-      <w:r>
-        <w:t xml:space="preserve"> -m</w:t>
+        <w:t xml:space="preserve"> support vector machine -m</w:t>
       </w:r>
       <w:r>
         <w:t>aszyna wektorów nośnych</w:t>
@@ -7900,22 +6956,9 @@
       </w:r>
       <w:commentRangeStart w:id="46"/>
       <w:r>
-        <w:t xml:space="preserve">jest bla </w:t>
-      </w:r>
-      <w:proofErr w:type="spellStart"/>
-      <w:r>
-        <w:t>bla</w:t>
-      </w:r>
-      <w:proofErr w:type="spellEnd"/>
-      <w:r>
-        <w:t xml:space="preserve"> </w:t>
-      </w:r>
-      <w:proofErr w:type="spellStart"/>
-      <w:r>
-        <w:t>bla</w:t>
+        <w:t>jest bla bla bla</w:t>
       </w:r>
       <w:commentRangeEnd w:id="46"/>
-      <w:proofErr w:type="spellEnd"/>
       <w:r>
         <w:rPr>
           <w:rStyle w:val="Odwoaniedokomentarza"/>
@@ -7931,27 +6974,9 @@
       <w:r>
         <w:t xml:space="preserve"> </w:t>
       </w:r>
-      <w:proofErr w:type="spellStart"/>
-      <w:r>
-        <w:t>radial</w:t>
-      </w:r>
-      <w:proofErr w:type="spellEnd"/>
-      <w:r>
-        <w:t xml:space="preserve"> </w:t>
-      </w:r>
-      <w:proofErr w:type="spellStart"/>
-      <w:r>
-        <w:t>basis</w:t>
-      </w:r>
-      <w:proofErr w:type="spellEnd"/>
-      <w:r>
-        <w:t xml:space="preserve"> </w:t>
-      </w:r>
-      <w:proofErr w:type="spellStart"/>
-      <w:r>
-        <w:t>function</w:t>
-      </w:r>
-      <w:proofErr w:type="spellEnd"/>
+      <w:r>
+        <w:t>radial basis function</w:t>
+      </w:r>
       <w:r>
         <w:t xml:space="preserve"> - </w:t>
       </w:r>
@@ -8008,7 +7033,6 @@
         <w:rPr>
           <w:noProof/>
         </w:rPr>
-        <w:lastRenderedPageBreak/>
         <w:drawing>
           <wp:inline distT="0" distB="0" distL="0" distR="0" wp14:anchorId="4190CFE4" wp14:editId="6B842ED3">
             <wp:extent cx="5579745" cy="2551430"/>
@@ -8123,11 +7147,9 @@
         </w:rPr>
         <w:t xml:space="preserve"> </w:t>
       </w:r>
-      <w:proofErr w:type="spellStart"/>
       <w:r>
         <w:t>SVMClassifier</w:t>
       </w:r>
-      <w:proofErr w:type="spellEnd"/>
       <w:r>
         <w:rPr>
           <w:color w:val="000000"/>
@@ -8143,30 +7165,14 @@
         </w:rPr>
         <w:t>&lt;</w:t>
       </w:r>
-      <w:proofErr w:type="spellStart"/>
       <w:r>
         <w:t>ImageFeatures</w:t>
       </w:r>
-      <w:proofErr w:type="spellEnd"/>
       <w:r>
         <w:rPr>
           <w:color w:val="000000"/>
         </w:rPr>
-        <w:t xml:space="preserve">&gt; </w:t>
-      </w:r>
-      <w:proofErr w:type="spellStart"/>
-      <w:r>
-        <w:rPr>
-          <w:color w:val="000000"/>
-        </w:rPr>
-        <w:t>trainingData</w:t>
-      </w:r>
-      <w:proofErr w:type="spellEnd"/>
-      <w:r>
-        <w:rPr>
-          <w:color w:val="000000"/>
-        </w:rPr>
-        <w:t>)</w:t>
+        <w:t>&gt; trainingData)</w:t>
       </w:r>
     </w:p>
     <w:p>
@@ -8190,26 +7196,15 @@
       <w:r>
         <w:t xml:space="preserve">    </w:t>
       </w:r>
-      <w:proofErr w:type="spellStart"/>
       <w:r>
         <w:rPr>
           <w:color w:val="0000FF"/>
         </w:rPr>
         <w:t>var</w:t>
       </w:r>
-      <w:proofErr w:type="spellEnd"/>
-      <w:r>
-        <w:t xml:space="preserve"> </w:t>
-      </w:r>
-      <w:proofErr w:type="spellStart"/>
-      <w:r>
-        <w:t>svm</w:t>
-      </w:r>
-      <w:proofErr w:type="spellEnd"/>
-      <w:r>
-        <w:t xml:space="preserve"> = </w:t>
-      </w:r>
-      <w:proofErr w:type="spellStart"/>
+      <w:r>
+        <w:t xml:space="preserve"> svm = </w:t>
+      </w:r>
       <w:r>
         <w:rPr>
           <w:color w:val="2B91AF"/>
@@ -8217,11 +7212,7 @@
         <w:t>SVM</w:t>
       </w:r>
       <w:r>
-        <w:t>.Create</w:t>
-      </w:r>
-      <w:proofErr w:type="spellEnd"/>
-      <w:r>
-        <w:t>();</w:t>
+        <w:t>.Create();</w:t>
       </w:r>
     </w:p>
     <w:p>
@@ -8231,17 +7222,14 @@
       <w:r>
         <w:t xml:space="preserve">    </w:t>
       </w:r>
-      <w:proofErr w:type="spellStart"/>
       <w:proofErr w:type="gramStart"/>
       <w:r>
         <w:t>svm.Type</w:t>
       </w:r>
-      <w:proofErr w:type="spellEnd"/>
       <w:proofErr w:type="gramEnd"/>
       <w:r>
         <w:t xml:space="preserve"> = </w:t>
       </w:r>
-      <w:proofErr w:type="spellStart"/>
       <w:r>
         <w:rPr>
           <w:color w:val="2B91AF"/>
@@ -8258,11 +7246,7 @@
         <w:t>Types</w:t>
       </w:r>
       <w:r>
-        <w:t>.CSvc</w:t>
-      </w:r>
-      <w:proofErr w:type="spellEnd"/>
-      <w:r>
-        <w:t>;</w:t>
+        <w:t>.CSvc;</w:t>
       </w:r>
     </w:p>
     <w:p>
@@ -8272,17 +7256,14 @@
       <w:r>
         <w:t xml:space="preserve">    </w:t>
       </w:r>
-      <w:proofErr w:type="spellStart"/>
       <w:proofErr w:type="gramStart"/>
       <w:r>
         <w:t>svm.KernelType</w:t>
       </w:r>
-      <w:proofErr w:type="spellEnd"/>
       <w:proofErr w:type="gramEnd"/>
       <w:r>
         <w:t xml:space="preserve"> = </w:t>
       </w:r>
-      <w:proofErr w:type="spellStart"/>
       <w:r>
         <w:rPr>
           <w:color w:val="2B91AF"/>
@@ -8299,11 +7280,7 @@
         <w:t>KernelTypes</w:t>
       </w:r>
       <w:r>
-        <w:t>.Rbf</w:t>
-      </w:r>
-      <w:proofErr w:type="spellEnd"/>
-      <w:r>
-        <w:t>;</w:t>
+        <w:t>.Rbf;</w:t>
       </w:r>
     </w:p>
     <w:p>
@@ -8313,31 +7290,13 @@
       <w:r>
         <w:t xml:space="preserve">    </w:t>
       </w:r>
-      <w:proofErr w:type="spellStart"/>
       <w:proofErr w:type="gramStart"/>
       <w:r>
         <w:t>svm.TermCriteria</w:t>
       </w:r>
-      <w:proofErr w:type="spellEnd"/>
       <w:proofErr w:type="gramEnd"/>
       <w:r>
-        <w:t xml:space="preserve"> = </w:t>
-      </w:r>
-      <w:proofErr w:type="spellStart"/>
-      <w:r>
-        <w:t>TermCriteria.Both</w:t>
-      </w:r>
-      <w:proofErr w:type="spellEnd"/>
-      <w:r>
-        <w:t>(</w:t>
-      </w:r>
-      <w:proofErr w:type="spellStart"/>
-      <w:r>
-        <w:t>maxCount</w:t>
-      </w:r>
-      <w:proofErr w:type="spellEnd"/>
-      <w:r>
-        <w:t>: 1000, epsilon: 0.000001);</w:t>
+        <w:t xml:space="preserve"> = TermCriteria.Both(maxCount: 1000, epsilon: 0.000001);</w:t>
       </w:r>
     </w:p>
     <w:p>
@@ -8347,12 +7306,10 @@
       <w:r>
         <w:t xml:space="preserve">    </w:t>
       </w:r>
-      <w:proofErr w:type="spellStart"/>
       <w:proofErr w:type="gramStart"/>
       <w:r>
         <w:t>svm.Gamma</w:t>
       </w:r>
-      <w:proofErr w:type="spellEnd"/>
       <w:proofErr w:type="gramEnd"/>
       <w:r>
         <w:t xml:space="preserve"> = 100.0;</w:t>
@@ -8363,15 +7320,7 @@
         <w:pStyle w:val="Listing"/>
       </w:pPr>
       <w:r>
-        <w:t xml:space="preserve">    </w:t>
-      </w:r>
-      <w:proofErr w:type="spellStart"/>
-      <w:r>
-        <w:t>svm.C</w:t>
-      </w:r>
-      <w:proofErr w:type="spellEnd"/>
-      <w:r>
-        <w:t xml:space="preserve"> = 1.0;</w:t>
+        <w:t xml:space="preserve">    svm.C = 1.0;</w:t>
       </w:r>
     </w:p>
     <w:p>
@@ -8390,25 +7339,14 @@
       <w:r>
         <w:t xml:space="preserve">    </w:t>
       </w:r>
-      <w:proofErr w:type="spellStart"/>
       <w:proofErr w:type="gramStart"/>
       <w:r>
         <w:t>svm.Train</w:t>
       </w:r>
-      <w:proofErr w:type="spellEnd"/>
       <w:proofErr w:type="gramEnd"/>
       <w:r>
-        <w:t>(</w:t>
-      </w:r>
-      <w:proofErr w:type="spellStart"/>
-      <w:r>
-        <w:t>trainingData.ToTrainingMat</w:t>
-      </w:r>
-      <w:proofErr w:type="spellEnd"/>
-      <w:r>
-        <w:t xml:space="preserve">(), </w:t>
-      </w:r>
-      <w:proofErr w:type="spellStart"/>
+        <w:t xml:space="preserve">(trainingData.ToTrainingMat(), </w:t>
+      </w:r>
       <w:r>
         <w:rPr>
           <w:color w:val="2B91AF"/>
@@ -8416,19 +7354,7 @@
         <w:t>SampleTypes</w:t>
       </w:r>
       <w:r>
-        <w:t>.RowSample</w:t>
-      </w:r>
-      <w:proofErr w:type="spellEnd"/>
-      <w:r>
-        <w:t xml:space="preserve">, </w:t>
-      </w:r>
-      <w:proofErr w:type="spellStart"/>
-      <w:r>
-        <w:t>trainingData.ToResponseMat</w:t>
-      </w:r>
-      <w:proofErr w:type="spellEnd"/>
-      <w:r>
-        <w:t>());</w:t>
+        <w:t>.RowSample, trainingData.ToResponseMat());</w:t>
       </w:r>
     </w:p>
     <w:p>
@@ -8461,24 +7387,14 @@
       <w:r>
         <w:t xml:space="preserve"> </w:t>
       </w:r>
-      <w:proofErr w:type="spellStart"/>
       <w:r>
         <w:rPr>
           <w:color w:val="2B91AF"/>
         </w:rPr>
         <w:t>SVMClassifier</w:t>
       </w:r>
-      <w:proofErr w:type="spellEnd"/>
-      <w:r>
-        <w:t>(</w:t>
-      </w:r>
-      <w:proofErr w:type="spellStart"/>
-      <w:r>
-        <w:t>svm</w:t>
-      </w:r>
-      <w:proofErr w:type="spellEnd"/>
-      <w:r>
-        <w:t>);</w:t>
+      <w:r>
+        <w:t>(svm);</w:t>
       </w:r>
     </w:p>
     <w:p>
@@ -8486,6 +7402,7 @@
         <w:pStyle w:val="Listing"/>
       </w:pPr>
       <w:r>
+        <w:lastRenderedPageBreak/>
         <w:t>}</w:t>
       </w:r>
     </w:p>
@@ -8529,35 +7446,7 @@
         <w:rPr>
           <w:lang w:val="en-US"/>
         </w:rPr>
-        <w:t xml:space="preserve"> </w:t>
-      </w:r>
-      <w:proofErr w:type="spellStart"/>
-      <w:r>
-        <w:rPr>
-          <w:lang w:val="en-US"/>
-        </w:rPr>
-        <w:t>Konfiguracja</w:t>
-      </w:r>
-      <w:proofErr w:type="spellEnd"/>
-      <w:r>
-        <w:rPr>
-          <w:lang w:val="en-US"/>
-        </w:rPr>
-        <w:t xml:space="preserve"> </w:t>
-      </w:r>
-      <w:proofErr w:type="spellStart"/>
-      <w:r>
-        <w:rPr>
-          <w:lang w:val="en-US"/>
-        </w:rPr>
-        <w:t>klasyfikatora</w:t>
-      </w:r>
-      <w:proofErr w:type="spellEnd"/>
-      <w:r>
-        <w:rPr>
-          <w:lang w:val="en-US"/>
-        </w:rPr>
-        <w:t xml:space="preserve"> SVM</w:t>
+        <w:t xml:space="preserve"> Konfiguracja klasyfikatora SVM</w:t>
       </w:r>
       <w:bookmarkEnd w:id="50"/>
     </w:p>
@@ -8664,20 +7553,14 @@
         <w:t xml:space="preserve"> przedstawia k-krotną walidację,</w:t>
       </w:r>
       <w:r>
-        <w:t xml:space="preserve"> jako parametry wejściowe przyjmuje zbiór prób, ilość iteracji i proporcję </w:t>
-      </w:r>
-      <w:r>
-        <w:lastRenderedPageBreak/>
-        <w:t xml:space="preserve">w jakich ma podzielić zbiór na testowy i uczący. Do obliczania pojedynczej iteracji wykorzystywana jest funkcja </w:t>
-      </w:r>
-      <w:proofErr w:type="spellStart"/>
+        <w:t xml:space="preserve"> jako parametry wejściowe przyjmuje zbiór prób, ilość iteracji i proporcję w jakich ma podzielić zbiór na testowy i uczący. Do obliczania pojedynczej iteracji wykorzystywana jest funkcja </w:t>
+      </w:r>
       <w:r>
         <w:rPr>
           <w:i/>
         </w:rPr>
         <w:t>Validate</w:t>
       </w:r>
-      <w:proofErr w:type="spellEnd"/>
       <w:r>
         <w:t xml:space="preserve"> która jest przedstawia</w:t>
       </w:r>
@@ -8731,24 +7614,14 @@
       <w:r>
         <w:t xml:space="preserve"> </w:t>
       </w:r>
-      <w:proofErr w:type="spellStart"/>
       <w:r>
         <w:rPr>
           <w:color w:val="2B91AF"/>
         </w:rPr>
         <w:t>ConfusionMatrix</w:t>
       </w:r>
-      <w:proofErr w:type="spellEnd"/>
-      <w:r>
-        <w:t xml:space="preserve"> </w:t>
-      </w:r>
-      <w:proofErr w:type="spellStart"/>
-      <w:r>
-        <w:t>CrossValidation</w:t>
-      </w:r>
-      <w:proofErr w:type="spellEnd"/>
-      <w:r>
-        <w:t>(</w:t>
+      <w:r>
+        <w:t xml:space="preserve"> CrossValidation(</w:t>
       </w:r>
       <w:r>
         <w:rPr>
@@ -8759,25 +7632,21 @@
       <w:r>
         <w:t>&lt;</w:t>
       </w:r>
-      <w:proofErr w:type="spellStart"/>
       <w:r>
         <w:rPr>
           <w:color w:val="2B91AF"/>
         </w:rPr>
         <w:t>ImageFeatures</w:t>
       </w:r>
-      <w:proofErr w:type="spellEnd"/>
       <w:r>
         <w:t xml:space="preserve">&gt; observations, </w:t>
       </w:r>
-      <w:proofErr w:type="spellStart"/>
       <w:r>
         <w:rPr>
           <w:color w:val="0000FF"/>
         </w:rPr>
         <w:t>int</w:t>
       </w:r>
-      <w:proofErr w:type="spellEnd"/>
       <w:r>
         <w:t xml:space="preserve"> iterations, </w:t>
       </w:r>
@@ -8788,15 +7657,7 @@
         <w:t>double</w:t>
       </w:r>
       <w:r>
-        <w:t xml:space="preserve"> </w:t>
-      </w:r>
-      <w:proofErr w:type="spellStart"/>
-      <w:r>
-        <w:t>splitRatio</w:t>
-      </w:r>
-      <w:proofErr w:type="spellEnd"/>
-      <w:r>
-        <w:t>)</w:t>
+        <w:t xml:space="preserve"> splitRatio)</w:t>
       </w:r>
     </w:p>
     <w:p>
@@ -8814,24 +7675,14 @@
       <w:r>
         <w:t xml:space="preserve">    </w:t>
       </w:r>
-      <w:proofErr w:type="spellStart"/>
       <w:r>
         <w:rPr>
           <w:color w:val="0000FF"/>
         </w:rPr>
         <w:t>var</w:t>
       </w:r>
-      <w:proofErr w:type="spellEnd"/>
-      <w:r>
-        <w:t xml:space="preserve"> </w:t>
-      </w:r>
-      <w:proofErr w:type="spellStart"/>
-      <w:r>
-        <w:t>summaryConfusionMatrix</w:t>
-      </w:r>
-      <w:proofErr w:type="spellEnd"/>
-      <w:r>
-        <w:t xml:space="preserve"> = </w:t>
+      <w:r>
+        <w:t xml:space="preserve"> summaryConfusionMatrix = </w:t>
       </w:r>
       <w:r>
         <w:rPr>
@@ -8842,7 +7693,6 @@
       <w:r>
         <w:t xml:space="preserve"> </w:t>
       </w:r>
-      <w:proofErr w:type="spellStart"/>
       <w:proofErr w:type="gramStart"/>
       <w:r>
         <w:rPr>
@@ -8850,7 +7700,6 @@
         </w:rPr>
         <w:t>ConfusionMatrix</w:t>
       </w:r>
-      <w:proofErr w:type="spellEnd"/>
       <w:r>
         <w:t>(</w:t>
       </w:r>
@@ -8875,40 +7724,14 @@
       <w:r>
         <w:t xml:space="preserve"> (</w:t>
       </w:r>
-      <w:proofErr w:type="spellStart"/>
       <w:r>
         <w:rPr>
           <w:color w:val="0000FF"/>
         </w:rPr>
         <w:t>int</w:t>
       </w:r>
-      <w:proofErr w:type="spellEnd"/>
-      <w:r>
-        <w:t xml:space="preserve"> </w:t>
-      </w:r>
-      <w:proofErr w:type="spellStart"/>
-      <w:r>
-        <w:t>i</w:t>
-      </w:r>
-      <w:proofErr w:type="spellEnd"/>
-      <w:r>
-        <w:t xml:space="preserve"> = 0; </w:t>
-      </w:r>
-      <w:proofErr w:type="spellStart"/>
-      <w:r>
-        <w:t>i</w:t>
-      </w:r>
-      <w:proofErr w:type="spellEnd"/>
-      <w:r>
-        <w:t xml:space="preserve"> &lt; iterations; </w:t>
-      </w:r>
-      <w:proofErr w:type="spellStart"/>
-      <w:r>
-        <w:t>i</w:t>
-      </w:r>
-      <w:proofErr w:type="spellEnd"/>
-      <w:r>
-        <w:t>++)</w:t>
+      <w:r>
+        <w:t xml:space="preserve"> i = 0; i &lt; iterations; i++)</w:t>
       </w:r>
     </w:p>
     <w:p>
@@ -8926,34 +7749,22 @@
       <w:r>
         <w:t xml:space="preserve">        </w:t>
       </w:r>
-      <w:proofErr w:type="spellStart"/>
       <w:r>
         <w:rPr>
           <w:color w:val="0000FF"/>
         </w:rPr>
         <w:t>var</w:t>
       </w:r>
-      <w:proofErr w:type="spellEnd"/>
       <w:r>
         <w:t xml:space="preserve"> tuple = </w:t>
       </w:r>
-      <w:proofErr w:type="spellStart"/>
       <w:proofErr w:type="gramStart"/>
       <w:r>
         <w:t>observations.Shuffle</w:t>
       </w:r>
-      <w:proofErr w:type="spellEnd"/>
       <w:proofErr w:type="gramEnd"/>
       <w:r>
-        <w:t>().Split(</w:t>
-      </w:r>
-      <w:proofErr w:type="spellStart"/>
-      <w:r>
-        <w:t>splitRatio</w:t>
-      </w:r>
-      <w:proofErr w:type="spellEnd"/>
-      <w:r>
-        <w:t>);</w:t>
+        <w:t>().Split(splitRatio);</w:t>
       </w:r>
     </w:p>
     <w:p>
@@ -8963,24 +7774,14 @@
       <w:r>
         <w:t xml:space="preserve">        </w:t>
       </w:r>
-      <w:proofErr w:type="spellStart"/>
       <w:r>
         <w:rPr>
           <w:color w:val="0000FF"/>
         </w:rPr>
         <w:t>var</w:t>
       </w:r>
-      <w:proofErr w:type="spellEnd"/>
-      <w:r>
-        <w:t xml:space="preserve"> </w:t>
-      </w:r>
-      <w:proofErr w:type="spellStart"/>
-      <w:r>
-        <w:t>iterationConfusionMatrix</w:t>
-      </w:r>
-      <w:proofErr w:type="spellEnd"/>
-      <w:r>
-        <w:t xml:space="preserve"> = </w:t>
+      <w:r>
+        <w:t xml:space="preserve"> iterationConfusionMatrix = </w:t>
       </w:r>
       <w:proofErr w:type="gramStart"/>
       <w:r>
@@ -8998,21 +7799,8 @@
       <w:r>
         <w:t xml:space="preserve">        </w:t>
       </w:r>
-      <w:proofErr w:type="spellStart"/>
-      <w:r>
-        <w:t>summaryConfusionMatrix</w:t>
-      </w:r>
-      <w:proofErr w:type="spellEnd"/>
-      <w:r>
-        <w:t xml:space="preserve"> += </w:t>
-      </w:r>
-      <w:proofErr w:type="spellStart"/>
-      <w:r>
-        <w:t>iterationConfusionMatrix</w:t>
-      </w:r>
-      <w:proofErr w:type="spellEnd"/>
-      <w:r>
-        <w:t>;</w:t>
+      <w:r>
+        <w:t>summaryConfusionMatrix += iterationConfusionMatrix;</w:t>
       </w:r>
     </w:p>
     <w:p>
@@ -9037,15 +7825,7 @@
         <w:t>return</w:t>
       </w:r>
       <w:r>
-        <w:t xml:space="preserve"> </w:t>
-      </w:r>
-      <w:proofErr w:type="spellStart"/>
-      <w:r>
-        <w:t>summaryConfusionMatrix</w:t>
-      </w:r>
-      <w:proofErr w:type="spellEnd"/>
-      <w:r>
-        <w:t>;</w:t>
+        <w:t xml:space="preserve"> summaryConfusionMatrix;</w:t>
       </w:r>
     </w:p>
     <w:p>
@@ -9098,45 +7878,9 @@
         <w:rPr>
           <w:lang w:val="en-US"/>
         </w:rPr>
-        <w:t xml:space="preserve"> K-</w:t>
-      </w:r>
-      <w:proofErr w:type="spellStart"/>
-      <w:r>
-        <w:rPr>
-          <w:lang w:val="en-US"/>
-        </w:rPr>
-        <w:t>krotna</w:t>
-      </w:r>
-      <w:proofErr w:type="spellEnd"/>
-      <w:r>
-        <w:rPr>
-          <w:lang w:val="en-US"/>
-        </w:rPr>
-        <w:t xml:space="preserve"> </w:t>
-      </w:r>
-      <w:proofErr w:type="spellStart"/>
-      <w:r>
-        <w:rPr>
-          <w:lang w:val="en-US"/>
-        </w:rPr>
-        <w:t>walidacja</w:t>
-      </w:r>
-      <w:proofErr w:type="spellEnd"/>
-      <w:r>
-        <w:rPr>
-          <w:lang w:val="en-US"/>
-        </w:rPr>
-        <w:t xml:space="preserve"> </w:t>
-      </w:r>
-      <w:proofErr w:type="spellStart"/>
-      <w:r>
-        <w:rPr>
-          <w:lang w:val="en-US"/>
-        </w:rPr>
-        <w:t>krzyżowa</w:t>
+        <w:t xml:space="preserve"> K-krotna walidacja krzyżowa</w:t>
       </w:r>
       <w:bookmarkEnd w:id="53"/>
-      <w:proofErr w:type="spellEnd"/>
     </w:p>
     <w:p>
       <w:pPr>
@@ -9169,11 +7913,9 @@
         </w:rPr>
         <w:t xml:space="preserve"> </w:t>
       </w:r>
-      <w:proofErr w:type="spellStart"/>
       <w:r>
         <w:t>ConfusionMatrix</w:t>
       </w:r>
-      <w:proofErr w:type="spellEnd"/>
       <w:r>
         <w:rPr>
           <w:color w:val="000000"/>
@@ -9189,11 +7931,9 @@
         </w:rPr>
         <w:t>&lt;</w:t>
       </w:r>
-      <w:proofErr w:type="spellStart"/>
       <w:r>
         <w:t>ImageFeatures</w:t>
       </w:r>
-      <w:proofErr w:type="spellEnd"/>
       <w:r>
         <w:rPr>
           <w:color w:val="000000"/>
@@ -9209,11 +7949,9 @@
         </w:rPr>
         <w:t>&lt;</w:t>
       </w:r>
-      <w:proofErr w:type="spellStart"/>
       <w:r>
         <w:t>ImageFeatures</w:t>
       </w:r>
-      <w:proofErr w:type="spellEnd"/>
       <w:r>
         <w:rPr>
           <w:color w:val="000000"/>
@@ -9248,50 +7986,26 @@
         </w:rPr>
         <w:t xml:space="preserve">    </w:t>
       </w:r>
-      <w:proofErr w:type="spellStart"/>
       <w:r>
         <w:rPr>
           <w:color w:val="0000FF"/>
         </w:rPr>
         <w:t>var</w:t>
       </w:r>
-      <w:proofErr w:type="spellEnd"/>
       <w:r>
         <w:rPr>
           <w:color w:val="000000"/>
         </w:rPr>
-        <w:t xml:space="preserve"> </w:t>
-      </w:r>
-      <w:proofErr w:type="spellStart"/>
+        <w:t xml:space="preserve"> svmClassifier = </w:t>
+      </w:r>
+      <w:r>
+        <w:t>SVMClassifier</w:t>
+      </w:r>
       <w:r>
         <w:rPr>
           <w:color w:val="000000"/>
         </w:rPr>
-        <w:t>svmClassifier</w:t>
-      </w:r>
-      <w:proofErr w:type="spellEnd"/>
-      <w:r>
-        <w:rPr>
-          <w:color w:val="000000"/>
-        </w:rPr>
-        <w:t xml:space="preserve"> = </w:t>
-      </w:r>
-      <w:proofErr w:type="spellStart"/>
-      <w:r>
-        <w:t>SVMClassifier</w:t>
-      </w:r>
-      <w:r>
-        <w:rPr>
-          <w:color w:val="000000"/>
-        </w:rPr>
-        <w:t>.Create</w:t>
-      </w:r>
-      <w:proofErr w:type="spellEnd"/>
-      <w:r>
-        <w:rPr>
-          <w:color w:val="000000"/>
-        </w:rPr>
-        <w:t>(train);</w:t>
+        <w:t>.Create(train);</w:t>
       </w:r>
     </w:p>
     <w:p>
@@ -9315,52 +8029,34 @@
         </w:rPr>
         <w:t xml:space="preserve">    </w:t>
       </w:r>
-      <w:proofErr w:type="spellStart"/>
       <w:r>
         <w:rPr>
           <w:color w:val="0000FF"/>
         </w:rPr>
         <w:t>var</w:t>
       </w:r>
-      <w:proofErr w:type="spellEnd"/>
+      <w:r>
+        <w:rPr>
+          <w:color w:val="000000"/>
+        </w:rPr>
+        <w:t xml:space="preserve"> confusionMatrix = </w:t>
+      </w:r>
+      <w:r>
+        <w:rPr>
+          <w:color w:val="0000FF"/>
+        </w:rPr>
+        <w:t>new</w:t>
+      </w:r>
       <w:r>
         <w:rPr>
           <w:color w:val="000000"/>
         </w:rPr>
         <w:t xml:space="preserve"> </w:t>
       </w:r>
-      <w:proofErr w:type="spellStart"/>
-      <w:r>
-        <w:rPr>
-          <w:color w:val="000000"/>
-        </w:rPr>
-        <w:t>confusionMatrix</w:t>
-      </w:r>
-      <w:proofErr w:type="spellEnd"/>
-      <w:r>
-        <w:rPr>
-          <w:color w:val="000000"/>
-        </w:rPr>
-        <w:t xml:space="preserve"> = </w:t>
-      </w:r>
-      <w:r>
-        <w:rPr>
-          <w:color w:val="0000FF"/>
-        </w:rPr>
-        <w:t>new</w:t>
-      </w:r>
-      <w:r>
-        <w:rPr>
-          <w:color w:val="000000"/>
-        </w:rPr>
-        <w:t xml:space="preserve"> </w:t>
-      </w:r>
-      <w:proofErr w:type="spellStart"/>
       <w:proofErr w:type="gramStart"/>
       <w:r>
         <w:t>ConfusionMatrix</w:t>
       </w:r>
-      <w:proofErr w:type="spellEnd"/>
       <w:r>
         <w:rPr>
           <w:color w:val="000000"/>
@@ -9388,47 +8084,29 @@
         </w:rPr>
         <w:t xml:space="preserve">    </w:t>
       </w:r>
-      <w:proofErr w:type="spellStart"/>
       <w:r>
         <w:rPr>
           <w:color w:val="0000FF"/>
         </w:rPr>
         <w:t>foreach</w:t>
       </w:r>
-      <w:proofErr w:type="spellEnd"/>
       <w:r>
         <w:rPr>
           <w:color w:val="000000"/>
         </w:rPr>
         <w:t xml:space="preserve"> (</w:t>
       </w:r>
-      <w:proofErr w:type="spellStart"/>
       <w:r>
         <w:rPr>
           <w:color w:val="0000FF"/>
         </w:rPr>
         <w:t>var</w:t>
       </w:r>
-      <w:proofErr w:type="spellEnd"/>
       <w:r>
         <w:rPr>
           <w:color w:val="000000"/>
         </w:rPr>
-        <w:t xml:space="preserve"> </w:t>
-      </w:r>
-      <w:proofErr w:type="spellStart"/>
-      <w:r>
-        <w:rPr>
-          <w:color w:val="000000"/>
-        </w:rPr>
-        <w:t>validationObservation</w:t>
-      </w:r>
-      <w:proofErr w:type="spellEnd"/>
-      <w:r>
-        <w:rPr>
-          <w:color w:val="000000"/>
-        </w:rPr>
-        <w:t xml:space="preserve"> </w:t>
+        <w:t xml:space="preserve"> validationObservation </w:t>
       </w:r>
       <w:r>
         <w:rPr>
@@ -9470,47 +8148,17 @@
         </w:rPr>
         <w:t xml:space="preserve">        </w:t>
       </w:r>
-      <w:proofErr w:type="spellStart"/>
       <w:r>
         <w:rPr>
           <w:color w:val="0000FF"/>
         </w:rPr>
         <w:t>var</w:t>
       </w:r>
-      <w:proofErr w:type="spellEnd"/>
       <w:r>
         <w:rPr>
           <w:color w:val="000000"/>
         </w:rPr>
-        <w:t xml:space="preserve"> predict = </w:t>
-      </w:r>
-      <w:proofErr w:type="spellStart"/>
-      <w:r>
-        <w:rPr>
-          <w:color w:val="000000"/>
-        </w:rPr>
-        <w:t>svmClassifier.Predict</w:t>
-      </w:r>
-      <w:proofErr w:type="spellEnd"/>
-      <w:r>
-        <w:rPr>
-          <w:color w:val="000000"/>
-        </w:rPr>
-        <w:t>(</w:t>
-      </w:r>
-      <w:proofErr w:type="spellStart"/>
-      <w:r>
-        <w:rPr>
-          <w:color w:val="000000"/>
-        </w:rPr>
-        <w:t>validationObservation</w:t>
-      </w:r>
-      <w:proofErr w:type="spellEnd"/>
-      <w:r>
-        <w:rPr>
-          <w:color w:val="000000"/>
-        </w:rPr>
-        <w:t>);</w:t>
+        <w:t xml:space="preserve"> predict = svmClassifier.Predict(validationObservation);</w:t>
       </w:r>
     </w:p>
     <w:p>
@@ -9524,35 +8172,7 @@
         <w:rPr>
           <w:color w:val="000000"/>
         </w:rPr>
-        <w:t xml:space="preserve">        </w:t>
-      </w:r>
-      <w:proofErr w:type="spellStart"/>
-      <w:r>
-        <w:rPr>
-          <w:color w:val="000000"/>
-        </w:rPr>
-        <w:t>confusionMatrix.AddVote</w:t>
-      </w:r>
-      <w:proofErr w:type="spellEnd"/>
-      <w:r>
-        <w:rPr>
-          <w:color w:val="000000"/>
-        </w:rPr>
-        <w:t xml:space="preserve">(actual: </w:t>
-      </w:r>
-      <w:proofErr w:type="spellStart"/>
-      <w:r>
-        <w:rPr>
-          <w:color w:val="000000"/>
-        </w:rPr>
-        <w:t>validationObservation.IsOccupied</w:t>
-      </w:r>
-      <w:proofErr w:type="spellEnd"/>
-      <w:r>
-        <w:rPr>
-          <w:color w:val="000000"/>
-        </w:rPr>
-        <w:t>, predicted: predict);</w:t>
+        <w:t xml:space="preserve">        confusionMatrix.AddVote(actual: validationObservation.IsOccupied, predicted: predict);</w:t>
       </w:r>
     </w:p>
     <w:p>
@@ -9606,23 +8226,7 @@
           <w:color w:val="000000"/>
           <w:lang w:val="pl-PL"/>
         </w:rPr>
-        <w:t xml:space="preserve"> </w:t>
-      </w:r>
-      <w:proofErr w:type="spellStart"/>
-      <w:r>
-        <w:rPr>
-          <w:color w:val="000000"/>
-          <w:lang w:val="pl-PL"/>
-        </w:rPr>
-        <w:t>confusionMatrix</w:t>
-      </w:r>
-      <w:proofErr w:type="spellEnd"/>
-      <w:r>
-        <w:rPr>
-          <w:color w:val="000000"/>
-          <w:lang w:val="pl-PL"/>
-        </w:rPr>
-        <w:t>;</w:t>
+        <w:t xml:space="preserve"> confusionMatrix;</w:t>
       </w:r>
     </w:p>
     <w:p>
@@ -9676,21 +8280,14 @@
     </w:p>
     <w:p>
       <w:r>
+        <w:lastRenderedPageBreak/>
         <w:t xml:space="preserve">Drugim sprawdzianem jest sprawdzian </w:t>
       </w:r>
-      <w:proofErr w:type="spellStart"/>
       <w:r>
         <w:rPr>
           <w:i/>
         </w:rPr>
-        <w:t>Leave</w:t>
-      </w:r>
-      <w:proofErr w:type="spellEnd"/>
-      <w:r>
-        <w:rPr>
-          <w:i/>
-        </w:rPr>
-        <w:t>-one-out</w:t>
+        <w:t>Leave-one-out</w:t>
       </w:r>
       <w:r>
         <w:t xml:space="preserve"> który jest odmianą k-krotnej walidacji krzyżowej. </w:t>
@@ -9755,14 +8352,12 @@
       <w:r>
         <w:t xml:space="preserve"> przedstawia sposób obliczania tej walidacji, do obliczania pojedynczej iteracji używana jest wcześniej przedstawiona funkcja </w:t>
       </w:r>
-      <w:proofErr w:type="spellStart"/>
       <w:r>
         <w:rPr>
           <w:i/>
         </w:rPr>
         <w:t>Validate</w:t>
       </w:r>
-      <w:proofErr w:type="spellEnd"/>
       <w:r>
         <w:t xml:space="preserve"> którą prezentuje </w:t>
       </w:r>
@@ -9813,24 +8408,14 @@
       <w:r>
         <w:t xml:space="preserve"> </w:t>
       </w:r>
-      <w:proofErr w:type="spellStart"/>
       <w:r>
         <w:rPr>
           <w:color w:val="2B91AF"/>
         </w:rPr>
         <w:t>ConfusionMatrix</w:t>
       </w:r>
-      <w:proofErr w:type="spellEnd"/>
-      <w:r>
-        <w:t xml:space="preserve"> </w:t>
-      </w:r>
-      <w:proofErr w:type="spellStart"/>
-      <w:r>
-        <w:t>LeaveOneOutValidation</w:t>
-      </w:r>
-      <w:proofErr w:type="spellEnd"/>
-      <w:r>
-        <w:t>(</w:t>
+      <w:r>
+        <w:t xml:space="preserve"> LeaveOneOutValidation(</w:t>
       </w:r>
       <w:r>
         <w:rPr>
@@ -9841,14 +8426,12 @@
       <w:r>
         <w:t>&lt;</w:t>
       </w:r>
-      <w:proofErr w:type="spellStart"/>
       <w:r>
         <w:rPr>
           <w:color w:val="2B91AF"/>
         </w:rPr>
         <w:t>ImageFeatures</w:t>
       </w:r>
-      <w:proofErr w:type="spellEnd"/>
       <w:r>
         <w:t>&gt; observations)</w:t>
       </w:r>
@@ -9868,24 +8451,14 @@
       <w:r>
         <w:t xml:space="preserve">    </w:t>
       </w:r>
-      <w:proofErr w:type="spellStart"/>
       <w:r>
         <w:rPr>
           <w:color w:val="0000FF"/>
         </w:rPr>
         <w:t>var</w:t>
       </w:r>
-      <w:proofErr w:type="spellEnd"/>
-      <w:r>
-        <w:t xml:space="preserve"> </w:t>
-      </w:r>
-      <w:proofErr w:type="spellStart"/>
-      <w:r>
-        <w:t>confumaMatrix</w:t>
-      </w:r>
-      <w:proofErr w:type="spellEnd"/>
-      <w:r>
-        <w:t xml:space="preserve"> = </w:t>
+      <w:r>
+        <w:t xml:space="preserve"> confumaMatrix = </w:t>
       </w:r>
       <w:r>
         <w:rPr>
@@ -9896,7 +8469,6 @@
       <w:r>
         <w:t xml:space="preserve"> </w:t>
       </w:r>
-      <w:proofErr w:type="spellStart"/>
       <w:proofErr w:type="gramStart"/>
       <w:r>
         <w:rPr>
@@ -9904,7 +8476,6 @@
         </w:rPr>
         <w:t>ConfusionMatrix</w:t>
       </w:r>
-      <w:proofErr w:type="spellEnd"/>
       <w:r>
         <w:t>(</w:t>
       </w:r>
@@ -9929,50 +8500,22 @@
       <w:r>
         <w:t xml:space="preserve"> (</w:t>
       </w:r>
-      <w:proofErr w:type="spellStart"/>
       <w:r>
         <w:rPr>
           <w:color w:val="0000FF"/>
         </w:rPr>
         <w:t>var</w:t>
       </w:r>
-      <w:proofErr w:type="spellEnd"/>
-      <w:r>
-        <w:t xml:space="preserve"> </w:t>
-      </w:r>
-      <w:proofErr w:type="spellStart"/>
-      <w:r>
-        <w:t>i</w:t>
-      </w:r>
-      <w:proofErr w:type="spellEnd"/>
-      <w:r>
-        <w:t xml:space="preserve"> = 0; </w:t>
-      </w:r>
-      <w:proofErr w:type="spellStart"/>
-      <w:r>
-        <w:t>i</w:t>
-      </w:r>
-      <w:proofErr w:type="spellEnd"/>
-      <w:r>
-        <w:t xml:space="preserve"> &lt; </w:t>
-      </w:r>
-      <w:proofErr w:type="spellStart"/>
+      <w:r>
+        <w:t xml:space="preserve"> i = 0; i &lt; </w:t>
+      </w:r>
       <w:proofErr w:type="gramStart"/>
       <w:r>
         <w:t>observations.Count</w:t>
       </w:r>
-      <w:proofErr w:type="spellEnd"/>
       <w:proofErr w:type="gramEnd"/>
       <w:r>
-        <w:t xml:space="preserve">; </w:t>
-      </w:r>
-      <w:proofErr w:type="spellStart"/>
-      <w:r>
-        <w:t>i</w:t>
-      </w:r>
-      <w:proofErr w:type="spellEnd"/>
-      <w:r>
-        <w:t>++)</w:t>
+        <w:t>; i++)</w:t>
       </w:r>
     </w:p>
     <w:p>
@@ -9990,14 +8533,12 @@
       <w:r>
         <w:t xml:space="preserve">        </w:t>
       </w:r>
-      <w:proofErr w:type="spellStart"/>
       <w:r>
         <w:rPr>
           <w:color w:val="0000FF"/>
         </w:rPr>
         <w:t>var</w:t>
       </w:r>
-      <w:proofErr w:type="spellEnd"/>
       <w:r>
         <w:t xml:space="preserve"> validation = </w:t>
       </w:r>
@@ -10019,24 +8560,14 @@
       <w:r>
         <w:t>&lt;</w:t>
       </w:r>
-      <w:proofErr w:type="spellStart"/>
       <w:r>
         <w:rPr>
           <w:color w:val="2B91AF"/>
         </w:rPr>
         <w:t>ImageFeatures</w:t>
       </w:r>
-      <w:proofErr w:type="spellEnd"/>
-      <w:r>
-        <w:t>&gt; {observations[</w:t>
-      </w:r>
-      <w:proofErr w:type="spellStart"/>
-      <w:r>
-        <w:t>i</w:t>
-      </w:r>
-      <w:proofErr w:type="spellEnd"/>
-      <w:r>
-        <w:t>]};</w:t>
+      <w:r>
+        <w:t>&gt; {observations[i]};</w:t>
       </w:r>
     </w:p>
     <w:p>
@@ -10046,34 +8577,22 @@
       <w:r>
         <w:t xml:space="preserve">        </w:t>
       </w:r>
-      <w:proofErr w:type="spellStart"/>
       <w:r>
         <w:rPr>
           <w:color w:val="0000FF"/>
         </w:rPr>
         <w:t>var</w:t>
       </w:r>
-      <w:proofErr w:type="spellEnd"/>
       <w:r>
         <w:t xml:space="preserve"> train = </w:t>
       </w:r>
-      <w:proofErr w:type="spellStart"/>
       <w:proofErr w:type="gramStart"/>
       <w:r>
         <w:t>observations.WithoutElementAt</w:t>
       </w:r>
-      <w:proofErr w:type="spellEnd"/>
       <w:proofErr w:type="gramEnd"/>
       <w:r>
-        <w:t>(</w:t>
-      </w:r>
-      <w:proofErr w:type="spellStart"/>
-      <w:r>
-        <w:t>i</w:t>
-      </w:r>
-      <w:proofErr w:type="spellEnd"/>
-      <w:r>
-        <w:t>);</w:t>
+        <w:t>(i);</w:t>
       </w:r>
     </w:p>
     <w:p>
@@ -10081,15 +8600,7 @@
         <w:pStyle w:val="Listing"/>
       </w:pPr>
       <w:r>
-        <w:t xml:space="preserve">        </w:t>
-      </w:r>
-      <w:proofErr w:type="spellStart"/>
-      <w:r>
-        <w:t>confumaMatrix</w:t>
-      </w:r>
-      <w:proofErr w:type="spellEnd"/>
-      <w:r>
-        <w:t xml:space="preserve"> += </w:t>
+        <w:t xml:space="preserve">        confumaMatrix += </w:t>
       </w:r>
       <w:proofErr w:type="gramStart"/>
       <w:r>
@@ -10105,7 +8616,6 @@
         <w:pStyle w:val="Listing"/>
       </w:pPr>
       <w:r>
-        <w:lastRenderedPageBreak/>
         <w:t xml:space="preserve">    }</w:t>
       </w:r>
     </w:p>
@@ -10128,15 +8638,7 @@
         <w:t>return</w:t>
       </w:r>
       <w:r>
-        <w:t xml:space="preserve"> </w:t>
-      </w:r>
-      <w:proofErr w:type="spellStart"/>
-      <w:r>
-        <w:t>confumaMatrix</w:t>
-      </w:r>
-      <w:proofErr w:type="spellEnd"/>
-      <w:r>
-        <w:t>;</w:t>
+        <w:t xml:space="preserve"> confumaMatrix;</w:t>
       </w:r>
     </w:p>
     <w:p>
@@ -11928,22 +10430,13 @@
         </w:rPr>
         <w:br/>
       </w:r>
-      <w:proofErr w:type="spellStart"/>
       <w:proofErr w:type="gramStart"/>
       <w:r>
         <w:rPr>
           <w:rStyle w:val="Pogrubienie"/>
           <w:lang w:val="en-US"/>
         </w:rPr>
-        <w:t>CvSVM</w:t>
-      </w:r>
-      <w:proofErr w:type="spellEnd"/>
-      <w:r>
-        <w:rPr>
-          <w:rStyle w:val="Pogrubienie"/>
-          <w:lang w:val="en-US"/>
-        </w:rPr>
-        <w:t>::</w:t>
+        <w:t>CvSVM::</w:t>
       </w:r>
       <w:proofErr w:type="gramEnd"/>
       <w:r>
@@ -12026,15 +10519,7 @@
         <w:annotationRef/>
       </w:r>
       <w:r>
-        <w:t xml:space="preserve">Ta </w:t>
-      </w:r>
-      <w:proofErr w:type="spellStart"/>
-      <w:r>
-        <w:t>stroan</w:t>
-      </w:r>
-      <w:proofErr w:type="spellEnd"/>
-      <w:r>
-        <w:t xml:space="preserve"> pozostaje </w:t>
+        <w:t xml:space="preserve">Ta stroan pozostaje </w:t>
       </w:r>
       <w:proofErr w:type="gramStart"/>
       <w:r>
@@ -12121,16 +10606,11 @@
         <w:footnoteRef/>
       </w:r>
       <w:r>
-        <w:t xml:space="preserve"> </w:t>
-      </w:r>
-      <w:proofErr w:type="spellStart"/>
-      <w:r>
-        <w:t>W</w:t>
+        <w:t xml:space="preserve"> W</w:t>
       </w:r>
       <w:r>
         <w:t>rapper</w:t>
       </w:r>
-      <w:proofErr w:type="spellEnd"/>
       <w:r>
         <w:t xml:space="preserve"> – biblioteka programistyczna, która opakowuje wywołania natywnych metod biblioteki w sposób ujednolicony z językiem dla którego została przygotowana. Zazwyczaj posiada konwersję z popularnych typów w języku na </w:t>
       </w:r>
@@ -12156,19 +10636,12 @@
       <w:r>
         <w:t xml:space="preserve">Wołanie łańcuchowe (ang. </w:t>
       </w:r>
-      <w:proofErr w:type="spellStart"/>
-      <w:r>
-        <w:t>method</w:t>
-      </w:r>
-      <w:proofErr w:type="spellEnd"/>
-      <w:r>
-        <w:t xml:space="preserve"> </w:t>
-      </w:r>
-      <w:proofErr w:type="spellStart"/>
-      <w:r>
-        <w:t>chaining</w:t>
-      </w:r>
-      <w:proofErr w:type="spellEnd"/>
+      <w:r>
+        <w:rPr>
+          <w:lang w:val="en-US"/>
+        </w:rPr>
+        <w:t>method chaining</w:t>
+      </w:r>
       <w:r>
         <w:t>)</w:t>
       </w:r>
@@ -12182,7 +10655,6 @@
       <w:bookmarkStart w:id="8" w:name="OLE_LINK2"/>
       <w:bookmarkStart w:id="9" w:name="OLE_LINK3"/>
       <w:bookmarkStart w:id="10" w:name="OLE_LINK4"/>
-      <w:proofErr w:type="spellStart"/>
       <w:r>
         <w:rPr>
           <w:rFonts w:ascii="Consolas" w:eastAsiaTheme="minorHAnsi" w:hAnsi="Consolas" w:cs="Consolas"/>
@@ -12191,18 +10663,7 @@
           <w:szCs w:val="19"/>
           <w:lang w:eastAsia="en-US"/>
         </w:rPr>
-        <w:t>person.SetName</w:t>
-      </w:r>
-      <w:proofErr w:type="spellEnd"/>
-      <w:r>
-        <w:rPr>
-          <w:rFonts w:ascii="Consolas" w:eastAsiaTheme="minorHAnsi" w:hAnsi="Consolas" w:cs="Consolas"/>
-          <w:color w:val="000000"/>
-          <w:sz w:val="19"/>
-          <w:szCs w:val="19"/>
-          <w:lang w:eastAsia="en-US"/>
-        </w:rPr>
-        <w:t>(</w:t>
+        <w:t>person.SetName(</w:t>
       </w:r>
       <w:r>
         <w:rPr>
@@ -12222,82 +10683,58 @@
           <w:szCs w:val="19"/>
           <w:lang w:eastAsia="en-US"/>
         </w:rPr>
+        <w:t>).SetAge(35);</w:t>
+      </w:r>
+      <w:r>
         <w:t>).</w:t>
       </w:r>
-      <w:proofErr w:type="spellStart"/>
+      <w:r>
+        <w:t xml:space="preserve"> </w:t>
+      </w:r>
+      <w:bookmarkEnd w:id="7"/>
+      <w:bookmarkEnd w:id="8"/>
+      <w:bookmarkEnd w:id="9"/>
+      <w:bookmarkEnd w:id="10"/>
+      <w:r>
+        <w:t xml:space="preserve">Najczęściej osiąga się to poprzez zwracanie przez metody obiektu w kontekście którego zostały wykonane (np. </w:t>
+      </w:r>
+      <w:r>
+        <w:rPr>
+          <w:rFonts w:ascii="Consolas" w:eastAsiaTheme="minorHAnsi" w:hAnsi="Consolas" w:cs="Consolas"/>
+          <w:color w:val="0000FF"/>
+          <w:sz w:val="19"/>
+          <w:szCs w:val="19"/>
+          <w:lang w:val="en-US" w:eastAsia="en-US"/>
+        </w:rPr>
+        <w:t>return</w:t>
+      </w:r>
       <w:r>
         <w:rPr>
           <w:rFonts w:ascii="Consolas" w:eastAsiaTheme="minorHAnsi" w:hAnsi="Consolas" w:cs="Consolas"/>
           <w:color w:val="000000"/>
           <w:sz w:val="19"/>
           <w:szCs w:val="19"/>
-          <w:lang w:eastAsia="en-US"/>
+          <w:lang w:val="en-US" w:eastAsia="en-US"/>
         </w:rPr>
-        <w:t>SetAge</w:t>
-      </w:r>
-      <w:proofErr w:type="spellEnd"/>
+        <w:t xml:space="preserve"> </w:t>
+      </w:r>
+      <w:r>
+        <w:rPr>
+          <w:rFonts w:ascii="Consolas" w:eastAsiaTheme="minorHAnsi" w:hAnsi="Consolas" w:cs="Consolas"/>
+          <w:color w:val="0000FF"/>
+          <w:sz w:val="19"/>
+          <w:szCs w:val="19"/>
+          <w:lang w:val="en-US" w:eastAsia="en-US"/>
+        </w:rPr>
+        <w:t>this</w:t>
+      </w:r>
       <w:r>
         <w:rPr>
           <w:rFonts w:ascii="Consolas" w:eastAsiaTheme="minorHAnsi" w:hAnsi="Consolas" w:cs="Consolas"/>
           <w:color w:val="000000"/>
           <w:sz w:val="19"/>
           <w:szCs w:val="19"/>
-          <w:lang w:eastAsia="en-US"/>
-        </w:rPr>
-        <w:t>(35);</w:t>
-      </w:r>
-      <w:r>
-        <w:t>).</w:t>
-      </w:r>
-      <w:r>
-        <w:t xml:space="preserve"> </w:t>
-      </w:r>
-      <w:bookmarkEnd w:id="7"/>
-      <w:bookmarkEnd w:id="8"/>
-      <w:bookmarkEnd w:id="9"/>
-      <w:bookmarkEnd w:id="10"/>
-      <w:r>
-        <w:t xml:space="preserve">Najczęściej osiąga się to poprzez zwracanie przez metody obiektu w kontekście którego zostały wykonane (np. </w:t>
-      </w:r>
-      <w:r>
-        <w:rPr>
-          <w:rFonts w:ascii="Consolas" w:eastAsiaTheme="minorHAnsi" w:hAnsi="Consolas" w:cs="Consolas"/>
-          <w:color w:val="0000FF"/>
-          <w:sz w:val="19"/>
-          <w:szCs w:val="19"/>
-          <w:lang w:eastAsia="en-US"/>
-        </w:rPr>
-        <w:t>return</w:t>
-      </w:r>
-      <w:r>
-        <w:rPr>
-          <w:rFonts w:ascii="Consolas" w:eastAsiaTheme="minorHAnsi" w:hAnsi="Consolas" w:cs="Consolas"/>
-          <w:color w:val="000000"/>
-          <w:sz w:val="19"/>
-          <w:szCs w:val="19"/>
-          <w:lang w:eastAsia="en-US"/>
-        </w:rPr>
-        <w:t xml:space="preserve"> </w:t>
-      </w:r>
-      <w:proofErr w:type="spellStart"/>
-      <w:r>
-        <w:rPr>
-          <w:rFonts w:ascii="Consolas" w:eastAsiaTheme="minorHAnsi" w:hAnsi="Consolas" w:cs="Consolas"/>
-          <w:color w:val="0000FF"/>
-          <w:sz w:val="19"/>
-          <w:szCs w:val="19"/>
-          <w:lang w:eastAsia="en-US"/>
-        </w:rPr>
-        <w:t>this</w:t>
-      </w:r>
-      <w:proofErr w:type="spellEnd"/>
-      <w:r>
-        <w:rPr>
-          <w:rFonts w:ascii="Consolas" w:eastAsiaTheme="minorHAnsi" w:hAnsi="Consolas" w:cs="Consolas"/>
-          <w:color w:val="000000"/>
-          <w:sz w:val="19"/>
-          <w:szCs w:val="19"/>
-          <w:lang w:eastAsia="en-US"/>
+          <w:lang w:val="en-US" w:eastAsia="en-US"/>
         </w:rPr>
         <w:t>;</w:t>
       </w:r>
@@ -58729,7 +57166,7 @@
 </file>
 
 <file path=customXml/itemProps1.xml><?xml version="1.0" encoding="utf-8"?>
-<ds:datastoreItem xmlns:ds="http://schemas.openxmlformats.org/officeDocument/2006/customXml" ds:itemID="{7217E494-6A1B-4348-8F1F-292775759BBD}">
+<ds:datastoreItem xmlns:ds="http://schemas.openxmlformats.org/officeDocument/2006/customXml" ds:itemID="{5887E538-1BF9-42EC-B511-1F1371E3D682}">
   <ds:schemaRefs>
     <ds:schemaRef ds:uri="http://schemas.openxmlformats.org/officeDocument/2006/bibliography"/>
   </ds:schemaRefs>

</xml_diff>

<commit_message>
Poprawienie opisu dla edge ratio
</commit_message>
<xml_diff>
--- a/Turski_Sylwester_INZ.docx
+++ b/Turski_Sylwester_INZ.docx
@@ -11,7 +11,6 @@
           <w:szCs w:val="32"/>
         </w:rPr>
       </w:pPr>
-      <w:bookmarkStart w:id="0" w:name="_GoBack"/>
       <w:r>
         <w:rPr>
           <w:sz w:val="32"/>
@@ -166,7 +165,7 @@
           <w:lang w:val="en-US"/>
         </w:rPr>
       </w:pPr>
-      <w:commentRangeStart w:id="1"/>
+      <w:commentRangeStart w:id="0"/>
       <w:r>
         <w:rPr>
           <w:sz w:val="32"/>
@@ -247,12 +246,12 @@
         </w:rPr>
         <w:t>camera</w:t>
       </w:r>
-      <w:commentRangeEnd w:id="1"/>
+      <w:commentRangeEnd w:id="0"/>
       <w:r>
         <w:rPr>
           <w:rStyle w:val="Odwoaniedokomentarza"/>
         </w:rPr>
-        <w:commentReference w:id="1"/>
+        <w:commentReference w:id="0"/>
       </w:r>
     </w:p>
     <w:p>
@@ -840,7 +839,7 @@
           <w:r>
             <w:fldChar w:fldCharType="separate"/>
           </w:r>
-          <w:hyperlink w:anchor="_Toc471917370" w:history="1">
+          <w:hyperlink w:anchor="_Toc471921338" w:history="1">
             <w:r>
               <w:rPr>
                 <w:rStyle w:val="Hipercze"/>
@@ -883,7 +882,7 @@
                 <w:noProof/>
                 <w:webHidden/>
               </w:rPr>
-              <w:instrText xml:space="preserve"> PAGEREF _Toc471917370 \h </w:instrText>
+              <w:instrText xml:space="preserve"> PAGEREF _Toc471921338 \h </w:instrText>
             </w:r>
             <w:r>
               <w:rPr>
@@ -928,7 +927,7 @@
               <w:szCs w:val="22"/>
             </w:rPr>
           </w:pPr>
-          <w:hyperlink w:anchor="_Toc471917371" w:history="1">
+          <w:hyperlink w:anchor="_Toc471921339" w:history="1">
             <w:r>
               <w:rPr>
                 <w:rStyle w:val="Hipercze"/>
@@ -971,7 +970,7 @@
                 <w:noProof/>
                 <w:webHidden/>
               </w:rPr>
-              <w:instrText xml:space="preserve"> PAGEREF _Toc471917371 \h </w:instrText>
+              <w:instrText xml:space="preserve"> PAGEREF _Toc471921339 \h </w:instrText>
             </w:r>
             <w:r>
               <w:rPr>
@@ -1016,7 +1015,7 @@
               <w:szCs w:val="22"/>
             </w:rPr>
           </w:pPr>
-          <w:hyperlink w:anchor="_Toc471917372" w:history="1">
+          <w:hyperlink w:anchor="_Toc471921340" w:history="1">
             <w:r>
               <w:rPr>
                 <w:rStyle w:val="Hipercze"/>
@@ -1059,7 +1058,7 @@
                 <w:noProof/>
                 <w:webHidden/>
               </w:rPr>
-              <w:instrText xml:space="preserve"> PAGEREF _Toc471917372 \h </w:instrText>
+              <w:instrText xml:space="preserve"> PAGEREF _Toc471921340 \h </w:instrText>
             </w:r>
             <w:r>
               <w:rPr>
@@ -1104,7 +1103,7 @@
               <w:szCs w:val="22"/>
             </w:rPr>
           </w:pPr>
-          <w:hyperlink w:anchor="_Toc471917373" w:history="1">
+          <w:hyperlink w:anchor="_Toc471921341" w:history="1">
             <w:r>
               <w:rPr>
                 <w:rStyle w:val="Hipercze"/>
@@ -1147,7 +1146,7 @@
                 <w:noProof/>
                 <w:webHidden/>
               </w:rPr>
-              <w:instrText xml:space="preserve"> PAGEREF _Toc471917373 \h </w:instrText>
+              <w:instrText xml:space="preserve"> PAGEREF _Toc471921341 \h </w:instrText>
             </w:r>
             <w:r>
               <w:rPr>
@@ -1191,7 +1190,7 @@
               <w:lang w:val="pl-PL" w:eastAsia="pl-PL"/>
             </w:rPr>
           </w:pPr>
-          <w:hyperlink w:anchor="_Toc471917374" w:history="1">
+          <w:hyperlink w:anchor="_Toc471921342" w:history="1">
             <w:r>
               <w:rPr>
                 <w:rStyle w:val="Hipercze"/>
@@ -1233,7 +1232,7 @@
                 <w:noProof/>
                 <w:webHidden/>
               </w:rPr>
-              <w:instrText xml:space="preserve"> PAGEREF _Toc471917374 \h </w:instrText>
+              <w:instrText xml:space="preserve"> PAGEREF _Toc471921342 \h </w:instrText>
             </w:r>
             <w:r>
               <w:rPr>
@@ -1277,7 +1276,7 @@
               <w:lang w:val="pl-PL" w:eastAsia="pl-PL"/>
             </w:rPr>
           </w:pPr>
-          <w:hyperlink w:anchor="_Toc471917375" w:history="1">
+          <w:hyperlink w:anchor="_Toc471921343" w:history="1">
             <w:r>
               <w:rPr>
                 <w:rStyle w:val="Hipercze"/>
@@ -1319,7 +1318,7 @@
                 <w:noProof/>
                 <w:webHidden/>
               </w:rPr>
-              <w:instrText xml:space="preserve"> PAGEREF _Toc471917375 \h </w:instrText>
+              <w:instrText xml:space="preserve"> PAGEREF _Toc471921343 \h </w:instrText>
             </w:r>
             <w:r>
               <w:rPr>
@@ -1363,7 +1362,7 @@
               <w:lang w:val="pl-PL" w:eastAsia="pl-PL"/>
             </w:rPr>
           </w:pPr>
-          <w:hyperlink w:anchor="_Toc471917376" w:history="1">
+          <w:hyperlink w:anchor="_Toc471921344" w:history="1">
             <w:r>
               <w:rPr>
                 <w:rStyle w:val="Hipercze"/>
@@ -1405,7 +1404,7 @@
                 <w:noProof/>
                 <w:webHidden/>
               </w:rPr>
-              <w:instrText xml:space="preserve"> PAGEREF _Toc471917376 \h </w:instrText>
+              <w:instrText xml:space="preserve"> PAGEREF _Toc471921344 \h </w:instrText>
             </w:r>
             <w:r>
               <w:rPr>
@@ -1449,7 +1448,7 @@
               <w:lang w:val="pl-PL" w:eastAsia="pl-PL"/>
             </w:rPr>
           </w:pPr>
-          <w:hyperlink w:anchor="_Toc471917377" w:history="1">
+          <w:hyperlink w:anchor="_Toc471921345" w:history="1">
             <w:r>
               <w:rPr>
                 <w:rStyle w:val="Hipercze"/>
@@ -1491,7 +1490,7 @@
                 <w:noProof/>
                 <w:webHidden/>
               </w:rPr>
-              <w:instrText xml:space="preserve"> PAGEREF _Toc471917377 \h </w:instrText>
+              <w:instrText xml:space="preserve"> PAGEREF _Toc471921345 \h </w:instrText>
             </w:r>
             <w:r>
               <w:rPr>
@@ -1511,7 +1510,7 @@
                 <w:noProof/>
                 <w:webHidden/>
               </w:rPr>
-              <w:t>17</w:t>
+              <w:t>18</w:t>
             </w:r>
             <w:r>
               <w:rPr>
@@ -1535,7 +1534,7 @@
               <w:lang w:val="pl-PL" w:eastAsia="pl-PL"/>
             </w:rPr>
           </w:pPr>
-          <w:hyperlink w:anchor="_Toc471917378" w:history="1">
+          <w:hyperlink w:anchor="_Toc471921346" w:history="1">
             <w:r>
               <w:rPr>
                 <w:rStyle w:val="Hipercze"/>
@@ -1577,7 +1576,7 @@
                 <w:noProof/>
                 <w:webHidden/>
               </w:rPr>
-              <w:instrText xml:space="preserve"> PAGEREF _Toc471917378 \h </w:instrText>
+              <w:instrText xml:space="preserve"> PAGEREF _Toc471921346 \h </w:instrText>
             </w:r>
             <w:r>
               <w:rPr>
@@ -1597,7 +1596,7 @@
                 <w:noProof/>
                 <w:webHidden/>
               </w:rPr>
-              <w:t>18</w:t>
+              <w:t>19</w:t>
             </w:r>
             <w:r>
               <w:rPr>
@@ -1622,7 +1621,7 @@
               <w:szCs w:val="22"/>
             </w:rPr>
           </w:pPr>
-          <w:hyperlink w:anchor="_Toc471917379" w:history="1">
+          <w:hyperlink w:anchor="_Toc471921347" w:history="1">
             <w:r>
               <w:rPr>
                 <w:rStyle w:val="Hipercze"/>
@@ -1665,7 +1664,7 @@
                 <w:noProof/>
                 <w:webHidden/>
               </w:rPr>
-              <w:instrText xml:space="preserve"> PAGEREF _Toc471917379 \h </w:instrText>
+              <w:instrText xml:space="preserve"> PAGEREF _Toc471921347 \h </w:instrText>
             </w:r>
             <w:r>
               <w:rPr>
@@ -1685,7 +1684,7 @@
                 <w:noProof/>
                 <w:webHidden/>
               </w:rPr>
-              <w:t>20</w:t>
+              <w:t>21</w:t>
             </w:r>
             <w:r>
               <w:rPr>
@@ -1710,7 +1709,7 @@
               <w:szCs w:val="22"/>
             </w:rPr>
           </w:pPr>
-          <w:hyperlink w:anchor="_Toc471917380" w:history="1">
+          <w:hyperlink w:anchor="_Toc471921348" w:history="1">
             <w:r>
               <w:rPr>
                 <w:rStyle w:val="Hipercze"/>
@@ -1753,7 +1752,7 @@
                 <w:noProof/>
                 <w:webHidden/>
               </w:rPr>
-              <w:instrText xml:space="preserve"> PAGEREF _Toc471917380 \h </w:instrText>
+              <w:instrText xml:space="preserve"> PAGEREF _Toc471921348 \h </w:instrText>
             </w:r>
             <w:r>
               <w:rPr>
@@ -1773,7 +1772,7 @@
                 <w:noProof/>
                 <w:webHidden/>
               </w:rPr>
-              <w:t>20</w:t>
+              <w:t>21</w:t>
             </w:r>
             <w:r>
               <w:rPr>
@@ -1798,7 +1797,7 @@
               <w:szCs w:val="22"/>
             </w:rPr>
           </w:pPr>
-          <w:hyperlink w:anchor="_Toc471917381" w:history="1">
+          <w:hyperlink w:anchor="_Toc471921349" w:history="1">
             <w:r>
               <w:rPr>
                 <w:rStyle w:val="Hipercze"/>
@@ -1841,7 +1840,7 @@
                 <w:noProof/>
                 <w:webHidden/>
               </w:rPr>
-              <w:instrText xml:space="preserve"> PAGEREF _Toc471917381 \h </w:instrText>
+              <w:instrText xml:space="preserve"> PAGEREF _Toc471921349 \h </w:instrText>
             </w:r>
             <w:r>
               <w:rPr>
@@ -1861,7 +1860,7 @@
                 <w:noProof/>
                 <w:webHidden/>
               </w:rPr>
-              <w:t>20</w:t>
+              <w:t>21</w:t>
             </w:r>
             <w:r>
               <w:rPr>
@@ -1886,7 +1885,7 @@
               <w:szCs w:val="22"/>
             </w:rPr>
           </w:pPr>
-          <w:hyperlink w:anchor="_Toc471917382" w:history="1">
+          <w:hyperlink w:anchor="_Toc471921350" w:history="1">
             <w:r>
               <w:rPr>
                 <w:rStyle w:val="Hipercze"/>
@@ -1929,7 +1928,7 @@
                 <w:noProof/>
                 <w:webHidden/>
               </w:rPr>
-              <w:instrText xml:space="preserve"> PAGEREF _Toc471917382 \h </w:instrText>
+              <w:instrText xml:space="preserve"> PAGEREF _Toc471921350 \h </w:instrText>
             </w:r>
             <w:r>
               <w:rPr>
@@ -1949,7 +1948,7 @@
                 <w:noProof/>
                 <w:webHidden/>
               </w:rPr>
-              <w:t>20</w:t>
+              <w:t>21</w:t>
             </w:r>
             <w:r>
               <w:rPr>
@@ -2005,12 +2004,12 @@
           <w:numId w:val="3"/>
         </w:numPr>
       </w:pPr>
-      <w:bookmarkStart w:id="2" w:name="_Toc471917370"/>
+      <w:bookmarkStart w:id="1" w:name="_Toc471921338"/>
       <w:r>
         <w:lastRenderedPageBreak/>
         <w:t>Wstęp</w:t>
       </w:r>
-      <w:bookmarkEnd w:id="2"/>
+      <w:bookmarkEnd w:id="1"/>
     </w:p>
     <w:p>
       <w:pPr>
@@ -2020,11 +2019,11 @@
           <w:numId w:val="3"/>
         </w:numPr>
       </w:pPr>
-      <w:bookmarkStart w:id="3" w:name="_Toc471917371"/>
+      <w:bookmarkStart w:id="2" w:name="_Toc471921339"/>
       <w:r>
         <w:t>Cel i zakres pracy</w:t>
       </w:r>
-      <w:bookmarkEnd w:id="3"/>
+      <w:bookmarkEnd w:id="2"/>
     </w:p>
     <w:p>
       <w:r>
@@ -2047,11 +2046,11 @@
           <w:numId w:val="3"/>
         </w:numPr>
       </w:pPr>
-      <w:bookmarkStart w:id="4" w:name="_Toc471917372"/>
+      <w:bookmarkStart w:id="3" w:name="_Toc471921340"/>
       <w:r>
         <w:t>Przegląd piśmiennictwa</w:t>
       </w:r>
-      <w:bookmarkEnd w:id="4"/>
+      <w:bookmarkEnd w:id="3"/>
     </w:p>
     <w:p>
       <w:pPr>
@@ -2061,11 +2060,11 @@
           <w:numId w:val="3"/>
         </w:numPr>
       </w:pPr>
-      <w:bookmarkStart w:id="5" w:name="_Toc471917373"/>
+      <w:bookmarkStart w:id="4" w:name="_Toc471921341"/>
       <w:r>
         <w:t>Projekt rozwiązania</w:t>
       </w:r>
-      <w:bookmarkEnd w:id="5"/>
+      <w:bookmarkEnd w:id="4"/>
     </w:p>
     <w:p>
       <w:pPr>
@@ -2075,7 +2074,7 @@
           <w:numId w:val="3"/>
         </w:numPr>
       </w:pPr>
-      <w:bookmarkStart w:id="6" w:name="_Toc471917374"/>
+      <w:bookmarkStart w:id="5" w:name="_Toc471921342"/>
       <w:r>
         <w:t>Biblioteki</w:t>
       </w:r>
@@ -2085,7 +2084,7 @@
       <w:r>
         <w:t xml:space="preserve"> użyte podczas pisania algorytmu</w:t>
       </w:r>
-      <w:bookmarkEnd w:id="6"/>
+      <w:bookmarkEnd w:id="5"/>
     </w:p>
     <w:p>
       <w:r>
@@ -2151,16 +2150,16 @@
       <w:r>
         <w:t xml:space="preserve">. </w:t>
       </w:r>
-      <w:commentRangeStart w:id="7"/>
+      <w:commentRangeStart w:id="6"/>
       <w:r>
         <w:t xml:space="preserve">API </w:t>
       </w:r>
-      <w:commentRangeEnd w:id="7"/>
+      <w:commentRangeEnd w:id="6"/>
       <w:r>
         <w:rPr>
           <w:rStyle w:val="Odwoaniedokomentarza"/>
         </w:rPr>
-        <w:commentReference w:id="7"/>
+        <w:commentReference w:id="6"/>
       </w:r>
       <w:r>
         <w:t>tej biblioteki</w:t>
@@ -2277,16 +2276,7 @@
         <w:t xml:space="preserve">Model widoku jest odpowiedzialny za komunikację widoku z modelem, poprzez przygotowanie danych z modelu dla widoku oraz udostępnia komendy które służą do interakcji przez użytkownika. </w:t>
       </w:r>
       <w:r>
-        <w:t xml:space="preserve">Widok jest to część aplikacji która jest odpowiedzialna za </w:t>
-      </w:r>
-      <w:r>
-        <w:t xml:space="preserve">prezentację wizualną aplikacji, wyświetlanie danych i obsługę interakcji użytkownika za pomocą zdefiniowanych komend zdefiniowanych w </w:t>
-      </w:r>
-      <w:r>
-        <w:t>modelu widoku</w:t>
-      </w:r>
-      <w:r>
-        <w:t>.</w:t>
+        <w:t>Widok jest to część aplikacji która jest odpowiedzialna za prezentację wizualną aplikacji, wyświetlanie danych i obsługę interakcji użytkownika za pomocą zdefiniowanych komend zdefiniowanych w modelu widoku.</w:t>
       </w:r>
     </w:p>
     <w:p>
@@ -2297,11 +2287,11 @@
           <w:numId w:val="3"/>
         </w:numPr>
       </w:pPr>
-      <w:bookmarkStart w:id="12" w:name="_Toc471917375"/>
+      <w:bookmarkStart w:id="11" w:name="_Toc471921343"/>
       <w:r>
         <w:t>Makieta parkingu</w:t>
       </w:r>
-      <w:bookmarkEnd w:id="12"/>
+      <w:bookmarkEnd w:id="11"/>
     </w:p>
     <w:p>
       <w:r>
@@ -2453,11 +2443,11 @@
           <w:numId w:val="3"/>
         </w:numPr>
       </w:pPr>
-      <w:bookmarkStart w:id="13" w:name="_Toc471917376"/>
+      <w:bookmarkStart w:id="12" w:name="_Toc471921344"/>
       <w:r>
         <w:t>Badane cechy obrazu</w:t>
       </w:r>
-      <w:bookmarkEnd w:id="13"/>
+      <w:bookmarkEnd w:id="12"/>
     </w:p>
     <w:p>
       <w:r>
@@ -2671,10 +2661,17 @@
       <w:r>
         <w:t xml:space="preserve">, dzieje się tak dlatego że przestrzeń kolorów </w:t>
       </w:r>
+      <w:commentRangeStart w:id="13"/>
       <w:commentRangeStart w:id="14"/>
-      <w:commentRangeStart w:id="15"/>
       <w:r>
         <w:t>HSV w bibliotece jest prezentowana jako walec</w:t>
+      </w:r>
+      <w:commentRangeEnd w:id="13"/>
+      <w:r>
+        <w:rPr>
+          <w:rStyle w:val="Odwoaniedokomentarza"/>
+        </w:rPr>
+        <w:commentReference w:id="13"/>
       </w:r>
       <w:commentRangeEnd w:id="14"/>
       <w:r>
@@ -2682,13 +2679,6 @@
           <w:rStyle w:val="Odwoaniedokomentarza"/>
         </w:rPr>
         <w:commentReference w:id="14"/>
-      </w:r>
-      <w:commentRangeEnd w:id="15"/>
-      <w:r>
-        <w:rPr>
-          <w:rStyle w:val="Odwoaniedokomentarza"/>
-        </w:rPr>
-        <w:commentReference w:id="15"/>
       </w:r>
       <w:r>
         <w:t>. W</w:t>
@@ -2988,8 +2978,8 @@
           <w:lang w:val="en-US"/>
         </w:rPr>
       </w:pPr>
-      <w:bookmarkStart w:id="16" w:name="_Ref471392986"/>
-      <w:bookmarkStart w:id="17" w:name="_Toc471917390"/>
+      <w:bookmarkStart w:id="15" w:name="_Ref471392986"/>
+      <w:bookmarkStart w:id="16" w:name="_Toc471921358"/>
       <w:r>
         <w:rPr>
           <w:lang w:val="en-US"/>
@@ -3018,7 +3008,7 @@
       <w:r>
         <w:fldChar w:fldCharType="end"/>
       </w:r>
-      <w:bookmarkEnd w:id="16"/>
+      <w:bookmarkEnd w:id="15"/>
       <w:r>
         <w:rPr>
           <w:lang w:val="en-US"/>
@@ -3043,7 +3033,7 @@
         </w:rPr>
         <w:t>i</w:t>
       </w:r>
-      <w:bookmarkEnd w:id="17"/>
+      <w:bookmarkEnd w:id="16"/>
     </w:p>
     <w:p>
       <w:pPr>
@@ -3155,8 +3145,8 @@
       <w:pPr>
         <w:pStyle w:val="Legenda"/>
       </w:pPr>
-      <w:bookmarkStart w:id="18" w:name="_Ref471393005"/>
-      <w:bookmarkStart w:id="19" w:name="_Toc471917391"/>
+      <w:bookmarkStart w:id="17" w:name="_Ref471393005"/>
+      <w:bookmarkStart w:id="18" w:name="_Toc471921359"/>
       <w:r>
         <w:t xml:space="preserve">Listing </w:t>
       </w:r>
@@ -3181,20 +3171,20 @@
         </w:rPr>
         <w:fldChar w:fldCharType="end"/>
       </w:r>
+      <w:bookmarkEnd w:id="17"/>
+      <w:r>
+        <w:t xml:space="preserve"> </w:t>
+      </w:r>
+      <w:r>
+        <w:t xml:space="preserve">Skalowanie nasycenia z </w:t>
+      </w:r>
+      <w:r>
+        <w:t>jasnością</w:t>
+      </w:r>
+      <w:r>
+        <w:t xml:space="preserve"> koloru</w:t>
+      </w:r>
       <w:bookmarkEnd w:id="18"/>
-      <w:r>
-        <w:t xml:space="preserve"> </w:t>
-      </w:r>
-      <w:r>
-        <w:t xml:space="preserve">Skalowanie nasycenia z </w:t>
-      </w:r>
-      <w:r>
-        <w:t>jasnością</w:t>
-      </w:r>
-      <w:r>
-        <w:t xml:space="preserve"> koloru</w:t>
-      </w:r>
-      <w:bookmarkEnd w:id="19"/>
     </w:p>
     <w:p>
       <w:pPr>
@@ -3371,8 +3361,8 @@
       <w:pPr>
         <w:pStyle w:val="Legenda"/>
       </w:pPr>
-      <w:bookmarkStart w:id="20" w:name="_Ref471393007"/>
-      <w:bookmarkStart w:id="21" w:name="_Toc471917392"/>
+      <w:bookmarkStart w:id="19" w:name="_Ref471393007"/>
+      <w:bookmarkStart w:id="20" w:name="_Toc471921360"/>
       <w:r>
         <w:t xml:space="preserve">Listing </w:t>
       </w:r>
@@ -3394,20 +3384,20 @@
       <w:r>
         <w:fldChar w:fldCharType="end"/>
       </w:r>
+      <w:bookmarkEnd w:id="19"/>
+      <w:r>
+        <w:t xml:space="preserve"> </w:t>
+      </w:r>
+      <w:r>
+        <w:t xml:space="preserve">Obliczanie liczności </w:t>
+      </w:r>
+      <w:r>
+        <w:t>piksel</w:t>
+      </w:r>
+      <w:r>
+        <w:t>i w masce</w:t>
+      </w:r>
       <w:bookmarkEnd w:id="20"/>
-      <w:r>
-        <w:t xml:space="preserve"> </w:t>
-      </w:r>
-      <w:r>
-        <w:t xml:space="preserve">Obliczanie liczności </w:t>
-      </w:r>
-      <w:r>
-        <w:t>piksel</w:t>
-      </w:r>
-      <w:r>
-        <w:t>i w masce</w:t>
-      </w:r>
-      <w:bookmarkEnd w:id="21"/>
     </w:p>
     <w:p>
       <w:pPr>
@@ -3445,8 +3435,8 @@
       <w:pPr>
         <w:pStyle w:val="Legenda"/>
       </w:pPr>
-      <w:bookmarkStart w:id="22" w:name="_Ref471393097"/>
-      <w:bookmarkStart w:id="23" w:name="_Toc471917393"/>
+      <w:bookmarkStart w:id="21" w:name="_Ref471393097"/>
+      <w:bookmarkStart w:id="22" w:name="_Toc471921361"/>
       <w:r>
         <w:t xml:space="preserve">Listing </w:t>
       </w:r>
@@ -3471,23 +3461,23 @@
         </w:rPr>
         <w:fldChar w:fldCharType="end"/>
       </w:r>
+      <w:bookmarkEnd w:id="21"/>
+      <w:r>
+        <w:t xml:space="preserve"> Obliczanie</w:t>
+      </w:r>
+      <w:r>
+        <w:t xml:space="preserve"> współczynnika nasyconych </w:t>
+      </w:r>
+      <w:r>
+        <w:t>piksel</w:t>
+      </w:r>
+      <w:r>
+        <w:t xml:space="preserve">i względem </w:t>
+      </w:r>
+      <w:r>
+        <w:t>obszaru</w:t>
+      </w:r>
       <w:bookmarkEnd w:id="22"/>
-      <w:r>
-        <w:t xml:space="preserve"> Obliczanie</w:t>
-      </w:r>
-      <w:r>
-        <w:t xml:space="preserve"> współczynnika nasyconych </w:t>
-      </w:r>
-      <w:r>
-        <w:t>piksel</w:t>
-      </w:r>
-      <w:r>
-        <w:t xml:space="preserve">i względem </w:t>
-      </w:r>
-      <w:r>
-        <w:t>obszaru</w:t>
-      </w:r>
-      <w:bookmarkEnd w:id="23"/>
     </w:p>
     <w:p/>
     <w:p>
@@ -3545,8 +3535,8 @@
       <w:pPr>
         <w:pStyle w:val="Legenda"/>
       </w:pPr>
-      <w:bookmarkStart w:id="24" w:name="_Ref471917353"/>
-      <w:bookmarkStart w:id="25" w:name="_Toc471917383"/>
+      <w:bookmarkStart w:id="23" w:name="_Ref471917353"/>
+      <w:bookmarkStart w:id="24" w:name="_Toc471921351"/>
       <w:r>
         <w:t xml:space="preserve">Rysunek </w:t>
       </w:r>
@@ -3568,14 +3558,14 @@
       <w:r>
         <w:fldChar w:fldCharType="end"/>
       </w:r>
+      <w:bookmarkEnd w:id="23"/>
+      <w:r>
+        <w:t xml:space="preserve"> </w:t>
+      </w:r>
+      <w:r>
+        <w:t>Wyniki testów klasyfikacji z cechą współczynnika pikseli nasyconych</w:t>
+      </w:r>
       <w:bookmarkEnd w:id="24"/>
-      <w:r>
-        <w:t xml:space="preserve"> </w:t>
-      </w:r>
-      <w:r>
-        <w:t>Wyniki testów klasyfikacji z cechą współczynnika pikseli nasyconych</w:t>
-      </w:r>
-      <w:bookmarkEnd w:id="25"/>
     </w:p>
     <w:p>
       <w:r>
@@ -3647,13 +3637,37 @@
     <w:p/>
     <w:p>
       <w:r>
-        <w:t xml:space="preserve">Kolejną cechą którą można zauważyć organoleptycznie są krawędzie. Na obrazie na którym </w:t>
+        <w:fldChar w:fldCharType="begin"/>
+      </w:r>
+      <w:r>
+        <w:instrText xml:space="preserve"> REF _Ref471919338 \h </w:instrText>
+      </w:r>
+      <w:r>
+        <w:fldChar w:fldCharType="separate"/>
+      </w:r>
+      <w:r>
+        <w:t xml:space="preserve">Tabela </w:t>
+      </w:r>
+      <w:r>
+        <w:rPr>
+          <w:noProof/>
+        </w:rPr>
+        <w:t>1</w:t>
+      </w:r>
+      <w:r>
+        <w:fldChar w:fldCharType="end"/>
+      </w:r>
+      <w:r>
+        <w:t xml:space="preserve"> przedstawia porównanie zdjęć na których</w:t>
+      </w:r>
+      <w:r>
+        <w:t xml:space="preserve"> </w:t>
       </w:r>
       <w:r>
         <w:t>zastawano</w:t>
       </w:r>
       <w:r>
-        <w:t xml:space="preserve"> wykrywanie krawędzi np. metodą </w:t>
+        <w:t xml:space="preserve"> wykrywanie krawędzi metodą </w:t>
       </w:r>
       <w:r>
         <w:rPr>
@@ -3662,22 +3676,616 @@
         <w:t>Cannego</w:t>
       </w:r>
       <w:r>
-        <w:t xml:space="preserve">, można zauważyć że obszary na których znajdują się samochody dają widocznie więcej krawędzi od podłoża. Na podstawie tej obserwacji wyliczam stosunek </w:t>
+        <w:t xml:space="preserve">, można zauważyć że </w:t>
+      </w:r>
+      <w:r>
+        <w:t>miejsca parkingowe</w:t>
+      </w:r>
+      <w:r>
+        <w:t xml:space="preserve"> na których znajdują się samochody dają widocznie więcej krawędzi od </w:t>
+      </w:r>
+      <w:r>
+        <w:t>pustego miejsca parkingowego</w:t>
+      </w:r>
+      <w:r>
+        <w:t>.</w:t>
+      </w:r>
+    </w:p>
+    <w:p>
+      <w:pPr>
+        <w:pStyle w:val="Legenda"/>
+        <w:keepNext/>
+      </w:pPr>
+      <w:bookmarkStart w:id="25" w:name="_Ref471919338"/>
+      <w:r>
+        <w:t xml:space="preserve">Tabela </w:t>
+      </w:r>
+      <w:r>
+        <w:fldChar w:fldCharType="begin"/>
+      </w:r>
+      <w:r>
+        <w:instrText xml:space="preserve"> SEQ Tabela \* ARABIC </w:instrText>
+      </w:r>
+      <w:r>
+        <w:fldChar w:fldCharType="separate"/>
+      </w:r>
+      <w:r>
+        <w:rPr>
+          <w:noProof/>
+        </w:rPr>
+        <w:t>1</w:t>
+      </w:r>
+      <w:r>
+        <w:fldChar w:fldCharType="end"/>
+      </w:r>
+      <w:bookmarkEnd w:id="25"/>
+      <w:r>
+        <w:t xml:space="preserve"> Porównanie zdjęć po zastosowaniu algorytmu wykrywania krawędzi</w:t>
+      </w:r>
+    </w:p>
+    <w:tbl>
+      <w:tblPr>
+        <w:tblStyle w:val="Tabela-Siatka"/>
+        <w:tblW w:w="0" w:type="auto"/>
+        <w:tblLayout w:type="fixed"/>
+        <w:tblLook w:val="04A0" w:firstRow="1" w:lastRow="0" w:firstColumn="1" w:lastColumn="0" w:noHBand="0" w:noVBand="1"/>
+      </w:tblPr>
+      <w:tblGrid>
+        <w:gridCol w:w="611"/>
+        <w:gridCol w:w="2722"/>
+        <w:gridCol w:w="2722"/>
+        <w:gridCol w:w="2722"/>
+      </w:tblGrid>
+      <w:tr>
+        <w:tc>
+          <w:tcPr>
+            <w:tcW w:w="611" w:type="dxa"/>
+          </w:tcPr>
+          <w:p/>
+        </w:tc>
+        <w:tc>
+          <w:tcPr>
+            <w:tcW w:w="2722" w:type="dxa"/>
+            <w:vAlign w:val="center"/>
+          </w:tcPr>
+          <w:p>
+            <w:r>
+              <w:t>Puste miejsce</w:t>
+            </w:r>
+          </w:p>
+        </w:tc>
+        <w:tc>
+          <w:tcPr>
+            <w:tcW w:w="2722" w:type="dxa"/>
+            <w:vAlign w:val="center"/>
+          </w:tcPr>
+          <w:p>
+            <w:r>
+              <w:t>Kolorowy samochód</w:t>
+            </w:r>
+          </w:p>
+        </w:tc>
+        <w:tc>
+          <w:tcPr>
+            <w:tcW w:w="2722" w:type="dxa"/>
+            <w:vAlign w:val="center"/>
+          </w:tcPr>
+          <w:p>
+            <w:r>
+              <w:t>Czarny samochód</w:t>
+            </w:r>
+          </w:p>
+        </w:tc>
+      </w:tr>
+      <w:tr>
+        <w:trPr>
+          <w:cantSplit/>
+          <w:trHeight w:val="3117"/>
+        </w:trPr>
+        <w:tc>
+          <w:tcPr>
+            <w:tcW w:w="611" w:type="dxa"/>
+            <w:textDirection w:val="btLr"/>
+            <w:vAlign w:val="center"/>
+          </w:tcPr>
+          <w:p>
+            <w:pPr>
+              <w:ind w:left="113" w:right="113"/>
+              <w:jc w:val="center"/>
+            </w:pPr>
+            <w:r>
+              <w:lastRenderedPageBreak/>
+              <w:t>Zdjęcie oryginalne</w:t>
+            </w:r>
+          </w:p>
+        </w:tc>
+        <w:tc>
+          <w:tcPr>
+            <w:tcW w:w="2722" w:type="dxa"/>
+            <w:vAlign w:val="center"/>
+          </w:tcPr>
+          <w:p>
+            <w:r>
+              <w:rPr>
+                <w:noProof/>
+              </w:rPr>
+              <w:drawing>
+                <wp:anchor distT="0" distB="0" distL="114300" distR="114300" simplePos="0" relativeHeight="251687936" behindDoc="0" locked="0" layoutInCell="1" allowOverlap="1" wp14:anchorId="4C3F2AA0" wp14:editId="5DDC777D">
+                  <wp:simplePos x="0" y="0"/>
+                  <wp:positionH relativeFrom="column">
+                    <wp:posOffset>-63500</wp:posOffset>
+                  </wp:positionH>
+                  <wp:positionV relativeFrom="paragraph">
+                    <wp:posOffset>-1905</wp:posOffset>
+                  </wp:positionV>
+                  <wp:extent cx="1741170" cy="1755775"/>
+                  <wp:effectExtent l="0" t="0" r="0" b="0"/>
+                  <wp:wrapNone/>
+                  <wp:docPr id="25" name="Obraz 25" descr="C:\Users\Sylwekqaz\Documents\Visual Studio 2015\Projects\Inz\doc_images\edge\empty.png"/>
+                  <wp:cNvGraphicFramePr>
+                    <a:graphicFrameLocks xmlns:a="http://schemas.openxmlformats.org/drawingml/2006/main" noChangeAspect="1"/>
+                  </wp:cNvGraphicFramePr>
+                  <a:graphic xmlns:a="http://schemas.openxmlformats.org/drawingml/2006/main">
+                    <a:graphicData uri="http://schemas.openxmlformats.org/drawingml/2006/picture">
+                      <pic:pic xmlns:pic="http://schemas.openxmlformats.org/drawingml/2006/picture">
+                        <pic:nvPicPr>
+                          <pic:cNvPr id="0" name="Picture 1" descr="C:\Users\Sylwekqaz\Documents\Visual Studio 2015\Projects\Inz\doc_images\edge\empty.png"/>
+                          <pic:cNvPicPr>
+                            <a:picLocks noChangeAspect="1" noChangeArrowheads="1"/>
+                          </pic:cNvPicPr>
+                        </pic:nvPicPr>
+                        <pic:blipFill>
+                          <a:blip r:embed="rId11" cstate="print">
+                            <a:extLst>
+                              <a:ext uri="{28A0092B-C50C-407E-A947-70E740481C1C}">
+                                <a14:useLocalDpi xmlns:a14="http://schemas.microsoft.com/office/drawing/2010/main" val="0"/>
+                              </a:ext>
+                            </a:extLst>
+                          </a:blip>
+                          <a:srcRect/>
+                          <a:stretch>
+                            <a:fillRect/>
+                          </a:stretch>
+                        </pic:blipFill>
+                        <pic:spPr bwMode="auto">
+                          <a:xfrm>
+                            <a:off x="0" y="0"/>
+                            <a:ext cx="1741170" cy="1755775"/>
+                          </a:xfrm>
+                          <a:prstGeom prst="rect">
+                            <a:avLst/>
+                          </a:prstGeom>
+                          <a:noFill/>
+                          <a:ln>
+                            <a:noFill/>
+                          </a:ln>
+                        </pic:spPr>
+                      </pic:pic>
+                    </a:graphicData>
+                  </a:graphic>
+                  <wp14:sizeRelH relativeFrom="margin">
+                    <wp14:pctWidth>0</wp14:pctWidth>
+                  </wp14:sizeRelH>
+                  <wp14:sizeRelV relativeFrom="margin">
+                    <wp14:pctHeight>0</wp14:pctHeight>
+                  </wp14:sizeRelV>
+                </wp:anchor>
+              </w:drawing>
+            </w:r>
+          </w:p>
+        </w:tc>
+        <w:tc>
+          <w:tcPr>
+            <w:tcW w:w="2722" w:type="dxa"/>
+            <w:vAlign w:val="center"/>
+          </w:tcPr>
+          <w:p>
+            <w:r>
+              <w:rPr>
+                <w:noProof/>
+              </w:rPr>
+              <w:drawing>
+                <wp:anchor distT="0" distB="0" distL="114300" distR="114300" simplePos="0" relativeHeight="251688960" behindDoc="0" locked="0" layoutInCell="1" allowOverlap="1" wp14:anchorId="26972773" wp14:editId="33A5AE1F">
+                  <wp:simplePos x="0" y="0"/>
+                  <wp:positionH relativeFrom="column">
+                    <wp:posOffset>-62865</wp:posOffset>
+                  </wp:positionH>
+                  <wp:positionV relativeFrom="paragraph">
+                    <wp:posOffset>-1905</wp:posOffset>
+                  </wp:positionV>
+                  <wp:extent cx="1737995" cy="1831975"/>
+                  <wp:effectExtent l="0" t="0" r="0" b="0"/>
+                  <wp:wrapNone/>
+                  <wp:docPr id="27" name="Obraz 27" descr="C:\Users\Sylwekqaz\Documents\Visual Studio 2015\Projects\Inz\doc_images\edge\blue.png"/>
+                  <wp:cNvGraphicFramePr>
+                    <a:graphicFrameLocks xmlns:a="http://schemas.openxmlformats.org/drawingml/2006/main" noChangeAspect="1"/>
+                  </wp:cNvGraphicFramePr>
+                  <a:graphic xmlns:a="http://schemas.openxmlformats.org/drawingml/2006/main">
+                    <a:graphicData uri="http://schemas.openxmlformats.org/drawingml/2006/picture">
+                      <pic:pic xmlns:pic="http://schemas.openxmlformats.org/drawingml/2006/picture">
+                        <pic:nvPicPr>
+                          <pic:cNvPr id="0" name="Picture 3" descr="C:\Users\Sylwekqaz\Documents\Visual Studio 2015\Projects\Inz\doc_images\edge\blue.png"/>
+                          <pic:cNvPicPr>
+                            <a:picLocks noChangeAspect="1" noChangeArrowheads="1"/>
+                          </pic:cNvPicPr>
+                        </pic:nvPicPr>
+                        <pic:blipFill>
+                          <a:blip r:embed="rId12" cstate="print">
+                            <a:extLst>
+                              <a:ext uri="{28A0092B-C50C-407E-A947-70E740481C1C}">
+                                <a14:useLocalDpi xmlns:a14="http://schemas.microsoft.com/office/drawing/2010/main" val="0"/>
+                              </a:ext>
+                            </a:extLst>
+                          </a:blip>
+                          <a:srcRect/>
+                          <a:stretch>
+                            <a:fillRect/>
+                          </a:stretch>
+                        </pic:blipFill>
+                        <pic:spPr bwMode="auto">
+                          <a:xfrm>
+                            <a:off x="0" y="0"/>
+                            <a:ext cx="1737995" cy="1831975"/>
+                          </a:xfrm>
+                          <a:prstGeom prst="rect">
+                            <a:avLst/>
+                          </a:prstGeom>
+                          <a:noFill/>
+                          <a:ln>
+                            <a:noFill/>
+                          </a:ln>
+                        </pic:spPr>
+                      </pic:pic>
+                    </a:graphicData>
+                  </a:graphic>
+                  <wp14:sizeRelH relativeFrom="margin">
+                    <wp14:pctWidth>0</wp14:pctWidth>
+                  </wp14:sizeRelH>
+                  <wp14:sizeRelV relativeFrom="margin">
+                    <wp14:pctHeight>0</wp14:pctHeight>
+                  </wp14:sizeRelV>
+                </wp:anchor>
+              </w:drawing>
+            </w:r>
+          </w:p>
+        </w:tc>
+        <w:tc>
+          <w:tcPr>
+            <w:tcW w:w="2722" w:type="dxa"/>
+            <w:vAlign w:val="center"/>
+          </w:tcPr>
+          <w:p>
+            <w:r>
+              <w:rPr>
+                <w:noProof/>
+              </w:rPr>
+              <w:drawing>
+                <wp:anchor distT="0" distB="0" distL="114300" distR="114300" simplePos="0" relativeHeight="251689984" behindDoc="0" locked="0" layoutInCell="1" allowOverlap="1" wp14:anchorId="5D8F32B5" wp14:editId="379A339B">
+                  <wp:simplePos x="0" y="0"/>
+                  <wp:positionH relativeFrom="column">
+                    <wp:posOffset>-62230</wp:posOffset>
+                  </wp:positionH>
+                  <wp:positionV relativeFrom="paragraph">
+                    <wp:posOffset>-1905</wp:posOffset>
+                  </wp:positionV>
+                  <wp:extent cx="1715135" cy="1918970"/>
+                  <wp:effectExtent l="0" t="0" r="0" b="5080"/>
+                  <wp:wrapNone/>
+                  <wp:docPr id="30" name="Obraz 30" descr="C:\Users\Sylwekqaz\Documents\Visual Studio 2015\Projects\Inz\doc_images\edge\black.png"/>
+                  <wp:cNvGraphicFramePr>
+                    <a:graphicFrameLocks xmlns:a="http://schemas.openxmlformats.org/drawingml/2006/main" noChangeAspect="1"/>
+                  </wp:cNvGraphicFramePr>
+                  <a:graphic xmlns:a="http://schemas.openxmlformats.org/drawingml/2006/main">
+                    <a:graphicData uri="http://schemas.openxmlformats.org/drawingml/2006/picture">
+                      <pic:pic xmlns:pic="http://schemas.openxmlformats.org/drawingml/2006/picture">
+                        <pic:nvPicPr>
+                          <pic:cNvPr id="0" name="Picture 6" descr="C:\Users\Sylwekqaz\Documents\Visual Studio 2015\Projects\Inz\doc_images\edge\black.png"/>
+                          <pic:cNvPicPr>
+                            <a:picLocks noChangeAspect="1" noChangeArrowheads="1"/>
+                          </pic:cNvPicPr>
+                        </pic:nvPicPr>
+                        <pic:blipFill>
+                          <a:blip r:embed="rId13" cstate="print">
+                            <a:extLst>
+                              <a:ext uri="{28A0092B-C50C-407E-A947-70E740481C1C}">
+                                <a14:useLocalDpi xmlns:a14="http://schemas.microsoft.com/office/drawing/2010/main" val="0"/>
+                              </a:ext>
+                            </a:extLst>
+                          </a:blip>
+                          <a:srcRect/>
+                          <a:stretch>
+                            <a:fillRect/>
+                          </a:stretch>
+                        </pic:blipFill>
+                        <pic:spPr bwMode="auto">
+                          <a:xfrm>
+                            <a:off x="0" y="0"/>
+                            <a:ext cx="1715135" cy="1918970"/>
+                          </a:xfrm>
+                          <a:prstGeom prst="rect">
+                            <a:avLst/>
+                          </a:prstGeom>
+                          <a:noFill/>
+                          <a:ln>
+                            <a:noFill/>
+                          </a:ln>
+                        </pic:spPr>
+                      </pic:pic>
+                    </a:graphicData>
+                  </a:graphic>
+                </wp:anchor>
+              </w:drawing>
+            </w:r>
+          </w:p>
+        </w:tc>
+      </w:tr>
+      <w:tr>
+        <w:trPr>
+          <w:cantSplit/>
+          <w:trHeight w:val="3116"/>
+        </w:trPr>
+        <w:tc>
+          <w:tcPr>
+            <w:tcW w:w="611" w:type="dxa"/>
+            <w:textDirection w:val="btLr"/>
+            <w:vAlign w:val="center"/>
+          </w:tcPr>
+          <w:p>
+            <w:pPr>
+              <w:ind w:left="113" w:right="113"/>
+              <w:jc w:val="center"/>
+            </w:pPr>
+            <w:r>
+              <w:t>Po wykryciu krawędzi</w:t>
+            </w:r>
+          </w:p>
+        </w:tc>
+        <w:tc>
+          <w:tcPr>
+            <w:tcW w:w="2722" w:type="dxa"/>
+            <w:vAlign w:val="center"/>
+          </w:tcPr>
+          <w:p>
+            <w:r>
+              <w:rPr>
+                <w:noProof/>
+              </w:rPr>
+              <w:drawing>
+                <wp:anchor distT="0" distB="0" distL="114300" distR="114300" simplePos="0" relativeHeight="251691008" behindDoc="0" locked="0" layoutInCell="1" allowOverlap="1" wp14:anchorId="7B80BCB0" wp14:editId="07461D21">
+                  <wp:simplePos x="0" y="0"/>
+                  <wp:positionH relativeFrom="column">
+                    <wp:posOffset>-63500</wp:posOffset>
+                  </wp:positionH>
+                  <wp:positionV relativeFrom="paragraph">
+                    <wp:posOffset>3810</wp:posOffset>
+                  </wp:positionV>
+                  <wp:extent cx="1714500" cy="1729105"/>
+                  <wp:effectExtent l="0" t="0" r="0" b="4445"/>
+                  <wp:wrapNone/>
+                  <wp:docPr id="26" name="Obraz 26" descr="C:\Users\Sylwekqaz\Documents\Visual Studio 2015\Projects\Inz\doc_images\edge\empty_edge.png"/>
+                  <wp:cNvGraphicFramePr>
+                    <a:graphicFrameLocks xmlns:a="http://schemas.openxmlformats.org/drawingml/2006/main" noChangeAspect="1"/>
+                  </wp:cNvGraphicFramePr>
+                  <a:graphic xmlns:a="http://schemas.openxmlformats.org/drawingml/2006/main">
+                    <a:graphicData uri="http://schemas.openxmlformats.org/drawingml/2006/picture">
+                      <pic:pic xmlns:pic="http://schemas.openxmlformats.org/drawingml/2006/picture">
+                        <pic:nvPicPr>
+                          <pic:cNvPr id="0" name="Picture 2" descr="C:\Users\Sylwekqaz\Documents\Visual Studio 2015\Projects\Inz\doc_images\edge\empty_edge.png"/>
+                          <pic:cNvPicPr>
+                            <a:picLocks noChangeAspect="1" noChangeArrowheads="1"/>
+                          </pic:cNvPicPr>
+                        </pic:nvPicPr>
+                        <pic:blipFill>
+                          <a:blip r:embed="rId14" cstate="print">
+                            <a:extLst>
+                              <a:ext uri="{28A0092B-C50C-407E-A947-70E740481C1C}">
+                                <a14:useLocalDpi xmlns:a14="http://schemas.microsoft.com/office/drawing/2010/main" val="0"/>
+                              </a:ext>
+                            </a:extLst>
+                          </a:blip>
+                          <a:srcRect/>
+                          <a:stretch>
+                            <a:fillRect/>
+                          </a:stretch>
+                        </pic:blipFill>
+                        <pic:spPr bwMode="auto">
+                          <a:xfrm>
+                            <a:off x="0" y="0"/>
+                            <a:ext cx="1714500" cy="1729105"/>
+                          </a:xfrm>
+                          <a:prstGeom prst="rect">
+                            <a:avLst/>
+                          </a:prstGeom>
+                          <a:noFill/>
+                          <a:ln>
+                            <a:noFill/>
+                          </a:ln>
+                        </pic:spPr>
+                      </pic:pic>
+                    </a:graphicData>
+                  </a:graphic>
+                  <wp14:sizeRelH relativeFrom="margin">
+                    <wp14:pctWidth>0</wp14:pctWidth>
+                  </wp14:sizeRelH>
+                  <wp14:sizeRelV relativeFrom="margin">
+                    <wp14:pctHeight>0</wp14:pctHeight>
+                  </wp14:sizeRelV>
+                </wp:anchor>
+              </w:drawing>
+            </w:r>
+          </w:p>
+        </w:tc>
+        <w:tc>
+          <w:tcPr>
+            <w:tcW w:w="2722" w:type="dxa"/>
+            <w:vAlign w:val="center"/>
+          </w:tcPr>
+          <w:p>
+            <w:r>
+              <w:rPr>
+                <w:noProof/>
+              </w:rPr>
+              <w:drawing>
+                <wp:anchor distT="0" distB="0" distL="114300" distR="114300" simplePos="0" relativeHeight="251692032" behindDoc="0" locked="0" layoutInCell="1" allowOverlap="1" wp14:anchorId="45B3728C" wp14:editId="10F07BB5">
+                  <wp:simplePos x="0" y="0"/>
+                  <wp:positionH relativeFrom="column">
+                    <wp:posOffset>-62865</wp:posOffset>
+                  </wp:positionH>
+                  <wp:positionV relativeFrom="paragraph">
+                    <wp:posOffset>3810</wp:posOffset>
+                  </wp:positionV>
+                  <wp:extent cx="1728470" cy="1821815"/>
+                  <wp:effectExtent l="0" t="0" r="5080" b="6985"/>
+                  <wp:wrapNone/>
+                  <wp:docPr id="28" name="Obraz 28" descr="C:\Users\Sylwekqaz\Documents\Visual Studio 2015\Projects\Inz\doc_images\edge\blue_edge.png"/>
+                  <wp:cNvGraphicFramePr>
+                    <a:graphicFrameLocks xmlns:a="http://schemas.openxmlformats.org/drawingml/2006/main" noChangeAspect="1"/>
+                  </wp:cNvGraphicFramePr>
+                  <a:graphic xmlns:a="http://schemas.openxmlformats.org/drawingml/2006/main">
+                    <a:graphicData uri="http://schemas.openxmlformats.org/drawingml/2006/picture">
+                      <pic:pic xmlns:pic="http://schemas.openxmlformats.org/drawingml/2006/picture">
+                        <pic:nvPicPr>
+                          <pic:cNvPr id="0" name="Picture 4" descr="C:\Users\Sylwekqaz\Documents\Visual Studio 2015\Projects\Inz\doc_images\edge\blue_edge.png"/>
+                          <pic:cNvPicPr>
+                            <a:picLocks noChangeAspect="1" noChangeArrowheads="1"/>
+                          </pic:cNvPicPr>
+                        </pic:nvPicPr>
+                        <pic:blipFill>
+                          <a:blip r:embed="rId15" cstate="print">
+                            <a:extLst>
+                              <a:ext uri="{28A0092B-C50C-407E-A947-70E740481C1C}">
+                                <a14:useLocalDpi xmlns:a14="http://schemas.microsoft.com/office/drawing/2010/main" val="0"/>
+                              </a:ext>
+                            </a:extLst>
+                          </a:blip>
+                          <a:srcRect/>
+                          <a:stretch>
+                            <a:fillRect/>
+                          </a:stretch>
+                        </pic:blipFill>
+                        <pic:spPr bwMode="auto">
+                          <a:xfrm>
+                            <a:off x="0" y="0"/>
+                            <a:ext cx="1728470" cy="1821815"/>
+                          </a:xfrm>
+                          <a:prstGeom prst="rect">
+                            <a:avLst/>
+                          </a:prstGeom>
+                          <a:noFill/>
+                          <a:ln>
+                            <a:noFill/>
+                          </a:ln>
+                        </pic:spPr>
+                      </pic:pic>
+                    </a:graphicData>
+                  </a:graphic>
+                  <wp14:sizeRelH relativeFrom="margin">
+                    <wp14:pctWidth>0</wp14:pctWidth>
+                  </wp14:sizeRelH>
+                  <wp14:sizeRelV relativeFrom="margin">
+                    <wp14:pctHeight>0</wp14:pctHeight>
+                  </wp14:sizeRelV>
+                </wp:anchor>
+              </w:drawing>
+            </w:r>
+          </w:p>
+        </w:tc>
+        <w:tc>
+          <w:tcPr>
+            <w:tcW w:w="2722" w:type="dxa"/>
+            <w:vAlign w:val="center"/>
+          </w:tcPr>
+          <w:p>
+            <w:r>
+              <w:rPr>
+                <w:noProof/>
+              </w:rPr>
+              <w:drawing>
+                <wp:anchor distT="0" distB="0" distL="114300" distR="114300" simplePos="0" relativeHeight="251693056" behindDoc="0" locked="0" layoutInCell="1" allowOverlap="1" wp14:anchorId="60F60940" wp14:editId="20B470CA">
+                  <wp:simplePos x="0" y="0"/>
+                  <wp:positionH relativeFrom="column">
+                    <wp:posOffset>-62230</wp:posOffset>
+                  </wp:positionH>
+                  <wp:positionV relativeFrom="paragraph">
+                    <wp:posOffset>3810</wp:posOffset>
+                  </wp:positionV>
+                  <wp:extent cx="1715135" cy="1917700"/>
+                  <wp:effectExtent l="0" t="0" r="0" b="6350"/>
+                  <wp:wrapNone/>
+                  <wp:docPr id="29" name="Obraz 29" descr="C:\Users\Sylwekqaz\Documents\Visual Studio 2015\Projects\Inz\doc_images\edge\black_edge.png"/>
+                  <wp:cNvGraphicFramePr>
+                    <a:graphicFrameLocks xmlns:a="http://schemas.openxmlformats.org/drawingml/2006/main" noChangeAspect="1"/>
+                  </wp:cNvGraphicFramePr>
+                  <a:graphic xmlns:a="http://schemas.openxmlformats.org/drawingml/2006/main">
+                    <a:graphicData uri="http://schemas.openxmlformats.org/drawingml/2006/picture">
+                      <pic:pic xmlns:pic="http://schemas.openxmlformats.org/drawingml/2006/picture">
+                        <pic:nvPicPr>
+                          <pic:cNvPr id="0" name="Picture 5" descr="C:\Users\Sylwekqaz\Documents\Visual Studio 2015\Projects\Inz\doc_images\edge\black_edge.png"/>
+                          <pic:cNvPicPr>
+                            <a:picLocks noChangeAspect="1" noChangeArrowheads="1"/>
+                          </pic:cNvPicPr>
+                        </pic:nvPicPr>
+                        <pic:blipFill>
+                          <a:blip r:embed="rId16" cstate="print">
+                            <a:extLst>
+                              <a:ext uri="{28A0092B-C50C-407E-A947-70E740481C1C}">
+                                <a14:useLocalDpi xmlns:a14="http://schemas.microsoft.com/office/drawing/2010/main" val="0"/>
+                              </a:ext>
+                            </a:extLst>
+                          </a:blip>
+                          <a:srcRect/>
+                          <a:stretch>
+                            <a:fillRect/>
+                          </a:stretch>
+                        </pic:blipFill>
+                        <pic:spPr bwMode="auto">
+                          <a:xfrm>
+                            <a:off x="0" y="0"/>
+                            <a:ext cx="1715135" cy="1917700"/>
+                          </a:xfrm>
+                          <a:prstGeom prst="rect">
+                            <a:avLst/>
+                          </a:prstGeom>
+                          <a:noFill/>
+                          <a:ln>
+                            <a:noFill/>
+                          </a:ln>
+                        </pic:spPr>
+                      </pic:pic>
+                    </a:graphicData>
+                  </a:graphic>
+                  <wp14:sizeRelH relativeFrom="margin">
+                    <wp14:pctWidth>0</wp14:pctWidth>
+                  </wp14:sizeRelH>
+                  <wp14:sizeRelV relativeFrom="margin">
+                    <wp14:pctHeight>0</wp14:pctHeight>
+                  </wp14:sizeRelV>
+                </wp:anchor>
+              </w:drawing>
+            </w:r>
+          </w:p>
+        </w:tc>
+      </w:tr>
+    </w:tbl>
+    <w:p/>
+    <w:p>
+      <w:r>
+        <w:t>Na podstawie</w:t>
+      </w:r>
+      <w:r>
+        <w:t xml:space="preserve"> obserwacji </w:t>
+      </w:r>
+      <w:r>
+        <w:t xml:space="preserve">powstała koncepcja obliczania kolejnej cechy. Wyliczany jest </w:t>
+      </w:r>
+      <w:r>
+        <w:t xml:space="preserve">stosunek </w:t>
       </w:r>
       <w:r>
         <w:t>piksel</w:t>
       </w:r>
       <w:r>
         <w:t xml:space="preserve">i z krawędziami do całości obszaru. </w:t>
-      </w:r>
-      <w:r>
-        <w:t>Kod ob</w:t>
-      </w:r>
-      <w:r>
-        <w:t>liczający tą cechę prezentuję</w:t>
-      </w:r>
-      <w:r>
-        <w:t xml:space="preserve"> </w:t>
       </w:r>
       <w:r>
         <w:fldChar w:fldCharType="begin"/>
@@ -3701,7 +4309,43 @@
         <w:fldChar w:fldCharType="end"/>
       </w:r>
       <w:r>
-        <w:t xml:space="preserve"> i </w:t>
+        <w:t xml:space="preserve"> prezentuje algorytm obliczający tą cechę. Jako wejście przyjmowany jest kontur, czyli lista punktów reprezentujących wierzchołki wieloboku w którym znajduje się miejsce parkingowe i obiekt Mat który reprezentuje zjecie parkingu. Na początku wyliczany jest z konturu obszar zainteresowania (ROI). Następnie wyliczana jest maska z konturu i przycinana do obszaru zainteresowania. Następnie przycinamy obraz wejściowy do obszaru zainteresowania, następnie wykrywane są krawędzie bezparametrową metodą </w:t>
+      </w:r>
+      <w:r>
+        <w:rPr>
+          <w:i/>
+        </w:rPr>
+        <w:t>Cannego</w:t>
+      </w:r>
+      <w:r>
+        <w:t>, następnie na zdjęciu stosowana jest maska i zliczane są piksele o wartości większej niż zero.</w:t>
+      </w:r>
+      <w:r>
+        <w:t xml:space="preserve"> Następnie obliczana jest liczność pikseli w masce które zostało opisane przy obliczaniu poprzedniej cechy </w:t>
+      </w:r>
+      <w:r>
+        <w:fldChar w:fldCharType="begin"/>
+      </w:r>
+      <w:r>
+        <w:instrText xml:space="preserve"> REF _Ref471393007 \h </w:instrText>
+      </w:r>
+      <w:r>
+        <w:fldChar w:fldCharType="separate"/>
+      </w:r>
+      <w:r>
+        <w:t xml:space="preserve">Listing </w:t>
+      </w:r>
+      <w:r>
+        <w:rPr>
+          <w:noProof/>
+        </w:rPr>
+        <w:t>3</w:t>
+      </w:r>
+      <w:r>
+        <w:fldChar w:fldCharType="end"/>
+      </w:r>
+      <w:r>
+        <w:t xml:space="preserve">. Obliczanie samego stosunku pikseli z krawędziami przedstawia </w:t>
       </w:r>
       <w:r>
         <w:fldChar w:fldCharType="begin"/>
@@ -3725,7 +4369,10 @@
         <w:fldChar w:fldCharType="end"/>
       </w:r>
       <w:r>
-        <w:t xml:space="preserve">. </w:t>
+        <w:t>.</w:t>
+      </w:r>
+      <w:r>
+        <w:t xml:space="preserve"> </w:t>
       </w:r>
       <w:r>
         <w:t xml:space="preserve">Do wykrywania krawędzi </w:t>
@@ -3734,11 +4381,14 @@
         <w:t>używana jest</w:t>
       </w:r>
       <w:r>
-        <w:t xml:space="preserve"> bezparametrowej</w:t>
+        <w:t xml:space="preserve"> </w:t>
       </w:r>
       <w:commentRangeStart w:id="26"/>
       <w:r>
-        <w:t xml:space="preserve"> implementacji metody </w:t>
+        <w:t>bezparametrowa implementacja</w:t>
+      </w:r>
+      <w:r>
+        <w:t xml:space="preserve"> metody </w:t>
       </w:r>
       <w:r>
         <w:rPr>
@@ -3872,6 +4522,7 @@
         <w:pStyle w:val="Listing"/>
       </w:pPr>
       <w:r>
+        <w:lastRenderedPageBreak/>
         <w:t xml:space="preserve">    </w:t>
       </w:r>
       <w:r>
@@ -3907,7 +4558,6 @@
         <w:pStyle w:val="Listing"/>
       </w:pPr>
       <w:r>
-        <w:lastRenderedPageBreak/>
         <w:t xml:space="preserve">        .Clone(rect)</w:t>
       </w:r>
     </w:p>
@@ -3969,26 +4619,18 @@
     <w:p>
       <w:pPr>
         <w:pStyle w:val="Listing"/>
+        <w:rPr>
+          <w:lang w:val="pl-PL"/>
+        </w:rPr>
       </w:pPr>
       <w:r>
-        <w:t xml:space="preserve">        .BitwiseAnd(mask)</w:t>
-      </w:r>
-    </w:p>
-    <w:p>
-      <w:pPr>
-        <w:pStyle w:val="Listing"/>
-      </w:pPr>
-      <w:r>
-        <w:t xml:space="preserve">        .Threshold(100, 255, </w:t>
+        <w:t xml:space="preserve">        </w:t>
       </w:r>
       <w:r>
         <w:rPr>
-          <w:color w:val="2B91AF"/>
+          <w:lang w:val="pl-PL"/>
         </w:rPr>
-        <w:t>ThresholdTypes</w:t>
-      </w:r>
-      <w:r>
-        <w:t>.Binary)</w:t>
+        <w:t>.BitwiseAnd(mask)</w:t>
       </w:r>
     </w:p>
     <w:p>
@@ -3999,6 +4641,9 @@
         </w:rPr>
       </w:pPr>
       <w:r>
+        <w:rPr>
+          <w:lang w:val="pl-PL"/>
+        </w:rPr>
         <w:t xml:space="preserve">        </w:t>
       </w:r>
       <w:r>
@@ -4027,7 +4672,7 @@
         <w:pStyle w:val="Legenda"/>
       </w:pPr>
       <w:bookmarkStart w:id="27" w:name="_Ref471393256"/>
-      <w:bookmarkStart w:id="28" w:name="_Toc471917394"/>
+      <w:bookmarkStart w:id="28" w:name="_Toc471921362"/>
       <w:r>
         <w:t xml:space="preserve">Listing </w:t>
       </w:r>
@@ -4101,7 +4746,7 @@
         <w:pStyle w:val="Legenda"/>
       </w:pPr>
       <w:bookmarkStart w:id="29" w:name="_Ref471393259"/>
-      <w:bookmarkStart w:id="30" w:name="_Toc471917395"/>
+      <w:bookmarkStart w:id="30" w:name="_Toc471921363"/>
       <w:r>
         <w:t xml:space="preserve">Listing </w:t>
       </w:r>
@@ -4420,7 +5065,7 @@
         </w:rPr>
       </w:pPr>
       <w:bookmarkStart w:id="31" w:name="_Ref471393372"/>
-      <w:bookmarkStart w:id="32" w:name="_Toc471917396"/>
+      <w:bookmarkStart w:id="32" w:name="_Toc471921364"/>
       <w:r>
         <w:t xml:space="preserve">Listing </w:t>
       </w:r>
@@ -4507,7 +5152,7 @@
                     <pic:cNvPicPr/>
                   </pic:nvPicPr>
                   <pic:blipFill>
-                    <a:blip r:embed="rId11">
+                    <a:blip r:embed="rId17">
                       <a:extLst>
                         <a:ext uri="{28A0092B-C50C-407E-A947-70E740481C1C}">
                           <a14:useLocalDpi xmlns:a14="http://schemas.microsoft.com/office/drawing/2010/main" val="0"/>
@@ -4539,7 +5184,7 @@
         <w:pStyle w:val="Legenda"/>
       </w:pPr>
       <w:bookmarkStart w:id="33" w:name="_Ref471393402"/>
-      <w:bookmarkStart w:id="34" w:name="_Toc471917384"/>
+      <w:bookmarkStart w:id="34" w:name="_Toc471921352"/>
       <w:r>
         <w:t xml:space="preserve">Rysunek </w:t>
       </w:r>
@@ -4566,25 +5211,28 @@
       </w:r>
       <w:bookmarkEnd w:id="33"/>
       <w:r>
-        <w:t xml:space="preserve"> Wyniki sprawdzianu walidacji dla cech </w:t>
-      </w:r>
-      <w:r>
-        <w:t>SaturatedPixelsRatio</w:t>
-      </w:r>
-      <w:r>
-        <w:t xml:space="preserve"> i </w:t>
-      </w:r>
-      <w:r>
-        <w:t>EdgePixelsRatio</w:t>
+        <w:t xml:space="preserve"> Wyniki walidacji dla </w:t>
+      </w:r>
+      <w:r>
+        <w:t>przy użyciu cech stosunku pikseli nasyconych i stosunku pikseli z krawędziami</w:t>
       </w:r>
       <w:bookmarkEnd w:id="34"/>
     </w:p>
     <w:p>
       <w:r>
+        <w:t xml:space="preserve">Koncepcja na kolejne dwie cechy powstała podczas porównania histogramów jasności zdjęć miejsc parkingowych. </w:t>
+      </w:r>
+      <w:bookmarkStart w:id="35" w:name="_GoBack"/>
+      <w:bookmarkEnd w:id="35"/>
+      <w:r>
         <w:t>Kolejne badane cechy to</w:t>
       </w:r>
       <w:r>
-        <w:t xml:space="preserve"> badania histogramu dla obrazka w skali szarości. </w:t>
+        <w:t xml:space="preserve"> badania histogramu dla obrazka w skali </w:t>
+      </w:r>
+      <w:r>
+        <w:lastRenderedPageBreak/>
+        <w:t xml:space="preserve">szarości. </w:t>
       </w:r>
       <w:r>
         <w:fldChar w:fldCharType="begin"/>
@@ -4614,11 +5262,7 @@
         <w:t xml:space="preserve">atwo zauważyć że </w:t>
       </w:r>
       <w:r>
-        <w:t xml:space="preserve">histogram niezajętego </w:t>
-      </w:r>
-      <w:r>
-        <w:lastRenderedPageBreak/>
-        <w:t>miejsca parkingowego ma bardzo małe odchylenie standardowe.</w:t>
+        <w:t>histogram niezajętego miejsca parkingowego ma bardzo małe odchylenie standardowe.</w:t>
       </w:r>
       <w:r>
         <w:t xml:space="preserve"> Wyliczana jest wartość oczekiwana</w:t>
@@ -4651,7 +5295,7 @@
                     <pic:cNvPicPr/>
                   </pic:nvPicPr>
                   <pic:blipFill>
-                    <a:blip r:embed="rId12">
+                    <a:blip r:embed="rId18">
                       <a:extLst>
                         <a:ext uri="{28A0092B-C50C-407E-A947-70E740481C1C}">
                           <a14:useLocalDpi xmlns:a14="http://schemas.microsoft.com/office/drawing/2010/main" val="0"/>
@@ -4682,7 +5326,7 @@
       <w:pPr>
         <w:pStyle w:val="Legenda"/>
       </w:pPr>
-      <w:bookmarkStart w:id="35" w:name="_Toc471917385"/>
+      <w:bookmarkStart w:id="36" w:name="_Toc471921353"/>
       <w:r>
         <w:t xml:space="preserve">Rysunek </w:t>
       </w:r>
@@ -4710,7 +5354,7 @@
       <w:r>
         <w:t xml:space="preserve"> Porównanie histogramów skali szarości dla pustego miejsca parkingowego, miejsca zajętego przez samochód kolorowy i czarny</w:t>
       </w:r>
-      <w:bookmarkEnd w:id="35"/>
+      <w:bookmarkEnd w:id="36"/>
     </w:p>
     <w:p>
       <w:pPr>
@@ -5163,7 +5807,6 @@
         <w:rPr>
           <w:lang w:val="pl-PL"/>
         </w:rPr>
-        <w:lastRenderedPageBreak/>
         <w:t>}</w:t>
       </w:r>
     </w:p>
@@ -5171,7 +5814,7 @@
       <w:pPr>
         <w:pStyle w:val="Legenda"/>
       </w:pPr>
-      <w:bookmarkStart w:id="36" w:name="_Toc471917397"/>
+      <w:bookmarkStart w:id="37" w:name="_Toc471921365"/>
       <w:r>
         <w:t xml:space="preserve">Listing </w:t>
       </w:r>
@@ -5202,7 +5845,7 @@
       <w:r>
         <w:t>Obliczanie statystyk średniej i odchylenia standardowego dla saturacji i wartości</w:t>
       </w:r>
-      <w:bookmarkEnd w:id="36"/>
+      <w:bookmarkEnd w:id="37"/>
     </w:p>
     <w:p/>
     <w:p>
@@ -5229,7 +5872,7 @@
                     <pic:cNvPicPr/>
                   </pic:nvPicPr>
                   <pic:blipFill>
-                    <a:blip r:embed="rId13">
+                    <a:blip r:embed="rId19">
                       <a:extLst>
                         <a:ext uri="{28A0092B-C50C-407E-A947-70E740481C1C}">
                           <a14:useLocalDpi xmlns:a14="http://schemas.microsoft.com/office/drawing/2010/main" val="0"/>
@@ -5260,8 +5903,8 @@
       <w:pPr>
         <w:pStyle w:val="Legenda"/>
       </w:pPr>
-      <w:bookmarkStart w:id="37" w:name="_Ref471393629"/>
-      <w:bookmarkStart w:id="38" w:name="_Toc471917386"/>
+      <w:bookmarkStart w:id="38" w:name="_Ref471393629"/>
+      <w:bookmarkStart w:id="39" w:name="_Toc471921354"/>
       <w:r>
         <w:t xml:space="preserve">Rysunek </w:t>
       </w:r>
@@ -5286,7 +5929,7 @@
         </w:rPr>
         <w:fldChar w:fldCharType="end"/>
       </w:r>
-      <w:bookmarkEnd w:id="37"/>
+      <w:bookmarkEnd w:id="38"/>
       <w:r>
         <w:t xml:space="preserve"> </w:t>
       </w:r>
@@ -5320,7 +5963,7 @@
       <w:r>
         <w:t>ValueStddev</w:t>
       </w:r>
-      <w:bookmarkEnd w:id="38"/>
+      <w:bookmarkEnd w:id="39"/>
     </w:p>
     <w:p>
       <w:r>
@@ -5441,7 +6084,7 @@
                     <pic:cNvPicPr/>
                   </pic:nvPicPr>
                   <pic:blipFill>
-                    <a:blip r:embed="rId14">
+                    <a:blip r:embed="rId20">
                       <a:extLst>
                         <a:ext uri="{28A0092B-C50C-407E-A947-70E740481C1C}">
                           <a14:useLocalDpi xmlns:a14="http://schemas.microsoft.com/office/drawing/2010/main" val="0"/>
@@ -5472,8 +6115,8 @@
       <w:pPr>
         <w:pStyle w:val="Legenda"/>
       </w:pPr>
-      <w:bookmarkStart w:id="39" w:name="_Ref471395692"/>
-      <w:bookmarkStart w:id="40" w:name="_Toc471917387"/>
+      <w:bookmarkStart w:id="40" w:name="_Ref471395692"/>
+      <w:bookmarkStart w:id="41" w:name="_Toc471921355"/>
       <w:r>
         <w:t xml:space="preserve">Rysunek </w:t>
       </w:r>
@@ -5498,7 +6141,7 @@
         </w:rPr>
         <w:fldChar w:fldCharType="end"/>
       </w:r>
-      <w:bookmarkEnd w:id="39"/>
+      <w:bookmarkEnd w:id="40"/>
       <w:r>
         <w:t xml:space="preserve"> </w:t>
       </w:r>
@@ -5511,7 +6154,7 @@
       <w:r>
         <w:t xml:space="preserve"> dla pustego miejsca parkingowego, miejsca zajętego przez samochód kolorowy i czarny</w:t>
       </w:r>
-      <w:bookmarkEnd w:id="40"/>
+      <w:bookmarkEnd w:id="41"/>
     </w:p>
     <w:p>
       <w:pPr>
@@ -5537,7 +6180,7 @@
                     <pic:cNvPicPr/>
                   </pic:nvPicPr>
                   <pic:blipFill>
-                    <a:blip r:embed="rId15">
+                    <a:blip r:embed="rId21">
                       <a:extLst>
                         <a:ext uri="{28A0092B-C50C-407E-A947-70E740481C1C}">
                           <a14:useLocalDpi xmlns:a14="http://schemas.microsoft.com/office/drawing/2010/main" val="0"/>
@@ -5568,8 +6211,8 @@
       <w:pPr>
         <w:pStyle w:val="Legenda"/>
       </w:pPr>
-      <w:bookmarkStart w:id="41" w:name="_Ref471395807"/>
-      <w:bookmarkStart w:id="42" w:name="_Toc471917388"/>
+      <w:bookmarkStart w:id="42" w:name="_Ref471395807"/>
+      <w:bookmarkStart w:id="43" w:name="_Toc471921356"/>
       <w:r>
         <w:t xml:space="preserve">Rysunek </w:t>
       </w:r>
@@ -5594,11 +6237,11 @@
         </w:rPr>
         <w:fldChar w:fldCharType="end"/>
       </w:r>
-      <w:bookmarkEnd w:id="41"/>
+      <w:bookmarkEnd w:id="42"/>
       <w:r>
         <w:t xml:space="preserve"> Wyniki sprawdzianu klasyfikacji z cechami SaturationRatio, EdgeRatio, ValueMean, ValueStdDev, SaturationMean, SaturationStdDev</w:t>
       </w:r>
-      <w:bookmarkEnd w:id="42"/>
+      <w:bookmarkEnd w:id="43"/>
     </w:p>
     <w:p>
       <w:r>
@@ -5683,7 +6326,7 @@
                 <w:noProof/>
               </w:rPr>
               <w:drawing>
-                <wp:anchor distT="0" distB="0" distL="114300" distR="114300" simplePos="0" relativeHeight="251672576" behindDoc="0" locked="0" layoutInCell="1" allowOverlap="1" wp14:anchorId="5DC6813E" wp14:editId="77785CA9">
+                <wp:anchor distT="0" distB="0" distL="114300" distR="114300" simplePos="0" relativeHeight="251672576" behindDoc="0" locked="0" layoutInCell="1" allowOverlap="1" wp14:anchorId="5DC6813E" wp14:editId="3B44AEA5">
                   <wp:simplePos x="0" y="0"/>
                   <wp:positionH relativeFrom="column">
                     <wp:posOffset>-40277</wp:posOffset>
@@ -5698,7 +6341,7 @@
                   <wp:cNvGraphicFramePr/>
                   <a:graphic xmlns:a="http://schemas.openxmlformats.org/drawingml/2006/main">
                     <a:graphicData uri="http://schemas.openxmlformats.org/drawingml/2006/chart">
-                      <c:chart xmlns:c="http://schemas.openxmlformats.org/drawingml/2006/chart" xmlns:r="http://schemas.openxmlformats.org/officeDocument/2006/relationships" r:id="rId16"/>
+                      <c:chart xmlns:c="http://schemas.openxmlformats.org/drawingml/2006/chart" xmlns:r="http://schemas.openxmlformats.org/officeDocument/2006/relationships" r:id="rId22"/>
                     </a:graphicData>
                   </a:graphic>
                   <wp14:sizeRelH relativeFrom="margin">
@@ -5722,7 +6365,7 @@
                 <w:noProof/>
               </w:rPr>
               <w:drawing>
-                <wp:anchor distT="0" distB="0" distL="114300" distR="114300" simplePos="0" relativeHeight="251673600" behindDoc="0" locked="0" layoutInCell="1" allowOverlap="1" wp14:anchorId="2C64929E" wp14:editId="0029CDDB">
+                <wp:anchor distT="0" distB="0" distL="114300" distR="114300" simplePos="0" relativeHeight="251673600" behindDoc="0" locked="0" layoutInCell="1" allowOverlap="1" wp14:anchorId="2C64929E" wp14:editId="0BC9F901">
                   <wp:simplePos x="0" y="0"/>
                   <wp:positionH relativeFrom="column">
                     <wp:posOffset>-41275</wp:posOffset>
@@ -5737,7 +6380,7 @@
                   <wp:cNvGraphicFramePr/>
                   <a:graphic xmlns:a="http://schemas.openxmlformats.org/drawingml/2006/main">
                     <a:graphicData uri="http://schemas.openxmlformats.org/drawingml/2006/chart">
-                      <c:chart xmlns:c="http://schemas.openxmlformats.org/drawingml/2006/chart" xmlns:r="http://schemas.openxmlformats.org/officeDocument/2006/relationships" r:id="rId17"/>
+                      <c:chart xmlns:c="http://schemas.openxmlformats.org/drawingml/2006/chart" xmlns:r="http://schemas.openxmlformats.org/officeDocument/2006/relationships" r:id="rId23"/>
                     </a:graphicData>
                   </a:graphic>
                   <wp14:sizeRelH relativeFrom="margin">
@@ -5761,7 +6404,7 @@
                 <w:noProof/>
               </w:rPr>
               <w:drawing>
-                <wp:anchor distT="0" distB="0" distL="114300" distR="114300" simplePos="0" relativeHeight="251674624" behindDoc="0" locked="0" layoutInCell="1" allowOverlap="1" wp14:anchorId="69B01F27" wp14:editId="199245A4">
+                <wp:anchor distT="0" distB="0" distL="114300" distR="114300" simplePos="0" relativeHeight="251674624" behindDoc="0" locked="0" layoutInCell="1" allowOverlap="1" wp14:anchorId="69B01F27" wp14:editId="1443C01D">
                   <wp:simplePos x="0" y="0"/>
                   <wp:positionH relativeFrom="column">
                     <wp:posOffset>-42274</wp:posOffset>
@@ -5776,7 +6419,7 @@
                   <wp:cNvGraphicFramePr/>
                   <a:graphic xmlns:a="http://schemas.openxmlformats.org/drawingml/2006/main">
                     <a:graphicData uri="http://schemas.openxmlformats.org/drawingml/2006/chart">
-                      <c:chart xmlns:c="http://schemas.openxmlformats.org/drawingml/2006/chart" xmlns:r="http://schemas.openxmlformats.org/officeDocument/2006/relationships" r:id="rId18"/>
+                      <c:chart xmlns:c="http://schemas.openxmlformats.org/drawingml/2006/chart" xmlns:r="http://schemas.openxmlformats.org/officeDocument/2006/relationships" r:id="rId24"/>
                     </a:graphicData>
                   </a:graphic>
                   <wp14:sizeRelH relativeFrom="margin">
@@ -5800,7 +6443,7 @@
                 <w:noProof/>
               </w:rPr>
               <w:drawing>
-                <wp:anchor distT="0" distB="0" distL="114300" distR="114300" simplePos="0" relativeHeight="251675648" behindDoc="0" locked="0" layoutInCell="1" allowOverlap="1" wp14:anchorId="5D631D62" wp14:editId="1FD60961">
+                <wp:anchor distT="0" distB="0" distL="114300" distR="114300" simplePos="0" relativeHeight="251675648" behindDoc="0" locked="0" layoutInCell="1" allowOverlap="1" wp14:anchorId="5D631D62" wp14:editId="2356E44A">
                   <wp:simplePos x="0" y="0"/>
                   <wp:positionH relativeFrom="column">
                     <wp:posOffset>-51434</wp:posOffset>
@@ -5815,7 +6458,7 @@
                   <wp:cNvGraphicFramePr/>
                   <a:graphic xmlns:a="http://schemas.openxmlformats.org/drawingml/2006/main">
                     <a:graphicData uri="http://schemas.openxmlformats.org/drawingml/2006/chart">
-                      <c:chart xmlns:c="http://schemas.openxmlformats.org/drawingml/2006/chart" xmlns:r="http://schemas.openxmlformats.org/officeDocument/2006/relationships" r:id="rId19"/>
+                      <c:chart xmlns:c="http://schemas.openxmlformats.org/drawingml/2006/chart" xmlns:r="http://schemas.openxmlformats.org/officeDocument/2006/relationships" r:id="rId25"/>
                     </a:graphicData>
                   </a:graphic>
                   <wp14:sizeRelH relativeFrom="margin">
@@ -5839,7 +6482,7 @@
                 <w:noProof/>
               </w:rPr>
               <w:drawing>
-                <wp:anchor distT="0" distB="0" distL="114300" distR="114300" simplePos="0" relativeHeight="251676672" behindDoc="0" locked="0" layoutInCell="1" allowOverlap="1" wp14:anchorId="30EAF9F8" wp14:editId="4E29051B">
+                <wp:anchor distT="0" distB="0" distL="114300" distR="114300" simplePos="0" relativeHeight="251676672" behindDoc="0" locked="0" layoutInCell="1" allowOverlap="1" wp14:anchorId="30EAF9F8" wp14:editId="1FDDFC64">
                   <wp:simplePos x="0" y="0"/>
                   <wp:positionH relativeFrom="column">
                     <wp:posOffset>-44609</wp:posOffset>
@@ -5854,7 +6497,7 @@
                   <wp:cNvGraphicFramePr/>
                   <a:graphic xmlns:a="http://schemas.openxmlformats.org/drawingml/2006/main">
                     <a:graphicData uri="http://schemas.openxmlformats.org/drawingml/2006/chart">
-                      <c:chart xmlns:c="http://schemas.openxmlformats.org/drawingml/2006/chart" xmlns:r="http://schemas.openxmlformats.org/officeDocument/2006/relationships" r:id="rId20"/>
+                      <c:chart xmlns:c="http://schemas.openxmlformats.org/drawingml/2006/chart" xmlns:r="http://schemas.openxmlformats.org/officeDocument/2006/relationships" r:id="rId26"/>
                     </a:graphicData>
                   </a:graphic>
                   <wp14:sizeRelH relativeFrom="margin">
@@ -5910,7 +6553,7 @@
                 <w:noProof/>
               </w:rPr>
               <w:drawing>
-                <wp:anchor distT="0" distB="0" distL="114300" distR="114300" simplePos="0" relativeHeight="251677696" behindDoc="0" locked="0" layoutInCell="1" allowOverlap="1" wp14:anchorId="0F31FC41" wp14:editId="1F1FDCD2">
+                <wp:anchor distT="0" distB="0" distL="114300" distR="114300" simplePos="0" relativeHeight="251677696" behindDoc="0" locked="0" layoutInCell="1" allowOverlap="1" wp14:anchorId="0F31FC41" wp14:editId="7F5C410E">
                   <wp:simplePos x="0" y="0"/>
                   <wp:positionH relativeFrom="column">
                     <wp:posOffset>-41275</wp:posOffset>
@@ -5925,7 +6568,7 @@
                   <wp:cNvGraphicFramePr/>
                   <a:graphic xmlns:a="http://schemas.openxmlformats.org/drawingml/2006/main">
                     <a:graphicData uri="http://schemas.openxmlformats.org/drawingml/2006/chart">
-                      <c:chart xmlns:c="http://schemas.openxmlformats.org/drawingml/2006/chart" xmlns:r="http://schemas.openxmlformats.org/officeDocument/2006/relationships" r:id="rId21"/>
+                      <c:chart xmlns:c="http://schemas.openxmlformats.org/drawingml/2006/chart" xmlns:r="http://schemas.openxmlformats.org/officeDocument/2006/relationships" r:id="rId27"/>
                     </a:graphicData>
                   </a:graphic>
                   <wp14:sizeRelH relativeFrom="margin">
@@ -5949,7 +6592,7 @@
                 <w:noProof/>
               </w:rPr>
               <w:drawing>
-                <wp:anchor distT="0" distB="0" distL="114300" distR="114300" simplePos="0" relativeHeight="251678720" behindDoc="0" locked="0" layoutInCell="1" allowOverlap="1" wp14:anchorId="206D8B59" wp14:editId="4B5D54C5">
+                <wp:anchor distT="0" distB="0" distL="114300" distR="114300" simplePos="0" relativeHeight="251678720" behindDoc="0" locked="0" layoutInCell="1" allowOverlap="1" wp14:anchorId="206D8B59" wp14:editId="15205EC2">
                   <wp:simplePos x="0" y="0"/>
                   <wp:positionH relativeFrom="column">
                     <wp:posOffset>-29686</wp:posOffset>
@@ -5964,7 +6607,7 @@
                   <wp:cNvGraphicFramePr/>
                   <a:graphic xmlns:a="http://schemas.openxmlformats.org/drawingml/2006/main">
                     <a:graphicData uri="http://schemas.openxmlformats.org/drawingml/2006/chart">
-                      <c:chart xmlns:c="http://schemas.openxmlformats.org/drawingml/2006/chart" xmlns:r="http://schemas.openxmlformats.org/officeDocument/2006/relationships" r:id="rId22"/>
+                      <c:chart xmlns:c="http://schemas.openxmlformats.org/drawingml/2006/chart" xmlns:r="http://schemas.openxmlformats.org/officeDocument/2006/relationships" r:id="rId28"/>
                     </a:graphicData>
                   </a:graphic>
                   <wp14:sizeRelH relativeFrom="margin">
@@ -5988,7 +6631,7 @@
                 <w:noProof/>
               </w:rPr>
               <w:drawing>
-                <wp:anchor distT="0" distB="0" distL="114300" distR="114300" simplePos="0" relativeHeight="251679744" behindDoc="0" locked="0" layoutInCell="1" allowOverlap="1" wp14:anchorId="5EFF37AF" wp14:editId="7E2B137E">
+                <wp:anchor distT="0" distB="0" distL="114300" distR="114300" simplePos="0" relativeHeight="251679744" behindDoc="0" locked="0" layoutInCell="1" allowOverlap="1" wp14:anchorId="5EFF37AF" wp14:editId="0ADA1F9F">
                   <wp:simplePos x="0" y="0"/>
                   <wp:positionH relativeFrom="column">
                     <wp:posOffset>-51434</wp:posOffset>
@@ -6003,7 +6646,7 @@
                   <wp:cNvGraphicFramePr/>
                   <a:graphic xmlns:a="http://schemas.openxmlformats.org/drawingml/2006/main">
                     <a:graphicData uri="http://schemas.openxmlformats.org/drawingml/2006/chart">
-                      <c:chart xmlns:c="http://schemas.openxmlformats.org/drawingml/2006/chart" xmlns:r="http://schemas.openxmlformats.org/officeDocument/2006/relationships" r:id="rId23"/>
+                      <c:chart xmlns:c="http://schemas.openxmlformats.org/drawingml/2006/chart" xmlns:r="http://schemas.openxmlformats.org/officeDocument/2006/relationships" r:id="rId29"/>
                     </a:graphicData>
                   </a:graphic>
                   <wp14:sizeRelH relativeFrom="margin">
@@ -6027,7 +6670,7 @@
                 <w:noProof/>
               </w:rPr>
               <w:drawing>
-                <wp:anchor distT="0" distB="0" distL="114300" distR="114300" simplePos="0" relativeHeight="251680768" behindDoc="0" locked="0" layoutInCell="1" allowOverlap="1" wp14:anchorId="52A48D15" wp14:editId="13C14FBF">
+                <wp:anchor distT="0" distB="0" distL="114300" distR="114300" simplePos="0" relativeHeight="251680768" behindDoc="0" locked="0" layoutInCell="1" allowOverlap="1" wp14:anchorId="52A48D15" wp14:editId="09DD8F94">
                   <wp:simplePos x="0" y="0"/>
                   <wp:positionH relativeFrom="column">
                     <wp:posOffset>-44609</wp:posOffset>
@@ -6042,7 +6685,7 @@
                   <wp:cNvGraphicFramePr/>
                   <a:graphic xmlns:a="http://schemas.openxmlformats.org/drawingml/2006/main">
                     <a:graphicData uri="http://schemas.openxmlformats.org/drawingml/2006/chart">
-                      <c:chart xmlns:c="http://schemas.openxmlformats.org/drawingml/2006/chart" xmlns:r="http://schemas.openxmlformats.org/officeDocument/2006/relationships" r:id="rId24"/>
+                      <c:chart xmlns:c="http://schemas.openxmlformats.org/drawingml/2006/chart" xmlns:r="http://schemas.openxmlformats.org/officeDocument/2006/relationships" r:id="rId30"/>
                     </a:graphicData>
                   </a:graphic>
                   <wp14:sizeRelH relativeFrom="margin">
@@ -6110,7 +6753,7 @@
                 <w:noProof/>
               </w:rPr>
               <w:drawing>
-                <wp:anchor distT="0" distB="0" distL="114300" distR="114300" simplePos="0" relativeHeight="251681792" behindDoc="0" locked="0" layoutInCell="1" allowOverlap="1" wp14:anchorId="6108DEEE" wp14:editId="42BE631D">
+                <wp:anchor distT="0" distB="0" distL="114300" distR="114300" simplePos="0" relativeHeight="251681792" behindDoc="0" locked="0" layoutInCell="1" allowOverlap="1" wp14:anchorId="6108DEEE" wp14:editId="75300901">
                   <wp:simplePos x="0" y="0"/>
                   <wp:positionH relativeFrom="column">
                     <wp:posOffset>-29496</wp:posOffset>
@@ -6125,7 +6768,7 @@
                   <wp:cNvGraphicFramePr/>
                   <a:graphic xmlns:a="http://schemas.openxmlformats.org/drawingml/2006/main">
                     <a:graphicData uri="http://schemas.openxmlformats.org/drawingml/2006/chart">
-                      <c:chart xmlns:c="http://schemas.openxmlformats.org/drawingml/2006/chart" xmlns:r="http://schemas.openxmlformats.org/officeDocument/2006/relationships" r:id="rId25"/>
+                      <c:chart xmlns:c="http://schemas.openxmlformats.org/drawingml/2006/chart" xmlns:r="http://schemas.openxmlformats.org/officeDocument/2006/relationships" r:id="rId31"/>
                     </a:graphicData>
                   </a:graphic>
                   <wp14:sizeRelH relativeFrom="margin">
@@ -6149,7 +6792,7 @@
                 <w:noProof/>
               </w:rPr>
               <w:drawing>
-                <wp:anchor distT="0" distB="0" distL="114300" distR="114300" simplePos="0" relativeHeight="251682816" behindDoc="0" locked="0" layoutInCell="1" allowOverlap="1" wp14:anchorId="0D633B31" wp14:editId="48A288AC">
+                <wp:anchor distT="0" distB="0" distL="114300" distR="114300" simplePos="0" relativeHeight="251682816" behindDoc="0" locked="0" layoutInCell="1" allowOverlap="1" wp14:anchorId="0D633B31" wp14:editId="200928CF">
                   <wp:simplePos x="0" y="0"/>
                   <wp:positionH relativeFrom="column">
                     <wp:posOffset>-49875</wp:posOffset>
@@ -6164,7 +6807,7 @@
                   <wp:cNvGraphicFramePr/>
                   <a:graphic xmlns:a="http://schemas.openxmlformats.org/drawingml/2006/main">
                     <a:graphicData uri="http://schemas.openxmlformats.org/drawingml/2006/chart">
-                      <c:chart xmlns:c="http://schemas.openxmlformats.org/drawingml/2006/chart" xmlns:r="http://schemas.openxmlformats.org/officeDocument/2006/relationships" r:id="rId26"/>
+                      <c:chart xmlns:c="http://schemas.openxmlformats.org/drawingml/2006/chart" xmlns:r="http://schemas.openxmlformats.org/officeDocument/2006/relationships" r:id="rId32"/>
                     </a:graphicData>
                   </a:graphic>
                   <wp14:sizeRelH relativeFrom="margin">
@@ -6250,7 +6893,7 @@
                 <w:noProof/>
               </w:rPr>
               <w:drawing>
-                <wp:anchor distT="0" distB="0" distL="114300" distR="114300" simplePos="0" relativeHeight="251684864" behindDoc="0" locked="0" layoutInCell="1" allowOverlap="1" wp14:anchorId="352C2AF5" wp14:editId="215C5D19">
+                <wp:anchor distT="0" distB="0" distL="114300" distR="114300" simplePos="0" relativeHeight="251684864" behindDoc="0" locked="0" layoutInCell="1" allowOverlap="1" wp14:anchorId="352C2AF5" wp14:editId="011CE3C7">
                   <wp:simplePos x="0" y="0"/>
                   <wp:positionH relativeFrom="column">
                     <wp:posOffset>-52144</wp:posOffset>
@@ -6265,7 +6908,7 @@
                   <wp:cNvGraphicFramePr/>
                   <a:graphic xmlns:a="http://schemas.openxmlformats.org/drawingml/2006/main">
                     <a:graphicData uri="http://schemas.openxmlformats.org/drawingml/2006/chart">
-                      <c:chart xmlns:c="http://schemas.openxmlformats.org/drawingml/2006/chart" xmlns:r="http://schemas.openxmlformats.org/officeDocument/2006/relationships" r:id="rId27"/>
+                      <c:chart xmlns:c="http://schemas.openxmlformats.org/drawingml/2006/chart" xmlns:r="http://schemas.openxmlformats.org/officeDocument/2006/relationships" r:id="rId33"/>
                     </a:graphicData>
                   </a:graphic>
                   <wp14:sizeRelH relativeFrom="margin">
@@ -6289,7 +6932,7 @@
                 <w:noProof/>
               </w:rPr>
               <w:drawing>
-                <wp:anchor distT="0" distB="0" distL="114300" distR="114300" simplePos="0" relativeHeight="251685888" behindDoc="0" locked="0" layoutInCell="1" allowOverlap="1" wp14:anchorId="0799A184" wp14:editId="7FC31E80">
+                <wp:anchor distT="0" distB="0" distL="114300" distR="114300" simplePos="0" relativeHeight="251685888" behindDoc="0" locked="0" layoutInCell="1" allowOverlap="1" wp14:anchorId="0799A184" wp14:editId="4DF2C949">
                   <wp:simplePos x="0" y="0"/>
                   <wp:positionH relativeFrom="column">
                     <wp:posOffset>-41790</wp:posOffset>
@@ -6304,7 +6947,7 @@
                   <wp:cNvGraphicFramePr/>
                   <a:graphic xmlns:a="http://schemas.openxmlformats.org/drawingml/2006/main">
                     <a:graphicData uri="http://schemas.openxmlformats.org/drawingml/2006/chart">
-                      <c:chart xmlns:c="http://schemas.openxmlformats.org/drawingml/2006/chart" xmlns:r="http://schemas.openxmlformats.org/officeDocument/2006/relationships" r:id="rId28"/>
+                      <c:chart xmlns:c="http://schemas.openxmlformats.org/drawingml/2006/chart" xmlns:r="http://schemas.openxmlformats.org/officeDocument/2006/relationships" r:id="rId34"/>
                     </a:graphicData>
                   </a:graphic>
                   <wp14:sizeRelH relativeFrom="margin">
@@ -6321,7 +6964,7 @@
                 <w:noProof/>
               </w:rPr>
               <w:drawing>
-                <wp:anchor distT="0" distB="0" distL="114300" distR="114300" simplePos="0" relativeHeight="251683840" behindDoc="0" locked="0" layoutInCell="1" allowOverlap="1" wp14:anchorId="4B4F1E22" wp14:editId="460F9D1F">
+                <wp:anchor distT="0" distB="0" distL="114300" distR="114300" simplePos="0" relativeHeight="251683840" behindDoc="0" locked="0" layoutInCell="1" allowOverlap="1" wp14:anchorId="4B4F1E22" wp14:editId="6FD88F2A">
                   <wp:simplePos x="0" y="0"/>
                   <wp:positionH relativeFrom="column">
                     <wp:posOffset>-44058</wp:posOffset>
@@ -6336,7 +6979,7 @@
                   <wp:cNvGraphicFramePr/>
                   <a:graphic xmlns:a="http://schemas.openxmlformats.org/drawingml/2006/main">
                     <a:graphicData uri="http://schemas.openxmlformats.org/drawingml/2006/chart">
-                      <c:chart xmlns:c="http://schemas.openxmlformats.org/drawingml/2006/chart" xmlns:r="http://schemas.openxmlformats.org/officeDocument/2006/relationships" r:id="rId29"/>
+                      <c:chart xmlns:c="http://schemas.openxmlformats.org/drawingml/2006/chart" xmlns:r="http://schemas.openxmlformats.org/officeDocument/2006/relationships" r:id="rId35"/>
                     </a:graphicData>
                   </a:graphic>
                   <wp14:sizeRelH relativeFrom="margin">
@@ -6431,7 +7074,7 @@
                 <w:noProof/>
               </w:rPr>
               <w:drawing>
-                <wp:anchor distT="0" distB="0" distL="114300" distR="114300" simplePos="0" relativeHeight="251686912" behindDoc="0" locked="0" layoutInCell="1" allowOverlap="1" wp14:anchorId="05653183" wp14:editId="10F54789">
+                <wp:anchor distT="0" distB="0" distL="114300" distR="114300" simplePos="0" relativeHeight="251686912" behindDoc="0" locked="0" layoutInCell="1" allowOverlap="1" wp14:anchorId="05653183" wp14:editId="163F7339">
                   <wp:simplePos x="0" y="0"/>
                   <wp:positionH relativeFrom="column">
                     <wp:posOffset>-41790</wp:posOffset>
@@ -6446,7 +7089,7 @@
                   <wp:cNvGraphicFramePr/>
                   <a:graphic xmlns:a="http://schemas.openxmlformats.org/drawingml/2006/main">
                     <a:graphicData uri="http://schemas.openxmlformats.org/drawingml/2006/chart">
-                      <c:chart xmlns:c="http://schemas.openxmlformats.org/drawingml/2006/chart" xmlns:r="http://schemas.openxmlformats.org/officeDocument/2006/relationships" r:id="rId30"/>
+                      <c:chart xmlns:c="http://schemas.openxmlformats.org/drawingml/2006/chart" xmlns:r="http://schemas.openxmlformats.org/officeDocument/2006/relationships" r:id="rId36"/>
                     </a:graphicData>
                   </a:graphic>
                   <wp14:sizeRelH relativeFrom="margin">
@@ -6562,11 +7205,11 @@
           <w:numId w:val="3"/>
         </w:numPr>
       </w:pPr>
-      <w:bookmarkStart w:id="43" w:name="_Toc471917377"/>
+      <w:bookmarkStart w:id="44" w:name="_Toc471921345"/>
       <w:r>
         <w:t>Klasyfikator</w:t>
       </w:r>
-      <w:bookmarkEnd w:id="43"/>
+      <w:bookmarkEnd w:id="44"/>
     </w:p>
     <w:p>
       <w:r>
@@ -6587,41 +7230,9 @@
       <w:r>
         <w:t xml:space="preserve">) </w:t>
       </w:r>
-      <w:commentRangeStart w:id="44"/>
+      <w:commentRangeStart w:id="45"/>
       <w:r>
         <w:t>jest bla bla bla</w:t>
-      </w:r>
-      <w:commentRangeEnd w:id="44"/>
-      <w:r>
-        <w:rPr>
-          <w:rStyle w:val="Odwoaniedokomentarza"/>
-        </w:rPr>
-        <w:commentReference w:id="44"/>
-      </w:r>
-      <w:r>
-        <w:t>. Dla zwiększenia poprawności klasyfikacji została dodana funkcja jądra RBF (</w:t>
-      </w:r>
-      <w:r>
-        <w:t>ang.</w:t>
-      </w:r>
-      <w:r>
-        <w:t xml:space="preserve"> </w:t>
-      </w:r>
-      <w:r>
-        <w:t>radial basis function</w:t>
-      </w:r>
-      <w:r>
-        <w:t xml:space="preserve"> - </w:t>
-      </w:r>
-      <w:r>
-        <w:t>Radialna funkcja bazowa</w:t>
-      </w:r>
-      <w:r>
-        <w:t xml:space="preserve">). Jądro RBF przy użyciu </w:t>
-      </w:r>
-      <w:commentRangeStart w:id="45"/>
-      <w:r>
-        <w:t>gaussowskiej funkcji radialnej</w:t>
       </w:r>
       <w:commentRangeEnd w:id="45"/>
       <w:r>
@@ -6629,6 +7240,38 @@
           <w:rStyle w:val="Odwoaniedokomentarza"/>
         </w:rPr>
         <w:commentReference w:id="45"/>
+      </w:r>
+      <w:r>
+        <w:t>. Dla zwiększenia poprawności klasyfikacji została dodana funkcja jądra RBF (</w:t>
+      </w:r>
+      <w:r>
+        <w:t>ang.</w:t>
+      </w:r>
+      <w:r>
+        <w:t xml:space="preserve"> </w:t>
+      </w:r>
+      <w:r>
+        <w:t>radial basis function</w:t>
+      </w:r>
+      <w:r>
+        <w:t xml:space="preserve"> - </w:t>
+      </w:r>
+      <w:r>
+        <w:t>Radialna funkcja bazowa</w:t>
+      </w:r>
+      <w:r>
+        <w:t xml:space="preserve">). Jądro RBF przy użyciu </w:t>
+      </w:r>
+      <w:commentRangeStart w:id="46"/>
+      <w:r>
+        <w:t>gaussowskiej funkcji radialnej</w:t>
+      </w:r>
+      <w:commentRangeEnd w:id="46"/>
+      <w:r>
+        <w:rPr>
+          <w:rStyle w:val="Odwoaniedokomentarza"/>
+        </w:rPr>
+        <w:commentReference w:id="46"/>
       </w:r>
       <w:r>
         <w:t>, dodaje dodatkowe wymiary w przestrzeni cech.  Dzięki czemu pozwala na nieliniową separację zbiorów których nie da się rozdzielić hiperpłaszczyzną w klasycznym podejściu. Dzięki podejściu nieliniowemu dostajemy kilkuprocentowy zysk w poprawności klasyfikacji (</w:t>
@@ -6683,7 +7326,7 @@
                     <pic:cNvPicPr/>
                   </pic:nvPicPr>
                   <pic:blipFill>
-                    <a:blip r:embed="rId31">
+                    <a:blip r:embed="rId37">
                       <a:extLst>
                         <a:ext uri="{28A0092B-C50C-407E-A947-70E740481C1C}">
                           <a14:useLocalDpi xmlns:a14="http://schemas.microsoft.com/office/drawing/2010/main" val="0"/>
@@ -6714,8 +7357,8 @@
       <w:pPr>
         <w:pStyle w:val="Legenda"/>
       </w:pPr>
-      <w:bookmarkStart w:id="46" w:name="_Ref471432364"/>
-      <w:bookmarkStart w:id="47" w:name="_Toc471917389"/>
+      <w:bookmarkStart w:id="47" w:name="_Ref471432364"/>
+      <w:bookmarkStart w:id="48" w:name="_Toc471921357"/>
       <w:r>
         <w:t xml:space="preserve">Rysunek </w:t>
       </w:r>
@@ -6737,7 +7380,7 @@
       <w:r>
         <w:fldChar w:fldCharType="end"/>
       </w:r>
-      <w:bookmarkEnd w:id="46"/>
+      <w:bookmarkEnd w:id="47"/>
       <w:r>
         <w:t>Różnica poprawności klasyfikacji</w:t>
       </w:r>
@@ -6747,7 +7390,7 @@
         </w:rPr>
         <w:t xml:space="preserve"> pomiędzy jądrem RBF i liniowymmm jądrem</w:t>
       </w:r>
-      <w:bookmarkEnd w:id="47"/>
+      <w:bookmarkEnd w:id="48"/>
     </w:p>
     <w:p/>
     <w:p>
@@ -7009,7 +7652,7 @@
           <w:lang w:val="en-US"/>
         </w:rPr>
       </w:pPr>
-      <w:bookmarkStart w:id="48" w:name="_Toc471917398"/>
+      <w:bookmarkStart w:id="49" w:name="_Toc471921366"/>
       <w:r>
         <w:rPr>
           <w:lang w:val="en-US"/>
@@ -7044,7 +7687,7 @@
         </w:rPr>
         <w:t xml:space="preserve"> Konfiguracja klasyfikatora SVM</w:t>
       </w:r>
-      <w:bookmarkEnd w:id="48"/>
+      <w:bookmarkEnd w:id="49"/>
     </w:p>
     <w:p>
       <w:pPr>
@@ -7061,11 +7704,11 @@
           <w:numId w:val="3"/>
         </w:numPr>
       </w:pPr>
-      <w:bookmarkStart w:id="49" w:name="_Toc471917378"/>
+      <w:bookmarkStart w:id="50" w:name="_Toc471921346"/>
       <w:r>
         <w:t>Walidacja jakości klasyfikacji</w:t>
       </w:r>
-      <w:bookmarkEnd w:id="49"/>
+      <w:bookmarkEnd w:id="50"/>
     </w:p>
     <w:p>
       <w:r>
@@ -7422,8 +8065,8 @@
           <w:lang w:val="en-US"/>
         </w:rPr>
       </w:pPr>
-      <w:bookmarkStart w:id="50" w:name="_Ref471592593"/>
-      <w:bookmarkStart w:id="51" w:name="_Toc471917399"/>
+      <w:bookmarkStart w:id="51" w:name="_Ref471592593"/>
+      <w:bookmarkStart w:id="52" w:name="_Toc471921367"/>
       <w:r>
         <w:rPr>
           <w:lang w:val="en-US"/>
@@ -7452,14 +8095,14 @@
       <w:r>
         <w:fldChar w:fldCharType="end"/>
       </w:r>
-      <w:bookmarkEnd w:id="50"/>
+      <w:bookmarkEnd w:id="51"/>
       <w:r>
         <w:rPr>
           <w:lang w:val="en-US"/>
         </w:rPr>
         <w:t xml:space="preserve"> K-krotna walidacja krzyżowa</w:t>
       </w:r>
-      <w:bookmarkEnd w:id="51"/>
+      <w:bookmarkEnd w:id="52"/>
     </w:p>
     <w:p>
       <w:pPr>
@@ -7818,8 +8461,8 @@
       <w:pPr>
         <w:pStyle w:val="Legenda"/>
       </w:pPr>
-      <w:bookmarkStart w:id="52" w:name="_Ref471592598"/>
-      <w:bookmarkStart w:id="53" w:name="_Toc471917400"/>
+      <w:bookmarkStart w:id="53" w:name="_Ref471592598"/>
+      <w:bookmarkStart w:id="54" w:name="_Toc471921368"/>
       <w:r>
         <w:t xml:space="preserve">Listing </w:t>
       </w:r>
@@ -7841,11 +8484,11 @@
       <w:r>
         <w:fldChar w:fldCharType="end"/>
       </w:r>
-      <w:bookmarkEnd w:id="52"/>
+      <w:bookmarkEnd w:id="53"/>
       <w:r>
         <w:t xml:space="preserve"> Walidacja klasyfikatora przy użyciu dowolnego zbioru testowego i uczącego</w:t>
       </w:r>
-      <w:bookmarkEnd w:id="53"/>
+      <w:bookmarkEnd w:id="54"/>
     </w:p>
     <w:p>
       <w:r>
@@ -8196,8 +8839,8 @@
           <w:lang w:val="en-US"/>
         </w:rPr>
       </w:pPr>
-      <w:bookmarkStart w:id="54" w:name="_Ref471593363"/>
-      <w:bookmarkStart w:id="55" w:name="_Toc471917401"/>
+      <w:bookmarkStart w:id="55" w:name="_Ref471593363"/>
+      <w:bookmarkStart w:id="56" w:name="_Toc471921369"/>
       <w:r>
         <w:rPr>
           <w:lang w:val="en-US"/>
@@ -8226,7 +8869,7 @@
       <w:r>
         <w:fldChar w:fldCharType="end"/>
       </w:r>
-      <w:bookmarkEnd w:id="54"/>
+      <w:bookmarkEnd w:id="55"/>
       <w:r>
         <w:rPr>
           <w:lang w:val="en-US"/>
@@ -8241,20 +8884,6 @@
           <w:lang w:val="en-US"/>
         </w:rPr>
         <w:t xml:space="preserve"> Leave One Out</w:t>
-      </w:r>
-      <w:bookmarkEnd w:id="55"/>
-    </w:p>
-    <w:p>
-      <w:pPr>
-        <w:pStyle w:val="Nagwek1"/>
-        <w:numPr>
-          <w:ilvl w:val="0"/>
-          <w:numId w:val="3"/>
-        </w:numPr>
-      </w:pPr>
-      <w:bookmarkStart w:id="56" w:name="_Toc471917379"/>
-      <w:r>
-        <w:t>Omówienie i dyskusja wyników</w:t>
       </w:r>
       <w:bookmarkEnd w:id="56"/>
     </w:p>
@@ -8266,9 +8895,9 @@
           <w:numId w:val="3"/>
         </w:numPr>
       </w:pPr>
-      <w:bookmarkStart w:id="57" w:name="_Toc471917380"/>
-      <w:r>
-        <w:t>Literatura</w:t>
+      <w:bookmarkStart w:id="57" w:name="_Toc471921347"/>
+      <w:r>
+        <w:t>Omówienie i dyskusja wyników</w:t>
       </w:r>
       <w:bookmarkEnd w:id="57"/>
     </w:p>
@@ -8280,11 +8909,25 @@
           <w:numId w:val="3"/>
         </w:numPr>
       </w:pPr>
-      <w:bookmarkStart w:id="58" w:name="_Toc471917381"/>
+      <w:bookmarkStart w:id="58" w:name="_Toc471921348"/>
+      <w:r>
+        <w:t>Literatura</w:t>
+      </w:r>
+      <w:bookmarkEnd w:id="58"/>
+    </w:p>
+    <w:p>
+      <w:pPr>
+        <w:pStyle w:val="Nagwek1"/>
+        <w:numPr>
+          <w:ilvl w:val="0"/>
+          <w:numId w:val="3"/>
+        </w:numPr>
+      </w:pPr>
+      <w:bookmarkStart w:id="59" w:name="_Toc471921349"/>
       <w:r>
         <w:t>Spis obrazków</w:t>
       </w:r>
-      <w:bookmarkEnd w:id="58"/>
+      <w:bookmarkEnd w:id="59"/>
     </w:p>
     <w:p>
       <w:pPr>
@@ -8308,7 +8951,7 @@
       <w:r>
         <w:fldChar w:fldCharType="separate"/>
       </w:r>
-      <w:hyperlink w:anchor="_Toc471917383" w:history="1">
+      <w:hyperlink w:anchor="_Toc471921351" w:history="1">
         <w:r>
           <w:rPr>
             <w:rStyle w:val="Hipercze"/>
@@ -8335,7 +8978,7 @@
             <w:noProof/>
             <w:webHidden/>
           </w:rPr>
-          <w:instrText xml:space="preserve"> PAGEREF _Toc471917383 \h </w:instrText>
+          <w:instrText xml:space="preserve"> PAGEREF _Toc471921351 \h </w:instrText>
         </w:r>
         <w:r>
           <w:rPr>
@@ -8379,13 +9022,13 @@
           <w:szCs w:val="22"/>
         </w:rPr>
       </w:pPr>
-      <w:hyperlink w:anchor="_Toc471917384" w:history="1">
+      <w:hyperlink w:anchor="_Toc471921352" w:history="1">
         <w:r>
           <w:rPr>
             <w:rStyle w:val="Hipercze"/>
             <w:noProof/>
           </w:rPr>
-          <w:t>Rysunek 2 Wyniki sprawdzianu walidacji dla cech SaturatedPixelsRatio i EdgePixelsRatio</w:t>
+          <w:t>Rysunek 2 Wyniki walidacji dla przy użyciu cech stosunku pikseli nasyconych i stosunku pikseli z krawędziami</w:t>
         </w:r>
         <w:r>
           <w:rPr>
@@ -8406,78 +9049,7 @@
             <w:noProof/>
             <w:webHidden/>
           </w:rPr>
-          <w:instrText xml:space="preserve"> PAGEREF _Toc471917384 \h </w:instrText>
-        </w:r>
-        <w:r>
-          <w:rPr>
-            <w:noProof/>
-            <w:webHidden/>
-          </w:rPr>
-        </w:r>
-        <w:r>
-          <w:rPr>
-            <w:noProof/>
-            <w:webHidden/>
-          </w:rPr>
-          <w:fldChar w:fldCharType="separate"/>
-        </w:r>
-        <w:r>
-          <w:rPr>
-            <w:noProof/>
-            <w:webHidden/>
-          </w:rPr>
-          <w:t>13</w:t>
-        </w:r>
-        <w:r>
-          <w:rPr>
-            <w:noProof/>
-            <w:webHidden/>
-          </w:rPr>
-          <w:fldChar w:fldCharType="end"/>
-        </w:r>
-      </w:hyperlink>
-    </w:p>
-    <w:p>
-      <w:pPr>
-        <w:pStyle w:val="Spisilustracji"/>
-        <w:tabs>
-          <w:tab w:val="right" w:leader="dot" w:pos="8777"/>
-        </w:tabs>
-        <w:rPr>
-          <w:rFonts w:asciiTheme="minorHAnsi" w:eastAsiaTheme="minorEastAsia" w:hAnsiTheme="minorHAnsi" w:cstheme="minorBidi"/>
-          <w:noProof/>
-          <w:sz w:val="22"/>
-          <w:szCs w:val="22"/>
-        </w:rPr>
-      </w:pPr>
-      <w:hyperlink w:anchor="_Toc471917385" w:history="1">
-        <w:r>
-          <w:rPr>
-            <w:rStyle w:val="Hipercze"/>
-            <w:noProof/>
-          </w:rPr>
-          <w:t>Rysunek 3 Porównanie histogramów skali szarości dla pustego miejsca parkingowego, miejsca zajętego przez samochód kolorowy i czarny</w:t>
-        </w:r>
-        <w:r>
-          <w:rPr>
-            <w:noProof/>
-            <w:webHidden/>
-          </w:rPr>
-          <w:tab/>
-        </w:r>
-        <w:r>
-          <w:rPr>
-            <w:noProof/>
-            <w:webHidden/>
-          </w:rPr>
-          <w:fldChar w:fldCharType="begin"/>
-        </w:r>
-        <w:r>
-          <w:rPr>
-            <w:noProof/>
-            <w:webHidden/>
-          </w:rPr>
-          <w:instrText xml:space="preserve"> PAGEREF _Toc471917385 \h </w:instrText>
+          <w:instrText xml:space="preserve"> PAGEREF _Toc471921352 \h </w:instrText>
         </w:r>
         <w:r>
           <w:rPr>
@@ -8521,13 +9093,13 @@
           <w:szCs w:val="22"/>
         </w:rPr>
       </w:pPr>
-      <w:hyperlink w:anchor="_Toc471917386" w:history="1">
+      <w:hyperlink w:anchor="_Toc471921353" w:history="1">
         <w:r>
           <w:rPr>
             <w:rStyle w:val="Hipercze"/>
             <w:noProof/>
           </w:rPr>
-          <w:t>Rysunek 4 Wyniki sprawdzianu klasyfikacji dla cech EdgePixelsRatio SaturatedPixelsRatio ValueMean ValueStddev</w:t>
+          <w:t>Rysunek 3 Porównanie histogramów skali szarości dla pustego miejsca parkingowego, miejsca zajętego przez samochód kolorowy i czarny</w:t>
         </w:r>
         <w:r>
           <w:rPr>
@@ -8548,7 +9120,7 @@
             <w:noProof/>
             <w:webHidden/>
           </w:rPr>
-          <w:instrText xml:space="preserve"> PAGEREF _Toc471917386 \h </w:instrText>
+          <w:instrText xml:space="preserve"> PAGEREF _Toc471921353 \h </w:instrText>
         </w:r>
         <w:r>
           <w:rPr>
@@ -8592,13 +9164,13 @@
           <w:szCs w:val="22"/>
         </w:rPr>
       </w:pPr>
-      <w:hyperlink w:anchor="_Toc471917387" w:history="1">
+      <w:hyperlink w:anchor="_Toc471921354" w:history="1">
         <w:r>
           <w:rPr>
             <w:rStyle w:val="Hipercze"/>
             <w:noProof/>
           </w:rPr>
-          <w:t>Rysunek 5 Porównanie histogramów saturacji dla pustego miejsca parkingowego, miejsca zajętego przez samochód kolorowy i czarny</w:t>
+          <w:t>Rysunek 4 Wyniki sprawdzianu klasyfikacji dla cech EdgePixelsRatio SaturatedPixelsRatio ValueMean ValueStddev</w:t>
         </w:r>
         <w:r>
           <w:rPr>
@@ -8619,7 +9191,7 @@
             <w:noProof/>
             <w:webHidden/>
           </w:rPr>
-          <w:instrText xml:space="preserve"> PAGEREF _Toc471917387 \h </w:instrText>
+          <w:instrText xml:space="preserve"> PAGEREF _Toc471921354 \h </w:instrText>
         </w:r>
         <w:r>
           <w:rPr>
@@ -8663,7 +9235,78 @@
           <w:szCs w:val="22"/>
         </w:rPr>
       </w:pPr>
-      <w:hyperlink w:anchor="_Toc471917388" w:history="1">
+      <w:hyperlink w:anchor="_Toc471921355" w:history="1">
+        <w:r>
+          <w:rPr>
+            <w:rStyle w:val="Hipercze"/>
+            <w:noProof/>
+          </w:rPr>
+          <w:t>Rysunek 5 Porównanie histogramów saturacji dla pustego miejsca parkingowego, miejsca zajętego przez samochód kolorowy i czarny</w:t>
+        </w:r>
+        <w:r>
+          <w:rPr>
+            <w:noProof/>
+            <w:webHidden/>
+          </w:rPr>
+          <w:tab/>
+        </w:r>
+        <w:r>
+          <w:rPr>
+            <w:noProof/>
+            <w:webHidden/>
+          </w:rPr>
+          <w:fldChar w:fldCharType="begin"/>
+        </w:r>
+        <w:r>
+          <w:rPr>
+            <w:noProof/>
+            <w:webHidden/>
+          </w:rPr>
+          <w:instrText xml:space="preserve"> PAGEREF _Toc471921355 \h </w:instrText>
+        </w:r>
+        <w:r>
+          <w:rPr>
+            <w:noProof/>
+            <w:webHidden/>
+          </w:rPr>
+        </w:r>
+        <w:r>
+          <w:rPr>
+            <w:noProof/>
+            <w:webHidden/>
+          </w:rPr>
+          <w:fldChar w:fldCharType="separate"/>
+        </w:r>
+        <w:r>
+          <w:rPr>
+            <w:noProof/>
+            <w:webHidden/>
+          </w:rPr>
+          <w:t>17</w:t>
+        </w:r>
+        <w:r>
+          <w:rPr>
+            <w:noProof/>
+            <w:webHidden/>
+          </w:rPr>
+          <w:fldChar w:fldCharType="end"/>
+        </w:r>
+      </w:hyperlink>
+    </w:p>
+    <w:p>
+      <w:pPr>
+        <w:pStyle w:val="Spisilustracji"/>
+        <w:tabs>
+          <w:tab w:val="right" w:leader="dot" w:pos="8777"/>
+        </w:tabs>
+        <w:rPr>
+          <w:rFonts w:asciiTheme="minorHAnsi" w:eastAsiaTheme="minorEastAsia" w:hAnsiTheme="minorHAnsi" w:cstheme="minorBidi"/>
+          <w:noProof/>
+          <w:sz w:val="22"/>
+          <w:szCs w:val="22"/>
+        </w:rPr>
+      </w:pPr>
+      <w:hyperlink w:anchor="_Toc471921356" w:history="1">
         <w:r>
           <w:rPr>
             <w:rStyle w:val="Hipercze"/>
@@ -8690,7 +9333,675 @@
             <w:noProof/>
             <w:webHidden/>
           </w:rPr>
-          <w:instrText xml:space="preserve"> PAGEREF _Toc471917388 \h </w:instrText>
+          <w:instrText xml:space="preserve"> PAGEREF _Toc471921356 \h </w:instrText>
+        </w:r>
+        <w:r>
+          <w:rPr>
+            <w:noProof/>
+            <w:webHidden/>
+          </w:rPr>
+        </w:r>
+        <w:r>
+          <w:rPr>
+            <w:noProof/>
+            <w:webHidden/>
+          </w:rPr>
+          <w:fldChar w:fldCharType="separate"/>
+        </w:r>
+        <w:r>
+          <w:rPr>
+            <w:noProof/>
+            <w:webHidden/>
+          </w:rPr>
+          <w:t>17</w:t>
+        </w:r>
+        <w:r>
+          <w:rPr>
+            <w:noProof/>
+            <w:webHidden/>
+          </w:rPr>
+          <w:fldChar w:fldCharType="end"/>
+        </w:r>
+      </w:hyperlink>
+    </w:p>
+    <w:p>
+      <w:pPr>
+        <w:pStyle w:val="Spisilustracji"/>
+        <w:tabs>
+          <w:tab w:val="right" w:leader="dot" w:pos="8777"/>
+        </w:tabs>
+        <w:rPr>
+          <w:rFonts w:asciiTheme="minorHAnsi" w:eastAsiaTheme="minorEastAsia" w:hAnsiTheme="minorHAnsi" w:cstheme="minorBidi"/>
+          <w:noProof/>
+          <w:sz w:val="22"/>
+          <w:szCs w:val="22"/>
+        </w:rPr>
+      </w:pPr>
+      <w:hyperlink w:anchor="_Toc471921357" w:history="1">
+        <w:r>
+          <w:rPr>
+            <w:rStyle w:val="Hipercze"/>
+            <w:noProof/>
+          </w:rPr>
+          <w:t>Rysunek 7Różnica poprawności klasyfikacji pomiędzy jądrem RBF i liniowymmm jądrem</w:t>
+        </w:r>
+        <w:r>
+          <w:rPr>
+            <w:noProof/>
+            <w:webHidden/>
+          </w:rPr>
+          <w:tab/>
+        </w:r>
+        <w:r>
+          <w:rPr>
+            <w:noProof/>
+            <w:webHidden/>
+          </w:rPr>
+          <w:fldChar w:fldCharType="begin"/>
+        </w:r>
+        <w:r>
+          <w:rPr>
+            <w:noProof/>
+            <w:webHidden/>
+          </w:rPr>
+          <w:instrText xml:space="preserve"> PAGEREF _Toc471921357 \h </w:instrText>
+        </w:r>
+        <w:r>
+          <w:rPr>
+            <w:noProof/>
+            <w:webHidden/>
+          </w:rPr>
+        </w:r>
+        <w:r>
+          <w:rPr>
+            <w:noProof/>
+            <w:webHidden/>
+          </w:rPr>
+          <w:fldChar w:fldCharType="separate"/>
+        </w:r>
+        <w:r>
+          <w:rPr>
+            <w:noProof/>
+            <w:webHidden/>
+          </w:rPr>
+          <w:t>19</w:t>
+        </w:r>
+        <w:r>
+          <w:rPr>
+            <w:noProof/>
+            <w:webHidden/>
+          </w:rPr>
+          <w:fldChar w:fldCharType="end"/>
+        </w:r>
+      </w:hyperlink>
+    </w:p>
+    <w:p>
+      <w:r>
+        <w:fldChar w:fldCharType="end"/>
+      </w:r>
+    </w:p>
+    <w:p>
+      <w:pPr>
+        <w:pStyle w:val="Nagwek1"/>
+        <w:numPr>
+          <w:ilvl w:val="0"/>
+          <w:numId w:val="3"/>
+        </w:numPr>
+      </w:pPr>
+      <w:bookmarkStart w:id="60" w:name="_Toc471921350"/>
+      <w:r>
+        <w:t>Spis listingów</w:t>
+      </w:r>
+      <w:bookmarkEnd w:id="60"/>
+    </w:p>
+    <w:p>
+      <w:pPr>
+        <w:pStyle w:val="Spisilustracji"/>
+        <w:tabs>
+          <w:tab w:val="right" w:leader="dot" w:pos="8777"/>
+        </w:tabs>
+        <w:rPr>
+          <w:rFonts w:asciiTheme="minorHAnsi" w:eastAsiaTheme="minorEastAsia" w:hAnsiTheme="minorHAnsi" w:cstheme="minorBidi"/>
+          <w:noProof/>
+          <w:sz w:val="22"/>
+          <w:szCs w:val="22"/>
+        </w:rPr>
+      </w:pPr>
+      <w:r>
+        <w:fldChar w:fldCharType="begin"/>
+      </w:r>
+      <w:r>
+        <w:instrText xml:space="preserve"> TOC \h \z \c "Listing" </w:instrText>
+      </w:r>
+      <w:r>
+        <w:fldChar w:fldCharType="separate"/>
+      </w:r>
+      <w:hyperlink w:anchor="_Toc471921358" w:history="1">
+        <w:r>
+          <w:rPr>
+            <w:rStyle w:val="Hipercze"/>
+            <w:noProof/>
+            <w:lang w:val="en-US"/>
+          </w:rPr>
+          <w:t>Listing 1 Obliczanie liczności nasyconych pikseli</w:t>
+        </w:r>
+        <w:r>
+          <w:rPr>
+            <w:noProof/>
+            <w:webHidden/>
+          </w:rPr>
+          <w:tab/>
+        </w:r>
+        <w:r>
+          <w:rPr>
+            <w:noProof/>
+            <w:webHidden/>
+          </w:rPr>
+          <w:fldChar w:fldCharType="begin"/>
+        </w:r>
+        <w:r>
+          <w:rPr>
+            <w:noProof/>
+            <w:webHidden/>
+          </w:rPr>
+          <w:instrText xml:space="preserve"> PAGEREF _Toc471921358 \h </w:instrText>
+        </w:r>
+        <w:r>
+          <w:rPr>
+            <w:noProof/>
+            <w:webHidden/>
+          </w:rPr>
+        </w:r>
+        <w:r>
+          <w:rPr>
+            <w:noProof/>
+            <w:webHidden/>
+          </w:rPr>
+          <w:fldChar w:fldCharType="separate"/>
+        </w:r>
+        <w:r>
+          <w:rPr>
+            <w:noProof/>
+            <w:webHidden/>
+          </w:rPr>
+          <w:t>11</w:t>
+        </w:r>
+        <w:r>
+          <w:rPr>
+            <w:noProof/>
+            <w:webHidden/>
+          </w:rPr>
+          <w:fldChar w:fldCharType="end"/>
+        </w:r>
+      </w:hyperlink>
+    </w:p>
+    <w:p>
+      <w:pPr>
+        <w:pStyle w:val="Spisilustracji"/>
+        <w:tabs>
+          <w:tab w:val="right" w:leader="dot" w:pos="8777"/>
+        </w:tabs>
+        <w:rPr>
+          <w:rFonts w:asciiTheme="minorHAnsi" w:eastAsiaTheme="minorEastAsia" w:hAnsiTheme="minorHAnsi" w:cstheme="minorBidi"/>
+          <w:noProof/>
+          <w:sz w:val="22"/>
+          <w:szCs w:val="22"/>
+        </w:rPr>
+      </w:pPr>
+      <w:hyperlink w:anchor="_Toc471921359" w:history="1">
+        <w:r>
+          <w:rPr>
+            <w:rStyle w:val="Hipercze"/>
+            <w:noProof/>
+          </w:rPr>
+          <w:t>Listing 2 Skalowanie nasycenia z jasnością koloru</w:t>
+        </w:r>
+        <w:r>
+          <w:rPr>
+            <w:noProof/>
+            <w:webHidden/>
+          </w:rPr>
+          <w:tab/>
+        </w:r>
+        <w:r>
+          <w:rPr>
+            <w:noProof/>
+            <w:webHidden/>
+          </w:rPr>
+          <w:fldChar w:fldCharType="begin"/>
+        </w:r>
+        <w:r>
+          <w:rPr>
+            <w:noProof/>
+            <w:webHidden/>
+          </w:rPr>
+          <w:instrText xml:space="preserve"> PAGEREF _Toc471921359 \h </w:instrText>
+        </w:r>
+        <w:r>
+          <w:rPr>
+            <w:noProof/>
+            <w:webHidden/>
+          </w:rPr>
+        </w:r>
+        <w:r>
+          <w:rPr>
+            <w:noProof/>
+            <w:webHidden/>
+          </w:rPr>
+          <w:fldChar w:fldCharType="separate"/>
+        </w:r>
+        <w:r>
+          <w:rPr>
+            <w:noProof/>
+            <w:webHidden/>
+          </w:rPr>
+          <w:t>11</w:t>
+        </w:r>
+        <w:r>
+          <w:rPr>
+            <w:noProof/>
+            <w:webHidden/>
+          </w:rPr>
+          <w:fldChar w:fldCharType="end"/>
+        </w:r>
+      </w:hyperlink>
+    </w:p>
+    <w:p>
+      <w:pPr>
+        <w:pStyle w:val="Spisilustracji"/>
+        <w:tabs>
+          <w:tab w:val="right" w:leader="dot" w:pos="8777"/>
+        </w:tabs>
+        <w:rPr>
+          <w:rFonts w:asciiTheme="minorHAnsi" w:eastAsiaTheme="minorEastAsia" w:hAnsiTheme="minorHAnsi" w:cstheme="minorBidi"/>
+          <w:noProof/>
+          <w:sz w:val="22"/>
+          <w:szCs w:val="22"/>
+        </w:rPr>
+      </w:pPr>
+      <w:hyperlink w:anchor="_Toc471921360" w:history="1">
+        <w:r>
+          <w:rPr>
+            <w:rStyle w:val="Hipercze"/>
+            <w:noProof/>
+          </w:rPr>
+          <w:t>Listing 3 Obliczanie liczności pikseli w masce</w:t>
+        </w:r>
+        <w:r>
+          <w:rPr>
+            <w:noProof/>
+            <w:webHidden/>
+          </w:rPr>
+          <w:tab/>
+        </w:r>
+        <w:r>
+          <w:rPr>
+            <w:noProof/>
+            <w:webHidden/>
+          </w:rPr>
+          <w:fldChar w:fldCharType="begin"/>
+        </w:r>
+        <w:r>
+          <w:rPr>
+            <w:noProof/>
+            <w:webHidden/>
+          </w:rPr>
+          <w:instrText xml:space="preserve"> PAGEREF _Toc471921360 \h </w:instrText>
+        </w:r>
+        <w:r>
+          <w:rPr>
+            <w:noProof/>
+            <w:webHidden/>
+          </w:rPr>
+        </w:r>
+        <w:r>
+          <w:rPr>
+            <w:noProof/>
+            <w:webHidden/>
+          </w:rPr>
+          <w:fldChar w:fldCharType="separate"/>
+        </w:r>
+        <w:r>
+          <w:rPr>
+            <w:noProof/>
+            <w:webHidden/>
+          </w:rPr>
+          <w:t>11</w:t>
+        </w:r>
+        <w:r>
+          <w:rPr>
+            <w:noProof/>
+            <w:webHidden/>
+          </w:rPr>
+          <w:fldChar w:fldCharType="end"/>
+        </w:r>
+      </w:hyperlink>
+    </w:p>
+    <w:p>
+      <w:pPr>
+        <w:pStyle w:val="Spisilustracji"/>
+        <w:tabs>
+          <w:tab w:val="right" w:leader="dot" w:pos="8777"/>
+        </w:tabs>
+        <w:rPr>
+          <w:rFonts w:asciiTheme="minorHAnsi" w:eastAsiaTheme="minorEastAsia" w:hAnsiTheme="minorHAnsi" w:cstheme="minorBidi"/>
+          <w:noProof/>
+          <w:sz w:val="22"/>
+          <w:szCs w:val="22"/>
+        </w:rPr>
+      </w:pPr>
+      <w:hyperlink w:anchor="_Toc471921361" w:history="1">
+        <w:r>
+          <w:rPr>
+            <w:rStyle w:val="Hipercze"/>
+            <w:noProof/>
+          </w:rPr>
+          <w:t>Listing 4 Obliczanie współczynnika nasyconych pikseli względem obszaru</w:t>
+        </w:r>
+        <w:r>
+          <w:rPr>
+            <w:noProof/>
+            <w:webHidden/>
+          </w:rPr>
+          <w:tab/>
+        </w:r>
+        <w:r>
+          <w:rPr>
+            <w:noProof/>
+            <w:webHidden/>
+          </w:rPr>
+          <w:fldChar w:fldCharType="begin"/>
+        </w:r>
+        <w:r>
+          <w:rPr>
+            <w:noProof/>
+            <w:webHidden/>
+          </w:rPr>
+          <w:instrText xml:space="preserve"> PAGEREF _Toc471921361 \h </w:instrText>
+        </w:r>
+        <w:r>
+          <w:rPr>
+            <w:noProof/>
+            <w:webHidden/>
+          </w:rPr>
+        </w:r>
+        <w:r>
+          <w:rPr>
+            <w:noProof/>
+            <w:webHidden/>
+          </w:rPr>
+          <w:fldChar w:fldCharType="separate"/>
+        </w:r>
+        <w:r>
+          <w:rPr>
+            <w:noProof/>
+            <w:webHidden/>
+          </w:rPr>
+          <w:t>11</w:t>
+        </w:r>
+        <w:r>
+          <w:rPr>
+            <w:noProof/>
+            <w:webHidden/>
+          </w:rPr>
+          <w:fldChar w:fldCharType="end"/>
+        </w:r>
+      </w:hyperlink>
+    </w:p>
+    <w:p>
+      <w:pPr>
+        <w:pStyle w:val="Spisilustracji"/>
+        <w:tabs>
+          <w:tab w:val="right" w:leader="dot" w:pos="8777"/>
+        </w:tabs>
+        <w:rPr>
+          <w:rFonts w:asciiTheme="minorHAnsi" w:eastAsiaTheme="minorEastAsia" w:hAnsiTheme="minorHAnsi" w:cstheme="minorBidi"/>
+          <w:noProof/>
+          <w:sz w:val="22"/>
+          <w:szCs w:val="22"/>
+        </w:rPr>
+      </w:pPr>
+      <w:hyperlink w:anchor="_Toc471921362" w:history="1">
+        <w:r>
+          <w:rPr>
+            <w:rStyle w:val="Hipercze"/>
+            <w:noProof/>
+          </w:rPr>
+          <w:t>Listing 5 Obliczanie liczności pikseli z krawędziami</w:t>
+        </w:r>
+        <w:r>
+          <w:rPr>
+            <w:noProof/>
+            <w:webHidden/>
+          </w:rPr>
+          <w:tab/>
+        </w:r>
+        <w:r>
+          <w:rPr>
+            <w:noProof/>
+            <w:webHidden/>
+          </w:rPr>
+          <w:fldChar w:fldCharType="begin"/>
+        </w:r>
+        <w:r>
+          <w:rPr>
+            <w:noProof/>
+            <w:webHidden/>
+          </w:rPr>
+          <w:instrText xml:space="preserve"> PAGEREF _Toc471921362 \h </w:instrText>
+        </w:r>
+        <w:r>
+          <w:rPr>
+            <w:noProof/>
+            <w:webHidden/>
+          </w:rPr>
+        </w:r>
+        <w:r>
+          <w:rPr>
+            <w:noProof/>
+            <w:webHidden/>
+          </w:rPr>
+          <w:fldChar w:fldCharType="separate"/>
+        </w:r>
+        <w:r>
+          <w:rPr>
+            <w:noProof/>
+            <w:webHidden/>
+          </w:rPr>
+          <w:t>14</w:t>
+        </w:r>
+        <w:r>
+          <w:rPr>
+            <w:noProof/>
+            <w:webHidden/>
+          </w:rPr>
+          <w:fldChar w:fldCharType="end"/>
+        </w:r>
+      </w:hyperlink>
+    </w:p>
+    <w:p>
+      <w:pPr>
+        <w:pStyle w:val="Spisilustracji"/>
+        <w:tabs>
+          <w:tab w:val="right" w:leader="dot" w:pos="8777"/>
+        </w:tabs>
+        <w:rPr>
+          <w:rFonts w:asciiTheme="minorHAnsi" w:eastAsiaTheme="minorEastAsia" w:hAnsiTheme="minorHAnsi" w:cstheme="minorBidi"/>
+          <w:noProof/>
+          <w:sz w:val="22"/>
+          <w:szCs w:val="22"/>
+        </w:rPr>
+      </w:pPr>
+      <w:hyperlink w:anchor="_Toc471921363" w:history="1">
+        <w:r>
+          <w:rPr>
+            <w:rStyle w:val="Hipercze"/>
+            <w:noProof/>
+          </w:rPr>
+          <w:t>Listing 6 Obliczanie stosunku pikseli z krawędziami do całego obszaru</w:t>
+        </w:r>
+        <w:r>
+          <w:rPr>
+            <w:noProof/>
+            <w:webHidden/>
+          </w:rPr>
+          <w:tab/>
+        </w:r>
+        <w:r>
+          <w:rPr>
+            <w:noProof/>
+            <w:webHidden/>
+          </w:rPr>
+          <w:fldChar w:fldCharType="begin"/>
+        </w:r>
+        <w:r>
+          <w:rPr>
+            <w:noProof/>
+            <w:webHidden/>
+          </w:rPr>
+          <w:instrText xml:space="preserve"> PAGEREF _Toc471921363 \h </w:instrText>
+        </w:r>
+        <w:r>
+          <w:rPr>
+            <w:noProof/>
+            <w:webHidden/>
+          </w:rPr>
+        </w:r>
+        <w:r>
+          <w:rPr>
+            <w:noProof/>
+            <w:webHidden/>
+          </w:rPr>
+          <w:fldChar w:fldCharType="separate"/>
+        </w:r>
+        <w:r>
+          <w:rPr>
+            <w:noProof/>
+            <w:webHidden/>
+          </w:rPr>
+          <w:t>14</w:t>
+        </w:r>
+        <w:r>
+          <w:rPr>
+            <w:noProof/>
+            <w:webHidden/>
+          </w:rPr>
+          <w:fldChar w:fldCharType="end"/>
+        </w:r>
+      </w:hyperlink>
+    </w:p>
+    <w:p>
+      <w:pPr>
+        <w:pStyle w:val="Spisilustracji"/>
+        <w:tabs>
+          <w:tab w:val="right" w:leader="dot" w:pos="8777"/>
+        </w:tabs>
+        <w:rPr>
+          <w:rFonts w:asciiTheme="minorHAnsi" w:eastAsiaTheme="minorEastAsia" w:hAnsiTheme="minorHAnsi" w:cstheme="minorBidi"/>
+          <w:noProof/>
+          <w:sz w:val="22"/>
+          <w:szCs w:val="22"/>
+        </w:rPr>
+      </w:pPr>
+      <w:hyperlink w:anchor="_Toc471921364" w:history="1">
+        <w:r>
+          <w:rPr>
+            <w:rStyle w:val="Hipercze"/>
+            <w:noProof/>
+          </w:rPr>
+          <w:t>Listing 7 Bezparametrowa detekcja krawędzi Cannego</w:t>
+        </w:r>
+        <w:r>
+          <w:rPr>
+            <w:noProof/>
+            <w:webHidden/>
+          </w:rPr>
+          <w:tab/>
+        </w:r>
+        <w:r>
+          <w:rPr>
+            <w:noProof/>
+            <w:webHidden/>
+          </w:rPr>
+          <w:fldChar w:fldCharType="begin"/>
+        </w:r>
+        <w:r>
+          <w:rPr>
+            <w:noProof/>
+            <w:webHidden/>
+          </w:rPr>
+          <w:instrText xml:space="preserve"> PAGEREF _Toc471921364 \h </w:instrText>
+        </w:r>
+        <w:r>
+          <w:rPr>
+            <w:noProof/>
+            <w:webHidden/>
+          </w:rPr>
+        </w:r>
+        <w:r>
+          <w:rPr>
+            <w:noProof/>
+            <w:webHidden/>
+          </w:rPr>
+          <w:fldChar w:fldCharType="separate"/>
+        </w:r>
+        <w:r>
+          <w:rPr>
+            <w:noProof/>
+            <w:webHidden/>
+          </w:rPr>
+          <w:t>14</w:t>
+        </w:r>
+        <w:r>
+          <w:rPr>
+            <w:noProof/>
+            <w:webHidden/>
+          </w:rPr>
+          <w:fldChar w:fldCharType="end"/>
+        </w:r>
+      </w:hyperlink>
+    </w:p>
+    <w:p>
+      <w:pPr>
+        <w:pStyle w:val="Spisilustracji"/>
+        <w:tabs>
+          <w:tab w:val="right" w:leader="dot" w:pos="8777"/>
+        </w:tabs>
+        <w:rPr>
+          <w:rFonts w:asciiTheme="minorHAnsi" w:eastAsiaTheme="minorEastAsia" w:hAnsiTheme="minorHAnsi" w:cstheme="minorBidi"/>
+          <w:noProof/>
+          <w:sz w:val="22"/>
+          <w:szCs w:val="22"/>
+        </w:rPr>
+      </w:pPr>
+      <w:hyperlink w:anchor="_Toc471921365" w:history="1">
+        <w:r>
+          <w:rPr>
+            <w:rStyle w:val="Hipercze"/>
+            <w:noProof/>
+          </w:rPr>
+          <w:t>Listing 8 Obliczanie statystyk średniej i odchylenia standardowego dla saturacji i wartości</w:t>
+        </w:r>
+        <w:r>
+          <w:rPr>
+            <w:noProof/>
+            <w:webHidden/>
+          </w:rPr>
+          <w:tab/>
+        </w:r>
+        <w:r>
+          <w:rPr>
+            <w:noProof/>
+            <w:webHidden/>
+          </w:rPr>
+          <w:fldChar w:fldCharType="begin"/>
+        </w:r>
+        <w:r>
+          <w:rPr>
+            <w:noProof/>
+            <w:webHidden/>
+          </w:rPr>
+          <w:instrText xml:space="preserve"> PAGEREF _Toc471921365 \h </w:instrText>
         </w:r>
         <w:r>
           <w:rPr>
@@ -8734,675 +10045,7 @@
           <w:szCs w:val="22"/>
         </w:rPr>
       </w:pPr>
-      <w:hyperlink w:anchor="_Toc471917389" w:history="1">
-        <w:r>
-          <w:rPr>
-            <w:rStyle w:val="Hipercze"/>
-            <w:noProof/>
-          </w:rPr>
-          <w:t>Rysunek 7Różnica poprawności klasyfikacji pomiędzy jądrem RBF i liniowymmm jądrem</w:t>
-        </w:r>
-        <w:r>
-          <w:rPr>
-            <w:noProof/>
-            <w:webHidden/>
-          </w:rPr>
-          <w:tab/>
-        </w:r>
-        <w:r>
-          <w:rPr>
-            <w:noProof/>
-            <w:webHidden/>
-          </w:rPr>
-          <w:fldChar w:fldCharType="begin"/>
-        </w:r>
-        <w:r>
-          <w:rPr>
-            <w:noProof/>
-            <w:webHidden/>
-          </w:rPr>
-          <w:instrText xml:space="preserve"> PAGEREF _Toc471917389 \h </w:instrText>
-        </w:r>
-        <w:r>
-          <w:rPr>
-            <w:noProof/>
-            <w:webHidden/>
-          </w:rPr>
-        </w:r>
-        <w:r>
-          <w:rPr>
-            <w:noProof/>
-            <w:webHidden/>
-          </w:rPr>
-          <w:fldChar w:fldCharType="separate"/>
-        </w:r>
-        <w:r>
-          <w:rPr>
-            <w:noProof/>
-            <w:webHidden/>
-          </w:rPr>
-          <w:t>18</w:t>
-        </w:r>
-        <w:r>
-          <w:rPr>
-            <w:noProof/>
-            <w:webHidden/>
-          </w:rPr>
-          <w:fldChar w:fldCharType="end"/>
-        </w:r>
-      </w:hyperlink>
-    </w:p>
-    <w:p>
-      <w:r>
-        <w:fldChar w:fldCharType="end"/>
-      </w:r>
-    </w:p>
-    <w:p>
-      <w:pPr>
-        <w:pStyle w:val="Nagwek1"/>
-        <w:numPr>
-          <w:ilvl w:val="0"/>
-          <w:numId w:val="3"/>
-        </w:numPr>
-      </w:pPr>
-      <w:bookmarkStart w:id="59" w:name="_Toc471917382"/>
-      <w:r>
-        <w:t>Spis listingów</w:t>
-      </w:r>
-      <w:bookmarkEnd w:id="59"/>
-    </w:p>
-    <w:p>
-      <w:pPr>
-        <w:pStyle w:val="Spisilustracji"/>
-        <w:tabs>
-          <w:tab w:val="right" w:leader="dot" w:pos="8777"/>
-        </w:tabs>
-        <w:rPr>
-          <w:rFonts w:asciiTheme="minorHAnsi" w:eastAsiaTheme="minorEastAsia" w:hAnsiTheme="minorHAnsi" w:cstheme="minorBidi"/>
-          <w:noProof/>
-          <w:sz w:val="22"/>
-          <w:szCs w:val="22"/>
-        </w:rPr>
-      </w:pPr>
-      <w:r>
-        <w:fldChar w:fldCharType="begin"/>
-      </w:r>
-      <w:r>
-        <w:instrText xml:space="preserve"> TOC \h \z \c "Listing" </w:instrText>
-      </w:r>
-      <w:r>
-        <w:fldChar w:fldCharType="separate"/>
-      </w:r>
-      <w:hyperlink w:anchor="_Toc471917390" w:history="1">
-        <w:r>
-          <w:rPr>
-            <w:rStyle w:val="Hipercze"/>
-            <w:noProof/>
-            <w:lang w:val="en-US"/>
-          </w:rPr>
-          <w:t>Listing 1 Obliczanie liczności nasyconych pikseli</w:t>
-        </w:r>
-        <w:r>
-          <w:rPr>
-            <w:noProof/>
-            <w:webHidden/>
-          </w:rPr>
-          <w:tab/>
-        </w:r>
-        <w:r>
-          <w:rPr>
-            <w:noProof/>
-            <w:webHidden/>
-          </w:rPr>
-          <w:fldChar w:fldCharType="begin"/>
-        </w:r>
-        <w:r>
-          <w:rPr>
-            <w:noProof/>
-            <w:webHidden/>
-          </w:rPr>
-          <w:instrText xml:space="preserve"> PAGEREF _Toc471917390 \h </w:instrText>
-        </w:r>
-        <w:r>
-          <w:rPr>
-            <w:noProof/>
-            <w:webHidden/>
-          </w:rPr>
-        </w:r>
-        <w:r>
-          <w:rPr>
-            <w:noProof/>
-            <w:webHidden/>
-          </w:rPr>
-          <w:fldChar w:fldCharType="separate"/>
-        </w:r>
-        <w:r>
-          <w:rPr>
-            <w:noProof/>
-            <w:webHidden/>
-          </w:rPr>
-          <w:t>11</w:t>
-        </w:r>
-        <w:r>
-          <w:rPr>
-            <w:noProof/>
-            <w:webHidden/>
-          </w:rPr>
-          <w:fldChar w:fldCharType="end"/>
-        </w:r>
-      </w:hyperlink>
-    </w:p>
-    <w:p>
-      <w:pPr>
-        <w:pStyle w:val="Spisilustracji"/>
-        <w:tabs>
-          <w:tab w:val="right" w:leader="dot" w:pos="8777"/>
-        </w:tabs>
-        <w:rPr>
-          <w:rFonts w:asciiTheme="minorHAnsi" w:eastAsiaTheme="minorEastAsia" w:hAnsiTheme="minorHAnsi" w:cstheme="minorBidi"/>
-          <w:noProof/>
-          <w:sz w:val="22"/>
-          <w:szCs w:val="22"/>
-        </w:rPr>
-      </w:pPr>
-      <w:hyperlink w:anchor="_Toc471917391" w:history="1">
-        <w:r>
-          <w:rPr>
-            <w:rStyle w:val="Hipercze"/>
-            <w:noProof/>
-          </w:rPr>
-          <w:t>Listing 2 Skalowanie nasycenia z jasnością koloru</w:t>
-        </w:r>
-        <w:r>
-          <w:rPr>
-            <w:noProof/>
-            <w:webHidden/>
-          </w:rPr>
-          <w:tab/>
-        </w:r>
-        <w:r>
-          <w:rPr>
-            <w:noProof/>
-            <w:webHidden/>
-          </w:rPr>
-          <w:fldChar w:fldCharType="begin"/>
-        </w:r>
-        <w:r>
-          <w:rPr>
-            <w:noProof/>
-            <w:webHidden/>
-          </w:rPr>
-          <w:instrText xml:space="preserve"> PAGEREF _Toc471917391 \h </w:instrText>
-        </w:r>
-        <w:r>
-          <w:rPr>
-            <w:noProof/>
-            <w:webHidden/>
-          </w:rPr>
-        </w:r>
-        <w:r>
-          <w:rPr>
-            <w:noProof/>
-            <w:webHidden/>
-          </w:rPr>
-          <w:fldChar w:fldCharType="separate"/>
-        </w:r>
-        <w:r>
-          <w:rPr>
-            <w:noProof/>
-            <w:webHidden/>
-          </w:rPr>
-          <w:t>11</w:t>
-        </w:r>
-        <w:r>
-          <w:rPr>
-            <w:noProof/>
-            <w:webHidden/>
-          </w:rPr>
-          <w:fldChar w:fldCharType="end"/>
-        </w:r>
-      </w:hyperlink>
-    </w:p>
-    <w:p>
-      <w:pPr>
-        <w:pStyle w:val="Spisilustracji"/>
-        <w:tabs>
-          <w:tab w:val="right" w:leader="dot" w:pos="8777"/>
-        </w:tabs>
-        <w:rPr>
-          <w:rFonts w:asciiTheme="minorHAnsi" w:eastAsiaTheme="minorEastAsia" w:hAnsiTheme="minorHAnsi" w:cstheme="minorBidi"/>
-          <w:noProof/>
-          <w:sz w:val="22"/>
-          <w:szCs w:val="22"/>
-        </w:rPr>
-      </w:pPr>
-      <w:hyperlink w:anchor="_Toc471917392" w:history="1">
-        <w:r>
-          <w:rPr>
-            <w:rStyle w:val="Hipercze"/>
-            <w:noProof/>
-          </w:rPr>
-          <w:t>Listing 3 Obliczanie liczności pikseli w masce</w:t>
-        </w:r>
-        <w:r>
-          <w:rPr>
-            <w:noProof/>
-            <w:webHidden/>
-          </w:rPr>
-          <w:tab/>
-        </w:r>
-        <w:r>
-          <w:rPr>
-            <w:noProof/>
-            <w:webHidden/>
-          </w:rPr>
-          <w:fldChar w:fldCharType="begin"/>
-        </w:r>
-        <w:r>
-          <w:rPr>
-            <w:noProof/>
-            <w:webHidden/>
-          </w:rPr>
-          <w:instrText xml:space="preserve"> PAGEREF _Toc471917392 \h </w:instrText>
-        </w:r>
-        <w:r>
-          <w:rPr>
-            <w:noProof/>
-            <w:webHidden/>
-          </w:rPr>
-        </w:r>
-        <w:r>
-          <w:rPr>
-            <w:noProof/>
-            <w:webHidden/>
-          </w:rPr>
-          <w:fldChar w:fldCharType="separate"/>
-        </w:r>
-        <w:r>
-          <w:rPr>
-            <w:noProof/>
-            <w:webHidden/>
-          </w:rPr>
-          <w:t>11</w:t>
-        </w:r>
-        <w:r>
-          <w:rPr>
-            <w:noProof/>
-            <w:webHidden/>
-          </w:rPr>
-          <w:fldChar w:fldCharType="end"/>
-        </w:r>
-      </w:hyperlink>
-    </w:p>
-    <w:p>
-      <w:pPr>
-        <w:pStyle w:val="Spisilustracji"/>
-        <w:tabs>
-          <w:tab w:val="right" w:leader="dot" w:pos="8777"/>
-        </w:tabs>
-        <w:rPr>
-          <w:rFonts w:asciiTheme="minorHAnsi" w:eastAsiaTheme="minorEastAsia" w:hAnsiTheme="minorHAnsi" w:cstheme="minorBidi"/>
-          <w:noProof/>
-          <w:sz w:val="22"/>
-          <w:szCs w:val="22"/>
-        </w:rPr>
-      </w:pPr>
-      <w:hyperlink w:anchor="_Toc471917393" w:history="1">
-        <w:r>
-          <w:rPr>
-            <w:rStyle w:val="Hipercze"/>
-            <w:noProof/>
-          </w:rPr>
-          <w:t>Listing 4 Obliczanie współczynnika nasyconych pikseli względem obszaru</w:t>
-        </w:r>
-        <w:r>
-          <w:rPr>
-            <w:noProof/>
-            <w:webHidden/>
-          </w:rPr>
-          <w:tab/>
-        </w:r>
-        <w:r>
-          <w:rPr>
-            <w:noProof/>
-            <w:webHidden/>
-          </w:rPr>
-          <w:fldChar w:fldCharType="begin"/>
-        </w:r>
-        <w:r>
-          <w:rPr>
-            <w:noProof/>
-            <w:webHidden/>
-          </w:rPr>
-          <w:instrText xml:space="preserve"> PAGEREF _Toc471917393 \h </w:instrText>
-        </w:r>
-        <w:r>
-          <w:rPr>
-            <w:noProof/>
-            <w:webHidden/>
-          </w:rPr>
-        </w:r>
-        <w:r>
-          <w:rPr>
-            <w:noProof/>
-            <w:webHidden/>
-          </w:rPr>
-          <w:fldChar w:fldCharType="separate"/>
-        </w:r>
-        <w:r>
-          <w:rPr>
-            <w:noProof/>
-            <w:webHidden/>
-          </w:rPr>
-          <w:t>11</w:t>
-        </w:r>
-        <w:r>
-          <w:rPr>
-            <w:noProof/>
-            <w:webHidden/>
-          </w:rPr>
-          <w:fldChar w:fldCharType="end"/>
-        </w:r>
-      </w:hyperlink>
-    </w:p>
-    <w:p>
-      <w:pPr>
-        <w:pStyle w:val="Spisilustracji"/>
-        <w:tabs>
-          <w:tab w:val="right" w:leader="dot" w:pos="8777"/>
-        </w:tabs>
-        <w:rPr>
-          <w:rFonts w:asciiTheme="minorHAnsi" w:eastAsiaTheme="minorEastAsia" w:hAnsiTheme="minorHAnsi" w:cstheme="minorBidi"/>
-          <w:noProof/>
-          <w:sz w:val="22"/>
-          <w:szCs w:val="22"/>
-        </w:rPr>
-      </w:pPr>
-      <w:hyperlink w:anchor="_Toc471917394" w:history="1">
-        <w:r>
-          <w:rPr>
-            <w:rStyle w:val="Hipercze"/>
-            <w:noProof/>
-          </w:rPr>
-          <w:t>Listing 5 Obliczanie liczności pikseli z krawędziami</w:t>
-        </w:r>
-        <w:r>
-          <w:rPr>
-            <w:noProof/>
-            <w:webHidden/>
-          </w:rPr>
-          <w:tab/>
-        </w:r>
-        <w:r>
-          <w:rPr>
-            <w:noProof/>
-            <w:webHidden/>
-          </w:rPr>
-          <w:fldChar w:fldCharType="begin"/>
-        </w:r>
-        <w:r>
-          <w:rPr>
-            <w:noProof/>
-            <w:webHidden/>
-          </w:rPr>
-          <w:instrText xml:space="preserve"> PAGEREF _Toc471917394 \h </w:instrText>
-        </w:r>
-        <w:r>
-          <w:rPr>
-            <w:noProof/>
-            <w:webHidden/>
-          </w:rPr>
-        </w:r>
-        <w:r>
-          <w:rPr>
-            <w:noProof/>
-            <w:webHidden/>
-          </w:rPr>
-          <w:fldChar w:fldCharType="separate"/>
-        </w:r>
-        <w:r>
-          <w:rPr>
-            <w:noProof/>
-            <w:webHidden/>
-          </w:rPr>
-          <w:t>13</w:t>
-        </w:r>
-        <w:r>
-          <w:rPr>
-            <w:noProof/>
-            <w:webHidden/>
-          </w:rPr>
-          <w:fldChar w:fldCharType="end"/>
-        </w:r>
-      </w:hyperlink>
-    </w:p>
-    <w:p>
-      <w:pPr>
-        <w:pStyle w:val="Spisilustracji"/>
-        <w:tabs>
-          <w:tab w:val="right" w:leader="dot" w:pos="8777"/>
-        </w:tabs>
-        <w:rPr>
-          <w:rFonts w:asciiTheme="minorHAnsi" w:eastAsiaTheme="minorEastAsia" w:hAnsiTheme="minorHAnsi" w:cstheme="minorBidi"/>
-          <w:noProof/>
-          <w:sz w:val="22"/>
-          <w:szCs w:val="22"/>
-        </w:rPr>
-      </w:pPr>
-      <w:hyperlink w:anchor="_Toc471917395" w:history="1">
-        <w:r>
-          <w:rPr>
-            <w:rStyle w:val="Hipercze"/>
-            <w:noProof/>
-          </w:rPr>
-          <w:t>Listing 6 Obliczanie stosunku pikseli z krawędziami do całego obszaru</w:t>
-        </w:r>
-        <w:r>
-          <w:rPr>
-            <w:noProof/>
-            <w:webHidden/>
-          </w:rPr>
-          <w:tab/>
-        </w:r>
-        <w:r>
-          <w:rPr>
-            <w:noProof/>
-            <w:webHidden/>
-          </w:rPr>
-          <w:fldChar w:fldCharType="begin"/>
-        </w:r>
-        <w:r>
-          <w:rPr>
-            <w:noProof/>
-            <w:webHidden/>
-          </w:rPr>
-          <w:instrText xml:space="preserve"> PAGEREF _Toc471917395 \h </w:instrText>
-        </w:r>
-        <w:r>
-          <w:rPr>
-            <w:noProof/>
-            <w:webHidden/>
-          </w:rPr>
-        </w:r>
-        <w:r>
-          <w:rPr>
-            <w:noProof/>
-            <w:webHidden/>
-          </w:rPr>
-          <w:fldChar w:fldCharType="separate"/>
-        </w:r>
-        <w:r>
-          <w:rPr>
-            <w:noProof/>
-            <w:webHidden/>
-          </w:rPr>
-          <w:t>13</w:t>
-        </w:r>
-        <w:r>
-          <w:rPr>
-            <w:noProof/>
-            <w:webHidden/>
-          </w:rPr>
-          <w:fldChar w:fldCharType="end"/>
-        </w:r>
-      </w:hyperlink>
-    </w:p>
-    <w:p>
-      <w:pPr>
-        <w:pStyle w:val="Spisilustracji"/>
-        <w:tabs>
-          <w:tab w:val="right" w:leader="dot" w:pos="8777"/>
-        </w:tabs>
-        <w:rPr>
-          <w:rFonts w:asciiTheme="minorHAnsi" w:eastAsiaTheme="minorEastAsia" w:hAnsiTheme="minorHAnsi" w:cstheme="minorBidi"/>
-          <w:noProof/>
-          <w:sz w:val="22"/>
-          <w:szCs w:val="22"/>
-        </w:rPr>
-      </w:pPr>
-      <w:hyperlink w:anchor="_Toc471917396" w:history="1">
-        <w:r>
-          <w:rPr>
-            <w:rStyle w:val="Hipercze"/>
-            <w:noProof/>
-          </w:rPr>
-          <w:t>Listing 7 Bezparametrowa detekcja krawędzi Cannego</w:t>
-        </w:r>
-        <w:r>
-          <w:rPr>
-            <w:noProof/>
-            <w:webHidden/>
-          </w:rPr>
-          <w:tab/>
-        </w:r>
-        <w:r>
-          <w:rPr>
-            <w:noProof/>
-            <w:webHidden/>
-          </w:rPr>
-          <w:fldChar w:fldCharType="begin"/>
-        </w:r>
-        <w:r>
-          <w:rPr>
-            <w:noProof/>
-            <w:webHidden/>
-          </w:rPr>
-          <w:instrText xml:space="preserve"> PAGEREF _Toc471917396 \h </w:instrText>
-        </w:r>
-        <w:r>
-          <w:rPr>
-            <w:noProof/>
-            <w:webHidden/>
-          </w:rPr>
-        </w:r>
-        <w:r>
-          <w:rPr>
-            <w:noProof/>
-            <w:webHidden/>
-          </w:rPr>
-          <w:fldChar w:fldCharType="separate"/>
-        </w:r>
-        <w:r>
-          <w:rPr>
-            <w:noProof/>
-            <w:webHidden/>
-          </w:rPr>
-          <w:t>13</w:t>
-        </w:r>
-        <w:r>
-          <w:rPr>
-            <w:noProof/>
-            <w:webHidden/>
-          </w:rPr>
-          <w:fldChar w:fldCharType="end"/>
-        </w:r>
-      </w:hyperlink>
-    </w:p>
-    <w:p>
-      <w:pPr>
-        <w:pStyle w:val="Spisilustracji"/>
-        <w:tabs>
-          <w:tab w:val="right" w:leader="dot" w:pos="8777"/>
-        </w:tabs>
-        <w:rPr>
-          <w:rFonts w:asciiTheme="minorHAnsi" w:eastAsiaTheme="minorEastAsia" w:hAnsiTheme="minorHAnsi" w:cstheme="minorBidi"/>
-          <w:noProof/>
-          <w:sz w:val="22"/>
-          <w:szCs w:val="22"/>
-        </w:rPr>
-      </w:pPr>
-      <w:hyperlink w:anchor="_Toc471917397" w:history="1">
-        <w:r>
-          <w:rPr>
-            <w:rStyle w:val="Hipercze"/>
-            <w:noProof/>
-          </w:rPr>
-          <w:t>Listing 8 Obliczanie statystyk średniej i odchylenia standardowego dla saturacji i wartości</w:t>
-        </w:r>
-        <w:r>
-          <w:rPr>
-            <w:noProof/>
-            <w:webHidden/>
-          </w:rPr>
-          <w:tab/>
-        </w:r>
-        <w:r>
-          <w:rPr>
-            <w:noProof/>
-            <w:webHidden/>
-          </w:rPr>
-          <w:fldChar w:fldCharType="begin"/>
-        </w:r>
-        <w:r>
-          <w:rPr>
-            <w:noProof/>
-            <w:webHidden/>
-          </w:rPr>
-          <w:instrText xml:space="preserve"> PAGEREF _Toc471917397 \h </w:instrText>
-        </w:r>
-        <w:r>
-          <w:rPr>
-            <w:noProof/>
-            <w:webHidden/>
-          </w:rPr>
-        </w:r>
-        <w:r>
-          <w:rPr>
-            <w:noProof/>
-            <w:webHidden/>
-          </w:rPr>
-          <w:fldChar w:fldCharType="separate"/>
-        </w:r>
-        <w:r>
-          <w:rPr>
-            <w:noProof/>
-            <w:webHidden/>
-          </w:rPr>
-          <w:t>15</w:t>
-        </w:r>
-        <w:r>
-          <w:rPr>
-            <w:noProof/>
-            <w:webHidden/>
-          </w:rPr>
-          <w:fldChar w:fldCharType="end"/>
-        </w:r>
-      </w:hyperlink>
-    </w:p>
-    <w:p>
-      <w:pPr>
-        <w:pStyle w:val="Spisilustracji"/>
-        <w:tabs>
-          <w:tab w:val="right" w:leader="dot" w:pos="8777"/>
-        </w:tabs>
-        <w:rPr>
-          <w:rFonts w:asciiTheme="minorHAnsi" w:eastAsiaTheme="minorEastAsia" w:hAnsiTheme="minorHAnsi" w:cstheme="minorBidi"/>
-          <w:noProof/>
-          <w:sz w:val="22"/>
-          <w:szCs w:val="22"/>
-        </w:rPr>
-      </w:pPr>
-      <w:hyperlink w:anchor="_Toc471917398" w:history="1">
+      <w:hyperlink w:anchor="_Toc471921366" w:history="1">
         <w:r>
           <w:rPr>
             <w:rStyle w:val="Hipercze"/>
@@ -9430,79 +10073,7 @@
             <w:noProof/>
             <w:webHidden/>
           </w:rPr>
-          <w:instrText xml:space="preserve"> PAGEREF _Toc471917398 \h </w:instrText>
-        </w:r>
-        <w:r>
-          <w:rPr>
-            <w:noProof/>
-            <w:webHidden/>
-          </w:rPr>
-        </w:r>
-        <w:r>
-          <w:rPr>
-            <w:noProof/>
-            <w:webHidden/>
-          </w:rPr>
-          <w:fldChar w:fldCharType="separate"/>
-        </w:r>
-        <w:r>
-          <w:rPr>
-            <w:noProof/>
-            <w:webHidden/>
-          </w:rPr>
-          <w:t>18</w:t>
-        </w:r>
-        <w:r>
-          <w:rPr>
-            <w:noProof/>
-            <w:webHidden/>
-          </w:rPr>
-          <w:fldChar w:fldCharType="end"/>
-        </w:r>
-      </w:hyperlink>
-    </w:p>
-    <w:p>
-      <w:pPr>
-        <w:pStyle w:val="Spisilustracji"/>
-        <w:tabs>
-          <w:tab w:val="right" w:leader="dot" w:pos="8777"/>
-        </w:tabs>
-        <w:rPr>
-          <w:rFonts w:asciiTheme="minorHAnsi" w:eastAsiaTheme="minorEastAsia" w:hAnsiTheme="minorHAnsi" w:cstheme="minorBidi"/>
-          <w:noProof/>
-          <w:sz w:val="22"/>
-          <w:szCs w:val="22"/>
-        </w:rPr>
-      </w:pPr>
-      <w:hyperlink w:anchor="_Toc471917399" w:history="1">
-        <w:r>
-          <w:rPr>
-            <w:rStyle w:val="Hipercze"/>
-            <w:noProof/>
-            <w:lang w:val="en-US"/>
-          </w:rPr>
-          <w:t>Listing 10 K-krotna walidacja krzyżowa</w:t>
-        </w:r>
-        <w:r>
-          <w:rPr>
-            <w:noProof/>
-            <w:webHidden/>
-          </w:rPr>
-          <w:tab/>
-        </w:r>
-        <w:r>
-          <w:rPr>
-            <w:noProof/>
-            <w:webHidden/>
-          </w:rPr>
-          <w:fldChar w:fldCharType="begin"/>
-        </w:r>
-        <w:r>
-          <w:rPr>
-            <w:noProof/>
-            <w:webHidden/>
-          </w:rPr>
-          <w:instrText xml:space="preserve"> PAGEREF _Toc471917399 \h </w:instrText>
+          <w:instrText xml:space="preserve"> PAGEREF _Toc471921366 \h </w:instrText>
         </w:r>
         <w:r>
           <w:rPr>
@@ -9546,7 +10117,79 @@
           <w:szCs w:val="22"/>
         </w:rPr>
       </w:pPr>
-      <w:hyperlink w:anchor="_Toc471917400" w:history="1">
+      <w:hyperlink w:anchor="_Toc471921367" w:history="1">
+        <w:r>
+          <w:rPr>
+            <w:rStyle w:val="Hipercze"/>
+            <w:noProof/>
+            <w:lang w:val="en-US"/>
+          </w:rPr>
+          <w:t>Listing 10 K-krotna walidacja krzyżowa</w:t>
+        </w:r>
+        <w:r>
+          <w:rPr>
+            <w:noProof/>
+            <w:webHidden/>
+          </w:rPr>
+          <w:tab/>
+        </w:r>
+        <w:r>
+          <w:rPr>
+            <w:noProof/>
+            <w:webHidden/>
+          </w:rPr>
+          <w:fldChar w:fldCharType="begin"/>
+        </w:r>
+        <w:r>
+          <w:rPr>
+            <w:noProof/>
+            <w:webHidden/>
+          </w:rPr>
+          <w:instrText xml:space="preserve"> PAGEREF _Toc471921367 \h </w:instrText>
+        </w:r>
+        <w:r>
+          <w:rPr>
+            <w:noProof/>
+            <w:webHidden/>
+          </w:rPr>
+        </w:r>
+        <w:r>
+          <w:rPr>
+            <w:noProof/>
+            <w:webHidden/>
+          </w:rPr>
+          <w:fldChar w:fldCharType="separate"/>
+        </w:r>
+        <w:r>
+          <w:rPr>
+            <w:noProof/>
+            <w:webHidden/>
+          </w:rPr>
+          <w:t>20</w:t>
+        </w:r>
+        <w:r>
+          <w:rPr>
+            <w:noProof/>
+            <w:webHidden/>
+          </w:rPr>
+          <w:fldChar w:fldCharType="end"/>
+        </w:r>
+      </w:hyperlink>
+    </w:p>
+    <w:p>
+      <w:pPr>
+        <w:pStyle w:val="Spisilustracji"/>
+        <w:tabs>
+          <w:tab w:val="right" w:leader="dot" w:pos="8777"/>
+        </w:tabs>
+        <w:rPr>
+          <w:rFonts w:asciiTheme="minorHAnsi" w:eastAsiaTheme="minorEastAsia" w:hAnsiTheme="minorHAnsi" w:cstheme="minorBidi"/>
+          <w:noProof/>
+          <w:sz w:val="22"/>
+          <w:szCs w:val="22"/>
+        </w:rPr>
+      </w:pPr>
+      <w:hyperlink w:anchor="_Toc471921368" w:history="1">
         <w:r>
           <w:rPr>
             <w:rStyle w:val="Hipercze"/>
@@ -9573,7 +10216,7 @@
             <w:noProof/>
             <w:webHidden/>
           </w:rPr>
-          <w:instrText xml:space="preserve"> PAGEREF _Toc471917400 \h </w:instrText>
+          <w:instrText xml:space="preserve"> PAGEREF _Toc471921368 \h </w:instrText>
         </w:r>
         <w:r>
           <w:rPr>
@@ -9593,7 +10236,7 @@
             <w:noProof/>
             <w:webHidden/>
           </w:rPr>
-          <w:t>19</w:t>
+          <w:t>20</w:t>
         </w:r>
         <w:r>
           <w:rPr>
@@ -9617,7 +10260,7 @@
           <w:szCs w:val="22"/>
         </w:rPr>
       </w:pPr>
-      <w:hyperlink w:anchor="_Toc471917401" w:history="1">
+      <w:hyperlink w:anchor="_Toc471921369" w:history="1">
         <w:r>
           <w:rPr>
             <w:rStyle w:val="Hipercze"/>
@@ -9660,7 +10303,7 @@
             <w:noProof/>
             <w:webHidden/>
           </w:rPr>
-          <w:instrText xml:space="preserve"> PAGEREF _Toc471917401 \h </w:instrText>
+          <w:instrText xml:space="preserve"> PAGEREF _Toc471921369 \h </w:instrText>
         </w:r>
         <w:r>
           <w:rPr>
@@ -9680,7 +10323,7 @@
             <w:noProof/>
             <w:webHidden/>
           </w:rPr>
-          <w:t>20</w:t>
+          <w:t>21</w:t>
         </w:r>
         <w:r>
           <w:rPr>
@@ -9793,9 +10436,8 @@
           <w:rStyle w:val="Odwoaniedokomentarza"/>
         </w:rPr>
         <w:lastRenderedPageBreak/>
-        <w:commentReference w:id="60"/>
-      </w:r>
-      <w:bookmarkEnd w:id="0"/>
+        <w:commentReference w:id="61"/>
+      </w:r>
     </w:p>
     <w:sectPr>
       <w:pgSz w:w="11906" w:h="16838"/>
@@ -9809,7 +10451,7 @@
 
 <file path=word/comments.xml><?xml version="1.0" encoding="utf-8"?>
 <w:comments xmlns:wpc="http://schemas.microsoft.com/office/word/2010/wordprocessingCanvas" xmlns:cx="http://schemas.microsoft.com/office/drawing/2014/chartex" xmlns:cx1="http://schemas.microsoft.com/office/drawing/2015/9/8/chartex" xmlns:mc="http://schemas.openxmlformats.org/markup-compatibility/2006" xmlns:o="urn:schemas-microsoft-com:office:office" xmlns:r="http://schemas.openxmlformats.org/officeDocument/2006/relationships" xmlns:m="http://schemas.openxmlformats.org/officeDocument/2006/math" xmlns:v="urn:schemas-microsoft-com:vml" xmlns:wp14="http://schemas.microsoft.com/office/word/2010/wordprocessingDrawing" xmlns:wp="http://schemas.openxmlformats.org/drawingml/2006/wordprocessingDrawing" xmlns:w10="urn:schemas-microsoft-com:office:word" xmlns:w="http://schemas.openxmlformats.org/wordprocessingml/2006/main" xmlns:w14="http://schemas.microsoft.com/office/word/2010/wordml" xmlns:w15="http://schemas.microsoft.com/office/word/2012/wordml" xmlns:w16se="http://schemas.microsoft.com/office/word/2015/wordml/symex" xmlns:wpg="http://schemas.microsoft.com/office/word/2010/wordprocessingGroup" xmlns:wpi="http://schemas.microsoft.com/office/word/2010/wordprocessingInk" xmlns:wne="http://schemas.microsoft.com/office/word/2006/wordml" xmlns:wps="http://schemas.microsoft.com/office/word/2010/wordprocessingShape" mc:Ignorable="w14 w15 w16se wp14">
-  <w:comment w:id="1" w:author="Sylwekqaz ." w:date="2016-11-30T13:17:00Z" w:initials="S.">
+  <w:comment w:id="0" w:author="Sylwekqaz ." w:date="2016-11-30T13:17:00Z" w:initials="S.">
     <w:p>
       <w:pPr>
         <w:pStyle w:val="Tekstkomentarza"/>
@@ -9832,7 +10474,7 @@
       </w:r>
     </w:p>
   </w:comment>
-  <w:comment w:id="7" w:author="Sylwekqaz . [2]" w:date="2016-12-01T10:23:00Z" w:initials="S.">
+  <w:comment w:id="6" w:author="Sylwekqaz . [2]" w:date="2016-12-01T10:23:00Z" w:initials="S.">
     <w:p>
       <w:pPr>
         <w:pStyle w:val="Tekstkomentarza"/>
@@ -9848,7 +10490,7 @@
       </w:r>
     </w:p>
   </w:comment>
-  <w:comment w:id="14" w:author="Sylwekqaz . [2]" w:date="2017-01-04T23:18:00Z" w:initials="S.">
+  <w:comment w:id="13" w:author="Sylwekqaz . [2]" w:date="2017-01-04T23:18:00Z" w:initials="S.">
     <w:p>
       <w:pPr>
         <w:pStyle w:val="Tekstkomentarza"/>
@@ -9864,7 +10506,7 @@
       </w:r>
     </w:p>
   </w:comment>
-  <w:comment w:id="15" w:author="Sylwekqaz . [2]" w:date="2017-01-11T16:24:00Z" w:initials="S.">
+  <w:comment w:id="14" w:author="Sylwekqaz . [2]" w:date="2017-01-11T16:24:00Z" w:initials="S.">
     <w:p>
       <w:pPr>
         <w:pStyle w:val="Tekstkomentarza"/>
@@ -9909,7 +10551,7 @@
       </w:r>
     </w:p>
   </w:comment>
-  <w:comment w:id="44" w:author="Sylwekqaz . [2]" w:date="2017-01-06T02:16:00Z" w:initials="S.">
+  <w:comment w:id="45" w:author="Sylwekqaz . [2]" w:date="2017-01-06T02:16:00Z" w:initials="S.">
     <w:p>
       <w:pPr>
         <w:pStyle w:val="Tekstkomentarza"/>
@@ -9925,7 +10567,7 @@
       </w:r>
     </w:p>
   </w:comment>
-  <w:comment w:id="45" w:author="Sylwekqaz . [2]" w:date="2017-01-06T00:59:00Z" w:initials="S.">
+  <w:comment w:id="46" w:author="Sylwekqaz . [2]" w:date="2017-01-06T00:59:00Z" w:initials="S.">
     <w:p>
       <w:pPr>
         <w:pStyle w:val="Tekstkomentarza"/>
@@ -10029,7 +10671,7 @@
       </w:r>
     </w:p>
   </w:comment>
-  <w:comment w:id="60" w:author="Sylwekqaz ." w:date="2016-11-30T13:34:00Z" w:initials="S.">
+  <w:comment w:id="61" w:author="Sylwekqaz ." w:date="2016-11-30T13:34:00Z" w:initials="S.">
     <w:p>
       <w:pPr>
         <w:pStyle w:val="Tekstkomentarza"/>
@@ -10120,16 +10762,7 @@
         <w:footnoteRef/>
       </w:r>
       <w:r>
-        <w:t xml:space="preserve"> W</w:t>
-      </w:r>
-      <w:r>
-        <w:t>rapper</w:t>
-      </w:r>
-      <w:r>
-        <w:t xml:space="preserve"> – biblioteka programistyczna, która opakowuje wywołania natywnych metod biblioteki w sposób ujednolicony z językiem dla którego została przygotowana. Zazwyczaj posiada konwersję z popularnych typów w języku na </w:t>
-      </w:r>
-      <w:r>
-        <w:t>typy które obsługuje biblioteka</w:t>
+        <w:t xml:space="preserve"> Wrapper – biblioteka programistyczna, która opakowuje wywołania natywnych metod biblioteki w sposób ujednolicony z językiem dla którego została przygotowana. Zazwyczaj posiada konwersję z popularnych typów w języku na typy które obsługuje biblioteka</w:t>
       </w:r>
     </w:p>
   </w:footnote>
@@ -10165,10 +10798,10 @@
       <w:r>
         <w:t xml:space="preserve">polega na łączeniu wywołań metod na obiekcie. Każda metoda zwraca obiekt który pozwala na wywołanie kolejnych metod w pojedynczej instrukcji (np. </w:t>
       </w:r>
-      <w:bookmarkStart w:id="8" w:name="OLE_LINK1"/>
-      <w:bookmarkStart w:id="9" w:name="OLE_LINK2"/>
-      <w:bookmarkStart w:id="10" w:name="OLE_LINK3"/>
-      <w:bookmarkStart w:id="11" w:name="OLE_LINK4"/>
+      <w:bookmarkStart w:id="7" w:name="OLE_LINK1"/>
+      <w:bookmarkStart w:id="8" w:name="OLE_LINK2"/>
+      <w:bookmarkStart w:id="9" w:name="OLE_LINK3"/>
+      <w:bookmarkStart w:id="10" w:name="OLE_LINK4"/>
       <w:r>
         <w:rPr>
           <w:rFonts w:ascii="Consolas" w:eastAsiaTheme="minorHAnsi" w:hAnsi="Consolas" w:cs="Consolas"/>
@@ -10205,10 +10838,10 @@
       <w:r>
         <w:t xml:space="preserve"> </w:t>
       </w:r>
+      <w:bookmarkEnd w:id="7"/>
       <w:bookmarkEnd w:id="8"/>
       <w:bookmarkEnd w:id="9"/>
       <w:bookmarkEnd w:id="10"/>
-      <w:bookmarkEnd w:id="11"/>
       <w:r>
         <w:t xml:space="preserve">Najczęściej osiąga się to poprzez zwracanie przez metody obiektu w kontekście którego zostały wykonane (np. </w:t>
       </w:r>
@@ -56722,7 +57355,7 @@
 </file>
 
 <file path=customXml/itemProps1.xml><?xml version="1.0" encoding="utf-8"?>
-<ds:datastoreItem xmlns:ds="http://schemas.openxmlformats.org/officeDocument/2006/customXml" ds:itemID="{3AC3B361-C773-49BE-BA43-3B00F1807460}">
+<ds:datastoreItem xmlns:ds="http://schemas.openxmlformats.org/officeDocument/2006/customXml" ds:itemID="{F19A2F5E-7C72-4F86-97E4-93158473E006}">
   <ds:schemaRefs>
     <ds:schemaRef ds:uri="http://schemas.openxmlformats.org/officeDocument/2006/bibliography"/>
   </ds:schemaRefs>

</xml_diff>

<commit_message>
Dodanie opisu działania programu
</commit_message>
<xml_diff>
--- a/Turski_Sylwester_INZ.docx
+++ b/Turski_Sylwester_INZ.docx
@@ -839,7 +839,7 @@
           <w:r>
             <w:fldChar w:fldCharType="separate"/>
           </w:r>
-          <w:hyperlink w:anchor="_Toc472030916" w:history="1">
+          <w:hyperlink w:anchor="_Toc472073821" w:history="1">
             <w:r>
               <w:rPr>
                 <w:rStyle w:val="Hipercze"/>
@@ -882,7 +882,7 @@
                 <w:noProof/>
                 <w:webHidden/>
               </w:rPr>
-              <w:instrText xml:space="preserve"> PAGEREF _Toc472030916 \h </w:instrText>
+              <w:instrText xml:space="preserve"> PAGEREF _Toc472073821 \h </w:instrText>
             </w:r>
             <w:r>
               <w:rPr>
@@ -927,7 +927,7 @@
               <w:szCs w:val="22"/>
             </w:rPr>
           </w:pPr>
-          <w:hyperlink w:anchor="_Toc472030917" w:history="1">
+          <w:hyperlink w:anchor="_Toc472073822" w:history="1">
             <w:r>
               <w:rPr>
                 <w:rStyle w:val="Hipercze"/>
@@ -970,7 +970,7 @@
                 <w:noProof/>
                 <w:webHidden/>
               </w:rPr>
-              <w:instrText xml:space="preserve"> PAGEREF _Toc472030917 \h </w:instrText>
+              <w:instrText xml:space="preserve"> PAGEREF _Toc472073822 \h </w:instrText>
             </w:r>
             <w:r>
               <w:rPr>
@@ -1015,7 +1015,7 @@
               <w:szCs w:val="22"/>
             </w:rPr>
           </w:pPr>
-          <w:hyperlink w:anchor="_Toc472030918" w:history="1">
+          <w:hyperlink w:anchor="_Toc472073823" w:history="1">
             <w:r>
               <w:rPr>
                 <w:rStyle w:val="Hipercze"/>
@@ -1058,7 +1058,7 @@
                 <w:noProof/>
                 <w:webHidden/>
               </w:rPr>
-              <w:instrText xml:space="preserve"> PAGEREF _Toc472030918 \h </w:instrText>
+              <w:instrText xml:space="preserve"> PAGEREF _Toc472073823 \h </w:instrText>
             </w:r>
             <w:r>
               <w:rPr>
@@ -1103,7 +1103,7 @@
               <w:szCs w:val="22"/>
             </w:rPr>
           </w:pPr>
-          <w:hyperlink w:anchor="_Toc472030919" w:history="1">
+          <w:hyperlink w:anchor="_Toc472073824" w:history="1">
             <w:r>
               <w:rPr>
                 <w:rStyle w:val="Hipercze"/>
@@ -1146,7 +1146,7 @@
                 <w:noProof/>
                 <w:webHidden/>
               </w:rPr>
-              <w:instrText xml:space="preserve"> PAGEREF _Toc472030919 \h </w:instrText>
+              <w:instrText xml:space="preserve"> PAGEREF _Toc472073824 \h </w:instrText>
             </w:r>
             <w:r>
               <w:rPr>
@@ -1190,7 +1190,7 @@
               <w:lang w:val="pl-PL" w:eastAsia="pl-PL"/>
             </w:rPr>
           </w:pPr>
-          <w:hyperlink w:anchor="_Toc472030920" w:history="1">
+          <w:hyperlink w:anchor="_Toc472073825" w:history="1">
             <w:r>
               <w:rPr>
                 <w:rStyle w:val="Hipercze"/>
@@ -1232,7 +1232,7 @@
                 <w:noProof/>
                 <w:webHidden/>
               </w:rPr>
-              <w:instrText xml:space="preserve"> PAGEREF _Toc472030920 \h </w:instrText>
+              <w:instrText xml:space="preserve"> PAGEREF _Toc472073825 \h </w:instrText>
             </w:r>
             <w:r>
               <w:rPr>
@@ -1276,7 +1276,7 @@
               <w:lang w:val="pl-PL" w:eastAsia="pl-PL"/>
             </w:rPr>
           </w:pPr>
-          <w:hyperlink w:anchor="_Toc472030921" w:history="1">
+          <w:hyperlink w:anchor="_Toc472073826" w:history="1">
             <w:r>
               <w:rPr>
                 <w:rStyle w:val="Hipercze"/>
@@ -1318,7 +1318,7 @@
                 <w:noProof/>
                 <w:webHidden/>
               </w:rPr>
-              <w:instrText xml:space="preserve"> PAGEREF _Toc472030921 \h </w:instrText>
+              <w:instrText xml:space="preserve"> PAGEREF _Toc472073826 \h </w:instrText>
             </w:r>
             <w:r>
               <w:rPr>
@@ -1362,7 +1362,7 @@
               <w:lang w:val="pl-PL" w:eastAsia="pl-PL"/>
             </w:rPr>
           </w:pPr>
-          <w:hyperlink w:anchor="_Toc472030922" w:history="1">
+          <w:hyperlink w:anchor="_Toc472073827" w:history="1">
             <w:r>
               <w:rPr>
                 <w:rStyle w:val="Hipercze"/>
@@ -1404,7 +1404,7 @@
                 <w:noProof/>
                 <w:webHidden/>
               </w:rPr>
-              <w:instrText xml:space="preserve"> PAGEREF _Toc472030922 \h </w:instrText>
+              <w:instrText xml:space="preserve"> PAGEREF _Toc472073827 \h </w:instrText>
             </w:r>
             <w:r>
               <w:rPr>
@@ -1448,7 +1448,7 @@
               <w:lang w:val="pl-PL" w:eastAsia="pl-PL"/>
             </w:rPr>
           </w:pPr>
-          <w:hyperlink w:anchor="_Toc472030923" w:history="1">
+          <w:hyperlink w:anchor="_Toc472073828" w:history="1">
             <w:r>
               <w:rPr>
                 <w:rStyle w:val="Hipercze"/>
@@ -1490,7 +1490,7 @@
                 <w:noProof/>
                 <w:webHidden/>
               </w:rPr>
-              <w:instrText xml:space="preserve"> PAGEREF _Toc472030923 \h </w:instrText>
+              <w:instrText xml:space="preserve"> PAGEREF _Toc472073828 \h </w:instrText>
             </w:r>
             <w:r>
               <w:rPr>
@@ -1534,7 +1534,7 @@
               <w:lang w:val="pl-PL" w:eastAsia="pl-PL"/>
             </w:rPr>
           </w:pPr>
-          <w:hyperlink w:anchor="_Toc472030924" w:history="1">
+          <w:hyperlink w:anchor="_Toc472073829" w:history="1">
             <w:r>
               <w:rPr>
                 <w:rStyle w:val="Hipercze"/>
@@ -1576,7 +1576,7 @@
                 <w:noProof/>
                 <w:webHidden/>
               </w:rPr>
-              <w:instrText xml:space="preserve"> PAGEREF _Toc472030924 \h </w:instrText>
+              <w:instrText xml:space="preserve"> PAGEREF _Toc472073829 \h </w:instrText>
             </w:r>
             <w:r>
               <w:rPr>
@@ -1620,7 +1620,7 @@
               <w:lang w:val="pl-PL" w:eastAsia="pl-PL"/>
             </w:rPr>
           </w:pPr>
-          <w:hyperlink w:anchor="_Toc472030925" w:history="1">
+          <w:hyperlink w:anchor="_Toc472073830" w:history="1">
             <w:r>
               <w:rPr>
                 <w:rStyle w:val="Hipercze"/>
@@ -1662,7 +1662,7 @@
                 <w:noProof/>
                 <w:webHidden/>
               </w:rPr>
-              <w:instrText xml:space="preserve"> PAGEREF _Toc472030925 \h </w:instrText>
+              <w:instrText xml:space="preserve"> PAGEREF _Toc472073830 \h </w:instrText>
             </w:r>
             <w:r>
               <w:rPr>
@@ -1707,7 +1707,7 @@
               <w:szCs w:val="22"/>
             </w:rPr>
           </w:pPr>
-          <w:hyperlink w:anchor="_Toc472030926" w:history="1">
+          <w:hyperlink w:anchor="_Toc472073831" w:history="1">
             <w:r>
               <w:rPr>
                 <w:rStyle w:val="Hipercze"/>
@@ -1750,7 +1750,7 @@
                 <w:noProof/>
                 <w:webHidden/>
               </w:rPr>
-              <w:instrText xml:space="preserve"> PAGEREF _Toc472030926 \h </w:instrText>
+              <w:instrText xml:space="preserve"> PAGEREF _Toc472073831 \h </w:instrText>
             </w:r>
             <w:r>
               <w:rPr>
@@ -1770,7 +1770,7 @@
                 <w:noProof/>
                 <w:webHidden/>
               </w:rPr>
-              <w:t>25</w:t>
+              <w:t>26</w:t>
             </w:r>
             <w:r>
               <w:rPr>
@@ -1795,7 +1795,7 @@
               <w:szCs w:val="22"/>
             </w:rPr>
           </w:pPr>
-          <w:hyperlink w:anchor="_Toc472030927" w:history="1">
+          <w:hyperlink w:anchor="_Toc472073832" w:history="1">
             <w:r>
               <w:rPr>
                 <w:rStyle w:val="Hipercze"/>
@@ -1838,7 +1838,7 @@
                 <w:noProof/>
                 <w:webHidden/>
               </w:rPr>
-              <w:instrText xml:space="preserve"> PAGEREF _Toc472030927 \h </w:instrText>
+              <w:instrText xml:space="preserve"> PAGEREF _Toc472073832 \h </w:instrText>
             </w:r>
             <w:r>
               <w:rPr>
@@ -1858,7 +1858,7 @@
                 <w:noProof/>
                 <w:webHidden/>
               </w:rPr>
-              <w:t>25</w:t>
+              <w:t>26</w:t>
             </w:r>
             <w:r>
               <w:rPr>
@@ -1883,7 +1883,7 @@
               <w:szCs w:val="22"/>
             </w:rPr>
           </w:pPr>
-          <w:hyperlink w:anchor="_Toc472030928" w:history="1">
+          <w:hyperlink w:anchor="_Toc472073833" w:history="1">
             <w:r>
               <w:rPr>
                 <w:rStyle w:val="Hipercze"/>
@@ -1926,7 +1926,7 @@
                 <w:noProof/>
                 <w:webHidden/>
               </w:rPr>
-              <w:instrText xml:space="preserve"> PAGEREF _Toc472030928 \h </w:instrText>
+              <w:instrText xml:space="preserve"> PAGEREF _Toc472073833 \h </w:instrText>
             </w:r>
             <w:r>
               <w:rPr>
@@ -1946,7 +1946,7 @@
                 <w:noProof/>
                 <w:webHidden/>
               </w:rPr>
-              <w:t>25</w:t>
+              <w:t>26</w:t>
             </w:r>
             <w:r>
               <w:rPr>
@@ -1971,7 +1971,7 @@
               <w:szCs w:val="22"/>
             </w:rPr>
           </w:pPr>
-          <w:hyperlink w:anchor="_Toc472030929" w:history="1">
+          <w:hyperlink w:anchor="_Toc472073834" w:history="1">
             <w:r>
               <w:rPr>
                 <w:rStyle w:val="Hipercze"/>
@@ -2014,7 +2014,7 @@
                 <w:noProof/>
                 <w:webHidden/>
               </w:rPr>
-              <w:instrText xml:space="preserve"> PAGEREF _Toc472030929 \h </w:instrText>
+              <w:instrText xml:space="preserve"> PAGEREF _Toc472073834 \h </w:instrText>
             </w:r>
             <w:r>
               <w:rPr>
@@ -2034,7 +2034,7 @@
                 <w:noProof/>
                 <w:webHidden/>
               </w:rPr>
-              <w:t>25</w:t>
+              <w:t>27</w:t>
             </w:r>
             <w:r>
               <w:rPr>
@@ -2090,7 +2090,7 @@
           <w:numId w:val="3"/>
         </w:numPr>
       </w:pPr>
-      <w:bookmarkStart w:id="1" w:name="_Toc472030916"/>
+      <w:bookmarkStart w:id="1" w:name="_Toc472073821"/>
       <w:r>
         <w:lastRenderedPageBreak/>
         <w:t>Wstęp</w:t>
@@ -2105,7 +2105,7 @@
           <w:numId w:val="3"/>
         </w:numPr>
       </w:pPr>
-      <w:bookmarkStart w:id="2" w:name="_Toc472030917"/>
+      <w:bookmarkStart w:id="2" w:name="_Toc472073822"/>
       <w:r>
         <w:t>Cel i zakres pracy</w:t>
       </w:r>
@@ -2132,7 +2132,7 @@
           <w:numId w:val="3"/>
         </w:numPr>
       </w:pPr>
-      <w:bookmarkStart w:id="3" w:name="_Toc472030918"/>
+      <w:bookmarkStart w:id="3" w:name="_Toc472073823"/>
       <w:r>
         <w:t>Przegląd piśmiennictwa</w:t>
       </w:r>
@@ -2146,7 +2146,7 @@
           <w:numId w:val="3"/>
         </w:numPr>
       </w:pPr>
-      <w:bookmarkStart w:id="4" w:name="_Toc472030919"/>
+      <w:bookmarkStart w:id="4" w:name="_Toc472073824"/>
       <w:r>
         <w:t>Projekt rozwiązania</w:t>
       </w:r>
@@ -2160,7 +2160,7 @@
           <w:numId w:val="3"/>
         </w:numPr>
       </w:pPr>
-      <w:bookmarkStart w:id="5" w:name="_Toc472030920"/>
+      <w:bookmarkStart w:id="5" w:name="_Toc472073825"/>
       <w:r>
         <w:t>Biblioteki</w:t>
       </w:r>
@@ -2373,7 +2373,7 @@
           <w:numId w:val="3"/>
         </w:numPr>
       </w:pPr>
-      <w:bookmarkStart w:id="11" w:name="_Toc472030921"/>
+      <w:bookmarkStart w:id="11" w:name="_Toc472073826"/>
       <w:r>
         <w:t>Makieta parkingu</w:t>
       </w:r>
@@ -2528,7 +2528,7 @@
           <w:numId w:val="3"/>
         </w:numPr>
       </w:pPr>
-      <w:bookmarkStart w:id="12" w:name="_Toc472030922"/>
+      <w:bookmarkStart w:id="12" w:name="_Toc472073827"/>
       <w:r>
         <w:t>Oznaczanie konturów dla miejsc parkingowych</w:t>
       </w:r>
@@ -2656,6 +2656,9 @@
         <w:t xml:space="preserve">    </w:t>
       </w:r>
       <w:r>
+        <w:rPr>
+          <w:color w:val="0000FF"/>
+        </w:rPr>
         <w:t>public</w:t>
       </w:r>
       <w:r>
@@ -2979,7 +2982,7 @@
       </w:pPr>
       <w:bookmarkStart w:id="13" w:name="_Ref472030124"/>
       <w:bookmarkStart w:id="14" w:name="_Ref472030129"/>
-      <w:bookmarkStart w:id="15" w:name="_Toc472030938"/>
+      <w:bookmarkStart w:id="15" w:name="_Toc472073845"/>
       <w:r>
         <w:rPr>
           <w:lang w:val="en-US"/>
@@ -3019,7 +3022,25 @@
         <w:rPr>
           <w:lang w:val="en-US"/>
         </w:rPr>
-        <w:t>Klasa Parking slot i Contour</w:t>
+        <w:t>Klasa</w:t>
+      </w:r>
+      <w:r>
+        <w:rPr>
+          <w:lang w:val="en-US"/>
+        </w:rPr>
+        <w:t xml:space="preserve"> Parking slot </w:t>
+      </w:r>
+      <w:r>
+        <w:rPr>
+          <w:lang w:val="en-US"/>
+        </w:rPr>
+        <w:t>i</w:t>
+      </w:r>
+      <w:r>
+        <w:rPr>
+          <w:lang w:val="en-US"/>
+        </w:rPr>
+        <w:t xml:space="preserve"> Contour</w:t>
       </w:r>
       <w:bookmarkEnd w:id="13"/>
       <w:bookmarkEnd w:id="15"/>
@@ -3028,8 +3049,6 @@
       <w:r>
         <w:t>Do przygotowania danych uczących dla algorytmu powstał oddzielny program.</w:t>
       </w:r>
-      <w:bookmarkStart w:id="16" w:name="_GoBack"/>
-      <w:bookmarkEnd w:id="16"/>
       <w:r>
         <w:t xml:space="preserve"> Po otworzeniu programu do przygotowania danych </w:t>
       </w:r>
@@ -3128,34 +3147,24 @@
       <w:pPr>
         <w:pStyle w:val="Legenda"/>
       </w:pPr>
-      <w:bookmarkStart w:id="17" w:name="_Ref472023052"/>
-      <w:bookmarkStart w:id="18" w:name="_Toc472030930"/>
+      <w:bookmarkStart w:id="16" w:name="_Ref472023052"/>
+      <w:bookmarkStart w:id="17" w:name="_Toc472073835"/>
       <w:r>
         <w:t xml:space="preserve">Rysunek </w:t>
       </w:r>
-      <w:r>
-        <w:fldChar w:fldCharType="begin"/>
-      </w:r>
-      <w:r>
-        <w:instrText xml:space="preserve"> SEQ Rysunek \* ARABIC </w:instrText>
-      </w:r>
-      <w:r>
-        <w:fldChar w:fldCharType="separate"/>
-      </w:r>
-      <w:r>
-        <w:rPr>
-          <w:noProof/>
-        </w:rPr>
-        <w:t>1</w:t>
-      </w:r>
-      <w:r>
-        <w:fldChar w:fldCharType="end"/>
+      <w:fldSimple w:instr=" SEQ Rysunek \* ARABIC ">
+        <w:r>
+          <w:rPr>
+            <w:noProof/>
+          </w:rPr>
+          <w:t>1</w:t>
+        </w:r>
+      </w:fldSimple>
+      <w:bookmarkEnd w:id="16"/>
+      <w:r>
+        <w:t xml:space="preserve"> Wybieranie zbioru danych</w:t>
       </w:r>
       <w:bookmarkEnd w:id="17"/>
-      <w:r>
-        <w:t xml:space="preserve"> Wybieranie zbioru danych</w:t>
-      </w:r>
-      <w:bookmarkEnd w:id="18"/>
     </w:p>
     <w:p>
       <w:r>
@@ -3353,40 +3362,26 @@
       <w:pPr>
         <w:pStyle w:val="Legenda"/>
       </w:pPr>
-      <w:bookmarkStart w:id="19" w:name="_Ref472024073"/>
-      <w:bookmarkStart w:id="20" w:name="_Toc472030931"/>
+      <w:bookmarkStart w:id="18" w:name="_Ref472024073"/>
+      <w:bookmarkStart w:id="19" w:name="_Toc472073836"/>
       <w:r>
         <w:t xml:space="preserve">Rysunek </w:t>
       </w:r>
-      <w:r>
-        <w:fldChar w:fldCharType="begin"/>
-      </w:r>
-      <w:r>
-        <w:instrText xml:space="preserve"> SEQ Rysunek \* ARABIC </w:instrText>
-      </w:r>
-      <w:r>
-        <w:fldChar w:fldCharType="separate"/>
-      </w:r>
-      <w:r>
-        <w:rPr>
-          <w:noProof/>
-        </w:rPr>
-        <w:t>2</w:t>
-      </w:r>
-      <w:r>
-        <w:fldChar w:fldCharType="end"/>
+      <w:fldSimple w:instr=" SEQ Rysunek \* ARABIC ">
+        <w:r>
+          <w:rPr>
+            <w:noProof/>
+          </w:rPr>
+          <w:t>2</w:t>
+        </w:r>
+      </w:fldSimple>
+      <w:bookmarkEnd w:id="18"/>
+      <w:r>
+        <w:t xml:space="preserve"> Okno do oznaczania konturów</w:t>
       </w:r>
       <w:bookmarkEnd w:id="19"/>
-      <w:r>
-        <w:t xml:space="preserve"> Okno do oznaczania konturów</w:t>
-      </w:r>
-      <w:bookmarkEnd w:id="20"/>
     </w:p>
-    <w:p>
-      <w:r>
-        <w:t xml:space="preserve"> </w:t>
-      </w:r>
-    </w:p>
+    <w:p/>
     <w:p>
       <w:pPr>
         <w:pStyle w:val="Nagwek2"/>
@@ -3395,11 +3390,11 @@
           <w:numId w:val="3"/>
         </w:numPr>
       </w:pPr>
-      <w:bookmarkStart w:id="21" w:name="_Toc472030923"/>
+      <w:bookmarkStart w:id="20" w:name="_Toc472073828"/>
       <w:r>
         <w:t>Badane cechy obrazu</w:t>
       </w:r>
-      <w:bookmarkEnd w:id="21"/>
+      <w:bookmarkEnd w:id="20"/>
     </w:p>
     <w:p>
       <w:r>
@@ -3613,10 +3608,17 @@
       <w:r>
         <w:t xml:space="preserve">, dzieje się tak dlatego że przestrzeń kolorów </w:t>
       </w:r>
+      <w:commentRangeStart w:id="21"/>
       <w:commentRangeStart w:id="22"/>
-      <w:commentRangeStart w:id="23"/>
       <w:r>
         <w:t>HSV w bibliotece jest prezentowana jako walec</w:t>
+      </w:r>
+      <w:commentRangeEnd w:id="21"/>
+      <w:r>
+        <w:rPr>
+          <w:rStyle w:val="Odwoaniedokomentarza"/>
+        </w:rPr>
+        <w:commentReference w:id="21"/>
       </w:r>
       <w:commentRangeEnd w:id="22"/>
       <w:r>
@@ -3624,13 +3626,6 @@
           <w:rStyle w:val="Odwoaniedokomentarza"/>
         </w:rPr>
         <w:commentReference w:id="22"/>
-      </w:r>
-      <w:commentRangeEnd w:id="23"/>
-      <w:r>
-        <w:rPr>
-          <w:rStyle w:val="Odwoaniedokomentarza"/>
-        </w:rPr>
-        <w:commentReference w:id="23"/>
       </w:r>
       <w:r>
         <w:t>. W</w:t>
@@ -3930,8 +3925,8 @@
           <w:lang w:val="en-US"/>
         </w:rPr>
       </w:pPr>
-      <w:bookmarkStart w:id="24" w:name="_Ref471392986"/>
-      <w:bookmarkStart w:id="25" w:name="_Toc472030939"/>
+      <w:bookmarkStart w:id="23" w:name="_Ref471392986"/>
+      <w:bookmarkStart w:id="24" w:name="_Toc472073846"/>
       <w:r>
         <w:rPr>
           <w:lang w:val="en-US"/>
@@ -3960,7 +3955,7 @@
       <w:r>
         <w:fldChar w:fldCharType="end"/>
       </w:r>
-      <w:bookmarkEnd w:id="24"/>
+      <w:bookmarkEnd w:id="23"/>
       <w:r>
         <w:rPr>
           <w:lang w:val="en-US"/>
@@ -3985,7 +3980,7 @@
         </w:rPr>
         <w:t>i</w:t>
       </w:r>
-      <w:bookmarkEnd w:id="25"/>
+      <w:bookmarkEnd w:id="24"/>
     </w:p>
     <w:p>
       <w:pPr>
@@ -4097,46 +4092,33 @@
       <w:pPr>
         <w:pStyle w:val="Legenda"/>
       </w:pPr>
-      <w:bookmarkStart w:id="26" w:name="_Ref471393005"/>
-      <w:bookmarkStart w:id="27" w:name="_Toc472030940"/>
+      <w:bookmarkStart w:id="25" w:name="_Ref471393005"/>
+      <w:bookmarkStart w:id="26" w:name="_Toc472073847"/>
       <w:r>
         <w:t xml:space="preserve">Listing </w:t>
       </w:r>
-      <w:r>
-        <w:fldChar w:fldCharType="begin"/>
-      </w:r>
-      <w:r>
-        <w:instrText xml:space="preserve"> SEQ Listing \* ARABIC </w:instrText>
-      </w:r>
-      <w:r>
-        <w:fldChar w:fldCharType="separate"/>
-      </w:r>
-      <w:r>
-        <w:rPr>
-          <w:noProof/>
-        </w:rPr>
-        <w:t>3</w:t>
-      </w:r>
-      <w:r>
-        <w:rPr>
-          <w:noProof/>
-        </w:rPr>
-        <w:fldChar w:fldCharType="end"/>
+      <w:fldSimple w:instr=" SEQ Listing \* ARABIC ">
+        <w:r>
+          <w:rPr>
+            <w:noProof/>
+          </w:rPr>
+          <w:t>3</w:t>
+        </w:r>
+      </w:fldSimple>
+      <w:bookmarkEnd w:id="25"/>
+      <w:r>
+        <w:t xml:space="preserve"> </w:t>
+      </w:r>
+      <w:r>
+        <w:t xml:space="preserve">Skalowanie nasycenia z </w:t>
+      </w:r>
+      <w:r>
+        <w:t>jasnością</w:t>
+      </w:r>
+      <w:r>
+        <w:t xml:space="preserve"> koloru</w:t>
       </w:r>
       <w:bookmarkEnd w:id="26"/>
-      <w:r>
-        <w:t xml:space="preserve"> </w:t>
-      </w:r>
-      <w:r>
-        <w:t xml:space="preserve">Skalowanie nasycenia z </w:t>
-      </w:r>
-      <w:r>
-        <w:t>jasnością</w:t>
-      </w:r>
-      <w:r>
-        <w:t xml:space="preserve"> koloru</w:t>
-      </w:r>
-      <w:bookmarkEnd w:id="27"/>
     </w:p>
     <w:p>
       <w:pPr>
@@ -4313,8 +4295,8 @@
       <w:pPr>
         <w:pStyle w:val="Legenda"/>
       </w:pPr>
-      <w:bookmarkStart w:id="28" w:name="_Ref471393007"/>
-      <w:bookmarkStart w:id="29" w:name="_Toc472030941"/>
+      <w:bookmarkStart w:id="27" w:name="_Ref471393007"/>
+      <w:bookmarkStart w:id="28" w:name="_Toc472073848"/>
       <w:r>
         <w:t xml:space="preserve">Listing </w:t>
       </w:r>
@@ -4336,20 +4318,20 @@
       <w:r>
         <w:fldChar w:fldCharType="end"/>
       </w:r>
+      <w:bookmarkEnd w:id="27"/>
+      <w:r>
+        <w:t xml:space="preserve"> </w:t>
+      </w:r>
+      <w:r>
+        <w:t xml:space="preserve">Obliczanie liczności </w:t>
+      </w:r>
+      <w:r>
+        <w:t>piksel</w:t>
+      </w:r>
+      <w:r>
+        <w:t>i w masce</w:t>
+      </w:r>
       <w:bookmarkEnd w:id="28"/>
-      <w:r>
-        <w:t xml:space="preserve"> </w:t>
-      </w:r>
-      <w:r>
-        <w:t xml:space="preserve">Obliczanie liczności </w:t>
-      </w:r>
-      <w:r>
-        <w:t>piksel</w:t>
-      </w:r>
-      <w:r>
-        <w:t>i w masce</w:t>
-      </w:r>
-      <w:bookmarkEnd w:id="29"/>
     </w:p>
     <w:p>
       <w:pPr>
@@ -4387,49 +4369,36 @@
       <w:pPr>
         <w:pStyle w:val="Legenda"/>
       </w:pPr>
-      <w:bookmarkStart w:id="30" w:name="_Ref471393097"/>
-      <w:bookmarkStart w:id="31" w:name="_Toc472030942"/>
+      <w:bookmarkStart w:id="29" w:name="_Ref471393097"/>
+      <w:bookmarkStart w:id="30" w:name="_Toc472073849"/>
       <w:r>
         <w:t xml:space="preserve">Listing </w:t>
       </w:r>
-      <w:r>
-        <w:fldChar w:fldCharType="begin"/>
-      </w:r>
-      <w:r>
-        <w:instrText xml:space="preserve"> SEQ Listing \* ARABIC </w:instrText>
-      </w:r>
-      <w:r>
-        <w:fldChar w:fldCharType="separate"/>
-      </w:r>
-      <w:r>
-        <w:rPr>
-          <w:noProof/>
-        </w:rPr>
-        <w:t>5</w:t>
-      </w:r>
-      <w:r>
-        <w:rPr>
-          <w:noProof/>
-        </w:rPr>
-        <w:fldChar w:fldCharType="end"/>
+      <w:fldSimple w:instr=" SEQ Listing \* ARABIC ">
+        <w:r>
+          <w:rPr>
+            <w:noProof/>
+          </w:rPr>
+          <w:t>5</w:t>
+        </w:r>
+      </w:fldSimple>
+      <w:bookmarkEnd w:id="29"/>
+      <w:r>
+        <w:t xml:space="preserve"> Obliczanie</w:t>
+      </w:r>
+      <w:r>
+        <w:t xml:space="preserve"> współczynnika nasyconych </w:t>
+      </w:r>
+      <w:r>
+        <w:t>piksel</w:t>
+      </w:r>
+      <w:r>
+        <w:t xml:space="preserve">i względem </w:t>
+      </w:r>
+      <w:r>
+        <w:t>obszaru</w:t>
       </w:r>
       <w:bookmarkEnd w:id="30"/>
-      <w:r>
-        <w:t xml:space="preserve"> Obliczanie</w:t>
-      </w:r>
-      <w:r>
-        <w:t xml:space="preserve"> współczynnika nasyconych </w:t>
-      </w:r>
-      <w:r>
-        <w:t>piksel</w:t>
-      </w:r>
-      <w:r>
-        <w:t xml:space="preserve">i względem </w:t>
-      </w:r>
-      <w:r>
-        <w:t>obszaru</w:t>
-      </w:r>
-      <w:bookmarkEnd w:id="31"/>
     </w:p>
     <w:p/>
     <w:p>
@@ -4487,37 +4456,27 @@
       <w:pPr>
         <w:pStyle w:val="Legenda"/>
       </w:pPr>
-      <w:bookmarkStart w:id="32" w:name="_Ref471917353"/>
-      <w:bookmarkStart w:id="33" w:name="_Toc472030932"/>
+      <w:bookmarkStart w:id="31" w:name="_Ref471917353"/>
+      <w:bookmarkStart w:id="32" w:name="_Toc472073837"/>
       <w:r>
         <w:t xml:space="preserve">Rysunek </w:t>
       </w:r>
-      <w:r>
-        <w:fldChar w:fldCharType="begin"/>
-      </w:r>
-      <w:r>
-        <w:instrText xml:space="preserve"> SEQ Rysunek \* ARABIC </w:instrText>
-      </w:r>
-      <w:r>
-        <w:fldChar w:fldCharType="separate"/>
-      </w:r>
-      <w:r>
-        <w:rPr>
-          <w:noProof/>
-        </w:rPr>
-        <w:t>3</w:t>
-      </w:r>
-      <w:r>
-        <w:fldChar w:fldCharType="end"/>
+      <w:fldSimple w:instr=" SEQ Rysunek \* ARABIC ">
+        <w:r>
+          <w:rPr>
+            <w:noProof/>
+          </w:rPr>
+          <w:t>3</w:t>
+        </w:r>
+      </w:fldSimple>
+      <w:bookmarkEnd w:id="31"/>
+      <w:r>
+        <w:t xml:space="preserve"> </w:t>
+      </w:r>
+      <w:r>
+        <w:t>Wyniki testów klasyfikacji z cechą współczynnika pikseli nasyconych</w:t>
       </w:r>
       <w:bookmarkEnd w:id="32"/>
-      <w:r>
-        <w:t xml:space="preserve"> </w:t>
-      </w:r>
-      <w:r>
-        <w:t>Wyniki testów klasyfikacji z cechą współczynnika pikseli nasyconych</w:t>
-      </w:r>
-      <w:bookmarkEnd w:id="33"/>
     </w:p>
     <w:p>
       <w:r>
@@ -4648,30 +4607,20 @@
         <w:pStyle w:val="Legenda"/>
         <w:keepNext/>
       </w:pPr>
-      <w:bookmarkStart w:id="34" w:name="_Ref471919338"/>
+      <w:bookmarkStart w:id="33" w:name="_Ref471919338"/>
       <w:r>
         <w:lastRenderedPageBreak/>
         <w:t xml:space="preserve">Tabela </w:t>
       </w:r>
-      <w:r>
-        <w:fldChar w:fldCharType="begin"/>
-      </w:r>
-      <w:r>
-        <w:instrText xml:space="preserve"> SEQ Tabela \* ARABIC </w:instrText>
-      </w:r>
-      <w:r>
-        <w:fldChar w:fldCharType="separate"/>
-      </w:r>
-      <w:r>
-        <w:rPr>
-          <w:noProof/>
-        </w:rPr>
-        <w:t>1</w:t>
-      </w:r>
-      <w:r>
-        <w:fldChar w:fldCharType="end"/>
-      </w:r>
-      <w:bookmarkEnd w:id="34"/>
+      <w:fldSimple w:instr=" SEQ Tabela \* ARABIC ">
+        <w:r>
+          <w:rPr>
+            <w:noProof/>
+          </w:rPr>
+          <w:t>1</w:t>
+        </w:r>
+      </w:fldSimple>
+      <w:bookmarkEnd w:id="33"/>
       <w:r>
         <w:t xml:space="preserve"> Porównanie zdjęć po zastosowaniu algorytmu wykrywania krawędzi</w:t>
       </w:r>
@@ -5335,7 +5284,7 @@
       <w:r>
         <w:t xml:space="preserve"> </w:t>
       </w:r>
-      <w:commentRangeStart w:id="35"/>
+      <w:commentRangeStart w:id="34"/>
       <w:r>
         <w:t>bezparametrowa implementacja</w:t>
       </w:r>
@@ -5348,12 +5297,12 @@
         </w:rPr>
         <w:t>Cannego</w:t>
       </w:r>
-      <w:commentRangeEnd w:id="35"/>
+      <w:commentRangeEnd w:id="34"/>
       <w:r>
         <w:rPr>
           <w:rStyle w:val="Odwoaniedokomentarza"/>
         </w:rPr>
-        <w:commentReference w:id="35"/>
+        <w:commentReference w:id="34"/>
       </w:r>
       <w:r>
         <w:t>, która automatycznie dobiera progi, na podstawie średniej wartości koloru, dla obrazu w skali szarości</w:t>
@@ -5623,8 +5572,8 @@
       <w:pPr>
         <w:pStyle w:val="Legenda"/>
       </w:pPr>
-      <w:bookmarkStart w:id="36" w:name="_Ref471393256"/>
-      <w:bookmarkStart w:id="37" w:name="_Toc472030943"/>
+      <w:bookmarkStart w:id="35" w:name="_Ref471393256"/>
+      <w:bookmarkStart w:id="36" w:name="_Toc472073850"/>
       <w:r>
         <w:t xml:space="preserve">Listing </w:t>
       </w:r>
@@ -5646,20 +5595,20 @@
       <w:r>
         <w:fldChar w:fldCharType="end"/>
       </w:r>
+      <w:bookmarkEnd w:id="35"/>
+      <w:r>
+        <w:t xml:space="preserve"> </w:t>
+      </w:r>
+      <w:r>
+        <w:t xml:space="preserve">Obliczanie liczności </w:t>
+      </w:r>
+      <w:r>
+        <w:t>piksel</w:t>
+      </w:r>
+      <w:r>
+        <w:t>i z krawędziami</w:t>
+      </w:r>
       <w:bookmarkEnd w:id="36"/>
-      <w:r>
-        <w:t xml:space="preserve"> </w:t>
-      </w:r>
-      <w:r>
-        <w:t xml:space="preserve">Obliczanie liczności </w:t>
-      </w:r>
-      <w:r>
-        <w:t>piksel</w:t>
-      </w:r>
-      <w:r>
-        <w:t>i z krawędziami</w:t>
-      </w:r>
-      <w:bookmarkEnd w:id="37"/>
     </w:p>
     <w:p>
       <w:pPr>
@@ -5697,43 +5646,30 @@
       <w:pPr>
         <w:pStyle w:val="Legenda"/>
       </w:pPr>
-      <w:bookmarkStart w:id="38" w:name="_Ref471393259"/>
-      <w:bookmarkStart w:id="39" w:name="_Toc472030944"/>
+      <w:bookmarkStart w:id="37" w:name="_Ref471393259"/>
+      <w:bookmarkStart w:id="38" w:name="_Toc472073851"/>
       <w:r>
         <w:t xml:space="preserve">Listing </w:t>
       </w:r>
-      <w:r>
-        <w:fldChar w:fldCharType="begin"/>
-      </w:r>
-      <w:r>
-        <w:instrText xml:space="preserve"> SEQ Listing \* ARABIC </w:instrText>
-      </w:r>
-      <w:r>
-        <w:fldChar w:fldCharType="separate"/>
-      </w:r>
-      <w:r>
-        <w:rPr>
-          <w:noProof/>
-        </w:rPr>
-        <w:t>7</w:t>
-      </w:r>
-      <w:r>
-        <w:rPr>
-          <w:noProof/>
-        </w:rPr>
-        <w:fldChar w:fldCharType="end"/>
+      <w:fldSimple w:instr=" SEQ Listing \* ARABIC ">
+        <w:r>
+          <w:rPr>
+            <w:noProof/>
+          </w:rPr>
+          <w:t>7</w:t>
+        </w:r>
+      </w:fldSimple>
+      <w:bookmarkEnd w:id="37"/>
+      <w:r>
+        <w:t xml:space="preserve"> Obliczanie stosunku </w:t>
+      </w:r>
+      <w:r>
+        <w:t>piksel</w:t>
+      </w:r>
+      <w:r>
+        <w:t>i z krawędziami do całego obszaru</w:t>
       </w:r>
       <w:bookmarkEnd w:id="38"/>
-      <w:r>
-        <w:t xml:space="preserve"> Obliczanie stosunku </w:t>
-      </w:r>
-      <w:r>
-        <w:t>piksel</w:t>
-      </w:r>
-      <w:r>
-        <w:t>i z krawędziami do całego obszaru</w:t>
-      </w:r>
-      <w:bookmarkEnd w:id="39"/>
     </w:p>
     <w:p>
       <w:pPr>
@@ -6016,37 +5952,24 @@
           <w:szCs w:val="24"/>
         </w:rPr>
       </w:pPr>
-      <w:bookmarkStart w:id="40" w:name="_Ref471393372"/>
-      <w:bookmarkStart w:id="41" w:name="_Toc472030945"/>
+      <w:bookmarkStart w:id="39" w:name="_Ref471393372"/>
+      <w:bookmarkStart w:id="40" w:name="_Toc472073852"/>
       <w:r>
         <w:t xml:space="preserve">Listing </w:t>
       </w:r>
-      <w:r>
-        <w:fldChar w:fldCharType="begin"/>
-      </w:r>
-      <w:r>
-        <w:instrText xml:space="preserve"> SEQ Listing \* ARABIC </w:instrText>
-      </w:r>
-      <w:r>
-        <w:fldChar w:fldCharType="separate"/>
-      </w:r>
-      <w:r>
-        <w:rPr>
-          <w:noProof/>
-        </w:rPr>
-        <w:t>8</w:t>
-      </w:r>
-      <w:r>
-        <w:rPr>
-          <w:noProof/>
-        </w:rPr>
-        <w:fldChar w:fldCharType="end"/>
+      <w:fldSimple w:instr=" SEQ Listing \* ARABIC ">
+        <w:r>
+          <w:rPr>
+            <w:noProof/>
+          </w:rPr>
+          <w:t>8</w:t>
+        </w:r>
+      </w:fldSimple>
+      <w:bookmarkEnd w:id="39"/>
+      <w:r>
+        <w:t xml:space="preserve"> Bezparametrowa detekcja krawędzi Cannego</w:t>
       </w:r>
       <w:bookmarkEnd w:id="40"/>
-      <w:r>
-        <w:t xml:space="preserve"> Bezparametrowa detekcja krawędzi Cannego</w:t>
-      </w:r>
-      <w:bookmarkEnd w:id="41"/>
     </w:p>
     <w:p>
       <w:r>
@@ -6135,40 +6058,27 @@
       <w:pPr>
         <w:pStyle w:val="Legenda"/>
       </w:pPr>
-      <w:bookmarkStart w:id="42" w:name="_Ref471393402"/>
-      <w:bookmarkStart w:id="43" w:name="_Toc472030933"/>
+      <w:bookmarkStart w:id="41" w:name="_Ref471393402"/>
+      <w:bookmarkStart w:id="42" w:name="_Toc472073838"/>
       <w:r>
         <w:t xml:space="preserve">Rysunek </w:t>
       </w:r>
-      <w:r>
-        <w:fldChar w:fldCharType="begin"/>
-      </w:r>
-      <w:r>
-        <w:instrText xml:space="preserve"> SEQ Rysunek \* ARABIC </w:instrText>
-      </w:r>
-      <w:r>
-        <w:fldChar w:fldCharType="separate"/>
-      </w:r>
-      <w:r>
-        <w:rPr>
-          <w:noProof/>
-        </w:rPr>
-        <w:t>4</w:t>
-      </w:r>
-      <w:r>
-        <w:rPr>
-          <w:noProof/>
-        </w:rPr>
-        <w:fldChar w:fldCharType="end"/>
+      <w:fldSimple w:instr=" SEQ Rysunek \* ARABIC ">
+        <w:r>
+          <w:rPr>
+            <w:noProof/>
+          </w:rPr>
+          <w:t>4</w:t>
+        </w:r>
+      </w:fldSimple>
+      <w:bookmarkEnd w:id="41"/>
+      <w:r>
+        <w:t xml:space="preserve"> Wyniki walidacji dla </w:t>
+      </w:r>
+      <w:r>
+        <w:t>przy użyciu cech stosunku pikseli nasyconych i stosunku pikseli z krawędziami</w:t>
       </w:r>
       <w:bookmarkEnd w:id="42"/>
-      <w:r>
-        <w:t xml:space="preserve"> Wyniki walidacji dla </w:t>
-      </w:r>
-      <w:r>
-        <w:t>przy użyciu cech stosunku pikseli nasyconych i stosunku pikseli z krawędziami</w:t>
-      </w:r>
-      <w:bookmarkEnd w:id="43"/>
     </w:p>
     <w:p>
       <w:r>
@@ -6285,29 +6195,19 @@
         <w:pStyle w:val="Legenda"/>
         <w:keepNext/>
       </w:pPr>
-      <w:bookmarkStart w:id="44" w:name="_Ref471936369"/>
+      <w:bookmarkStart w:id="43" w:name="_Ref471936369"/>
       <w:r>
         <w:t xml:space="preserve">Tabela </w:t>
       </w:r>
-      <w:r>
-        <w:fldChar w:fldCharType="begin"/>
-      </w:r>
-      <w:r>
-        <w:instrText xml:space="preserve"> SEQ Tabela \* ARABIC </w:instrText>
-      </w:r>
-      <w:r>
-        <w:fldChar w:fldCharType="separate"/>
-      </w:r>
-      <w:r>
-        <w:rPr>
-          <w:noProof/>
-        </w:rPr>
-        <w:t>2</w:t>
-      </w:r>
-      <w:r>
-        <w:fldChar w:fldCharType="end"/>
-      </w:r>
-      <w:bookmarkEnd w:id="44"/>
+      <w:fldSimple w:instr=" SEQ Tabela \* ARABIC ">
+        <w:r>
+          <w:rPr>
+            <w:noProof/>
+          </w:rPr>
+          <w:t>2</w:t>
+        </w:r>
+      </w:fldSimple>
+      <w:bookmarkEnd w:id="43"/>
       <w:r>
         <w:t xml:space="preserve"> Porównanie histogramów jasności miejsc parkingowych</w:t>
       </w:r>
@@ -6792,29 +6692,19 @@
         <w:pStyle w:val="Legenda"/>
         <w:keepNext/>
       </w:pPr>
-      <w:bookmarkStart w:id="45" w:name="_Ref471936382"/>
+      <w:bookmarkStart w:id="44" w:name="_Ref471936382"/>
       <w:r>
         <w:t xml:space="preserve">Tabela </w:t>
       </w:r>
-      <w:r>
-        <w:fldChar w:fldCharType="begin"/>
-      </w:r>
-      <w:r>
-        <w:instrText xml:space="preserve"> SEQ Tabela \* ARABIC </w:instrText>
-      </w:r>
-      <w:r>
-        <w:fldChar w:fldCharType="separate"/>
-      </w:r>
-      <w:r>
-        <w:rPr>
-          <w:noProof/>
-        </w:rPr>
-        <w:t>3</w:t>
-      </w:r>
-      <w:r>
-        <w:fldChar w:fldCharType="end"/>
-      </w:r>
-      <w:bookmarkEnd w:id="45"/>
+      <w:fldSimple w:instr=" SEQ Tabela \* ARABIC ">
+        <w:r>
+          <w:rPr>
+            <w:noProof/>
+          </w:rPr>
+          <w:t>3</w:t>
+        </w:r>
+      </w:fldSimple>
+      <w:bookmarkEnd w:id="44"/>
       <w:r>
         <w:t xml:space="preserve"> Porównanie histogramów nasycenia dla miejsc parkingowych</w:t>
       </w:r>
@@ -7850,42 +7740,29 @@
       <w:pPr>
         <w:pStyle w:val="Legenda"/>
       </w:pPr>
-      <w:bookmarkStart w:id="46" w:name="_Ref471936639"/>
-      <w:bookmarkStart w:id="47" w:name="_Ref471936622"/>
-      <w:bookmarkStart w:id="48" w:name="_Toc472030946"/>
+      <w:bookmarkStart w:id="45" w:name="_Ref471936639"/>
+      <w:bookmarkStart w:id="46" w:name="_Ref471936622"/>
+      <w:bookmarkStart w:id="47" w:name="_Toc472073853"/>
       <w:r>
         <w:t xml:space="preserve">Listing </w:t>
       </w:r>
-      <w:r>
-        <w:fldChar w:fldCharType="begin"/>
-      </w:r>
-      <w:r>
-        <w:instrText xml:space="preserve"> SEQ Listing \* ARABIC </w:instrText>
-      </w:r>
-      <w:r>
-        <w:fldChar w:fldCharType="separate"/>
-      </w:r>
-      <w:r>
-        <w:rPr>
-          <w:noProof/>
-        </w:rPr>
-        <w:t>9</w:t>
-      </w:r>
-      <w:r>
-        <w:rPr>
-          <w:noProof/>
-        </w:rPr>
-        <w:fldChar w:fldCharType="end"/>
+      <w:fldSimple w:instr=" SEQ Listing \* ARABIC ">
+        <w:r>
+          <w:rPr>
+            <w:noProof/>
+          </w:rPr>
+          <w:t>9</w:t>
+        </w:r>
+      </w:fldSimple>
+      <w:bookmarkEnd w:id="45"/>
+      <w:r>
+        <w:t xml:space="preserve"> </w:t>
+      </w:r>
+      <w:r>
+        <w:t>Obliczanie statystyk średniej i odchylenia standardowego dla saturacji i wartości</w:t>
       </w:r>
       <w:bookmarkEnd w:id="46"/>
-      <w:r>
-        <w:t xml:space="preserve"> </w:t>
-      </w:r>
-      <w:r>
-        <w:t>Obliczanie statystyk średniej i odchylenia standardowego dla saturacji i wartości</w:t>
-      </w:r>
       <w:bookmarkEnd w:id="47"/>
-      <w:bookmarkEnd w:id="48"/>
     </w:p>
     <w:p/>
     <w:p>
@@ -7943,37 +7820,24 @@
       <w:pPr>
         <w:pStyle w:val="Legenda"/>
       </w:pPr>
-      <w:bookmarkStart w:id="49" w:name="_Ref471395807"/>
-      <w:bookmarkStart w:id="50" w:name="_Toc472030934"/>
+      <w:bookmarkStart w:id="48" w:name="_Ref471395807"/>
+      <w:bookmarkStart w:id="49" w:name="_Toc472073839"/>
       <w:r>
         <w:t xml:space="preserve">Rysunek </w:t>
       </w:r>
-      <w:r>
-        <w:fldChar w:fldCharType="begin"/>
-      </w:r>
-      <w:r>
-        <w:instrText xml:space="preserve"> SEQ Rysunek \* ARABIC </w:instrText>
-      </w:r>
-      <w:r>
-        <w:fldChar w:fldCharType="separate"/>
-      </w:r>
-      <w:r>
-        <w:rPr>
-          <w:noProof/>
-        </w:rPr>
-        <w:t>5</w:t>
-      </w:r>
-      <w:r>
-        <w:rPr>
-          <w:noProof/>
-        </w:rPr>
-        <w:fldChar w:fldCharType="end"/>
+      <w:fldSimple w:instr=" SEQ Rysunek \* ARABIC ">
+        <w:r>
+          <w:rPr>
+            <w:noProof/>
+          </w:rPr>
+          <w:t>5</w:t>
+        </w:r>
+      </w:fldSimple>
+      <w:bookmarkEnd w:id="48"/>
+      <w:r>
+        <w:t xml:space="preserve"> Wyniki sprawdzianu klasyfikacji dla cech: współczynnik krawędzi, współczynnik saturacji, średnia jasność, odchylenie jasności, średnie nasycenie, odchylenie standardowe nasycenia</w:t>
       </w:r>
       <w:bookmarkEnd w:id="49"/>
-      <w:r>
-        <w:t xml:space="preserve"> Wyniki sprawdzianu klasyfikacji dla cech: współczynnik krawędzi, współczynnik saturacji, średnia jasność, odchylenie jasności, średnie nasycenie, odchylenie standardowe nasycenia</w:t>
-      </w:r>
-      <w:bookmarkEnd w:id="50"/>
       <w:r>
         <w:t xml:space="preserve"> </w:t>
       </w:r>
@@ -8073,30 +7937,20 @@
         <w:pStyle w:val="Legenda"/>
         <w:keepNext/>
       </w:pPr>
-      <w:bookmarkStart w:id="51" w:name="_Ref471938946"/>
+      <w:bookmarkStart w:id="50" w:name="_Ref471938946"/>
       <w:r>
         <w:lastRenderedPageBreak/>
         <w:t xml:space="preserve">Tabela </w:t>
       </w:r>
-      <w:r>
-        <w:fldChar w:fldCharType="begin"/>
-      </w:r>
-      <w:r>
-        <w:instrText xml:space="preserve"> SEQ Tabela \* ARABIC </w:instrText>
-      </w:r>
-      <w:r>
-        <w:fldChar w:fldCharType="separate"/>
-      </w:r>
-      <w:r>
-        <w:rPr>
-          <w:noProof/>
-        </w:rPr>
-        <w:t>4</w:t>
-      </w:r>
-      <w:r>
-        <w:fldChar w:fldCharType="end"/>
-      </w:r>
-      <w:bookmarkEnd w:id="51"/>
+      <w:fldSimple w:instr=" SEQ Tabela \* ARABIC ">
+        <w:r>
+          <w:rPr>
+            <w:noProof/>
+          </w:rPr>
+          <w:t>4</w:t>
+        </w:r>
+      </w:fldSimple>
+      <w:bookmarkEnd w:id="50"/>
       <w:r>
         <w:t xml:space="preserve"> Reprezentacja przestrzeni cech dla zbioru testowego</w:t>
       </w:r>
@@ -8154,7 +8008,7 @@
                 <w:noProof/>
               </w:rPr>
               <w:drawing>
-                <wp:anchor distT="0" distB="0" distL="114300" distR="114300" simplePos="0" relativeHeight="251672576" behindDoc="0" locked="0" layoutInCell="1" allowOverlap="1" wp14:anchorId="5DC6813E" wp14:editId="4B4E686B">
+                <wp:anchor distT="0" distB="0" distL="114300" distR="114300" simplePos="0" relativeHeight="251672576" behindDoc="0" locked="0" layoutInCell="1" allowOverlap="1" wp14:anchorId="5DC6813E" wp14:editId="33A378D0">
                   <wp:simplePos x="0" y="0"/>
                   <wp:positionH relativeFrom="column">
                     <wp:posOffset>-40277</wp:posOffset>
@@ -8193,7 +8047,7 @@
                 <w:noProof/>
               </w:rPr>
               <w:drawing>
-                <wp:anchor distT="0" distB="0" distL="114300" distR="114300" simplePos="0" relativeHeight="251673600" behindDoc="0" locked="0" layoutInCell="1" allowOverlap="1" wp14:anchorId="2C64929E" wp14:editId="4F889A2A">
+                <wp:anchor distT="0" distB="0" distL="114300" distR="114300" simplePos="0" relativeHeight="251673600" behindDoc="0" locked="0" layoutInCell="1" allowOverlap="1" wp14:anchorId="2C64929E" wp14:editId="667B5437">
                   <wp:simplePos x="0" y="0"/>
                   <wp:positionH relativeFrom="column">
                     <wp:posOffset>-41275</wp:posOffset>
@@ -8232,7 +8086,7 @@
                 <w:noProof/>
               </w:rPr>
               <w:drawing>
-                <wp:anchor distT="0" distB="0" distL="114300" distR="114300" simplePos="0" relativeHeight="251674624" behindDoc="0" locked="0" layoutInCell="1" allowOverlap="1" wp14:anchorId="69B01F27" wp14:editId="67A24768">
+                <wp:anchor distT="0" distB="0" distL="114300" distR="114300" simplePos="0" relativeHeight="251674624" behindDoc="0" locked="0" layoutInCell="1" allowOverlap="1" wp14:anchorId="69B01F27" wp14:editId="61E9B225">
                   <wp:simplePos x="0" y="0"/>
                   <wp:positionH relativeFrom="column">
                     <wp:posOffset>-42274</wp:posOffset>
@@ -8271,7 +8125,7 @@
                 <w:noProof/>
               </w:rPr>
               <w:drawing>
-                <wp:anchor distT="0" distB="0" distL="114300" distR="114300" simplePos="0" relativeHeight="251675648" behindDoc="0" locked="0" layoutInCell="1" allowOverlap="1" wp14:anchorId="5D631D62" wp14:editId="130DBA1B">
+                <wp:anchor distT="0" distB="0" distL="114300" distR="114300" simplePos="0" relativeHeight="251675648" behindDoc="0" locked="0" layoutInCell="1" allowOverlap="1" wp14:anchorId="5D631D62" wp14:editId="2D63103F">
                   <wp:simplePos x="0" y="0"/>
                   <wp:positionH relativeFrom="column">
                     <wp:posOffset>-51434</wp:posOffset>
@@ -8310,7 +8164,7 @@
                 <w:noProof/>
               </w:rPr>
               <w:drawing>
-                <wp:anchor distT="0" distB="0" distL="114300" distR="114300" simplePos="0" relativeHeight="251676672" behindDoc="0" locked="0" layoutInCell="1" allowOverlap="1" wp14:anchorId="30EAF9F8" wp14:editId="543DA008">
+                <wp:anchor distT="0" distB="0" distL="114300" distR="114300" simplePos="0" relativeHeight="251676672" behindDoc="0" locked="0" layoutInCell="1" allowOverlap="1" wp14:anchorId="30EAF9F8" wp14:editId="2C903103">
                   <wp:simplePos x="0" y="0"/>
                   <wp:positionH relativeFrom="column">
                     <wp:posOffset>-44609</wp:posOffset>
@@ -8381,7 +8235,7 @@
                 <w:noProof/>
               </w:rPr>
               <w:drawing>
-                <wp:anchor distT="0" distB="0" distL="114300" distR="114300" simplePos="0" relativeHeight="251677696" behindDoc="0" locked="0" layoutInCell="1" allowOverlap="1" wp14:anchorId="0F31FC41" wp14:editId="1DD507F0">
+                <wp:anchor distT="0" distB="0" distL="114300" distR="114300" simplePos="0" relativeHeight="251677696" behindDoc="0" locked="0" layoutInCell="1" allowOverlap="1" wp14:anchorId="0F31FC41" wp14:editId="43D0D20A">
                   <wp:simplePos x="0" y="0"/>
                   <wp:positionH relativeFrom="column">
                     <wp:posOffset>-41275</wp:posOffset>
@@ -8420,7 +8274,7 @@
                 <w:noProof/>
               </w:rPr>
               <w:drawing>
-                <wp:anchor distT="0" distB="0" distL="114300" distR="114300" simplePos="0" relativeHeight="251678720" behindDoc="0" locked="0" layoutInCell="1" allowOverlap="1" wp14:anchorId="206D8B59" wp14:editId="1522C2C8">
+                <wp:anchor distT="0" distB="0" distL="114300" distR="114300" simplePos="0" relativeHeight="251678720" behindDoc="0" locked="0" layoutInCell="1" allowOverlap="1" wp14:anchorId="206D8B59" wp14:editId="5DA43F63">
                   <wp:simplePos x="0" y="0"/>
                   <wp:positionH relativeFrom="column">
                     <wp:posOffset>-29686</wp:posOffset>
@@ -8459,7 +8313,7 @@
                 <w:noProof/>
               </w:rPr>
               <w:drawing>
-                <wp:anchor distT="0" distB="0" distL="114300" distR="114300" simplePos="0" relativeHeight="251679744" behindDoc="0" locked="0" layoutInCell="1" allowOverlap="1" wp14:anchorId="5EFF37AF" wp14:editId="18B889C8">
+                <wp:anchor distT="0" distB="0" distL="114300" distR="114300" simplePos="0" relativeHeight="251679744" behindDoc="0" locked="0" layoutInCell="1" allowOverlap="1" wp14:anchorId="5EFF37AF" wp14:editId="45DB6B2A">
                   <wp:simplePos x="0" y="0"/>
                   <wp:positionH relativeFrom="column">
                     <wp:posOffset>-51434</wp:posOffset>
@@ -8498,7 +8352,7 @@
                 <w:noProof/>
               </w:rPr>
               <w:drawing>
-                <wp:anchor distT="0" distB="0" distL="114300" distR="114300" simplePos="0" relativeHeight="251680768" behindDoc="0" locked="0" layoutInCell="1" allowOverlap="1" wp14:anchorId="52A48D15" wp14:editId="153FCF92">
+                <wp:anchor distT="0" distB="0" distL="114300" distR="114300" simplePos="0" relativeHeight="251680768" behindDoc="0" locked="0" layoutInCell="1" allowOverlap="1" wp14:anchorId="52A48D15" wp14:editId="0FC9DC63">
                   <wp:simplePos x="0" y="0"/>
                   <wp:positionH relativeFrom="column">
                     <wp:posOffset>-44609</wp:posOffset>
@@ -8581,7 +8435,7 @@
                 <w:noProof/>
               </w:rPr>
               <w:drawing>
-                <wp:anchor distT="0" distB="0" distL="114300" distR="114300" simplePos="0" relativeHeight="251681792" behindDoc="0" locked="0" layoutInCell="1" allowOverlap="1" wp14:anchorId="6108DEEE" wp14:editId="7E2BAAEA">
+                <wp:anchor distT="0" distB="0" distL="114300" distR="114300" simplePos="0" relativeHeight="251681792" behindDoc="0" locked="0" layoutInCell="1" allowOverlap="1" wp14:anchorId="6108DEEE" wp14:editId="1BE4E2D1">
                   <wp:simplePos x="0" y="0"/>
                   <wp:positionH relativeFrom="column">
                     <wp:posOffset>-29496</wp:posOffset>
@@ -8620,7 +8474,7 @@
                 <w:noProof/>
               </w:rPr>
               <w:drawing>
-                <wp:anchor distT="0" distB="0" distL="114300" distR="114300" simplePos="0" relativeHeight="251682816" behindDoc="0" locked="0" layoutInCell="1" allowOverlap="1" wp14:anchorId="0D633B31" wp14:editId="2298BC21">
+                <wp:anchor distT="0" distB="0" distL="114300" distR="114300" simplePos="0" relativeHeight="251682816" behindDoc="0" locked="0" layoutInCell="1" allowOverlap="1" wp14:anchorId="0D633B31" wp14:editId="79B06ACA">
                   <wp:simplePos x="0" y="0"/>
                   <wp:positionH relativeFrom="column">
                     <wp:posOffset>-49875</wp:posOffset>
@@ -8721,7 +8575,7 @@
                 <w:noProof/>
               </w:rPr>
               <w:drawing>
-                <wp:anchor distT="0" distB="0" distL="114300" distR="114300" simplePos="0" relativeHeight="251684864" behindDoc="0" locked="0" layoutInCell="1" allowOverlap="1" wp14:anchorId="352C2AF5" wp14:editId="5413A4A5">
+                <wp:anchor distT="0" distB="0" distL="114300" distR="114300" simplePos="0" relativeHeight="251684864" behindDoc="0" locked="0" layoutInCell="1" allowOverlap="1" wp14:anchorId="352C2AF5" wp14:editId="6D4C3234">
                   <wp:simplePos x="0" y="0"/>
                   <wp:positionH relativeFrom="column">
                     <wp:posOffset>-52144</wp:posOffset>
@@ -8760,7 +8614,7 @@
                 <w:noProof/>
               </w:rPr>
               <w:drawing>
-                <wp:anchor distT="0" distB="0" distL="114300" distR="114300" simplePos="0" relativeHeight="251685888" behindDoc="0" locked="0" layoutInCell="1" allowOverlap="1" wp14:anchorId="0799A184" wp14:editId="42D20381">
+                <wp:anchor distT="0" distB="0" distL="114300" distR="114300" simplePos="0" relativeHeight="251685888" behindDoc="0" locked="0" layoutInCell="1" allowOverlap="1" wp14:anchorId="0799A184" wp14:editId="46053F3A">
                   <wp:simplePos x="0" y="0"/>
                   <wp:positionH relativeFrom="column">
                     <wp:posOffset>-41790</wp:posOffset>
@@ -8792,7 +8646,7 @@
                 <w:noProof/>
               </w:rPr>
               <w:drawing>
-                <wp:anchor distT="0" distB="0" distL="114300" distR="114300" simplePos="0" relativeHeight="251683840" behindDoc="0" locked="0" layoutInCell="1" allowOverlap="1" wp14:anchorId="4B4F1E22" wp14:editId="71688D01">
+                <wp:anchor distT="0" distB="0" distL="114300" distR="114300" simplePos="0" relativeHeight="251683840" behindDoc="0" locked="0" layoutInCell="1" allowOverlap="1" wp14:anchorId="4B4F1E22" wp14:editId="31D1055A">
                   <wp:simplePos x="0" y="0"/>
                   <wp:positionH relativeFrom="column">
                     <wp:posOffset>-44058</wp:posOffset>
@@ -8902,7 +8756,7 @@
                 <w:noProof/>
               </w:rPr>
               <w:drawing>
-                <wp:anchor distT="0" distB="0" distL="114300" distR="114300" simplePos="0" relativeHeight="251686912" behindDoc="0" locked="0" layoutInCell="1" allowOverlap="1" wp14:anchorId="05653183" wp14:editId="76C1487C">
+                <wp:anchor distT="0" distB="0" distL="114300" distR="114300" simplePos="0" relativeHeight="251686912" behindDoc="0" locked="0" layoutInCell="1" allowOverlap="1" wp14:anchorId="05653183" wp14:editId="6A138437">
                   <wp:simplePos x="0" y="0"/>
                   <wp:positionH relativeFrom="column">
                     <wp:posOffset>-41790</wp:posOffset>
@@ -9033,11 +8887,11 @@
           <w:numId w:val="3"/>
         </w:numPr>
       </w:pPr>
-      <w:bookmarkStart w:id="52" w:name="_Toc472030924"/>
+      <w:bookmarkStart w:id="51" w:name="_Toc472073829"/>
       <w:r>
         <w:t>Klasyfikator</w:t>
       </w:r>
-      <w:bookmarkEnd w:id="52"/>
+      <w:bookmarkEnd w:id="51"/>
     </w:p>
     <w:p>
       <w:r>
@@ -9186,34 +9040,24 @@
       <w:pPr>
         <w:pStyle w:val="Legenda"/>
       </w:pPr>
-      <w:bookmarkStart w:id="53" w:name="_Ref471943618"/>
-      <w:bookmarkStart w:id="54" w:name="_Toc472030935"/>
+      <w:bookmarkStart w:id="52" w:name="_Ref471943618"/>
+      <w:bookmarkStart w:id="53" w:name="_Toc472073840"/>
       <w:r>
         <w:t xml:space="preserve">Rysunek </w:t>
       </w:r>
-      <w:r>
-        <w:fldChar w:fldCharType="begin"/>
-      </w:r>
-      <w:r>
-        <w:instrText xml:space="preserve"> SEQ Rysunek \* ARABIC </w:instrText>
-      </w:r>
-      <w:r>
-        <w:fldChar w:fldCharType="separate"/>
-      </w:r>
-      <w:r>
-        <w:rPr>
-          <w:noProof/>
-        </w:rPr>
-        <w:t>6</w:t>
-      </w:r>
-      <w:r>
-        <w:fldChar w:fldCharType="end"/>
+      <w:fldSimple w:instr=" SEQ Rysunek \* ARABIC ">
+        <w:r>
+          <w:rPr>
+            <w:noProof/>
+          </w:rPr>
+          <w:t>6</w:t>
+        </w:r>
+      </w:fldSimple>
+      <w:bookmarkEnd w:id="52"/>
+      <w:r>
+        <w:t xml:space="preserve"> SVM margines</w:t>
       </w:r>
       <w:bookmarkEnd w:id="53"/>
-      <w:r>
-        <w:t xml:space="preserve"> SVM margines</w:t>
-      </w:r>
-      <w:bookmarkEnd w:id="54"/>
     </w:p>
     <w:p>
       <w:pPr>
@@ -9271,34 +9115,24 @@
       <w:pPr>
         <w:pStyle w:val="Legenda"/>
       </w:pPr>
-      <w:bookmarkStart w:id="55" w:name="_Ref471944526"/>
-      <w:bookmarkStart w:id="56" w:name="_Toc472030936"/>
+      <w:bookmarkStart w:id="54" w:name="_Ref471944526"/>
+      <w:bookmarkStart w:id="55" w:name="_Toc472073841"/>
       <w:r>
         <w:t xml:space="preserve">Rysunek </w:t>
       </w:r>
-      <w:r>
-        <w:fldChar w:fldCharType="begin"/>
-      </w:r>
-      <w:r>
-        <w:instrText xml:space="preserve"> SEQ Rysunek \* ARABIC </w:instrText>
-      </w:r>
-      <w:r>
-        <w:fldChar w:fldCharType="separate"/>
-      </w:r>
-      <w:r>
-        <w:rPr>
-          <w:noProof/>
-        </w:rPr>
-        <w:t>7</w:t>
-      </w:r>
-      <w:r>
-        <w:fldChar w:fldCharType="end"/>
+      <w:fldSimple w:instr=" SEQ Rysunek \* ARABIC ">
+        <w:r>
+          <w:rPr>
+            <w:noProof/>
+          </w:rPr>
+          <w:t>7</w:t>
+        </w:r>
+      </w:fldSimple>
+      <w:bookmarkEnd w:id="54"/>
+      <w:r>
+        <w:t xml:space="preserve"> SMV z jądrem RBF</w:t>
       </w:r>
       <w:bookmarkEnd w:id="55"/>
-      <w:r>
-        <w:t xml:space="preserve"> SMV z jądrem RBF</w:t>
-      </w:r>
-      <w:bookmarkEnd w:id="56"/>
     </w:p>
     <w:p>
       <w:r>
@@ -9388,30 +9222,20 @@
       <w:pPr>
         <w:pStyle w:val="Legenda"/>
       </w:pPr>
-      <w:bookmarkStart w:id="57" w:name="_Ref471432364"/>
-      <w:bookmarkStart w:id="58" w:name="_Toc472030937"/>
+      <w:bookmarkStart w:id="56" w:name="_Ref471432364"/>
+      <w:bookmarkStart w:id="57" w:name="_Toc472073842"/>
       <w:r>
         <w:t xml:space="preserve">Rysunek </w:t>
       </w:r>
-      <w:r>
-        <w:fldChar w:fldCharType="begin"/>
-      </w:r>
-      <w:r>
-        <w:instrText xml:space="preserve"> SEQ Rysunek \* ARABIC </w:instrText>
-      </w:r>
-      <w:r>
-        <w:fldChar w:fldCharType="separate"/>
-      </w:r>
-      <w:r>
-        <w:rPr>
-          <w:noProof/>
-        </w:rPr>
-        <w:t>8</w:t>
-      </w:r>
-      <w:r>
-        <w:fldChar w:fldCharType="end"/>
-      </w:r>
-      <w:bookmarkEnd w:id="57"/>
+      <w:fldSimple w:instr=" SEQ Rysunek \* ARABIC ">
+        <w:r>
+          <w:rPr>
+            <w:noProof/>
+          </w:rPr>
+          <w:t>8</w:t>
+        </w:r>
+      </w:fldSimple>
+      <w:bookmarkEnd w:id="56"/>
       <w:r>
         <w:t xml:space="preserve"> </w:t>
       </w:r>
@@ -9424,7 +9248,7 @@
         </w:rPr>
         <w:t xml:space="preserve"> pomiędzy jądrem RBF i liniowymmm jądrem</w:t>
       </w:r>
-      <w:bookmarkEnd w:id="58"/>
+      <w:bookmarkEnd w:id="57"/>
     </w:p>
     <w:p/>
     <w:p>
@@ -10320,9 +10144,9 @@
           <w:lang w:val="en-US"/>
         </w:rPr>
       </w:pPr>
-      <w:bookmarkStart w:id="59" w:name="_Ref471944959"/>
-      <w:bookmarkStart w:id="60" w:name="_Ref471944954"/>
-      <w:bookmarkStart w:id="61" w:name="_Toc472030947"/>
+      <w:bookmarkStart w:id="58" w:name="_Ref471944959"/>
+      <w:bookmarkStart w:id="59" w:name="_Ref471944954"/>
+      <w:bookmarkStart w:id="60" w:name="_Toc472073854"/>
       <w:r>
         <w:rPr>
           <w:lang w:val="en-US"/>
@@ -10351,7 +10175,7 @@
       <w:r>
         <w:fldChar w:fldCharType="end"/>
       </w:r>
-      <w:bookmarkEnd w:id="59"/>
+      <w:bookmarkEnd w:id="58"/>
       <w:r>
         <w:rPr>
           <w:lang w:val="en-US"/>
@@ -10364,8 +10188,8 @@
         </w:rPr>
         <w:t>Konfiguracja klasyfikatora SVM</w:t>
       </w:r>
+      <w:bookmarkEnd w:id="59"/>
       <w:bookmarkEnd w:id="60"/>
-      <w:bookmarkEnd w:id="61"/>
     </w:p>
     <w:p>
       <w:pPr>
@@ -10382,11 +10206,11 @@
           <w:numId w:val="3"/>
         </w:numPr>
       </w:pPr>
-      <w:bookmarkStart w:id="62" w:name="_Toc472030925"/>
+      <w:bookmarkStart w:id="61" w:name="_Toc472073830"/>
       <w:r>
         <w:t>Walidacja jakości klasyfikacji</w:t>
       </w:r>
-      <w:bookmarkEnd w:id="62"/>
+      <w:bookmarkEnd w:id="61"/>
     </w:p>
     <w:p>
       <w:r>
@@ -10443,7 +10267,13 @@
         <w:t xml:space="preserve"> jest uczony klasyfikator, a wyniki są sprawdzane na zbiorze testowym i zapisywane do macierzy błędu</w:t>
       </w:r>
       <w:r>
-        <w:t xml:space="preserve">. Powstałem macierze błędów są sumowane do jednej macierzy. </w:t>
+        <w:t>. Powstał</w:t>
+      </w:r>
+      <w:r>
+        <w:t>e</w:t>
+      </w:r>
+      <w:r>
+        <w:t xml:space="preserve"> macierze błędów są sumowane do jednej macierzy. </w:t>
       </w:r>
       <w:r>
         <w:fldChar w:fldCharType="begin"/>
@@ -10740,8 +10570,8 @@
           <w:lang w:val="en-US"/>
         </w:rPr>
       </w:pPr>
-      <w:bookmarkStart w:id="63" w:name="_Ref471592593"/>
-      <w:bookmarkStart w:id="64" w:name="_Toc472030948"/>
+      <w:bookmarkStart w:id="62" w:name="_Ref471592593"/>
+      <w:bookmarkStart w:id="63" w:name="_Toc472073855"/>
       <w:r>
         <w:rPr>
           <w:lang w:val="en-US"/>
@@ -10770,14 +10600,14 @@
       <w:r>
         <w:fldChar w:fldCharType="end"/>
       </w:r>
-      <w:bookmarkEnd w:id="63"/>
+      <w:bookmarkEnd w:id="62"/>
       <w:r>
         <w:rPr>
           <w:lang w:val="en-US"/>
         </w:rPr>
         <w:t xml:space="preserve"> K-krotna walidacja krzyżowa</w:t>
       </w:r>
-      <w:bookmarkEnd w:id="64"/>
+      <w:bookmarkEnd w:id="63"/>
     </w:p>
     <w:p>
       <w:pPr>
@@ -11136,34 +10966,24 @@
       <w:pPr>
         <w:pStyle w:val="Legenda"/>
       </w:pPr>
-      <w:bookmarkStart w:id="65" w:name="_Ref471592598"/>
-      <w:bookmarkStart w:id="66" w:name="_Toc472030949"/>
+      <w:bookmarkStart w:id="64" w:name="_Ref471592598"/>
+      <w:bookmarkStart w:id="65" w:name="_Toc472073856"/>
       <w:r>
         <w:t xml:space="preserve">Listing </w:t>
       </w:r>
-      <w:r>
-        <w:fldChar w:fldCharType="begin"/>
-      </w:r>
-      <w:r>
-        <w:instrText xml:space="preserve"> SEQ Listing \* ARABIC </w:instrText>
-      </w:r>
-      <w:r>
-        <w:fldChar w:fldCharType="separate"/>
-      </w:r>
-      <w:r>
-        <w:rPr>
-          <w:noProof/>
-        </w:rPr>
-        <w:t>12</w:t>
-      </w:r>
-      <w:r>
-        <w:fldChar w:fldCharType="end"/>
+      <w:fldSimple w:instr=" SEQ Listing \* ARABIC ">
+        <w:r>
+          <w:rPr>
+            <w:noProof/>
+          </w:rPr>
+          <w:t>12</w:t>
+        </w:r>
+      </w:fldSimple>
+      <w:bookmarkEnd w:id="64"/>
+      <w:r>
+        <w:t xml:space="preserve"> Walidacja klasyfikatora przy użyciu dowolnego zbioru testowego i uczącego</w:t>
       </w:r>
       <w:bookmarkEnd w:id="65"/>
-      <w:r>
-        <w:t xml:space="preserve"> Walidacja klasyfikatora przy użyciu dowolnego zbioru testowego i uczącego</w:t>
-      </w:r>
-      <w:bookmarkEnd w:id="66"/>
     </w:p>
     <w:p>
       <w:r>
@@ -11501,33 +11321,30 @@
     <w:p>
       <w:pPr>
         <w:pStyle w:val="Listing"/>
+        <w:rPr>
+          <w:lang w:val="pl-PL"/>
+        </w:rPr>
       </w:pPr>
       <w:r>
+        <w:rPr>
+          <w:lang w:val="pl-PL"/>
+        </w:rPr>
         <w:t>}</w:t>
       </w:r>
     </w:p>
     <w:p>
       <w:pPr>
         <w:pStyle w:val="Legenda"/>
-        <w:rPr>
-          <w:lang w:val="en-US"/>
-        </w:rPr>
       </w:pPr>
-      <w:bookmarkStart w:id="67" w:name="_Ref471593363"/>
-      <w:bookmarkStart w:id="68" w:name="_Toc472030950"/>
-      <w:r>
-        <w:rPr>
-          <w:lang w:val="en-US"/>
-        </w:rPr>
+      <w:bookmarkStart w:id="66" w:name="_Ref471593363"/>
+      <w:bookmarkStart w:id="67" w:name="_Toc472073857"/>
+      <w:r>
         <w:t xml:space="preserve">Listing </w:t>
       </w:r>
       <w:r>
         <w:fldChar w:fldCharType="begin"/>
       </w:r>
       <w:r>
-        <w:rPr>
-          <w:lang w:val="en-US"/>
-        </w:rPr>
         <w:instrText xml:space="preserve"> SEQ Listing \* ARABIC </w:instrText>
       </w:r>
       <w:r>
@@ -11536,33 +11353,296 @@
       <w:r>
         <w:rPr>
           <w:noProof/>
-          <w:lang w:val="en-US"/>
         </w:rPr>
         <w:t>13</w:t>
       </w:r>
       <w:r>
         <w:fldChar w:fldCharType="end"/>
       </w:r>
+      <w:bookmarkEnd w:id="66"/>
+      <w:r>
+        <w:t xml:space="preserve"> </w:t>
+      </w:r>
+      <w:r>
+        <w:t xml:space="preserve">Walidacja </w:t>
+      </w:r>
+      <w:r>
+        <w:t>Leave One Out</w:t>
+      </w:r>
       <w:bookmarkEnd w:id="67"/>
+    </w:p>
+    <w:p>
+      <w:r>
+        <w:t>Po włączeniu programu do testowania klasyfikatora zostaniemy zapytani o wybranie folderu z przygotowanymi danymi testowymi (</w:t>
+      </w:r>
+      <w:r>
+        <w:fldChar w:fldCharType="begin"/>
+      </w:r>
+      <w:r>
+        <w:instrText xml:space="preserve"> REF _Ref472072270 \h </w:instrText>
+      </w:r>
+      <w:r>
+        <w:fldChar w:fldCharType="separate"/>
+      </w:r>
+      <w:r>
+        <w:t xml:space="preserve">Rysunek </w:t>
+      </w:r>
       <w:r>
         <w:rPr>
-          <w:lang w:val="en-US"/>
+          <w:noProof/>
         </w:rPr>
+        <w:t>9</w:t>
+      </w:r>
+      <w:r>
+        <w:fldChar w:fldCharType="end"/>
+      </w:r>
+      <w:r>
+        <w:t xml:space="preserve">) </w:t>
+      </w:r>
+      <w:r>
+        <w:t xml:space="preserve">. Program zapisuje </w:t>
+      </w:r>
+      <w:r>
+        <w:t>obliczone cechy dla prób</w:t>
+      </w:r>
+      <w:r>
+        <w:t xml:space="preserve"> w folderze z danymi testowymi</w:t>
+      </w:r>
+      <w:r>
+        <w:t>, tworząc mechanizm pamięci podręcznej (ang. cache)</w:t>
+      </w:r>
+      <w:r>
+        <w:t xml:space="preserve"> dla optymalizacji obliczeń</w:t>
+      </w:r>
+      <w:r>
+        <w:t xml:space="preserve"> wykonywanych</w:t>
+      </w:r>
+      <w:r>
+        <w:t xml:space="preserve"> przy kolejnych wywołaniach</w:t>
+      </w:r>
+      <w:r>
+        <w:t xml:space="preserve"> na tym samym zbiorze. Pamięć podręczna dla zbioru jest zapisywana w pliku </w:t>
+      </w:r>
+      <w:r>
+        <w:rPr>
+          <w:i/>
+        </w:rPr>
+        <w:t>cachedFeatures.csv</w:t>
+      </w:r>
+      <w:r>
+        <w:t xml:space="preserve">. Po wybraniu folderu z danymi zostaniemy zapytani czy chcemy aby program odświeżył pamięć </w:t>
+      </w:r>
+      <w:r>
+        <w:lastRenderedPageBreak/>
+        <w:t xml:space="preserve">podręczną zapisaną w pliku co widać w pierwszej linijce na </w:t>
+      </w:r>
+      <w:r>
+        <w:fldChar w:fldCharType="begin"/>
+      </w:r>
+      <w:r>
+        <w:instrText xml:space="preserve"> REF _Ref472073354 \h </w:instrText>
+      </w:r>
+      <w:r>
+        <w:fldChar w:fldCharType="separate"/>
+      </w:r>
+      <w:r>
+        <w:t xml:space="preserve">Rysunek </w:t>
+      </w:r>
+      <w:r>
+        <w:rPr>
+          <w:noProof/>
+        </w:rPr>
+        <w:t>10</w:t>
+      </w:r>
+      <w:r>
+        <w:fldChar w:fldCharType="end"/>
+      </w:r>
+      <w:r>
+        <w:t xml:space="preserve">. Jeżeli wybierzemy nie, program spróbuje odnaleźć plik z pamięcią podręczną, odczytać danę i przekaże je dalej do testerów klasyfikatorów. Jeżeli wybierzemy aby program odświeżył cache, lub plik z pamięcią podręczną nie zostanie znaleziony lub jest uszkodzony, wtedy program wczyta kolejno zdjęcia wraz z oznaczeniami miejsc parkingowych i obliczy ich cechy. Następnie zapisze dane do pamięci podręcznej i zwróci próby do testerów klasyfikatorów. Z racji iż przetwarzanie może być operacją czasochłonną program wyświetla pasek postępu widoczny w drugim wierszu programu na </w:t>
+      </w:r>
+      <w:r>
+        <w:fldChar w:fldCharType="begin"/>
+      </w:r>
+      <w:r>
+        <w:instrText xml:space="preserve"> REF _Ref472073354 \h </w:instrText>
+      </w:r>
+      <w:r>
+        <w:fldChar w:fldCharType="separate"/>
+      </w:r>
+      <w:r>
+        <w:t xml:space="preserve">Rysunek </w:t>
+      </w:r>
+      <w:r>
+        <w:rPr>
+          <w:noProof/>
+        </w:rPr>
+        <w:t>10</w:t>
+      </w:r>
+      <w:r>
+        <w:fldChar w:fldCharType="end"/>
+      </w:r>
+      <w:r>
+        <w:t xml:space="preserve">. </w:t>
+      </w:r>
+      <w:r>
+        <w:t xml:space="preserve">Następnie program wypisze ilość załadowanych obserwacji i obliczy skuteczność klasyfikatorów sposób opisany wcześniej w tym rozdziale. </w:t>
+      </w:r>
+      <w:r>
         <w:t xml:space="preserve"> </w:t>
       </w:r>
+    </w:p>
+    <w:p>
+      <w:pPr>
+        <w:keepNext/>
+      </w:pPr>
       <w:r>
         <w:rPr>
-          <w:lang w:val="en-US"/>
+          <w:noProof/>
         </w:rPr>
-        <w:t>Walidacja</w:t>
-      </w:r>
+        <w:drawing>
+          <wp:inline distT="0" distB="0" distL="0" distR="0" wp14:anchorId="6535FE65" wp14:editId="636D551C">
+            <wp:extent cx="3819525" cy="4419600"/>
+            <wp:effectExtent l="0" t="0" r="9525" b="0"/>
+            <wp:docPr id="16" name="Obraz 16"/>
+            <wp:cNvGraphicFramePr>
+              <a:graphicFrameLocks xmlns:a="http://schemas.openxmlformats.org/drawingml/2006/main" noChangeAspect="1"/>
+            </wp:cNvGraphicFramePr>
+            <a:graphic xmlns:a="http://schemas.openxmlformats.org/drawingml/2006/main">
+              <a:graphicData uri="http://schemas.openxmlformats.org/drawingml/2006/picture">
+                <pic:pic xmlns:pic="http://schemas.openxmlformats.org/drawingml/2006/picture">
+                  <pic:nvPicPr>
+                    <pic:cNvPr id="1" name=""/>
+                    <pic:cNvPicPr/>
+                  </pic:nvPicPr>
+                  <pic:blipFill>
+                    <a:blip r:embed="rId51"/>
+                    <a:stretch>
+                      <a:fillRect/>
+                    </a:stretch>
+                  </pic:blipFill>
+                  <pic:spPr>
+                    <a:xfrm>
+                      <a:off x="0" y="0"/>
+                      <a:ext cx="3819525" cy="4419600"/>
+                    </a:xfrm>
+                    <a:prstGeom prst="rect">
+                      <a:avLst/>
+                    </a:prstGeom>
+                  </pic:spPr>
+                </pic:pic>
+              </a:graphicData>
+            </a:graphic>
+          </wp:inline>
+        </w:drawing>
+      </w:r>
+    </w:p>
+    <w:p>
+      <w:pPr>
+        <w:pStyle w:val="Legenda"/>
+      </w:pPr>
+      <w:bookmarkStart w:id="68" w:name="_Ref472072270"/>
+      <w:bookmarkStart w:id="69" w:name="_Toc472073843"/>
+      <w:r>
+        <w:t xml:space="preserve">Rysunek </w:t>
+      </w:r>
+      <w:fldSimple w:instr=" SEQ Rysunek \* ARABIC ">
+        <w:r>
+          <w:rPr>
+            <w:noProof/>
+          </w:rPr>
+          <w:t>9</w:t>
+        </w:r>
+      </w:fldSimple>
+      <w:bookmarkEnd w:id="68"/>
+      <w:r>
+        <w:t xml:space="preserve"> Wybór folderu z danymi do programu walidującego klasyfikator</w:t>
+      </w:r>
+      <w:bookmarkEnd w:id="69"/>
+    </w:p>
+    <w:p>
+      <w:pPr>
+        <w:keepNext/>
+      </w:pPr>
       <w:r>
         <w:rPr>
-          <w:lang w:val="en-US"/>
+          <w:noProof/>
         </w:rPr>
-        <w:t xml:space="preserve"> Leave One Out</w:t>
-      </w:r>
-      <w:bookmarkEnd w:id="68"/>
+        <w:lastRenderedPageBreak/>
+        <w:drawing>
+          <wp:inline distT="0" distB="0" distL="0" distR="0" wp14:anchorId="06B29D55" wp14:editId="79901075">
+            <wp:extent cx="5579745" cy="2917825"/>
+            <wp:effectExtent l="0" t="0" r="1905" b="0"/>
+            <wp:docPr id="31" name="Obraz 31"/>
+            <wp:cNvGraphicFramePr>
+              <a:graphicFrameLocks xmlns:a="http://schemas.openxmlformats.org/drawingml/2006/main" noChangeAspect="1"/>
+            </wp:cNvGraphicFramePr>
+            <a:graphic xmlns:a="http://schemas.openxmlformats.org/drawingml/2006/main">
+              <a:graphicData uri="http://schemas.openxmlformats.org/drawingml/2006/picture">
+                <pic:pic xmlns:pic="http://schemas.openxmlformats.org/drawingml/2006/picture">
+                  <pic:nvPicPr>
+                    <pic:cNvPr id="1" name=""/>
+                    <pic:cNvPicPr/>
+                  </pic:nvPicPr>
+                  <pic:blipFill>
+                    <a:blip r:embed="rId52"/>
+                    <a:stretch>
+                      <a:fillRect/>
+                    </a:stretch>
+                  </pic:blipFill>
+                  <pic:spPr>
+                    <a:xfrm>
+                      <a:off x="0" y="0"/>
+                      <a:ext cx="5579745" cy="2917825"/>
+                    </a:xfrm>
+                    <a:prstGeom prst="rect">
+                      <a:avLst/>
+                    </a:prstGeom>
+                  </pic:spPr>
+                </pic:pic>
+              </a:graphicData>
+            </a:graphic>
+          </wp:inline>
+        </w:drawing>
+      </w:r>
+    </w:p>
+    <w:p>
+      <w:pPr>
+        <w:pStyle w:val="Legenda"/>
+      </w:pPr>
+      <w:bookmarkStart w:id="70" w:name="_Ref472073354"/>
+      <w:bookmarkStart w:id="71" w:name="_Toc472073844"/>
+      <w:r>
+        <w:t xml:space="preserve">Rysunek </w:t>
+      </w:r>
+      <w:fldSimple w:instr=" SEQ Rysunek \* ARABIC ">
+        <w:r>
+          <w:rPr>
+            <w:noProof/>
+          </w:rPr>
+          <w:t>10</w:t>
+        </w:r>
+      </w:fldSimple>
+      <w:bookmarkEnd w:id="70"/>
+      <w:r>
+        <w:t xml:space="preserve"> Okno programu do walidacji klasyfikatora</w:t>
+      </w:r>
+      <w:bookmarkEnd w:id="71"/>
+    </w:p>
+    <w:p/>
+    <w:p/>
+    <w:p>
+      <w:pPr>
+        <w:pStyle w:val="Nagwek1"/>
+        <w:numPr>
+          <w:ilvl w:val="0"/>
+          <w:numId w:val="3"/>
+        </w:numPr>
+      </w:pPr>
+      <w:bookmarkStart w:id="72" w:name="_Toc472073831"/>
+      <w:r>
+        <w:t>Omówienie i dyskusja wyników</w:t>
+      </w:r>
+      <w:bookmarkEnd w:id="72"/>
     </w:p>
     <w:p>
       <w:pPr>
@@ -11572,12 +11652,11 @@
           <w:numId w:val="3"/>
         </w:numPr>
       </w:pPr>
-      <w:bookmarkStart w:id="69" w:name="_Toc472030926"/>
-      <w:r>
-        <w:lastRenderedPageBreak/>
-        <w:t>Omówienie i dyskusja wyników</w:t>
-      </w:r>
-      <w:bookmarkEnd w:id="69"/>
+      <w:bookmarkStart w:id="73" w:name="_Toc472073832"/>
+      <w:r>
+        <w:t>Literatura</w:t>
+      </w:r>
+      <w:bookmarkEnd w:id="73"/>
     </w:p>
     <w:p>
       <w:pPr>
@@ -11587,25 +11666,11 @@
           <w:numId w:val="3"/>
         </w:numPr>
       </w:pPr>
-      <w:bookmarkStart w:id="70" w:name="_Toc472030927"/>
-      <w:r>
-        <w:t>Literatura</w:t>
-      </w:r>
-      <w:bookmarkEnd w:id="70"/>
-    </w:p>
-    <w:p>
-      <w:pPr>
-        <w:pStyle w:val="Nagwek1"/>
-        <w:numPr>
-          <w:ilvl w:val="0"/>
-          <w:numId w:val="3"/>
-        </w:numPr>
-      </w:pPr>
-      <w:bookmarkStart w:id="71" w:name="_Toc472030928"/>
+      <w:bookmarkStart w:id="74" w:name="_Toc472073833"/>
       <w:r>
         <w:t>Spis obrazków</w:t>
       </w:r>
-      <w:bookmarkEnd w:id="71"/>
+      <w:bookmarkEnd w:id="74"/>
     </w:p>
     <w:p>
       <w:pPr>
@@ -11629,7 +11694,7 @@
       <w:r>
         <w:fldChar w:fldCharType="separate"/>
       </w:r>
-      <w:hyperlink w:anchor="_Toc472030930" w:history="1">
+      <w:hyperlink w:anchor="_Toc472073835" w:history="1">
         <w:r>
           <w:rPr>
             <w:rStyle w:val="Hipercze"/>
@@ -11656,7 +11721,7 @@
             <w:noProof/>
             <w:webHidden/>
           </w:rPr>
-          <w:instrText xml:space="preserve"> PAGEREF _Toc472030930 \h </w:instrText>
+          <w:instrText xml:space="preserve"> PAGEREF _Toc472073835 \h </w:instrText>
         </w:r>
         <w:r>
           <w:rPr>
@@ -11700,7 +11765,7 @@
           <w:szCs w:val="22"/>
         </w:rPr>
       </w:pPr>
-      <w:hyperlink w:anchor="_Toc472030931" w:history="1">
+      <w:hyperlink w:anchor="_Toc472073836" w:history="1">
         <w:r>
           <w:rPr>
             <w:rStyle w:val="Hipercze"/>
@@ -11727,7 +11792,7 @@
             <w:noProof/>
             <w:webHidden/>
           </w:rPr>
-          <w:instrText xml:space="preserve"> PAGEREF _Toc472030931 \h </w:instrText>
+          <w:instrText xml:space="preserve"> PAGEREF _Toc472073836 \h </w:instrText>
         </w:r>
         <w:r>
           <w:rPr>
@@ -11771,7 +11836,7 @@
           <w:szCs w:val="22"/>
         </w:rPr>
       </w:pPr>
-      <w:hyperlink w:anchor="_Toc472030932" w:history="1">
+      <w:hyperlink w:anchor="_Toc472073837" w:history="1">
         <w:r>
           <w:rPr>
             <w:rStyle w:val="Hipercze"/>
@@ -11798,7 +11863,7 @@
             <w:noProof/>
             <w:webHidden/>
           </w:rPr>
-          <w:instrText xml:space="preserve"> PAGEREF _Toc472030932 \h </w:instrText>
+          <w:instrText xml:space="preserve"> PAGEREF _Toc472073837 \h </w:instrText>
         </w:r>
         <w:r>
           <w:rPr>
@@ -11842,7 +11907,7 @@
           <w:szCs w:val="22"/>
         </w:rPr>
       </w:pPr>
-      <w:hyperlink w:anchor="_Toc472030933" w:history="1">
+      <w:hyperlink w:anchor="_Toc472073838" w:history="1">
         <w:r>
           <w:rPr>
             <w:rStyle w:val="Hipercze"/>
@@ -11869,7 +11934,7 @@
             <w:noProof/>
             <w:webHidden/>
           </w:rPr>
-          <w:instrText xml:space="preserve"> PAGEREF _Toc472030933 \h </w:instrText>
+          <w:instrText xml:space="preserve"> PAGEREF _Toc472073838 \h </w:instrText>
         </w:r>
         <w:r>
           <w:rPr>
@@ -11913,7 +11978,7 @@
           <w:szCs w:val="22"/>
         </w:rPr>
       </w:pPr>
-      <w:hyperlink w:anchor="_Toc472030934" w:history="1">
+      <w:hyperlink w:anchor="_Toc472073839" w:history="1">
         <w:r>
           <w:rPr>
             <w:rStyle w:val="Hipercze"/>
@@ -11940,7 +12005,7 @@
             <w:noProof/>
             <w:webHidden/>
           </w:rPr>
-          <w:instrText xml:space="preserve"> PAGEREF _Toc472030934 \h </w:instrText>
+          <w:instrText xml:space="preserve"> PAGEREF _Toc472073839 \h </w:instrText>
         </w:r>
         <w:r>
           <w:rPr>
@@ -11984,7 +12049,7 @@
           <w:szCs w:val="22"/>
         </w:rPr>
       </w:pPr>
-      <w:hyperlink w:anchor="_Toc472030935" w:history="1">
+      <w:hyperlink w:anchor="_Toc472073840" w:history="1">
         <w:r>
           <w:rPr>
             <w:rStyle w:val="Hipercze"/>
@@ -12011,7 +12076,7 @@
             <w:noProof/>
             <w:webHidden/>
           </w:rPr>
-          <w:instrText xml:space="preserve"> PAGEREF _Toc472030935 \h </w:instrText>
+          <w:instrText xml:space="preserve"> PAGEREF _Toc472073840 \h </w:instrText>
         </w:r>
         <w:r>
           <w:rPr>
@@ -12055,7 +12120,7 @@
           <w:szCs w:val="22"/>
         </w:rPr>
       </w:pPr>
-      <w:hyperlink w:anchor="_Toc472030936" w:history="1">
+      <w:hyperlink w:anchor="_Toc472073841" w:history="1">
         <w:r>
           <w:rPr>
             <w:rStyle w:val="Hipercze"/>
@@ -12082,7 +12147,7 @@
             <w:noProof/>
             <w:webHidden/>
           </w:rPr>
-          <w:instrText xml:space="preserve"> PAGEREF _Toc472030936 \h </w:instrText>
+          <w:instrText xml:space="preserve"> PAGEREF _Toc472073841 \h </w:instrText>
         </w:r>
         <w:r>
           <w:rPr>
@@ -12126,7 +12191,7 @@
           <w:szCs w:val="22"/>
         </w:rPr>
       </w:pPr>
-      <w:hyperlink w:anchor="_Toc472030937" w:history="1">
+      <w:hyperlink w:anchor="_Toc472073842" w:history="1">
         <w:r>
           <w:rPr>
             <w:rStyle w:val="Hipercze"/>
@@ -12153,7 +12218,7 @@
             <w:noProof/>
             <w:webHidden/>
           </w:rPr>
-          <w:instrText xml:space="preserve"> PAGEREF _Toc472030937 \h </w:instrText>
+          <w:instrText xml:space="preserve"> PAGEREF _Toc472073842 \h </w:instrText>
         </w:r>
         <w:r>
           <w:rPr>
@@ -12185,25 +12250,6 @@
       </w:hyperlink>
     </w:p>
     <w:p>
-      <w:r>
-        <w:fldChar w:fldCharType="end"/>
-      </w:r>
-    </w:p>
-    <w:p>
-      <w:pPr>
-        <w:pStyle w:val="Nagwek1"/>
-        <w:numPr>
-          <w:ilvl w:val="0"/>
-          <w:numId w:val="3"/>
-        </w:numPr>
-      </w:pPr>
-      <w:bookmarkStart w:id="72" w:name="_Toc472030929"/>
-      <w:r>
-        <w:t>Spis listingów</w:t>
-      </w:r>
-      <w:bookmarkEnd w:id="72"/>
-    </w:p>
-    <w:p>
       <w:pPr>
         <w:pStyle w:val="Spisilustracji"/>
         <w:tabs>
@@ -12216,30 +12262,13 @@
           <w:szCs w:val="22"/>
         </w:rPr>
       </w:pPr>
-      <w:r>
-        <w:fldChar w:fldCharType="begin"/>
-      </w:r>
-      <w:r>
-        <w:instrText xml:space="preserve"> TOC \h \z \c "Listing" </w:instrText>
-      </w:r>
-      <w:r>
-        <w:fldChar w:fldCharType="separate"/>
-      </w:r>
-      <w:hyperlink w:anchor="_Toc472030938" w:history="1">
-        <w:r>
-          <w:rPr>
-            <w:rStyle w:val="Hipercze"/>
-            <w:noProof/>
-            <w:lang w:val="en-US"/>
-          </w:rPr>
-          <w:t xml:space="preserve">Listing 1 </w:t>
-        </w:r>
+      <w:hyperlink w:anchor="_Toc472073843" w:history="1">
         <w:r>
           <w:rPr>
             <w:rStyle w:val="Hipercze"/>
             <w:noProof/>
           </w:rPr>
-          <w:t>Klasa Parking slot i Contour</w:t>
+          <w:t>Rysunek 9 Wybór folderu z danymi do programu walidującego klasyfikator</w:t>
         </w:r>
         <w:r>
           <w:rPr>
@@ -12260,7 +12289,178 @@
             <w:noProof/>
             <w:webHidden/>
           </w:rPr>
-          <w:instrText xml:space="preserve"> PAGEREF _Toc472030938 \h </w:instrText>
+          <w:instrText xml:space="preserve"> PAGEREF _Toc472073843 \h </w:instrText>
+        </w:r>
+        <w:r>
+          <w:rPr>
+            <w:noProof/>
+            <w:webHidden/>
+          </w:rPr>
+        </w:r>
+        <w:r>
+          <w:rPr>
+            <w:noProof/>
+            <w:webHidden/>
+          </w:rPr>
+          <w:fldChar w:fldCharType="separate"/>
+        </w:r>
+        <w:r>
+          <w:rPr>
+            <w:noProof/>
+            <w:webHidden/>
+          </w:rPr>
+          <w:t>25</w:t>
+        </w:r>
+        <w:r>
+          <w:rPr>
+            <w:noProof/>
+            <w:webHidden/>
+          </w:rPr>
+          <w:fldChar w:fldCharType="end"/>
+        </w:r>
+      </w:hyperlink>
+    </w:p>
+    <w:p>
+      <w:pPr>
+        <w:pStyle w:val="Spisilustracji"/>
+        <w:tabs>
+          <w:tab w:val="right" w:leader="dot" w:pos="8777"/>
+        </w:tabs>
+        <w:rPr>
+          <w:rFonts w:asciiTheme="minorHAnsi" w:eastAsiaTheme="minorEastAsia" w:hAnsiTheme="minorHAnsi" w:cstheme="minorBidi"/>
+          <w:noProof/>
+          <w:sz w:val="22"/>
+          <w:szCs w:val="22"/>
+        </w:rPr>
+      </w:pPr>
+      <w:hyperlink w:anchor="_Toc472073844" w:history="1">
+        <w:r>
+          <w:rPr>
+            <w:rStyle w:val="Hipercze"/>
+            <w:noProof/>
+          </w:rPr>
+          <w:t>Rysunek 10 Okno programu do walidacji klasyfikatora</w:t>
+        </w:r>
+        <w:r>
+          <w:rPr>
+            <w:noProof/>
+            <w:webHidden/>
+          </w:rPr>
+          <w:tab/>
+        </w:r>
+        <w:r>
+          <w:rPr>
+            <w:noProof/>
+            <w:webHidden/>
+          </w:rPr>
+          <w:fldChar w:fldCharType="begin"/>
+        </w:r>
+        <w:r>
+          <w:rPr>
+            <w:noProof/>
+            <w:webHidden/>
+          </w:rPr>
+          <w:instrText xml:space="preserve"> PAGEREF _Toc472073844 \h </w:instrText>
+        </w:r>
+        <w:r>
+          <w:rPr>
+            <w:noProof/>
+            <w:webHidden/>
+          </w:rPr>
+        </w:r>
+        <w:r>
+          <w:rPr>
+            <w:noProof/>
+            <w:webHidden/>
+          </w:rPr>
+          <w:fldChar w:fldCharType="separate"/>
+        </w:r>
+        <w:r>
+          <w:rPr>
+            <w:noProof/>
+            <w:webHidden/>
+          </w:rPr>
+          <w:t>26</w:t>
+        </w:r>
+        <w:r>
+          <w:rPr>
+            <w:noProof/>
+            <w:webHidden/>
+          </w:rPr>
+          <w:fldChar w:fldCharType="end"/>
+        </w:r>
+      </w:hyperlink>
+    </w:p>
+    <w:p>
+      <w:r>
+        <w:fldChar w:fldCharType="end"/>
+      </w:r>
+    </w:p>
+    <w:p>
+      <w:pPr>
+        <w:pStyle w:val="Nagwek1"/>
+        <w:numPr>
+          <w:ilvl w:val="0"/>
+          <w:numId w:val="3"/>
+        </w:numPr>
+      </w:pPr>
+      <w:bookmarkStart w:id="75" w:name="_Toc472073834"/>
+      <w:r>
+        <w:t>Spis listingów</w:t>
+      </w:r>
+      <w:bookmarkEnd w:id="75"/>
+    </w:p>
+    <w:p>
+      <w:pPr>
+        <w:pStyle w:val="Spisilustracji"/>
+        <w:tabs>
+          <w:tab w:val="right" w:leader="dot" w:pos="8777"/>
+        </w:tabs>
+        <w:rPr>
+          <w:rFonts w:asciiTheme="minorHAnsi" w:eastAsiaTheme="minorEastAsia" w:hAnsiTheme="minorHAnsi" w:cstheme="minorBidi"/>
+          <w:noProof/>
+          <w:sz w:val="22"/>
+          <w:szCs w:val="22"/>
+        </w:rPr>
+      </w:pPr>
+      <w:r>
+        <w:fldChar w:fldCharType="begin"/>
+      </w:r>
+      <w:r>
+        <w:instrText xml:space="preserve"> TOC \h \z \c "Listing" </w:instrText>
+      </w:r>
+      <w:r>
+        <w:fldChar w:fldCharType="separate"/>
+      </w:r>
+      <w:hyperlink w:anchor="_Toc472073845" w:history="1">
+        <w:r>
+          <w:rPr>
+            <w:rStyle w:val="Hipercze"/>
+            <w:noProof/>
+            <w:lang w:val="en-US"/>
+          </w:rPr>
+          <w:t>Listing 1 Klasa Parking slot i Contour</w:t>
+        </w:r>
+        <w:r>
+          <w:rPr>
+            <w:noProof/>
+            <w:webHidden/>
+          </w:rPr>
+          <w:tab/>
+        </w:r>
+        <w:r>
+          <w:rPr>
+            <w:noProof/>
+            <w:webHidden/>
+          </w:rPr>
+          <w:fldChar w:fldCharType="begin"/>
+        </w:r>
+        <w:r>
+          <w:rPr>
+            <w:noProof/>
+            <w:webHidden/>
+          </w:rPr>
+          <w:instrText xml:space="preserve"> PAGEREF _Toc472073845 \h </w:instrText>
         </w:r>
         <w:r>
           <w:rPr>
@@ -12304,7 +12504,7 @@
           <w:szCs w:val="22"/>
         </w:rPr>
       </w:pPr>
-      <w:hyperlink w:anchor="_Toc472030939" w:history="1">
+      <w:hyperlink w:anchor="_Toc472073846" w:history="1">
         <w:r>
           <w:rPr>
             <w:rStyle w:val="Hipercze"/>
@@ -12332,7 +12532,7 @@
             <w:noProof/>
             <w:webHidden/>
           </w:rPr>
-          <w:instrText xml:space="preserve"> PAGEREF _Toc472030939 \h </w:instrText>
+          <w:instrText xml:space="preserve"> PAGEREF _Toc472073846 \h </w:instrText>
         </w:r>
         <w:r>
           <w:rPr>
@@ -12376,7 +12576,7 @@
           <w:szCs w:val="22"/>
         </w:rPr>
       </w:pPr>
-      <w:hyperlink w:anchor="_Toc472030940" w:history="1">
+      <w:hyperlink w:anchor="_Toc472073847" w:history="1">
         <w:r>
           <w:rPr>
             <w:rStyle w:val="Hipercze"/>
@@ -12403,7 +12603,7 @@
             <w:noProof/>
             <w:webHidden/>
           </w:rPr>
-          <w:instrText xml:space="preserve"> PAGEREF _Toc472030940 \h </w:instrText>
+          <w:instrText xml:space="preserve"> PAGEREF _Toc472073847 \h </w:instrText>
         </w:r>
         <w:r>
           <w:rPr>
@@ -12447,7 +12647,7 @@
           <w:szCs w:val="22"/>
         </w:rPr>
       </w:pPr>
-      <w:hyperlink w:anchor="_Toc472030941" w:history="1">
+      <w:hyperlink w:anchor="_Toc472073848" w:history="1">
         <w:r>
           <w:rPr>
             <w:rStyle w:val="Hipercze"/>
@@ -12474,7 +12674,7 @@
             <w:noProof/>
             <w:webHidden/>
           </w:rPr>
-          <w:instrText xml:space="preserve"> PAGEREF _Toc472030941 \h </w:instrText>
+          <w:instrText xml:space="preserve"> PAGEREF _Toc472073848 \h </w:instrText>
         </w:r>
         <w:r>
           <w:rPr>
@@ -12518,7 +12718,7 @@
           <w:szCs w:val="22"/>
         </w:rPr>
       </w:pPr>
-      <w:hyperlink w:anchor="_Toc472030942" w:history="1">
+      <w:hyperlink w:anchor="_Toc472073849" w:history="1">
         <w:r>
           <w:rPr>
             <w:rStyle w:val="Hipercze"/>
@@ -12545,7 +12745,7 @@
             <w:noProof/>
             <w:webHidden/>
           </w:rPr>
-          <w:instrText xml:space="preserve"> PAGEREF _Toc472030942 \h </w:instrText>
+          <w:instrText xml:space="preserve"> PAGEREF _Toc472073849 \h </w:instrText>
         </w:r>
         <w:r>
           <w:rPr>
@@ -12589,7 +12789,7 @@
           <w:szCs w:val="22"/>
         </w:rPr>
       </w:pPr>
-      <w:hyperlink w:anchor="_Toc472030943" w:history="1">
+      <w:hyperlink w:anchor="_Toc472073850" w:history="1">
         <w:r>
           <w:rPr>
             <w:rStyle w:val="Hipercze"/>
@@ -12616,7 +12816,7 @@
             <w:noProof/>
             <w:webHidden/>
           </w:rPr>
-          <w:instrText xml:space="preserve"> PAGEREF _Toc472030943 \h </w:instrText>
+          <w:instrText xml:space="preserve"> PAGEREF _Toc472073850 \h </w:instrText>
         </w:r>
         <w:r>
           <w:rPr>
@@ -12660,7 +12860,7 @@
           <w:szCs w:val="22"/>
         </w:rPr>
       </w:pPr>
-      <w:hyperlink w:anchor="_Toc472030944" w:history="1">
+      <w:hyperlink w:anchor="_Toc472073851" w:history="1">
         <w:r>
           <w:rPr>
             <w:rStyle w:val="Hipercze"/>
@@ -12687,7 +12887,7 @@
             <w:noProof/>
             <w:webHidden/>
           </w:rPr>
-          <w:instrText xml:space="preserve"> PAGEREF _Toc472030944 \h </w:instrText>
+          <w:instrText xml:space="preserve"> PAGEREF _Toc472073851 \h </w:instrText>
         </w:r>
         <w:r>
           <w:rPr>
@@ -12731,7 +12931,7 @@
           <w:szCs w:val="22"/>
         </w:rPr>
       </w:pPr>
-      <w:hyperlink w:anchor="_Toc472030945" w:history="1">
+      <w:hyperlink w:anchor="_Toc472073852" w:history="1">
         <w:r>
           <w:rPr>
             <w:rStyle w:val="Hipercze"/>
@@ -12758,7 +12958,7 @@
             <w:noProof/>
             <w:webHidden/>
           </w:rPr>
-          <w:instrText xml:space="preserve"> PAGEREF _Toc472030945 \h </w:instrText>
+          <w:instrText xml:space="preserve"> PAGEREF _Toc472073852 \h </w:instrText>
         </w:r>
         <w:r>
           <w:rPr>
@@ -12802,7 +13002,7 @@
           <w:szCs w:val="22"/>
         </w:rPr>
       </w:pPr>
-      <w:hyperlink w:anchor="_Toc472030946" w:history="1">
+      <w:hyperlink w:anchor="_Toc472073853" w:history="1">
         <w:r>
           <w:rPr>
             <w:rStyle w:val="Hipercze"/>
@@ -12829,7 +13029,7 @@
             <w:noProof/>
             <w:webHidden/>
           </w:rPr>
-          <w:instrText xml:space="preserve"> PAGEREF _Toc472030946 \h </w:instrText>
+          <w:instrText xml:space="preserve"> PAGEREF _Toc472073853 \h </w:instrText>
         </w:r>
         <w:r>
           <w:rPr>
@@ -12873,7 +13073,7 @@
           <w:szCs w:val="22"/>
         </w:rPr>
       </w:pPr>
-      <w:hyperlink w:anchor="_Toc472030947" w:history="1">
+      <w:hyperlink w:anchor="_Toc472073854" w:history="1">
         <w:r>
           <w:rPr>
             <w:rStyle w:val="Hipercze"/>
@@ -12901,7 +13101,7 @@
             <w:noProof/>
             <w:webHidden/>
           </w:rPr>
-          <w:instrText xml:space="preserve"> PAGEREF _Toc472030947 \h </w:instrText>
+          <w:instrText xml:space="preserve"> PAGEREF _Toc472073854 \h </w:instrText>
         </w:r>
         <w:r>
           <w:rPr>
@@ -12945,7 +13145,7 @@
           <w:szCs w:val="22"/>
         </w:rPr>
       </w:pPr>
-      <w:hyperlink w:anchor="_Toc472030948" w:history="1">
+      <w:hyperlink w:anchor="_Toc472073855" w:history="1">
         <w:r>
           <w:rPr>
             <w:rStyle w:val="Hipercze"/>
@@ -12973,7 +13173,7 @@
             <w:noProof/>
             <w:webHidden/>
           </w:rPr>
-          <w:instrText xml:space="preserve"> PAGEREF _Toc472030948 \h </w:instrText>
+          <w:instrText xml:space="preserve"> PAGEREF _Toc472073855 \h </w:instrText>
         </w:r>
         <w:r>
           <w:rPr>
@@ -13017,7 +13217,7 @@
           <w:szCs w:val="22"/>
         </w:rPr>
       </w:pPr>
-      <w:hyperlink w:anchor="_Toc472030949" w:history="1">
+      <w:hyperlink w:anchor="_Toc472073856" w:history="1">
         <w:r>
           <w:rPr>
             <w:rStyle w:val="Hipercze"/>
@@ -13044,7 +13244,7 @@
             <w:noProof/>
             <w:webHidden/>
           </w:rPr>
-          <w:instrText xml:space="preserve"> PAGEREF _Toc472030949 \h </w:instrText>
+          <w:instrText xml:space="preserve"> PAGEREF _Toc472073856 \h </w:instrText>
         </w:r>
         <w:r>
           <w:rPr>
@@ -13088,14 +13288,29 @@
           <w:szCs w:val="22"/>
         </w:rPr>
       </w:pPr>
-      <w:hyperlink w:anchor="_Toc472030950" w:history="1">
+      <w:hyperlink w:anchor="_Toc472073857" w:history="1">
         <w:r>
           <w:rPr>
             <w:rStyle w:val="Hipercze"/>
             <w:noProof/>
             <w:lang w:val="en-US"/>
           </w:rPr>
-          <w:t>Listing 13 Walidacja Leave One Out</w:t>
+          <w:t xml:space="preserve">Listing 13 </w:t>
+        </w:r>
+        <w:r>
+          <w:rPr>
+            <w:rStyle w:val="Hipercze"/>
+            <w:noProof/>
+          </w:rPr>
+          <w:t xml:space="preserve">Walidacja </w:t>
+        </w:r>
+        <w:r>
+          <w:rPr>
+            <w:rStyle w:val="Hipercze"/>
+            <w:noProof/>
+            <w:lang w:val="en-US"/>
+          </w:rPr>
+          <w:t>Leave One Out</w:t>
         </w:r>
         <w:r>
           <w:rPr>
@@ -13116,7 +13331,7 @@
             <w:noProof/>
             <w:webHidden/>
           </w:rPr>
-          <w:instrText xml:space="preserve"> PAGEREF _Toc472030950 \h </w:instrText>
+          <w:instrText xml:space="preserve"> PAGEREF _Toc472073857 \h </w:instrText>
         </w:r>
         <w:r>
           <w:rPr>
@@ -13156,6 +13371,8 @@
       <w:pPr>
         <w:spacing w:line="259" w:lineRule="auto"/>
       </w:pPr>
+      <w:bookmarkStart w:id="76" w:name="_GoBack"/>
+      <w:bookmarkEnd w:id="76"/>
       <w:r>
         <w:br w:type="page"/>
       </w:r>
@@ -13249,7 +13466,7 @@
           <w:rStyle w:val="Odwoaniedokomentarza"/>
         </w:rPr>
         <w:lastRenderedPageBreak/>
-        <w:commentReference w:id="73"/>
+        <w:commentReference w:id="77"/>
       </w:r>
     </w:p>
     <w:sectPr>
@@ -13303,7 +13520,7 @@
       </w:r>
     </w:p>
   </w:comment>
-  <w:comment w:id="22" w:author="Sylwekqaz . [2]" w:date="2017-01-04T23:18:00Z" w:initials="S.">
+  <w:comment w:id="21" w:author="Sylwekqaz . [2]" w:date="2017-01-04T23:18:00Z" w:initials="S.">
     <w:p>
       <w:pPr>
         <w:pStyle w:val="Tekstkomentarza"/>
@@ -13319,7 +13536,7 @@
       </w:r>
     </w:p>
   </w:comment>
-  <w:comment w:id="23" w:author="Sylwekqaz . [2]" w:date="2017-01-11T16:24:00Z" w:initials="S.">
+  <w:comment w:id="22" w:author="Sylwekqaz . [2]" w:date="2017-01-11T16:24:00Z" w:initials="S.">
     <w:p>
       <w:pPr>
         <w:pStyle w:val="Tekstkomentarza"/>
@@ -13348,7 +13565,7 @@
       </w:r>
     </w:p>
   </w:comment>
-  <w:comment w:id="35" w:author="Sylwekqaz . [2]" w:date="2017-01-05T00:30:00Z" w:initials="S.">
+  <w:comment w:id="34" w:author="Sylwekqaz . [2]" w:date="2017-01-05T00:30:00Z" w:initials="S.">
     <w:p>
       <w:pPr>
         <w:pStyle w:val="Tekstkomentarza"/>
@@ -13364,7 +13581,7 @@
       </w:r>
     </w:p>
   </w:comment>
-  <w:comment w:id="73" w:author="Sylwekqaz ." w:date="2016-11-30T13:34:00Z" w:initials="S.">
+  <w:comment w:id="77" w:author="Sylwekqaz ." w:date="2016-11-30T13:34:00Z" w:initials="S.">
     <w:p>
       <w:pPr>
         <w:pStyle w:val="Tekstkomentarza"/>
@@ -60044,7 +60261,7 @@
 </file>
 
 <file path=customXml/itemProps1.xml><?xml version="1.0" encoding="utf-8"?>
-<ds:datastoreItem xmlns:ds="http://schemas.openxmlformats.org/officeDocument/2006/customXml" ds:itemID="{B8086B7C-A4B6-4CD9-A8CF-66442844F6F8}">
+<ds:datastoreItem xmlns:ds="http://schemas.openxmlformats.org/officeDocument/2006/customXml" ds:itemID="{87CF1D14-5DF1-4F5D-B9C7-920201F55CA3}">
   <ds:schemaRefs>
     <ds:schemaRef ds:uri="http://schemas.openxmlformats.org/officeDocument/2006/bibliography"/>
   </ds:schemaRefs>

</xml_diff>